<commit_message>
Made some minor changes to aim 1.
</commit_message>
<xml_diff>
--- a/Noura Preliminary Exam/Aim 1.docx
+++ b/Noura Preliminary Exam/Aim 1.docx
@@ -5,7 +5,12 @@
     <w:sdt>
       <w:sdtPr>
         <w:rPr>
-          <w:rFonts w:asciiTheme="minorHAnsi" w:hAnsiTheme="minorHAnsi"/>
+          <w:rFonts w:asciiTheme="minorHAnsi" w:eastAsia="Times New Roman" w:hAnsiTheme="minorHAnsi" w:cs="Times New Roman"/>
+          <w:b w:val="0"/>
+          <w:bCs w:val="0"/>
+          <w:color w:val="auto"/>
+          <w:sz w:val="24"/>
+          <w:szCs w:val="24"/>
         </w:rPr>
         <w:id w:val="-2124763267"/>
         <w:docPartObj>
@@ -15,11 +20,7 @@
       </w:sdtPr>
       <w:sdtEndPr>
         <w:rPr>
-          <w:rFonts w:eastAsia="Times New Roman" w:cs="Times New Roman"/>
-          <w:noProof/>
-          <w:color w:val="auto"/>
-          <w:sz w:val="24"/>
-          <w:szCs w:val="24"/>
+          <w:noProof/>
         </w:rPr>
       </w:sdtEndPr>
       <w:sdtContent>
@@ -1814,17 +1815,9 @@
           <w:rFonts w:asciiTheme="minorHAnsi" w:hAnsiTheme="minorHAnsi"/>
         </w:rPr>
         <w:lastRenderedPageBreak/>
-        <w:t xml:space="preserve">Specific Aim </w:t>
-      </w:r>
-      <w:r>
-        <w:rPr>
-          <w:rFonts w:asciiTheme="minorHAnsi" w:hAnsiTheme="minorHAnsi"/>
-        </w:rPr>
-        <w:t>1</w:t>
-      </w:r>
-      <w:bookmarkStart w:id="1" w:name="_GoBack"/>
+        <w:t>Specific Aim 1</w:t>
+      </w:r>
       <w:bookmarkEnd w:id="0"/>
-      <w:bookmarkEnd w:id="1"/>
     </w:p>
     <w:p>
       <w:pPr>
@@ -2083,34 +2076,401 @@
           <w:rFonts w:asciiTheme="minorHAnsi" w:hAnsiTheme="minorHAnsi"/>
         </w:rPr>
       </w:pPr>
-      <w:bookmarkStart w:id="2" w:name="_Toc14872681"/>
-      <w:r>
-        <w:rPr>
-          <w:rFonts w:asciiTheme="minorHAnsi" w:hAnsiTheme="minorHAnsi"/>
-        </w:rPr>
-        <w:t>Rational</w:t>
-      </w:r>
-      <w:r>
-        <w:rPr>
-          <w:rFonts w:asciiTheme="minorHAnsi" w:hAnsiTheme="minorHAnsi"/>
-        </w:rPr>
-        <w:t>e and Background</w:t>
+      <w:bookmarkStart w:id="1" w:name="_Toc14872681"/>
+      <w:r>
+        <w:rPr>
+          <w:rFonts w:asciiTheme="minorHAnsi" w:hAnsiTheme="minorHAnsi"/>
+        </w:rPr>
+        <w:t>Rationale and Background</w:t>
+      </w:r>
+      <w:bookmarkEnd w:id="1"/>
+    </w:p>
+    <w:p>
+      <w:pPr>
+        <w:pStyle w:val="Heading2"/>
+        <w:rPr>
+          <w:rFonts w:asciiTheme="minorHAnsi" w:hAnsiTheme="minorHAnsi"/>
+        </w:rPr>
+      </w:pPr>
+      <w:bookmarkStart w:id="2" w:name="_Toc14872682"/>
+      <w:r>
+        <w:rPr>
+          <w:rFonts w:asciiTheme="minorHAnsi" w:hAnsiTheme="minorHAnsi"/>
+        </w:rPr>
+        <w:t>Cortisol Levels in Pregnancy</w:t>
       </w:r>
       <w:bookmarkEnd w:id="2"/>
     </w:p>
     <w:p>
       <w:pPr>
+        <w:rPr>
+          <w:rFonts w:asciiTheme="minorHAnsi" w:hAnsiTheme="minorHAnsi"/>
+          <w:sz w:val="22"/>
+          <w:szCs w:val="22"/>
+        </w:rPr>
+      </w:pPr>
+      <w:r>
+        <w:rPr>
+          <w:rFonts w:asciiTheme="minorHAnsi" w:hAnsiTheme="minorHAnsi"/>
+          <w:sz w:val="22"/>
+          <w:szCs w:val="22"/>
+        </w:rPr>
+        <w:t xml:space="preserve">During pregnancy, mean cortisol rises gradually as pregnancy progresses </w:t>
+      </w:r>
+      <w:r>
+        <w:rPr>
+          <w:rFonts w:asciiTheme="minorHAnsi" w:hAnsiTheme="minorHAnsi"/>
+          <w:sz w:val="22"/>
+          <w:szCs w:val="22"/>
+        </w:rPr>
+        <w:fldChar w:fldCharType="begin" w:fldLock="1"/>
+      </w:r>
+      <w:r>
+        <w:rPr>
+          <w:rFonts w:asciiTheme="minorHAnsi" w:hAnsiTheme="minorHAnsi"/>
+          <w:sz w:val="22"/>
+          <w:szCs w:val="22"/>
+        </w:rPr>
+        <w:instrText>ADDIN CSL_CITATION {"citationItems":[{"id":"ITEM-1","itemData":{"DOI":"10.1016/S0140-6736(55)90002-7","ISSN":"0140-6736","author":[{"dropping-particle":"","family":"Bayliss","given":"R.I.S.","non-dropping-particle":"","parse-names":false,"suffix":""},{"dropping-particle":"","family":"Browne","given":"J.C.McC.","non-dropping-particle":"","parse-names":false,"suffix":""},{"dropping-particle":"","family":"Round","given":"BrendaP.","non-dropping-particle":"","parse-names":false,"suffix":""},{"dropping-particle":"","family":"Steinbeck","given":"A.W.","non-dropping-particle":"","parse-names":false,"suffix":""}],"container-title":"The Lancet","id":"ITEM-1","issue":"6854","issued":{"date-parts":[["1955","1","8"]]},"page":"62-64","publisher":"Elsevier","title":"PLASMA-17-HYDROXYCORTICOSTEROIDS IN PREGNANCY","type":"article-journal","volume":"265"},"uris":["http://www.mendeley.com/documents/?uuid=abbbf86d-4259-3165-bfbe-9ecfbe33a0c6"]},{"id":"ITEM-2","itemData":{"DOI":"10.1016/0002-9378(81)90318-5","ISSN":"0002-9378","abstract":"Adrenocorticotropin (ACTH) and cortisol in plasma were measured weekly from early in gestation through delivery in five women whose pregnancies were normal. During the twelfth week of pregnancy, the concentration of ACTH in plasma of blood samples obtained between 0800 and 0900 hours was 23 ± 4.6 pg/ml (mean and SEM) and rose progressively to 59 ± 16 pg/ml at 37 weeks. The levels of ACTH in plasma were significantly lower throughout pregnancy than those found in nonpregnant women. During labor and delivery, ACTH levels rose strikingly to values of 301 ± 137 pg/ml. As pregnancy advanced, the concentration of cortisol in plasma increased progressively from 149 ± 34 ng/ml (mean and SEM) at 12 weeks to 352 ± 90 ng/ml at 26 weeks' gestation but changed minimally thereafter until labor commenced, during which values of 706 ± 148 ng/ml were achieved. ACTH and cortisol secretory patterns over a 24-hour period were also investigated in one subject during each trimester of pregnancy. Diurnal variations were observed that were qualitatively similar to those seen in nonpregnant women. From the results of these studies, we conclude that ACTH levels are suppressed in plasma of normal pregnant women but are higher in late pregnancy than in early pregnancy. The rise in plasma ACTH concentrations, as pregnancy advances, in spite of increasing levels of plasma cortisol, estrogen, and progesterone, is suggestive of the possibility that a source of ACTH exists that is not subject to negative feedback control, that the clearance of free cortisol increases as pregnancy advances, or that there is an alteration in the metabolism of the ACTH precursor protein produced by the pituitary and/or placenta.","author":[{"dropping-particle":"","family":"Carr","given":"Bruce R.","non-dropping-particle":"","parse-names":false,"suffix":""},{"dropping-particle":"","family":"Parker","given":"C. Richard","non-dropping-particle":"","parse-names":false,"suffix":""},{"dropping-particle":"","family":"Madden","given":"James D.","non-dropping-particle":"","parse-names":false,"suffix":""},{"dropping-particle":"","family":"MacDonald","given":"Paul C.","non-dropping-particle":"","parse-names":false,"suffix":""},{"dropping-particle":"","family":"Porter","given":"John C.","non-dropping-particle":"","parse-names":false,"suffix":""}],"container-title":"American Journal of Obstetrics and Gynecology","id":"ITEM-2","issue":"4","issued":{"date-parts":[["1981","2","15"]]},"page":"416-422","publisher":"Mosby","title":"Maternal plasma adrenocorticotropin and cortisol relationships throughout human pregnancy","type":"article-journal","volume":"139"},"uris":["http://www.mendeley.com/documents/?uuid=0b37f7f7-408a-3dc7-814c-604c24e9ca34"]}],"mendeley":{"formattedCitation":"(Bayliss &lt;i&gt;et al.&lt;/i&gt;, 1955; Carr &lt;i&gt;et al.&lt;/i&gt;, 1981)","manualFormatting":"(Carr et al., 1981)","plainTextFormattedCitation":"(Bayliss et al., 1955; Carr et al., 1981)","previouslyFormattedCitation":"(Bayliss &lt;i&gt;et al.&lt;/i&gt;, 1955; Carr &lt;i&gt;et al.&lt;/i&gt;, 1981)"},"properties":{"noteIndex":0},"schema":"https://github.com/citation-style-language/schema/raw/master/csl-citation.json"}</w:instrText>
+      </w:r>
+      <w:r>
+        <w:rPr>
+          <w:rFonts w:asciiTheme="minorHAnsi" w:hAnsiTheme="minorHAnsi"/>
+          <w:sz w:val="22"/>
+          <w:szCs w:val="22"/>
+        </w:rPr>
+        <w:fldChar w:fldCharType="separate"/>
+      </w:r>
+      <w:r>
+        <w:rPr>
+          <w:rFonts w:asciiTheme="minorHAnsi" w:hAnsiTheme="minorHAnsi"/>
+          <w:noProof/>
+          <w:sz w:val="22"/>
+          <w:szCs w:val="22"/>
+        </w:rPr>
+        <w:t xml:space="preserve">(Carr </w:t>
+      </w:r>
+      <w:r>
+        <w:rPr>
+          <w:rFonts w:asciiTheme="minorHAnsi" w:hAnsiTheme="minorHAnsi"/>
+          <w:i/>
+          <w:noProof/>
+          <w:sz w:val="22"/>
+          <w:szCs w:val="22"/>
+        </w:rPr>
+        <w:t>et al.</w:t>
+      </w:r>
+      <w:r>
+        <w:rPr>
+          <w:rFonts w:asciiTheme="minorHAnsi" w:hAnsiTheme="minorHAnsi"/>
+          <w:noProof/>
+          <w:sz w:val="22"/>
+          <w:szCs w:val="22"/>
+        </w:rPr>
+        <w:t>, 1981)</w:t>
+      </w:r>
+      <w:r>
+        <w:rPr>
+          <w:rFonts w:asciiTheme="minorHAnsi" w:hAnsiTheme="minorHAnsi"/>
+          <w:sz w:val="22"/>
+          <w:szCs w:val="22"/>
+        </w:rPr>
+        <w:fldChar w:fldCharType="end"/>
+      </w:r>
+      <w:r>
+        <w:rPr>
+          <w:rFonts w:asciiTheme="minorHAnsi" w:hAnsiTheme="minorHAnsi"/>
+          <w:sz w:val="22"/>
+          <w:szCs w:val="22"/>
+        </w:rPr>
+        <w:t xml:space="preserve">. Mean cortisol levels increase during the first, second and third trimester by 1.6, 2.4 and 2.9 folds, respectively </w:t>
+      </w:r>
+      <w:r>
+        <w:rPr>
+          <w:rFonts w:asciiTheme="minorHAnsi" w:hAnsiTheme="minorHAnsi"/>
+          <w:sz w:val="22"/>
+          <w:szCs w:val="22"/>
+        </w:rPr>
+        <w:fldChar w:fldCharType="begin" w:fldLock="1"/>
+      </w:r>
+      <w:r>
+        <w:rPr>
+          <w:rFonts w:asciiTheme="minorHAnsi" w:hAnsiTheme="minorHAnsi"/>
+          <w:sz w:val="22"/>
+          <w:szCs w:val="22"/>
+        </w:rPr>
+        <w:instrText>ADDIN CSL_CITATION {"citationItems":[{"id":"ITEM-1","itemData":{"DOI":"10.1210/jc.2010-2395","ISSN":"0021-972X","PMID":"21367926","abstract":"CONTEXT There is a paucity of longitudinal data on plasma and urinary cortisol levels during pregnancy using modern assays. Furthermore, conflicting data exist as to the effect of the low-dose oral contraceptive pill (OCP) on cortisol. DESIGN, SUBJECTS, AND MEASUREMENTS: We conducted a prospective longitudinal study on morning plasma cortisol (total and free), corticosteroid-binding globulin (CBG), and 24-h urinary free cortisol (UFC) levels in 20 pregnant women during the first, second, and third trimesters and 2-3 months postpartum compared with 12 subjects on low-dose OCP and 15 nonpregnant subjects not taking the OCP (control group). RESULTS A progressive rise in total plasma cortisol, CBG, and 24-h UFC was demonstrated during pregnancy, peaking during the third trimester (mean 3-fold rise compared with controls). Plasma free cortisol increased 1.6-fold by the third trimester. In the OCP group, total plasma cortisol and CBG were 2.9- and 2.6-fold elevated, respectively, whereas 24-h UFC and plasma free cortisol were not significantly different from controls. Compared with liquid chromatography-mass spectrometry, a commercial immunoassay underestimated mean total plasma cortisol concentrations by 30% during second and third trimesters and in OCP users and overestimated UFC levels by 30-35% during pregnancy. CONCLUSIONS Our study demonstrated elevations in total plasma cortisol and CBG concentrations during pregnancy and with low-dose OCP use. Pregnancy was also associated with significant increases in plasma free cortisol and UFC, suggesting that the rise in total plasma cortisol is contributed to by up-regulation of the maternal hypothalamic-pituitary-adrenal axis in addition to elevated CBG.","author":[{"dropping-particle":"","family":"Jung","given":"Caroline","non-dropping-particle":"","parse-names":false,"suffix":""},{"dropping-particle":"","family":"Ho","given":"Jui T.","non-dropping-particle":"","parse-names":false,"suffix":""},{"dropping-particle":"","family":"Torpy","given":"David J.","non-dropping-particle":"","parse-names":false,"suffix":""},{"dropping-particle":"","family":"Rogers","given":"Anne","non-dropping-particle":"","parse-names":false,"suffix":""},{"dropping-particle":"","family":"Doogue","given":"Matt","non-dropping-particle":"","parse-names":false,"suffix":""},{"dropping-particle":"","family":"Lewis","given":"John G.","non-dropping-particle":"","parse-names":false,"suffix":""},{"dropping-particle":"","family":"Czajko","given":"Raymond J.","non-dropping-particle":"","parse-names":false,"suffix":""},{"dropping-particle":"","family":"Inder","given":"Warrick J.","non-dropping-particle":"","parse-names":false,"suffix":""}],"container-title":"The Journal of Clinical Endocrinology &amp; Metabolism","id":"ITEM-1","issue":"5","issued":{"date-parts":[["2011","5"]]},"page":"1533-1540","title":"A Longitudinal Study of Plasma and Urinary Cortisol in Pregnancy and Postpartum","type":"article-journal","volume":"96"},"uris":["http://www.mendeley.com/documents/?uuid=1c59c968-f229-3530-86a2-f1b057797e34"]}],"mendeley":{"formattedCitation":"(Jung &lt;i&gt;et al.&lt;/i&gt;, 2011)","plainTextFormattedCitation":"(Jung et al., 2011)","previouslyFormattedCitation":"(Jung &lt;i&gt;et al.&lt;/i&gt;, 2011)"},"properties":{"noteIndex":0},"schema":"https://github.com/citation-style-language/schema/raw/master/csl-citation.json"}</w:instrText>
+      </w:r>
+      <w:r>
+        <w:rPr>
+          <w:rFonts w:asciiTheme="minorHAnsi" w:hAnsiTheme="minorHAnsi"/>
+          <w:sz w:val="22"/>
+          <w:szCs w:val="22"/>
+        </w:rPr>
+        <w:fldChar w:fldCharType="separate"/>
+      </w:r>
+      <w:r>
+        <w:rPr>
+          <w:rFonts w:asciiTheme="minorHAnsi" w:hAnsiTheme="minorHAnsi"/>
+          <w:noProof/>
+          <w:sz w:val="22"/>
+          <w:szCs w:val="22"/>
+        </w:rPr>
+        <w:t xml:space="preserve">(Jung </w:t>
+      </w:r>
+      <w:r>
+        <w:rPr>
+          <w:rFonts w:asciiTheme="minorHAnsi" w:hAnsiTheme="minorHAnsi"/>
+          <w:i/>
+          <w:noProof/>
+          <w:sz w:val="22"/>
+          <w:szCs w:val="22"/>
+        </w:rPr>
+        <w:t>et al.</w:t>
+      </w:r>
+      <w:r>
+        <w:rPr>
+          <w:rFonts w:asciiTheme="minorHAnsi" w:hAnsiTheme="minorHAnsi"/>
+          <w:noProof/>
+          <w:sz w:val="22"/>
+          <w:szCs w:val="22"/>
+        </w:rPr>
+        <w:t>, 2011)</w:t>
+      </w:r>
+      <w:r>
+        <w:rPr>
+          <w:rFonts w:asciiTheme="minorHAnsi" w:hAnsiTheme="minorHAnsi"/>
+          <w:sz w:val="22"/>
+          <w:szCs w:val="22"/>
+        </w:rPr>
+        <w:fldChar w:fldCharType="end"/>
+      </w:r>
+      <w:r>
+        <w:rPr>
+          <w:rFonts w:asciiTheme="minorHAnsi" w:hAnsiTheme="minorHAnsi"/>
+          <w:sz w:val="22"/>
+          <w:szCs w:val="22"/>
+        </w:rPr>
+        <w:t xml:space="preserve">. The increased cortisol levels may be explained by placental secretions of estrogen stimulating maternal cortisol production and mitigating maternal negative feedback </w:t>
+      </w:r>
+      <w:r>
+        <w:rPr>
+          <w:rFonts w:asciiTheme="minorHAnsi" w:hAnsiTheme="minorHAnsi"/>
+          <w:sz w:val="22"/>
+          <w:szCs w:val="22"/>
+        </w:rPr>
+        <w:fldChar w:fldCharType="begin" w:fldLock="1"/>
+      </w:r>
+      <w:r>
+        <w:rPr>
+          <w:rFonts w:asciiTheme="minorHAnsi" w:hAnsiTheme="minorHAnsi"/>
+          <w:sz w:val="22"/>
+          <w:szCs w:val="22"/>
+        </w:rPr>
+        <w:instrText>ADDIN CSL_CITATION {"citationItems":[{"id":"ITEM-1","itemData":{"DOI":"10.1210/er.2004-0025","ISSN":"0163-769X","author":[{"dropping-particle":"","family":"Lindsay","given":"John R.","non-dropping-particle":"","parse-names":false,"suffix":""},{"dropping-particle":"","family":"Nieman","given":"Lynnette K.","non-dropping-particle":"","parse-names":false,"suffix":""}],"container-title":"Endocrine Reviews","id":"ITEM-1","issue":"6","issued":{"date-parts":[["2005","10","1"]]},"page":"775-799","publisher":"Narnia","title":"The Hypothalamic-Pituitary-Adrenal Axis in Pregnancy: Challenges in Disease Detection and Treatment","type":"article-journal","volume":"26"},"uris":["http://www.mendeley.com/documents/?uuid=0413b0ef-ce22-31f0-b84e-3fbe824d331b"]}],"mendeley":{"formattedCitation":"(Lindsay &amp; Nieman, 2005)","plainTextFormattedCitation":"(Lindsay &amp; Nieman, 2005)","previouslyFormattedCitation":"(Lindsay &amp; Nieman, 2005)"},"properties":{"noteIndex":0},"schema":"https://github.com/citation-style-language/schema/raw/master/csl-citation.json"}</w:instrText>
+      </w:r>
+      <w:r>
+        <w:rPr>
+          <w:rFonts w:asciiTheme="minorHAnsi" w:hAnsiTheme="minorHAnsi"/>
+          <w:sz w:val="22"/>
+          <w:szCs w:val="22"/>
+        </w:rPr>
+        <w:fldChar w:fldCharType="separate"/>
+      </w:r>
+      <w:r>
+        <w:rPr>
+          <w:rFonts w:asciiTheme="minorHAnsi" w:hAnsiTheme="minorHAnsi"/>
+          <w:noProof/>
+          <w:sz w:val="22"/>
+          <w:szCs w:val="22"/>
+        </w:rPr>
+        <w:t>(Lindsay &amp; Nieman, 2005)</w:t>
+      </w:r>
+      <w:r>
+        <w:rPr>
+          <w:rFonts w:asciiTheme="minorHAnsi" w:hAnsiTheme="minorHAnsi"/>
+          <w:sz w:val="22"/>
+          <w:szCs w:val="22"/>
+        </w:rPr>
+        <w:fldChar w:fldCharType="end"/>
+      </w:r>
+      <w:r>
+        <w:rPr>
+          <w:rFonts w:asciiTheme="minorHAnsi" w:hAnsiTheme="minorHAnsi"/>
+          <w:sz w:val="22"/>
+          <w:szCs w:val="22"/>
+        </w:rPr>
+        <w:t xml:space="preserve"> and/or by placental production of free cortisol into the maternal circulation </w:t>
+      </w:r>
+      <w:r>
+        <w:rPr>
+          <w:rFonts w:asciiTheme="minorHAnsi" w:hAnsiTheme="minorHAnsi"/>
+          <w:sz w:val="22"/>
+          <w:szCs w:val="22"/>
+        </w:rPr>
+        <w:fldChar w:fldCharType="begin" w:fldLock="1"/>
+      </w:r>
+      <w:r>
+        <w:rPr>
+          <w:rFonts w:asciiTheme="minorHAnsi" w:hAnsiTheme="minorHAnsi"/>
+          <w:sz w:val="22"/>
+          <w:szCs w:val="22"/>
+        </w:rPr>
+        <w:instrText>ADDIN CSL_CITATION {"citationItems":[{"id":"ITEM-1","itemData":{"DOI":"10.1210/jc.2010-2395","ISSN":"0021-972X","PMID":"21367926","abstract":"CONTEXT There is a paucity of longitudinal data on plasma and urinary cortisol levels during pregnancy using modern assays. Furthermore, conflicting data exist as to the effect of the low-dose oral contraceptive pill (OCP) on cortisol. DESIGN, SUBJECTS, AND MEASUREMENTS: We conducted a prospective longitudinal study on morning plasma cortisol (total and free), corticosteroid-binding globulin (CBG), and 24-h urinary free cortisol (UFC) levels in 20 pregnant women during the first, second, and third trimesters and 2-3 months postpartum compared with 12 subjects on low-dose OCP and 15 nonpregnant subjects not taking the OCP (control group). RESULTS A progressive rise in total plasma cortisol, CBG, and 24-h UFC was demonstrated during pregnancy, peaking during the third trimester (mean 3-fold rise compared with controls). Plasma free cortisol increased 1.6-fold by the third trimester. In the OCP group, total plasma cortisol and CBG were 2.9- and 2.6-fold elevated, respectively, whereas 24-h UFC and plasma free cortisol were not significantly different from controls. Compared with liquid chromatography-mass spectrometry, a commercial immunoassay underestimated mean total plasma cortisol concentrations by 30% during second and third trimesters and in OCP users and overestimated UFC levels by 30-35% during pregnancy. CONCLUSIONS Our study demonstrated elevations in total plasma cortisol and CBG concentrations during pregnancy and with low-dose OCP use. Pregnancy was also associated with significant increases in plasma free cortisol and UFC, suggesting that the rise in total plasma cortisol is contributed to by up-regulation of the maternal hypothalamic-pituitary-adrenal axis in addition to elevated CBG.","author":[{"dropping-particle":"","family":"Jung","given":"Caroline","non-dropping-particle":"","parse-names":false,"suffix":""},{"dropping-particle":"","family":"Ho","given":"Jui T.","non-dropping-particle":"","parse-names":false,"suffix":""},{"dropping-particle":"","family":"Torpy","given":"David J.","non-dropping-particle":"","parse-names":false,"suffix":""},{"dropping-particle":"","family":"Rogers","given":"Anne","non-dropping-particle":"","parse-names":false,"suffix":""},{"dropping-particle":"","family":"Doogue","given":"Matt","non-dropping-particle":"","parse-names":false,"suffix":""},{"dropping-particle":"","family":"Lewis","given":"John G.","non-dropping-particle":"","parse-names":false,"suffix":""},{"dropping-particle":"","family":"Czajko","given":"Raymond J.","non-dropping-particle":"","parse-names":false,"suffix":""},{"dropping-particle":"","family":"Inder","given":"Warrick J.","non-dropping-particle":"","parse-names":false,"suffix":""}],"container-title":"The Journal of Clinical Endocrinology &amp; Metabolism","id":"ITEM-1","issue":"5","issued":{"date-parts":[["2011","5"]]},"page":"1533-1540","title":"A Longitudinal Study of Plasma and Urinary Cortisol in Pregnancy and Postpartum","type":"article-journal","volume":"96"},"uris":["http://www.mendeley.com/documents/?uuid=1c59c968-f229-3530-86a2-f1b057797e34"]}],"mendeley":{"formattedCitation":"(Jung &lt;i&gt;et al.&lt;/i&gt;, 2011)","plainTextFormattedCitation":"(Jung et al., 2011)","previouslyFormattedCitation":"(Jung &lt;i&gt;et al.&lt;/i&gt;, 2011)"},"properties":{"noteIndex":0},"schema":"https://github.com/citation-style-language/schema/raw/master/csl-citation.json"}</w:instrText>
+      </w:r>
+      <w:r>
+        <w:rPr>
+          <w:rFonts w:asciiTheme="minorHAnsi" w:hAnsiTheme="minorHAnsi"/>
+          <w:sz w:val="22"/>
+          <w:szCs w:val="22"/>
+        </w:rPr>
+        <w:fldChar w:fldCharType="separate"/>
+      </w:r>
+      <w:r>
+        <w:rPr>
+          <w:rFonts w:asciiTheme="minorHAnsi" w:hAnsiTheme="minorHAnsi"/>
+          <w:noProof/>
+          <w:sz w:val="22"/>
+          <w:szCs w:val="22"/>
+        </w:rPr>
+        <w:t xml:space="preserve">(Jung </w:t>
+      </w:r>
+      <w:r>
+        <w:rPr>
+          <w:rFonts w:asciiTheme="minorHAnsi" w:hAnsiTheme="minorHAnsi"/>
+          <w:i/>
+          <w:noProof/>
+          <w:sz w:val="22"/>
+          <w:szCs w:val="22"/>
+        </w:rPr>
+        <w:t>et al.</w:t>
+      </w:r>
+      <w:r>
+        <w:rPr>
+          <w:rFonts w:asciiTheme="minorHAnsi" w:hAnsiTheme="minorHAnsi"/>
+          <w:noProof/>
+          <w:sz w:val="22"/>
+          <w:szCs w:val="22"/>
+        </w:rPr>
+        <w:t>, 2011)</w:t>
+      </w:r>
+      <w:r>
+        <w:rPr>
+          <w:rFonts w:asciiTheme="minorHAnsi" w:hAnsiTheme="minorHAnsi"/>
+          <w:sz w:val="22"/>
+          <w:szCs w:val="22"/>
+        </w:rPr>
+        <w:fldChar w:fldCharType="end"/>
+      </w:r>
+      <w:r>
+        <w:rPr>
+          <w:rFonts w:asciiTheme="minorHAnsi" w:hAnsiTheme="minorHAnsi"/>
+          <w:sz w:val="22"/>
+          <w:szCs w:val="22"/>
+        </w:rPr>
+        <w:t xml:space="preserve">. Despite the natural increase in maternal circulating cortisol levels, the placenta is efficient at inactivating cortisol by hydroxysteroid 11-beta dehydrogenase 2 (Hsd11B2) activity allowing only 10-20% of maternal cortisol to cross to the fetus </w:t>
+      </w:r>
+      <w:r>
+        <w:rPr>
+          <w:rFonts w:asciiTheme="minorHAnsi" w:hAnsiTheme="minorHAnsi"/>
+          <w:sz w:val="22"/>
+          <w:szCs w:val="22"/>
+        </w:rPr>
+        <w:fldChar w:fldCharType="begin" w:fldLock="1"/>
+      </w:r>
+      <w:r>
+        <w:rPr>
+          <w:rFonts w:asciiTheme="minorHAnsi" w:hAnsiTheme="minorHAnsi"/>
+          <w:sz w:val="22"/>
+          <w:szCs w:val="22"/>
+        </w:rPr>
+        <w:instrText>ADDIN CSL_CITATION {"citationItems":[{"id":"ITEM-1","itemData":{"DOI":"10.1002/dev.20293","ISSN":"1098-2302","PMID":"18335490","abstract":"The purpose of the study was to determine the specific periods during pregnancy in which human fetal exposure to stress hormones affects newborn physical and neuromuscular maturation. Blood was collected from 158 women at 15, 19, 25, and 31 weeks' gestation. Levels of placental corticotropin-releasing hormone (CRH) and maternal cortisol were determined from plasma. Newborns were evaluated with the New Ballard Maturation Score. Results indicated that increases in maternal cortisol at 15, 19, and 25 weeks and increases in placental CRH at 31 weeks were significantly associated with decreases in infant maturation among males (even after controlling for length of gestation). Results also suggested that increases in maternal cortisol at 31 weeks were associated with increases in infant maturation among females, although these results were not significant after controlling for length of gestation. Findings suggest that stress hormones have effects on human fetal neurodevelopment that are independent of birth outcome.","author":[{"dropping-particle":"","family":"Ellman","given":"Lauren M","non-dropping-particle":"","parse-names":false,"suffix":""},{"dropping-particle":"","family":"Schetter","given":"Christine Dunkel","non-dropping-particle":"","parse-names":false,"suffix":""},{"dropping-particle":"","family":"Hobel","given":"Calvin J","non-dropping-particle":"","parse-names":false,"suffix":""},{"dropping-particle":"","family":"Chicz-Demet","given":"Aleksandra","non-dropping-particle":"","parse-names":false,"suffix":""},{"dropping-particle":"","family":"Glynn","given":"Laura M","non-dropping-particle":"","parse-names":false,"suffix":""},{"dropping-particle":"","family":"Sandman","given":"Curt A","non-dropping-particle":"","parse-names":false,"suffix":""}],"container-title":"Developmental psychobiology","id":"ITEM-1","issue":"3","issued":{"date-parts":[["2008","4"]]},"page":"232-41","publisher":"NIH Public Access","title":"Timing of fetal exposure to stress hormones: effects on newborn physical and neuromuscular maturation.","type":"article-journal","volume":"50"},"uris":["http://www.mendeley.com/documents/?uuid=93bdc750-5dd3-3459-85a3-df0c9a516992"]},{"id":"ITEM-2","itemData":{"DOI":"10.1016/S0140-6736(05)60824-0","ISSN":"0140-6736","author":[{"dropping-particle":"","family":"Gitau","given":"Rachel","non-dropping-particle":"","parse-names":false,"suffix":""},{"dropping-particle":"","family":"Cameron","given":"Alan","non-dropping-particle":"","parse-names":false,"suffix":""},{"dropping-particle":"","family":"Fisk","given":"Nicholas M","non-dropping-particle":"","parse-names":false,"suffix":""},{"dropping-particle":"","family":"Glover","given":"Vivette","non-dropping-particle":"","parse-names":false,"suffix":""}],"container-title":"The Lancet","id":"ITEM-2","issue":"9129","issued":{"date-parts":[["1998","8","29"]]},"page":"707-708","publisher":"Elsevier","title":"Fetal exposure to maternal cortisol","type":"article-journal","volume":"352"},"uris":["http://www.mendeley.com/documents/?uuid=3abe768c-87aa-320f-866b-58db1cc293e7"]}],"mendeley":{"formattedCitation":"(Gitau &lt;i&gt;et al.&lt;/i&gt;, 1998; Ellman &lt;i&gt;et al.&lt;/i&gt;, 2008)","plainTextFormattedCitation":"(Gitau et al., 1998; Ellman et al., 2008)","previouslyFormattedCitation":"(Gitau &lt;i&gt;et al.&lt;/i&gt;, 1998; Ellman &lt;i&gt;et al.&lt;/i&gt;, 2008)"},"properties":{"noteIndex":0},"schema":"https://github.com/citation-style-language/schema/raw/master/csl-citation.json"}</w:instrText>
+      </w:r>
+      <w:r>
+        <w:rPr>
+          <w:rFonts w:asciiTheme="minorHAnsi" w:hAnsiTheme="minorHAnsi"/>
+          <w:sz w:val="22"/>
+          <w:szCs w:val="22"/>
+        </w:rPr>
+        <w:fldChar w:fldCharType="separate"/>
+      </w:r>
+      <w:r>
+        <w:rPr>
+          <w:rFonts w:asciiTheme="minorHAnsi" w:hAnsiTheme="minorHAnsi"/>
+          <w:noProof/>
+          <w:sz w:val="22"/>
+          <w:szCs w:val="22"/>
+        </w:rPr>
+        <w:t xml:space="preserve">(Gitau </w:t>
+      </w:r>
+      <w:r>
+        <w:rPr>
+          <w:rFonts w:asciiTheme="minorHAnsi" w:hAnsiTheme="minorHAnsi"/>
+          <w:i/>
+          <w:noProof/>
+          <w:sz w:val="22"/>
+          <w:szCs w:val="22"/>
+        </w:rPr>
+        <w:t>et al.</w:t>
+      </w:r>
+      <w:r>
+        <w:rPr>
+          <w:rFonts w:asciiTheme="minorHAnsi" w:hAnsiTheme="minorHAnsi"/>
+          <w:noProof/>
+          <w:sz w:val="22"/>
+          <w:szCs w:val="22"/>
+        </w:rPr>
+        <w:t xml:space="preserve">, 1998; Ellman </w:t>
+      </w:r>
+      <w:r>
+        <w:rPr>
+          <w:rFonts w:asciiTheme="minorHAnsi" w:hAnsiTheme="minorHAnsi"/>
+          <w:i/>
+          <w:noProof/>
+          <w:sz w:val="22"/>
+          <w:szCs w:val="22"/>
+        </w:rPr>
+        <w:t>et al.</w:t>
+      </w:r>
+      <w:r>
+        <w:rPr>
+          <w:rFonts w:asciiTheme="minorHAnsi" w:hAnsiTheme="minorHAnsi"/>
+          <w:noProof/>
+          <w:sz w:val="22"/>
+          <w:szCs w:val="22"/>
+        </w:rPr>
+        <w:t>, 2008)</w:t>
+      </w:r>
+      <w:r>
+        <w:rPr>
+          <w:rFonts w:asciiTheme="minorHAnsi" w:hAnsiTheme="minorHAnsi"/>
+          <w:sz w:val="22"/>
+          <w:szCs w:val="22"/>
+        </w:rPr>
+        <w:fldChar w:fldCharType="end"/>
+      </w:r>
+      <w:r>
+        <w:rPr>
+          <w:rFonts w:asciiTheme="minorHAnsi" w:hAnsiTheme="minorHAnsi"/>
+          <w:sz w:val="22"/>
+          <w:szCs w:val="22"/>
+        </w:rPr>
+        <w:t xml:space="preserve">. </w:t>
+      </w:r>
+    </w:p>
+    <w:p>
+      <w:pPr>
         <w:pStyle w:val="Heading2"/>
         <w:rPr>
           <w:rFonts w:asciiTheme="minorHAnsi" w:hAnsiTheme="minorHAnsi"/>
         </w:rPr>
       </w:pPr>
-      <w:bookmarkStart w:id="3" w:name="_Toc14872682"/>
-      <w:r>
-        <w:rPr>
-          <w:rFonts w:asciiTheme="minorHAnsi" w:hAnsiTheme="minorHAnsi"/>
-        </w:rPr>
-        <w:t>Cortisol Levels in Pregnancy</w:t>
+      <w:bookmarkStart w:id="3" w:name="_Toc14872683"/>
+      <w:r>
+        <w:rPr>
+          <w:rFonts w:asciiTheme="minorHAnsi" w:hAnsiTheme="minorHAnsi"/>
+        </w:rPr>
+        <w:t>Fetal HPA Axis Development</w:t>
       </w:r>
       <w:bookmarkEnd w:id="3"/>
     </w:p>
@@ -2128,7 +2488,7 @@
           <w:sz w:val="22"/>
           <w:szCs w:val="22"/>
         </w:rPr>
-        <w:t xml:space="preserve">During pregnancy, mean cortisol rises gradually as pregnancy progresses </w:t>
+        <w:t xml:space="preserve">The fetal hypothalamic-pituitary axis activity is detected as early as 8-12 weeks of gestation </w:t>
       </w:r>
       <w:r>
         <w:rPr>
@@ -2144,7 +2504,7 @@
           <w:sz w:val="22"/>
           <w:szCs w:val="22"/>
         </w:rPr>
-        <w:instrText>ADDIN CSL_CITATION {"citationItems":[{"id":"ITEM-1","itemData":{"DOI":"10.1016/S0140-6736(55)90002-7","ISSN":"0140-6736","author":[{"dropping-particle":"","family":"Bayliss","given":"R.I.S.","non-dropping-particle":"","parse-names":false,"suffix":""},{"dropping-particle":"","family":"Browne","given":"J.C.McC.","non-dropping-particle":"","parse-names":false,"suffix":""},{"dropping-particle":"","family":"Round","given":"BrendaP.","non-dropping-particle":"","parse-names":false,"suffix":""},{"dropping-particle":"","family":"Steinbeck","given":"A.W.","non-dropping-particle":"","parse-names":false,"suffix":""}],"container-title":"The Lancet","id":"ITEM-1","issue":"6854","issued":{"date-parts":[["1955","1","8"]]},"page":"62-64","publisher":"Elsevier","title":"PLASMA-17-HYDROXYCORTICOSTEROIDS IN PREGNANCY","type":"article-journal","volume":"265"},"uris":["http://www.mendeley.com/documents/?uuid=abbbf86d-4259-3165-bfbe-9ecfbe33a0c6"]},{"id":"ITEM-2","itemData":{"DOI":"10.1016/0002-9378(81)90318-5","ISSN":"0002-9378","abstract":"Adrenocorticotropin (ACTH) and cortisol in plasma were measured weekly from early in gestation through delivery in five women whose pregnancies were normal. During the twelfth week of pregnancy, the concentration of ACTH in plasma of blood samples obtained between 0800 and 0900 hours was 23 ± 4.6 pg/ml (mean and SEM) and rose progressively to 59 ± 16 pg/ml at 37 weeks. The levels of ACTH in plasma were significantly lower throughout pregnancy than those found in nonpregnant women. During labor and delivery, ACTH levels rose strikingly to values of 301 ± 137 pg/ml. As pregnancy advanced, the concentration of cortisol in plasma increased progressively from 149 ± 34 ng/ml (mean and SEM) at 12 weeks to 352 ± 90 ng/ml at 26 weeks' gestation but changed minimally thereafter until labor commenced, during which values of 706 ± 148 ng/ml were achieved. ACTH and cortisol secretory patterns over a 24-hour period were also investigated in one subject during each trimester of pregnancy. Diurnal variations were observed that were qualitatively similar to those seen in nonpregnant women. From the results of these studies, we conclude that ACTH levels are suppressed in plasma of normal pregnant women but are higher in late pregnancy than in early pregnancy. The rise in plasma ACTH concentrations, as pregnancy advances, in spite of increasing levels of plasma cortisol, estrogen, and progesterone, is suggestive of the possibility that a source of ACTH exists that is not subject to negative feedback control, that the clearance of free cortisol increases as pregnancy advances, or that there is an alteration in the metabolism of the ACTH precursor protein produced by the pituitary and/or placenta.","author":[{"dropping-particle":"","family":"Carr","given":"Bruce R.","non-dropping-particle":"","parse-names":false,"suffix":""},{"dropping-particle":"","family":"Parker","given":"C. Richard","non-dropping-particle":"","parse-names":false,"suffix":""},{"dropping-particle":"","family":"Madden","given":"James D.","non-dropping-particle":"","parse-names":false,"suffix":""},{"dropping-particle":"","family":"MacDonald","given":"Paul C.","non-dropping-particle":"","parse-names":false,"suffix":""},{"dropping-particle":"","family":"Porter","given":"John C.","non-dropping-particle":"","parse-names":false,"suffix":""}],"container-title":"American Journal of Obstetrics and Gynecology","id":"ITEM-2","issue":"4","issued":{"date-parts":[["1981","2","15"]]},"page":"416-422","publisher":"Mosby","title":"Maternal plasma adrenocorticotropin and cortisol relationships throughout human pregnancy","type":"article-journal","volume":"139"},"uris":["http://www.mendeley.com/documents/?uuid=0b37f7f7-408a-3dc7-814c-604c24e9ca34"]}],"mendeley":{"formattedCitation":"(Bayliss &lt;i&gt;et al.&lt;/i&gt;, 1955; Carr &lt;i&gt;et al.&lt;/i&gt;, 1981)","manualFormatting":"(Carr et al., 1981)","plainTextFormattedCitation":"(Bayliss et al., 1955; Carr et al., 1981)","previouslyFormattedCitation":"(Bayliss &lt;i&gt;et al.&lt;/i&gt;, 1955; Carr &lt;i&gt;et al.&lt;/i&gt;, 1981)"},"properties":{"noteIndex":0},"schema":"https://github.com/citation-style-language/schema/raw/master/csl-citation.json"}</w:instrText>
+        <w:instrText>ADDIN CSL_CITATION {"citationItems":[{"id":"ITEM-1","itemData":{"DOI":"10.1136/FN.82.3.F250","ISSN":"1359-2998","PMID":"10794797","abstract":"The hypothalamus, pituitary, and adrenal glands are dynamic endocrine organs during fetal development.1-3 The adrenal glands, in particular, exhibit remarkable transformation in size, morphology, and function during the prenatal and neonatal periods.2 3 It is now recognised that normal development of the hypothalamic–pituitary–adrenal (HPA) axis is essential for: (1) the regulation of intrauterine homeostasis; and (2) the timely differentiation and maturation of vital organ systems including the lungs, liver, and central nervous system necessary for immediate neonatal survival after birth. In addition, acting together with the placenta, the HPA axis might indirectly control the normal timing of parturition in primates.1-3 The liberal use of exogenous antenatal and postnatal corticosteroids during pregnancy and early neonatal life have also raised concerns about potential adverse effects on the HPA axis and subsequent neurodevelopment.4 Thus, an understanding of the physiology and function of the HPA axis in intrauterine and extrauterine life is important for neonatologists. This article aims to provide an overview on the physiology of the glucocorticoid axis and the effects that exogenous corticosteroids have on this system.\n\nHormone activity in the HPA axis can be detected between eight and 12 weeks of gestation, early in fetal development.1-3Corticotrophin releasing hormone (CRH) is produced from the fetal hypothalamus and the placenta during pregnancy. It is the primary secretagogue controlling pro-opiomelanocortin (POMC) mRNA expression and pituitary corticotroph secretion of adrenocorticotrophin (ACTH).1 3 CRH regulates the growth of pituitary corticotrophs, adrenocortical differentiation, and steroidogenic maturation of the fetal HPA axis.3 It is also a potent vasodilator of the fetoplacental circulation and can potentiate the function of local mediators and hormones, such as prostaglandins and oxytocin, in increasing myometrial contractility during labour.1 The progressive increase in the concentration of CRH in fetal and maternal circulations at late gestation …","author":[{"dropping-particle":"","family":"Ng","given":"P C","non-dropping-particle":"","parse-names":false,"suffix":""}],"container-title":"Archives of disease in childhood. Fetal and neonatal edition","id":"ITEM-1","issue":"3","issued":{"date-parts":[["2000","5","1"]]},"page":"F250-4","publisher":"BMJ Publishing Group","title":"The fetal and neonatal hypothalamic-pituitary-adrenal axis.","type":"article-journal","volume":"82"},"uris":["http://www.mendeley.com/documents/?uuid=d729e21a-7ed5-3dc8-a6b8-341d91acbee8"]}],"mendeley":{"formattedCitation":"(Ng, 2000)","plainTextFormattedCitation":"(Ng, 2000)","previouslyFormattedCitation":"(Ng, 2000)"},"properties":{"noteIndex":0},"schema":"https://github.com/citation-style-language/schema/raw/master/csl-citation.json"}</w:instrText>
       </w:r>
       <w:r>
         <w:rPr>
@@ -2161,7 +2521,105 @@
           <w:sz w:val="22"/>
           <w:szCs w:val="22"/>
         </w:rPr>
-        <w:t xml:space="preserve">(Carr </w:t>
+        <w:t>(Ng, 2000)</w:t>
+      </w:r>
+      <w:r>
+        <w:rPr>
+          <w:rFonts w:asciiTheme="minorHAnsi" w:hAnsiTheme="minorHAnsi"/>
+          <w:sz w:val="22"/>
+          <w:szCs w:val="22"/>
+        </w:rPr>
+        <w:fldChar w:fldCharType="end"/>
+      </w:r>
+      <w:r>
+        <w:rPr>
+          <w:rFonts w:asciiTheme="minorHAnsi" w:hAnsiTheme="minorHAnsi"/>
+          <w:sz w:val="22"/>
+          <w:szCs w:val="22"/>
+        </w:rPr>
+        <w:t xml:space="preserve"> and is fully developed in the second trimester of pregnancy </w:t>
+      </w:r>
+      <w:r>
+        <w:rPr>
+          <w:rFonts w:asciiTheme="minorHAnsi" w:hAnsiTheme="minorHAnsi"/>
+          <w:sz w:val="22"/>
+          <w:szCs w:val="22"/>
+        </w:rPr>
+        <w:fldChar w:fldCharType="begin" w:fldLock="1"/>
+      </w:r>
+      <w:r>
+        <w:rPr>
+          <w:rFonts w:asciiTheme="minorHAnsi" w:hAnsiTheme="minorHAnsi"/>
+          <w:sz w:val="22"/>
+          <w:szCs w:val="22"/>
+        </w:rPr>
+        <w:instrText>ADDIN CSL_CITATION {"citationItems":[{"id":"ITEM-1","itemData":{"DOI":"10.1038/nrendo.2014.73","ISSN":"1759-5029","PMID":"24863382","abstract":"Fetal development is a critical period for shaping the lifelong health of an individual. However, the fetus is susceptible to internal and external stimuli that can lead to adverse long-term health consequences. Glucocorticoids are an important developmental switch, driving changes in gene regulation that are necessary for normal growth and maturation. The fetal hypothalamic-pituitary-adrenal (HPA) axis is particularly susceptible to long-term programming by glucocorticoids; these effects can persist throughout the life of an organism. Dysfunction of the HPA axis as a result of fetal programming has been associated with impaired brain growth, altered behaviour and increased susceptibility to chronic disease (such as metabolic and cardiovascular disease). Moreover, the effects of glucocorticoid-mediated programming are evident in subsequent generations, and transmission of these changes can occur through both maternal and paternal lineages.","author":[{"dropping-particle":"","family":"Moisiadis","given":"Vasilis G.","non-dropping-particle":"","parse-names":false,"suffix":""},{"dropping-particle":"","family":"Matthews","given":"Stephen G.","non-dropping-particle":"","parse-names":false,"suffix":""}],"container-title":"Nature Reviews Endocrinology","id":"ITEM-1","issue":"7","issued":{"date-parts":[["2014","7","27"]]},"page":"391-402","title":"Glucocorticoids and fetal programming part 1: outcomes","type":"article-journal","volume":"10"},"uris":["http://www.mendeley.com/documents/?uuid=f1a1d9b4-9ea4-3352-8eae-b21ce05893c2"]}],"mendeley":{"formattedCitation":"(Moisiadis &amp; Matthews, 2014)","plainTextFormattedCitation":"(Moisiadis &amp; Matthews, 2014)","previouslyFormattedCitation":"(Moisiadis &amp; Matthews, 2014)"},"properties":{"noteIndex":0},"schema":"https://github.com/citation-style-language/schema/raw/master/csl-citation.json"}</w:instrText>
+      </w:r>
+      <w:r>
+        <w:rPr>
+          <w:rFonts w:asciiTheme="minorHAnsi" w:hAnsiTheme="minorHAnsi"/>
+          <w:sz w:val="22"/>
+          <w:szCs w:val="22"/>
+        </w:rPr>
+        <w:fldChar w:fldCharType="separate"/>
+      </w:r>
+      <w:r>
+        <w:rPr>
+          <w:rFonts w:asciiTheme="minorHAnsi" w:hAnsiTheme="minorHAnsi"/>
+          <w:noProof/>
+          <w:sz w:val="22"/>
+          <w:szCs w:val="22"/>
+        </w:rPr>
+        <w:t>(Moisiadis &amp; Matthews, 2014)</w:t>
+      </w:r>
+      <w:r>
+        <w:rPr>
+          <w:rFonts w:asciiTheme="minorHAnsi" w:hAnsiTheme="minorHAnsi"/>
+          <w:sz w:val="22"/>
+          <w:szCs w:val="22"/>
+        </w:rPr>
+        <w:fldChar w:fldCharType="end"/>
+      </w:r>
+      <w:r>
+        <w:rPr>
+          <w:rFonts w:asciiTheme="minorHAnsi" w:hAnsiTheme="minorHAnsi"/>
+          <w:sz w:val="22"/>
+          <w:szCs w:val="22"/>
+        </w:rPr>
+        <w:t xml:space="preserve">. In early pregnancy, fetal cortisol is thought to primarily be attained from maternal cortisol, as the fetus is believed to sufficiently produce cortisol at 22 weeks of gestation </w:t>
+      </w:r>
+      <w:r>
+        <w:rPr>
+          <w:rFonts w:asciiTheme="minorHAnsi" w:hAnsiTheme="minorHAnsi"/>
+          <w:sz w:val="22"/>
+          <w:szCs w:val="22"/>
+        </w:rPr>
+        <w:fldChar w:fldCharType="begin" w:fldLock="1"/>
+      </w:r>
+      <w:r>
+        <w:rPr>
+          <w:rFonts w:asciiTheme="minorHAnsi" w:hAnsiTheme="minorHAnsi"/>
+          <w:sz w:val="22"/>
+          <w:szCs w:val="22"/>
+        </w:rPr>
+        <w:instrText>ADDIN CSL_CITATION {"citationItems":[{"id":"ITEM-1","itemData":{"DOI":"10.1073/pnas.1201295109","ISSN":"1091-6490","PMID":"22529357","abstract":"Stress-related variation in the intrauterine milieu may impact brain development and emergent function, with long-term implications in terms of susceptibility for affective disorders. Studies in animals suggest limbic regions in the developing brain are particularly sensitive to exposure to the stress hormone cortisol. However, the nature, magnitude, and time course of these effects have not yet been adequately characterized in humans. A prospective, longitudinal study was conducted in 65 normal, healthy mother-child dyads to examine the association of maternal cortisol in early, mid-, and late gestation with subsequent measures at approximately 7 y age of child amygdala and hippocampus volume and affective problems. After accounting for the effects of potential confounding pre- and postnatal factors, higher maternal cortisol levels in earlier but not later gestation was associated with a larger right amygdala volume in girls (a 1 SD increase in cortisol was associated with a 6.4% increase in right amygdala volume), but not in boys. Moreover, higher maternal cortisol levels in early gestation was associated with more affective problems in girls, and this association was mediated, in part, by amygdala volume. No association between maternal cortisol in pregnancy and child hippocampus volume was observed in either sex. The current findings represent, to the best of our knowledge, the first report linking maternal stress hormone levels in human pregnancy with subsequent child amygdala volume and affect. The results underscore the importance of the intrauterine environment and suggest the origins of neuropsychiatric disorders may have their foundations early in life.","author":[{"dropping-particle":"","family":"Buss","given":"Claudia","non-dropping-particle":"","parse-names":false,"suffix":""},{"dropping-particle":"","family":"Davis","given":"Elysia Poggi","non-dropping-particle":"","parse-names":false,"suffix":""},{"dropping-particle":"","family":"Shahbaba","given":"Babak","non-dropping-particle":"","parse-names":false,"suffix":""},{"dropping-particle":"","family":"Pruessner","given":"Jens C","non-dropping-particle":"","parse-names":false,"suffix":""},{"dropping-particle":"","family":"Head","given":"Kevin","non-dropping-particle":"","parse-names":false,"suffix":""},{"dropping-particle":"","family":"Sandman","given":"Curt A","non-dropping-particle":"","parse-names":false,"suffix":""}],"container-title":"Proceedings of the National Academy of Sciences of the United States of America","id":"ITEM-1","issue":"20","issued":{"date-parts":[["2012","5","15"]]},"page":"E1312-9","publisher":"National Academy of Sciences","title":"Maternal cortisol over the course of pregnancy and subsequent child amygdala and hippocampus volumes and affective problems.","type":"article-journal","volume":"109"},"uris":["http://www.mendeley.com/documents/?uuid=2a404959-a8e2-3dc7-825f-a2bfb3867795"]}],"mendeley":{"formattedCitation":"(Buss &lt;i&gt;et al.&lt;/i&gt;, 2012)","plainTextFormattedCitation":"(Buss et al., 2012)","previouslyFormattedCitation":"(Buss &lt;i&gt;et al.&lt;/i&gt;, 2012)"},"properties":{"noteIndex":0},"schema":"https://github.com/citation-style-language/schema/raw/master/csl-citation.json"}</w:instrText>
+      </w:r>
+      <w:r>
+        <w:rPr>
+          <w:rFonts w:asciiTheme="minorHAnsi" w:hAnsiTheme="minorHAnsi"/>
+          <w:sz w:val="22"/>
+          <w:szCs w:val="22"/>
+        </w:rPr>
+        <w:fldChar w:fldCharType="separate"/>
+      </w:r>
+      <w:r>
+        <w:rPr>
+          <w:rFonts w:asciiTheme="minorHAnsi" w:hAnsiTheme="minorHAnsi"/>
+          <w:noProof/>
+          <w:sz w:val="22"/>
+          <w:szCs w:val="22"/>
+        </w:rPr>
+        <w:t xml:space="preserve">(Buss </w:t>
       </w:r>
       <w:r>
         <w:rPr>
@@ -2180,7 +2638,7 @@
           <w:sz w:val="22"/>
           <w:szCs w:val="22"/>
         </w:rPr>
-        <w:t>, 1981)</w:t>
+        <w:t>, 2012)</w:t>
       </w:r>
       <w:r>
         <w:rPr>
@@ -2196,7 +2654,7 @@
           <w:sz w:val="22"/>
           <w:szCs w:val="22"/>
         </w:rPr>
-        <w:t xml:space="preserve">. Mean cortisol levels increase during the first, second and third trimester by 1.6, 2.4 and 2.9 folds, respectively </w:t>
+        <w:t xml:space="preserve">. Given the critical developmental window by which fetal organs and HPA axis are developing, it is possible that increased maternal cortisol levels in early pregnancy compared to late pregnancy may have more deleterious effects on fetal development </w:t>
       </w:r>
       <w:r>
         <w:rPr>
@@ -2212,7 +2670,7 @@
           <w:sz w:val="22"/>
           <w:szCs w:val="22"/>
         </w:rPr>
-        <w:instrText>ADDIN CSL_CITATION {"citationItems":[{"id":"ITEM-1","itemData":{"DOI":"10.1210/jc.2010-2395","ISSN":"0021-972X","PMID":"21367926","abstract":"CONTEXT There is a paucity of longitudinal data on plasma and urinary cortisol levels during pregnancy using modern assays. Furthermore, conflicting data exist as to the effect of the low-dose oral contraceptive pill (OCP) on cortisol. DESIGN, SUBJECTS, AND MEASUREMENTS: We conducted a prospective longitudinal study on morning plasma cortisol (total and free), corticosteroid-binding globulin (CBG), and 24-h urinary free cortisol (UFC) levels in 20 pregnant women during the first, second, and third trimesters and 2-3 months postpartum compared with 12 subjects on low-dose OCP and 15 nonpregnant subjects not taking the OCP (control group). RESULTS A progressive rise in total plasma cortisol, CBG, and 24-h UFC was demonstrated during pregnancy, peaking during the third trimester (mean 3-fold rise compared with controls). Plasma free cortisol increased 1.6-fold by the third trimester. In the OCP group, total plasma cortisol and CBG were 2.9- and 2.6-fold elevated, respectively, whereas 24-h UFC and plasma free cortisol were not significantly different from controls. Compared with liquid chromatography-mass spectrometry, a commercial immunoassay underestimated mean total plasma cortisol concentrations by 30% during second and third trimesters and in OCP users and overestimated UFC levels by 30-35% during pregnancy. CONCLUSIONS Our study demonstrated elevations in total plasma cortisol and CBG concentrations during pregnancy and with low-dose OCP use. Pregnancy was also associated with significant increases in plasma free cortisol and UFC, suggesting that the rise in total plasma cortisol is contributed to by up-regulation of the maternal hypothalamic-pituitary-adrenal axis in addition to elevated CBG.","author":[{"dropping-particle":"","family":"Jung","given":"Caroline","non-dropping-particle":"","parse-names":false,"suffix":""},{"dropping-particle":"","family":"Ho","given":"Jui T.","non-dropping-particle":"","parse-names":false,"suffix":""},{"dropping-particle":"","family":"Torpy","given":"David J.","non-dropping-particle":"","parse-names":false,"suffix":""},{"dropping-particle":"","family":"Rogers","given":"Anne","non-dropping-particle":"","parse-names":false,"suffix":""},{"dropping-particle":"","family":"Doogue","given":"Matt","non-dropping-particle":"","parse-names":false,"suffix":""},{"dropping-particle":"","family":"Lewis","given":"John G.","non-dropping-particle":"","parse-names":false,"suffix":""},{"dropping-particle":"","family":"Czajko","given":"Raymond J.","non-dropping-particle":"","parse-names":false,"suffix":""},{"dropping-particle":"","family":"Inder","given":"Warrick J.","non-dropping-particle":"","parse-names":false,"suffix":""}],"container-title":"The Journal of Clinical Endocrinology &amp; Metabolism","id":"ITEM-1","issue":"5","issued":{"date-parts":[["2011","5"]]},"page":"1533-1540","title":"A Longitudinal Study of Plasma and Urinary Cortisol in Pregnancy and Postpartum","type":"article-journal","volume":"96"},"uris":["http://www.mendeley.com/documents/?uuid=1c59c968-f229-3530-86a2-f1b057797e34"]}],"mendeley":{"formattedCitation":"(Jung &lt;i&gt;et al.&lt;/i&gt;, 2011)","plainTextFormattedCitation":"(Jung et al., 2011)","previouslyFormattedCitation":"(Jung &lt;i&gt;et al.&lt;/i&gt;, 2011)"},"properties":{"noteIndex":0},"schema":"https://github.com/citation-style-language/schema/raw/master/csl-citation.json"}</w:instrText>
+        <w:instrText>ADDIN CSL_CITATION {"citationItems":[{"id":"ITEM-1","itemData":{"DOI":"10.1210/er.2013-1012","ISSN":"0163-769X","author":[{"dropping-particle":"","family":"Braun","given":"Thorsten","non-dropping-particle":"","parse-names":false,"suffix":""},{"dropping-particle":"","family":"Challis","given":"John R.","non-dropping-particle":"","parse-names":false,"suffix":""},{"dropping-particle":"","family":"Newnham","given":"John. P.","non-dropping-particle":"","parse-names":false,"suffix":""},{"dropping-particle":"","family":"Sloboda","given":"Deborah M.","non-dropping-particle":"","parse-names":false,"suffix":""}],"container-title":"Endocrine Reviews","id":"ITEM-1","issue":"6","issued":{"date-parts":[["2013","12","1"]]},"page":"885-916","publisher":"Narnia","title":"Early-Life Glucocorticoid Exposure: The Hypothalamic-Pituitary-Adrenal Axis, Placental Function, and Long-term Disease Risk","type":"article-journal","volume":"34"},"uris":["http://www.mendeley.com/documents/?uuid=d1ba4f6a-5f7a-378b-b66e-15e35e75c440"]},{"id":"ITEM-2","itemData":{"DOI":"10.1111/j.1365-2796.2007.01809.x","ISSN":"0954-6820","author":[{"dropping-particle":"","family":"Barker","given":"D. J. P.","non-dropping-particle":"","parse-names":false,"suffix":""}],"container-title":"Journal of Internal Medicine","id":"ITEM-2","issue":"5","issued":{"date-parts":[["2007","5","1"]]},"page":"412-417","publisher":"John Wiley &amp; Sons, Ltd (10.1111)","title":"The origins of the developmental origins theory","type":"article-journal","volume":"261"},"uris":["http://www.mendeley.com/documents/?uuid=52e37407-33c2-3306-99fe-1d3f81613cf4"]}],"mendeley":{"formattedCitation":"(Barker, 2007; Braun &lt;i&gt;et al.&lt;/i&gt;, 2013)","plainTextFormattedCitation":"(Barker, 2007; Braun et al., 2013)","previouslyFormattedCitation":"(Barker, 2007; Braun &lt;i&gt;et al.&lt;/i&gt;, 2013)"},"properties":{"noteIndex":0},"schema":"https://github.com/citation-style-language/schema/raw/master/csl-citation.json"}</w:instrText>
       </w:r>
       <w:r>
         <w:rPr>
@@ -2229,7 +2687,7 @@
           <w:sz w:val="22"/>
           <w:szCs w:val="22"/>
         </w:rPr>
-        <w:t xml:space="preserve">(Jung </w:t>
+        <w:t xml:space="preserve">(Barker, 2007; Braun </w:t>
       </w:r>
       <w:r>
         <w:rPr>
@@ -2248,7 +2706,7 @@
           <w:sz w:val="22"/>
           <w:szCs w:val="22"/>
         </w:rPr>
-        <w:t>, 2011)</w:t>
+        <w:t>, 2013)</w:t>
       </w:r>
       <w:r>
         <w:rPr>
@@ -2264,7 +2722,7 @@
           <w:sz w:val="22"/>
           <w:szCs w:val="22"/>
         </w:rPr>
-        <w:t xml:space="preserve">. The increased cortisol levels may be explained by placental secretions of estrogen stimulating maternal cortisol production and mitigating maternal negative feedback </w:t>
+        <w:t xml:space="preserve">. In mice, the HPA develops postnatal in two phases. On postnatal day (PND) 1 through 12, the mouse HPA is considered hypo-responsive, and after PND 12 the HPA system matures </w:t>
       </w:r>
       <w:r>
         <w:rPr>
@@ -2280,7 +2738,7 @@
           <w:sz w:val="22"/>
           <w:szCs w:val="22"/>
         </w:rPr>
-        <w:instrText>ADDIN CSL_CITATION {"citationItems":[{"id":"ITEM-1","itemData":{"DOI":"10.1210/er.2004-0025","ISSN":"0163-769X","author":[{"dropping-particle":"","family":"Lindsay","given":"John R.","non-dropping-particle":"","parse-names":false,"suffix":""},{"dropping-particle":"","family":"Nieman","given":"Lynnette K.","non-dropping-particle":"","parse-names":false,"suffix":""}],"container-title":"Endocrine Reviews","id":"ITEM-1","issue":"6","issued":{"date-parts":[["2005","10","1"]]},"page":"775-799","publisher":"Narnia","title":"The Hypothalamic-Pituitary-Adrenal Axis in Pregnancy: Challenges in Disease Detection and Treatment","type":"article-journal","volume":"26"},"uris":["http://www.mendeley.com/documents/?uuid=0413b0ef-ce22-31f0-b84e-3fbe824d331b"]}],"mendeley":{"formattedCitation":"(Lindsay &amp; Nieman, 2005)","plainTextFormattedCitation":"(Lindsay &amp; Nieman, 2005)","previouslyFormattedCitation":"(Lindsay &amp; Nieman, 2005)"},"properties":{"noteIndex":0},"schema":"https://github.com/citation-style-language/schema/raw/master/csl-citation.json"}</w:instrText>
+        <w:instrText>ADDIN CSL_CITATION {"citationItems":[{"id":"ITEM-1","itemData":{"DOI":"10.1016/S0736-5748(03)00030-3","ISSN":"0736-5748","abstract":"The main characteristic of the postnatal development of the stress system in the rat is the so-called stress hypo-responsive period (SHRP). Lasting from postnatal day (pnd) 4 to pnd 14, this period is characterized by very low basal corticosterone levels and an inability of mild stressors to induce an enhanced ACTH and corticosterone release. During the last years, the mouse has become a generally used animal in stress research, also due to the wide availability of genetically modified mouse strains. However, very few data are available on the ontogeny of the stress system in the mouse. This study therefore describes the postnatal ontogeny of peripheral and central aspects of the hypothalamic–pituitary–adrenal (HPA) axis in the mouse. We measured ACTH and corticosterone in blood and CRH, urocortin 3 (UCN3), mineralocorticoid receptor (MR) and glucocorticoid receptor (GR) transcripts in the brain at postnatal days 1, 2, 4, 6, 9, 12, 14 and 16. Our results show that we can subdivide the postnatal development of the HPA axis in the mouse in two phases. The first phase corresponds to the SHRP in the rat and lasts from right after birth (pnd 1) until pnd 12. Basal corticosterone levels were low and novelty exposure did not enhance corticosterone or ACTH levels. This period is further characterized by a high expression of CRH in the paraventricular nucleus (PVN) of the hypothalamus. Expression levels of GR in the hippocampus and UCN3 in the perifornical area are low at birth but increase significantly during the SHRP, both reaching the highest expression level at pnd 12. In the second phase, the mice have developed past the SHRP and were now exhibiting enhanced corticosterone basal levels and a response of ACTH and corticosterone to mild novelty stress. CRH expression was decreased significantly, while expression of UCN3 and GR remained high, with a small decrease at pnd 16. The expression of MR in the hippocampus was very dynamic throughout the postnatal development of the HPA axis and changed in a time and subregion specific manner. These results demonstrate for the first time the correlation between the postnatal endocrine development of the mouse and gene expression changes of central regulators of HPA axis function.","author":[{"dropping-particle":"","family":"Schmidt","given":"M.","non-dropping-particle":"","parse-names":false,"suffix":""},{"dropping-particle":"","family":"Enthoven","given":"L.","non-dropping-particle":"","parse-names":false,"suffix":""},{"dropping-particle":"","family":"Mark","given":"M.","non-dropping-particle":"van der","parse-names":false,"suffix":""},{"dropping-particle":"","family":"Levine","given":"S.","non-dropping-particle":"","parse-names":false,"suffix":""},{"dropping-particle":"","family":"Kloet","given":"E.R.","non-dropping-particle":"de","parse-names":false,"suffix":""},{"dropping-particle":"","family":"Oitzl","given":"M.S.","non-dropping-particle":"","parse-names":false,"suffix":""}],"container-title":"International Journal of Developmental Neuroscience","id":"ITEM-1","issue":"3","issued":{"date-parts":[["2003","5","1"]]},"page":"125-132","publisher":"Pergamon","title":"The postnatal development of the hypothalamic–pituitary–adrenal axis in the mouse","type":"article-journal","volume":"21"},"uris":["http://www.mendeley.com/documents/?uuid=97e5720a-2e90-3d83-8f74-c8e7e8c773c9"]}],"mendeley":{"formattedCitation":"(Schmidt &lt;i&gt;et al.&lt;/i&gt;, 2003)","plainTextFormattedCitation":"(Schmidt et al., 2003)","previouslyFormattedCitation":"(Schmidt &lt;i&gt;et al.&lt;/i&gt;, 2003)"},"properties":{"noteIndex":0},"schema":"https://github.com/citation-style-language/schema/raw/master/csl-citation.json"}</w:instrText>
       </w:r>
       <w:r>
         <w:rPr>
@@ -2297,7 +2755,26 @@
           <w:sz w:val="22"/>
           <w:szCs w:val="22"/>
         </w:rPr>
-        <w:t>(Lindsay &amp; Nieman, 2005)</w:t>
+        <w:t xml:space="preserve">(Schmidt </w:t>
+      </w:r>
+      <w:r>
+        <w:rPr>
+          <w:rFonts w:asciiTheme="minorHAnsi" w:hAnsiTheme="minorHAnsi"/>
+          <w:i/>
+          <w:noProof/>
+          <w:sz w:val="22"/>
+          <w:szCs w:val="22"/>
+        </w:rPr>
+        <w:t>et al.</w:t>
+      </w:r>
+      <w:r>
+        <w:rPr>
+          <w:rFonts w:asciiTheme="minorHAnsi" w:hAnsiTheme="minorHAnsi"/>
+          <w:noProof/>
+          <w:sz w:val="22"/>
+          <w:szCs w:val="22"/>
+        </w:rPr>
+        <w:t>, 2003)</w:t>
       </w:r>
       <w:r>
         <w:rPr>
@@ -2313,163 +2790,17 @@
           <w:sz w:val="22"/>
           <w:szCs w:val="22"/>
         </w:rPr>
-        <w:t xml:space="preserve"> and/or by placental production of free cortisol into the maternal circulation </w:t>
-      </w:r>
-      <w:r>
-        <w:rPr>
-          <w:rFonts w:asciiTheme="minorHAnsi" w:hAnsiTheme="minorHAnsi"/>
-          <w:sz w:val="22"/>
-          <w:szCs w:val="22"/>
-        </w:rPr>
-        <w:fldChar w:fldCharType="begin" w:fldLock="1"/>
-      </w:r>
-      <w:r>
-        <w:rPr>
-          <w:rFonts w:asciiTheme="minorHAnsi" w:hAnsiTheme="minorHAnsi"/>
-          <w:sz w:val="22"/>
-          <w:szCs w:val="22"/>
-        </w:rPr>
-        <w:instrText>ADDIN CSL_CITATION {"citationItems":[{"id":"ITEM-1","itemData":{"DOI":"10.1210/jc.2010-2395","ISSN":"0021-972X","PMID":"21367926","abstract":"CONTEXT There is a paucity of longitudinal data on plasma and urinary cortisol levels during pregnancy using modern assays. Furthermore, conflicting data exist as to the effect of the low-dose oral contraceptive pill (OCP) on cortisol. DESIGN, SUBJECTS, AND MEASUREMENTS: We conducted a prospective longitudinal study on morning plasma cortisol (total and free), corticosteroid-binding globulin (CBG), and 24-h urinary free cortisol (UFC) levels in 20 pregnant women during the first, second, and third trimesters and 2-3 months postpartum compared with 12 subjects on low-dose OCP and 15 nonpregnant subjects not taking the OCP (control group). RESULTS A progressive rise in total plasma cortisol, CBG, and 24-h UFC was demonstrated during pregnancy, peaking during the third trimester (mean 3-fold rise compared with controls). Plasma free cortisol increased 1.6-fold by the third trimester. In the OCP group, total plasma cortisol and CBG were 2.9- and 2.6-fold elevated, respectively, whereas 24-h UFC and plasma free cortisol were not significantly different from controls. Compared with liquid chromatography-mass spectrometry, a commercial immunoassay underestimated mean total plasma cortisol concentrations by 30% during second and third trimesters and in OCP users and overestimated UFC levels by 30-35% during pregnancy. CONCLUSIONS Our study demonstrated elevations in total plasma cortisol and CBG concentrations during pregnancy and with low-dose OCP use. Pregnancy was also associated with significant increases in plasma free cortisol and UFC, suggesting that the rise in total plasma cortisol is contributed to by up-regulation of the maternal hypothalamic-pituitary-adrenal axis in addition to elevated CBG.","author":[{"dropping-particle":"","family":"Jung","given":"Caroline","non-dropping-particle":"","parse-names":false,"suffix":""},{"dropping-particle":"","family":"Ho","given":"Jui T.","non-dropping-particle":"","parse-names":false,"suffix":""},{"dropping-particle":"","family":"Torpy","given":"David J.","non-dropping-particle":"","parse-names":false,"suffix":""},{"dropping-particle":"","family":"Rogers","given":"Anne","non-dropping-particle":"","parse-names":false,"suffix":""},{"dropping-particle":"","family":"Doogue","given":"Matt","non-dropping-particle":"","parse-names":false,"suffix":""},{"dropping-particle":"","family":"Lewis","given":"John G.","non-dropping-particle":"","parse-names":false,"suffix":""},{"dropping-particle":"","family":"Czajko","given":"Raymond J.","non-dropping-particle":"","parse-names":false,"suffix":""},{"dropping-particle":"","family":"Inder","given":"Warrick J.","non-dropping-particle":"","parse-names":false,"suffix":""}],"container-title":"The Journal of Clinical Endocrinology &amp; Metabolism","id":"ITEM-1","issue":"5","issued":{"date-parts":[["2011","5"]]},"page":"1533-1540","title":"A Longitudinal Study of Plasma and Urinary Cortisol in Pregnancy and Postpartum","type":"article-journal","volume":"96"},"uris":["http://www.mendeley.com/documents/?uuid=1c59c968-f229-3530-86a2-f1b057797e34"]}],"mendeley":{"formattedCitation":"(Jung &lt;i&gt;et al.&lt;/i&gt;, 2011)","plainTextFormattedCitation":"(Jung et al., 2011)","previouslyFormattedCitation":"(Jung &lt;i&gt;et al.&lt;/i&gt;, 2011)"},"properties":{"noteIndex":0},"schema":"https://github.com/citation-style-language/schema/raw/master/csl-citation.json"}</w:instrText>
-      </w:r>
-      <w:r>
-        <w:rPr>
-          <w:rFonts w:asciiTheme="minorHAnsi" w:hAnsiTheme="minorHAnsi"/>
-          <w:sz w:val="22"/>
-          <w:szCs w:val="22"/>
-        </w:rPr>
-        <w:fldChar w:fldCharType="separate"/>
-      </w:r>
-      <w:r>
-        <w:rPr>
-          <w:rFonts w:asciiTheme="minorHAnsi" w:hAnsiTheme="minorHAnsi"/>
-          <w:noProof/>
-          <w:sz w:val="22"/>
-          <w:szCs w:val="22"/>
-        </w:rPr>
-        <w:t xml:space="preserve">(Jung </w:t>
-      </w:r>
-      <w:r>
-        <w:rPr>
-          <w:rFonts w:asciiTheme="minorHAnsi" w:hAnsiTheme="minorHAnsi"/>
-          <w:i/>
-          <w:noProof/>
-          <w:sz w:val="22"/>
-          <w:szCs w:val="22"/>
-        </w:rPr>
-        <w:t>et al.</w:t>
-      </w:r>
-      <w:r>
-        <w:rPr>
-          <w:rFonts w:asciiTheme="minorHAnsi" w:hAnsiTheme="minorHAnsi"/>
-          <w:noProof/>
-          <w:sz w:val="22"/>
-          <w:szCs w:val="22"/>
-        </w:rPr>
-        <w:t>, 2011)</w:t>
-      </w:r>
-      <w:r>
-        <w:rPr>
-          <w:rFonts w:asciiTheme="minorHAnsi" w:hAnsiTheme="minorHAnsi"/>
-          <w:sz w:val="22"/>
-          <w:szCs w:val="22"/>
-        </w:rPr>
-        <w:fldChar w:fldCharType="end"/>
-      </w:r>
-      <w:r>
-        <w:rPr>
-          <w:rFonts w:asciiTheme="minorHAnsi" w:hAnsiTheme="minorHAnsi"/>
-          <w:sz w:val="22"/>
-          <w:szCs w:val="22"/>
-        </w:rPr>
-        <w:t xml:space="preserve">. Despite the natural increase in maternal circulating cortisol levels, the placenta is efficient at inactivating cortisol by hydroxysteroid 11-beta dehydrogenase 2 (Hsd11B2) activity allowing only 10-20% of maternal cortisol to cross to the fetus </w:t>
-      </w:r>
-      <w:r>
-        <w:rPr>
-          <w:rFonts w:asciiTheme="minorHAnsi" w:hAnsiTheme="minorHAnsi"/>
-          <w:sz w:val="22"/>
-          <w:szCs w:val="22"/>
-        </w:rPr>
-        <w:fldChar w:fldCharType="begin" w:fldLock="1"/>
-      </w:r>
-      <w:r>
-        <w:rPr>
-          <w:rFonts w:asciiTheme="minorHAnsi" w:hAnsiTheme="minorHAnsi"/>
-          <w:sz w:val="22"/>
-          <w:szCs w:val="22"/>
-        </w:rPr>
-        <w:instrText>ADDIN CSL_CITATION {"citationItems":[{"id":"ITEM-1","itemData":{"DOI":"10.1002/dev.20293","ISSN":"1098-2302","PMID":"18335490","abstract":"The purpose of the study was to determine the specific periods during pregnancy in which human fetal exposure to stress hormones affects newborn physical and neuromuscular maturation. Blood was collected from 158 women at 15, 19, 25, and 31 weeks' gestation. Levels of placental corticotropin-releasing hormone (CRH) and maternal cortisol were determined from plasma. Newborns were evaluated with the New Ballard Maturation Score. Results indicated that increases in maternal cortisol at 15, 19, and 25 weeks and increases in placental CRH at 31 weeks were significantly associated with decreases in infant maturation among males (even after controlling for length of gestation). Results also suggested that increases in maternal cortisol at 31 weeks were associated with increases in infant maturation among females, although these results were not significant after controlling for length of gestation. Findings suggest that stress hormones have effects on human fetal neurodevelopment that are independent of birth outcome.","author":[{"dropping-particle":"","family":"Ellman","given":"Lauren M","non-dropping-particle":"","parse-names":false,"suffix":""},{"dropping-particle":"","family":"Schetter","given":"Christine Dunkel","non-dropping-particle":"","parse-names":false,"suffix":""},{"dropping-particle":"","family":"Hobel","given":"Calvin J","non-dropping-particle":"","parse-names":false,"suffix":""},{"dropping-particle":"","family":"Chicz-Demet","given":"Aleksandra","non-dropping-particle":"","parse-names":false,"suffix":""},{"dropping-particle":"","family":"Glynn","given":"Laura M","non-dropping-particle":"","parse-names":false,"suffix":""},{"dropping-particle":"","family":"Sandman","given":"Curt A","non-dropping-particle":"","parse-names":false,"suffix":""}],"container-title":"Developmental psychobiology","id":"ITEM-1","issue":"3","issued":{"date-parts":[["2008","4"]]},"page":"232-41","publisher":"NIH Public Access","title":"Timing of fetal exposure to stress hormones: effects on newborn physical and neuromuscular maturation.","type":"article-journal","volume":"50"},"uris":["http://www.mendeley.com/documents/?uuid=93bdc750-5dd3-3459-85a3-df0c9a516992"]},{"id":"ITEM-2","itemData":{"DOI":"10.1016/S0140-6736(05)60824-0","ISSN":"0140-6736","author":[{"dropping-particle":"","family":"Gitau","given":"Rachel","non-dropping-particle":"","parse-names":false,"suffix":""},{"dropping-particle":"","family":"Cameron","given":"Alan","non-dropping-particle":"","parse-names":false,"suffix":""},{"dropping-particle":"","family":"Fisk","given":"Nicholas M","non-dropping-particle":"","parse-names":false,"suffix":""},{"dropping-particle":"","family":"Glover","given":"Vivette","non-dropping-particle":"","parse-names":false,"suffix":""}],"container-title":"The Lancet","id":"ITEM-2","issue":"9129","issued":{"date-parts":[["1998","8","29"]]},"page":"707-708","publisher":"Elsevier","title":"Fetal exposure to maternal cortisol","type":"article-journal","volume":"352"},"uris":["http://www.mendeley.com/documents/?uuid=3abe768c-87aa-320f-866b-58db1cc293e7"]}],"mendeley":{"formattedCitation":"(Gitau &lt;i&gt;et al.&lt;/i&gt;, 1998; Ellman &lt;i&gt;et al.&lt;/i&gt;, 2008)","plainTextFormattedCitation":"(Gitau et al., 1998; Ellman et al., 2008)","previouslyFormattedCitation":"(Gitau &lt;i&gt;et al.&lt;/i&gt;, 1998; Ellman &lt;i&gt;et al.&lt;/i&gt;, 2008)"},"properties":{"noteIndex":0},"schema":"https://github.com/citation-style-language/schema/raw/master/csl-citation.json"}</w:instrText>
-      </w:r>
-      <w:r>
-        <w:rPr>
-          <w:rFonts w:asciiTheme="minorHAnsi" w:hAnsiTheme="minorHAnsi"/>
-          <w:sz w:val="22"/>
-          <w:szCs w:val="22"/>
-        </w:rPr>
-        <w:fldChar w:fldCharType="separate"/>
-      </w:r>
-      <w:r>
-        <w:rPr>
-          <w:rFonts w:asciiTheme="minorHAnsi" w:hAnsiTheme="minorHAnsi"/>
-          <w:noProof/>
-          <w:sz w:val="22"/>
-          <w:szCs w:val="22"/>
-        </w:rPr>
-        <w:t xml:space="preserve">(Gitau </w:t>
-      </w:r>
-      <w:r>
-        <w:rPr>
-          <w:rFonts w:asciiTheme="minorHAnsi" w:hAnsiTheme="minorHAnsi"/>
-          <w:i/>
-          <w:noProof/>
-          <w:sz w:val="22"/>
-          <w:szCs w:val="22"/>
-        </w:rPr>
-        <w:t>et al.</w:t>
-      </w:r>
-      <w:r>
-        <w:rPr>
-          <w:rFonts w:asciiTheme="minorHAnsi" w:hAnsiTheme="minorHAnsi"/>
-          <w:noProof/>
-          <w:sz w:val="22"/>
-          <w:szCs w:val="22"/>
-        </w:rPr>
-        <w:t xml:space="preserve">, 1998; Ellman </w:t>
-      </w:r>
-      <w:r>
-        <w:rPr>
-          <w:rFonts w:asciiTheme="minorHAnsi" w:hAnsiTheme="minorHAnsi"/>
-          <w:i/>
-          <w:noProof/>
-          <w:sz w:val="22"/>
-          <w:szCs w:val="22"/>
-        </w:rPr>
-        <w:t>et al.</w:t>
-      </w:r>
-      <w:r>
-        <w:rPr>
-          <w:rFonts w:asciiTheme="minorHAnsi" w:hAnsiTheme="minorHAnsi"/>
-          <w:noProof/>
-          <w:sz w:val="22"/>
-          <w:szCs w:val="22"/>
-        </w:rPr>
-        <w:t>, 2008)</w:t>
-      </w:r>
-      <w:r>
-        <w:rPr>
-          <w:rFonts w:asciiTheme="minorHAnsi" w:hAnsiTheme="minorHAnsi"/>
-          <w:sz w:val="22"/>
-          <w:szCs w:val="22"/>
-        </w:rPr>
-        <w:fldChar w:fldCharType="end"/>
-      </w:r>
-      <w:r>
-        <w:rPr>
-          <w:rFonts w:asciiTheme="minorHAnsi" w:hAnsiTheme="minorHAnsi"/>
-          <w:sz w:val="22"/>
-          <w:szCs w:val="22"/>
-        </w:rPr>
-        <w:t xml:space="preserve">. </w:t>
-      </w:r>
+        <w:t>.</w:t>
+      </w:r>
+    </w:p>
+    <w:p>
+      <w:pPr>
+        <w:rPr>
+          <w:rFonts w:asciiTheme="minorHAnsi" w:hAnsiTheme="minorHAnsi"/>
+          <w:sz w:val="22"/>
+          <w:szCs w:val="22"/>
+        </w:rPr>
+      </w:pPr>
     </w:p>
     <w:p>
       <w:pPr>
@@ -2478,358 +2809,14 @@
           <w:rFonts w:asciiTheme="minorHAnsi" w:hAnsiTheme="minorHAnsi"/>
         </w:rPr>
       </w:pPr>
-      <w:bookmarkStart w:id="4" w:name="_Toc14872683"/>
-      <w:r>
-        <w:rPr>
-          <w:rFonts w:asciiTheme="minorHAnsi" w:hAnsiTheme="minorHAnsi"/>
-        </w:rPr>
-        <w:t>Fetal HPA Axis Development</w:t>
+      <w:bookmarkStart w:id="4" w:name="_Toc14872684"/>
+      <w:r>
+        <w:rPr>
+          <w:rFonts w:asciiTheme="minorHAnsi" w:hAnsiTheme="minorHAnsi"/>
+        </w:rPr>
+        <w:t>Glucocorticoid Treatments in Pregnancy</w:t>
       </w:r>
       <w:bookmarkEnd w:id="4"/>
-    </w:p>
-    <w:p>
-      <w:pPr>
-        <w:rPr>
-          <w:rFonts w:asciiTheme="minorHAnsi" w:hAnsiTheme="minorHAnsi"/>
-          <w:sz w:val="22"/>
-          <w:szCs w:val="22"/>
-        </w:rPr>
-      </w:pPr>
-      <w:r>
-        <w:rPr>
-          <w:rFonts w:asciiTheme="minorHAnsi" w:hAnsiTheme="minorHAnsi"/>
-          <w:sz w:val="22"/>
-          <w:szCs w:val="22"/>
-        </w:rPr>
-        <w:t xml:space="preserve">The fetal hypothalamic-pituitary axis activity is detected as early as 8-12 weeks of gestation </w:t>
-      </w:r>
-      <w:r>
-        <w:rPr>
-          <w:rFonts w:asciiTheme="minorHAnsi" w:hAnsiTheme="minorHAnsi"/>
-          <w:sz w:val="22"/>
-          <w:szCs w:val="22"/>
-        </w:rPr>
-        <w:fldChar w:fldCharType="begin" w:fldLock="1"/>
-      </w:r>
-      <w:r>
-        <w:rPr>
-          <w:rFonts w:asciiTheme="minorHAnsi" w:hAnsiTheme="minorHAnsi"/>
-          <w:sz w:val="22"/>
-          <w:szCs w:val="22"/>
-        </w:rPr>
-        <w:instrText>ADDIN CSL_CITATION {"citationItems":[{"id":"ITEM-1","itemData":{"DOI":"10.1136/FN.82.3.F250","ISSN":"1359-2998","PMID":"10794797","abstract":"The hypothalamus, pituitary, and adrenal glands are dynamic endocrine organs during fetal development.1-3 The adrenal glands, in particular, exhibit remarkable transformation in size, morphology, and function during the prenatal and neonatal periods.2 3 It is now recognised that normal development of the hypothalamic–pituitary–adrenal (HPA) axis is essential for: (1) the regulation of intrauterine homeostasis; and (2) the timely differentiation and maturation of vital organ systems including the lungs, liver, and central nervous system necessary for immediate neonatal survival after birth. In addition, acting together with the placenta, the HPA axis might indirectly control the normal timing of parturition in primates.1-3 The liberal use of exogenous antenatal and postnatal corticosteroids during pregnancy and early neonatal life have also raised concerns about potential adverse effects on the HPA axis and subsequent neurodevelopment.4 Thus, an understanding of the physiology and function of the HPA axis in intrauterine and extrauterine life is important for neonatologists. This article aims to provide an overview on the physiology of the glucocorticoid axis and the effects that exogenous corticosteroids have on this system.\n\nHormone activity in the HPA axis can be detected between eight and 12 weeks of gestation, early in fetal development.1-3Corticotrophin releasing hormone (CRH) is produced from the fetal hypothalamus and the placenta during pregnancy. It is the primary secretagogue controlling pro-opiomelanocortin (POMC) mRNA expression and pituitary corticotroph secretion of adrenocorticotrophin (ACTH).1 3 CRH regulates the growth of pituitary corticotrophs, adrenocortical differentiation, and steroidogenic maturation of the fetal HPA axis.3 It is also a potent vasodilator of the fetoplacental circulation and can potentiate the function of local mediators and hormones, such as prostaglandins and oxytocin, in increasing myometrial contractility during labour.1 The progressive increase in the concentration of CRH in fetal and maternal circulations at late gestation …","author":[{"dropping-particle":"","family":"Ng","given":"P C","non-dropping-particle":"","parse-names":false,"suffix":""}],"container-title":"Archives of disease in childhood. Fetal and neonatal edition","id":"ITEM-1","issue":"3","issued":{"date-parts":[["2000","5","1"]]},"page":"F250-4","publisher":"BMJ Publishing Group","title":"The fetal and neonatal hypothalamic-pituitary-adrenal axis.","type":"article-journal","volume":"82"},"uris":["http://www.mendeley.com/documents/?uuid=d729e21a-7ed5-3dc8-a6b8-341d91acbee8"]}],"mendeley":{"formattedCitation":"(Ng, 2000)","plainTextFormattedCitation":"(Ng, 2000)","previouslyFormattedCitation":"(Ng, 2000)"},"properties":{"noteIndex":0},"schema":"https://github.com/citation-style-language/schema/raw/master/csl-citation.json"}</w:instrText>
-      </w:r>
-      <w:r>
-        <w:rPr>
-          <w:rFonts w:asciiTheme="minorHAnsi" w:hAnsiTheme="minorHAnsi"/>
-          <w:sz w:val="22"/>
-          <w:szCs w:val="22"/>
-        </w:rPr>
-        <w:fldChar w:fldCharType="separate"/>
-      </w:r>
-      <w:r>
-        <w:rPr>
-          <w:rFonts w:asciiTheme="minorHAnsi" w:hAnsiTheme="minorHAnsi"/>
-          <w:noProof/>
-          <w:sz w:val="22"/>
-          <w:szCs w:val="22"/>
-        </w:rPr>
-        <w:t>(Ng, 2000)</w:t>
-      </w:r>
-      <w:r>
-        <w:rPr>
-          <w:rFonts w:asciiTheme="minorHAnsi" w:hAnsiTheme="minorHAnsi"/>
-          <w:sz w:val="22"/>
-          <w:szCs w:val="22"/>
-        </w:rPr>
-        <w:fldChar w:fldCharType="end"/>
-      </w:r>
-      <w:r>
-        <w:rPr>
-          <w:rFonts w:asciiTheme="minorHAnsi" w:hAnsiTheme="minorHAnsi"/>
-          <w:sz w:val="22"/>
-          <w:szCs w:val="22"/>
-        </w:rPr>
-        <w:t xml:space="preserve"> and is fully developed in the second trimester of pregnancy </w:t>
-      </w:r>
-      <w:r>
-        <w:rPr>
-          <w:rFonts w:asciiTheme="minorHAnsi" w:hAnsiTheme="minorHAnsi"/>
-          <w:sz w:val="22"/>
-          <w:szCs w:val="22"/>
-        </w:rPr>
-        <w:fldChar w:fldCharType="begin" w:fldLock="1"/>
-      </w:r>
-      <w:r>
-        <w:rPr>
-          <w:rFonts w:asciiTheme="minorHAnsi" w:hAnsiTheme="minorHAnsi"/>
-          <w:sz w:val="22"/>
-          <w:szCs w:val="22"/>
-        </w:rPr>
-        <w:instrText>ADDIN CSL_CITATION {"citationItems":[{"id":"ITEM-1","itemData":{"DOI":"10.1038/nrendo.2014.73","ISSN":"1759-5029","PMID":"24863382","abstract":"Fetal development is a critical period for shaping the lifelong health of an individual. However, the fetus is susceptible to internal and external stimuli that can lead to adverse long-term health consequences. Glucocorticoids are an important developmental switch, driving changes in gene regulation that are necessary for normal growth and maturation. The fetal hypothalamic-pituitary-adrenal (HPA) axis is particularly susceptible to long-term programming by glucocorticoids; these effects can persist throughout the life of an organism. Dysfunction of the HPA axis as a result of fetal programming has been associated with impaired brain growth, altered behaviour and increased susceptibility to chronic disease (such as metabolic and cardiovascular disease). Moreover, the effects of glucocorticoid-mediated programming are evident in subsequent generations, and transmission of these changes can occur through both maternal and paternal lineages.","author":[{"dropping-particle":"","family":"Moisiadis","given":"Vasilis G.","non-dropping-particle":"","parse-names":false,"suffix":""},{"dropping-particle":"","family":"Matthews","given":"Stephen G.","non-dropping-particle":"","parse-names":false,"suffix":""}],"container-title":"Nature Reviews Endocrinology","id":"ITEM-1","issue":"7","issued":{"date-parts":[["2014","7","27"]]},"page":"391-402","title":"Glucocorticoids and fetal programming part 1: outcomes","type":"article-journal","volume":"10"},"uris":["http://www.mendeley.com/documents/?uuid=f1a1d9b4-9ea4-3352-8eae-b21ce05893c2"]}],"mendeley":{"formattedCitation":"(Moisiadis &amp; Matthews, 2014)","plainTextFormattedCitation":"(Moisiadis &amp; Matthews, 2014)","previouslyFormattedCitation":"(Moisiadis &amp; Matthews, 2014)"},"properties":{"noteIndex":0},"schema":"https://github.com/citation-style-language/schema/raw/master/csl-citation.json"}</w:instrText>
-      </w:r>
-      <w:r>
-        <w:rPr>
-          <w:rFonts w:asciiTheme="minorHAnsi" w:hAnsiTheme="minorHAnsi"/>
-          <w:sz w:val="22"/>
-          <w:szCs w:val="22"/>
-        </w:rPr>
-        <w:fldChar w:fldCharType="separate"/>
-      </w:r>
-      <w:r>
-        <w:rPr>
-          <w:rFonts w:asciiTheme="minorHAnsi" w:hAnsiTheme="minorHAnsi"/>
-          <w:noProof/>
-          <w:sz w:val="22"/>
-          <w:szCs w:val="22"/>
-        </w:rPr>
-        <w:t>(Moisiadis &amp; Matthews, 2014)</w:t>
-      </w:r>
-      <w:r>
-        <w:rPr>
-          <w:rFonts w:asciiTheme="minorHAnsi" w:hAnsiTheme="minorHAnsi"/>
-          <w:sz w:val="22"/>
-          <w:szCs w:val="22"/>
-        </w:rPr>
-        <w:fldChar w:fldCharType="end"/>
-      </w:r>
-      <w:r>
-        <w:rPr>
-          <w:rFonts w:asciiTheme="minorHAnsi" w:hAnsiTheme="minorHAnsi"/>
-          <w:sz w:val="22"/>
-          <w:szCs w:val="22"/>
-        </w:rPr>
-        <w:t xml:space="preserve">. In early pregnancy, fetal cortisol is thought to primarily be attained from maternal cortisol, as the fetus is believed to sufficiently produce cortisol at 22 weeks of gestation </w:t>
-      </w:r>
-      <w:r>
-        <w:rPr>
-          <w:rFonts w:asciiTheme="minorHAnsi" w:hAnsiTheme="minorHAnsi"/>
-          <w:sz w:val="22"/>
-          <w:szCs w:val="22"/>
-        </w:rPr>
-        <w:fldChar w:fldCharType="begin" w:fldLock="1"/>
-      </w:r>
-      <w:r>
-        <w:rPr>
-          <w:rFonts w:asciiTheme="minorHAnsi" w:hAnsiTheme="minorHAnsi"/>
-          <w:sz w:val="22"/>
-          <w:szCs w:val="22"/>
-        </w:rPr>
-        <w:instrText>ADDIN CSL_CITATION {"citationItems":[{"id":"ITEM-1","itemData":{"DOI":"10.1073/pnas.1201295109","ISSN":"1091-6490","PMID":"22529357","abstract":"Stress-related variation in the intrauterine milieu may impact brain development and emergent function, with long-term implications in terms of susceptibility for affective disorders. Studies in animals suggest limbic regions in the developing brain are particularly sensitive to exposure to the stress hormone cortisol. However, the nature, magnitude, and time course of these effects have not yet been adequately characterized in humans. A prospective, longitudinal study was conducted in 65 normal, healthy mother-child dyads to examine the association of maternal cortisol in early, mid-, and late gestation with subsequent measures at approximately 7 y age of child amygdala and hippocampus volume and affective problems. After accounting for the effects of potential confounding pre- and postnatal factors, higher maternal cortisol levels in earlier but not later gestation was associated with a larger right amygdala volume in girls (a 1 SD increase in cortisol was associated with a 6.4% increase in right amygdala volume), but not in boys. Moreover, higher maternal cortisol levels in early gestation was associated with more affective problems in girls, and this association was mediated, in part, by amygdala volume. No association between maternal cortisol in pregnancy and child hippocampus volume was observed in either sex. The current findings represent, to the best of our knowledge, the first report linking maternal stress hormone levels in human pregnancy with subsequent child amygdala volume and affect. The results underscore the importance of the intrauterine environment and suggest the origins of neuropsychiatric disorders may have their foundations early in life.","author":[{"dropping-particle":"","family":"Buss","given":"Claudia","non-dropping-particle":"","parse-names":false,"suffix":""},{"dropping-particle":"","family":"Davis","given":"Elysia Poggi","non-dropping-particle":"","parse-names":false,"suffix":""},{"dropping-particle":"","family":"Shahbaba","given":"Babak","non-dropping-particle":"","parse-names":false,"suffix":""},{"dropping-particle":"","family":"Pruessner","given":"Jens C","non-dropping-particle":"","parse-names":false,"suffix":""},{"dropping-particle":"","family":"Head","given":"Kevin","non-dropping-particle":"","parse-names":false,"suffix":""},{"dropping-particle":"","family":"Sandman","given":"Curt A","non-dropping-particle":"","parse-names":false,"suffix":""}],"container-title":"Proceedings of the National Academy of Sciences of the United States of America","id":"ITEM-1","issue":"20","issued":{"date-parts":[["2012","5","15"]]},"page":"E1312-9","publisher":"National Academy of Sciences","title":"Maternal cortisol over the course of pregnancy and subsequent child amygdala and hippocampus volumes and affective problems.","type":"article-journal","volume":"109"},"uris":["http://www.mendeley.com/documents/?uuid=2a404959-a8e2-3dc7-825f-a2bfb3867795"]}],"mendeley":{"formattedCitation":"(Buss &lt;i&gt;et al.&lt;/i&gt;, 2012)","plainTextFormattedCitation":"(Buss et al., 2012)","previouslyFormattedCitation":"(Buss &lt;i&gt;et al.&lt;/i&gt;, 2012)"},"properties":{"noteIndex":0},"schema":"https://github.com/citation-style-language/schema/raw/master/csl-citation.json"}</w:instrText>
-      </w:r>
-      <w:r>
-        <w:rPr>
-          <w:rFonts w:asciiTheme="minorHAnsi" w:hAnsiTheme="minorHAnsi"/>
-          <w:sz w:val="22"/>
-          <w:szCs w:val="22"/>
-        </w:rPr>
-        <w:fldChar w:fldCharType="separate"/>
-      </w:r>
-      <w:r>
-        <w:rPr>
-          <w:rFonts w:asciiTheme="minorHAnsi" w:hAnsiTheme="minorHAnsi"/>
-          <w:noProof/>
-          <w:sz w:val="22"/>
-          <w:szCs w:val="22"/>
-        </w:rPr>
-        <w:t xml:space="preserve">(Buss </w:t>
-      </w:r>
-      <w:r>
-        <w:rPr>
-          <w:rFonts w:asciiTheme="minorHAnsi" w:hAnsiTheme="minorHAnsi"/>
-          <w:i/>
-          <w:noProof/>
-          <w:sz w:val="22"/>
-          <w:szCs w:val="22"/>
-        </w:rPr>
-        <w:t>et al.</w:t>
-      </w:r>
-      <w:r>
-        <w:rPr>
-          <w:rFonts w:asciiTheme="minorHAnsi" w:hAnsiTheme="minorHAnsi"/>
-          <w:noProof/>
-          <w:sz w:val="22"/>
-          <w:szCs w:val="22"/>
-        </w:rPr>
-        <w:t>, 2012)</w:t>
-      </w:r>
-      <w:r>
-        <w:rPr>
-          <w:rFonts w:asciiTheme="minorHAnsi" w:hAnsiTheme="minorHAnsi"/>
-          <w:sz w:val="22"/>
-          <w:szCs w:val="22"/>
-        </w:rPr>
-        <w:fldChar w:fldCharType="end"/>
-      </w:r>
-      <w:r>
-        <w:rPr>
-          <w:rFonts w:asciiTheme="minorHAnsi" w:hAnsiTheme="minorHAnsi"/>
-          <w:sz w:val="22"/>
-          <w:szCs w:val="22"/>
-        </w:rPr>
-        <w:t xml:space="preserve">. Given the critical developmental window by which fetal organs and HPA axis are developing, it is possible that increased maternal cortisol levels in early pregnancy compared to late pregnancy may have more deleterious effects on fetal development </w:t>
-      </w:r>
-      <w:r>
-        <w:rPr>
-          <w:rFonts w:asciiTheme="minorHAnsi" w:hAnsiTheme="minorHAnsi"/>
-          <w:sz w:val="22"/>
-          <w:szCs w:val="22"/>
-        </w:rPr>
-        <w:fldChar w:fldCharType="begin" w:fldLock="1"/>
-      </w:r>
-      <w:r>
-        <w:rPr>
-          <w:rFonts w:asciiTheme="minorHAnsi" w:hAnsiTheme="minorHAnsi"/>
-          <w:sz w:val="22"/>
-          <w:szCs w:val="22"/>
-        </w:rPr>
-        <w:instrText>ADDIN CSL_CITATION {"citationItems":[{"id":"ITEM-1","itemData":{"DOI":"10.1210/er.2013-1012","ISSN":"0163-769X","author":[{"dropping-particle":"","family":"Braun","given":"Thorsten","non-dropping-particle":"","parse-names":false,"suffix":""},{"dropping-particle":"","family":"Challis","given":"John R.","non-dropping-particle":"","parse-names":false,"suffix":""},{"dropping-particle":"","family":"Newnham","given":"John. P.","non-dropping-particle":"","parse-names":false,"suffix":""},{"dropping-particle":"","family":"Sloboda","given":"Deborah M.","non-dropping-particle":"","parse-names":false,"suffix":""}],"container-title":"Endocrine Reviews","id":"ITEM-1","issue":"6","issued":{"date-parts":[["2013","12","1"]]},"page":"885-916","publisher":"Narnia","title":"Early-Life Glucocorticoid Exposure: The Hypothalamic-Pituitary-Adrenal Axis, Placental Function, and Long-term Disease Risk","type":"article-journal","volume":"34"},"uris":["http://www.mendeley.com/documents/?uuid=d1ba4f6a-5f7a-378b-b66e-15e35e75c440"]},{"id":"ITEM-2","itemData":{"DOI":"10.1111/j.1365-2796.2007.01809.x","ISSN":"0954-6820","author":[{"dropping-particle":"","family":"Barker","given":"D. J. P.","non-dropping-particle":"","parse-names":false,"suffix":""}],"container-title":"Journal of Internal Medicine","id":"ITEM-2","issue":"5","issued":{"date-parts":[["2007","5","1"]]},"page":"412-417","publisher":"John Wiley &amp; Sons, Ltd (10.1111)","title":"The origins of the developmental origins theory","type":"article-journal","volume":"261"},"uris":["http://www.mendeley.com/documents/?uuid=52e37407-33c2-3306-99fe-1d3f81613cf4"]}],"mendeley":{"formattedCitation":"(Barker, 2007; Braun &lt;i&gt;et al.&lt;/i&gt;, 2013)","plainTextFormattedCitation":"(Barker, 2007; Braun et al., 2013)","previouslyFormattedCitation":"(Barker, 2007; Braun &lt;i&gt;et al.&lt;/i&gt;, 2013)"},"properties":{"noteIndex":0},"schema":"https://github.com/citation-style-language/schema/raw/master/csl-citation.json"}</w:instrText>
-      </w:r>
-      <w:r>
-        <w:rPr>
-          <w:rFonts w:asciiTheme="minorHAnsi" w:hAnsiTheme="minorHAnsi"/>
-          <w:sz w:val="22"/>
-          <w:szCs w:val="22"/>
-        </w:rPr>
-        <w:fldChar w:fldCharType="separate"/>
-      </w:r>
-      <w:r>
-        <w:rPr>
-          <w:rFonts w:asciiTheme="minorHAnsi" w:hAnsiTheme="minorHAnsi"/>
-          <w:noProof/>
-          <w:sz w:val="22"/>
-          <w:szCs w:val="22"/>
-        </w:rPr>
-        <w:t xml:space="preserve">(Barker, 2007; Braun </w:t>
-      </w:r>
-      <w:r>
-        <w:rPr>
-          <w:rFonts w:asciiTheme="minorHAnsi" w:hAnsiTheme="minorHAnsi"/>
-          <w:i/>
-          <w:noProof/>
-          <w:sz w:val="22"/>
-          <w:szCs w:val="22"/>
-        </w:rPr>
-        <w:t>et al.</w:t>
-      </w:r>
-      <w:r>
-        <w:rPr>
-          <w:rFonts w:asciiTheme="minorHAnsi" w:hAnsiTheme="minorHAnsi"/>
-          <w:noProof/>
-          <w:sz w:val="22"/>
-          <w:szCs w:val="22"/>
-        </w:rPr>
-        <w:t>, 2013)</w:t>
-      </w:r>
-      <w:r>
-        <w:rPr>
-          <w:rFonts w:asciiTheme="minorHAnsi" w:hAnsiTheme="minorHAnsi"/>
-          <w:sz w:val="22"/>
-          <w:szCs w:val="22"/>
-        </w:rPr>
-        <w:fldChar w:fldCharType="end"/>
-      </w:r>
-      <w:r>
-        <w:rPr>
-          <w:rFonts w:asciiTheme="minorHAnsi" w:hAnsiTheme="minorHAnsi"/>
-          <w:sz w:val="22"/>
-          <w:szCs w:val="22"/>
-        </w:rPr>
-        <w:t xml:space="preserve">. In mice, the HPA develops postnatal in two phases. On postnatal day (PND) 1 through 12, the mouse HPA is considered hypo-responsive, and after PND 12 the HPA system matures </w:t>
-      </w:r>
-      <w:r>
-        <w:rPr>
-          <w:rFonts w:asciiTheme="minorHAnsi" w:hAnsiTheme="minorHAnsi"/>
-          <w:sz w:val="22"/>
-          <w:szCs w:val="22"/>
-        </w:rPr>
-        <w:fldChar w:fldCharType="begin" w:fldLock="1"/>
-      </w:r>
-      <w:r>
-        <w:rPr>
-          <w:rFonts w:asciiTheme="minorHAnsi" w:hAnsiTheme="minorHAnsi"/>
-          <w:sz w:val="22"/>
-          <w:szCs w:val="22"/>
-        </w:rPr>
-        <w:instrText>ADDIN CSL_CITATION {"citationItems":[{"id":"ITEM-1","itemData":{"DOI":"10.1016/S0736-5748(03)00030-3","ISSN":"0736-5748","abstract":"The main characteristic of the postnatal development of the stress system in the rat is the so-called stress hypo-responsive period (SHRP). Lasting from postnatal day (pnd) 4 to pnd 14, this period is characterized by very low basal corticosterone levels and an inability of mild stressors to induce an enhanced ACTH and corticosterone release. During the last years, the mouse has become a generally used animal in stress research, also due to the wide availability of genetically modified mouse strains. However, very few data are available on the ontogeny of the stress system in the mouse. This study therefore describes the postnatal ontogeny of peripheral and central aspects of the hypothalamic–pituitary–adrenal (HPA) axis in the mouse. We measured ACTH and corticosterone in blood and CRH, urocortin 3 (UCN3), mineralocorticoid receptor (MR) and glucocorticoid receptor (GR) transcripts in the brain at postnatal days 1, 2, 4, 6, 9, 12, 14 and 16. Our results show that we can subdivide the postnatal development of the HPA axis in the mouse in two phases. The first phase corresponds to the SHRP in the rat and lasts from right after birth (pnd 1) until pnd 12. Basal corticosterone levels were low and novelty exposure did not enhance corticosterone or ACTH levels. This period is further characterized by a high expression of CRH in the paraventricular nucleus (PVN) of the hypothalamus. Expression levels of GR in the hippocampus and UCN3 in the perifornical area are low at birth but increase significantly during the SHRP, both reaching the highest expression level at pnd 12. In the second phase, the mice have developed past the SHRP and were now exhibiting enhanced corticosterone basal levels and a response of ACTH and corticosterone to mild novelty stress. CRH expression was decreased significantly, while expression of UCN3 and GR remained high, with a small decrease at pnd 16. The expression of MR in the hippocampus was very dynamic throughout the postnatal development of the HPA axis and changed in a time and subregion specific manner. These results demonstrate for the first time the correlation between the postnatal endocrine development of the mouse and gene expression changes of central regulators of HPA axis function.","author":[{"dropping-particle":"","family":"Schmidt","given":"M.","non-dropping-particle":"","parse-names":false,"suffix":""},{"dropping-particle":"","family":"Enthoven","given":"L.","non-dropping-particle":"","parse-names":false,"suffix":""},{"dropping-particle":"","family":"Mark","given":"M.","non-dropping-particle":"van der","parse-names":false,"suffix":""},{"dropping-particle":"","family":"Levine","given":"S.","non-dropping-particle":"","parse-names":false,"suffix":""},{"dropping-particle":"","family":"Kloet","given":"E.R.","non-dropping-particle":"de","parse-names":false,"suffix":""},{"dropping-particle":"","family":"Oitzl","given":"M.S.","non-dropping-particle":"","parse-names":false,"suffix":""}],"container-title":"International Journal of Developmental Neuroscience","id":"ITEM-1","issue":"3","issued":{"date-parts":[["2003","5","1"]]},"page":"125-132","publisher":"Pergamon","title":"The postnatal development of the hypothalamic–pituitary–adrenal axis in the mouse","type":"article-journal","volume":"21"},"uris":["http://www.mendeley.com/documents/?uuid=97e5720a-2e90-3d83-8f74-c8e7e8c773c9"]}],"mendeley":{"formattedCitation":"(Schmidt &lt;i&gt;et al.&lt;/i&gt;, 2003)","plainTextFormattedCitation":"(Schmidt et al., 2003)","previouslyFormattedCitation":"(Schmidt &lt;i&gt;et al.&lt;/i&gt;, 2003)"},"properties":{"noteIndex":0},"schema":"https://github.com/citation-style-language/schema/raw/master/csl-citation.json"}</w:instrText>
-      </w:r>
-      <w:r>
-        <w:rPr>
-          <w:rFonts w:asciiTheme="minorHAnsi" w:hAnsiTheme="minorHAnsi"/>
-          <w:sz w:val="22"/>
-          <w:szCs w:val="22"/>
-        </w:rPr>
-        <w:fldChar w:fldCharType="separate"/>
-      </w:r>
-      <w:r>
-        <w:rPr>
-          <w:rFonts w:asciiTheme="minorHAnsi" w:hAnsiTheme="minorHAnsi"/>
-          <w:noProof/>
-          <w:sz w:val="22"/>
-          <w:szCs w:val="22"/>
-        </w:rPr>
-        <w:t xml:space="preserve">(Schmidt </w:t>
-      </w:r>
-      <w:r>
-        <w:rPr>
-          <w:rFonts w:asciiTheme="minorHAnsi" w:hAnsiTheme="minorHAnsi"/>
-          <w:i/>
-          <w:noProof/>
-          <w:sz w:val="22"/>
-          <w:szCs w:val="22"/>
-        </w:rPr>
-        <w:t>et al.</w:t>
-      </w:r>
-      <w:r>
-        <w:rPr>
-          <w:rFonts w:asciiTheme="minorHAnsi" w:hAnsiTheme="minorHAnsi"/>
-          <w:noProof/>
-          <w:sz w:val="22"/>
-          <w:szCs w:val="22"/>
-        </w:rPr>
-        <w:t>, 2003)</w:t>
-      </w:r>
-      <w:r>
-        <w:rPr>
-          <w:rFonts w:asciiTheme="minorHAnsi" w:hAnsiTheme="minorHAnsi"/>
-          <w:sz w:val="22"/>
-          <w:szCs w:val="22"/>
-        </w:rPr>
-        <w:fldChar w:fldCharType="end"/>
-      </w:r>
-      <w:r>
-        <w:rPr>
-          <w:rFonts w:asciiTheme="minorHAnsi" w:hAnsiTheme="minorHAnsi"/>
-          <w:sz w:val="22"/>
-          <w:szCs w:val="22"/>
-        </w:rPr>
-        <w:t>.</w:t>
-      </w:r>
-    </w:p>
-    <w:p>
-      <w:pPr>
-        <w:rPr>
-          <w:rFonts w:asciiTheme="minorHAnsi" w:hAnsiTheme="minorHAnsi"/>
-          <w:sz w:val="22"/>
-          <w:szCs w:val="22"/>
-        </w:rPr>
-      </w:pPr>
-    </w:p>
-    <w:p>
-      <w:pPr>
-        <w:pStyle w:val="Heading2"/>
-        <w:rPr>
-          <w:rFonts w:asciiTheme="minorHAnsi" w:hAnsiTheme="minorHAnsi"/>
-        </w:rPr>
-      </w:pPr>
-      <w:bookmarkStart w:id="5" w:name="_Toc14872684"/>
-      <w:r>
-        <w:rPr>
-          <w:rFonts w:asciiTheme="minorHAnsi" w:hAnsiTheme="minorHAnsi"/>
-        </w:rPr>
-        <w:t>Glucocorticoid Treatments in Pregnancy</w:t>
-      </w:r>
-      <w:bookmarkEnd w:id="5"/>
     </w:p>
     <w:p>
       <w:pPr>
@@ -3326,14 +3313,14 @@
           <w:rFonts w:asciiTheme="minorHAnsi" w:hAnsiTheme="minorHAnsi"/>
         </w:rPr>
       </w:pPr>
-      <w:bookmarkStart w:id="6" w:name="_Toc14872685"/>
+      <w:bookmarkStart w:id="5" w:name="_Toc14872685"/>
       <w:r>
         <w:rPr>
           <w:rFonts w:asciiTheme="minorHAnsi" w:hAnsiTheme="minorHAnsi"/>
         </w:rPr>
         <w:t>Effect of In Utero Glucocorticoid Exposure on Placental Function</w:t>
       </w:r>
-      <w:bookmarkEnd w:id="6"/>
+      <w:bookmarkEnd w:id="5"/>
     </w:p>
     <w:p>
       <w:pPr>
@@ -4044,7 +4031,25 @@
           <w:szCs w:val="22"/>
         </w:rPr>
         <w:lastRenderedPageBreak/>
-        <w:t>Using a minipump on embryonic day 12.5,pregnant dams were given dexamethasone (</w:t>
+        <w:t xml:space="preserve">Using a minipump on embryonic day </w:t>
+      </w:r>
+      <w:proofErr w:type="gramStart"/>
+      <w:r>
+        <w:rPr>
+          <w:rFonts w:asciiTheme="minorHAnsi" w:hAnsiTheme="minorHAnsi"/>
+          <w:sz w:val="22"/>
+          <w:szCs w:val="22"/>
+        </w:rPr>
+        <w:t>12.5,pregnant</w:t>
+      </w:r>
+      <w:proofErr w:type="gramEnd"/>
+      <w:r>
+        <w:rPr>
+          <w:rFonts w:asciiTheme="minorHAnsi" w:hAnsiTheme="minorHAnsi"/>
+          <w:sz w:val="22"/>
+          <w:szCs w:val="22"/>
+        </w:rPr>
+        <w:t xml:space="preserve"> dams were given dexamethasone (</w:t>
       </w:r>
       <w:proofErr w:type="spellStart"/>
       <w:r>
@@ -4259,7 +4264,25 @@
           <w:sz w:val="22"/>
           <w:szCs w:val="22"/>
         </w:rPr>
-        <w:t>In females, Igf2 gene expression as higher in female placentas regardless of treatment at E14.5.MAPK1 protein expression was reduced in female placentas at E14.5 but gene expression was not changed. Selected glucose (GLUT1 and GLUT3) and amino acid (SNAT1,2 and 4) transporters were unaltered as an effect of treatment or sex.</w:t>
+        <w:t>In females, Igf2 gene expression as higher in female placentas regardless of treatment at E14.</w:t>
+      </w:r>
+      <w:proofErr w:type="gramStart"/>
+      <w:r>
+        <w:rPr>
+          <w:rFonts w:asciiTheme="minorHAnsi" w:hAnsiTheme="minorHAnsi"/>
+          <w:sz w:val="22"/>
+          <w:szCs w:val="22"/>
+        </w:rPr>
+        <w:t>5.MAPK</w:t>
+      </w:r>
+      <w:proofErr w:type="gramEnd"/>
+      <w:r>
+        <w:rPr>
+          <w:rFonts w:asciiTheme="minorHAnsi" w:hAnsiTheme="minorHAnsi"/>
+          <w:sz w:val="22"/>
+          <w:szCs w:val="22"/>
+        </w:rPr>
+        <w:t>1 protein expression was reduced in female placentas at E14.5 but gene expression was not changed. Selected glucose (GLUT1 and GLUT3) and amino acid (SNAT1,2 and 4) transporters were unaltered as an effect of treatment or sex.</w:t>
       </w:r>
     </w:p>
     <w:p>
@@ -4287,13 +4310,443 @@
           <w:rFonts w:asciiTheme="minorHAnsi" w:hAnsiTheme="minorHAnsi"/>
         </w:rPr>
       </w:pPr>
-      <w:bookmarkStart w:id="7" w:name="_Toc14872686"/>
+      <w:bookmarkStart w:id="6" w:name="_Toc14872686"/>
       <w:r>
         <w:rPr>
           <w:rFonts w:asciiTheme="minorHAnsi" w:hAnsiTheme="minorHAnsi"/>
         </w:rPr>
         <w:t>Effect of In Utero Glucocorticoid Exposure on Offspring</w:t>
       </w:r>
+      <w:bookmarkEnd w:id="6"/>
+    </w:p>
+    <w:p>
+      <w:pPr>
+        <w:rPr>
+          <w:rFonts w:asciiTheme="minorHAnsi" w:hAnsiTheme="minorHAnsi"/>
+          <w:sz w:val="22"/>
+          <w:szCs w:val="22"/>
+        </w:rPr>
+      </w:pPr>
+      <w:r>
+        <w:rPr>
+          <w:rFonts w:asciiTheme="minorHAnsi" w:hAnsiTheme="minorHAnsi"/>
+          <w:sz w:val="22"/>
+          <w:szCs w:val="22"/>
+        </w:rPr>
+        <w:t xml:space="preserve">Limited studies have investigated the effect of antenatal glucocorticoid treatment on fetal hypothalamic-pituitary-adrenal axis showing potential blunted offspring HPA activity </w:t>
+      </w:r>
+      <w:r>
+        <w:rPr>
+          <w:rFonts w:asciiTheme="minorHAnsi" w:hAnsiTheme="minorHAnsi"/>
+          <w:sz w:val="22"/>
+          <w:szCs w:val="22"/>
+        </w:rPr>
+        <w:fldChar w:fldCharType="begin" w:fldLock="1"/>
+      </w:r>
+      <w:r>
+        <w:rPr>
+          <w:rFonts w:asciiTheme="minorHAnsi" w:hAnsiTheme="minorHAnsi"/>
+          <w:sz w:val="22"/>
+          <w:szCs w:val="22"/>
+        </w:rPr>
+        <w:instrText>ADDIN CSL_CITATION {"citationItems":[{"id":"ITEM-1","itemData":{"DOI":"10.1016/j.ajog.2012.06.012","ISSN":"1097-6868","PMID":"22840973","abstract":"The hypothalamic-pituitary-adrenocortical (HPA) axis is a major neuroendocrine pathway that modulates the stress response. The glucocorticoid, cortisol, is the principal end product of the HPA axis in humans and plays a fundamental role in maintaining homeostasis and in fetal maturation and development. Antenatal administration of synthetic glucocorticoids (GCs) accelerates fetal lung maturation and has significantly decreased neonatal mortality and morbidity in infants born before 34 weeks of gestation. Exposure to excess levels of endogenous GCs and exogenous GCs (betamethasone and dexamethasone) has been shown to alter the normal development trajectory. The development and regulation of the fetal HPA axis is discussed and the experimental animal evidence presented suggests long-term adverse consequences of altered HPA function. The clinical data in infants exposed to GCs also suggest altered HPA axis function over the short term. The longer-term consequences of antenatal GC exposure on HPA axis function and subtler neurodevelopmental outcomes including adaptation to stress, cognition, behavior, and the cardiovascular and immune responses are poorly understood. Emerging clinical strategies and interventions may help in the selection of mothers at risk for preterm delivery who would benefit from existing or future formulations of antenatal GCs with a reduction in the associated risk to the fetus and newborn. Detailed longitudinal long-term follow-up of those infants exposed to synthetic GCs are needed.","author":[{"dropping-particle":"","family":"Waffarn","given":"Feizal","non-dropping-particle":"","parse-names":false,"suffix":""},{"dropping-particle":"","family":"Davis","given":"Elysia Poggi","non-dropping-particle":"","parse-names":false,"suffix":""}],"container-title":"American journal of obstetrics and gynecology","id":"ITEM-1","issue":"6","issued":{"date-parts":[["2012","12"]]},"page":"446-54","publisher":"NIH Public Access","title":"Effects of antenatal corticosteroids on the hypothalamic-pituitary-adrenocortical axis of the fetus and newborn: experimental findings and clinical considerations.","type":"article-journal","volume":"207"},"uris":["http://www.mendeley.com/documents/?uuid=27361c58-7b19-338b-b9f3-3b72599dffac"]}],"mendeley":{"formattedCitation":"(Waffarn &amp; Davis, 2012)","plainTextFormattedCitation":"(Waffarn &amp; Davis, 2012)","previouslyFormattedCitation":"(Waffarn &amp; Davis, 2012)"},"properties":{"noteIndex":0},"schema":"https://github.com/citation-style-language/schema/raw/master/csl-citation.json"}</w:instrText>
+      </w:r>
+      <w:r>
+        <w:rPr>
+          <w:rFonts w:asciiTheme="minorHAnsi" w:hAnsiTheme="minorHAnsi"/>
+          <w:sz w:val="22"/>
+          <w:szCs w:val="22"/>
+        </w:rPr>
+        <w:fldChar w:fldCharType="separate"/>
+      </w:r>
+      <w:r>
+        <w:rPr>
+          <w:rFonts w:asciiTheme="minorHAnsi" w:hAnsiTheme="minorHAnsi"/>
+          <w:noProof/>
+          <w:sz w:val="22"/>
+          <w:szCs w:val="22"/>
+        </w:rPr>
+        <w:t>(Waffarn &amp; Davis, 2012)</w:t>
+      </w:r>
+      <w:r>
+        <w:rPr>
+          <w:rFonts w:asciiTheme="minorHAnsi" w:hAnsiTheme="minorHAnsi"/>
+          <w:sz w:val="22"/>
+          <w:szCs w:val="22"/>
+        </w:rPr>
+        <w:fldChar w:fldCharType="end"/>
+      </w:r>
+      <w:r>
+        <w:rPr>
+          <w:rFonts w:asciiTheme="minorHAnsi" w:hAnsiTheme="minorHAnsi"/>
+          <w:sz w:val="22"/>
+          <w:szCs w:val="22"/>
+        </w:rPr>
+        <w:t xml:space="preserve">. </w:t>
+      </w:r>
+      <w:r>
+        <w:rPr>
+          <w:rFonts w:asciiTheme="minorHAnsi" w:hAnsiTheme="minorHAnsi"/>
+          <w:sz w:val="22"/>
+          <w:szCs w:val="22"/>
+        </w:rPr>
+        <w:t xml:space="preserve">Despite popular use of corticosteroids, offspring side effects have been understudied and largely unknown. Some studies have shown increased blood pressure in children, increased risk of preeclampsia, impaired mental development in infants, increased infant cortisol, reduced fetal weight, and other symptoms associated with timing, dosage and type of corticosteroid treatment during pregnancy </w:t>
+      </w:r>
+      <w:r>
+        <w:rPr>
+          <w:rFonts w:asciiTheme="minorHAnsi" w:hAnsiTheme="minorHAnsi"/>
+          <w:sz w:val="22"/>
+          <w:szCs w:val="22"/>
+        </w:rPr>
+        <w:fldChar w:fldCharType="begin" w:fldLock="1"/>
+      </w:r>
+      <w:r>
+        <w:rPr>
+          <w:rFonts w:asciiTheme="minorHAnsi" w:hAnsiTheme="minorHAnsi"/>
+          <w:sz w:val="22"/>
+          <w:szCs w:val="22"/>
+        </w:rPr>
+        <w:instrText>ADDIN CSL_CITATION {"citationItems":[{"id":"ITEM-1","itemData":{"DOI":"10.1111/1440-1681.12009","ISSN":"03051870","author":[{"dropping-particle":"","family":"Singh","given":"Reetu R","non-dropping-particle":"","parse-names":false,"suffix":""},{"dropping-particle":"","family":"Cuffe","given":"James SM","non-dropping-particle":"","parse-names":false,"suffix":""},{"dropping-particle":"","family":"Moritz","given":"Karen M","non-dropping-particle":"","parse-names":false,"suffix":""}],"container-title":"Clinical and Experimental Pharmacology and Physiology","id":"ITEM-1","issue":"11","issued":{"date-parts":[["2012","11","1"]]},"page":"979-989","publisher":"Wiley/Blackwell (10.1111)","title":"Short- and long-term effects of exposure to natural and synthetic glucocorticoids during development","type":"article-journal","volume":"39"},"uris":["http://www.mendeley.com/documents/?uuid=13be8ca7-7ed8-3c26-9960-1a7d1c18fe88"]}],"mendeley":{"formattedCitation":"(Singh &lt;i&gt;et al.&lt;/i&gt;, 2012)","plainTextFormattedCitation":"(Singh et al., 2012)","previouslyFormattedCitation":"(Singh &lt;i&gt;et al.&lt;/i&gt;, 2012)"},"properties":{"noteIndex":0},"schema":"https://github.com/citation-style-language/schema/raw/master/csl-citation.json"}</w:instrText>
+      </w:r>
+      <w:r>
+        <w:rPr>
+          <w:rFonts w:asciiTheme="minorHAnsi" w:hAnsiTheme="minorHAnsi"/>
+          <w:sz w:val="22"/>
+          <w:szCs w:val="22"/>
+        </w:rPr>
+        <w:fldChar w:fldCharType="separate"/>
+      </w:r>
+      <w:r>
+        <w:rPr>
+          <w:rFonts w:asciiTheme="minorHAnsi" w:hAnsiTheme="minorHAnsi"/>
+          <w:noProof/>
+          <w:sz w:val="22"/>
+          <w:szCs w:val="22"/>
+        </w:rPr>
+        <w:t xml:space="preserve">(Singh </w:t>
+      </w:r>
+      <w:r>
+        <w:rPr>
+          <w:rFonts w:asciiTheme="minorHAnsi" w:hAnsiTheme="minorHAnsi"/>
+          <w:i/>
+          <w:noProof/>
+          <w:sz w:val="22"/>
+          <w:szCs w:val="22"/>
+        </w:rPr>
+        <w:t>et al.</w:t>
+      </w:r>
+      <w:r>
+        <w:rPr>
+          <w:rFonts w:asciiTheme="minorHAnsi" w:hAnsiTheme="minorHAnsi"/>
+          <w:noProof/>
+          <w:sz w:val="22"/>
+          <w:szCs w:val="22"/>
+        </w:rPr>
+        <w:t>, 2012)</w:t>
+      </w:r>
+      <w:r>
+        <w:rPr>
+          <w:rFonts w:asciiTheme="minorHAnsi" w:hAnsiTheme="minorHAnsi"/>
+          <w:sz w:val="22"/>
+          <w:szCs w:val="22"/>
+        </w:rPr>
+        <w:fldChar w:fldCharType="end"/>
+      </w:r>
+      <w:r>
+        <w:rPr>
+          <w:rFonts w:asciiTheme="minorHAnsi" w:hAnsiTheme="minorHAnsi"/>
+          <w:sz w:val="22"/>
+          <w:szCs w:val="22"/>
+        </w:rPr>
+        <w:t xml:space="preserve">. The effects of corticosteroid use further manifest in childhood where maternal third trimester cortisol levels were shown to influence childhood adiposity </w:t>
+      </w:r>
+      <w:r>
+        <w:rPr>
+          <w:rFonts w:asciiTheme="minorHAnsi" w:hAnsiTheme="minorHAnsi"/>
+          <w:sz w:val="22"/>
+          <w:szCs w:val="22"/>
+        </w:rPr>
+        <w:fldChar w:fldCharType="begin" w:fldLock="1"/>
+      </w:r>
+      <w:r>
+        <w:rPr>
+          <w:rFonts w:asciiTheme="minorHAnsi" w:hAnsiTheme="minorHAnsi"/>
+          <w:sz w:val="22"/>
+          <w:szCs w:val="22"/>
+        </w:rPr>
+        <w:instrText>ADDIN CSL_CITATION {"citationItems":[{"id":"ITEM-1","itemData":{"DOI":"10.1210/jc.2016-3025","ISSN":"0021-972X","author":[{"dropping-particle":"","family":"Entringer","given":"Sonja","non-dropping-particle":"","parse-names":false,"suffix":""},{"dropping-particle":"","family":"Buss","given":"Claudia","non-dropping-particle":"","parse-names":false,"suffix":""},{"dropping-particle":"","family":"Rasmussen","given":"Jerod M.","non-dropping-particle":"","parse-names":false,"suffix":""},{"dropping-particle":"","family":"Lindsay","given":"Karen","non-dropping-particle":"","parse-names":false,"suffix":""},{"dropping-particle":"","family":"Gillen","given":"Daniel L.","non-dropping-particle":"","parse-names":false,"suffix":""},{"dropping-particle":"","family":"Cooper","given":"Dan M.","non-dropping-particle":"","parse-names":false,"suffix":""},{"dropping-particle":"","family":"Wadhwa","given":"Pathik D.","non-dropping-particle":"","parse-names":false,"suffix":""}],"container-title":"The Journal of Clinical Endocrinology &amp; Metabolism","id":"ITEM-1","issue":"4","issued":{"date-parts":[["2016","12","23"]]},"page":"jc.2016-3025","publisher":"Narnia","title":"Maternal cortisol during pregnancy and infant adiposity: a prospective investigation","type":"article-journal","volume":"102"},"uris":["http://www.mendeley.com/documents/?uuid=ad79c9e2-ac8e-3037-86f0-2b60c250cef2"]}],"mendeley":{"formattedCitation":"(Entringer &lt;i&gt;et al.&lt;/i&gt;, 2016)","plainTextFormattedCitation":"(Entringer et al., 2016)","previouslyFormattedCitation":"(Entringer &lt;i&gt;et al.&lt;/i&gt;, 2016)"},"properties":{"noteIndex":0},"schema":"https://github.com/citation-style-language/schema/raw/master/csl-citation.json"}</w:instrText>
+      </w:r>
+      <w:r>
+        <w:rPr>
+          <w:rFonts w:asciiTheme="minorHAnsi" w:hAnsiTheme="minorHAnsi"/>
+          <w:sz w:val="22"/>
+          <w:szCs w:val="22"/>
+        </w:rPr>
+        <w:fldChar w:fldCharType="separate"/>
+      </w:r>
+      <w:r>
+        <w:rPr>
+          <w:rFonts w:asciiTheme="minorHAnsi" w:hAnsiTheme="minorHAnsi"/>
+          <w:noProof/>
+          <w:sz w:val="22"/>
+          <w:szCs w:val="22"/>
+        </w:rPr>
+        <w:t xml:space="preserve">(Entringer </w:t>
+      </w:r>
+      <w:r>
+        <w:rPr>
+          <w:rFonts w:asciiTheme="minorHAnsi" w:hAnsiTheme="minorHAnsi"/>
+          <w:i/>
+          <w:noProof/>
+          <w:sz w:val="22"/>
+          <w:szCs w:val="22"/>
+        </w:rPr>
+        <w:t>et al.</w:t>
+      </w:r>
+      <w:r>
+        <w:rPr>
+          <w:rFonts w:asciiTheme="minorHAnsi" w:hAnsiTheme="minorHAnsi"/>
+          <w:noProof/>
+          <w:sz w:val="22"/>
+          <w:szCs w:val="22"/>
+        </w:rPr>
+        <w:t>, 2016)</w:t>
+      </w:r>
+      <w:r>
+        <w:rPr>
+          <w:rFonts w:asciiTheme="minorHAnsi" w:hAnsiTheme="minorHAnsi"/>
+          <w:sz w:val="22"/>
+          <w:szCs w:val="22"/>
+        </w:rPr>
+        <w:fldChar w:fldCharType="end"/>
+      </w:r>
+      <w:r>
+        <w:rPr>
+          <w:rFonts w:asciiTheme="minorHAnsi" w:hAnsiTheme="minorHAnsi"/>
+          <w:sz w:val="22"/>
+          <w:szCs w:val="22"/>
+        </w:rPr>
+        <w:t xml:space="preserve">. In mice, studies have shown reduced placental weights after a short period preterm exposure to dexamethasone and potential fetal growth restriction </w:t>
+      </w:r>
+      <w:r>
+        <w:rPr>
+          <w:rFonts w:asciiTheme="minorHAnsi" w:hAnsiTheme="minorHAnsi"/>
+          <w:sz w:val="22"/>
+          <w:szCs w:val="22"/>
+        </w:rPr>
+        <w:fldChar w:fldCharType="begin" w:fldLock="1"/>
+      </w:r>
+      <w:r>
+        <w:rPr>
+          <w:rFonts w:asciiTheme="minorHAnsi" w:hAnsiTheme="minorHAnsi"/>
+          <w:sz w:val="22"/>
+          <w:szCs w:val="22"/>
+        </w:rPr>
+        <w:instrText>ADDIN CSL_CITATION {"citationItems":[{"id":"ITEM-1","itemData":{"DOI":"10.1016/J.PLACENTA.2011.09.009","ISSN":"0143-4004","abstract":"OBJECTIVES\nMaternal glucocorticoid (GC) exposure during pregnancy can alter fetal development and program the onset of disease in adult offspring. The placenta helps protect the fetus from excess GC exposure but is itself susceptible to maternal insults and may be involved in sex dependant regulation of fetal programming. This study aimed to investigate the effects of maternal GC exposure on the developing placenta. \n\nSTUDY DESIGN AND MAIN OUTCOME MEASURES\nPregnant mice were treated with dexamethasone (DEX-1 μg/kg/h) or saline (SAL) for 60 h via minipump beginning at E12.5. Placentas were collected at E14.5 and E17.5 and the expression of growth factors and placental transporters examined by real-time PCR and/or Western blot. Histological analysis was performed to assess for morphological changes. \n\nRESULTS\nAt E14.5, DEX exposed male and female fetuses had a lower weight compared to SAL animals but placental weight was lower in females only. Hsd11b2 and Vegfa gene expression was increased and MAPK1 protein expression decreased in the placentas of females only. At E17.5 placental and fetal body weights were similar and differences in MAPK were no longer present although HSD11B2 protein was elevated in placentas of DEX females. Levels of glucose or amino acid transporters were unaffected. \n\nCONCLUSIONS\nResults suggest sex specific responses to maternal GCs within the placenta. Decreased levels of MAPK protein in placentas of female fetuses suggest alterations in the MAPK pathway may contribute to the lower placental weights in this sex. This may contribute towards sex specific fetal programming of adult disease.","author":[{"dropping-particle":"","family":"Cuffe","given":"J.S.M.","non-dropping-particle":"","parse-names":false,"suffix":""},{"dropping-particle":"","family":"Dickinson","given":"H.","non-dropping-particle":"","parse-names":false,"suffix":""},{"dropping-particle":"","family":"Simmons","given":"D.G.","non-dropping-particle":"","parse-names":false,"suffix":""},{"dropping-particle":"","family":"Moritz","given":"K.M.","non-dropping-particle":"","parse-names":false,"suffix":""}],"container-title":"Placenta","id":"ITEM-1","issue":"12","issued":{"date-parts":[["2011","12","1"]]},"page":"981-989","publisher":"W.B. Saunders","title":"Sex specific changes in placental growth and MAPK following short term maternal dexamethasone exposure in the mouse","type":"article-journal","volume":"32"},"uris":["http://www.mendeley.com/documents/?uuid=8b5b2a99-2b7f-3a71-a5fa-4a60bc190402"]}],"mendeley":{"formattedCitation":"(Cuffe &lt;i&gt;et al.&lt;/i&gt;, 2011)","plainTextFormattedCitation":"(Cuffe et al., 2011)","previouslyFormattedCitation":"(Cuffe &lt;i&gt;et al.&lt;/i&gt;, 2011)"},"properties":{"noteIndex":0},"schema":"https://github.com/citation-style-language/schema/raw/master/csl-citation.json"}</w:instrText>
+      </w:r>
+      <w:r>
+        <w:rPr>
+          <w:rFonts w:asciiTheme="minorHAnsi" w:hAnsiTheme="minorHAnsi"/>
+          <w:sz w:val="22"/>
+          <w:szCs w:val="22"/>
+        </w:rPr>
+        <w:fldChar w:fldCharType="separate"/>
+      </w:r>
+      <w:r>
+        <w:rPr>
+          <w:rFonts w:asciiTheme="minorHAnsi" w:hAnsiTheme="minorHAnsi"/>
+          <w:noProof/>
+          <w:sz w:val="22"/>
+          <w:szCs w:val="22"/>
+        </w:rPr>
+        <w:t xml:space="preserve">(Cuffe </w:t>
+      </w:r>
+      <w:r>
+        <w:rPr>
+          <w:rFonts w:asciiTheme="minorHAnsi" w:hAnsiTheme="minorHAnsi"/>
+          <w:i/>
+          <w:noProof/>
+          <w:sz w:val="22"/>
+          <w:szCs w:val="22"/>
+        </w:rPr>
+        <w:t>et al.</w:t>
+      </w:r>
+      <w:r>
+        <w:rPr>
+          <w:rFonts w:asciiTheme="minorHAnsi" w:hAnsiTheme="minorHAnsi"/>
+          <w:noProof/>
+          <w:sz w:val="22"/>
+          <w:szCs w:val="22"/>
+        </w:rPr>
+        <w:t>, 2011)</w:t>
+      </w:r>
+      <w:r>
+        <w:rPr>
+          <w:rFonts w:asciiTheme="minorHAnsi" w:hAnsiTheme="minorHAnsi"/>
+          <w:sz w:val="22"/>
+          <w:szCs w:val="22"/>
+        </w:rPr>
+        <w:fldChar w:fldCharType="end"/>
+      </w:r>
+      <w:r>
+        <w:rPr>
+          <w:rFonts w:asciiTheme="minorHAnsi" w:hAnsiTheme="minorHAnsi"/>
+          <w:sz w:val="22"/>
+          <w:szCs w:val="22"/>
+        </w:rPr>
+        <w:t xml:space="preserve">. The mechanisms by which maternal corticosteroids influence fetal health and placental function remain understudied with conflicting results </w:t>
+      </w:r>
+      <w:r>
+        <w:rPr>
+          <w:rFonts w:asciiTheme="minorHAnsi" w:hAnsiTheme="minorHAnsi"/>
+          <w:sz w:val="22"/>
+          <w:szCs w:val="22"/>
+        </w:rPr>
+        <w:fldChar w:fldCharType="begin" w:fldLock="1"/>
+      </w:r>
+      <w:r>
+        <w:rPr>
+          <w:rFonts w:asciiTheme="minorHAnsi" w:hAnsiTheme="minorHAnsi"/>
+          <w:sz w:val="22"/>
+          <w:szCs w:val="22"/>
+        </w:rPr>
+        <w:instrText>ADDIN CSL_CITATION {"citationItems":[{"id":"ITEM-1","itemData":{"DOI":"10.1093/humupd/dmv047","ISSN":"1355-4786","PMID":"26590298","abstract":"BACKGROUND The use of antenatal steroid therapy is common in pregnancy. In early pregnancy, steroids may be used in women for the treatment of recurrent miscarriage or fetal abnormalities such as congenital adrenal hyperplasia. In mid-late pregnancy, the antenatal administration of corticosteroids to expectant mothers in anticipation of preterm birth is one of the most important advances in perinatal medicine; antenatal corticosteroids are now standard care for pregnancies at risk of premature delivery in high- and middle-income countries. The widespread uptake of this therapy is due to a compelling body of evidence demonstrating improved neonatal outcomes following antenatal corticosteroid exposure, stemming most notably from corticosteroid-driven maturation of fetal pulmonary function. As we approach the 50th anniversary of landmark work in this area by Liggins and Howie, it is apparent that much remains to be understood with regards to how we might best apply antenatal corticosteroid therapy to improve pregnancy outcomes at both early and mid to late gestation. METHODS Drawing on advances in laboratory science, pre-clinical and clinical studies, we performed a narrative review of the scientific literature to provide a timely update on the benefits, risks and uncertainties regarding antenatal corticosteroid use in pregnancy. Three, well-established therapeutic uses of antenatal steroids, namely recurrent miscarriage, congenital adrenal hyperplasia and preterm birth, were selected to frame the review. RESULTS Even the most well-established antenatal steroid therapies lack the comprehensive pharmacokinetic and dose-response data necessary to optimize dosing regimens. New insights into complex, tissue-specific corticosteroid signalling by genomic-dependent and independent mechanisms have not been used to inform corticosteroid treatment strategies. There is growing evidence that some fetal corticosteroid treatments are either ineffective, or may result in adverse outcomes, in addition to lasting epigenetic changes in a variety of homeostatic mechanisms. Nowhere is the need to better understand the intricacies of corticosteroid therapy better conveyed than in the findings of Althabe and colleagues who recently reported an increase in overall neonatal mortality and maternal morbidity in association with antenatal corticosteroid administration in low-resource settings. CONCLUSIONS New research to clarify the benefits and potential risks of antenatal corticos…","author":[{"dropping-particle":"","family":"Kemp","given":"M.W.","non-dropping-particle":"","parse-names":false,"suffix":""},{"dropping-particle":"","family":"Newnham","given":"J.P.","non-dropping-particle":"","parse-names":false,"suffix":""},{"dropping-particle":"","family":"Challis","given":"J.G.","non-dropping-particle":"","parse-names":false,"suffix":""},{"dropping-particle":"","family":"Jobe","given":"A.H.","non-dropping-particle":"","parse-names":false,"suffix":""},{"dropping-particle":"","family":"Stock","given":"S.J.","non-dropping-particle":"","parse-names":false,"suffix":""}],"container-title":"Human Reproduction Update","id":"ITEM-1","issue":"2","issued":{"date-parts":[["2015","11","20"]]},"page":"dmv047","title":"The clinical use of corticosteroids in pregnancy","type":"article-journal","volume":"22"},"uris":["http://www.mendeley.com/documents/?uuid=61b3b36c-db14-3896-ba99-b04f1d829225"]}],"mendeley":{"formattedCitation":"(Kemp &lt;i&gt;et al.&lt;/i&gt;, 2015)","plainTextFormattedCitation":"(Kemp et al., 2015)","previouslyFormattedCitation":"(Kemp &lt;i&gt;et al.&lt;/i&gt;, 2015)"},"properties":{"noteIndex":0},"schema":"https://github.com/citation-style-language/schema/raw/master/csl-citation.json"}</w:instrText>
+      </w:r>
+      <w:r>
+        <w:rPr>
+          <w:rFonts w:asciiTheme="minorHAnsi" w:hAnsiTheme="minorHAnsi"/>
+          <w:sz w:val="22"/>
+          <w:szCs w:val="22"/>
+        </w:rPr>
+        <w:fldChar w:fldCharType="separate"/>
+      </w:r>
+      <w:r>
+        <w:rPr>
+          <w:rFonts w:asciiTheme="minorHAnsi" w:hAnsiTheme="minorHAnsi"/>
+          <w:noProof/>
+          <w:sz w:val="22"/>
+          <w:szCs w:val="22"/>
+        </w:rPr>
+        <w:t xml:space="preserve">(Kemp </w:t>
+      </w:r>
+      <w:r>
+        <w:rPr>
+          <w:rFonts w:asciiTheme="minorHAnsi" w:hAnsiTheme="minorHAnsi"/>
+          <w:i/>
+          <w:noProof/>
+          <w:sz w:val="22"/>
+          <w:szCs w:val="22"/>
+        </w:rPr>
+        <w:t>et al.</w:t>
+      </w:r>
+      <w:r>
+        <w:rPr>
+          <w:rFonts w:asciiTheme="minorHAnsi" w:hAnsiTheme="minorHAnsi"/>
+          <w:noProof/>
+          <w:sz w:val="22"/>
+          <w:szCs w:val="22"/>
+        </w:rPr>
+        <w:t>, 2015)</w:t>
+      </w:r>
+      <w:r>
+        <w:rPr>
+          <w:rFonts w:asciiTheme="minorHAnsi" w:hAnsiTheme="minorHAnsi"/>
+          <w:sz w:val="22"/>
+          <w:szCs w:val="22"/>
+        </w:rPr>
+        <w:fldChar w:fldCharType="end"/>
+      </w:r>
+      <w:r>
+        <w:rPr>
+          <w:rFonts w:asciiTheme="minorHAnsi" w:hAnsiTheme="minorHAnsi"/>
+          <w:sz w:val="22"/>
+          <w:szCs w:val="22"/>
+        </w:rPr>
+        <w:t xml:space="preserve">. The effects of prenatal glucocorticoid exposure remain controversial, and the exact mechanisms by which they are manifested remain poorly understood </w:t>
+      </w:r>
+      <w:r>
+        <w:rPr>
+          <w:rFonts w:asciiTheme="minorHAnsi" w:hAnsiTheme="minorHAnsi"/>
+          <w:sz w:val="22"/>
+          <w:szCs w:val="22"/>
+        </w:rPr>
+        <w:fldChar w:fldCharType="begin" w:fldLock="1"/>
+      </w:r>
+      <w:r>
+        <w:rPr>
+          <w:rFonts w:asciiTheme="minorHAnsi" w:hAnsiTheme="minorHAnsi"/>
+          <w:sz w:val="22"/>
+          <w:szCs w:val="22"/>
+        </w:rPr>
+        <w:instrText>ADDIN CSL_CITATION {"citationItems":[{"id":"ITEM-1","itemData":{"DOI":"10.1016/j.rdc.2017.04.013","ISSN":"1558-3163","PMID":"28711148","abstract":"The evidence to date regarding corticosteroid exposure in pregnancy and select pregnancy and birth outcomes is limited and inconsistent. The authors provide a narrative review of published literature summarizing the findings for oral clefts, preterm birth, birth weight, preeclampsia, and gestational diabetes mellitus. Whenever possible, the results are limited to oral or systemic administration with a further focus on use in autoimmune disease. Although previous studies of corticosteroid exposure in pregnancy reported an increased risk of oral clefts in the offspring, more recent studies have not replicated these findings.","author":[{"dropping-particle":"","family":"Bandoli","given":"Gretchen","non-dropping-particle":"","parse-names":false,"suffix":""},{"dropping-particle":"","family":"Palmsten","given":"Kristin","non-dropping-particle":"","parse-names":false,"suffix":""},{"dropping-particle":"","family":"Forbess Smith","given":"Chelsey J","non-dropping-particle":"","parse-names":false,"suffix":""},{"dropping-particle":"","family":"Chambers","given":"Christina D","non-dropping-particle":"","parse-names":false,"suffix":""}],"container-title":"Rheumatic diseases clinics of North America","id":"ITEM-1","issue":"3","issued":{"date-parts":[["2017"]]},"page":"489-502","publisher":"NIH Public Access","title":"A Review of Systemic Corticosteroid Use in Pregnancy and the Risk of Select Pregnancy and Birth Outcomes.","type":"article-journal","volume":"43"},"uris":["http://www.mendeley.com/documents/?uuid=f18fa4e6-9fe4-30dc-9424-bdd774788147"]}],"mendeley":{"formattedCitation":"(Bandoli &lt;i&gt;et al.&lt;/i&gt;, 2017)","plainTextFormattedCitation":"(Bandoli et al., 2017)","previouslyFormattedCitation":"(Bandoli &lt;i&gt;et al.&lt;/i&gt;, 2017)"},"properties":{"noteIndex":0},"schema":"https://github.com/citation-style-language/schema/raw/master/csl-citation.json"}</w:instrText>
+      </w:r>
+      <w:r>
+        <w:rPr>
+          <w:rFonts w:asciiTheme="minorHAnsi" w:hAnsiTheme="minorHAnsi"/>
+          <w:sz w:val="22"/>
+          <w:szCs w:val="22"/>
+        </w:rPr>
+        <w:fldChar w:fldCharType="separate"/>
+      </w:r>
+      <w:r>
+        <w:rPr>
+          <w:rFonts w:asciiTheme="minorHAnsi" w:hAnsiTheme="minorHAnsi"/>
+          <w:noProof/>
+          <w:sz w:val="22"/>
+          <w:szCs w:val="22"/>
+        </w:rPr>
+        <w:t xml:space="preserve">(Bandoli </w:t>
+      </w:r>
+      <w:r>
+        <w:rPr>
+          <w:rFonts w:asciiTheme="minorHAnsi" w:hAnsiTheme="minorHAnsi"/>
+          <w:i/>
+          <w:noProof/>
+          <w:sz w:val="22"/>
+          <w:szCs w:val="22"/>
+        </w:rPr>
+        <w:t>et al.</w:t>
+      </w:r>
+      <w:r>
+        <w:rPr>
+          <w:rFonts w:asciiTheme="minorHAnsi" w:hAnsiTheme="minorHAnsi"/>
+          <w:noProof/>
+          <w:sz w:val="22"/>
+          <w:szCs w:val="22"/>
+        </w:rPr>
+        <w:t>, 2017)</w:t>
+      </w:r>
+      <w:r>
+        <w:rPr>
+          <w:rFonts w:asciiTheme="minorHAnsi" w:hAnsiTheme="minorHAnsi"/>
+          <w:sz w:val="22"/>
+          <w:szCs w:val="22"/>
+        </w:rPr>
+        <w:fldChar w:fldCharType="end"/>
+      </w:r>
+      <w:r>
+        <w:rPr>
+          <w:rFonts w:asciiTheme="minorHAnsi" w:hAnsiTheme="minorHAnsi"/>
+          <w:sz w:val="22"/>
+          <w:szCs w:val="22"/>
+        </w:rPr>
+        <w:t xml:space="preserve">. </w:t>
+      </w:r>
+    </w:p>
+    <w:p>
+      <w:pPr>
+        <w:pStyle w:val="Heading1"/>
+        <w:rPr>
+          <w:rFonts w:asciiTheme="minorHAnsi" w:hAnsiTheme="minorHAnsi"/>
+        </w:rPr>
+      </w:pPr>
+      <w:bookmarkStart w:id="7" w:name="_Toc14872687"/>
+      <w:r>
+        <w:rPr>
+          <w:rFonts w:asciiTheme="minorHAnsi" w:hAnsiTheme="minorHAnsi"/>
+        </w:rPr>
+        <w:t>Experimental Design</w:t>
+      </w:r>
       <w:bookmarkEnd w:id="7"/>
     </w:p>
     <w:p>
@@ -4310,437 +4763,25 @@
           <w:sz w:val="22"/>
           <w:szCs w:val="22"/>
         </w:rPr>
-        <w:t xml:space="preserve">Limited studies have investigated the effect of antenatal glucocorticoid treatment on fetal hypothalamic-pituitary-adrenal axis showing potential blunted offspring HPA activity </w:t>
-      </w:r>
-      <w:r>
-        <w:rPr>
-          <w:rFonts w:asciiTheme="minorHAnsi" w:hAnsiTheme="minorHAnsi"/>
-          <w:sz w:val="22"/>
-          <w:szCs w:val="22"/>
-        </w:rPr>
-        <w:fldChar w:fldCharType="begin" w:fldLock="1"/>
-      </w:r>
-      <w:r>
-        <w:rPr>
-          <w:rFonts w:asciiTheme="minorHAnsi" w:hAnsiTheme="minorHAnsi"/>
-          <w:sz w:val="22"/>
-          <w:szCs w:val="22"/>
-        </w:rPr>
-        <w:instrText>ADDIN CSL_CITATION {"citationItems":[{"id":"ITEM-1","itemData":{"DOI":"10.1016/j.ajog.2012.06.012","ISSN":"1097-6868","PMID":"22840973","abstract":"The hypothalamic-pituitary-adrenocortical (HPA) axis is a major neuroendocrine pathway that modulates the stress response. The glucocorticoid, cortisol, is the principal end product of the HPA axis in humans and plays a fundamental role in maintaining homeostasis and in fetal maturation and development. Antenatal administration of synthetic glucocorticoids (GCs) accelerates fetal lung maturation and has significantly decreased neonatal mortality and morbidity in infants born before 34 weeks of gestation. Exposure to excess levels of endogenous GCs and exogenous GCs (betamethasone and dexamethasone) has been shown to alter the normal development trajectory. The development and regulation of the fetal HPA axis is discussed and the experimental animal evidence presented suggests long-term adverse consequences of altered HPA function. The clinical data in infants exposed to GCs also suggest altered HPA axis function over the short term. The longer-term consequences of antenatal GC exposure on HPA axis function and subtler neurodevelopmental outcomes including adaptation to stress, cognition, behavior, and the cardiovascular and immune responses are poorly understood. Emerging clinical strategies and interventions may help in the selection of mothers at risk for preterm delivery who would benefit from existing or future formulations of antenatal GCs with a reduction in the associated risk to the fetus and newborn. Detailed longitudinal long-term follow-up of those infants exposed to synthetic GCs are needed.","author":[{"dropping-particle":"","family":"Waffarn","given":"Feizal","non-dropping-particle":"","parse-names":false,"suffix":""},{"dropping-particle":"","family":"Davis","given":"Elysia Poggi","non-dropping-particle":"","parse-names":false,"suffix":""}],"container-title":"American journal of obstetrics and gynecology","id":"ITEM-1","issue":"6","issued":{"date-parts":[["2012","12"]]},"page":"446-54","publisher":"NIH Public Access","title":"Effects of antenatal corticosteroids on the hypothalamic-pituitary-adrenocortical axis of the fetus and newborn: experimental findings and clinical considerations.","type":"article-journal","volume":"207"},"uris":["http://www.mendeley.com/documents/?uuid=27361c58-7b19-338b-b9f3-3b72599dffac"]}],"mendeley":{"formattedCitation":"(Waffarn &amp; Davis, 2012)","plainTextFormattedCitation":"(Waffarn &amp; Davis, 2012)","previouslyFormattedCitation":"(Waffarn &amp; Davis, 2012)"},"properties":{"noteIndex":0},"schema":"https://github.com/citation-style-language/schema/raw/master/csl-citation.json"}</w:instrText>
-      </w:r>
-      <w:r>
-        <w:rPr>
-          <w:rFonts w:asciiTheme="minorHAnsi" w:hAnsiTheme="minorHAnsi"/>
-          <w:sz w:val="22"/>
-          <w:szCs w:val="22"/>
-        </w:rPr>
-        <w:fldChar w:fldCharType="separate"/>
-      </w:r>
-      <w:r>
-        <w:rPr>
-          <w:rFonts w:asciiTheme="minorHAnsi" w:hAnsiTheme="minorHAnsi"/>
-          <w:noProof/>
-          <w:sz w:val="22"/>
-          <w:szCs w:val="22"/>
-        </w:rPr>
-        <w:t>(Waffarn &amp; Davis, 2012)</w:t>
-      </w:r>
-      <w:r>
-        <w:rPr>
-          <w:rFonts w:asciiTheme="minorHAnsi" w:hAnsiTheme="minorHAnsi"/>
-          <w:sz w:val="22"/>
-          <w:szCs w:val="22"/>
-        </w:rPr>
-        <w:fldChar w:fldCharType="end"/>
-      </w:r>
-      <w:r>
-        <w:rPr>
-          <w:rFonts w:asciiTheme="minorHAnsi" w:hAnsiTheme="minorHAnsi"/>
-          <w:sz w:val="22"/>
-          <w:szCs w:val="22"/>
-        </w:rPr>
-        <w:t xml:space="preserve">. </w:t>
-      </w:r>
-      <w:r>
-        <w:rPr>
-          <w:rFonts w:asciiTheme="minorHAnsi" w:hAnsiTheme="minorHAnsi"/>
-          <w:sz w:val="22"/>
-          <w:szCs w:val="22"/>
-        </w:rPr>
-        <w:t xml:space="preserve">Despite popular use of corticosteroids, offspring side effects have been understudied and largely unknown. Some studies have shown increased blood pressure in children, increased risk of preeclampsia, impaired mental development in infants, increased infant cortisol, reduced fetal weight, and other symptoms associated with timing, dosage and type of corticosteroid treatment during pregnancy </w:t>
-      </w:r>
-      <w:r>
-        <w:rPr>
-          <w:rFonts w:asciiTheme="minorHAnsi" w:hAnsiTheme="minorHAnsi"/>
-          <w:sz w:val="22"/>
-          <w:szCs w:val="22"/>
-        </w:rPr>
-        <w:fldChar w:fldCharType="begin" w:fldLock="1"/>
-      </w:r>
-      <w:r>
-        <w:rPr>
-          <w:rFonts w:asciiTheme="minorHAnsi" w:hAnsiTheme="minorHAnsi"/>
-          <w:sz w:val="22"/>
-          <w:szCs w:val="22"/>
-        </w:rPr>
-        <w:instrText>ADDIN CSL_CITATION {"citationItems":[{"id":"ITEM-1","itemData":{"DOI":"10.1111/1440-1681.12009","ISSN":"03051870","author":[{"dropping-particle":"","family":"Singh","given":"Reetu R","non-dropping-particle":"","parse-names":false,"suffix":""},{"dropping-particle":"","family":"Cuffe","given":"James SM","non-dropping-particle":"","parse-names":false,"suffix":""},{"dropping-particle":"","family":"Moritz","given":"Karen M","non-dropping-particle":"","parse-names":false,"suffix":""}],"container-title":"Clinical and Experimental Pharmacology and Physiology","id":"ITEM-1","issue":"11","issued":{"date-parts":[["2012","11","1"]]},"page":"979-989","publisher":"Wiley/Blackwell (10.1111)","title":"Short- and long-term effects of exposure to natural and synthetic glucocorticoids during development","type":"article-journal","volume":"39"},"uris":["http://www.mendeley.com/documents/?uuid=13be8ca7-7ed8-3c26-9960-1a7d1c18fe88"]}],"mendeley":{"formattedCitation":"(Singh &lt;i&gt;et al.&lt;/i&gt;, 2012)","plainTextFormattedCitation":"(Singh et al., 2012)","previouslyFormattedCitation":"(Singh &lt;i&gt;et al.&lt;/i&gt;, 2012)"},"properties":{"noteIndex":0},"schema":"https://github.com/citation-style-language/schema/raw/master/csl-citation.json"}</w:instrText>
-      </w:r>
-      <w:r>
-        <w:rPr>
-          <w:rFonts w:asciiTheme="minorHAnsi" w:hAnsiTheme="minorHAnsi"/>
-          <w:sz w:val="22"/>
-          <w:szCs w:val="22"/>
-        </w:rPr>
-        <w:fldChar w:fldCharType="separate"/>
-      </w:r>
-      <w:r>
-        <w:rPr>
-          <w:rFonts w:asciiTheme="minorHAnsi" w:hAnsiTheme="minorHAnsi"/>
-          <w:noProof/>
-          <w:sz w:val="22"/>
-          <w:szCs w:val="22"/>
-        </w:rPr>
-        <w:t xml:space="preserve">(Singh </w:t>
-      </w:r>
-      <w:r>
-        <w:rPr>
-          <w:rFonts w:asciiTheme="minorHAnsi" w:hAnsiTheme="minorHAnsi"/>
-          <w:i/>
-          <w:noProof/>
-          <w:sz w:val="22"/>
-          <w:szCs w:val="22"/>
-        </w:rPr>
-        <w:t>et al.</w:t>
-      </w:r>
-      <w:r>
-        <w:rPr>
-          <w:rFonts w:asciiTheme="minorHAnsi" w:hAnsiTheme="minorHAnsi"/>
-          <w:noProof/>
-          <w:sz w:val="22"/>
-          <w:szCs w:val="22"/>
-        </w:rPr>
-        <w:t>, 2012)</w:t>
-      </w:r>
-      <w:r>
-        <w:rPr>
-          <w:rFonts w:asciiTheme="minorHAnsi" w:hAnsiTheme="minorHAnsi"/>
-          <w:sz w:val="22"/>
-          <w:szCs w:val="22"/>
-        </w:rPr>
-        <w:fldChar w:fldCharType="end"/>
-      </w:r>
-      <w:r>
-        <w:rPr>
-          <w:rFonts w:asciiTheme="minorHAnsi" w:hAnsiTheme="minorHAnsi"/>
-          <w:sz w:val="22"/>
-          <w:szCs w:val="22"/>
-        </w:rPr>
-        <w:t xml:space="preserve">. The effects of corticosteroid use further manifest in childhood where maternal third trimester cortisol levels were shown to influence childhood adiposity </w:t>
-      </w:r>
-      <w:r>
-        <w:rPr>
-          <w:rFonts w:asciiTheme="minorHAnsi" w:hAnsiTheme="minorHAnsi"/>
-          <w:sz w:val="22"/>
-          <w:szCs w:val="22"/>
-        </w:rPr>
-        <w:fldChar w:fldCharType="begin" w:fldLock="1"/>
-      </w:r>
-      <w:r>
-        <w:rPr>
-          <w:rFonts w:asciiTheme="minorHAnsi" w:hAnsiTheme="minorHAnsi"/>
-          <w:sz w:val="22"/>
-          <w:szCs w:val="22"/>
-        </w:rPr>
-        <w:instrText>ADDIN CSL_CITATION {"citationItems":[{"id":"ITEM-1","itemData":{"DOI":"10.1210/jc.2016-3025","ISSN":"0021-972X","author":[{"dropping-particle":"","family":"Entringer","given":"Sonja","non-dropping-particle":"","parse-names":false,"suffix":""},{"dropping-particle":"","family":"Buss","given":"Claudia","non-dropping-particle":"","parse-names":false,"suffix":""},{"dropping-particle":"","family":"Rasmussen","given":"Jerod M.","non-dropping-particle":"","parse-names":false,"suffix":""},{"dropping-particle":"","family":"Lindsay","given":"Karen","non-dropping-particle":"","parse-names":false,"suffix":""},{"dropping-particle":"","family":"Gillen","given":"Daniel L.","non-dropping-particle":"","parse-names":false,"suffix":""},{"dropping-particle":"","family":"Cooper","given":"Dan M.","non-dropping-particle":"","parse-names":false,"suffix":""},{"dropping-particle":"","family":"Wadhwa","given":"Pathik D.","non-dropping-particle":"","parse-names":false,"suffix":""}],"container-title":"The Journal of Clinical Endocrinology &amp; Metabolism","id":"ITEM-1","issue":"4","issued":{"date-parts":[["2016","12","23"]]},"page":"jc.2016-3025","publisher":"Narnia","title":"Maternal cortisol during pregnancy and infant adiposity: a prospective investigation","type":"article-journal","volume":"102"},"uris":["http://www.mendeley.com/documents/?uuid=ad79c9e2-ac8e-3037-86f0-2b60c250cef2"]}],"mendeley":{"formattedCitation":"(Entringer &lt;i&gt;et al.&lt;/i&gt;, 2016)","plainTextFormattedCitation":"(Entringer et al., 2016)","previouslyFormattedCitation":"(Entringer &lt;i&gt;et al.&lt;/i&gt;, 2016)"},"properties":{"noteIndex":0},"schema":"https://github.com/citation-style-language/schema/raw/master/csl-citation.json"}</w:instrText>
-      </w:r>
-      <w:r>
-        <w:rPr>
-          <w:rFonts w:asciiTheme="minorHAnsi" w:hAnsiTheme="minorHAnsi"/>
-          <w:sz w:val="22"/>
-          <w:szCs w:val="22"/>
-        </w:rPr>
-        <w:fldChar w:fldCharType="separate"/>
-      </w:r>
-      <w:r>
-        <w:rPr>
-          <w:rFonts w:asciiTheme="minorHAnsi" w:hAnsiTheme="minorHAnsi"/>
-          <w:noProof/>
-          <w:sz w:val="22"/>
-          <w:szCs w:val="22"/>
-        </w:rPr>
-        <w:t xml:space="preserve">(Entringer </w:t>
-      </w:r>
-      <w:r>
-        <w:rPr>
-          <w:rFonts w:asciiTheme="minorHAnsi" w:hAnsiTheme="minorHAnsi"/>
-          <w:i/>
-          <w:noProof/>
-          <w:sz w:val="22"/>
-          <w:szCs w:val="22"/>
-        </w:rPr>
-        <w:t>et al.</w:t>
-      </w:r>
-      <w:r>
-        <w:rPr>
-          <w:rFonts w:asciiTheme="minorHAnsi" w:hAnsiTheme="minorHAnsi"/>
-          <w:noProof/>
-          <w:sz w:val="22"/>
-          <w:szCs w:val="22"/>
-        </w:rPr>
-        <w:t>, 2016)</w:t>
-      </w:r>
-      <w:r>
-        <w:rPr>
-          <w:rFonts w:asciiTheme="minorHAnsi" w:hAnsiTheme="minorHAnsi"/>
-          <w:sz w:val="22"/>
-          <w:szCs w:val="22"/>
-        </w:rPr>
-        <w:fldChar w:fldCharType="end"/>
-      </w:r>
-      <w:r>
-        <w:rPr>
-          <w:rFonts w:asciiTheme="minorHAnsi" w:hAnsiTheme="minorHAnsi"/>
-          <w:sz w:val="22"/>
-          <w:szCs w:val="22"/>
-        </w:rPr>
-        <w:t xml:space="preserve">. In mice, studies have shown reduced placental weights after a short period preterm exposure to dexamethasone and potential fetal growth restriction </w:t>
-      </w:r>
-      <w:r>
-        <w:rPr>
-          <w:rFonts w:asciiTheme="minorHAnsi" w:hAnsiTheme="minorHAnsi"/>
-          <w:sz w:val="22"/>
-          <w:szCs w:val="22"/>
-        </w:rPr>
-        <w:fldChar w:fldCharType="begin" w:fldLock="1"/>
-      </w:r>
-      <w:r>
-        <w:rPr>
-          <w:rFonts w:asciiTheme="minorHAnsi" w:hAnsiTheme="minorHAnsi"/>
-          <w:sz w:val="22"/>
-          <w:szCs w:val="22"/>
-        </w:rPr>
-        <w:instrText>ADDIN CSL_CITATION {"citationItems":[{"id":"ITEM-1","itemData":{"DOI":"10.1016/J.PLACENTA.2011.09.009","ISSN":"0143-4004","abstract":"OBJECTIVES\nMaternal glucocorticoid (GC) exposure during pregnancy can alter fetal development and program the onset of disease in adult offspring. The placenta helps protect the fetus from excess GC exposure but is itself susceptible to maternal insults and may be involved in sex dependant regulation of fetal programming. This study aimed to investigate the effects of maternal GC exposure on the developing placenta. \n\nSTUDY DESIGN AND MAIN OUTCOME MEASURES\nPregnant mice were treated with dexamethasone (DEX-1 μg/kg/h) or saline (SAL) for 60 h via minipump beginning at E12.5. Placentas were collected at E14.5 and E17.5 and the expression of growth factors and placental transporters examined by real-time PCR and/or Western blot. Histological analysis was performed to assess for morphological changes. \n\nRESULTS\nAt E14.5, DEX exposed male and female fetuses had a lower weight compared to SAL animals but placental weight was lower in females only. Hsd11b2 and Vegfa gene expression was increased and MAPK1 protein expression decreased in the placentas of females only. At E17.5 placental and fetal body weights were similar and differences in MAPK were no longer present although HSD11B2 protein was elevated in placentas of DEX females. Levels of glucose or amino acid transporters were unaffected. \n\nCONCLUSIONS\nResults suggest sex specific responses to maternal GCs within the placenta. Decreased levels of MAPK protein in placentas of female fetuses suggest alterations in the MAPK pathway may contribute to the lower placental weights in this sex. This may contribute towards sex specific fetal programming of adult disease.","author":[{"dropping-particle":"","family":"Cuffe","given":"J.S.M.","non-dropping-particle":"","parse-names":false,"suffix":""},{"dropping-particle":"","family":"Dickinson","given":"H.","non-dropping-particle":"","parse-names":false,"suffix":""},{"dropping-particle":"","family":"Simmons","given":"D.G.","non-dropping-particle":"","parse-names":false,"suffix":""},{"dropping-particle":"","family":"Moritz","given":"K.M.","non-dropping-particle":"","parse-names":false,"suffix":""}],"container-title":"Placenta","id":"ITEM-1","issue":"12","issued":{"date-parts":[["2011","12","1"]]},"page":"981-989","publisher":"W.B. Saunders","title":"Sex specific changes in placental growth and MAPK following short term maternal dexamethasone exposure in the mouse","type":"article-journal","volume":"32"},"uris":["http://www.mendeley.com/documents/?uuid=8b5b2a99-2b7f-3a71-a5fa-4a60bc190402"]}],"mendeley":{"formattedCitation":"(Cuffe &lt;i&gt;et al.&lt;/i&gt;, 2011)","plainTextFormattedCitation":"(Cuffe et al., 2011)","previouslyFormattedCitation":"(Cuffe &lt;i&gt;et al.&lt;/i&gt;, 2011)"},"properties":{"noteIndex":0},"schema":"https://github.com/citation-style-language/schema/raw/master/csl-citation.json"}</w:instrText>
-      </w:r>
-      <w:r>
-        <w:rPr>
-          <w:rFonts w:asciiTheme="minorHAnsi" w:hAnsiTheme="minorHAnsi"/>
-          <w:sz w:val="22"/>
-          <w:szCs w:val="22"/>
-        </w:rPr>
-        <w:fldChar w:fldCharType="separate"/>
-      </w:r>
-      <w:r>
-        <w:rPr>
-          <w:rFonts w:asciiTheme="minorHAnsi" w:hAnsiTheme="minorHAnsi"/>
-          <w:noProof/>
-          <w:sz w:val="22"/>
-          <w:szCs w:val="22"/>
-        </w:rPr>
-        <w:t xml:space="preserve">(Cuffe </w:t>
-      </w:r>
-      <w:r>
-        <w:rPr>
-          <w:rFonts w:asciiTheme="minorHAnsi" w:hAnsiTheme="minorHAnsi"/>
-          <w:i/>
-          <w:noProof/>
-          <w:sz w:val="22"/>
-          <w:szCs w:val="22"/>
-        </w:rPr>
-        <w:t>et al.</w:t>
-      </w:r>
-      <w:r>
-        <w:rPr>
-          <w:rFonts w:asciiTheme="minorHAnsi" w:hAnsiTheme="minorHAnsi"/>
-          <w:noProof/>
-          <w:sz w:val="22"/>
-          <w:szCs w:val="22"/>
-        </w:rPr>
-        <w:t>, 2011)</w:t>
-      </w:r>
-      <w:r>
-        <w:rPr>
-          <w:rFonts w:asciiTheme="minorHAnsi" w:hAnsiTheme="minorHAnsi"/>
-          <w:sz w:val="22"/>
-          <w:szCs w:val="22"/>
-        </w:rPr>
-        <w:fldChar w:fldCharType="end"/>
-      </w:r>
-      <w:r>
-        <w:rPr>
-          <w:rFonts w:asciiTheme="minorHAnsi" w:hAnsiTheme="minorHAnsi"/>
-          <w:sz w:val="22"/>
-          <w:szCs w:val="22"/>
-        </w:rPr>
-        <w:t xml:space="preserve">. The mechanisms by which maternal corticosteroids influence fetal health and placental function remain understudied with conflicting results </w:t>
-      </w:r>
-      <w:r>
-        <w:rPr>
-          <w:rFonts w:asciiTheme="minorHAnsi" w:hAnsiTheme="minorHAnsi"/>
-          <w:sz w:val="22"/>
-          <w:szCs w:val="22"/>
-        </w:rPr>
-        <w:fldChar w:fldCharType="begin" w:fldLock="1"/>
-      </w:r>
-      <w:r>
-        <w:rPr>
-          <w:rFonts w:asciiTheme="minorHAnsi" w:hAnsiTheme="minorHAnsi"/>
-          <w:sz w:val="22"/>
-          <w:szCs w:val="22"/>
-        </w:rPr>
-        <w:instrText>ADDIN CSL_CITATION {"citationItems":[{"id":"ITEM-1","itemData":{"DOI":"10.1093/humupd/dmv047","ISSN":"1355-4786","PMID":"26590298","abstract":"BACKGROUND The use of antenatal steroid therapy is common in pregnancy. In early pregnancy, steroids may be used in women for the treatment of recurrent miscarriage or fetal abnormalities such as congenital adrenal hyperplasia. In mid-late pregnancy, the antenatal administration of corticosteroids to expectant mothers in anticipation of preterm birth is one of the most important advances in perinatal medicine; antenatal corticosteroids are now standard care for pregnancies at risk of premature delivery in high- and middle-income countries. The widespread uptake of this therapy is due to a compelling body of evidence demonstrating improved neonatal outcomes following antenatal corticosteroid exposure, stemming most notably from corticosteroid-driven maturation of fetal pulmonary function. As we approach the 50th anniversary of landmark work in this area by Liggins and Howie, it is apparent that much remains to be understood with regards to how we might best apply antenatal corticosteroid therapy to improve pregnancy outcomes at both early and mid to late gestation. METHODS Drawing on advances in laboratory science, pre-clinical and clinical studies, we performed a narrative review of the scientific literature to provide a timely update on the benefits, risks and uncertainties regarding antenatal corticosteroid use in pregnancy. Three, well-established therapeutic uses of antenatal steroids, namely recurrent miscarriage, congenital adrenal hyperplasia and preterm birth, were selected to frame the review. RESULTS Even the most well-established antenatal steroid therapies lack the comprehensive pharmacokinetic and dose-response data necessary to optimize dosing regimens. New insights into complex, tissue-specific corticosteroid signalling by genomic-dependent and independent mechanisms have not been used to inform corticosteroid treatment strategies. There is growing evidence that some fetal corticosteroid treatments are either ineffective, or may result in adverse outcomes, in addition to lasting epigenetic changes in a variety of homeostatic mechanisms. Nowhere is the need to better understand the intricacies of corticosteroid therapy better conveyed than in the findings of Althabe and colleagues who recently reported an increase in overall neonatal mortality and maternal morbidity in association with antenatal corticosteroid administration in low-resource settings. CONCLUSIONS New research to clarify the benefits and potential risks of antenatal corticos…","author":[{"dropping-particle":"","family":"Kemp","given":"M.W.","non-dropping-particle":"","parse-names":false,"suffix":""},{"dropping-particle":"","family":"Newnham","given":"J.P.","non-dropping-particle":"","parse-names":false,"suffix":""},{"dropping-particle":"","family":"Challis","given":"J.G.","non-dropping-particle":"","parse-names":false,"suffix":""},{"dropping-particle":"","family":"Jobe","given":"A.H.","non-dropping-particle":"","parse-names":false,"suffix":""},{"dropping-particle":"","family":"Stock","given":"S.J.","non-dropping-particle":"","parse-names":false,"suffix":""}],"container-title":"Human Reproduction Update","id":"ITEM-1","issue":"2","issued":{"date-parts":[["2015","11","20"]]},"page":"dmv047","title":"The clinical use of corticosteroids in pregnancy","type":"article-journal","volume":"22"},"uris":["http://www.mendeley.com/documents/?uuid=61b3b36c-db14-3896-ba99-b04f1d829225"]}],"mendeley":{"formattedCitation":"(Kemp &lt;i&gt;et al.&lt;/i&gt;, 2015)","plainTextFormattedCitation":"(Kemp et al., 2015)","previouslyFormattedCitation":"(Kemp &lt;i&gt;et al.&lt;/i&gt;, 2015)"},"properties":{"noteIndex":0},"schema":"https://github.com/citation-style-language/schema/raw/master/csl-citation.json"}</w:instrText>
-      </w:r>
-      <w:r>
-        <w:rPr>
-          <w:rFonts w:asciiTheme="minorHAnsi" w:hAnsiTheme="minorHAnsi"/>
-          <w:sz w:val="22"/>
-          <w:szCs w:val="22"/>
-        </w:rPr>
-        <w:fldChar w:fldCharType="separate"/>
-      </w:r>
-      <w:r>
-        <w:rPr>
-          <w:rFonts w:asciiTheme="minorHAnsi" w:hAnsiTheme="minorHAnsi"/>
-          <w:noProof/>
-          <w:sz w:val="22"/>
-          <w:szCs w:val="22"/>
-        </w:rPr>
-        <w:t xml:space="preserve">(Kemp </w:t>
-      </w:r>
-      <w:r>
-        <w:rPr>
-          <w:rFonts w:asciiTheme="minorHAnsi" w:hAnsiTheme="minorHAnsi"/>
-          <w:i/>
-          <w:noProof/>
-          <w:sz w:val="22"/>
-          <w:szCs w:val="22"/>
-        </w:rPr>
-        <w:t>et al.</w:t>
-      </w:r>
-      <w:r>
-        <w:rPr>
-          <w:rFonts w:asciiTheme="minorHAnsi" w:hAnsiTheme="minorHAnsi"/>
-          <w:noProof/>
-          <w:sz w:val="22"/>
-          <w:szCs w:val="22"/>
-        </w:rPr>
-        <w:t>, 2015)</w:t>
-      </w:r>
-      <w:r>
-        <w:rPr>
-          <w:rFonts w:asciiTheme="minorHAnsi" w:hAnsiTheme="minorHAnsi"/>
-          <w:sz w:val="22"/>
-          <w:szCs w:val="22"/>
-        </w:rPr>
-        <w:fldChar w:fldCharType="end"/>
-      </w:r>
-      <w:r>
-        <w:rPr>
-          <w:rFonts w:asciiTheme="minorHAnsi" w:hAnsiTheme="minorHAnsi"/>
-          <w:sz w:val="22"/>
-          <w:szCs w:val="22"/>
-        </w:rPr>
-        <w:t xml:space="preserve">. The effects of prenatal glucocorticoid exposure remain controversial, and the exact mechanisms by which they are manifested remain poorly understood </w:t>
-      </w:r>
-      <w:r>
-        <w:rPr>
-          <w:rFonts w:asciiTheme="minorHAnsi" w:hAnsiTheme="minorHAnsi"/>
-          <w:sz w:val="22"/>
-          <w:szCs w:val="22"/>
-        </w:rPr>
-        <w:fldChar w:fldCharType="begin" w:fldLock="1"/>
-      </w:r>
-      <w:r>
-        <w:rPr>
-          <w:rFonts w:asciiTheme="minorHAnsi" w:hAnsiTheme="minorHAnsi"/>
-          <w:sz w:val="22"/>
-          <w:szCs w:val="22"/>
-        </w:rPr>
-        <w:instrText>ADDIN CSL_CITATION {"citationItems":[{"id":"ITEM-1","itemData":{"DOI":"10.1016/j.rdc.2017.04.013","ISSN":"1558-3163","PMID":"28711148","abstract":"The evidence to date regarding corticosteroid exposure in pregnancy and select pregnancy and birth outcomes is limited and inconsistent. The authors provide a narrative review of published literature summarizing the findings for oral clefts, preterm birth, birth weight, preeclampsia, and gestational diabetes mellitus. Whenever possible, the results are limited to oral or systemic administration with a further focus on use in autoimmune disease. Although previous studies of corticosteroid exposure in pregnancy reported an increased risk of oral clefts in the offspring, more recent studies have not replicated these findings.","author":[{"dropping-particle":"","family":"Bandoli","given":"Gretchen","non-dropping-particle":"","parse-names":false,"suffix":""},{"dropping-particle":"","family":"Palmsten","given":"Kristin","non-dropping-particle":"","parse-names":false,"suffix":""},{"dropping-particle":"","family":"Forbess Smith","given":"Chelsey J","non-dropping-particle":"","parse-names":false,"suffix":""},{"dropping-particle":"","family":"Chambers","given":"Christina D","non-dropping-particle":"","parse-names":false,"suffix":""}],"container-title":"Rheumatic diseases clinics of North America","id":"ITEM-1","issue":"3","issued":{"date-parts":[["2017"]]},"page":"489-502","publisher":"NIH Public Access","title":"A Review of Systemic Corticosteroid Use in Pregnancy and the Risk of Select Pregnancy and Birth Outcomes.","type":"article-journal","volume":"43"},"uris":["http://www.mendeley.com/documents/?uuid=f18fa4e6-9fe4-30dc-9424-bdd774788147"]}],"mendeley":{"formattedCitation":"(Bandoli &lt;i&gt;et al.&lt;/i&gt;, 2017)","plainTextFormattedCitation":"(Bandoli et al., 2017)","previouslyFormattedCitation":"(Bandoli &lt;i&gt;et al.&lt;/i&gt;, 2017)"},"properties":{"noteIndex":0},"schema":"https://github.com/citation-style-language/schema/raw/master/csl-citation.json"}</w:instrText>
-      </w:r>
-      <w:r>
-        <w:rPr>
-          <w:rFonts w:asciiTheme="minorHAnsi" w:hAnsiTheme="minorHAnsi"/>
-          <w:sz w:val="22"/>
-          <w:szCs w:val="22"/>
-        </w:rPr>
-        <w:fldChar w:fldCharType="separate"/>
-      </w:r>
-      <w:r>
-        <w:rPr>
-          <w:rFonts w:asciiTheme="minorHAnsi" w:hAnsiTheme="minorHAnsi"/>
-          <w:noProof/>
-          <w:sz w:val="22"/>
-          <w:szCs w:val="22"/>
-        </w:rPr>
-        <w:t xml:space="preserve">(Bandoli </w:t>
-      </w:r>
-      <w:r>
-        <w:rPr>
-          <w:rFonts w:asciiTheme="minorHAnsi" w:hAnsiTheme="minorHAnsi"/>
-          <w:i/>
-          <w:noProof/>
-          <w:sz w:val="22"/>
-          <w:szCs w:val="22"/>
-        </w:rPr>
-        <w:t>et al.</w:t>
-      </w:r>
-      <w:r>
-        <w:rPr>
-          <w:rFonts w:asciiTheme="minorHAnsi" w:hAnsiTheme="minorHAnsi"/>
-          <w:noProof/>
-          <w:sz w:val="22"/>
-          <w:szCs w:val="22"/>
-        </w:rPr>
-        <w:t>, 2017)</w:t>
-      </w:r>
-      <w:r>
-        <w:rPr>
-          <w:rFonts w:asciiTheme="minorHAnsi" w:hAnsiTheme="minorHAnsi"/>
-          <w:sz w:val="22"/>
-          <w:szCs w:val="22"/>
-        </w:rPr>
-        <w:fldChar w:fldCharType="end"/>
-      </w:r>
-      <w:r>
-        <w:rPr>
-          <w:rFonts w:asciiTheme="minorHAnsi" w:hAnsiTheme="minorHAnsi"/>
-          <w:sz w:val="22"/>
-          <w:szCs w:val="22"/>
-        </w:rPr>
-        <w:t xml:space="preserve">. </w:t>
-      </w:r>
-    </w:p>
-    <w:p>
-      <w:pPr>
-        <w:pStyle w:val="Heading1"/>
-        <w:rPr>
-          <w:rFonts w:asciiTheme="minorHAnsi" w:hAnsiTheme="minorHAnsi"/>
-        </w:rPr>
-      </w:pPr>
-      <w:bookmarkStart w:id="8" w:name="_Toc14872687"/>
-      <w:r>
-        <w:rPr>
-          <w:rFonts w:asciiTheme="minorHAnsi" w:hAnsiTheme="minorHAnsi"/>
-        </w:rPr>
-        <w:t>Experimental Design</w:t>
-      </w:r>
-      <w:bookmarkEnd w:id="8"/>
-    </w:p>
-    <w:p>
-      <w:pPr>
-        <w:rPr>
-          <w:rFonts w:asciiTheme="minorHAnsi" w:hAnsiTheme="minorHAnsi"/>
-          <w:sz w:val="22"/>
-          <w:szCs w:val="22"/>
-        </w:rPr>
-      </w:pPr>
-      <w:r>
-        <w:rPr>
-          <w:rFonts w:asciiTheme="minorHAnsi" w:hAnsiTheme="minorHAnsi"/>
-          <w:sz w:val="22"/>
-          <w:szCs w:val="22"/>
-        </w:rPr>
-        <w:t xml:space="preserve">To determine how corticosteroid exposure affects placental function, we will have 50 12 week-old C57BL/6 virgin mice on regular chow diet exposed to water (control group) or 1mg/kg/day dexamethasone in their drinking water (treatment group). We are interested in the time-dependent effects of dexamethasone on placental function and therefore we will conduct the exposure at various time points. To assess pre-conception effects on placental development, a group of mice will be exposed to dexamethasone a week prior to timed-mating and throughout gestation and lactation. To assess dexamethasone exposure during pregnancy, we will have early, mid and late exposure groups with dexamethasone introduced at E5.5, at E12.5, and at E17.5, respectively. Dams will undergo MRI weekly to monitor weight trends throughout pregnancy. Water and food intake will be recorded weekly. The dams from each group will be euthanized and the placentas and fetuses will be extracted as hitherto mentioned. Briefly, litter size will be accounted for as we predict fetal viability to differ per treatment arm. Maternal and fetal blood collection will be required to determine respective cortisol levels using cortisol ELISA kit </w:t>
+        <w:t xml:space="preserve">To determine how corticosteroid exposure affects placental function, we will have 50 </w:t>
+      </w:r>
+      <w:proofErr w:type="gramStart"/>
+      <w:r>
+        <w:rPr>
+          <w:rFonts w:asciiTheme="minorHAnsi" w:hAnsiTheme="minorHAnsi"/>
+          <w:sz w:val="22"/>
+          <w:szCs w:val="22"/>
+        </w:rPr>
+        <w:t>12 week-old</w:t>
+      </w:r>
+      <w:proofErr w:type="gramEnd"/>
+      <w:r>
+        <w:rPr>
+          <w:rFonts w:asciiTheme="minorHAnsi" w:hAnsiTheme="minorHAnsi"/>
+          <w:sz w:val="22"/>
+          <w:szCs w:val="22"/>
+        </w:rPr>
+        <w:t xml:space="preserve"> C57BL/6 virgin mice on regular chow diet exposed to water (control group) or 1mg/kg/day dexamethasone in their drinking water (treatment group). We are interested in the time-dependent effects of dexamethasone on placental function and therefore we will conduct the exposure at various time points. To assess pre-conception effects on placental development, a group of mice will be exposed to dexamethasone a week prior to timed-mating and throughout gestation and lactation. To assess dexamethasone exposure during pregnancy, we will have early, mid and late exposure groups with dexamethasone introduced at E5.5, at E12.5, and at E17.5, respectively. Dams will undergo MRI weekly to monitor weight trends throughout pregnancy. Water and food intake will be recorded weekly. The dams from each group will be euthanized and the placentas and fetuses will be extracted as hitherto mentioned. Briefly, litter size will be accounted for as we predict fetal viability to differ per treatment arm. Maternal and fetal blood collection will be required to determine respective cortisol levels using cortisol ELISA kit </w:t>
       </w:r>
       <w:r>
         <w:rPr>
@@ -5135,7 +5176,25 @@
           <w:sz w:val="22"/>
           <w:szCs w:val="22"/>
         </w:rPr>
-        <w:t xml:space="preserve">. We will further  determine if there is a correlation between maternal, fetal and placental cortisol levels. In normal pregnancies, fetal cortisol levels are supposed to be less than the maternal serum cortisol, as the placenta efficiently inactivates 80-90% of the maternal cortisol </w:t>
+        <w:t xml:space="preserve">. We will </w:t>
+      </w:r>
+      <w:proofErr w:type="gramStart"/>
+      <w:r>
+        <w:rPr>
+          <w:rFonts w:asciiTheme="minorHAnsi" w:hAnsiTheme="minorHAnsi"/>
+          <w:sz w:val="22"/>
+          <w:szCs w:val="22"/>
+        </w:rPr>
+        <w:t>further  determine</w:t>
+      </w:r>
+      <w:proofErr w:type="gramEnd"/>
+      <w:r>
+        <w:rPr>
+          <w:rFonts w:asciiTheme="minorHAnsi" w:hAnsiTheme="minorHAnsi"/>
+          <w:sz w:val="22"/>
+          <w:szCs w:val="22"/>
+        </w:rPr>
+        <w:t xml:space="preserve"> if there is a correlation between maternal, fetal and placental cortisol levels. In normal pregnancies, fetal cortisol levels are supposed to be less than the maternal serum cortisol, as the placenta efficiently inactivates 80-90% of the maternal cortisol </w:t>
       </w:r>
       <w:r>
         <w:rPr>
@@ -5451,14 +5510,119 @@
           <w:rFonts w:asciiTheme="minorHAnsi" w:hAnsiTheme="minorHAnsi"/>
         </w:rPr>
       </w:pPr>
-      <w:bookmarkStart w:id="9" w:name="_Toc14872688"/>
+      <w:bookmarkStart w:id="8" w:name="_Toc14872688"/>
       <w:r>
         <w:rPr>
           <w:rFonts w:asciiTheme="minorHAnsi" w:hAnsiTheme="minorHAnsi"/>
         </w:rPr>
         <w:t>Methods</w:t>
       </w:r>
+      <w:bookmarkEnd w:id="8"/>
+    </w:p>
+    <w:p>
+      <w:pPr>
+        <w:pStyle w:val="Heading2"/>
+        <w:rPr>
+          <w:rFonts w:asciiTheme="minorHAnsi" w:hAnsiTheme="minorHAnsi" w:cstheme="minorHAnsi"/>
+        </w:rPr>
+      </w:pPr>
+      <w:bookmarkStart w:id="9" w:name="_Toc14032693"/>
+      <w:bookmarkStart w:id="10" w:name="_Toc14872689"/>
+      <w:r>
+        <w:rPr>
+          <w:rFonts w:asciiTheme="minorHAnsi" w:hAnsiTheme="minorHAnsi" w:cstheme="minorHAnsi"/>
+        </w:rPr>
+        <w:t>Dexamethasone Exposure</w:t>
+      </w:r>
       <w:bookmarkEnd w:id="9"/>
+      <w:bookmarkEnd w:id="10"/>
+    </w:p>
+    <w:p>
+      <w:pPr>
+        <w:rPr>
+          <w:rFonts w:asciiTheme="minorHAnsi" w:hAnsiTheme="minorHAnsi" w:cstheme="minorHAnsi"/>
+          <w:sz w:val="22"/>
+          <w:szCs w:val="22"/>
+        </w:rPr>
+      </w:pPr>
+      <w:r>
+        <w:rPr>
+          <w:rFonts w:asciiTheme="minorHAnsi" w:hAnsiTheme="minorHAnsi" w:cstheme="minorHAnsi"/>
+          <w:sz w:val="22"/>
+          <w:szCs w:val="22"/>
+        </w:rPr>
+        <w:t>Water-soluble dexamethasone (Sigma) will be prepared at a concentration of 53 mg/L, which our previous work shown results in a dose of approximately 1 mg/kg/day in non-nursing mice.</w:t>
+      </w:r>
+    </w:p>
+    <w:p>
+      <w:pPr>
+        <w:rPr>
+          <w:rFonts w:asciiTheme="minorHAnsi" w:hAnsiTheme="minorHAnsi" w:cstheme="minorHAnsi"/>
+          <w:sz w:val="22"/>
+          <w:szCs w:val="22"/>
+        </w:rPr>
+      </w:pPr>
+      <w:r>
+        <w:rPr>
+          <w:rFonts w:asciiTheme="minorHAnsi" w:hAnsiTheme="minorHAnsi" w:cstheme="minorHAnsi"/>
+          <w:sz w:val="22"/>
+          <w:szCs w:val="22"/>
+        </w:rPr>
+        <w:t>If the dam is single housed or with nursing pups:</w:t>
+      </w:r>
+    </w:p>
+    <w:p>
+      <w:pPr>
+        <w:ind w:left="720"/>
+        <w:rPr>
+          <w:rFonts w:asciiTheme="minorHAnsi" w:hAnsiTheme="minorHAnsi" w:cstheme="minorHAnsi"/>
+          <w:sz w:val="22"/>
+          <w:szCs w:val="22"/>
+        </w:rPr>
+      </w:pPr>
+      <w:r>
+        <w:rPr>
+          <w:rFonts w:asciiTheme="minorHAnsi" w:hAnsiTheme="minorHAnsi" w:cstheme="minorHAnsi"/>
+          <w:sz w:val="22"/>
+          <w:szCs w:val="22"/>
+        </w:rPr>
+        <w:t xml:space="preserve">(the new added total water/dexamethasone- the last measurement’s water/dexamethasone) / # of days between measurements </w:t>
+      </w:r>
+    </w:p>
+    <w:p>
+      <w:pPr>
+        <w:rPr>
+          <w:rFonts w:asciiTheme="minorHAnsi" w:hAnsiTheme="minorHAnsi" w:cstheme="minorHAnsi"/>
+          <w:sz w:val="22"/>
+          <w:szCs w:val="22"/>
+        </w:rPr>
+      </w:pPr>
+      <w:r>
+        <w:rPr>
+          <w:rFonts w:asciiTheme="minorHAnsi" w:hAnsiTheme="minorHAnsi" w:cstheme="minorHAnsi"/>
+          <w:sz w:val="22"/>
+          <w:szCs w:val="22"/>
+        </w:rPr>
+        <w:t>If more than one adult mouse is in the cage (when the male is breeding in the same cage), food intake will be calculated as follows:</w:t>
+      </w:r>
+    </w:p>
+    <w:p>
+      <w:pPr>
+        <w:ind w:left="720"/>
+        <w:rPr>
+          <w:rFonts w:asciiTheme="minorHAnsi" w:hAnsiTheme="minorHAnsi" w:cstheme="minorHAnsi"/>
+          <w:sz w:val="22"/>
+          <w:szCs w:val="22"/>
+        </w:rPr>
+      </w:pPr>
+      <w:r>
+        <w:rPr>
+          <w:rFonts w:asciiTheme="minorHAnsi" w:hAnsiTheme="minorHAnsi" w:cstheme="minorHAnsi"/>
+          <w:sz w:val="22"/>
+          <w:szCs w:val="22"/>
+        </w:rPr>
+        <w:t>(the new added total water/dexamethasone - the last measurement’s water/dexamethasone) * #of days between measurements / sum of days spent by each mouse in that cage between measurements</w:t>
+      </w:r>
     </w:p>
     <w:p>
       <w:pPr>
@@ -5467,121 +5631,16 @@
           <w:rFonts w:asciiTheme="minorHAnsi" w:hAnsiTheme="minorHAnsi" w:cstheme="minorHAnsi"/>
         </w:rPr>
       </w:pPr>
-      <w:bookmarkStart w:id="10" w:name="_Toc14032693"/>
-      <w:bookmarkStart w:id="11" w:name="_Toc14872689"/>
+      <w:bookmarkStart w:id="11" w:name="_Toc14032694"/>
+      <w:bookmarkStart w:id="12" w:name="_Toc14872690"/>
       <w:r>
         <w:rPr>
           <w:rFonts w:asciiTheme="minorHAnsi" w:hAnsiTheme="minorHAnsi" w:cstheme="minorHAnsi"/>
         </w:rPr>
-        <w:t>Dexamethasone Exposure</w:t>
-      </w:r>
-      <w:bookmarkEnd w:id="10"/>
+        <w:t>Food Intake</w:t>
+      </w:r>
       <w:bookmarkEnd w:id="11"/>
-    </w:p>
-    <w:p>
-      <w:pPr>
-        <w:rPr>
-          <w:rFonts w:asciiTheme="minorHAnsi" w:hAnsiTheme="minorHAnsi" w:cstheme="minorHAnsi"/>
-          <w:sz w:val="22"/>
-          <w:szCs w:val="22"/>
-        </w:rPr>
-      </w:pPr>
-      <w:r>
-        <w:rPr>
-          <w:rFonts w:asciiTheme="minorHAnsi" w:hAnsiTheme="minorHAnsi" w:cstheme="minorHAnsi"/>
-          <w:sz w:val="22"/>
-          <w:szCs w:val="22"/>
-        </w:rPr>
-        <w:t>Water-soluble dexamethasone (Sigma) will be prepared at a concentration of 53 mg/L, which our previous work shown results in a dose of approximately 1 mg/kg/day in non-nursing mice.</w:t>
-      </w:r>
-    </w:p>
-    <w:p>
-      <w:pPr>
-        <w:rPr>
-          <w:rFonts w:asciiTheme="minorHAnsi" w:hAnsiTheme="minorHAnsi" w:cstheme="minorHAnsi"/>
-          <w:sz w:val="22"/>
-          <w:szCs w:val="22"/>
-        </w:rPr>
-      </w:pPr>
-      <w:r>
-        <w:rPr>
-          <w:rFonts w:asciiTheme="minorHAnsi" w:hAnsiTheme="minorHAnsi" w:cstheme="minorHAnsi"/>
-          <w:sz w:val="22"/>
-          <w:szCs w:val="22"/>
-        </w:rPr>
-        <w:t>If the dam is single housed or with nursing pups:</w:t>
-      </w:r>
-    </w:p>
-    <w:p>
-      <w:pPr>
-        <w:ind w:left="720"/>
-        <w:rPr>
-          <w:rFonts w:asciiTheme="minorHAnsi" w:hAnsiTheme="minorHAnsi" w:cstheme="minorHAnsi"/>
-          <w:sz w:val="22"/>
-          <w:szCs w:val="22"/>
-        </w:rPr>
-      </w:pPr>
-      <w:r>
-        <w:rPr>
-          <w:rFonts w:asciiTheme="minorHAnsi" w:hAnsiTheme="minorHAnsi" w:cstheme="minorHAnsi"/>
-          <w:sz w:val="22"/>
-          <w:szCs w:val="22"/>
-        </w:rPr>
-        <w:t xml:space="preserve">(the new added total water/dexamethasone- the last measurement’s water/dexamethasone) / # of days between measurements </w:t>
-      </w:r>
-    </w:p>
-    <w:p>
-      <w:pPr>
-        <w:rPr>
-          <w:rFonts w:asciiTheme="minorHAnsi" w:hAnsiTheme="minorHAnsi" w:cstheme="minorHAnsi"/>
-          <w:sz w:val="22"/>
-          <w:szCs w:val="22"/>
-        </w:rPr>
-      </w:pPr>
-      <w:r>
-        <w:rPr>
-          <w:rFonts w:asciiTheme="minorHAnsi" w:hAnsiTheme="minorHAnsi" w:cstheme="minorHAnsi"/>
-          <w:sz w:val="22"/>
-          <w:szCs w:val="22"/>
-        </w:rPr>
-        <w:t>If more than one adult mouse is in the cage (when the male is breeding in the same cage), food intake will be calculated as follows:</w:t>
-      </w:r>
-    </w:p>
-    <w:p>
-      <w:pPr>
-        <w:ind w:left="720"/>
-        <w:rPr>
-          <w:rFonts w:asciiTheme="minorHAnsi" w:hAnsiTheme="minorHAnsi" w:cstheme="minorHAnsi"/>
-          <w:sz w:val="22"/>
-          <w:szCs w:val="22"/>
-        </w:rPr>
-      </w:pPr>
-      <w:r>
-        <w:rPr>
-          <w:rFonts w:asciiTheme="minorHAnsi" w:hAnsiTheme="minorHAnsi" w:cstheme="minorHAnsi"/>
-          <w:sz w:val="22"/>
-          <w:szCs w:val="22"/>
-        </w:rPr>
-        <w:t>(the new added total water/dexamethasone - the last measurement’s water/dexamethasone) * #of days between measurements / sum of days spent by each mouse in that cage between measurements</w:t>
-      </w:r>
-    </w:p>
-    <w:p>
-      <w:pPr>
-        <w:pStyle w:val="Heading2"/>
-        <w:rPr>
-          <w:rFonts w:asciiTheme="minorHAnsi" w:hAnsiTheme="minorHAnsi" w:cstheme="minorHAnsi"/>
-        </w:rPr>
-      </w:pPr>
-      <w:bookmarkStart w:id="12" w:name="_Toc14032694"/>
-      <w:bookmarkStart w:id="13" w:name="_Toc14872690"/>
-      <w:r>
-        <w:rPr>
-          <w:rFonts w:asciiTheme="minorHAnsi" w:hAnsiTheme="minorHAnsi" w:cstheme="minorHAnsi"/>
-        </w:rPr>
-        <w:t>Food Intake</w:t>
-      </w:r>
       <w:bookmarkEnd w:id="12"/>
-      <w:bookmarkEnd w:id="13"/>
     </w:p>
     <w:p>
       <w:pPr>
@@ -5678,16 +5737,51 @@
           <w:rFonts w:asciiTheme="minorHAnsi" w:hAnsiTheme="minorHAnsi" w:cstheme="minorHAnsi"/>
         </w:rPr>
       </w:pPr>
-      <w:bookmarkStart w:id="14" w:name="_Toc14032695"/>
-      <w:bookmarkStart w:id="15" w:name="_Toc14872691"/>
+      <w:bookmarkStart w:id="13" w:name="_Toc14032695"/>
+      <w:bookmarkStart w:id="14" w:name="_Toc14872691"/>
       <w:r>
         <w:rPr>
           <w:rFonts w:asciiTheme="minorHAnsi" w:hAnsiTheme="minorHAnsi" w:cstheme="minorHAnsi"/>
         </w:rPr>
         <w:t>Body Composition</w:t>
       </w:r>
+      <w:bookmarkEnd w:id="13"/>
       <w:bookmarkEnd w:id="14"/>
+    </w:p>
+    <w:p>
+      <w:pPr>
+        <w:rPr>
+          <w:rFonts w:asciiTheme="minorHAnsi" w:hAnsiTheme="minorHAnsi" w:cstheme="minorHAnsi"/>
+          <w:sz w:val="22"/>
+          <w:szCs w:val="22"/>
+        </w:rPr>
+      </w:pPr>
+      <w:r>
+        <w:rPr>
+          <w:rFonts w:asciiTheme="minorHAnsi" w:hAnsiTheme="minorHAnsi" w:cstheme="minorHAnsi"/>
+          <w:sz w:val="22"/>
+          <w:szCs w:val="22"/>
+        </w:rPr>
+        <w:t>Mice will be weighed by using dynamic weighing to capture accurate weight using a digital scale. The weight will be recorded along with the mouse ear tag number. The mouse will be gently placed in the MRI tube with the plunger slightly compressing along the mouse body to ensure it cannot move during the measurement. Fat, lean, free water and total water mass (g) will be recorded for each animal.</w:t>
+      </w:r>
+    </w:p>
+    <w:p>
+      <w:pPr>
+        <w:pStyle w:val="Heading2"/>
+        <w:rPr>
+          <w:rFonts w:asciiTheme="minorHAnsi" w:hAnsiTheme="minorHAnsi" w:cstheme="minorHAnsi"/>
+        </w:rPr>
+      </w:pPr>
+      <w:bookmarkStart w:id="15" w:name="_Toc14032696"/>
+      <w:bookmarkStart w:id="16" w:name="_Toc14872692"/>
+      <w:r>
+        <w:rPr>
+          <w:rFonts w:asciiTheme="minorHAnsi" w:hAnsiTheme="minorHAnsi" w:cstheme="minorHAnsi"/>
+        </w:rPr>
+        <w:t>Sacrifice and Tissue Collection</w:t>
+      </w:r>
       <w:bookmarkEnd w:id="15"/>
+      <w:bookmarkEnd w:id="16"/>
     </w:p>
     <w:p>
       <w:pPr>
@@ -5703,7 +5797,43 @@
           <w:sz w:val="22"/>
           <w:szCs w:val="22"/>
         </w:rPr>
-        <w:t>Mice will be weighed by using dynamic weighing to capture accurate weight using a digital scale. The weight will be recorded along with the mouse ear tag number. The mouse will be gently placed in the MRI tube with the plunger slightly compressing along the mouse body to ensure it cannot move during the measurement. Fat, lean, free water and total water mass (g) will be recorded for each animal.</w:t>
+        <w:t>All animals will be sacrificed using anesthetic gas inhalation (5% isoflurane drop jar). Cervical dislocation will be done as a secondary method to confirm euthanasia. The mice will be pinned on a dissection board in a supine position. For dams from control and experimental groups PND0.5-16.5, we will dissect the mammary glands by a midline incision of the skin from the rectum to the diaphragm, extract thoracic, abdominal and inguinal mammary glands. The peritoneum will be pulled apart from the skin. The lower glands will be excised carefully then weighed. A portion of the upper and lower glands will be embedded in paraffin for histology, while the rest will be collected in 2ml tubes and snap frozen in liquid nitrogen then alter stored at -80C for possible future molecular studies. Offspring of dams from control and experimental groups PND0.5-21.5 will be sacrificed similarly at 6 weeks of age. For the offspring, fat pad collection will be done. Inguinal white adipose tissue (</w:t>
+      </w:r>
+      <w:proofErr w:type="spellStart"/>
+      <w:r>
+        <w:rPr>
+          <w:rFonts w:asciiTheme="minorHAnsi" w:hAnsiTheme="minorHAnsi" w:cstheme="minorHAnsi"/>
+          <w:sz w:val="22"/>
+          <w:szCs w:val="22"/>
+        </w:rPr>
+        <w:t>iWAT</w:t>
+      </w:r>
+      <w:proofErr w:type="spellEnd"/>
+      <w:r>
+        <w:rPr>
+          <w:rFonts w:asciiTheme="minorHAnsi" w:hAnsiTheme="minorHAnsi" w:cstheme="minorHAnsi"/>
+          <w:sz w:val="22"/>
+          <w:szCs w:val="22"/>
+        </w:rPr>
+        <w:t>) will be collected from the mouse right side first by pulling the peritoneum away from the skin. Inguinal fat will be carefully extracted, weighed then snap frozen in liquid nitrogen for further molecular studies. Right gonadal white fat tissue (</w:t>
+      </w:r>
+      <w:proofErr w:type="spellStart"/>
+      <w:r>
+        <w:rPr>
+          <w:rFonts w:asciiTheme="minorHAnsi" w:hAnsiTheme="minorHAnsi" w:cstheme="minorHAnsi"/>
+          <w:sz w:val="22"/>
+          <w:szCs w:val="22"/>
+        </w:rPr>
+        <w:t>gWAT</w:t>
+      </w:r>
+      <w:proofErr w:type="spellEnd"/>
+      <w:r>
+        <w:rPr>
+          <w:rFonts w:asciiTheme="minorHAnsi" w:hAnsiTheme="minorHAnsi" w:cstheme="minorHAnsi"/>
+          <w:sz w:val="22"/>
+          <w:szCs w:val="22"/>
+        </w:rPr>
+        <w:t>) will be collected next by scraping the fat along the gonads (ovaries or testis), weighed, and then snap frozen in liquid nitrogen in 2ml tubes. The fat pads will be stored at a temperature of -80C.</w:t>
       </w:r>
     </w:p>
     <w:p>
@@ -5713,87 +5843,16 @@
           <w:rFonts w:asciiTheme="minorHAnsi" w:hAnsiTheme="minorHAnsi" w:cstheme="minorHAnsi"/>
         </w:rPr>
       </w:pPr>
-      <w:bookmarkStart w:id="16" w:name="_Toc14032696"/>
-      <w:bookmarkStart w:id="17" w:name="_Toc14872692"/>
+      <w:bookmarkStart w:id="17" w:name="_Toc14032702"/>
+      <w:bookmarkStart w:id="18" w:name="_Toc14872693"/>
       <w:r>
         <w:rPr>
           <w:rFonts w:asciiTheme="minorHAnsi" w:hAnsiTheme="minorHAnsi" w:cstheme="minorHAnsi"/>
         </w:rPr>
-        <w:t>Sacrifice and Tissue Collection</w:t>
-      </w:r>
-      <w:bookmarkEnd w:id="16"/>
+        <w:t>Western Blotting</w:t>
+      </w:r>
       <w:bookmarkEnd w:id="17"/>
-    </w:p>
-    <w:p>
-      <w:pPr>
-        <w:rPr>
-          <w:rFonts w:asciiTheme="minorHAnsi" w:hAnsiTheme="minorHAnsi" w:cstheme="minorHAnsi"/>
-          <w:sz w:val="22"/>
-          <w:szCs w:val="22"/>
-        </w:rPr>
-      </w:pPr>
-      <w:r>
-        <w:rPr>
-          <w:rFonts w:asciiTheme="minorHAnsi" w:hAnsiTheme="minorHAnsi" w:cstheme="minorHAnsi"/>
-          <w:sz w:val="22"/>
-          <w:szCs w:val="22"/>
-        </w:rPr>
-        <w:t>All animals will be sacrificed using anesthetic gas inhalation (5% isoflurane drop jar). Cervical dislocation will be done as a secondary method to confirm euthanasia. The mice will be pinned on a dissection board in a supine position. For dams from control and experimental groups PND0.5-16.5, we will dissect the mammary glands by a midline incision of the skin from the rectum to the diaphragm, extract thoracic, abdominal and inguinal mammary glands. The peritoneum will be pulled apart from the skin. The lower glands will be excised carefully then weighed. A portion of the upper and lower glands will be embedded in paraffin for histology, while the rest will be collected in 2ml tubes and snap frozen in liquid nitrogen then alter stored at -80C for possible future molecular studies. Offspring of dams from control and experimental groups PND0.5-21.5 will be sacrificed similarly at 6 weeks of age. For the offspring, fat pad collection will be done. Inguinal white adipose tissue (</w:t>
-      </w:r>
-      <w:proofErr w:type="spellStart"/>
-      <w:r>
-        <w:rPr>
-          <w:rFonts w:asciiTheme="minorHAnsi" w:hAnsiTheme="minorHAnsi" w:cstheme="minorHAnsi"/>
-          <w:sz w:val="22"/>
-          <w:szCs w:val="22"/>
-        </w:rPr>
-        <w:t>iWAT</w:t>
-      </w:r>
-      <w:proofErr w:type="spellEnd"/>
-      <w:r>
-        <w:rPr>
-          <w:rFonts w:asciiTheme="minorHAnsi" w:hAnsiTheme="minorHAnsi" w:cstheme="minorHAnsi"/>
-          <w:sz w:val="22"/>
-          <w:szCs w:val="22"/>
-        </w:rPr>
-        <w:t>) will be collected from the mouse right side first by pulling the peritoneum away from the skin. Inguinal fat will be carefully extracted, weighed then snap frozen in liquid nitrogen for further molecular studies. Right gonadal white fat tissue (</w:t>
-      </w:r>
-      <w:proofErr w:type="spellStart"/>
-      <w:r>
-        <w:rPr>
-          <w:rFonts w:asciiTheme="minorHAnsi" w:hAnsiTheme="minorHAnsi" w:cstheme="minorHAnsi"/>
-          <w:sz w:val="22"/>
-          <w:szCs w:val="22"/>
-        </w:rPr>
-        <w:t>gWAT</w:t>
-      </w:r>
-      <w:proofErr w:type="spellEnd"/>
-      <w:r>
-        <w:rPr>
-          <w:rFonts w:asciiTheme="minorHAnsi" w:hAnsiTheme="minorHAnsi" w:cstheme="minorHAnsi"/>
-          <w:sz w:val="22"/>
-          <w:szCs w:val="22"/>
-        </w:rPr>
-        <w:t>) will be collected next by scraping the fat along the gonads (ovaries or testis), weighed, and then snap frozen in liquid nitrogen in 2ml tubes. The fat pads will be stored at a temperature of -80C.</w:t>
-      </w:r>
-    </w:p>
-    <w:p>
-      <w:pPr>
-        <w:pStyle w:val="Heading2"/>
-        <w:rPr>
-          <w:rFonts w:asciiTheme="minorHAnsi" w:hAnsiTheme="minorHAnsi" w:cstheme="minorHAnsi"/>
-        </w:rPr>
-      </w:pPr>
-      <w:bookmarkStart w:id="18" w:name="_Toc14032702"/>
-      <w:bookmarkStart w:id="19" w:name="_Toc14872693"/>
-      <w:r>
-        <w:rPr>
-          <w:rFonts w:asciiTheme="minorHAnsi" w:hAnsiTheme="minorHAnsi" w:cstheme="minorHAnsi"/>
-        </w:rPr>
-        <w:t>Western Blotting</w:t>
-      </w:r>
       <w:bookmarkEnd w:id="18"/>
-      <w:bookmarkEnd w:id="19"/>
     </w:p>
     <w:p>
       <w:pPr>
@@ -5909,16 +5968,16 @@
           <w:rFonts w:asciiTheme="minorHAnsi" w:hAnsiTheme="minorHAnsi" w:cstheme="minorHAnsi"/>
         </w:rPr>
       </w:pPr>
-      <w:bookmarkStart w:id="20" w:name="_Toc14032703"/>
-      <w:bookmarkStart w:id="21" w:name="_Toc14872694"/>
+      <w:bookmarkStart w:id="19" w:name="_Toc14032703"/>
+      <w:bookmarkStart w:id="20" w:name="_Toc14872694"/>
       <w:r>
         <w:rPr>
           <w:rFonts w:asciiTheme="minorHAnsi" w:hAnsiTheme="minorHAnsi" w:cstheme="minorHAnsi"/>
         </w:rPr>
         <w:t>Histology</w:t>
       </w:r>
+      <w:bookmarkEnd w:id="19"/>
       <w:bookmarkEnd w:id="20"/>
-      <w:bookmarkEnd w:id="21"/>
     </w:p>
     <w:p>
       <w:pPr>
@@ -6030,14 +6089,14 @@
           <w:rFonts w:asciiTheme="minorHAnsi" w:hAnsiTheme="minorHAnsi"/>
         </w:rPr>
       </w:pPr>
-      <w:bookmarkStart w:id="22" w:name="_Toc14872695"/>
+      <w:bookmarkStart w:id="21" w:name="_Toc14872695"/>
       <w:r>
         <w:rPr>
           <w:rFonts w:asciiTheme="minorHAnsi" w:hAnsiTheme="minorHAnsi"/>
         </w:rPr>
         <w:t>Expected Results</w:t>
       </w:r>
-      <w:bookmarkEnd w:id="22"/>
+      <w:bookmarkEnd w:id="21"/>
     </w:p>
     <w:p>
       <w:pPr>
@@ -6048,7 +6107,7 @@
           <w:szCs w:val="18"/>
         </w:rPr>
       </w:pPr>
-      <w:bookmarkStart w:id="23" w:name="_Toc14872696"/>
+      <w:bookmarkStart w:id="22" w:name="_Toc14872696"/>
       <w:r>
         <w:rPr>
           <w:rFonts w:asciiTheme="minorHAnsi" w:hAnsiTheme="minorHAnsi"/>
@@ -6063,7 +6122,7 @@
         </w:rPr>
         <w:t>How does maternal GC exposure affect placental, fetal IUGR, and offspring survival?</w:t>
       </w:r>
-      <w:bookmarkEnd w:id="23"/>
+      <w:bookmarkEnd w:id="22"/>
     </w:p>
     <w:p>
       <w:pPr>
@@ -6072,7 +6131,7 @@
           <w:rFonts w:asciiTheme="minorHAnsi" w:hAnsiTheme="minorHAnsi"/>
         </w:rPr>
       </w:pPr>
-      <w:bookmarkStart w:id="24" w:name="_Toc14872697"/>
+      <w:bookmarkStart w:id="23" w:name="_Toc14872697"/>
       <w:r>
         <w:rPr>
           <w:rFonts w:asciiTheme="minorHAnsi" w:hAnsiTheme="minorHAnsi"/>
@@ -6085,9 +6144,35 @@
         <w:rPr>
           <w:rFonts w:asciiTheme="minorHAnsi" w:hAnsiTheme="minorHAnsi"/>
         </w:rPr>
-        <w:t> How does maternal GC exposure affect placental endocrine function (specific hormones: lactogen,IGF2 , GDF15…) look at qPCR mRNA expression – will not use ELISA yet since ELISA is expensive and we may not see a difference in qPCR/mRNA expression initially</w:t>
-      </w:r>
-      <w:bookmarkEnd w:id="24"/>
+        <w:t> How does maternal GC exposure affect placental endocrine function (specific hormones: lactogen,</w:t>
+      </w:r>
+      <w:r>
+        <w:rPr>
+          <w:rFonts w:asciiTheme="minorHAnsi" w:hAnsiTheme="minorHAnsi"/>
+        </w:rPr>
+        <w:t xml:space="preserve"> </w:t>
+      </w:r>
+      <w:r>
+        <w:rPr>
+          <w:rFonts w:asciiTheme="minorHAnsi" w:hAnsiTheme="minorHAnsi"/>
+        </w:rPr>
+        <w:t>IGF</w:t>
+      </w:r>
+      <w:proofErr w:type="gramStart"/>
+      <w:r>
+        <w:rPr>
+          <w:rFonts w:asciiTheme="minorHAnsi" w:hAnsiTheme="minorHAnsi"/>
+        </w:rPr>
+        <w:t>2 ,</w:t>
+      </w:r>
+      <w:proofErr w:type="gramEnd"/>
+      <w:r>
+        <w:rPr>
+          <w:rFonts w:asciiTheme="minorHAnsi" w:hAnsiTheme="minorHAnsi"/>
+        </w:rPr>
+        <w:t xml:space="preserve"> GDF15…) look at qPCR mRNA expression – will not use ELISA yet since ELISA is expensive and we may not see a difference in qPCR/mRNA expression initially</w:t>
+      </w:r>
+      <w:bookmarkEnd w:id="23"/>
     </w:p>
     <w:p>
       <w:pPr>
@@ -6122,7 +6207,7 @@
           <w:szCs w:val="18"/>
         </w:rPr>
       </w:pPr>
-      <w:bookmarkStart w:id="25" w:name="_Toc14872698"/>
+      <w:bookmarkStart w:id="24" w:name="_Toc14872698"/>
       <w:r>
         <w:rPr>
           <w:rFonts w:asciiTheme="minorHAnsi" w:hAnsiTheme="minorHAnsi"/>
@@ -6137,7 +6222,7 @@
         </w:rPr>
         <w:t> Is placental mTORC1 signaling altered after maternal GC exposure?  Western blot for 4EBP, S6, PS6, AKT</w:t>
       </w:r>
-      <w:bookmarkEnd w:id="25"/>
+      <w:bookmarkEnd w:id="24"/>
     </w:p>
     <w:p>
       <w:pPr>
@@ -6146,7 +6231,7 @@
           <w:rFonts w:asciiTheme="minorHAnsi" w:hAnsiTheme="minorHAnsi"/>
         </w:rPr>
       </w:pPr>
-      <w:bookmarkStart w:id="26" w:name="_Toc14872699"/>
+      <w:bookmarkStart w:id="25" w:name="_Toc14872699"/>
       <w:r>
         <w:rPr>
           <w:rFonts w:asciiTheme="minorHAnsi" w:hAnsiTheme="minorHAnsi"/>
@@ -6161,7 +6246,7 @@
         </w:rPr>
         <w:t> How does maternal time-dependent GC exposure affect the expression of placental nutrient transporters? qPCR of transporters, not flux until we see a change in nutrient transporters</w:t>
       </w:r>
-      <w:bookmarkEnd w:id="26"/>
+      <w:bookmarkEnd w:id="25"/>
     </w:p>
     <w:p>
       <w:pPr>
@@ -6264,7 +6349,7 @@
           <w:szCs w:val="18"/>
         </w:rPr>
       </w:pPr>
-      <w:bookmarkStart w:id="27" w:name="_Toc14872700"/>
+      <w:bookmarkStart w:id="26" w:name="_Toc14872700"/>
       <w:r>
         <w:rPr>
           <w:rFonts w:asciiTheme="minorHAnsi" w:hAnsiTheme="minorHAnsi"/>
@@ -6319,9 +6404,23 @@
         <w:rPr>
           <w:rFonts w:asciiTheme="minorHAnsi" w:hAnsiTheme="minorHAnsi"/>
         </w:rPr>
-        <w:t> exposure during gestation only (no 1 week preconception)</w:t>
-      </w:r>
-      <w:bookmarkEnd w:id="27"/>
+        <w:t xml:space="preserve"> exposure during gestation only (no </w:t>
+      </w:r>
+      <w:proofErr w:type="gramStart"/>
+      <w:r>
+        <w:rPr>
+          <w:rFonts w:asciiTheme="minorHAnsi" w:hAnsiTheme="minorHAnsi"/>
+        </w:rPr>
+        <w:t>1 week</w:t>
+      </w:r>
+      <w:proofErr w:type="gramEnd"/>
+      <w:r>
+        <w:rPr>
+          <w:rFonts w:asciiTheme="minorHAnsi" w:hAnsiTheme="minorHAnsi"/>
+        </w:rPr>
+        <w:t xml:space="preserve"> preconception)</w:t>
+      </w:r>
+      <w:bookmarkEnd w:id="26"/>
     </w:p>
     <w:p>
       <w:pPr>
@@ -6332,7 +6431,8 @@
           <w:szCs w:val="18"/>
         </w:rPr>
       </w:pPr>
-      <w:bookmarkStart w:id="28" w:name="_Toc14872701"/>
+      <w:bookmarkStart w:id="27" w:name="_Toc14872701"/>
+      <w:bookmarkStart w:id="28" w:name="_GoBack"/>
       <w:r>
         <w:rPr>
           <w:rFonts w:asciiTheme="minorHAnsi" w:hAnsiTheme="minorHAnsi"/>
@@ -6347,8 +6447,9 @@
         </w:rPr>
         <w:t>Does a placental GR-KO model rescue the placental and fetal effects of GC exposure?</w:t>
       </w:r>
-      <w:bookmarkEnd w:id="28"/>
-    </w:p>
+      <w:bookmarkEnd w:id="27"/>
+    </w:p>
+    <w:bookmarkEnd w:id="28"/>
     <w:p>
       <w:pPr>
         <w:rPr>
@@ -6459,6 +6560,7 @@
         <w:t xml:space="preserve">Potential Pitfalls and Alternate </w:t>
       </w:r>
       <w:proofErr w:type="spellStart"/>
+      <w:proofErr w:type="gramStart"/>
       <w:r>
         <w:rPr>
           <w:rFonts w:asciiTheme="minorHAnsi" w:hAnsiTheme="minorHAnsi"/>
@@ -6486,6 +6588,7 @@
         <w:t>If</w:t>
       </w:r>
       <w:proofErr w:type="spellEnd"/>
+      <w:proofErr w:type="gramEnd"/>
       <w:r>
         <w:rPr>
           <w:rFonts w:asciiTheme="minorHAnsi" w:hAnsiTheme="minorHAnsi"/>
@@ -6535,7 +6638,25 @@
           <w:sz w:val="22"/>
           <w:szCs w:val="22"/>
         </w:rPr>
-        <w:t xml:space="preserve">Our preliminary data show that dams on dexamethasone (1 mg/kg/day) one week prior to conception and throughout pregnancy are fertile but their offspring are inviable and die either at postnatal day one or prior to delivery suggesting that the placental transport of nutrient, placental endocrine function, or both were impaired or that the fetuses were small for gestational age and thus inviable. Dams on dexamethasone do not gain as much weight during pregnancy compared to the control dams on water, and they mainly lose lean mass consistent with other studies on chronic dexamethasone treatment, while maintaining a constant fat mass. This further directs our future investigation to determine the underlying mechanisms altering placental function and leading to perinatal fetal death during dexamethasone-treated pregnancy compared to a normal pregnancy. This aim will help determine the effect of  corticosteroids on placental nutrient transport and placental hormone-secreting capacity in a stress-induced environment. </w:t>
+        <w:t xml:space="preserve">Our preliminary data show that dams on dexamethasone (1 mg/kg/day) one week prior to conception and throughout pregnancy are fertile but their offspring are inviable and die either at postnatal day one or prior to delivery suggesting that the placental transport of nutrient, placental endocrine function, or both were impaired or that the fetuses were small for gestational age and thus inviable. Dams on dexamethasone do not gain as much weight during pregnancy compared to the control dams on water, and they mainly lose lean mass consistent with other studies on chronic dexamethasone treatment, while maintaining a constant fat mass. This further directs our future investigation to determine the underlying mechanisms altering placental function and leading to perinatal fetal death during dexamethasone-treated pregnancy compared to a normal pregnancy. This aim will help determine the effect </w:t>
+      </w:r>
+      <w:proofErr w:type="gramStart"/>
+      <w:r>
+        <w:rPr>
+          <w:rFonts w:asciiTheme="minorHAnsi" w:hAnsiTheme="minorHAnsi"/>
+          <w:sz w:val="22"/>
+          <w:szCs w:val="22"/>
+        </w:rPr>
+        <w:t>of  corticosteroids</w:t>
+      </w:r>
+      <w:proofErr w:type="gramEnd"/>
+      <w:r>
+        <w:rPr>
+          <w:rFonts w:asciiTheme="minorHAnsi" w:hAnsiTheme="minorHAnsi"/>
+          <w:sz w:val="22"/>
+          <w:szCs w:val="22"/>
+        </w:rPr>
+        <w:t xml:space="preserve"> on placental nutrient transport and placental hormone-secreting capacity in a stress-induced environment. </w:t>
       </w:r>
     </w:p>
     <w:p>
@@ -8811,7 +8932,7 @@
 </file>
 
 <file path=customXml/itemProps1.xml><?xml version="1.0" encoding="utf-8"?>
-<ds:datastoreItem xmlns:ds="http://schemas.openxmlformats.org/officeDocument/2006/customXml" ds:itemID="{8B17881C-AAA0-CC45-A117-7637BE20250E}">
+<ds:datastoreItem xmlns:ds="http://schemas.openxmlformats.org/officeDocument/2006/customXml" ds:itemID="{54808988-91D9-0C41-B330-0B7185AA8884}">
   <ds:schemaRefs>
     <ds:schemaRef ds:uri="http://schemas.openxmlformats.org/officeDocument/2006/bibliography"/>
   </ds:schemaRefs>

</xml_diff>

<commit_message>
Several updates to design in Aim 1, need to discuss
</commit_message>
<xml_diff>
--- a/Noura Preliminary Exam/Aim 1.docx
+++ b/Noura Preliminary Exam/Aim 1.docx
@@ -9202,15 +9202,38 @@
       <w:pPr>
         <w:pStyle w:val="Heading3"/>
         <w:rPr>
+          <w:ins w:id="40" w:author="Dave Bridges" w:date="2019-07-31T11:03:00Z"/>
           <w:rFonts w:asciiTheme="minorHAnsi" w:hAnsiTheme="minorHAnsi"/>
         </w:rPr>
       </w:pPr>
       <w:bookmarkStart w:id="41" w:name="_Toc15426983"/>
-      <w:r>
+    </w:p>
+    <w:p>
+      <w:pPr>
+        <w:pStyle w:val="Heading3"/>
         <w:rPr>
           <w:rFonts w:asciiTheme="minorHAnsi" w:hAnsiTheme="minorHAnsi"/>
         </w:rPr>
-        <w:t>Placental Glucose Transport</w:t>
+      </w:pPr>
+      <w:r>
+        <w:rPr>
+          <w:rFonts w:asciiTheme="minorHAnsi" w:hAnsiTheme="minorHAnsi"/>
+        </w:rPr>
+        <w:t xml:space="preserve">Placental Glucose </w:t>
+      </w:r>
+      <w:ins w:id="42" w:author="Dave Bridges" w:date="2019-07-31T11:03:00Z">
+        <w:r>
+          <w:rPr>
+            <w:rFonts w:asciiTheme="minorHAnsi" w:hAnsiTheme="minorHAnsi"/>
+          </w:rPr>
+          <w:t xml:space="preserve">and Amino Acid </w:t>
+        </w:r>
+      </w:ins>
+      <w:r>
+        <w:rPr>
+          <w:rFonts w:asciiTheme="minorHAnsi" w:hAnsiTheme="minorHAnsi"/>
+        </w:rPr>
+        <w:t>Transport</w:t>
       </w:r>
       <w:r>
         <w:rPr>
@@ -9223,18 +9246,36 @@
     <w:p>
       <w:pPr>
         <w:rPr>
-          <w:rFonts w:asciiTheme="minorHAnsi" w:hAnsiTheme="minorHAnsi" w:cstheme="minorHAnsi"/>
-          <w:sz w:val="22"/>
-          <w:szCs w:val="22"/>
-        </w:rPr>
-      </w:pPr>
-      <w:r>
-        <w:rPr>
-          <w:rFonts w:asciiTheme="minorHAnsi" w:hAnsiTheme="minorHAnsi" w:cstheme="minorHAnsi"/>
-          <w:sz w:val="22"/>
-          <w:szCs w:val="22"/>
-        </w:rPr>
-        <w:t xml:space="preserve">Triamcinolone exposure in pregnant rats at E16 reduced placental glucose transport via decreasing GLUT1 expression </w:t>
+          <w:del w:id="43" w:author="Dave Bridges" w:date="2019-07-31T11:03:00Z"/>
+          <w:rFonts w:asciiTheme="minorHAnsi" w:hAnsiTheme="minorHAnsi" w:cstheme="minorHAnsi"/>
+          <w:sz w:val="22"/>
+          <w:szCs w:val="22"/>
+        </w:rPr>
+      </w:pPr>
+      <w:commentRangeStart w:id="44"/>
+      <w:r>
+        <w:rPr>
+          <w:rFonts w:asciiTheme="minorHAnsi" w:hAnsiTheme="minorHAnsi" w:cstheme="minorHAnsi"/>
+          <w:sz w:val="22"/>
+          <w:szCs w:val="22"/>
+        </w:rPr>
+        <w:t>Triamcinolone</w:t>
+      </w:r>
+      <w:commentRangeEnd w:id="44"/>
+      <w:r>
+        <w:rPr>
+          <w:rStyle w:val="CommentReference"/>
+          <w:rFonts w:asciiTheme="minorHAnsi" w:eastAsiaTheme="minorHAnsi" w:hAnsiTheme="minorHAnsi" w:cstheme="minorBidi"/>
+        </w:rPr>
+        <w:commentReference w:id="44"/>
+      </w:r>
+      <w:r>
+        <w:rPr>
+          <w:rFonts w:asciiTheme="minorHAnsi" w:hAnsiTheme="minorHAnsi" w:cstheme="minorHAnsi"/>
+          <w:sz w:val="22"/>
+          <w:szCs w:val="22"/>
+        </w:rPr>
+        <w:t xml:space="preserve"> exposure in pregnant rats at E16 reduced placental glucose transport via decreasing GLUT1 expression </w:t>
       </w:r>
       <w:r>
         <w:rPr>
@@ -9420,38 +9461,60 @@
         </w:rPr>
         <w:t>.</w:t>
       </w:r>
+      <w:ins w:id="45" w:author="Dave Bridges" w:date="2019-07-31T11:03:00Z">
+        <w:r>
+          <w:rPr>
+            <w:rFonts w:asciiTheme="minorHAnsi" w:hAnsiTheme="minorHAnsi"/>
+          </w:rPr>
+          <w:t xml:space="preserve">  </w:t>
+        </w:r>
+      </w:ins>
     </w:p>
     <w:p>
       <w:pPr>
         <w:pStyle w:val="Heading3"/>
         <w:rPr>
+          <w:del w:id="46" w:author="Dave Bridges" w:date="2019-07-31T11:03:00Z"/>
           <w:rFonts w:asciiTheme="minorHAnsi" w:hAnsiTheme="minorHAnsi"/>
         </w:rPr>
       </w:pPr>
-      <w:bookmarkStart w:id="42" w:name="_Toc15426984"/>
-      <w:r>
-        <w:rPr>
-          <w:rFonts w:asciiTheme="minorHAnsi" w:hAnsiTheme="minorHAnsi"/>
-        </w:rPr>
-        <w:t>Placental Amino Acid Transporters</w:t>
-      </w:r>
-      <w:bookmarkEnd w:id="42"/>
+      <w:bookmarkStart w:id="47" w:name="_Toc15426984"/>
+      <w:del w:id="48" w:author="Dave Bridges" w:date="2019-07-31T11:03:00Z">
+        <w:r>
+          <w:rPr>
+            <w:rFonts w:asciiTheme="minorHAnsi" w:hAnsiTheme="minorHAnsi"/>
+          </w:rPr>
+          <w:delText>Placental Amino Acid Transporters</w:delText>
+        </w:r>
+        <w:bookmarkEnd w:id="47"/>
+      </w:del>
     </w:p>
     <w:p>
       <w:pPr>
         <w:rPr>
-          <w:rFonts w:asciiTheme="minorHAnsi" w:hAnsiTheme="minorHAnsi" w:cstheme="minorHAnsi"/>
-          <w:sz w:val="22"/>
-          <w:szCs w:val="22"/>
-        </w:rPr>
-      </w:pPr>
-      <w:r>
-        <w:rPr>
-          <w:rFonts w:asciiTheme="minorHAnsi" w:hAnsiTheme="minorHAnsi" w:cstheme="minorHAnsi"/>
-          <w:sz w:val="22"/>
-          <w:szCs w:val="22"/>
-        </w:rPr>
-        <w:t xml:space="preserve">Midgestation administration of dexamethasone in mice at E13.5 and E14.5 caused reduced placental System </w:t>
+          <w:del w:id="49" w:author="Dave Bridges" w:date="2019-07-31T11:03:00Z"/>
+          <w:rFonts w:asciiTheme="minorHAnsi" w:hAnsiTheme="minorHAnsi" w:cstheme="minorHAnsi"/>
+          <w:sz w:val="22"/>
+          <w:szCs w:val="22"/>
+        </w:rPr>
+      </w:pPr>
+      <w:proofErr w:type="spellStart"/>
+      <w:r>
+        <w:rPr>
+          <w:rFonts w:asciiTheme="minorHAnsi" w:hAnsiTheme="minorHAnsi" w:cstheme="minorHAnsi"/>
+          <w:sz w:val="22"/>
+          <w:szCs w:val="22"/>
+        </w:rPr>
+        <w:t>Midgestation</w:t>
+      </w:r>
+      <w:proofErr w:type="spellEnd"/>
+      <w:r>
+        <w:rPr>
+          <w:rFonts w:asciiTheme="minorHAnsi" w:hAnsiTheme="minorHAnsi" w:cstheme="minorHAnsi"/>
+          <w:sz w:val="22"/>
+          <w:szCs w:val="22"/>
+        </w:rPr>
+        <w:t xml:space="preserve"> administration of dexamethasone in mice at E13.5 and E14.5 caused reduced placental System </w:t>
       </w:r>
       <w:proofErr w:type="spellStart"/>
       <w:r>
@@ -9574,7 +9637,7 @@
           <w:highlight w:val="green"/>
         </w:rPr>
       </w:pPr>
-      <w:bookmarkStart w:id="43" w:name="_Toc15426986"/>
+      <w:bookmarkStart w:id="50" w:name="_Toc15426986"/>
       <w:r>
         <w:rPr>
           <w:rFonts w:asciiTheme="minorHAnsi" w:hAnsiTheme="minorHAnsi" w:cstheme="minorHAnsi"/>
@@ -9582,7 +9645,7 @@
         </w:rPr>
         <w:t>Effect of In Utero Glucocorticoid Exposure on Offspring</w:t>
       </w:r>
-      <w:bookmarkEnd w:id="43"/>
+      <w:bookmarkEnd w:id="50"/>
     </w:p>
     <w:p>
       <w:pPr>
@@ -9691,8 +9754,9 @@
           <w:szCs w:val="22"/>
           <w:highlight w:val="green"/>
         </w:rPr>
-        <w:t xml:space="preserve">Women with higher corticotropin-releasing hormone at midgestation, were 7.5 folds more likely to deliver preterm </w:t>
-      </w:r>
+        <w:t xml:space="preserve">Women with higher corticotropin-releasing hormone at </w:t>
+      </w:r>
+      <w:proofErr w:type="spellStart"/>
       <w:r>
         <w:rPr>
           <w:rFonts w:asciiTheme="minorHAnsi" w:hAnsiTheme="minorHAnsi" w:cstheme="minorHAnsi"/>
@@ -9700,6 +9764,45 @@
           <w:szCs w:val="22"/>
           <w:highlight w:val="green"/>
         </w:rPr>
+        <w:t>midgestation</w:t>
+      </w:r>
+      <w:proofErr w:type="spellEnd"/>
+      <w:r>
+        <w:rPr>
+          <w:rFonts w:asciiTheme="minorHAnsi" w:hAnsiTheme="minorHAnsi" w:cstheme="minorHAnsi"/>
+          <w:sz w:val="22"/>
+          <w:szCs w:val="22"/>
+          <w:highlight w:val="green"/>
+        </w:rPr>
+        <w:t>, were 7.5 fold</w:t>
+      </w:r>
+      <w:del w:id="51" w:author="Dave Bridges" w:date="2019-07-31T11:03:00Z">
+        <w:r>
+          <w:rPr>
+            <w:rFonts w:asciiTheme="minorHAnsi" w:hAnsiTheme="minorHAnsi" w:cstheme="minorHAnsi"/>
+            <w:sz w:val="22"/>
+            <w:szCs w:val="22"/>
+            <w:highlight w:val="green"/>
+          </w:rPr>
+          <w:delText>s</w:delText>
+        </w:r>
+      </w:del>
+      <w:r>
+        <w:rPr>
+          <w:rFonts w:asciiTheme="minorHAnsi" w:hAnsiTheme="minorHAnsi" w:cstheme="minorHAnsi"/>
+          <w:sz w:val="22"/>
+          <w:szCs w:val="22"/>
+          <w:highlight w:val="green"/>
+        </w:rPr>
+        <w:t xml:space="preserve"> more likely to deliver preterm </w:t>
+      </w:r>
+      <w:r>
+        <w:rPr>
+          <w:rFonts w:asciiTheme="minorHAnsi" w:hAnsiTheme="minorHAnsi" w:cstheme="minorHAnsi"/>
+          <w:sz w:val="22"/>
+          <w:szCs w:val="22"/>
+          <w:highlight w:val="green"/>
+        </w:rPr>
         <w:fldChar w:fldCharType="begin" w:fldLock="1"/>
       </w:r>
       <w:r>
@@ -10004,8 +10107,9 @@
           <w:szCs w:val="22"/>
           <w:highlight w:val="green"/>
         </w:rPr>
-        <w:t xml:space="preserve">. The mechanisms by which maternal corticosteroids influence fetal health and placental function remain understudied with conflicting results </w:t>
-      </w:r>
+        <w:t xml:space="preserve">. </w:t>
+      </w:r>
+      <w:commentRangeStart w:id="52"/>
       <w:r>
         <w:rPr>
           <w:rFonts w:asciiTheme="minorHAnsi" w:hAnsiTheme="minorHAnsi" w:cstheme="minorHAnsi"/>
@@ -10013,6 +10117,15 @@
           <w:szCs w:val="22"/>
           <w:highlight w:val="green"/>
         </w:rPr>
+        <w:t xml:space="preserve">The mechanisms by which maternal corticosteroids influence fetal health and placental function remain understudied with conflicting results </w:t>
+      </w:r>
+      <w:r>
+        <w:rPr>
+          <w:rFonts w:asciiTheme="minorHAnsi" w:hAnsiTheme="minorHAnsi" w:cstheme="minorHAnsi"/>
+          <w:sz w:val="22"/>
+          <w:szCs w:val="22"/>
+          <w:highlight w:val="green"/>
+        </w:rPr>
         <w:fldChar w:fldCharType="begin" w:fldLock="1"/>
       </w:r>
       <w:r>
@@ -10148,6 +10261,14 @@
           <w:highlight w:val="green"/>
         </w:rPr>
         <w:fldChar w:fldCharType="end"/>
+      </w:r>
+      <w:commentRangeEnd w:id="52"/>
+      <w:r>
+        <w:rPr>
+          <w:rStyle w:val="CommentReference"/>
+          <w:rFonts w:asciiTheme="minorHAnsi" w:eastAsiaTheme="minorHAnsi" w:hAnsiTheme="minorHAnsi" w:cstheme="minorBidi"/>
+        </w:rPr>
+        <w:commentReference w:id="52"/>
       </w:r>
       <w:r>
         <w:rPr>
@@ -10184,6 +10305,7 @@
           <w:szCs w:val="22"/>
         </w:rPr>
       </w:pPr>
+      <w:commentRangeStart w:id="53"/>
       <w:r>
         <w:rPr>
           <w:rFonts w:asciiTheme="minorHAnsi" w:hAnsiTheme="minorHAnsi" w:cstheme="minorHAnsi"/>
@@ -10273,6 +10395,14 @@
         </w:rPr>
         <w:t xml:space="preserve"> K 2009) </w:t>
       </w:r>
+      <w:commentRangeEnd w:id="53"/>
+      <w:r>
+        <w:rPr>
+          <w:rStyle w:val="CommentReference"/>
+          <w:rFonts w:asciiTheme="minorHAnsi" w:eastAsiaTheme="minorHAnsi" w:hAnsiTheme="minorHAnsi" w:cstheme="minorBidi"/>
+        </w:rPr>
+        <w:commentReference w:id="53"/>
+      </w:r>
     </w:p>
     <w:p>
       <w:pPr>
@@ -10281,14 +10411,14 @@
           <w:rFonts w:asciiTheme="minorHAnsi" w:hAnsiTheme="minorHAnsi" w:cstheme="minorHAnsi"/>
         </w:rPr>
       </w:pPr>
-      <w:bookmarkStart w:id="44" w:name="_Toc15426987"/>
+      <w:bookmarkStart w:id="54" w:name="_Toc15426987"/>
       <w:r>
         <w:rPr>
           <w:rFonts w:asciiTheme="minorHAnsi" w:hAnsiTheme="minorHAnsi" w:cstheme="minorHAnsi"/>
         </w:rPr>
         <w:t>Experimental Design</w:t>
       </w:r>
-      <w:bookmarkEnd w:id="44"/>
+      <w:bookmarkEnd w:id="54"/>
     </w:p>
     <w:p>
       <w:pPr>
@@ -10454,7 +10584,7 @@
         </w:rPr>
         <w:t xml:space="preserve">the </w:t>
       </w:r>
-      <w:commentRangeStart w:id="45"/>
+      <w:commentRangeStart w:id="55"/>
       <w:r>
         <w:rPr>
           <w:rFonts w:asciiTheme="minorHAnsi" w:hAnsiTheme="minorHAnsi" w:cstheme="minorHAnsi"/>
@@ -10471,14 +10601,52 @@
         </w:rPr>
         <w:t xml:space="preserve"> groups</w:t>
       </w:r>
-      <w:commentRangeEnd w:id="45"/>
+      <w:commentRangeEnd w:id="55"/>
       <w:r>
         <w:rPr>
           <w:rStyle w:val="CommentReference"/>
           <w:rFonts w:asciiTheme="minorHAnsi" w:eastAsiaTheme="minorHAnsi" w:hAnsiTheme="minorHAnsi" w:cstheme="minorHAnsi"/>
         </w:rPr>
-        <w:commentReference w:id="45"/>
-      </w:r>
+        <w:commentReference w:id="55"/>
+      </w:r>
+      <w:ins w:id="56" w:author="Dave Bridges" w:date="2019-07-31T11:07:00Z">
+        <w:r>
+          <w:rPr>
+            <w:rFonts w:asciiTheme="minorHAnsi" w:hAnsiTheme="minorHAnsi" w:cstheme="minorHAnsi"/>
+            <w:sz w:val="22"/>
+            <w:szCs w:val="22"/>
+          </w:rPr>
+          <w:t>, to assess placental morphology (at E14.5) and effects on offspring (at delivery</w:t>
+        </w:r>
+        <w:proofErr w:type="gramStart"/>
+        <w:r>
+          <w:rPr>
+            <w:rFonts w:asciiTheme="minorHAnsi" w:hAnsiTheme="minorHAnsi" w:cstheme="minorHAnsi"/>
+            <w:sz w:val="22"/>
+            <w:szCs w:val="22"/>
+          </w:rPr>
+          <w:t>)</w:t>
+        </w:r>
+      </w:ins>
+      <w:ins w:id="57" w:author="Dave Bridges" w:date="2019-07-31T11:08:00Z">
+        <w:r>
+          <w:rPr>
+            <w:rFonts w:asciiTheme="minorHAnsi" w:hAnsiTheme="minorHAnsi" w:cstheme="minorHAnsi"/>
+            <w:sz w:val="22"/>
+            <w:szCs w:val="22"/>
+          </w:rPr>
+          <w:t xml:space="preserve">.  </w:t>
+        </w:r>
+        <w:proofErr w:type="gramEnd"/>
+        <w:r>
+          <w:rPr>
+            <w:rFonts w:asciiTheme="minorHAnsi" w:hAnsiTheme="minorHAnsi" w:cstheme="minorHAnsi"/>
+            <w:sz w:val="22"/>
+            <w:szCs w:val="22"/>
+          </w:rPr>
+          <w:t>Pending these results other groups may be evaluated as well</w:t>
+        </w:r>
+      </w:ins>
       <w:r>
         <w:rPr>
           <w:rFonts w:asciiTheme="minorHAnsi" w:hAnsiTheme="minorHAnsi" w:cstheme="minorHAnsi"/>
@@ -10496,12 +10664,14 @@
           <w:szCs w:val="22"/>
         </w:rPr>
       </w:pPr>
-      <w:r>
-        <w:rPr>
-          <w:rFonts w:asciiTheme="minorHAnsi" w:hAnsiTheme="minorHAnsi" w:cstheme="minorHAnsi"/>
-          <w:sz w:val="22"/>
-          <w:szCs w:val="22"/>
-        </w:rPr>
+      <w:commentRangeStart w:id="58"/>
+      <w:r>
+        <w:rPr>
+          <w:rFonts w:asciiTheme="minorHAnsi" w:hAnsiTheme="minorHAnsi" w:cstheme="minorHAnsi"/>
+          <w:sz w:val="22"/>
+          <w:szCs w:val="22"/>
+        </w:rPr>
+        <w:lastRenderedPageBreak/>
         <w:t xml:space="preserve">Cohort </w:t>
       </w:r>
       <w:r>
@@ -10527,6 +10697,14 @@
           <w:szCs w:val="22"/>
         </w:rPr>
         <w:t>:</w:t>
+      </w:r>
+      <w:commentRangeEnd w:id="58"/>
+      <w:r>
+        <w:rPr>
+          <w:rStyle w:val="CommentReference"/>
+          <w:rFonts w:asciiTheme="minorHAnsi" w:eastAsiaTheme="minorHAnsi" w:hAnsiTheme="minorHAnsi" w:cstheme="minorBidi"/>
+        </w:rPr>
+        <w:commentReference w:id="58"/>
       </w:r>
     </w:p>
     <w:p>
@@ -10548,7 +10726,6 @@
           <w:sz w:val="22"/>
           <w:szCs w:val="22"/>
         </w:rPr>
-        <w:lastRenderedPageBreak/>
         <w:t>Water</w:t>
       </w:r>
       <w:r>
@@ -10700,52 +10877,55 @@
           <w:numId w:val="1"/>
         </w:numPr>
         <w:rPr>
-          <w:rFonts w:asciiTheme="minorHAnsi" w:hAnsiTheme="minorHAnsi" w:cstheme="minorHAnsi"/>
-          <w:sz w:val="22"/>
-          <w:szCs w:val="22"/>
-        </w:rPr>
-      </w:pPr>
-      <w:r>
-        <w:rPr>
-          <w:rFonts w:asciiTheme="minorHAnsi" w:hAnsiTheme="minorHAnsi" w:cstheme="minorHAnsi"/>
-          <w:sz w:val="22"/>
-          <w:szCs w:val="22"/>
-        </w:rPr>
-        <w:t>Water</w:t>
-      </w:r>
-      <w:r>
-        <w:rPr>
-          <w:rFonts w:asciiTheme="minorHAnsi" w:hAnsiTheme="minorHAnsi" w:cstheme="minorHAnsi"/>
-          <w:i/>
-          <w:sz w:val="22"/>
-          <w:szCs w:val="22"/>
-        </w:rPr>
-        <w:t>E-1-17.5</w:t>
-      </w:r>
-      <w:r>
-        <w:rPr>
-          <w:rFonts w:asciiTheme="minorHAnsi" w:hAnsiTheme="minorHAnsi" w:cstheme="minorHAnsi"/>
-          <w:sz w:val="22"/>
-          <w:szCs w:val="22"/>
-        </w:rPr>
-        <w:t>: control group on water one week prior to conception and until late gestation at embryonic day 1</w:t>
-      </w:r>
-      <w:r>
-        <w:rPr>
-          <w:rFonts w:asciiTheme="minorHAnsi" w:hAnsiTheme="minorHAnsi" w:cstheme="minorHAnsi"/>
-          <w:sz w:val="22"/>
-          <w:szCs w:val="22"/>
-        </w:rPr>
-        <w:t>7</w:t>
-      </w:r>
-      <w:r>
-        <w:rPr>
-          <w:rFonts w:asciiTheme="minorHAnsi" w:hAnsiTheme="minorHAnsi" w:cstheme="minorHAnsi"/>
-          <w:sz w:val="22"/>
-          <w:szCs w:val="22"/>
-        </w:rPr>
-        <w:t>.5</w:t>
-      </w:r>
+          <w:del w:id="59" w:author="Dave Bridges" w:date="2019-07-31T11:06:00Z"/>
+          <w:rFonts w:asciiTheme="minorHAnsi" w:hAnsiTheme="minorHAnsi" w:cstheme="minorHAnsi"/>
+          <w:sz w:val="22"/>
+          <w:szCs w:val="22"/>
+        </w:rPr>
+      </w:pPr>
+      <w:del w:id="60" w:author="Dave Bridges" w:date="2019-07-31T11:06:00Z">
+        <w:r>
+          <w:rPr>
+            <w:rFonts w:asciiTheme="minorHAnsi" w:hAnsiTheme="minorHAnsi" w:cstheme="minorHAnsi"/>
+            <w:sz w:val="22"/>
+            <w:szCs w:val="22"/>
+          </w:rPr>
+          <w:delText>Water</w:delText>
+        </w:r>
+        <w:r>
+          <w:rPr>
+            <w:rFonts w:asciiTheme="minorHAnsi" w:hAnsiTheme="minorHAnsi" w:cstheme="minorHAnsi"/>
+            <w:i/>
+            <w:sz w:val="22"/>
+            <w:szCs w:val="22"/>
+          </w:rPr>
+          <w:delText>E-1-17.5</w:delText>
+        </w:r>
+        <w:r>
+          <w:rPr>
+            <w:rFonts w:asciiTheme="minorHAnsi" w:hAnsiTheme="minorHAnsi" w:cstheme="minorHAnsi"/>
+            <w:sz w:val="22"/>
+            <w:szCs w:val="22"/>
+          </w:rPr>
+          <w:delText>: control group on water one week prior to conception and until late gestation at embryonic day 1</w:delText>
+        </w:r>
+        <w:r>
+          <w:rPr>
+            <w:rFonts w:asciiTheme="minorHAnsi" w:hAnsiTheme="minorHAnsi" w:cstheme="minorHAnsi"/>
+            <w:sz w:val="22"/>
+            <w:szCs w:val="22"/>
+          </w:rPr>
+          <w:delText>7</w:delText>
+        </w:r>
+        <w:r>
+          <w:rPr>
+            <w:rFonts w:asciiTheme="minorHAnsi" w:hAnsiTheme="minorHAnsi" w:cstheme="minorHAnsi"/>
+            <w:sz w:val="22"/>
+            <w:szCs w:val="22"/>
+          </w:rPr>
+          <w:delText>.5</w:delText>
+        </w:r>
+      </w:del>
     </w:p>
     <w:p>
       <w:pPr>
@@ -10755,36 +10935,39 @@
           <w:numId w:val="1"/>
         </w:numPr>
         <w:rPr>
-          <w:rFonts w:asciiTheme="minorHAnsi" w:hAnsiTheme="minorHAnsi" w:cstheme="minorHAnsi"/>
-          <w:sz w:val="22"/>
-          <w:szCs w:val="22"/>
-        </w:rPr>
-      </w:pPr>
-      <w:r>
-        <w:rPr>
-          <w:rFonts w:asciiTheme="minorHAnsi" w:hAnsiTheme="minorHAnsi" w:cstheme="minorHAnsi"/>
-          <w:sz w:val="22"/>
-          <w:szCs w:val="22"/>
-        </w:rPr>
-        <w:t>Dex</w:t>
-      </w:r>
-      <w:r>
-        <w:rPr>
-          <w:rFonts w:asciiTheme="minorHAnsi" w:hAnsiTheme="minorHAnsi" w:cstheme="minorHAnsi"/>
-          <w:i/>
-          <w:sz w:val="22"/>
-          <w:szCs w:val="22"/>
-        </w:rPr>
-        <w:t>E-1-17.5</w:t>
-      </w:r>
-      <w:r>
-        <w:rPr>
-          <w:rFonts w:asciiTheme="minorHAnsi" w:hAnsiTheme="minorHAnsi" w:cstheme="minorHAnsi"/>
-          <w:sz w:val="22"/>
-          <w:szCs w:val="22"/>
-        </w:rPr>
-        <w:t>: experimental group exposed to Dexamethasone in drinking water a week prior to conception and until late gestation at embryonic day 17.5</w:t>
-      </w:r>
+          <w:del w:id="61" w:author="Dave Bridges" w:date="2019-07-31T11:07:00Z"/>
+          <w:rFonts w:asciiTheme="minorHAnsi" w:hAnsiTheme="minorHAnsi" w:cstheme="minorHAnsi"/>
+          <w:sz w:val="22"/>
+          <w:szCs w:val="22"/>
+        </w:rPr>
+      </w:pPr>
+      <w:del w:id="62" w:author="Dave Bridges" w:date="2019-07-31T11:07:00Z">
+        <w:r>
+          <w:rPr>
+            <w:rFonts w:asciiTheme="minorHAnsi" w:hAnsiTheme="minorHAnsi" w:cstheme="minorHAnsi"/>
+            <w:sz w:val="22"/>
+            <w:szCs w:val="22"/>
+          </w:rPr>
+          <w:delText>Dex</w:delText>
+        </w:r>
+        <w:r>
+          <w:rPr>
+            <w:rFonts w:asciiTheme="minorHAnsi" w:hAnsiTheme="minorHAnsi" w:cstheme="minorHAnsi"/>
+            <w:i/>
+            <w:sz w:val="22"/>
+            <w:szCs w:val="22"/>
+          </w:rPr>
+          <w:delText>E-1-17.5</w:delText>
+        </w:r>
+        <w:r>
+          <w:rPr>
+            <w:rFonts w:asciiTheme="minorHAnsi" w:hAnsiTheme="minorHAnsi" w:cstheme="minorHAnsi"/>
+            <w:sz w:val="22"/>
+            <w:szCs w:val="22"/>
+          </w:rPr>
+          <w:delText>: experimental group exposed to Dexamethasone in drinking water a week prior to conception and until late gestation at embryonic day 17.5</w:delText>
+        </w:r>
+      </w:del>
     </w:p>
     <w:p>
       <w:pPr>
@@ -11092,52 +11275,55 @@
           <w:numId w:val="2"/>
         </w:numPr>
         <w:rPr>
-          <w:rFonts w:asciiTheme="minorHAnsi" w:hAnsiTheme="minorHAnsi" w:cstheme="minorHAnsi"/>
-          <w:sz w:val="22"/>
-          <w:szCs w:val="22"/>
-        </w:rPr>
-      </w:pPr>
-      <w:r>
-        <w:rPr>
-          <w:rFonts w:asciiTheme="minorHAnsi" w:hAnsiTheme="minorHAnsi" w:cstheme="minorHAnsi"/>
-          <w:sz w:val="22"/>
-          <w:szCs w:val="22"/>
-        </w:rPr>
-        <w:t>Water</w:t>
-      </w:r>
-      <w:r>
-        <w:rPr>
-          <w:rFonts w:asciiTheme="minorHAnsi" w:hAnsiTheme="minorHAnsi" w:cstheme="minorHAnsi"/>
-          <w:i/>
-          <w:sz w:val="22"/>
-          <w:szCs w:val="22"/>
-        </w:rPr>
-        <w:t>E0.5-17.5</w:t>
-      </w:r>
-      <w:r>
-        <w:rPr>
-          <w:rFonts w:asciiTheme="minorHAnsi" w:hAnsiTheme="minorHAnsi" w:cstheme="minorHAnsi"/>
-          <w:sz w:val="22"/>
-          <w:szCs w:val="22"/>
-        </w:rPr>
-        <w:t xml:space="preserve">control group on water </w:t>
-      </w:r>
-      <w:r>
-        <w:rPr>
-          <w:rFonts w:asciiTheme="minorHAnsi" w:hAnsiTheme="minorHAnsi" w:cstheme="minorHAnsi"/>
-          <w:sz w:val="22"/>
-          <w:szCs w:val="22"/>
-        </w:rPr>
-        <w:t>starting at</w:t>
-      </w:r>
-      <w:r>
-        <w:rPr>
-          <w:rFonts w:asciiTheme="minorHAnsi" w:hAnsiTheme="minorHAnsi" w:cstheme="minorHAnsi"/>
-          <w:sz w:val="22"/>
-          <w:szCs w:val="22"/>
-        </w:rPr>
-        <w:t xml:space="preserve"> conception and until late gestation at embryonic day 17.5</w:t>
-      </w:r>
+          <w:del w:id="63" w:author="Dave Bridges" w:date="2019-07-31T11:08:00Z"/>
+          <w:rFonts w:asciiTheme="minorHAnsi" w:hAnsiTheme="minorHAnsi" w:cstheme="minorHAnsi"/>
+          <w:sz w:val="22"/>
+          <w:szCs w:val="22"/>
+        </w:rPr>
+      </w:pPr>
+      <w:del w:id="64" w:author="Dave Bridges" w:date="2019-07-31T11:08:00Z">
+        <w:r>
+          <w:rPr>
+            <w:rFonts w:asciiTheme="minorHAnsi" w:hAnsiTheme="minorHAnsi" w:cstheme="minorHAnsi"/>
+            <w:sz w:val="22"/>
+            <w:szCs w:val="22"/>
+          </w:rPr>
+          <w:delText>Water</w:delText>
+        </w:r>
+        <w:r>
+          <w:rPr>
+            <w:rFonts w:asciiTheme="minorHAnsi" w:hAnsiTheme="minorHAnsi" w:cstheme="minorHAnsi"/>
+            <w:i/>
+            <w:sz w:val="22"/>
+            <w:szCs w:val="22"/>
+          </w:rPr>
+          <w:delText>E0.5-17.5</w:delText>
+        </w:r>
+        <w:r>
+          <w:rPr>
+            <w:rFonts w:asciiTheme="minorHAnsi" w:hAnsiTheme="minorHAnsi" w:cstheme="minorHAnsi"/>
+            <w:sz w:val="22"/>
+            <w:szCs w:val="22"/>
+          </w:rPr>
+          <w:delText xml:space="preserve">control group on water </w:delText>
+        </w:r>
+        <w:r>
+          <w:rPr>
+            <w:rFonts w:asciiTheme="minorHAnsi" w:hAnsiTheme="minorHAnsi" w:cstheme="minorHAnsi"/>
+            <w:sz w:val="22"/>
+            <w:szCs w:val="22"/>
+          </w:rPr>
+          <w:delText>starting at</w:delText>
+        </w:r>
+        <w:r>
+          <w:rPr>
+            <w:rFonts w:asciiTheme="minorHAnsi" w:hAnsiTheme="minorHAnsi" w:cstheme="minorHAnsi"/>
+            <w:sz w:val="22"/>
+            <w:szCs w:val="22"/>
+          </w:rPr>
+          <w:delText xml:space="preserve"> conception and until late gestation at embryonic day 17.5</w:delText>
+        </w:r>
+      </w:del>
     </w:p>
     <w:p>
       <w:pPr>
@@ -11147,52 +11333,55 @@
           <w:numId w:val="2"/>
         </w:numPr>
         <w:rPr>
-          <w:rFonts w:asciiTheme="minorHAnsi" w:hAnsiTheme="minorHAnsi" w:cstheme="minorHAnsi"/>
-          <w:sz w:val="22"/>
-          <w:szCs w:val="22"/>
-        </w:rPr>
-      </w:pPr>
-      <w:r>
-        <w:rPr>
-          <w:rFonts w:asciiTheme="minorHAnsi" w:hAnsiTheme="minorHAnsi" w:cstheme="minorHAnsi"/>
-          <w:sz w:val="22"/>
-          <w:szCs w:val="22"/>
-        </w:rPr>
-        <w:t>Dex</w:t>
-      </w:r>
-      <w:r>
-        <w:rPr>
-          <w:rFonts w:asciiTheme="minorHAnsi" w:hAnsiTheme="minorHAnsi" w:cstheme="minorHAnsi"/>
-          <w:i/>
-          <w:sz w:val="22"/>
-          <w:szCs w:val="22"/>
-        </w:rPr>
-        <w:t>E0.5-17.5</w:t>
-      </w:r>
-      <w:r>
-        <w:rPr>
-          <w:rFonts w:asciiTheme="minorHAnsi" w:hAnsiTheme="minorHAnsi" w:cstheme="minorHAnsi"/>
-          <w:sz w:val="22"/>
-          <w:szCs w:val="22"/>
-        </w:rPr>
-        <w:t xml:space="preserve">: experimental group exposed to Dexamethasone in drinking water </w:t>
-      </w:r>
-      <w:r>
-        <w:rPr>
-          <w:rFonts w:asciiTheme="minorHAnsi" w:hAnsiTheme="minorHAnsi" w:cstheme="minorHAnsi"/>
-          <w:sz w:val="22"/>
-          <w:szCs w:val="22"/>
-        </w:rPr>
-        <w:t xml:space="preserve">starting at </w:t>
-      </w:r>
-      <w:r>
-        <w:rPr>
-          <w:rFonts w:asciiTheme="minorHAnsi" w:hAnsiTheme="minorHAnsi" w:cstheme="minorHAnsi"/>
-          <w:sz w:val="22"/>
-          <w:szCs w:val="22"/>
-        </w:rPr>
-        <w:t>conception and until late gestation at embryonic day 17.5</w:t>
-      </w:r>
+          <w:del w:id="65" w:author="Dave Bridges" w:date="2019-07-31T11:08:00Z"/>
+          <w:rFonts w:asciiTheme="minorHAnsi" w:hAnsiTheme="minorHAnsi" w:cstheme="minorHAnsi"/>
+          <w:sz w:val="22"/>
+          <w:szCs w:val="22"/>
+        </w:rPr>
+      </w:pPr>
+      <w:del w:id="66" w:author="Dave Bridges" w:date="2019-07-31T11:08:00Z">
+        <w:r>
+          <w:rPr>
+            <w:rFonts w:asciiTheme="minorHAnsi" w:hAnsiTheme="minorHAnsi" w:cstheme="minorHAnsi"/>
+            <w:sz w:val="22"/>
+            <w:szCs w:val="22"/>
+          </w:rPr>
+          <w:delText>Dex</w:delText>
+        </w:r>
+        <w:r>
+          <w:rPr>
+            <w:rFonts w:asciiTheme="minorHAnsi" w:hAnsiTheme="minorHAnsi" w:cstheme="minorHAnsi"/>
+            <w:i/>
+            <w:sz w:val="22"/>
+            <w:szCs w:val="22"/>
+          </w:rPr>
+          <w:delText>E0.5-17.5</w:delText>
+        </w:r>
+        <w:r>
+          <w:rPr>
+            <w:rFonts w:asciiTheme="minorHAnsi" w:hAnsiTheme="minorHAnsi" w:cstheme="minorHAnsi"/>
+            <w:sz w:val="22"/>
+            <w:szCs w:val="22"/>
+          </w:rPr>
+          <w:delText xml:space="preserve">: experimental group exposed to Dexamethasone in drinking water </w:delText>
+        </w:r>
+        <w:r>
+          <w:rPr>
+            <w:rFonts w:asciiTheme="minorHAnsi" w:hAnsiTheme="minorHAnsi" w:cstheme="minorHAnsi"/>
+            <w:sz w:val="22"/>
+            <w:szCs w:val="22"/>
+          </w:rPr>
+          <w:delText xml:space="preserve">starting at </w:delText>
+        </w:r>
+        <w:r>
+          <w:rPr>
+            <w:rFonts w:asciiTheme="minorHAnsi" w:hAnsiTheme="minorHAnsi" w:cstheme="minorHAnsi"/>
+            <w:sz w:val="22"/>
+            <w:szCs w:val="22"/>
+          </w:rPr>
+          <w:delText>conception and until late gestation at embryonic day 17.5</w:delText>
+        </w:r>
+      </w:del>
     </w:p>
     <w:p>
       <w:pPr>
@@ -11336,6 +11525,7 @@
     <w:p>
       <w:pPr>
         <w:rPr>
+          <w:del w:id="67" w:author="Dave Bridges" w:date="2019-07-31T11:10:00Z"/>
           <w:rFonts w:asciiTheme="minorHAnsi" w:hAnsiTheme="minorHAnsi" w:cstheme="minorHAnsi"/>
           <w:sz w:val="22"/>
           <w:szCs w:val="22"/>
@@ -11407,10 +11597,21 @@
         </w:rPr>
         <w:t>access.</w:t>
       </w:r>
+      <w:ins w:id="68" w:author="Dave Bridges" w:date="2019-07-31T11:10:00Z">
+        <w:r>
+          <w:rPr>
+            <w:rFonts w:asciiTheme="minorHAnsi" w:hAnsiTheme="minorHAnsi" w:cstheme="minorHAnsi"/>
+            <w:sz w:val="22"/>
+            <w:szCs w:val="22"/>
+          </w:rPr>
+          <w:t xml:space="preserve"> </w:t>
+        </w:r>
+      </w:ins>
     </w:p>
     <w:p>
       <w:pPr>
         <w:rPr>
+          <w:del w:id="69" w:author="Dave Bridges" w:date="2019-07-31T11:08:00Z"/>
           <w:rFonts w:asciiTheme="minorHAnsi" w:hAnsiTheme="minorHAnsi" w:cstheme="minorHAnsi"/>
           <w:sz w:val="22"/>
           <w:szCs w:val="22"/>
@@ -11482,6 +11683,16 @@
         </w:rPr>
         <w:t xml:space="preserve"> A copulatory plug will be checked daily to identify E0.5 day.</w:t>
       </w:r>
+      <w:ins w:id="70" w:author="Dave Bridges" w:date="2019-07-31T11:08:00Z">
+        <w:r>
+          <w:rPr>
+            <w:rFonts w:asciiTheme="minorHAnsi" w:hAnsiTheme="minorHAnsi" w:cstheme="minorHAnsi"/>
+            <w:sz w:val="22"/>
+            <w:szCs w:val="22"/>
+          </w:rPr>
+          <w:t xml:space="preserve">  </w:t>
+        </w:r>
+      </w:ins>
     </w:p>
     <w:p>
       <w:pPr>
@@ -11594,224 +11805,128 @@
     <w:p>
       <w:pPr>
         <w:rPr>
-          <w:rFonts w:asciiTheme="minorHAnsi" w:hAnsiTheme="minorHAnsi" w:cstheme="minorHAnsi"/>
-          <w:sz w:val="22"/>
-          <w:szCs w:val="22"/>
-        </w:rPr>
-      </w:pPr>
-      <w:r>
-        <w:rPr>
-          <w:rFonts w:asciiTheme="minorHAnsi" w:hAnsiTheme="minorHAnsi" w:cstheme="minorHAnsi"/>
-          <w:sz w:val="22"/>
-          <w:szCs w:val="22"/>
-        </w:rPr>
-        <w:t xml:space="preserve">For Water and </w:t>
-      </w:r>
-      <w:proofErr w:type="spellStart"/>
-      <w:r>
-        <w:rPr>
-          <w:rFonts w:asciiTheme="minorHAnsi" w:hAnsiTheme="minorHAnsi" w:cstheme="minorHAnsi"/>
-          <w:sz w:val="22"/>
-          <w:szCs w:val="22"/>
-        </w:rPr>
-        <w:t>Dex</w:t>
-      </w:r>
-      <w:proofErr w:type="spellEnd"/>
-      <w:r>
-        <w:rPr>
-          <w:rFonts w:asciiTheme="minorHAnsi" w:hAnsiTheme="minorHAnsi" w:cstheme="minorHAnsi"/>
-          <w:sz w:val="22"/>
-          <w:szCs w:val="22"/>
-        </w:rPr>
-        <w:t xml:space="preserve"> groups that will complete their pregnancy and deliver their pups, they will have </w:t>
-      </w:r>
-      <w:r>
-        <w:rPr>
-          <w:rFonts w:asciiTheme="minorHAnsi" w:hAnsiTheme="minorHAnsi" w:cstheme="minorHAnsi"/>
-          <w:i/>
-          <w:sz w:val="22"/>
-          <w:szCs w:val="22"/>
-        </w:rPr>
-        <w:t xml:space="preserve">ad libitum </w:t>
-      </w:r>
-      <w:r>
-        <w:rPr>
-          <w:rFonts w:asciiTheme="minorHAnsi" w:hAnsiTheme="minorHAnsi" w:cstheme="minorHAnsi"/>
-          <w:sz w:val="22"/>
-          <w:szCs w:val="22"/>
-        </w:rPr>
-        <w:t>access to normal chow diet and water during lactation.</w:t>
-      </w:r>
+          <w:ins w:id="71" w:author="Dave Bridges" w:date="2019-07-31T11:09:00Z"/>
+          <w:rFonts w:asciiTheme="minorHAnsi" w:hAnsiTheme="minorHAnsi" w:cstheme="minorHAnsi"/>
+          <w:sz w:val="22"/>
+          <w:szCs w:val="22"/>
+        </w:rPr>
+      </w:pPr>
     </w:p>
     <w:p>
       <w:pPr>
         <w:rPr>
-          <w:rFonts w:asciiTheme="minorHAnsi" w:hAnsiTheme="minorHAnsi" w:cstheme="minorHAnsi"/>
-          <w:sz w:val="22"/>
-          <w:szCs w:val="22"/>
-        </w:rPr>
-      </w:pPr>
-      <w:r>
-        <w:rPr>
-          <w:rFonts w:asciiTheme="minorHAnsi" w:hAnsiTheme="minorHAnsi" w:cstheme="minorHAnsi"/>
-          <w:sz w:val="22"/>
-          <w:szCs w:val="22"/>
-        </w:rPr>
-        <w:t>Males will be removed from the cage after a copulatory plug is detected to minimize male exposure to treatment and to better detect potential miscarriages.</w:t>
-      </w:r>
+          <w:del w:id="72" w:author="Dave Bridges" w:date="2019-07-31T11:09:00Z"/>
+          <w:rFonts w:asciiTheme="minorHAnsi" w:hAnsiTheme="minorHAnsi" w:cstheme="minorHAnsi"/>
+          <w:sz w:val="22"/>
+          <w:szCs w:val="22"/>
+        </w:rPr>
+      </w:pPr>
+      <w:r>
+        <w:rPr>
+          <w:rFonts w:asciiTheme="minorHAnsi" w:hAnsiTheme="minorHAnsi" w:cstheme="minorHAnsi"/>
+          <w:sz w:val="22"/>
+          <w:szCs w:val="22"/>
+        </w:rPr>
+        <w:t xml:space="preserve">For Water and </w:t>
+      </w:r>
+      <w:proofErr w:type="spellStart"/>
+      <w:r>
+        <w:rPr>
+          <w:rFonts w:asciiTheme="minorHAnsi" w:hAnsiTheme="minorHAnsi" w:cstheme="minorHAnsi"/>
+          <w:sz w:val="22"/>
+          <w:szCs w:val="22"/>
+        </w:rPr>
+        <w:t>Dex</w:t>
+      </w:r>
+      <w:proofErr w:type="spellEnd"/>
+      <w:r>
+        <w:rPr>
+          <w:rFonts w:asciiTheme="minorHAnsi" w:hAnsiTheme="minorHAnsi" w:cstheme="minorHAnsi"/>
+          <w:sz w:val="22"/>
+          <w:szCs w:val="22"/>
+        </w:rPr>
+        <w:t xml:space="preserve"> groups that will complete their pregnancy and deliver their pups, they will have </w:t>
+      </w:r>
+      <w:r>
+        <w:rPr>
+          <w:rFonts w:asciiTheme="minorHAnsi" w:hAnsiTheme="minorHAnsi" w:cstheme="minorHAnsi"/>
+          <w:i/>
+          <w:sz w:val="22"/>
+          <w:szCs w:val="22"/>
+        </w:rPr>
+        <w:t xml:space="preserve">ad libitum </w:t>
+      </w:r>
+      <w:r>
+        <w:rPr>
+          <w:rFonts w:asciiTheme="minorHAnsi" w:hAnsiTheme="minorHAnsi" w:cstheme="minorHAnsi"/>
+          <w:sz w:val="22"/>
+          <w:szCs w:val="22"/>
+        </w:rPr>
+        <w:t xml:space="preserve">access to normal chow diet and </w:t>
+      </w:r>
+      <w:commentRangeStart w:id="73"/>
+      <w:r>
+        <w:rPr>
+          <w:rFonts w:asciiTheme="minorHAnsi" w:hAnsiTheme="minorHAnsi" w:cstheme="minorHAnsi"/>
+          <w:sz w:val="22"/>
+          <w:szCs w:val="22"/>
+        </w:rPr>
+        <w:t>water</w:t>
+      </w:r>
+      <w:commentRangeEnd w:id="73"/>
+      <w:r>
+        <w:rPr>
+          <w:rStyle w:val="CommentReference"/>
+          <w:rFonts w:asciiTheme="minorHAnsi" w:eastAsiaTheme="minorHAnsi" w:hAnsiTheme="minorHAnsi" w:cstheme="minorBidi"/>
+        </w:rPr>
+        <w:commentReference w:id="73"/>
+      </w:r>
+      <w:r>
+        <w:rPr>
+          <w:rFonts w:asciiTheme="minorHAnsi" w:hAnsiTheme="minorHAnsi" w:cstheme="minorHAnsi"/>
+          <w:sz w:val="22"/>
+          <w:szCs w:val="22"/>
+        </w:rPr>
+        <w:t xml:space="preserve"> during lactation.</w:t>
+      </w:r>
+      <w:ins w:id="74" w:author="Dave Bridges" w:date="2019-07-31T11:09:00Z">
+        <w:r>
+          <w:rPr>
+            <w:rFonts w:asciiTheme="minorHAnsi" w:hAnsiTheme="minorHAnsi" w:cstheme="minorHAnsi"/>
+            <w:sz w:val="22"/>
+            <w:szCs w:val="22"/>
+          </w:rPr>
+          <w:t xml:space="preserve"> </w:t>
+        </w:r>
+      </w:ins>
     </w:p>
     <w:p>
       <w:pPr>
         <w:rPr>
-          <w:rFonts w:asciiTheme="minorHAnsi" w:hAnsiTheme="minorHAnsi" w:cstheme="minorHAnsi"/>
-          <w:sz w:val="22"/>
-          <w:szCs w:val="22"/>
-        </w:rPr>
-      </w:pPr>
-      <w:r>
-        <w:rPr>
-          <w:rFonts w:asciiTheme="minorHAnsi" w:hAnsiTheme="minorHAnsi" w:cstheme="minorHAnsi"/>
-          <w:sz w:val="22"/>
-          <w:szCs w:val="22"/>
-        </w:rPr>
-        <w:t xml:space="preserve">Dams </w:t>
-      </w:r>
-      <w:r>
-        <w:rPr>
-          <w:rFonts w:asciiTheme="minorHAnsi" w:hAnsiTheme="minorHAnsi" w:cstheme="minorHAnsi"/>
-          <w:sz w:val="22"/>
-          <w:szCs w:val="22"/>
-        </w:rPr>
-        <w:t xml:space="preserve">from all groups </w:t>
-      </w:r>
-      <w:r>
-        <w:rPr>
-          <w:rFonts w:asciiTheme="minorHAnsi" w:hAnsiTheme="minorHAnsi" w:cstheme="minorHAnsi"/>
-          <w:sz w:val="22"/>
-          <w:szCs w:val="22"/>
-        </w:rPr>
-        <w:t xml:space="preserve">will undergo </w:t>
-      </w:r>
-      <w:r>
-        <w:rPr>
-          <w:rFonts w:asciiTheme="minorHAnsi" w:hAnsiTheme="minorHAnsi" w:cstheme="minorHAnsi"/>
-          <w:sz w:val="22"/>
-          <w:szCs w:val="22"/>
-        </w:rPr>
-        <w:t>body mass assessment three times weekly</w:t>
-      </w:r>
-      <w:r>
-        <w:rPr>
-          <w:rFonts w:asciiTheme="minorHAnsi" w:hAnsiTheme="minorHAnsi" w:cstheme="minorHAnsi"/>
-          <w:sz w:val="22"/>
-          <w:szCs w:val="22"/>
-        </w:rPr>
-        <w:t xml:space="preserve"> </w:t>
-      </w:r>
-      <w:r>
-        <w:rPr>
-          <w:rFonts w:asciiTheme="minorHAnsi" w:hAnsiTheme="minorHAnsi" w:cstheme="minorHAnsi"/>
-          <w:sz w:val="22"/>
-          <w:szCs w:val="22"/>
-        </w:rPr>
-        <w:t>using magnetic resonance to assess body composition</w:t>
-      </w:r>
-      <w:r>
-        <w:rPr>
-          <w:rFonts w:asciiTheme="minorHAnsi" w:hAnsiTheme="minorHAnsi" w:cstheme="minorHAnsi"/>
-          <w:sz w:val="22"/>
-          <w:szCs w:val="22"/>
-        </w:rPr>
-        <w:t xml:space="preserve">. Water and food intake will be recorded weekly. </w:t>
-      </w:r>
-      <w:r>
-        <w:rPr>
-          <w:rFonts w:asciiTheme="minorHAnsi" w:hAnsiTheme="minorHAnsi" w:cstheme="minorHAnsi"/>
-          <w:sz w:val="22"/>
-          <w:szCs w:val="22"/>
-        </w:rPr>
-        <w:t>For groups that will be sacrificed prior to delivery (E14.5 and E17.5),</w:t>
-      </w:r>
-      <w:r>
-        <w:rPr>
-          <w:rFonts w:asciiTheme="minorHAnsi" w:hAnsiTheme="minorHAnsi" w:cstheme="minorHAnsi"/>
-          <w:sz w:val="22"/>
-          <w:szCs w:val="22"/>
-        </w:rPr>
-        <w:t xml:space="preserve"> placental and fetal extractions will occur midgestation at E14.5 or late gestation at E17.5. Briefly, t</w:t>
-      </w:r>
-      <w:r>
-        <w:rPr>
-          <w:rFonts w:asciiTheme="minorHAnsi" w:hAnsiTheme="minorHAnsi" w:cstheme="minorHAnsi"/>
-          <w:sz w:val="22"/>
-          <w:szCs w:val="22"/>
-        </w:rPr>
-        <w:t xml:space="preserve">he dams </w:t>
-      </w:r>
-      <w:r>
-        <w:rPr>
-          <w:rFonts w:asciiTheme="minorHAnsi" w:hAnsiTheme="minorHAnsi" w:cstheme="minorHAnsi"/>
-          <w:sz w:val="22"/>
-          <w:szCs w:val="22"/>
-        </w:rPr>
-        <w:t>will be anesthetized using a vaporizer during the placental and fetal extraction. L</w:t>
-      </w:r>
-      <w:r>
-        <w:rPr>
-          <w:rFonts w:asciiTheme="minorHAnsi" w:hAnsiTheme="minorHAnsi" w:cstheme="minorHAnsi"/>
-          <w:sz w:val="22"/>
-          <w:szCs w:val="22"/>
-        </w:rPr>
-        <w:t xml:space="preserve">itter size will be </w:t>
-      </w:r>
-      <w:r>
-        <w:rPr>
-          <w:rFonts w:asciiTheme="minorHAnsi" w:hAnsiTheme="minorHAnsi" w:cstheme="minorHAnsi"/>
-          <w:sz w:val="22"/>
-          <w:szCs w:val="22"/>
-        </w:rPr>
-        <w:t>determined per dam</w:t>
-      </w:r>
-      <w:r>
-        <w:rPr>
-          <w:rFonts w:asciiTheme="minorHAnsi" w:hAnsiTheme="minorHAnsi" w:cstheme="minorHAnsi"/>
-          <w:sz w:val="22"/>
-          <w:szCs w:val="22"/>
-        </w:rPr>
-        <w:t xml:space="preserve"> and will account for potential resorbed placentas</w:t>
-      </w:r>
-      <w:r>
-        <w:rPr>
-          <w:rFonts w:asciiTheme="minorHAnsi" w:hAnsiTheme="minorHAnsi" w:cstheme="minorHAnsi"/>
-          <w:sz w:val="22"/>
-          <w:szCs w:val="22"/>
-        </w:rPr>
-        <w:t>. Placental and fetal weights will be collected. Placentas will be snap frozen in liquid nitrogen while some will be embedded in paraffin for histology.</w:t>
-      </w:r>
-      <w:r>
-        <w:rPr>
-          <w:rFonts w:asciiTheme="minorHAnsi" w:hAnsiTheme="minorHAnsi" w:cstheme="minorHAnsi"/>
-          <w:sz w:val="22"/>
-          <w:szCs w:val="22"/>
-        </w:rPr>
-        <w:t xml:space="preserve"> </w:t>
-      </w:r>
-      <w:r>
-        <w:rPr>
-          <w:rFonts w:asciiTheme="minorHAnsi" w:hAnsiTheme="minorHAnsi" w:cstheme="minorHAnsi"/>
-          <w:sz w:val="22"/>
-          <w:szCs w:val="22"/>
-        </w:rPr>
-        <w:t>Molecular studies on placental samples will be conducted to determine protein expression.</w:t>
-      </w:r>
-      <w:r>
-        <w:rPr>
-          <w:rFonts w:asciiTheme="minorHAnsi" w:hAnsiTheme="minorHAnsi" w:cstheme="minorHAnsi"/>
-          <w:sz w:val="22"/>
-          <w:szCs w:val="22"/>
-        </w:rPr>
-        <w:t xml:space="preserve"> </w:t>
-      </w:r>
+          <w:del w:id="75" w:author="Dave Bridges" w:date="2019-07-31T11:09:00Z"/>
+          <w:rFonts w:asciiTheme="minorHAnsi" w:hAnsiTheme="minorHAnsi" w:cstheme="minorHAnsi"/>
+          <w:sz w:val="22"/>
+          <w:szCs w:val="22"/>
+        </w:rPr>
+      </w:pPr>
+      <w:r>
+        <w:rPr>
+          <w:rFonts w:asciiTheme="minorHAnsi" w:hAnsiTheme="minorHAnsi" w:cstheme="minorHAnsi"/>
+          <w:sz w:val="22"/>
+          <w:szCs w:val="22"/>
+        </w:rPr>
+        <w:t>Males will be removed from the cage after a copulatory plug is detected to minimize male exposure to treatment and to better detect potential miscarriages.</w:t>
+      </w:r>
+      <w:ins w:id="76" w:author="Dave Bridges" w:date="2019-07-31T11:09:00Z">
+        <w:r>
+          <w:rPr>
+            <w:rFonts w:asciiTheme="minorHAnsi" w:hAnsiTheme="minorHAnsi" w:cstheme="minorHAnsi"/>
+            <w:sz w:val="22"/>
+            <w:szCs w:val="22"/>
+          </w:rPr>
+          <w:t xml:space="preserve"> </w:t>
+        </w:r>
+      </w:ins>
     </w:p>
     <w:p>
       <w:pPr>
@@ -11827,41 +11942,89 @@
           <w:sz w:val="22"/>
           <w:szCs w:val="22"/>
         </w:rPr>
-        <w:lastRenderedPageBreak/>
-        <w:t xml:space="preserve">For the groups that will deliver their pups at E21.5, survival and birth rates will be noted. Pups will be sexed and culled to 2 at PND2.5. </w:t>
-      </w:r>
-      <w:r>
-        <w:rPr>
-          <w:rFonts w:asciiTheme="minorHAnsi" w:hAnsiTheme="minorHAnsi" w:cstheme="minorHAnsi"/>
-          <w:sz w:val="22"/>
-          <w:szCs w:val="22"/>
-        </w:rPr>
-        <w:t xml:space="preserve">The offspring will be weighed at PND0.5, PND7.5, 14.5, 16.5, and at 21.5. Pups will be weaned based on sex and treatment group. </w:t>
-      </w:r>
-      <w:r>
-        <w:rPr>
-          <w:rFonts w:asciiTheme="minorHAnsi" w:hAnsiTheme="minorHAnsi" w:cstheme="minorHAnsi"/>
-          <w:sz w:val="22"/>
-          <w:szCs w:val="22"/>
-        </w:rPr>
-        <w:t xml:space="preserve">The weaned pups will have </w:t>
-      </w:r>
-      <w:r>
-        <w:rPr>
-          <w:rFonts w:asciiTheme="minorHAnsi" w:hAnsiTheme="minorHAnsi" w:cstheme="minorHAnsi"/>
-          <w:i/>
-          <w:sz w:val="22"/>
-          <w:szCs w:val="22"/>
-        </w:rPr>
-        <w:t xml:space="preserve">ad libitum </w:t>
-      </w:r>
-      <w:r>
-        <w:rPr>
-          <w:rFonts w:asciiTheme="minorHAnsi" w:hAnsiTheme="minorHAnsi" w:cstheme="minorHAnsi"/>
-          <w:sz w:val="22"/>
-          <w:szCs w:val="22"/>
-        </w:rPr>
-        <w:t xml:space="preserve">access to normal chow diet and water. Their water and food intake will be assessed weekly. They will further undergo body composition analysis by </w:t>
+        <w:t xml:space="preserve">Dams </w:t>
+      </w:r>
+      <w:r>
+        <w:rPr>
+          <w:rFonts w:asciiTheme="minorHAnsi" w:hAnsiTheme="minorHAnsi" w:cstheme="minorHAnsi"/>
+          <w:sz w:val="22"/>
+          <w:szCs w:val="22"/>
+        </w:rPr>
+        <w:t xml:space="preserve">from all groups </w:t>
+      </w:r>
+      <w:r>
+        <w:rPr>
+          <w:rFonts w:asciiTheme="minorHAnsi" w:hAnsiTheme="minorHAnsi" w:cstheme="minorHAnsi"/>
+          <w:sz w:val="22"/>
+          <w:szCs w:val="22"/>
+        </w:rPr>
+        <w:t xml:space="preserve">will undergo </w:t>
+      </w:r>
+      <w:r>
+        <w:rPr>
+          <w:rFonts w:asciiTheme="minorHAnsi" w:hAnsiTheme="minorHAnsi" w:cstheme="minorHAnsi"/>
+          <w:sz w:val="22"/>
+          <w:szCs w:val="22"/>
+        </w:rPr>
+        <w:t>body mass assessment three times weekly</w:t>
+      </w:r>
+      <w:r>
+        <w:rPr>
+          <w:rFonts w:asciiTheme="minorHAnsi" w:hAnsiTheme="minorHAnsi" w:cstheme="minorHAnsi"/>
+          <w:sz w:val="22"/>
+          <w:szCs w:val="22"/>
+        </w:rPr>
+        <w:t xml:space="preserve"> </w:t>
+      </w:r>
+      <w:r>
+        <w:rPr>
+          <w:rFonts w:asciiTheme="minorHAnsi" w:hAnsiTheme="minorHAnsi" w:cstheme="minorHAnsi"/>
+          <w:sz w:val="22"/>
+          <w:szCs w:val="22"/>
+        </w:rPr>
+        <w:t>using magnetic resonance to assess body composition</w:t>
+      </w:r>
+      <w:r>
+        <w:rPr>
+          <w:rFonts w:asciiTheme="minorHAnsi" w:hAnsiTheme="minorHAnsi" w:cstheme="minorHAnsi"/>
+          <w:sz w:val="22"/>
+          <w:szCs w:val="22"/>
+        </w:rPr>
+        <w:t xml:space="preserve">. Water and food intake will be recorded weekly. </w:t>
+      </w:r>
+      <w:r>
+        <w:rPr>
+          <w:rFonts w:asciiTheme="minorHAnsi" w:hAnsiTheme="minorHAnsi" w:cstheme="minorHAnsi"/>
+          <w:sz w:val="22"/>
+          <w:szCs w:val="22"/>
+        </w:rPr>
+        <w:t>For groups that will be sacrificed prior to delivery (E14.5</w:t>
+      </w:r>
+      <w:del w:id="77" w:author="Dave Bridges" w:date="2019-07-31T11:09:00Z">
+        <w:r>
+          <w:rPr>
+            <w:rFonts w:asciiTheme="minorHAnsi" w:hAnsiTheme="minorHAnsi" w:cstheme="minorHAnsi"/>
+            <w:sz w:val="22"/>
+            <w:szCs w:val="22"/>
+          </w:rPr>
+          <w:delText xml:space="preserve"> and E17.5</w:delText>
+        </w:r>
+      </w:del>
+      <w:r>
+        <w:rPr>
+          <w:rFonts w:asciiTheme="minorHAnsi" w:hAnsiTheme="minorHAnsi" w:cstheme="minorHAnsi"/>
+          <w:sz w:val="22"/>
+          <w:szCs w:val="22"/>
+        </w:rPr>
+        <w:t>),</w:t>
+      </w:r>
+      <w:r>
+        <w:rPr>
+          <w:rFonts w:asciiTheme="minorHAnsi" w:hAnsiTheme="minorHAnsi" w:cstheme="minorHAnsi"/>
+          <w:sz w:val="22"/>
+          <w:szCs w:val="22"/>
+        </w:rPr>
+        <w:t xml:space="preserve"> placental and fetal extractions will occur </w:t>
       </w:r>
       <w:proofErr w:type="spellStart"/>
       <w:r>
@@ -11870,7 +12033,7 @@
           <w:sz w:val="22"/>
           <w:szCs w:val="22"/>
         </w:rPr>
-        <w:t>echoMRI</w:t>
+        <w:t>midgestation</w:t>
       </w:r>
       <w:proofErr w:type="spellEnd"/>
       <w:r>
@@ -11879,102 +12042,288 @@
           <w:sz w:val="22"/>
           <w:szCs w:val="22"/>
         </w:rPr>
-        <w:t xml:space="preserve"> at weaning and weekly thereafter. To assess </w:t>
-      </w:r>
-      <w:r>
-        <w:rPr>
-          <w:rFonts w:asciiTheme="minorHAnsi" w:hAnsiTheme="minorHAnsi" w:cstheme="minorHAnsi"/>
-          <w:sz w:val="22"/>
-          <w:szCs w:val="22"/>
-        </w:rPr>
-        <w:t>offs</w:t>
-      </w:r>
-      <w:r>
-        <w:rPr>
-          <w:rFonts w:asciiTheme="minorHAnsi" w:hAnsiTheme="minorHAnsi" w:cstheme="minorHAnsi"/>
-          <w:sz w:val="22"/>
-          <w:szCs w:val="22"/>
-        </w:rPr>
-        <w:t>pring HPA axis activity</w:t>
-      </w:r>
-      <w:r>
-        <w:rPr>
-          <w:rFonts w:asciiTheme="minorHAnsi" w:hAnsiTheme="minorHAnsi" w:cstheme="minorHAnsi"/>
-          <w:sz w:val="22"/>
-          <w:szCs w:val="22"/>
-        </w:rPr>
-        <w:t xml:space="preserve">, </w:t>
-      </w:r>
-      <w:r>
-        <w:rPr>
-          <w:rFonts w:asciiTheme="minorHAnsi" w:hAnsiTheme="minorHAnsi" w:cstheme="minorHAnsi"/>
-          <w:sz w:val="22"/>
-          <w:szCs w:val="22"/>
-        </w:rPr>
-        <w:t>retro-orbital</w:t>
-      </w:r>
-      <w:r>
-        <w:rPr>
-          <w:rFonts w:asciiTheme="minorHAnsi" w:hAnsiTheme="minorHAnsi" w:cstheme="minorHAnsi"/>
-          <w:sz w:val="22"/>
-          <w:szCs w:val="22"/>
-        </w:rPr>
-        <w:t xml:space="preserve"> bleeds will be done to collect blood </w:t>
-      </w:r>
-      <w:r>
-        <w:rPr>
-          <w:rFonts w:asciiTheme="minorHAnsi" w:hAnsiTheme="minorHAnsi" w:cstheme="minorHAnsi"/>
-          <w:sz w:val="22"/>
-          <w:szCs w:val="22"/>
-        </w:rPr>
-        <w:t>followed by sacrifice and tissue collection of fat pads 3 days later. Offspring fat pads (</w:t>
-      </w:r>
-      <w:proofErr w:type="spellStart"/>
-      <w:r>
-        <w:rPr>
-          <w:rFonts w:asciiTheme="minorHAnsi" w:hAnsiTheme="minorHAnsi" w:cstheme="minorHAnsi"/>
-          <w:sz w:val="22"/>
-          <w:szCs w:val="22"/>
-        </w:rPr>
-        <w:t>gWAT</w:t>
-      </w:r>
-      <w:proofErr w:type="spellEnd"/>
-      <w:r>
-        <w:rPr>
-          <w:rFonts w:asciiTheme="minorHAnsi" w:hAnsiTheme="minorHAnsi" w:cstheme="minorHAnsi"/>
-          <w:sz w:val="22"/>
-          <w:szCs w:val="22"/>
-        </w:rPr>
-        <w:t xml:space="preserve"> and </w:t>
-      </w:r>
-      <w:proofErr w:type="spellStart"/>
-      <w:r>
-        <w:rPr>
-          <w:rFonts w:asciiTheme="minorHAnsi" w:hAnsiTheme="minorHAnsi" w:cstheme="minorHAnsi"/>
-          <w:sz w:val="22"/>
-          <w:szCs w:val="22"/>
-        </w:rPr>
-        <w:t>iWAT</w:t>
-      </w:r>
-      <w:proofErr w:type="spellEnd"/>
-      <w:r>
-        <w:rPr>
-          <w:rFonts w:asciiTheme="minorHAnsi" w:hAnsiTheme="minorHAnsi" w:cstheme="minorHAnsi"/>
-          <w:sz w:val="22"/>
-          <w:szCs w:val="22"/>
-        </w:rPr>
-        <w:t>) will be collected and weighed to determine adiposity.</w:t>
+        <w:t xml:space="preserve"> at E14.</w:t>
+      </w:r>
+      <w:commentRangeStart w:id="78"/>
+      <w:r>
+        <w:rPr>
+          <w:rFonts w:asciiTheme="minorHAnsi" w:hAnsiTheme="minorHAnsi" w:cstheme="minorHAnsi"/>
+          <w:sz w:val="22"/>
+          <w:szCs w:val="22"/>
+        </w:rPr>
+        <w:t>5</w:t>
+      </w:r>
+      <w:commentRangeEnd w:id="78"/>
+      <w:r>
+        <w:rPr>
+          <w:rStyle w:val="CommentReference"/>
+          <w:rFonts w:asciiTheme="minorHAnsi" w:eastAsiaTheme="minorHAnsi" w:hAnsiTheme="minorHAnsi" w:cstheme="minorBidi"/>
+        </w:rPr>
+        <w:commentReference w:id="78"/>
+      </w:r>
+      <w:del w:id="79" w:author="Dave Bridges" w:date="2019-07-31T11:09:00Z">
+        <w:r>
+          <w:rPr>
+            <w:rFonts w:asciiTheme="minorHAnsi" w:hAnsiTheme="minorHAnsi" w:cstheme="minorHAnsi"/>
+            <w:sz w:val="22"/>
+            <w:szCs w:val="22"/>
+          </w:rPr>
+          <w:delText xml:space="preserve"> or late gestation at E17.5</w:delText>
+        </w:r>
+      </w:del>
+      <w:r>
+        <w:rPr>
+          <w:rFonts w:asciiTheme="minorHAnsi" w:hAnsiTheme="minorHAnsi" w:cstheme="minorHAnsi"/>
+          <w:sz w:val="22"/>
+          <w:szCs w:val="22"/>
+        </w:rPr>
+        <w:t>. Briefly, t</w:t>
+      </w:r>
+      <w:r>
+        <w:rPr>
+          <w:rFonts w:asciiTheme="minorHAnsi" w:hAnsiTheme="minorHAnsi" w:cstheme="minorHAnsi"/>
+          <w:sz w:val="22"/>
+          <w:szCs w:val="22"/>
+        </w:rPr>
+        <w:t xml:space="preserve">he dams </w:t>
+      </w:r>
+      <w:r>
+        <w:rPr>
+          <w:rFonts w:asciiTheme="minorHAnsi" w:hAnsiTheme="minorHAnsi" w:cstheme="minorHAnsi"/>
+          <w:sz w:val="22"/>
+          <w:szCs w:val="22"/>
+        </w:rPr>
+        <w:t>will be anesthetized using a vaporizer during the placental and fetal extraction. L</w:t>
+      </w:r>
+      <w:r>
+        <w:rPr>
+          <w:rFonts w:asciiTheme="minorHAnsi" w:hAnsiTheme="minorHAnsi" w:cstheme="minorHAnsi"/>
+          <w:sz w:val="22"/>
+          <w:szCs w:val="22"/>
+        </w:rPr>
+        <w:t xml:space="preserve">itter size will be </w:t>
+      </w:r>
+      <w:r>
+        <w:rPr>
+          <w:rFonts w:asciiTheme="minorHAnsi" w:hAnsiTheme="minorHAnsi" w:cstheme="minorHAnsi"/>
+          <w:sz w:val="22"/>
+          <w:szCs w:val="22"/>
+        </w:rPr>
+        <w:t>determined per dam</w:t>
+      </w:r>
+      <w:r>
+        <w:rPr>
+          <w:rFonts w:asciiTheme="minorHAnsi" w:hAnsiTheme="minorHAnsi" w:cstheme="minorHAnsi"/>
+          <w:sz w:val="22"/>
+          <w:szCs w:val="22"/>
+        </w:rPr>
+        <w:t xml:space="preserve"> and will account for potential resorbed placentas</w:t>
+      </w:r>
+      <w:r>
+        <w:rPr>
+          <w:rFonts w:asciiTheme="minorHAnsi" w:hAnsiTheme="minorHAnsi" w:cstheme="minorHAnsi"/>
+          <w:sz w:val="22"/>
+          <w:szCs w:val="22"/>
+        </w:rPr>
+        <w:t>. Placental and fetal weights will be collected. Placentas will be snap frozen in liquid nitrogen while some will be embedded in paraffin for histology.</w:t>
+      </w:r>
+      <w:r>
+        <w:rPr>
+          <w:rFonts w:asciiTheme="minorHAnsi" w:hAnsiTheme="minorHAnsi" w:cstheme="minorHAnsi"/>
+          <w:sz w:val="22"/>
+          <w:szCs w:val="22"/>
+        </w:rPr>
+        <w:t xml:space="preserve"> </w:t>
+      </w:r>
+      <w:r>
+        <w:rPr>
+          <w:rFonts w:asciiTheme="minorHAnsi" w:hAnsiTheme="minorHAnsi" w:cstheme="minorHAnsi"/>
+          <w:sz w:val="22"/>
+          <w:szCs w:val="22"/>
+        </w:rPr>
+        <w:t>Molecular studies on placental samples will be conducted to determine protein expression.</w:t>
+      </w:r>
+      <w:r>
+        <w:rPr>
+          <w:rFonts w:asciiTheme="minorHAnsi" w:hAnsiTheme="minorHAnsi" w:cstheme="minorHAnsi"/>
+          <w:sz w:val="22"/>
+          <w:szCs w:val="22"/>
+        </w:rPr>
+        <w:t xml:space="preserve"> </w:t>
       </w:r>
     </w:p>
     <w:p>
       <w:pPr>
         <w:rPr>
+          <w:ins w:id="80" w:author="Dave Bridges" w:date="2019-07-31T11:09:00Z"/>
+          <w:rFonts w:asciiTheme="minorHAnsi" w:hAnsiTheme="minorHAnsi" w:cstheme="minorHAnsi"/>
+          <w:sz w:val="22"/>
+          <w:szCs w:val="22"/>
+        </w:rPr>
+      </w:pPr>
+    </w:p>
+    <w:p>
+      <w:pPr>
+        <w:rPr>
+          <w:rFonts w:asciiTheme="minorHAnsi" w:hAnsiTheme="minorHAnsi" w:cstheme="minorHAnsi"/>
+          <w:sz w:val="22"/>
+          <w:szCs w:val="22"/>
+        </w:rPr>
+      </w:pPr>
+      <w:r>
+        <w:rPr>
+          <w:rFonts w:asciiTheme="minorHAnsi" w:hAnsiTheme="minorHAnsi" w:cstheme="minorHAnsi"/>
+          <w:sz w:val="22"/>
+          <w:szCs w:val="22"/>
+        </w:rPr>
+        <w:t xml:space="preserve">For the groups that will deliver their pups at E21.5, survival and birth rates will be noted. Pups will be sexed and culled to 2 at PND2.5. </w:t>
+      </w:r>
+      <w:r>
+        <w:rPr>
+          <w:rFonts w:asciiTheme="minorHAnsi" w:hAnsiTheme="minorHAnsi" w:cstheme="minorHAnsi"/>
+          <w:sz w:val="22"/>
+          <w:szCs w:val="22"/>
+        </w:rPr>
+        <w:t xml:space="preserve">The offspring will be weighed at PND0.5, PND7.5, 14.5, 16.5, and at 21.5. Pups will be weaned based on sex and treatment group. </w:t>
+      </w:r>
+      <w:r>
+        <w:rPr>
+          <w:rFonts w:asciiTheme="minorHAnsi" w:hAnsiTheme="minorHAnsi" w:cstheme="minorHAnsi"/>
+          <w:sz w:val="22"/>
+          <w:szCs w:val="22"/>
+        </w:rPr>
+        <w:t xml:space="preserve">The weaned pups will have </w:t>
+      </w:r>
+      <w:r>
+        <w:rPr>
+          <w:rFonts w:asciiTheme="minorHAnsi" w:hAnsiTheme="minorHAnsi" w:cstheme="minorHAnsi"/>
+          <w:i/>
+          <w:sz w:val="22"/>
+          <w:szCs w:val="22"/>
+        </w:rPr>
+        <w:t xml:space="preserve">ad libitum </w:t>
+      </w:r>
+      <w:r>
+        <w:rPr>
+          <w:rFonts w:asciiTheme="minorHAnsi" w:hAnsiTheme="minorHAnsi" w:cstheme="minorHAnsi"/>
+          <w:sz w:val="22"/>
+          <w:szCs w:val="22"/>
+        </w:rPr>
+        <w:t xml:space="preserve">access to normal chow diet and water. Their water and food intake will be assessed weekly. They will further undergo body composition analysis by </w:t>
+      </w:r>
+      <w:proofErr w:type="spellStart"/>
+      <w:r>
+        <w:rPr>
+          <w:rFonts w:asciiTheme="minorHAnsi" w:hAnsiTheme="minorHAnsi" w:cstheme="minorHAnsi"/>
+          <w:sz w:val="22"/>
+          <w:szCs w:val="22"/>
+        </w:rPr>
+        <w:t>echoMRI</w:t>
+      </w:r>
+      <w:proofErr w:type="spellEnd"/>
+      <w:r>
+        <w:rPr>
+          <w:rFonts w:asciiTheme="minorHAnsi" w:hAnsiTheme="minorHAnsi" w:cstheme="minorHAnsi"/>
+          <w:sz w:val="22"/>
+          <w:szCs w:val="22"/>
+        </w:rPr>
+        <w:t xml:space="preserve"> at weaning and weekly thereafter. To assess </w:t>
+      </w:r>
+      <w:r>
+        <w:rPr>
+          <w:rFonts w:asciiTheme="minorHAnsi" w:hAnsiTheme="minorHAnsi" w:cstheme="minorHAnsi"/>
+          <w:sz w:val="22"/>
+          <w:szCs w:val="22"/>
+        </w:rPr>
+        <w:t>offs</w:t>
+      </w:r>
+      <w:r>
+        <w:rPr>
+          <w:rFonts w:asciiTheme="minorHAnsi" w:hAnsiTheme="minorHAnsi" w:cstheme="minorHAnsi"/>
+          <w:sz w:val="22"/>
+          <w:szCs w:val="22"/>
+        </w:rPr>
+        <w:t>pring HPA axis activity</w:t>
+      </w:r>
+      <w:r>
+        <w:rPr>
+          <w:rFonts w:asciiTheme="minorHAnsi" w:hAnsiTheme="minorHAnsi" w:cstheme="minorHAnsi"/>
+          <w:sz w:val="22"/>
+          <w:szCs w:val="22"/>
+        </w:rPr>
+        <w:t xml:space="preserve">, </w:t>
+      </w:r>
+      <w:r>
+        <w:rPr>
+          <w:rFonts w:asciiTheme="minorHAnsi" w:hAnsiTheme="minorHAnsi" w:cstheme="minorHAnsi"/>
+          <w:sz w:val="22"/>
+          <w:szCs w:val="22"/>
+        </w:rPr>
+        <w:t>retro-orbital</w:t>
+      </w:r>
+      <w:r>
+        <w:rPr>
+          <w:rFonts w:asciiTheme="minorHAnsi" w:hAnsiTheme="minorHAnsi" w:cstheme="minorHAnsi"/>
+          <w:sz w:val="22"/>
+          <w:szCs w:val="22"/>
+        </w:rPr>
+        <w:t xml:space="preserve"> bleeds will be done to collect blood </w:t>
+      </w:r>
+      <w:r>
+        <w:rPr>
+          <w:rFonts w:asciiTheme="minorHAnsi" w:hAnsiTheme="minorHAnsi" w:cstheme="minorHAnsi"/>
+          <w:sz w:val="22"/>
+          <w:szCs w:val="22"/>
+        </w:rPr>
+        <w:t>followed by sacrifice and tissue collection of fat pads 3 days later. Offspring fat pads (</w:t>
+      </w:r>
+      <w:proofErr w:type="spellStart"/>
+      <w:r>
+        <w:rPr>
+          <w:rFonts w:asciiTheme="minorHAnsi" w:hAnsiTheme="minorHAnsi" w:cstheme="minorHAnsi"/>
+          <w:sz w:val="22"/>
+          <w:szCs w:val="22"/>
+        </w:rPr>
+        <w:t>gWAT</w:t>
+      </w:r>
+      <w:proofErr w:type="spellEnd"/>
+      <w:r>
+        <w:rPr>
+          <w:rFonts w:asciiTheme="minorHAnsi" w:hAnsiTheme="minorHAnsi" w:cstheme="minorHAnsi"/>
+          <w:sz w:val="22"/>
+          <w:szCs w:val="22"/>
+        </w:rPr>
+        <w:t xml:space="preserve"> and </w:t>
+      </w:r>
+      <w:proofErr w:type="spellStart"/>
+      <w:r>
+        <w:rPr>
+          <w:rFonts w:asciiTheme="minorHAnsi" w:hAnsiTheme="minorHAnsi" w:cstheme="minorHAnsi"/>
+          <w:sz w:val="22"/>
+          <w:szCs w:val="22"/>
+        </w:rPr>
+        <w:t>iWAT</w:t>
+      </w:r>
+      <w:proofErr w:type="spellEnd"/>
+      <w:r>
+        <w:rPr>
+          <w:rFonts w:asciiTheme="minorHAnsi" w:hAnsiTheme="minorHAnsi" w:cstheme="minorHAnsi"/>
+          <w:sz w:val="22"/>
+          <w:szCs w:val="22"/>
+        </w:rPr>
+        <w:t>) will be collected and weighed to determine adiposity.</w:t>
+      </w:r>
+    </w:p>
+    <w:p>
+      <w:pPr>
+        <w:rPr>
           <w:rFonts w:asciiTheme="minorHAnsi" w:hAnsiTheme="minorHAnsi" w:cstheme="minorHAnsi"/>
           <w:sz w:val="22"/>
           <w:szCs w:val="22"/>
           <w:highlight w:val="yellow"/>
         </w:rPr>
       </w:pPr>
+      <w:commentRangeStart w:id="81"/>
       <w:r>
         <w:rPr>
           <w:rFonts w:asciiTheme="minorHAnsi" w:hAnsiTheme="minorHAnsi" w:cstheme="minorHAnsi"/>
@@ -11982,8 +12331,31 @@
           <w:szCs w:val="22"/>
           <w:highlight w:val="yellow"/>
         </w:rPr>
-        <w:t>To determine if the effects of Dexamethasone exposure on the placenta and the fetus can be rescued using a placenta-specific glucocorticoid receptor</w:t>
-      </w:r>
+        <w:lastRenderedPageBreak/>
+        <w:t xml:space="preserve">To determine if the effects of </w:t>
+      </w:r>
+      <w:ins w:id="82" w:author="Dave Bridges" w:date="2019-07-31T11:10:00Z">
+        <w:r>
+          <w:rPr>
+            <w:rFonts w:asciiTheme="minorHAnsi" w:hAnsiTheme="minorHAnsi" w:cstheme="minorHAnsi"/>
+            <w:sz w:val="22"/>
+            <w:szCs w:val="22"/>
+            <w:highlight w:val="yellow"/>
+          </w:rPr>
+          <w:t>d</w:t>
+        </w:r>
+      </w:ins>
+      <w:del w:id="83" w:author="Dave Bridges" w:date="2019-07-31T11:10:00Z">
+        <w:r>
+          <w:rPr>
+            <w:rFonts w:asciiTheme="minorHAnsi" w:hAnsiTheme="minorHAnsi" w:cstheme="minorHAnsi"/>
+            <w:sz w:val="22"/>
+            <w:szCs w:val="22"/>
+            <w:highlight w:val="yellow"/>
+          </w:rPr>
+          <w:delText>D</w:delText>
+        </w:r>
+      </w:del>
       <w:r>
         <w:rPr>
           <w:rFonts w:asciiTheme="minorHAnsi" w:hAnsiTheme="minorHAnsi" w:cstheme="minorHAnsi"/>
@@ -11991,6 +12363,15 @@
           <w:szCs w:val="22"/>
           <w:highlight w:val="yellow"/>
         </w:rPr>
+        <w:t>examethasone exposure on the placenta and the fetus can be rescued using a placenta-specific glucocorticoid receptor</w:t>
+      </w:r>
+      <w:r>
+        <w:rPr>
+          <w:rFonts w:asciiTheme="minorHAnsi" w:hAnsiTheme="minorHAnsi" w:cstheme="minorHAnsi"/>
+          <w:sz w:val="22"/>
+          <w:szCs w:val="22"/>
+          <w:highlight w:val="yellow"/>
+        </w:rPr>
         <w:t xml:space="preserve"> (GR)</w:t>
       </w:r>
       <w:r>
@@ -12027,7 +12408,27 @@
           <w:szCs w:val="22"/>
           <w:highlight w:val="yellow"/>
         </w:rPr>
-        <w:t xml:space="preserve">. To isolate placental from fetal and maternal glucocorticoid signaling, our knockout model will ablate GR conditionally in the placenta. To generate the GR-KO, we will use the </w:t>
+        <w:t>. To isolate placental from fetal and maternal glucocorticoid signaling, our knockout model will ablate GR conditionally in the placenta</w:t>
+      </w:r>
+      <w:ins w:id="84" w:author="Dave Bridges" w:date="2019-07-31T11:10:00Z">
+        <w:r>
+          <w:rPr>
+            <w:rFonts w:asciiTheme="minorHAnsi" w:hAnsiTheme="minorHAnsi" w:cstheme="minorHAnsi"/>
+            <w:sz w:val="22"/>
+            <w:szCs w:val="22"/>
+            <w:highlight w:val="yellow"/>
+          </w:rPr>
+          <w:t>, to my knowledge the first time such a model has been generated</w:t>
+        </w:r>
+      </w:ins>
+      <w:r>
+        <w:rPr>
+          <w:rFonts w:asciiTheme="minorHAnsi" w:hAnsiTheme="minorHAnsi" w:cstheme="minorHAnsi"/>
+          <w:sz w:val="22"/>
+          <w:szCs w:val="22"/>
+          <w:highlight w:val="yellow"/>
+        </w:rPr>
+        <w:t xml:space="preserve">. To generate the GR-KO, we will use the </w:t>
       </w:r>
       <w:proofErr w:type="spellStart"/>
       <w:r>
@@ -12047,7 +12448,91 @@
           <w:szCs w:val="22"/>
           <w:highlight w:val="yellow"/>
         </w:rPr>
-        <w:t xml:space="preserve"> recombination technology. Female mice with flanked exon 2 of </w:t>
+        <w:t xml:space="preserve"> recombination technology. </w:t>
+      </w:r>
+      <w:ins w:id="85" w:author="Dave Bridges" w:date="2019-07-31T11:11:00Z">
+        <w:r>
+          <w:rPr>
+            <w:rFonts w:asciiTheme="minorHAnsi" w:hAnsiTheme="minorHAnsi" w:cstheme="minorHAnsi"/>
+            <w:sz w:val="22"/>
+            <w:szCs w:val="22"/>
+            <w:highlight w:val="yellow"/>
+          </w:rPr>
+          <w:t>We will le</w:t>
+        </w:r>
+      </w:ins>
+      <w:ins w:id="86" w:author="Dave Bridges" w:date="2019-07-31T11:12:00Z">
+        <w:r>
+          <w:rPr>
+            <w:rFonts w:asciiTheme="minorHAnsi" w:hAnsiTheme="minorHAnsi" w:cstheme="minorHAnsi"/>
+            <w:sz w:val="22"/>
+            <w:szCs w:val="22"/>
+            <w:highlight w:val="yellow"/>
+          </w:rPr>
+          <w:t xml:space="preserve">verage the fact that placental tissue is primarily fetal derived, so the genotype of the offspring will dictate the genotype of most of the placenta.  First, </w:t>
+        </w:r>
+      </w:ins>
+      <w:del w:id="87" w:author="Dave Bridges" w:date="2019-07-31T11:12:00Z">
+        <w:r>
+          <w:rPr>
+            <w:rFonts w:asciiTheme="minorHAnsi" w:hAnsiTheme="minorHAnsi" w:cstheme="minorHAnsi"/>
+            <w:sz w:val="22"/>
+            <w:szCs w:val="22"/>
+            <w:highlight w:val="yellow"/>
+          </w:rPr>
+          <w:delText>F</w:delText>
+        </w:r>
+      </w:del>
+      <w:ins w:id="88" w:author="Dave Bridges" w:date="2019-07-31T11:12:00Z">
+        <w:r>
+          <w:rPr>
+            <w:rFonts w:asciiTheme="minorHAnsi" w:hAnsiTheme="minorHAnsi" w:cstheme="minorHAnsi"/>
+            <w:sz w:val="22"/>
+            <w:szCs w:val="22"/>
+            <w:highlight w:val="yellow"/>
+          </w:rPr>
+          <w:t>f</w:t>
+        </w:r>
+      </w:ins>
+      <w:r>
+        <w:rPr>
+          <w:rFonts w:asciiTheme="minorHAnsi" w:hAnsiTheme="minorHAnsi" w:cstheme="minorHAnsi"/>
+          <w:sz w:val="22"/>
+          <w:szCs w:val="22"/>
+          <w:highlight w:val="yellow"/>
+        </w:rPr>
+        <w:t>emale mice with</w:t>
+      </w:r>
+      <w:ins w:id="89" w:author="Dave Bridges" w:date="2019-07-31T11:12:00Z">
+        <w:r>
+          <w:rPr>
+            <w:rFonts w:asciiTheme="minorHAnsi" w:hAnsiTheme="minorHAnsi" w:cstheme="minorHAnsi"/>
+            <w:sz w:val="22"/>
+            <w:szCs w:val="22"/>
+            <w:highlight w:val="yellow"/>
+          </w:rPr>
+          <w:t xml:space="preserve"> </w:t>
+        </w:r>
+        <w:proofErr w:type="spellStart"/>
+        <w:r>
+          <w:rPr>
+            <w:rFonts w:asciiTheme="minorHAnsi" w:hAnsiTheme="minorHAnsi" w:cstheme="minorHAnsi"/>
+            <w:sz w:val="22"/>
+            <w:szCs w:val="22"/>
+            <w:highlight w:val="yellow"/>
+          </w:rPr>
+          <w:t>homozygously</w:t>
+        </w:r>
+      </w:ins>
+      <w:proofErr w:type="spellEnd"/>
+      <w:r>
+        <w:rPr>
+          <w:rFonts w:asciiTheme="minorHAnsi" w:hAnsiTheme="minorHAnsi" w:cstheme="minorHAnsi"/>
+          <w:sz w:val="22"/>
+          <w:szCs w:val="22"/>
+          <w:highlight w:val="yellow"/>
+        </w:rPr>
+        <w:t xml:space="preserve"> flanked exon 2 of </w:t>
       </w:r>
       <w:r>
         <w:rPr>
@@ -12165,14 +12650,43 @@
         </w:rPr>
         <w:fldChar w:fldCharType="end"/>
       </w:r>
-      <w:r>
-        <w:rPr>
-          <w:rFonts w:asciiTheme="minorHAnsi" w:hAnsiTheme="minorHAnsi" w:cstheme="minorHAnsi"/>
-          <w:i/>
+      <w:del w:id="90" w:author="Dave Bridges" w:date="2019-07-31T11:13:00Z">
+        <w:r>
+          <w:rPr>
+            <w:rFonts w:asciiTheme="minorHAnsi" w:hAnsiTheme="minorHAnsi" w:cstheme="minorHAnsi"/>
+            <w:i/>
+            <w:sz w:val="22"/>
+            <w:szCs w:val="22"/>
+            <w:highlight w:val="yellow"/>
+          </w:rPr>
+          <w:delText xml:space="preserve"> </w:delText>
+        </w:r>
+        <w:r>
+          <w:rPr>
+            <w:rFonts w:asciiTheme="minorHAnsi" w:hAnsiTheme="minorHAnsi" w:cstheme="minorHAnsi"/>
+            <w:sz w:val="22"/>
+            <w:szCs w:val="22"/>
+            <w:highlight w:val="yellow"/>
+          </w:rPr>
+          <w:delText>to avoid ablation of GR in female tissue</w:delText>
+        </w:r>
+      </w:del>
+      <w:r>
+        <w:rPr>
+          <w:rFonts w:asciiTheme="minorHAnsi" w:hAnsiTheme="minorHAnsi" w:cstheme="minorHAnsi"/>
           <w:sz w:val="22"/>
           <w:szCs w:val="22"/>
           <w:highlight w:val="yellow"/>
         </w:rPr>
+        <w:t>.</w:t>
+      </w:r>
+      <w:r>
+        <w:rPr>
+          <w:rFonts w:asciiTheme="minorHAnsi" w:hAnsiTheme="minorHAnsi" w:cstheme="minorHAnsi"/>
+          <w:sz w:val="22"/>
+          <w:szCs w:val="22"/>
+          <w:highlight w:val="yellow"/>
+        </w:rPr>
         <w:t xml:space="preserve"> </w:t>
       </w:r>
       <w:r>
@@ -12182,7 +12696,7 @@
           <w:szCs w:val="22"/>
           <w:highlight w:val="yellow"/>
         </w:rPr>
-        <w:t>to avoid ablation of GR in female tissue.</w:t>
+        <w:t>This cross will be generated as depicted in Figure 1. Briefly, t</w:t>
       </w:r>
       <w:r>
         <w:rPr>
@@ -12191,36 +12705,42 @@
           <w:szCs w:val="22"/>
           <w:highlight w:val="yellow"/>
         </w:rPr>
-        <w:t xml:space="preserve"> </w:t>
-      </w:r>
-      <w:r>
-        <w:rPr>
-          <w:rFonts w:asciiTheme="minorHAnsi" w:hAnsiTheme="minorHAnsi" w:cstheme="minorHAnsi"/>
-          <w:sz w:val="22"/>
-          <w:szCs w:val="22"/>
-          <w:highlight w:val="yellow"/>
-        </w:rPr>
-        <w:t>This cross will be generated as depicted in Figure 1. Briefly, t</w:t>
-      </w:r>
-      <w:r>
-        <w:rPr>
-          <w:rFonts w:asciiTheme="minorHAnsi" w:hAnsiTheme="minorHAnsi" w:cstheme="minorHAnsi"/>
-          <w:sz w:val="22"/>
-          <w:szCs w:val="22"/>
-          <w:highlight w:val="yellow"/>
-        </w:rPr>
         <w:t xml:space="preserve">he parental strains for this experiment will be male </w:t>
       </w:r>
-      <w:r>
-        <w:rPr>
-          <w:rFonts w:asciiTheme="minorHAnsi" w:hAnsiTheme="minorHAnsi" w:cstheme="minorHAnsi"/>
-          <w:i/>
-          <w:sz w:val="22"/>
-          <w:szCs w:val="22"/>
-          <w:highlight w:val="yellow"/>
-        </w:rPr>
-        <w:t xml:space="preserve">Tsc1 </w:t>
-      </w:r>
+      <w:del w:id="91" w:author="Dave Bridges" w:date="2019-07-31T11:13:00Z">
+        <w:r>
+          <w:rPr>
+            <w:rFonts w:asciiTheme="minorHAnsi" w:hAnsiTheme="minorHAnsi" w:cstheme="minorHAnsi"/>
+            <w:i/>
+            <w:sz w:val="22"/>
+            <w:szCs w:val="22"/>
+            <w:highlight w:val="yellow"/>
+          </w:rPr>
+          <w:delText xml:space="preserve">Tsc1 </w:delText>
+        </w:r>
+      </w:del>
+      <w:ins w:id="92" w:author="Dave Bridges" w:date="2019-07-31T11:13:00Z">
+        <w:r>
+          <w:rPr>
+            <w:rFonts w:asciiTheme="minorHAnsi" w:hAnsiTheme="minorHAnsi" w:cstheme="minorHAnsi"/>
+            <w:i/>
+            <w:sz w:val="22"/>
+            <w:szCs w:val="22"/>
+            <w:highlight w:val="yellow"/>
+          </w:rPr>
+          <w:t>Nr3c1</w:t>
+        </w:r>
+        <w:r>
+          <w:rPr>
+            <w:rFonts w:asciiTheme="minorHAnsi" w:hAnsiTheme="minorHAnsi" w:cstheme="minorHAnsi"/>
+            <w:i/>
+            <w:sz w:val="22"/>
+            <w:szCs w:val="22"/>
+            <w:highlight w:val="yellow"/>
+          </w:rPr>
+          <w:t xml:space="preserve"> </w:t>
+        </w:r>
+      </w:ins>
       <w:r>
         <w:rPr>
           <w:rFonts w:asciiTheme="minorHAnsi" w:hAnsiTheme="minorHAnsi" w:cstheme="minorHAnsi"/>
@@ -12289,9 +12809,102 @@
           <w:highlight w:val="yellow"/>
           <w:vertAlign w:val="superscript"/>
         </w:rPr>
-        <w:t>/</w:t>
-      </w:r>
-      <w:proofErr w:type="gramStart"/>
+        <w:t>/+</w:t>
+      </w:r>
+      <w:r>
+        <w:rPr>
+          <w:rFonts w:asciiTheme="minorHAnsi" w:hAnsiTheme="minorHAnsi" w:cstheme="minorHAnsi"/>
+          <w:i/>
+          <w:sz w:val="22"/>
+          <w:szCs w:val="22"/>
+          <w:highlight w:val="yellow"/>
+        </w:rPr>
+        <w:t xml:space="preserve"> </w:t>
+      </w:r>
+      <w:del w:id="93" w:author="Dave Bridges" w:date="2019-07-31T11:11:00Z">
+        <w:r>
+          <w:rPr>
+            <w:rFonts w:asciiTheme="minorHAnsi" w:hAnsiTheme="minorHAnsi" w:cstheme="minorHAnsi"/>
+            <w:i/>
+            <w:sz w:val="22"/>
+            <w:szCs w:val="22"/>
+            <w:highlight w:val="yellow"/>
+          </w:rPr>
+          <w:delText xml:space="preserve"> </w:delText>
+        </w:r>
+      </w:del>
+      <w:r>
+        <w:rPr>
+          <w:rFonts w:asciiTheme="minorHAnsi" w:hAnsiTheme="minorHAnsi" w:cstheme="minorHAnsi"/>
+          <w:sz w:val="22"/>
+          <w:szCs w:val="22"/>
+          <w:highlight w:val="yellow"/>
+          <w:rPrChange w:id="94" w:author="Dave Bridges" w:date="2019-07-31T11:11:00Z">
+            <w:rPr>
+              <w:rFonts w:asciiTheme="minorHAnsi" w:hAnsiTheme="minorHAnsi" w:cstheme="minorHAnsi"/>
+              <w:i/>
+              <w:sz w:val="22"/>
+              <w:szCs w:val="22"/>
+              <w:highlight w:val="yellow"/>
+            </w:rPr>
+          </w:rPrChange>
+        </w:rPr>
+        <w:t>crossed</w:t>
+      </w:r>
+      <w:r>
+        <w:rPr>
+          <w:rFonts w:asciiTheme="minorHAnsi" w:hAnsiTheme="minorHAnsi" w:cstheme="minorHAnsi"/>
+          <w:i/>
+          <w:sz w:val="22"/>
+          <w:szCs w:val="22"/>
+          <w:highlight w:val="yellow"/>
+        </w:rPr>
+        <w:t xml:space="preserve"> with </w:t>
+      </w:r>
+      <w:r>
+        <w:rPr>
+          <w:rFonts w:asciiTheme="minorHAnsi" w:hAnsiTheme="minorHAnsi" w:cstheme="minorHAnsi"/>
+          <w:sz w:val="22"/>
+          <w:szCs w:val="22"/>
+          <w:highlight w:val="yellow"/>
+        </w:rPr>
+        <w:t xml:space="preserve">female </w:t>
+      </w:r>
+      <w:del w:id="95" w:author="Dave Bridges" w:date="2019-07-31T11:13:00Z">
+        <w:r>
+          <w:rPr>
+            <w:rFonts w:asciiTheme="minorHAnsi" w:hAnsiTheme="minorHAnsi" w:cstheme="minorHAnsi"/>
+            <w:i/>
+            <w:sz w:val="22"/>
+            <w:szCs w:val="22"/>
+            <w:highlight w:val="yellow"/>
+          </w:rPr>
+          <w:delText xml:space="preserve">Tsc1 </w:delText>
+        </w:r>
+      </w:del>
+      <w:ins w:id="96" w:author="Dave Bridges" w:date="2019-07-31T11:13:00Z">
+        <w:r>
+          <w:rPr>
+            <w:rFonts w:asciiTheme="minorHAnsi" w:hAnsiTheme="minorHAnsi" w:cstheme="minorHAnsi"/>
+            <w:i/>
+            <w:sz w:val="22"/>
+            <w:szCs w:val="22"/>
+            <w:highlight w:val="yellow"/>
+          </w:rPr>
+          <w:t>Nr3c1</w:t>
+        </w:r>
+        <w:r>
+          <w:rPr>
+            <w:rFonts w:asciiTheme="minorHAnsi" w:hAnsiTheme="minorHAnsi" w:cstheme="minorHAnsi"/>
+            <w:i/>
+            <w:sz w:val="22"/>
+            <w:szCs w:val="22"/>
+            <w:highlight w:val="yellow"/>
+          </w:rPr>
+          <w:t xml:space="preserve"> </w:t>
+        </w:r>
+      </w:ins>
+      <w:proofErr w:type="spellStart"/>
       <w:r>
         <w:rPr>
           <w:rFonts w:asciiTheme="minorHAnsi" w:hAnsiTheme="minorHAnsi" w:cstheme="minorHAnsi"/>
@@ -12300,49 +12913,9 @@
           <w:highlight w:val="yellow"/>
           <w:vertAlign w:val="superscript"/>
         </w:rPr>
-        <w:t>+</w:t>
-      </w:r>
-      <w:r>
-        <w:rPr>
-          <w:rFonts w:asciiTheme="minorHAnsi" w:hAnsiTheme="minorHAnsi" w:cstheme="minorHAnsi"/>
-          <w:i/>
-          <w:sz w:val="22"/>
-          <w:szCs w:val="22"/>
-          <w:highlight w:val="yellow"/>
-        </w:rPr>
-        <w:t xml:space="preserve">  crossed</w:t>
-      </w:r>
-      <w:proofErr w:type="gramEnd"/>
-      <w:r>
-        <w:rPr>
-          <w:rFonts w:asciiTheme="minorHAnsi" w:hAnsiTheme="minorHAnsi" w:cstheme="minorHAnsi"/>
-          <w:i/>
-          <w:sz w:val="22"/>
-          <w:szCs w:val="22"/>
-          <w:highlight w:val="yellow"/>
-        </w:rPr>
-        <w:t xml:space="preserve"> with </w:t>
-      </w:r>
-      <w:r>
-        <w:rPr>
-          <w:rFonts w:asciiTheme="minorHAnsi" w:hAnsiTheme="minorHAnsi" w:cstheme="minorHAnsi"/>
-          <w:sz w:val="22"/>
-          <w:szCs w:val="22"/>
-          <w:highlight w:val="yellow"/>
-        </w:rPr>
-        <w:t xml:space="preserve">female </w:t>
-      </w:r>
-      <w:r>
-        <w:rPr>
-          <w:rFonts w:asciiTheme="minorHAnsi" w:hAnsiTheme="minorHAnsi" w:cstheme="minorHAnsi"/>
-          <w:i/>
-          <w:sz w:val="22"/>
-          <w:szCs w:val="22"/>
-          <w:highlight w:val="yellow"/>
-        </w:rPr>
-        <w:t xml:space="preserve">Tsc1 </w:t>
-      </w:r>
-      <w:proofErr w:type="spellStart"/>
+        <w:t>fl</w:t>
+      </w:r>
+      <w:proofErr w:type="spellEnd"/>
       <w:r>
         <w:rPr>
           <w:rFonts w:asciiTheme="minorHAnsi" w:hAnsiTheme="minorHAnsi" w:cstheme="minorHAnsi"/>
@@ -12351,9 +12924,10 @@
           <w:highlight w:val="yellow"/>
           <w:vertAlign w:val="superscript"/>
         </w:rPr>
-        <w:t>fl</w:t>
-      </w:r>
-      <w:proofErr w:type="spellEnd"/>
+        <w:t>/</w:t>
+      </w:r>
+      <w:proofErr w:type="spellStart"/>
+      <w:proofErr w:type="gramStart"/>
       <w:r>
         <w:rPr>
           <w:rFonts w:asciiTheme="minorHAnsi" w:hAnsiTheme="minorHAnsi" w:cstheme="minorHAnsi"/>
@@ -12362,9 +12936,9 @@
           <w:highlight w:val="yellow"/>
           <w:vertAlign w:val="superscript"/>
         </w:rPr>
-        <w:t>/</w:t>
-      </w:r>
-      <w:proofErr w:type="spellStart"/>
+        <w:t>fl</w:t>
+      </w:r>
+      <w:proofErr w:type="spellEnd"/>
       <w:r>
         <w:rPr>
           <w:rFonts w:asciiTheme="minorHAnsi" w:hAnsiTheme="minorHAnsi" w:cstheme="minorHAnsi"/>
@@ -12373,9 +12947,46 @@
           <w:highlight w:val="yellow"/>
           <w:vertAlign w:val="superscript"/>
         </w:rPr>
-        <w:t>fl</w:t>
-      </w:r>
-      <w:proofErr w:type="spellEnd"/>
+        <w:t xml:space="preserve"> </w:t>
+      </w:r>
+      <w:r>
+        <w:rPr>
+          <w:rFonts w:asciiTheme="minorHAnsi" w:hAnsiTheme="minorHAnsi" w:cstheme="minorHAnsi"/>
+          <w:sz w:val="22"/>
+          <w:szCs w:val="22"/>
+          <w:highlight w:val="yellow"/>
+        </w:rPr>
+        <w:t>;</w:t>
+      </w:r>
+      <w:proofErr w:type="gramEnd"/>
+      <w:r>
+        <w:rPr>
+          <w:rFonts w:asciiTheme="minorHAnsi" w:hAnsiTheme="minorHAnsi" w:cstheme="minorHAnsi"/>
+          <w:sz w:val="22"/>
+          <w:szCs w:val="22"/>
+          <w:highlight w:val="yellow"/>
+        </w:rPr>
+        <w:t xml:space="preserve"> </w:t>
+      </w:r>
+      <w:r>
+        <w:rPr>
+          <w:rFonts w:asciiTheme="minorHAnsi" w:hAnsiTheme="minorHAnsi" w:cstheme="minorHAnsi"/>
+          <w:i/>
+          <w:sz w:val="22"/>
+          <w:szCs w:val="22"/>
+          <w:highlight w:val="yellow"/>
+        </w:rPr>
+        <w:t>Cyp19a1-Cre</w:t>
+      </w:r>
+      <w:r>
+        <w:rPr>
+          <w:rFonts w:asciiTheme="minorHAnsi" w:hAnsiTheme="minorHAnsi" w:cstheme="minorHAnsi"/>
+          <w:sz w:val="22"/>
+          <w:szCs w:val="22"/>
+          <w:highlight w:val="yellow"/>
+        </w:rPr>
+        <w:t xml:space="preserve"> </w:t>
+      </w:r>
       <w:r>
         <w:rPr>
           <w:rFonts w:asciiTheme="minorHAnsi" w:hAnsiTheme="minorHAnsi" w:cstheme="minorHAnsi"/>
@@ -12384,7 +12995,7 @@
           <w:highlight w:val="yellow"/>
           <w:vertAlign w:val="superscript"/>
         </w:rPr>
-        <w:t xml:space="preserve"> </w:t>
+        <w:t>+/+</w:t>
       </w:r>
       <w:r>
         <w:rPr>
@@ -12393,36 +13004,19 @@
           <w:szCs w:val="22"/>
           <w:highlight w:val="yellow"/>
         </w:rPr>
-        <w:t>;</w:t>
-      </w:r>
-      <w:r>
-        <w:rPr>
-          <w:rFonts w:asciiTheme="minorHAnsi" w:hAnsiTheme="minorHAnsi" w:cstheme="minorHAnsi"/>
+        <w:t>. This cross will yield a combination of knockout</w:t>
+      </w:r>
+      <w:r>
+        <w:rPr>
+          <w:rFonts w:asciiTheme="minorHAnsi" w:hAnsiTheme="minorHAnsi" w:cstheme="minorHAnsi"/>
+          <w:i/>
           <w:sz w:val="22"/>
           <w:szCs w:val="22"/>
           <w:highlight w:val="yellow"/>
         </w:rPr>
-        <w:t xml:space="preserve"> </w:t>
-      </w:r>
-      <w:r>
-        <w:rPr>
-          <w:rFonts w:asciiTheme="minorHAnsi" w:hAnsiTheme="minorHAnsi" w:cstheme="minorHAnsi"/>
-          <w:i/>
-          <w:sz w:val="22"/>
-          <w:szCs w:val="22"/>
-          <w:highlight w:val="yellow"/>
-        </w:rPr>
-        <w:t>Cyp19a1-Cre</w:t>
-      </w:r>
-      <w:r>
-        <w:rPr>
-          <w:rFonts w:asciiTheme="minorHAnsi" w:hAnsiTheme="minorHAnsi" w:cstheme="minorHAnsi"/>
-          <w:sz w:val="22"/>
-          <w:szCs w:val="22"/>
-          <w:highlight w:val="yellow"/>
-        </w:rPr>
-        <w:t xml:space="preserve"> </w:t>
-      </w:r>
+        <w:t xml:space="preserve"> Tsc1 </w:t>
+      </w:r>
+      <w:proofErr w:type="spellStart"/>
       <w:r>
         <w:rPr>
           <w:rFonts w:asciiTheme="minorHAnsi" w:hAnsiTheme="minorHAnsi" w:cstheme="minorHAnsi"/>
@@ -12431,28 +13025,9 @@
           <w:highlight w:val="yellow"/>
           <w:vertAlign w:val="superscript"/>
         </w:rPr>
-        <w:t>+/+</w:t>
-      </w:r>
-      <w:r>
-        <w:rPr>
-          <w:rFonts w:asciiTheme="minorHAnsi" w:hAnsiTheme="minorHAnsi" w:cstheme="minorHAnsi"/>
-          <w:sz w:val="22"/>
-          <w:szCs w:val="22"/>
-          <w:highlight w:val="yellow"/>
-        </w:rPr>
-        <w:t>. This cross will yield a combination of knockout</w:t>
-      </w:r>
-      <w:r>
-        <w:rPr>
-          <w:rFonts w:asciiTheme="minorHAnsi" w:hAnsiTheme="minorHAnsi" w:cstheme="minorHAnsi"/>
-          <w:i/>
-          <w:sz w:val="22"/>
-          <w:szCs w:val="22"/>
-          <w:highlight w:val="yellow"/>
-        </w:rPr>
-        <w:t xml:space="preserve"> Tsc1 </w:t>
-      </w:r>
-      <w:proofErr w:type="spellStart"/>
+        <w:t>fl</w:t>
+      </w:r>
+      <w:proofErr w:type="spellEnd"/>
       <w:r>
         <w:rPr>
           <w:rFonts w:asciiTheme="minorHAnsi" w:hAnsiTheme="minorHAnsi" w:cstheme="minorHAnsi"/>
@@ -12461,9 +13036,9 @@
           <w:highlight w:val="yellow"/>
           <w:vertAlign w:val="superscript"/>
         </w:rPr>
-        <w:t>fl</w:t>
-      </w:r>
-      <w:proofErr w:type="spellEnd"/>
+        <w:t>/</w:t>
+      </w:r>
+      <w:proofErr w:type="spellStart"/>
       <w:r>
         <w:rPr>
           <w:rFonts w:asciiTheme="minorHAnsi" w:hAnsiTheme="minorHAnsi" w:cstheme="minorHAnsi"/>
@@ -12472,9 +13047,18 @@
           <w:highlight w:val="yellow"/>
           <w:vertAlign w:val="superscript"/>
         </w:rPr>
-        <w:t>/</w:t>
-      </w:r>
-      <w:proofErr w:type="spellStart"/>
+        <w:t>fl</w:t>
+      </w:r>
+      <w:proofErr w:type="spellEnd"/>
+      <w:r>
+        <w:rPr>
+          <w:rFonts w:asciiTheme="minorHAnsi" w:hAnsiTheme="minorHAnsi" w:cstheme="minorHAnsi"/>
+          <w:sz w:val="22"/>
+          <w:szCs w:val="22"/>
+          <w:highlight w:val="yellow"/>
+        </w:rPr>
+        <w:t>;</w:t>
+      </w:r>
       <w:r>
         <w:rPr>
           <w:rFonts w:asciiTheme="minorHAnsi" w:hAnsiTheme="minorHAnsi" w:cstheme="minorHAnsi"/>
@@ -12483,28 +13067,60 @@
           <w:highlight w:val="yellow"/>
           <w:vertAlign w:val="superscript"/>
         </w:rPr>
-        <w:t>fl</w:t>
-      </w:r>
-      <w:proofErr w:type="spellEnd"/>
-      <w:r>
-        <w:rPr>
-          <w:rFonts w:asciiTheme="minorHAnsi" w:hAnsiTheme="minorHAnsi" w:cstheme="minorHAnsi"/>
+        <w:t xml:space="preserve"> </w:t>
+      </w:r>
+      <w:r>
+        <w:rPr>
+          <w:rFonts w:asciiTheme="minorHAnsi" w:hAnsiTheme="minorHAnsi" w:cstheme="minorHAnsi"/>
+          <w:i/>
           <w:sz w:val="22"/>
           <w:szCs w:val="22"/>
           <w:highlight w:val="yellow"/>
         </w:rPr>
-        <w:t>;</w:t>
-      </w:r>
-      <w:r>
-        <w:rPr>
-          <w:rFonts w:asciiTheme="minorHAnsi" w:hAnsiTheme="minorHAnsi" w:cstheme="minorHAnsi"/>
+        <w:t>Cyp19a1-Cre</w:t>
+      </w:r>
+      <w:r>
+        <w:rPr>
+          <w:rFonts w:asciiTheme="minorHAnsi" w:hAnsiTheme="minorHAnsi" w:cstheme="minorHAnsi"/>
+          <w:i/>
           <w:sz w:val="22"/>
           <w:szCs w:val="22"/>
           <w:highlight w:val="yellow"/>
           <w:vertAlign w:val="superscript"/>
         </w:rPr>
+        <w:t>Tg/+</w:t>
+      </w:r>
+      <w:r>
+        <w:rPr>
+          <w:rFonts w:asciiTheme="minorHAnsi" w:hAnsiTheme="minorHAnsi" w:cstheme="minorHAnsi"/>
+          <w:i/>
+          <w:sz w:val="22"/>
+          <w:szCs w:val="22"/>
+          <w:highlight w:val="yellow"/>
+        </w:rPr>
         <w:t xml:space="preserve"> </w:t>
       </w:r>
+      <w:del w:id="97" w:author="Dave Bridges" w:date="2019-07-31T11:11:00Z">
+        <w:r>
+          <w:rPr>
+            <w:rFonts w:asciiTheme="minorHAnsi" w:hAnsiTheme="minorHAnsi" w:cstheme="minorHAnsi"/>
+            <w:i/>
+            <w:sz w:val="22"/>
+            <w:szCs w:val="22"/>
+            <w:highlight w:val="yellow"/>
+          </w:rPr>
+          <w:delText xml:space="preserve"> </w:delText>
+        </w:r>
+      </w:del>
+      <w:r>
+        <w:rPr>
+          <w:rFonts w:asciiTheme="minorHAnsi" w:hAnsiTheme="minorHAnsi" w:cstheme="minorHAnsi"/>
+          <w:sz w:val="22"/>
+          <w:szCs w:val="22"/>
+          <w:highlight w:val="yellow"/>
+        </w:rPr>
+        <w:t>, conditionally heterozygous</w:t>
+      </w:r>
       <w:r>
         <w:rPr>
           <w:rFonts w:asciiTheme="minorHAnsi" w:hAnsiTheme="minorHAnsi" w:cstheme="minorHAnsi"/>
@@ -12513,71 +13129,73 @@
           <w:szCs w:val="22"/>
           <w:highlight w:val="yellow"/>
         </w:rPr>
-        <w:t>Cyp19a1-Cre</w:t>
-      </w:r>
-      <w:r>
-        <w:rPr>
-          <w:rFonts w:asciiTheme="minorHAnsi" w:hAnsiTheme="minorHAnsi" w:cstheme="minorHAnsi"/>
-          <w:i/>
+        <w:t xml:space="preserve"> </w:t>
+      </w:r>
+      <w:del w:id="98" w:author="Dave Bridges" w:date="2019-07-31T11:14:00Z">
+        <w:r>
+          <w:rPr>
+            <w:rFonts w:asciiTheme="minorHAnsi" w:hAnsiTheme="minorHAnsi" w:cstheme="minorHAnsi"/>
+            <w:i/>
+            <w:sz w:val="22"/>
+            <w:szCs w:val="22"/>
+            <w:highlight w:val="yellow"/>
+          </w:rPr>
+          <w:delText xml:space="preserve">Tsc1 </w:delText>
+        </w:r>
+      </w:del>
+      <w:ins w:id="99" w:author="Dave Bridges" w:date="2019-07-31T11:14:00Z">
+        <w:r>
+          <w:rPr>
+            <w:rFonts w:asciiTheme="minorHAnsi" w:hAnsiTheme="minorHAnsi" w:cstheme="minorHAnsi"/>
+            <w:i/>
+            <w:sz w:val="22"/>
+            <w:szCs w:val="22"/>
+            <w:highlight w:val="yellow"/>
+          </w:rPr>
+          <w:t>Nr3c1</w:t>
+        </w:r>
+        <w:r>
+          <w:rPr>
+            <w:rFonts w:asciiTheme="minorHAnsi" w:hAnsiTheme="minorHAnsi" w:cstheme="minorHAnsi"/>
+            <w:i/>
+            <w:sz w:val="22"/>
+            <w:szCs w:val="22"/>
+            <w:highlight w:val="yellow"/>
+          </w:rPr>
+          <w:t xml:space="preserve"> </w:t>
+        </w:r>
+      </w:ins>
+      <w:proofErr w:type="spellStart"/>
+      <w:r>
+        <w:rPr>
+          <w:rFonts w:asciiTheme="minorHAnsi" w:hAnsiTheme="minorHAnsi" w:cstheme="minorHAnsi"/>
           <w:sz w:val="22"/>
           <w:szCs w:val="22"/>
           <w:highlight w:val="yellow"/>
           <w:vertAlign w:val="superscript"/>
         </w:rPr>
-        <w:t>Tg/</w:t>
-      </w:r>
-      <w:proofErr w:type="gramStart"/>
-      <w:r>
-        <w:rPr>
-          <w:rFonts w:asciiTheme="minorHAnsi" w:hAnsiTheme="minorHAnsi" w:cstheme="minorHAnsi"/>
-          <w:i/>
+        <w:t>fl</w:t>
+      </w:r>
+      <w:proofErr w:type="spellEnd"/>
+      <w:r>
+        <w:rPr>
+          <w:rFonts w:asciiTheme="minorHAnsi" w:hAnsiTheme="minorHAnsi" w:cstheme="minorHAnsi"/>
           <w:sz w:val="22"/>
           <w:szCs w:val="22"/>
           <w:highlight w:val="yellow"/>
           <w:vertAlign w:val="superscript"/>
         </w:rPr>
-        <w:t>+</w:t>
-      </w:r>
-      <w:r>
-        <w:rPr>
-          <w:rFonts w:asciiTheme="minorHAnsi" w:hAnsiTheme="minorHAnsi" w:cstheme="minorHAnsi"/>
-          <w:i/>
+        <w:t>/+</w:t>
+      </w:r>
+      <w:r>
+        <w:rPr>
+          <w:rFonts w:asciiTheme="minorHAnsi" w:hAnsiTheme="minorHAnsi" w:cstheme="minorHAnsi"/>
           <w:sz w:val="22"/>
           <w:szCs w:val="22"/>
           <w:highlight w:val="yellow"/>
         </w:rPr>
-        <w:t xml:space="preserve">  </w:t>
-      </w:r>
-      <w:r>
-        <w:rPr>
-          <w:rFonts w:asciiTheme="minorHAnsi" w:hAnsiTheme="minorHAnsi" w:cstheme="minorHAnsi"/>
-          <w:sz w:val="22"/>
-          <w:szCs w:val="22"/>
-          <w:highlight w:val="yellow"/>
-        </w:rPr>
-        <w:t>,</w:t>
-      </w:r>
-      <w:proofErr w:type="gramEnd"/>
-      <w:r>
-        <w:rPr>
-          <w:rFonts w:asciiTheme="minorHAnsi" w:hAnsiTheme="minorHAnsi" w:cstheme="minorHAnsi"/>
-          <w:sz w:val="22"/>
-          <w:szCs w:val="22"/>
-          <w:highlight w:val="yellow"/>
-        </w:rPr>
-        <w:t xml:space="preserve"> conditionally heterozygous</w:t>
-      </w:r>
-      <w:r>
-        <w:rPr>
-          <w:rFonts w:asciiTheme="minorHAnsi" w:hAnsiTheme="minorHAnsi" w:cstheme="minorHAnsi"/>
-          <w:i/>
-          <w:sz w:val="22"/>
-          <w:szCs w:val="22"/>
-          <w:highlight w:val="yellow"/>
-        </w:rPr>
-        <w:t xml:space="preserve"> Tsc1 </w:t>
-      </w:r>
-      <w:proofErr w:type="spellStart"/>
+        <w:t>;</w:t>
+      </w:r>
       <w:r>
         <w:rPr>
           <w:rFonts w:asciiTheme="minorHAnsi" w:hAnsiTheme="minorHAnsi" w:cstheme="minorHAnsi"/>
@@ -12586,28 +13204,135 @@
           <w:highlight w:val="yellow"/>
           <w:vertAlign w:val="superscript"/>
         </w:rPr>
-        <w:t>fl</w:t>
-      </w:r>
-      <w:proofErr w:type="spellEnd"/>
-      <w:r>
-        <w:rPr>
-          <w:rFonts w:asciiTheme="minorHAnsi" w:hAnsiTheme="minorHAnsi" w:cstheme="minorHAnsi"/>
+        <w:t xml:space="preserve"> </w:t>
+      </w:r>
+      <w:r>
+        <w:rPr>
+          <w:rFonts w:asciiTheme="minorHAnsi" w:hAnsiTheme="minorHAnsi" w:cstheme="minorHAnsi"/>
+          <w:i/>
+          <w:sz w:val="22"/>
+          <w:szCs w:val="22"/>
+          <w:highlight w:val="yellow"/>
+        </w:rPr>
+        <w:t>Cyp19a1-Cre</w:t>
+      </w:r>
+      <w:r>
+        <w:rPr>
+          <w:rFonts w:asciiTheme="minorHAnsi" w:hAnsiTheme="minorHAnsi" w:cstheme="minorHAnsi"/>
+          <w:i/>
           <w:sz w:val="22"/>
           <w:szCs w:val="22"/>
           <w:highlight w:val="yellow"/>
           <w:vertAlign w:val="superscript"/>
         </w:rPr>
-        <w:t>/+</w:t>
-      </w:r>
-      <w:r>
-        <w:rPr>
-          <w:rFonts w:asciiTheme="minorHAnsi" w:hAnsiTheme="minorHAnsi" w:cstheme="minorHAnsi"/>
+        <w:t>Tg/+</w:t>
+      </w:r>
+      <w:r>
+        <w:rPr>
+          <w:rFonts w:asciiTheme="minorHAnsi" w:hAnsiTheme="minorHAnsi" w:cstheme="minorHAnsi"/>
+          <w:i/>
           <w:sz w:val="22"/>
           <w:szCs w:val="22"/>
           <w:highlight w:val="yellow"/>
         </w:rPr>
-        <w:t>;</w:t>
-      </w:r>
+        <w:t xml:space="preserve"> </w:t>
+      </w:r>
+      <w:del w:id="100" w:author="Dave Bridges" w:date="2019-07-31T11:11:00Z">
+        <w:r>
+          <w:rPr>
+            <w:rFonts w:asciiTheme="minorHAnsi" w:hAnsiTheme="minorHAnsi" w:cstheme="minorHAnsi"/>
+            <w:i/>
+            <w:sz w:val="22"/>
+            <w:szCs w:val="22"/>
+            <w:highlight w:val="yellow"/>
+          </w:rPr>
+          <w:delText xml:space="preserve"> </w:delText>
+        </w:r>
+      </w:del>
+      <w:r>
+        <w:rPr>
+          <w:rFonts w:asciiTheme="minorHAnsi" w:hAnsiTheme="minorHAnsi" w:cstheme="minorHAnsi"/>
+          <w:sz w:val="22"/>
+          <w:szCs w:val="22"/>
+          <w:highlight w:val="yellow"/>
+        </w:rPr>
+        <w:t xml:space="preserve">, </w:t>
+      </w:r>
+      <w:del w:id="101" w:author="Dave Bridges" w:date="2019-07-31T11:11:00Z">
+        <w:r>
+          <w:rPr>
+            <w:rFonts w:asciiTheme="minorHAnsi" w:hAnsiTheme="minorHAnsi" w:cstheme="minorHAnsi"/>
+            <w:sz w:val="22"/>
+            <w:szCs w:val="22"/>
+            <w:highlight w:val="yellow"/>
+          </w:rPr>
+          <w:delText xml:space="preserve">or </w:delText>
+        </w:r>
+      </w:del>
+      <w:ins w:id="102" w:author="Dave Bridges" w:date="2019-07-31T11:11:00Z">
+        <w:r>
+          <w:rPr>
+            <w:rFonts w:asciiTheme="minorHAnsi" w:hAnsiTheme="minorHAnsi" w:cstheme="minorHAnsi"/>
+            <w:sz w:val="22"/>
+            <w:szCs w:val="22"/>
+            <w:highlight w:val="yellow"/>
+          </w:rPr>
+          <w:t>and</w:t>
+        </w:r>
+        <w:r>
+          <w:rPr>
+            <w:rFonts w:asciiTheme="minorHAnsi" w:hAnsiTheme="minorHAnsi" w:cstheme="minorHAnsi"/>
+            <w:sz w:val="22"/>
+            <w:szCs w:val="22"/>
+            <w:highlight w:val="yellow"/>
+          </w:rPr>
+          <w:t xml:space="preserve"> </w:t>
+        </w:r>
+      </w:ins>
+      <w:r>
+        <w:rPr>
+          <w:rFonts w:asciiTheme="minorHAnsi" w:hAnsiTheme="minorHAnsi" w:cstheme="minorHAnsi"/>
+          <w:sz w:val="22"/>
+          <w:szCs w:val="22"/>
+          <w:highlight w:val="yellow"/>
+        </w:rPr>
+        <w:t xml:space="preserve">wild-type </w:t>
+      </w:r>
+      <w:del w:id="103" w:author="Dave Bridges" w:date="2019-07-31T11:14:00Z">
+        <w:r>
+          <w:rPr>
+            <w:rFonts w:asciiTheme="minorHAnsi" w:hAnsiTheme="minorHAnsi" w:cstheme="minorHAnsi"/>
+            <w:i/>
+            <w:sz w:val="22"/>
+            <w:szCs w:val="22"/>
+            <w:highlight w:val="yellow"/>
+          </w:rPr>
+          <w:delText xml:space="preserve">Tsc1 </w:delText>
+        </w:r>
+      </w:del>
+      <w:ins w:id="104" w:author="Dave Bridges" w:date="2019-07-31T11:14:00Z">
+        <w:r>
+          <w:rPr>
+            <w:rFonts w:asciiTheme="minorHAnsi" w:hAnsiTheme="minorHAnsi" w:cstheme="minorHAnsi"/>
+            <w:i/>
+            <w:sz w:val="22"/>
+            <w:szCs w:val="22"/>
+            <w:highlight w:val="yellow"/>
+          </w:rPr>
+          <w:t>Nr3c1</w:t>
+        </w:r>
+        <w:r>
+          <w:rPr>
+            <w:rFonts w:asciiTheme="minorHAnsi" w:hAnsiTheme="minorHAnsi" w:cstheme="minorHAnsi"/>
+            <w:i/>
+            <w:sz w:val="22"/>
+            <w:szCs w:val="22"/>
+            <w:highlight w:val="yellow"/>
+          </w:rPr>
+          <w:t xml:space="preserve"> </w:t>
+        </w:r>
+      </w:ins>
+      <w:proofErr w:type="spellStart"/>
       <w:r>
         <w:rPr>
           <w:rFonts w:asciiTheme="minorHAnsi" w:hAnsiTheme="minorHAnsi" w:cstheme="minorHAnsi"/>
@@ -12616,59 +13341,21 @@
           <w:highlight w:val="yellow"/>
           <w:vertAlign w:val="superscript"/>
         </w:rPr>
-        <w:t xml:space="preserve"> </w:t>
-      </w:r>
-      <w:r>
-        <w:rPr>
-          <w:rFonts w:asciiTheme="minorHAnsi" w:hAnsiTheme="minorHAnsi" w:cstheme="minorHAnsi"/>
-          <w:i/>
-          <w:sz w:val="22"/>
-          <w:szCs w:val="22"/>
-          <w:highlight w:val="yellow"/>
-        </w:rPr>
-        <w:t>Cyp19a1-Cre</w:t>
-      </w:r>
-      <w:r>
-        <w:rPr>
-          <w:rFonts w:asciiTheme="minorHAnsi" w:hAnsiTheme="minorHAnsi" w:cstheme="minorHAnsi"/>
-          <w:i/>
+        <w:t>fl</w:t>
+      </w:r>
+      <w:proofErr w:type="spellEnd"/>
+      <w:r>
+        <w:rPr>
+          <w:rFonts w:asciiTheme="minorHAnsi" w:hAnsiTheme="minorHAnsi" w:cstheme="minorHAnsi"/>
           <w:sz w:val="22"/>
           <w:szCs w:val="22"/>
           <w:highlight w:val="yellow"/>
           <w:vertAlign w:val="superscript"/>
         </w:rPr>
-        <w:t>Tg/+</w:t>
-      </w:r>
-      <w:r>
-        <w:rPr>
-          <w:rFonts w:asciiTheme="minorHAnsi" w:hAnsiTheme="minorHAnsi" w:cstheme="minorHAnsi"/>
-          <w:i/>
-          <w:sz w:val="22"/>
-          <w:szCs w:val="22"/>
-          <w:highlight w:val="yellow"/>
-        </w:rPr>
-        <w:t xml:space="preserve">  </w:t>
-      </w:r>
-      <w:r>
-        <w:rPr>
-          <w:rFonts w:asciiTheme="minorHAnsi" w:hAnsiTheme="minorHAnsi" w:cstheme="minorHAnsi"/>
-          <w:sz w:val="22"/>
-          <w:szCs w:val="22"/>
-          <w:highlight w:val="yellow"/>
-        </w:rPr>
-        <w:t xml:space="preserve">, or wild-type </w:t>
-      </w:r>
-      <w:r>
-        <w:rPr>
-          <w:rFonts w:asciiTheme="minorHAnsi" w:hAnsiTheme="minorHAnsi" w:cstheme="minorHAnsi"/>
-          <w:i/>
-          <w:sz w:val="22"/>
-          <w:szCs w:val="22"/>
-          <w:highlight w:val="yellow"/>
-        </w:rPr>
-        <w:t xml:space="preserve">Tsc1 </w:t>
+        <w:t>/</w:t>
       </w:r>
       <w:proofErr w:type="spellStart"/>
+      <w:proofErr w:type="gramStart"/>
       <w:r>
         <w:rPr>
           <w:rFonts w:asciiTheme="minorHAnsi" w:hAnsiTheme="minorHAnsi" w:cstheme="minorHAnsi"/>
@@ -12688,9 +13375,28 @@
           <w:highlight w:val="yellow"/>
           <w:vertAlign w:val="superscript"/>
         </w:rPr>
-        <w:t>/</w:t>
-      </w:r>
-      <w:proofErr w:type="spellStart"/>
+        <w:t xml:space="preserve"> </w:t>
+      </w:r>
+      <w:r>
+        <w:rPr>
+          <w:rFonts w:asciiTheme="minorHAnsi" w:hAnsiTheme="minorHAnsi" w:cstheme="minorHAnsi"/>
+          <w:sz w:val="22"/>
+          <w:szCs w:val="22"/>
+          <w:highlight w:val="yellow"/>
+        </w:rPr>
+        <w:t>;</w:t>
+      </w:r>
+      <w:proofErr w:type="gramEnd"/>
+      <w:r>
+        <w:rPr>
+          <w:rFonts w:asciiTheme="minorHAnsi" w:hAnsiTheme="minorHAnsi" w:cstheme="minorHAnsi"/>
+          <w:i/>
+          <w:sz w:val="22"/>
+          <w:szCs w:val="22"/>
+          <w:highlight w:val="yellow"/>
+        </w:rPr>
+        <w:t xml:space="preserve"> Cyp19a1-Cre </w:t>
+      </w:r>
       <w:r>
         <w:rPr>
           <w:rFonts w:asciiTheme="minorHAnsi" w:hAnsiTheme="minorHAnsi" w:cstheme="minorHAnsi"/>
@@ -12699,46 +13405,6 @@
           <w:highlight w:val="yellow"/>
           <w:vertAlign w:val="superscript"/>
         </w:rPr>
-        <w:t>fl</w:t>
-      </w:r>
-      <w:proofErr w:type="spellEnd"/>
-      <w:r>
-        <w:rPr>
-          <w:rFonts w:asciiTheme="minorHAnsi" w:hAnsiTheme="minorHAnsi" w:cstheme="minorHAnsi"/>
-          <w:sz w:val="22"/>
-          <w:szCs w:val="22"/>
-          <w:highlight w:val="yellow"/>
-          <w:vertAlign w:val="superscript"/>
-        </w:rPr>
-        <w:t xml:space="preserve"> </w:t>
-      </w:r>
-      <w:r>
-        <w:rPr>
-          <w:rFonts w:asciiTheme="minorHAnsi" w:hAnsiTheme="minorHAnsi" w:cstheme="minorHAnsi"/>
-          <w:sz w:val="22"/>
-          <w:szCs w:val="22"/>
-          <w:highlight w:val="yellow"/>
-        </w:rPr>
-        <w:t>;</w:t>
-      </w:r>
-      <w:r>
-        <w:rPr>
-          <w:rFonts w:asciiTheme="minorHAnsi" w:hAnsiTheme="minorHAnsi" w:cstheme="minorHAnsi"/>
-          <w:i/>
-          <w:sz w:val="22"/>
-          <w:szCs w:val="22"/>
-          <w:highlight w:val="yellow"/>
-        </w:rPr>
-        <w:t xml:space="preserve"> Cyp19a1-Cre </w:t>
-      </w:r>
-      <w:r>
-        <w:rPr>
-          <w:rFonts w:asciiTheme="minorHAnsi" w:hAnsiTheme="minorHAnsi" w:cstheme="minorHAnsi"/>
-          <w:sz w:val="22"/>
-          <w:szCs w:val="22"/>
-          <w:highlight w:val="yellow"/>
-          <w:vertAlign w:val="superscript"/>
-        </w:rPr>
         <w:t>+/+</w:t>
       </w:r>
       <w:r>
@@ -12855,6 +13521,14 @@
         </w:rPr>
         <w:t>The dams with GR-KO will be treated with Dexamethasone similar to the previous groups in cohorts A and B to determine placental, embryonic and offspring function and growth.</w:t>
       </w:r>
+      <w:commentRangeEnd w:id="81"/>
+      <w:r>
+        <w:rPr>
+          <w:rStyle w:val="CommentReference"/>
+          <w:rFonts w:asciiTheme="minorHAnsi" w:eastAsiaTheme="minorHAnsi" w:hAnsiTheme="minorHAnsi" w:cstheme="minorBidi"/>
+        </w:rPr>
+        <w:commentReference w:id="81"/>
+      </w:r>
     </w:p>
     <w:p>
       <w:pPr>
@@ -12881,16 +13555,16 @@
           <w:rFonts w:asciiTheme="minorHAnsi" w:hAnsiTheme="minorHAnsi" w:cstheme="minorHAnsi"/>
         </w:rPr>
       </w:pPr>
-      <w:bookmarkStart w:id="46" w:name="_Toc14983226"/>
-      <w:bookmarkStart w:id="47" w:name="_Toc15426988"/>
+      <w:bookmarkStart w:id="105" w:name="_Toc14983226"/>
+      <w:bookmarkStart w:id="106" w:name="_Toc15426988"/>
       <w:r>
         <w:rPr>
           <w:rFonts w:asciiTheme="minorHAnsi" w:hAnsiTheme="minorHAnsi" w:cstheme="minorHAnsi"/>
         </w:rPr>
         <w:t>Figure 1: Diagram representing the experimental design and respective timeline</w:t>
       </w:r>
-      <w:bookmarkEnd w:id="46"/>
-      <w:bookmarkEnd w:id="47"/>
+      <w:bookmarkEnd w:id="105"/>
+      <w:bookmarkEnd w:id="106"/>
     </w:p>
     <w:p>
       <w:pPr>
@@ -12929,6 +13603,7 @@
           <w:highlight w:val="yellow"/>
         </w:rPr>
       </w:pPr>
+      <w:commentRangeStart w:id="107"/>
       <w:r>
         <w:rPr>
           <w:rFonts w:asciiTheme="minorHAnsi" w:hAnsiTheme="minorHAnsi" w:cstheme="minorHAnsi"/>
@@ -13386,6 +14061,14 @@
         </w:rPr>
         <w:t>. As our preliminary data suggests that the pups of dexamethasone-treated dams are inviable, placental growth hormone and fetal GH secretions can be altered in a dose-dependent manner. We will conduct the previously mentioned studies in Aim 1.2 but using the cortisol exposure.</w:t>
       </w:r>
+      <w:commentRangeEnd w:id="107"/>
+      <w:r>
+        <w:rPr>
+          <w:rStyle w:val="CommentReference"/>
+          <w:rFonts w:asciiTheme="minorHAnsi" w:eastAsiaTheme="minorHAnsi" w:hAnsiTheme="minorHAnsi" w:cstheme="minorBidi"/>
+        </w:rPr>
+        <w:commentReference w:id="107"/>
+      </w:r>
     </w:p>
     <w:p>
       <w:pPr>
@@ -13401,15 +14084,14 @@
           <w:rFonts w:asciiTheme="minorHAnsi" w:hAnsiTheme="minorHAnsi" w:cstheme="minorHAnsi"/>
         </w:rPr>
       </w:pPr>
-      <w:bookmarkStart w:id="48" w:name="_Toc15426989"/>
-      <w:r>
-        <w:rPr>
-          <w:rFonts w:asciiTheme="minorHAnsi" w:hAnsiTheme="minorHAnsi" w:cstheme="minorHAnsi"/>
-        </w:rPr>
-        <w:lastRenderedPageBreak/>
+      <w:bookmarkStart w:id="108" w:name="_Toc15426989"/>
+      <w:r>
+        <w:rPr>
+          <w:rFonts w:asciiTheme="minorHAnsi" w:hAnsiTheme="minorHAnsi" w:cstheme="minorHAnsi"/>
+        </w:rPr>
         <w:t>Methods</w:t>
       </w:r>
-      <w:bookmarkEnd w:id="48"/>
+      <w:bookmarkEnd w:id="108"/>
     </w:p>
     <w:p>
       <w:pPr>
@@ -13418,16 +14100,16 @@
           <w:rFonts w:asciiTheme="minorHAnsi" w:hAnsiTheme="minorHAnsi" w:cstheme="minorHAnsi"/>
         </w:rPr>
       </w:pPr>
-      <w:bookmarkStart w:id="49" w:name="_Toc14032693"/>
-      <w:bookmarkStart w:id="50" w:name="_Toc15426990"/>
+      <w:bookmarkStart w:id="109" w:name="_Toc14032693"/>
+      <w:bookmarkStart w:id="110" w:name="_Toc15426990"/>
       <w:r>
         <w:rPr>
           <w:rFonts w:asciiTheme="minorHAnsi" w:hAnsiTheme="minorHAnsi" w:cstheme="minorHAnsi"/>
         </w:rPr>
         <w:t>Dexamethasone Exposure</w:t>
       </w:r>
-      <w:bookmarkEnd w:id="49"/>
-      <w:bookmarkEnd w:id="50"/>
+      <w:bookmarkEnd w:id="109"/>
+      <w:bookmarkEnd w:id="110"/>
     </w:p>
     <w:p>
       <w:pPr>
@@ -13443,7 +14125,45 @@
           <w:sz w:val="22"/>
           <w:szCs w:val="22"/>
         </w:rPr>
-        <w:t>Water-soluble dexamethasone (Sigma) will be prepared at a concentration of 53 mg/L, which our previous work shown results in a dose of approximately 1 mg/kg/day in non-nursing mice.</w:t>
+        <w:t>Water-soluble dexamethasone (Sigma) will be prepared at a concentration of 53 mg/L, which our previous work shown results in a dose of approximately 1 mg/kg/day in non-</w:t>
+      </w:r>
+      <w:del w:id="111" w:author="Dave Bridges" w:date="2019-07-31T11:14:00Z">
+        <w:r>
+          <w:rPr>
+            <w:rFonts w:asciiTheme="minorHAnsi" w:hAnsiTheme="minorHAnsi" w:cstheme="minorHAnsi"/>
+            <w:sz w:val="22"/>
+            <w:szCs w:val="22"/>
+          </w:rPr>
+          <w:delText xml:space="preserve">nursing </w:delText>
+        </w:r>
+      </w:del>
+      <w:ins w:id="112" w:author="Dave Bridges" w:date="2019-07-31T11:14:00Z">
+        <w:r>
+          <w:rPr>
+            <w:rFonts w:asciiTheme="minorHAnsi" w:hAnsiTheme="minorHAnsi" w:cstheme="minorHAnsi"/>
+            <w:sz w:val="22"/>
+            <w:szCs w:val="22"/>
+          </w:rPr>
+          <w:t>pregnant</w:t>
+        </w:r>
+        <w:bookmarkStart w:id="113" w:name="_GoBack"/>
+        <w:bookmarkEnd w:id="113"/>
+        <w:r>
+          <w:rPr>
+            <w:rFonts w:asciiTheme="minorHAnsi" w:hAnsiTheme="minorHAnsi" w:cstheme="minorHAnsi"/>
+            <w:sz w:val="22"/>
+            <w:szCs w:val="22"/>
+          </w:rPr>
+          <w:t xml:space="preserve"> </w:t>
+        </w:r>
+      </w:ins>
+      <w:r>
+        <w:rPr>
+          <w:rFonts w:asciiTheme="minorHAnsi" w:hAnsiTheme="minorHAnsi" w:cstheme="minorHAnsi"/>
+          <w:sz w:val="22"/>
+          <w:szCs w:val="22"/>
+        </w:rPr>
+        <w:t>mice.</w:t>
       </w:r>
     </w:p>
     <w:p>
@@ -13478,6 +14198,7 @@
           <w:sz w:val="22"/>
           <w:szCs w:val="22"/>
         </w:rPr>
+        <w:lastRenderedPageBreak/>
         <w:t xml:space="preserve">(the new added total water/dexamethasone- the last measurement’s water/dexamethasone) / # of days between measurements </w:t>
       </w:r>
     </w:p>
@@ -13523,16 +14244,16 @@
           <w:rFonts w:asciiTheme="minorHAnsi" w:hAnsiTheme="minorHAnsi" w:cstheme="minorHAnsi"/>
         </w:rPr>
       </w:pPr>
-      <w:bookmarkStart w:id="51" w:name="_Toc14032694"/>
-      <w:bookmarkStart w:id="52" w:name="_Toc15426991"/>
+      <w:bookmarkStart w:id="114" w:name="_Toc14032694"/>
+      <w:bookmarkStart w:id="115" w:name="_Toc15426991"/>
       <w:r>
         <w:rPr>
           <w:rFonts w:asciiTheme="minorHAnsi" w:hAnsiTheme="minorHAnsi" w:cstheme="minorHAnsi"/>
         </w:rPr>
         <w:t>Food Intake</w:t>
       </w:r>
-      <w:bookmarkEnd w:id="51"/>
-      <w:bookmarkEnd w:id="52"/>
+      <w:bookmarkEnd w:id="114"/>
+      <w:bookmarkEnd w:id="115"/>
     </w:p>
     <w:p>
       <w:pPr>
@@ -13644,16 +14365,16 @@
           <w:rFonts w:asciiTheme="minorHAnsi" w:hAnsiTheme="minorHAnsi" w:cstheme="minorHAnsi"/>
         </w:rPr>
       </w:pPr>
-      <w:bookmarkStart w:id="53" w:name="_Toc14032695"/>
-      <w:bookmarkStart w:id="54" w:name="_Toc15426992"/>
+      <w:bookmarkStart w:id="116" w:name="_Toc14032695"/>
+      <w:bookmarkStart w:id="117" w:name="_Toc15426992"/>
       <w:r>
         <w:rPr>
           <w:rFonts w:asciiTheme="minorHAnsi" w:hAnsiTheme="minorHAnsi" w:cstheme="minorHAnsi"/>
         </w:rPr>
         <w:t>Body Composition</w:t>
       </w:r>
-      <w:bookmarkEnd w:id="53"/>
-      <w:bookmarkEnd w:id="54"/>
+      <w:bookmarkEnd w:id="116"/>
+      <w:bookmarkEnd w:id="117"/>
     </w:p>
     <w:p>
       <w:pPr>
@@ -13679,8 +14400,8 @@
           <w:rFonts w:asciiTheme="minorHAnsi" w:hAnsiTheme="minorHAnsi" w:cstheme="minorHAnsi"/>
         </w:rPr>
       </w:pPr>
-      <w:bookmarkStart w:id="55" w:name="_Toc14032696"/>
-      <w:bookmarkStart w:id="56" w:name="_Toc15426993"/>
+      <w:bookmarkStart w:id="118" w:name="_Toc14032696"/>
+      <w:bookmarkStart w:id="119" w:name="_Toc15426993"/>
       <w:r>
         <w:rPr>
           <w:rFonts w:asciiTheme="minorHAnsi" w:hAnsiTheme="minorHAnsi" w:cstheme="minorHAnsi"/>
@@ -13699,8 +14420,8 @@
         </w:rPr>
         <w:t xml:space="preserve"> Collection</w:t>
       </w:r>
-      <w:bookmarkEnd w:id="55"/>
-      <w:bookmarkEnd w:id="56"/>
+      <w:bookmarkEnd w:id="118"/>
+      <w:bookmarkEnd w:id="119"/>
     </w:p>
     <w:p>
       <w:pPr>
@@ -13917,90 +14638,98 @@
           <w:sz w:val="22"/>
           <w:szCs w:val="22"/>
         </w:rPr>
+        <w:t xml:space="preserve">Immediately after </w:t>
+      </w:r>
+      <w:r>
+        <w:rPr>
+          <w:rFonts w:asciiTheme="minorHAnsi" w:hAnsiTheme="minorHAnsi" w:cstheme="minorHAnsi"/>
+          <w:sz w:val="22"/>
+          <w:szCs w:val="22"/>
+        </w:rPr>
+        <w:t xml:space="preserve">the retro-orbital bleed, offspring will be sacrificed using isoflurane drop jar. </w:t>
+      </w:r>
+      <w:r>
+        <w:rPr>
+          <w:rFonts w:asciiTheme="minorHAnsi" w:hAnsiTheme="minorHAnsi" w:cstheme="minorHAnsi"/>
+          <w:sz w:val="22"/>
+          <w:szCs w:val="22"/>
+        </w:rPr>
+        <w:t xml:space="preserve">Cervical dislocation </w:t>
+      </w:r>
+      <w:r>
+        <w:rPr>
+          <w:rFonts w:asciiTheme="minorHAnsi" w:hAnsiTheme="minorHAnsi" w:cstheme="minorHAnsi"/>
+          <w:sz w:val="22"/>
+          <w:szCs w:val="22"/>
+        </w:rPr>
+        <w:t>will be performed as a secondary measure to confirm euthanasia. W</w:t>
+      </w:r>
+      <w:r>
+        <w:rPr>
+          <w:rFonts w:asciiTheme="minorHAnsi" w:hAnsiTheme="minorHAnsi" w:cstheme="minorHAnsi"/>
+          <w:sz w:val="22"/>
+          <w:szCs w:val="22"/>
+        </w:rPr>
+        <w:t xml:space="preserve">e will dissect the </w:t>
+      </w:r>
+      <w:r>
+        <w:rPr>
+          <w:rFonts w:asciiTheme="minorHAnsi" w:hAnsiTheme="minorHAnsi" w:cstheme="minorHAnsi"/>
+          <w:sz w:val="22"/>
+          <w:szCs w:val="22"/>
+        </w:rPr>
+        <w:t>offspring fat pads</w:t>
+      </w:r>
+      <w:r>
+        <w:rPr>
+          <w:rFonts w:asciiTheme="minorHAnsi" w:hAnsiTheme="minorHAnsi" w:cstheme="minorHAnsi"/>
+          <w:sz w:val="22"/>
+          <w:szCs w:val="22"/>
+        </w:rPr>
+        <w:t xml:space="preserve"> by a midline incision of the skin from the rectum to the diaphragm, extract inguinal </w:t>
+      </w:r>
+      <w:r>
+        <w:rPr>
+          <w:rFonts w:asciiTheme="minorHAnsi" w:hAnsiTheme="minorHAnsi" w:cstheme="minorHAnsi"/>
+          <w:sz w:val="22"/>
+          <w:szCs w:val="22"/>
+        </w:rPr>
+        <w:t xml:space="preserve">and gonadal white adipose tissue. </w:t>
+      </w:r>
+      <w:r>
+        <w:rPr>
+          <w:rFonts w:asciiTheme="minorHAnsi" w:hAnsiTheme="minorHAnsi" w:cstheme="minorHAnsi"/>
+          <w:sz w:val="22"/>
+          <w:szCs w:val="22"/>
+        </w:rPr>
+        <w:t>Inguinal white adipose tissue (</w:t>
+      </w:r>
+      <w:proofErr w:type="spellStart"/>
+      <w:r>
+        <w:rPr>
+          <w:rFonts w:asciiTheme="minorHAnsi" w:hAnsiTheme="minorHAnsi" w:cstheme="minorHAnsi"/>
+          <w:sz w:val="22"/>
+          <w:szCs w:val="22"/>
+        </w:rPr>
+        <w:t>iWAT</w:t>
+      </w:r>
+      <w:proofErr w:type="spellEnd"/>
+      <w:r>
+        <w:rPr>
+          <w:rFonts w:asciiTheme="minorHAnsi" w:hAnsiTheme="minorHAnsi" w:cstheme="minorHAnsi"/>
+          <w:sz w:val="22"/>
+          <w:szCs w:val="22"/>
+        </w:rPr>
+        <w:t xml:space="preserve">) will be collected from the mouse right side first by pulling the peritoneum away from the skin. Inguinal fat will be carefully extracted, weighed then snap frozen in liquid nitrogen for further molecular studies. Right gonadal white fat tissue </w:t>
+      </w:r>
+      <w:r>
+        <w:rPr>
+          <w:rFonts w:asciiTheme="minorHAnsi" w:hAnsiTheme="minorHAnsi" w:cstheme="minorHAnsi"/>
+          <w:sz w:val="22"/>
+          <w:szCs w:val="22"/>
+        </w:rPr>
         <w:lastRenderedPageBreak/>
-        <w:t xml:space="preserve">Immediately after </w:t>
-      </w:r>
-      <w:r>
-        <w:rPr>
-          <w:rFonts w:asciiTheme="minorHAnsi" w:hAnsiTheme="minorHAnsi" w:cstheme="minorHAnsi"/>
-          <w:sz w:val="22"/>
-          <w:szCs w:val="22"/>
-        </w:rPr>
-        <w:t xml:space="preserve">the retro-orbital bleed, offspring will be sacrificed using isoflurane drop jar. </w:t>
-      </w:r>
-      <w:r>
-        <w:rPr>
-          <w:rFonts w:asciiTheme="minorHAnsi" w:hAnsiTheme="minorHAnsi" w:cstheme="minorHAnsi"/>
-          <w:sz w:val="22"/>
-          <w:szCs w:val="22"/>
-        </w:rPr>
-        <w:t xml:space="preserve">Cervical dislocation </w:t>
-      </w:r>
-      <w:r>
-        <w:rPr>
-          <w:rFonts w:asciiTheme="minorHAnsi" w:hAnsiTheme="minorHAnsi" w:cstheme="minorHAnsi"/>
-          <w:sz w:val="22"/>
-          <w:szCs w:val="22"/>
-        </w:rPr>
-        <w:t>will be performed as a secondary measure to confirm euthanasia. W</w:t>
-      </w:r>
-      <w:r>
-        <w:rPr>
-          <w:rFonts w:asciiTheme="minorHAnsi" w:hAnsiTheme="minorHAnsi" w:cstheme="minorHAnsi"/>
-          <w:sz w:val="22"/>
-          <w:szCs w:val="22"/>
-        </w:rPr>
-        <w:t xml:space="preserve">e will dissect the </w:t>
-      </w:r>
-      <w:r>
-        <w:rPr>
-          <w:rFonts w:asciiTheme="minorHAnsi" w:hAnsiTheme="minorHAnsi" w:cstheme="minorHAnsi"/>
-          <w:sz w:val="22"/>
-          <w:szCs w:val="22"/>
-        </w:rPr>
-        <w:t>offspring fat pads</w:t>
-      </w:r>
-      <w:r>
-        <w:rPr>
-          <w:rFonts w:asciiTheme="minorHAnsi" w:hAnsiTheme="minorHAnsi" w:cstheme="minorHAnsi"/>
-          <w:sz w:val="22"/>
-          <w:szCs w:val="22"/>
-        </w:rPr>
-        <w:t xml:space="preserve"> by a midline incision of the skin from the rectum to the diaphragm, extract inguinal </w:t>
-      </w:r>
-      <w:r>
-        <w:rPr>
-          <w:rFonts w:asciiTheme="minorHAnsi" w:hAnsiTheme="minorHAnsi" w:cstheme="minorHAnsi"/>
-          <w:sz w:val="22"/>
-          <w:szCs w:val="22"/>
-        </w:rPr>
-        <w:t xml:space="preserve">and gonadal white adipose tissue. </w:t>
-      </w:r>
-      <w:r>
-        <w:rPr>
-          <w:rFonts w:asciiTheme="minorHAnsi" w:hAnsiTheme="minorHAnsi" w:cstheme="minorHAnsi"/>
-          <w:sz w:val="22"/>
-          <w:szCs w:val="22"/>
-        </w:rPr>
-        <w:t>Inguinal white adipose tissue (</w:t>
-      </w:r>
-      <w:proofErr w:type="spellStart"/>
-      <w:r>
-        <w:rPr>
-          <w:rFonts w:asciiTheme="minorHAnsi" w:hAnsiTheme="minorHAnsi" w:cstheme="minorHAnsi"/>
-          <w:sz w:val="22"/>
-          <w:szCs w:val="22"/>
-        </w:rPr>
-        <w:t>iWAT</w:t>
-      </w:r>
-      <w:proofErr w:type="spellEnd"/>
-      <w:r>
-        <w:rPr>
-          <w:rFonts w:asciiTheme="minorHAnsi" w:hAnsiTheme="minorHAnsi" w:cstheme="minorHAnsi"/>
-          <w:sz w:val="22"/>
-          <w:szCs w:val="22"/>
-        </w:rPr>
-        <w:t>) will be collected from the mouse right side first by pulling the peritoneum away from the skin. Inguinal fat will be carefully extracted, weighed then snap frozen in liquid nitrogen for further molecular studies. Right gonadal white fat tissue (</w:t>
+        <w:t>(</w:t>
       </w:r>
       <w:proofErr w:type="spellStart"/>
       <w:r>
@@ -14028,17 +14757,17 @@
           <w:rFonts w:asciiTheme="minorHAnsi" w:hAnsiTheme="minorHAnsi" w:cstheme="minorHAnsi"/>
         </w:rPr>
       </w:pPr>
-      <w:bookmarkStart w:id="57" w:name="_Toc14983237"/>
-      <w:bookmarkStart w:id="58" w:name="_Toc15426994"/>
-      <w:bookmarkStart w:id="59" w:name="_Toc14032702"/>
+      <w:bookmarkStart w:id="120" w:name="_Toc14983237"/>
+      <w:bookmarkStart w:id="121" w:name="_Toc15426994"/>
+      <w:bookmarkStart w:id="122" w:name="_Toc14032702"/>
       <w:r>
         <w:rPr>
           <w:rFonts w:asciiTheme="minorHAnsi" w:hAnsiTheme="minorHAnsi" w:cstheme="minorHAnsi"/>
         </w:rPr>
         <w:t>Real time qPCR</w:t>
       </w:r>
-      <w:bookmarkEnd w:id="57"/>
-      <w:bookmarkEnd w:id="58"/>
+      <w:bookmarkEnd w:id="120"/>
+      <w:bookmarkEnd w:id="121"/>
     </w:p>
     <w:p>
       <w:pPr>
@@ -14123,7 +14852,7 @@
         </w:rPr>
         <w:t xml:space="preserve"> using primer pairs (forward and reverse). This </w:t>
       </w:r>
-      <w:commentRangeStart w:id="60"/>
+      <w:commentRangeStart w:id="123"/>
       <w:r>
         <w:rPr>
           <w:rFonts w:asciiTheme="minorHAnsi" w:hAnsiTheme="minorHAnsi" w:cstheme="minorHAnsi"/>
@@ -14132,13 +14861,13 @@
         </w:rPr>
         <w:t>will</w:t>
       </w:r>
-      <w:commentRangeEnd w:id="60"/>
+      <w:commentRangeEnd w:id="123"/>
       <w:r>
         <w:rPr>
           <w:rStyle w:val="CommentReference"/>
           <w:rFonts w:asciiTheme="minorHAnsi" w:eastAsiaTheme="minorHAnsi" w:hAnsiTheme="minorHAnsi" w:cstheme="minorHAnsi"/>
         </w:rPr>
-        <w:commentReference w:id="60"/>
+        <w:commentReference w:id="123"/>
       </w:r>
       <w:r>
         <w:rPr>
@@ -14235,15 +14964,15 @@
           <w:rFonts w:asciiTheme="minorHAnsi" w:hAnsiTheme="minorHAnsi" w:cstheme="minorHAnsi"/>
         </w:rPr>
       </w:pPr>
-      <w:bookmarkStart w:id="61" w:name="_Toc15426995"/>
+      <w:bookmarkStart w:id="124" w:name="_Toc15426995"/>
       <w:r>
         <w:rPr>
           <w:rFonts w:asciiTheme="minorHAnsi" w:hAnsiTheme="minorHAnsi" w:cstheme="minorHAnsi"/>
         </w:rPr>
         <w:t>Western Blotting</w:t>
       </w:r>
-      <w:bookmarkEnd w:id="59"/>
-      <w:bookmarkEnd w:id="61"/>
+      <w:bookmarkEnd w:id="122"/>
+      <w:bookmarkEnd w:id="124"/>
     </w:p>
     <w:p>
       <w:pPr>
@@ -14363,16 +15092,16 @@
           <w:rFonts w:asciiTheme="minorHAnsi" w:hAnsiTheme="minorHAnsi" w:cstheme="minorHAnsi"/>
         </w:rPr>
       </w:pPr>
-      <w:bookmarkStart w:id="62" w:name="_Toc14032703"/>
-      <w:bookmarkStart w:id="63" w:name="_Toc15426996"/>
+      <w:bookmarkStart w:id="125" w:name="_Toc14032703"/>
+      <w:bookmarkStart w:id="126" w:name="_Toc15426996"/>
       <w:r>
         <w:rPr>
           <w:rFonts w:asciiTheme="minorHAnsi" w:hAnsiTheme="minorHAnsi" w:cstheme="minorHAnsi"/>
         </w:rPr>
         <w:t>Histology</w:t>
       </w:r>
-      <w:bookmarkEnd w:id="62"/>
-      <w:bookmarkEnd w:id="63"/>
+      <w:bookmarkEnd w:id="125"/>
+      <w:bookmarkEnd w:id="126"/>
     </w:p>
     <w:p>
       <w:pPr>
@@ -14474,7 +15203,7 @@
           <w:highlight w:val="red"/>
         </w:rPr>
       </w:pPr>
-      <w:bookmarkStart w:id="64" w:name="_Toc15426997"/>
+      <w:bookmarkStart w:id="127" w:name="_Toc15426997"/>
       <w:r>
         <w:rPr>
           <w:rFonts w:asciiTheme="minorHAnsi" w:hAnsiTheme="minorHAnsi" w:cstheme="minorHAnsi"/>
@@ -14482,7 +15211,7 @@
         </w:rPr>
         <w:t>Expected Results</w:t>
       </w:r>
-      <w:bookmarkEnd w:id="64"/>
+      <w:bookmarkEnd w:id="127"/>
     </w:p>
     <w:p>
       <w:pPr>
@@ -14494,7 +15223,7 @@
           <w:highlight w:val="red"/>
         </w:rPr>
       </w:pPr>
-      <w:bookmarkStart w:id="65" w:name="_Toc15426998"/>
+      <w:bookmarkStart w:id="128" w:name="_Toc15426998"/>
       <w:r>
         <w:rPr>
           <w:rFonts w:asciiTheme="minorHAnsi" w:hAnsiTheme="minorHAnsi" w:cstheme="minorHAnsi"/>
@@ -14511,7 +15240,7 @@
         </w:rPr>
         <w:t>How does maternal GC exposure affect placental, fetal IUGR, and offspring survival?</w:t>
       </w:r>
-      <w:bookmarkEnd w:id="65"/>
+      <w:bookmarkEnd w:id="128"/>
     </w:p>
     <w:p>
       <w:pPr>
@@ -14521,7 +15250,7 @@
           <w:highlight w:val="red"/>
         </w:rPr>
       </w:pPr>
-      <w:bookmarkStart w:id="66" w:name="_Toc15426999"/>
+      <w:bookmarkStart w:id="129" w:name="_Toc15426999"/>
       <w:r>
         <w:rPr>
           <w:rFonts w:asciiTheme="minorHAnsi" w:hAnsiTheme="minorHAnsi" w:cstheme="minorHAnsi"/>
@@ -14554,7 +15283,7 @@
         </w:rPr>
         <w:t>2 , GDF15…) look at qPCR mRNA expression – will not use ELISA yet since ELISA is expensive and we may not see a difference in qPCR/mRNA expression initially</w:t>
       </w:r>
-      <w:bookmarkEnd w:id="66"/>
+      <w:bookmarkEnd w:id="129"/>
     </w:p>
     <w:p>
       <w:pPr>
@@ -14589,17 +15318,7 @@
           <w:szCs w:val="22"/>
           <w:highlight w:val="red"/>
         </w:rPr>
-        <w:t xml:space="preserve">The experiments conducted above will determine the placental efficiency at inactivating maternal cortisol and will shed light on potential side effects of the treatment dose and timing. We expect that placental expression of HSD11B2 will be upregulated in a time-dependent manner by which an earlier and more prolonged dexamethasone exposure will manifest this placental change in gene expression. Despite the increased placental expression of HSD11B2, we expect the placenta to fail to </w:t>
-      </w:r>
-      <w:r>
-        <w:rPr>
-          <w:rFonts w:asciiTheme="minorHAnsi" w:hAnsiTheme="minorHAnsi" w:cstheme="minorHAnsi"/>
-          <w:sz w:val="22"/>
-          <w:szCs w:val="22"/>
-          <w:highlight w:val="red"/>
-        </w:rPr>
-        <w:lastRenderedPageBreak/>
-        <w:t>overcompensate for the excess maternal cortisol thus allowing the increased passage of cortisol to the fetus. We expect the fetal cortisol levels to increase and correlate with maternal levels. We expect that fetal weight will be reduced and thus placental growth hormone secretion will be decreased in a corticosteroid dose-dependent manner.</w:t>
+        <w:t>The experiments conducted above will determine the placental efficiency at inactivating maternal cortisol and will shed light on potential side effects of the treatment dose and timing. We expect that placental expression of HSD11B2 will be upregulated in a time-dependent manner by which an earlier and more prolonged dexamethasone exposure will manifest this placental change in gene expression. Despite the increased placental expression of HSD11B2, we expect the placenta to fail to overcompensate for the excess maternal cortisol thus allowing the increased passage of cortisol to the fetus. We expect the fetal cortisol levels to increase and correlate with maternal levels. We expect that fetal weight will be reduced and thus placental growth hormone secretion will be decreased in a corticosteroid dose-dependent manner.</w:t>
       </w:r>
     </w:p>
     <w:p>
@@ -14612,7 +15331,7 @@
           <w:highlight w:val="red"/>
         </w:rPr>
       </w:pPr>
-      <w:bookmarkStart w:id="67" w:name="_Toc15427000"/>
+      <w:bookmarkStart w:id="130" w:name="_Toc15427000"/>
       <w:r>
         <w:rPr>
           <w:rFonts w:asciiTheme="minorHAnsi" w:hAnsiTheme="minorHAnsi" w:cstheme="minorHAnsi"/>
@@ -14620,6 +15339,7 @@
           <w:bCs/>
           <w:highlight w:val="red"/>
         </w:rPr>
+        <w:lastRenderedPageBreak/>
         <w:t>Aim 1.3:</w:t>
       </w:r>
       <w:r>
@@ -14629,7 +15349,7 @@
         </w:rPr>
         <w:t> Is placental mTORC1 signaling altered after maternal GC exposure?  Western blot for 4EBP, S6, PS6, AKT</w:t>
       </w:r>
-      <w:bookmarkEnd w:id="67"/>
+      <w:bookmarkEnd w:id="130"/>
     </w:p>
     <w:p>
       <w:pPr>
@@ -14639,7 +15359,7 @@
           <w:highlight w:val="red"/>
         </w:rPr>
       </w:pPr>
-      <w:bookmarkStart w:id="68" w:name="_Toc15427001"/>
+      <w:bookmarkStart w:id="131" w:name="_Toc15427001"/>
       <w:r>
         <w:rPr>
           <w:rFonts w:asciiTheme="minorHAnsi" w:hAnsiTheme="minorHAnsi" w:cstheme="minorHAnsi"/>
@@ -14656,7 +15376,7 @@
         </w:rPr>
         <w:t> How does maternal time-dependent GC exposure affect the expression of placental nutrient transporters? qPCR of transporters, not flux until we see a change in nutrient transporters</w:t>
       </w:r>
-      <w:bookmarkEnd w:id="68"/>
+      <w:bookmarkEnd w:id="131"/>
     </w:p>
     <w:p>
       <w:pPr>
@@ -14771,7 +15491,7 @@
           <w:highlight w:val="red"/>
         </w:rPr>
       </w:pPr>
-      <w:bookmarkStart w:id="69" w:name="_Toc15427002"/>
+      <w:bookmarkStart w:id="132" w:name="_Toc15427002"/>
       <w:r>
         <w:rPr>
           <w:rFonts w:asciiTheme="minorHAnsi" w:hAnsiTheme="minorHAnsi" w:cstheme="minorHAnsi"/>
@@ -14852,7 +15572,7 @@
         </w:rPr>
         <w:t xml:space="preserve"> preconception)</w:t>
       </w:r>
-      <w:bookmarkEnd w:id="69"/>
+      <w:bookmarkEnd w:id="132"/>
     </w:p>
     <w:p>
       <w:pPr>
@@ -14864,7 +15584,7 @@
           <w:highlight w:val="red"/>
         </w:rPr>
       </w:pPr>
-      <w:bookmarkStart w:id="70" w:name="_Toc15427003"/>
+      <w:bookmarkStart w:id="133" w:name="_Toc15427003"/>
       <w:r>
         <w:rPr>
           <w:rFonts w:asciiTheme="minorHAnsi" w:hAnsiTheme="minorHAnsi" w:cstheme="minorHAnsi"/>
@@ -14881,7 +15601,7 @@
         </w:rPr>
         <w:t>Does a placental GR-KO model rescue the placental and fetal effects of GC exposure?</w:t>
       </w:r>
-      <w:bookmarkEnd w:id="70"/>
+      <w:bookmarkEnd w:id="133"/>
     </w:p>
     <w:p>
       <w:pPr>
@@ -14909,7 +15629,7 @@
           <w:highlight w:val="red"/>
         </w:rPr>
       </w:pPr>
-      <w:bookmarkStart w:id="71" w:name="_Toc15427004"/>
+      <w:bookmarkStart w:id="134" w:name="_Toc15427004"/>
       <w:r>
         <w:rPr>
           <w:rFonts w:asciiTheme="minorHAnsi" w:hAnsiTheme="minorHAnsi" w:cstheme="minorHAnsi"/>
@@ -14917,7 +15637,7 @@
         </w:rPr>
         <w:t>Potential Pitfalls and alternate Approaches (Aims 1.1-1.6)</w:t>
       </w:r>
-      <w:bookmarkEnd w:id="71"/>
+      <w:bookmarkEnd w:id="134"/>
     </w:p>
     <w:p>
       <w:pPr>
@@ -15192,36 +15912,36 @@
           <w:szCs w:val="22"/>
           <w:highlight w:val="red"/>
         </w:rPr>
-        <w:t xml:space="preserve"> our hypothesis is correct and fetal cortisol is upregulated, then the change in fetal and placental weights may be due to the cortisol and not the nutrient </w:t>
-      </w:r>
-      <w:r>
-        <w:rPr>
-          <w:rFonts w:asciiTheme="minorHAnsi" w:hAnsiTheme="minorHAnsi" w:cstheme="minorHAnsi"/>
+        <w:t xml:space="preserve"> our hypothesis is correct and fetal cortisol is upregulated, then the change in fetal and placental weights may be due to the cortisol and not the nutrient acquisition. Using results from Aim 2.1, we need to distinguish the effects of fetal nutrient uptake and fetal cortisol uptake to prevent misinterpreting our findings. Although both effects synergistically will yield the final phenotype, we need to be diligent about interpreting our data keeping the full results in mind.</w:t>
+      </w:r>
+      <w:r>
+        <w:rPr>
+          <w:rFonts w:asciiTheme="minorHAnsi" w:hAnsiTheme="minorHAnsi" w:cstheme="minorHAnsi"/>
+          <w:b/>
           <w:sz w:val="22"/>
           <w:szCs w:val="22"/>
           <w:highlight w:val="red"/>
         </w:rPr>
+        <w:t xml:space="preserve"> </w:t>
+      </w:r>
+      <w:r>
+        <w:rPr>
+          <w:rFonts w:asciiTheme="minorHAnsi" w:hAnsiTheme="minorHAnsi" w:cstheme="minorHAnsi"/>
+          <w:sz w:val="22"/>
+          <w:szCs w:val="22"/>
+          <w:highlight w:val="red"/>
+        </w:rPr>
+        <w:t xml:space="preserve">Corticosteroid treatment may cause perinatal death and thus placental collection to determine </w:t>
+      </w:r>
+      <w:r>
+        <w:rPr>
+          <w:rFonts w:asciiTheme="minorHAnsi" w:hAnsiTheme="minorHAnsi" w:cstheme="minorHAnsi"/>
+          <w:sz w:val="22"/>
+          <w:szCs w:val="22"/>
+          <w:highlight w:val="red"/>
+        </w:rPr>
         <w:lastRenderedPageBreak/>
-        <w:t>acquisition. Using results from Aim 2.1, we need to distinguish the effects of fetal nutrient uptake and fetal cortisol uptake to prevent misinterpreting our findings. Although both effects synergistically will yield the final phenotype, we need to be diligent about interpreting our data keeping the full results in mind.</w:t>
-      </w:r>
-      <w:r>
-        <w:rPr>
-          <w:rFonts w:asciiTheme="minorHAnsi" w:hAnsiTheme="minorHAnsi" w:cstheme="minorHAnsi"/>
-          <w:b/>
-          <w:sz w:val="22"/>
-          <w:szCs w:val="22"/>
-          <w:highlight w:val="red"/>
-        </w:rPr>
-        <w:t xml:space="preserve"> </w:t>
-      </w:r>
-      <w:r>
-        <w:rPr>
-          <w:rFonts w:asciiTheme="minorHAnsi" w:hAnsiTheme="minorHAnsi" w:cstheme="minorHAnsi"/>
-          <w:sz w:val="22"/>
-          <w:szCs w:val="22"/>
-          <w:highlight w:val="red"/>
-        </w:rPr>
-        <w:t>Corticosteroid treatment may cause perinatal death and thus placental collection to determine placental function may be difficult. If this is the case, we will collect the placentas at an earlier time point prior to E18.5 when perinatal death may have already occurred. Finally, quantification of radiolabeled corticosterone is uncommon, and so we may need to develop our own protocol using the available references.</w:t>
+        <w:t>placental function may be difficult. If this is the case, we will collect the placentas at an earlier time point prior to E18.5 when perinatal death may have already occurred. Finally, quantification of radiolabeled corticosterone is uncommon, and so we may need to develop our own protocol using the available references.</w:t>
       </w:r>
     </w:p>
     <w:p>
@@ -18363,16 +19083,75 @@
         <w:annotationRef/>
       </w:r>
       <w:r>
-        <w:t xml:space="preserve">I doubt receptor expression changes, unless dramatic are important </w:t>
-      </w:r>
-      <w:r>
-        <w:t>here.</w:t>
-      </w:r>
-      <w:bookmarkStart w:id="40" w:name="_GoBack"/>
-      <w:bookmarkEnd w:id="40"/>
+        <w:t>I doubt receptor expression changes, unless dramatic are important here.</w:t>
+      </w:r>
     </w:p>
   </w:comment>
-  <w:comment w:id="45" w:author="Microsoft Office User" w:date="2019-07-26T11:09:00Z" w:initials="MOU">
+  <w:comment w:id="44" w:author="Dave Bridges" w:date="2019-07-31T11:03:00Z" w:initials="DB">
+    <w:p>
+      <w:pPr>
+        <w:pStyle w:val="CommentText"/>
+      </w:pPr>
+      <w:r>
+        <w:rPr>
+          <w:rStyle w:val="CommentReference"/>
+        </w:rPr>
+        <w:annotationRef/>
+      </w:r>
+      <w:r>
+        <w:t>Say something about why transporter expression is important</w:t>
+      </w:r>
+    </w:p>
+  </w:comment>
+  <w:comment w:id="52" w:author="Dave Bridges" w:date="2019-07-31T11:04:00Z" w:initials="DB">
+    <w:p>
+      <w:pPr>
+        <w:pStyle w:val="CommentText"/>
+      </w:pPr>
+      <w:r>
+        <w:rPr>
+          <w:rStyle w:val="CommentReference"/>
+        </w:rPr>
+        <w:annotationRef/>
+      </w:r>
+      <w:r>
+        <w:t xml:space="preserve">Can these sentences be </w:t>
+      </w:r>
+      <w:proofErr w:type="gramStart"/>
+      <w:r>
+        <w:t>combined.</w:t>
+      </w:r>
+      <w:proofErr w:type="gramEnd"/>
+      <w:r>
+        <w:t xml:space="preserve">  </w:t>
+      </w:r>
+      <w:proofErr w:type="spellStart"/>
+      <w:r>
+        <w:t>Its</w:t>
+      </w:r>
+      <w:proofErr w:type="spellEnd"/>
+      <w:r>
+        <w:t xml:space="preserve"> not clear to me what is conflicting.</w:t>
+      </w:r>
+    </w:p>
+  </w:comment>
+  <w:comment w:id="53" w:author="Dave Bridges" w:date="2019-07-31T11:04:00Z" w:initials="DB">
+    <w:p>
+      <w:pPr>
+        <w:pStyle w:val="CommentText"/>
+      </w:pPr>
+      <w:r>
+        <w:rPr>
+          <w:rStyle w:val="CommentReference"/>
+        </w:rPr>
+        <w:annotationRef/>
+      </w:r>
+      <w:r>
+        <w:t>Add to section talking about adiposity et al a few sentences above.</w:t>
+      </w:r>
+    </w:p>
+  </w:comment>
+  <w:comment w:id="55" w:author="Microsoft Office User" w:date="2019-07-26T11:09:00Z" w:initials="MOU">
     <w:p>
       <w:pPr>
         <w:pStyle w:val="CommentText"/>
@@ -18419,7 +19198,103 @@
       </w:pPr>
     </w:p>
   </w:comment>
-  <w:comment w:id="60" w:author="Microsoft Office User" w:date="2019-07-26T14:37:00Z" w:initials="MOU">
+  <w:comment w:id="58" w:author="Dave Bridges" w:date="2019-07-31T11:05:00Z" w:initials="DB">
+    <w:p>
+      <w:pPr>
+        <w:pStyle w:val="CommentText"/>
+      </w:pPr>
+      <w:r>
+        <w:rPr>
+          <w:rStyle w:val="CommentReference"/>
+        </w:rPr>
+        <w:annotationRef/>
+      </w:r>
+      <w:r>
+        <w:t>Needs diagram</w:t>
+      </w:r>
+    </w:p>
+  </w:comment>
+  <w:comment w:id="73" w:author="Dave Bridges" w:date="2019-07-31T11:08:00Z" w:initials="DB">
+    <w:p>
+      <w:pPr>
+        <w:pStyle w:val="CommentText"/>
+      </w:pPr>
+      <w:r>
+        <w:rPr>
+          <w:rStyle w:val="CommentReference"/>
+        </w:rPr>
+        <w:annotationRef/>
+      </w:r>
+      <w:r>
+        <w:t xml:space="preserve">Normal or </w:t>
+      </w:r>
+      <w:proofErr w:type="spellStart"/>
+      <w:r>
+        <w:t>dex</w:t>
+      </w:r>
+      <w:proofErr w:type="spellEnd"/>
+      <w:r>
+        <w:t xml:space="preserve"> treated?</w:t>
+      </w:r>
+    </w:p>
+  </w:comment>
+  <w:comment w:id="78" w:author="Dave Bridges" w:date="2019-07-31T11:09:00Z" w:initials="DB">
+    <w:p>
+      <w:pPr>
+        <w:pStyle w:val="CommentText"/>
+      </w:pPr>
+      <w:r>
+        <w:rPr>
+          <w:rStyle w:val="CommentReference"/>
+        </w:rPr>
+        <w:annotationRef/>
+      </w:r>
+      <w:r>
+        <w:t xml:space="preserve">Write a justification for why </w:t>
+      </w:r>
+      <w:proofErr w:type="spellStart"/>
+      <w:r>
+        <w:t>midgestation</w:t>
+      </w:r>
+      <w:proofErr w:type="spellEnd"/>
+      <w:r>
+        <w:t xml:space="preserve"> is good.</w:t>
+      </w:r>
+    </w:p>
+  </w:comment>
+  <w:comment w:id="81" w:author="Dave Bridges" w:date="2019-07-31T11:13:00Z" w:initials="DB">
+    <w:p>
+      <w:pPr>
+        <w:pStyle w:val="CommentText"/>
+      </w:pPr>
+      <w:r>
+        <w:rPr>
+          <w:rStyle w:val="CommentReference"/>
+        </w:rPr>
+        <w:annotationRef/>
+      </w:r>
+      <w:r>
+        <w:t>Confusing we need to discuss</w:t>
+      </w:r>
+    </w:p>
+  </w:comment>
+  <w:comment w:id="107" w:author="Dave Bridges" w:date="2019-07-31T11:14:00Z" w:initials="DB">
+    <w:p>
+      <w:pPr>
+        <w:pStyle w:val="CommentText"/>
+      </w:pPr>
+      <w:r>
+        <w:rPr>
+          <w:rStyle w:val="CommentReference"/>
+        </w:rPr>
+        <w:annotationRef/>
+      </w:r>
+      <w:r>
+        <w:t>Not sure this is useful.</w:t>
+      </w:r>
+    </w:p>
+  </w:comment>
+  <w:comment w:id="123" w:author="Microsoft Office User" w:date="2019-07-26T14:37:00Z" w:initials="MOU">
     <w:p>
       <w:pPr>
         <w:pStyle w:val="CommentText"/>
@@ -18453,7 +19328,15 @@
   <w15:commentEx w15:paraId="1E84748B" w15:done="0"/>
   <w15:commentEx w15:paraId="3CB0427B" w15:done="0"/>
   <w15:commentEx w15:paraId="6B2B36DB" w15:done="0"/>
+  <w15:commentEx w15:paraId="37DB6C86" w15:done="0"/>
+  <w15:commentEx w15:paraId="3AB568D1" w15:done="0"/>
+  <w15:commentEx w15:paraId="7E3878EF" w15:done="0"/>
   <w15:commentEx w15:paraId="766E3555" w15:done="0"/>
+  <w15:commentEx w15:paraId="7FB4340F" w15:done="0"/>
+  <w15:commentEx w15:paraId="752B65D1" w15:done="0"/>
+  <w15:commentEx w15:paraId="76C1E8F7" w15:done="0"/>
+  <w15:commentEx w15:paraId="69FEC75C" w15:done="0"/>
+  <w15:commentEx w15:paraId="312C93EF" w15:done="0"/>
   <w15:commentEx w15:paraId="4B1AF9B1" w15:done="0"/>
 </w15:commentsEx>
 </file>
@@ -18465,7 +19348,15 @@
   <w16cid:commentId w16cid:paraId="1E84748B" w16cid:durableId="20EBF2C5"/>
   <w16cid:commentId w16cid:paraId="3CB0427B" w16cid:durableId="20EBF31B"/>
   <w16cid:commentId w16cid:paraId="6B2B36DB" w16cid:durableId="20EBF3C0"/>
+  <w16cid:commentId w16cid:paraId="37DB6C86" w16cid:durableId="20EBF403"/>
+  <w16cid:commentId w16cid:paraId="3AB568D1" w16cid:durableId="20EBF433"/>
+  <w16cid:commentId w16cid:paraId="7E3878EF" w16cid:durableId="20EBF44C"/>
   <w16cid:commentId w16cid:paraId="766E3555" w16cid:durableId="20E55DE3"/>
+  <w16cid:commentId w16cid:paraId="7FB4340F" w16cid:durableId="20EBF48D"/>
+  <w16cid:commentId w16cid:paraId="752B65D1" w16cid:durableId="20EBF546"/>
+  <w16cid:commentId w16cid:paraId="76C1E8F7" w16cid:durableId="20EBF56A"/>
+  <w16cid:commentId w16cid:paraId="69FEC75C" w16cid:durableId="20EBF672"/>
+  <w16cid:commentId w16cid:paraId="312C93EF" w16cid:durableId="20EBF6A5"/>
   <w16cid:commentId w16cid:paraId="4B1AF9B1" w16cid:durableId="20E58E90"/>
 </w16cid:commentsIds>
 </file>
@@ -19895,7 +20786,7 @@
 </file>
 
 <file path=customXml/itemProps1.xml><?xml version="1.0" encoding="utf-8"?>
-<ds:datastoreItem xmlns:ds="http://schemas.openxmlformats.org/officeDocument/2006/customXml" ds:itemID="{32962EE7-0474-E845-9D58-1A9822FDC567}">
+<ds:datastoreItem xmlns:ds="http://schemas.openxmlformats.org/officeDocument/2006/customXml" ds:itemID="{62A789E6-28F0-A94F-B5EC-EF95AD0C00C9}">
   <ds:schemaRefs>
     <ds:schemaRef ds:uri="http://schemas.openxmlformats.org/officeDocument/2006/bibliography"/>
   </ds:schemaRefs>

</xml_diff>

<commit_message>
Some changes to the expected results for Aim 1
</commit_message>
<xml_diff>
--- a/Noura Preliminary Exam/Aim 1.docx
+++ b/Noura Preliminary Exam/Aim 1.docx
@@ -14146,8 +14146,6 @@
           </w:rPr>
           <w:t>pregnant</w:t>
         </w:r>
-        <w:bookmarkStart w:id="113" w:name="_GoBack"/>
-        <w:bookmarkEnd w:id="113"/>
         <w:r>
           <w:rPr>
             <w:rFonts w:asciiTheme="minorHAnsi" w:hAnsiTheme="minorHAnsi" w:cstheme="minorHAnsi"/>
@@ -14244,16 +14242,16 @@
           <w:rFonts w:asciiTheme="minorHAnsi" w:hAnsiTheme="minorHAnsi" w:cstheme="minorHAnsi"/>
         </w:rPr>
       </w:pPr>
-      <w:bookmarkStart w:id="114" w:name="_Toc14032694"/>
-      <w:bookmarkStart w:id="115" w:name="_Toc15426991"/>
+      <w:bookmarkStart w:id="113" w:name="_Toc14032694"/>
+      <w:bookmarkStart w:id="114" w:name="_Toc15426991"/>
       <w:r>
         <w:rPr>
           <w:rFonts w:asciiTheme="minorHAnsi" w:hAnsiTheme="minorHAnsi" w:cstheme="minorHAnsi"/>
         </w:rPr>
         <w:t>Food Intake</w:t>
       </w:r>
+      <w:bookmarkEnd w:id="113"/>
       <w:bookmarkEnd w:id="114"/>
-      <w:bookmarkEnd w:id="115"/>
     </w:p>
     <w:p>
       <w:pPr>
@@ -14365,16 +14363,16 @@
           <w:rFonts w:asciiTheme="minorHAnsi" w:hAnsiTheme="minorHAnsi" w:cstheme="minorHAnsi"/>
         </w:rPr>
       </w:pPr>
-      <w:bookmarkStart w:id="116" w:name="_Toc14032695"/>
-      <w:bookmarkStart w:id="117" w:name="_Toc15426992"/>
+      <w:bookmarkStart w:id="115" w:name="_Toc14032695"/>
+      <w:bookmarkStart w:id="116" w:name="_Toc15426992"/>
       <w:r>
         <w:rPr>
           <w:rFonts w:asciiTheme="minorHAnsi" w:hAnsiTheme="minorHAnsi" w:cstheme="minorHAnsi"/>
         </w:rPr>
         <w:t>Body Composition</w:t>
       </w:r>
+      <w:bookmarkEnd w:id="115"/>
       <w:bookmarkEnd w:id="116"/>
-      <w:bookmarkEnd w:id="117"/>
     </w:p>
     <w:p>
       <w:pPr>
@@ -14400,8 +14398,8 @@
           <w:rFonts w:asciiTheme="minorHAnsi" w:hAnsiTheme="minorHAnsi" w:cstheme="minorHAnsi"/>
         </w:rPr>
       </w:pPr>
-      <w:bookmarkStart w:id="118" w:name="_Toc14032696"/>
-      <w:bookmarkStart w:id="119" w:name="_Toc15426993"/>
+      <w:bookmarkStart w:id="117" w:name="_Toc14032696"/>
+      <w:bookmarkStart w:id="118" w:name="_Toc15426993"/>
       <w:r>
         <w:rPr>
           <w:rFonts w:asciiTheme="minorHAnsi" w:hAnsiTheme="minorHAnsi" w:cstheme="minorHAnsi"/>
@@ -14420,8 +14418,8 @@
         </w:rPr>
         <w:t xml:space="preserve"> Collection</w:t>
       </w:r>
+      <w:bookmarkEnd w:id="117"/>
       <w:bookmarkEnd w:id="118"/>
-      <w:bookmarkEnd w:id="119"/>
     </w:p>
     <w:p>
       <w:pPr>
@@ -14757,17 +14755,17 @@
           <w:rFonts w:asciiTheme="minorHAnsi" w:hAnsiTheme="minorHAnsi" w:cstheme="minorHAnsi"/>
         </w:rPr>
       </w:pPr>
-      <w:bookmarkStart w:id="120" w:name="_Toc14983237"/>
-      <w:bookmarkStart w:id="121" w:name="_Toc15426994"/>
-      <w:bookmarkStart w:id="122" w:name="_Toc14032702"/>
+      <w:bookmarkStart w:id="119" w:name="_Toc14983237"/>
+      <w:bookmarkStart w:id="120" w:name="_Toc15426994"/>
+      <w:bookmarkStart w:id="121" w:name="_Toc14032702"/>
       <w:r>
         <w:rPr>
           <w:rFonts w:asciiTheme="minorHAnsi" w:hAnsiTheme="minorHAnsi" w:cstheme="minorHAnsi"/>
         </w:rPr>
         <w:t>Real time qPCR</w:t>
       </w:r>
+      <w:bookmarkEnd w:id="119"/>
       <w:bookmarkEnd w:id="120"/>
-      <w:bookmarkEnd w:id="121"/>
     </w:p>
     <w:p>
       <w:pPr>
@@ -14852,7 +14850,7 @@
         </w:rPr>
         <w:t xml:space="preserve"> using primer pairs (forward and reverse). This </w:t>
       </w:r>
-      <w:commentRangeStart w:id="123"/>
+      <w:commentRangeStart w:id="122"/>
       <w:r>
         <w:rPr>
           <w:rFonts w:asciiTheme="minorHAnsi" w:hAnsiTheme="minorHAnsi" w:cstheme="minorHAnsi"/>
@@ -14861,13 +14859,13 @@
         </w:rPr>
         <w:t>will</w:t>
       </w:r>
-      <w:commentRangeEnd w:id="123"/>
+      <w:commentRangeEnd w:id="122"/>
       <w:r>
         <w:rPr>
           <w:rStyle w:val="CommentReference"/>
           <w:rFonts w:asciiTheme="minorHAnsi" w:eastAsiaTheme="minorHAnsi" w:hAnsiTheme="minorHAnsi" w:cstheme="minorHAnsi"/>
         </w:rPr>
-        <w:commentReference w:id="123"/>
+        <w:commentReference w:id="122"/>
       </w:r>
       <w:r>
         <w:rPr>
@@ -14964,15 +14962,15 @@
           <w:rFonts w:asciiTheme="minorHAnsi" w:hAnsiTheme="minorHAnsi" w:cstheme="minorHAnsi"/>
         </w:rPr>
       </w:pPr>
-      <w:bookmarkStart w:id="124" w:name="_Toc15426995"/>
+      <w:bookmarkStart w:id="123" w:name="_Toc15426995"/>
       <w:r>
         <w:rPr>
           <w:rFonts w:asciiTheme="minorHAnsi" w:hAnsiTheme="minorHAnsi" w:cstheme="minorHAnsi"/>
         </w:rPr>
         <w:t>Western Blotting</w:t>
       </w:r>
-      <w:bookmarkEnd w:id="122"/>
-      <w:bookmarkEnd w:id="124"/>
+      <w:bookmarkEnd w:id="121"/>
+      <w:bookmarkEnd w:id="123"/>
     </w:p>
     <w:p>
       <w:pPr>
@@ -14982,6 +14980,7 @@
           <w:szCs w:val="22"/>
         </w:rPr>
       </w:pPr>
+      <w:commentRangeStart w:id="124"/>
       <w:r>
         <w:rPr>
           <w:rFonts w:asciiTheme="minorHAnsi" w:hAnsiTheme="minorHAnsi" w:cstheme="minorHAnsi"/>
@@ -15083,6 +15082,14 @@
           <w:szCs w:val="22"/>
         </w:rPr>
         <w:t>, IRS and TSC2) will be used.</w:t>
+      </w:r>
+      <w:commentRangeEnd w:id="124"/>
+      <w:r>
+        <w:rPr>
+          <w:rStyle w:val="CommentReference"/>
+          <w:rFonts w:asciiTheme="minorHAnsi" w:eastAsiaTheme="minorHAnsi" w:hAnsiTheme="minorHAnsi" w:cstheme="minorBidi"/>
+        </w:rPr>
+        <w:commentReference w:id="124"/>
       </w:r>
     </w:p>
     <w:p>
@@ -15092,129 +15099,129 @@
           <w:rFonts w:asciiTheme="minorHAnsi" w:hAnsiTheme="minorHAnsi" w:cstheme="minorHAnsi"/>
         </w:rPr>
       </w:pPr>
-      <w:bookmarkStart w:id="125" w:name="_Toc14032703"/>
-      <w:bookmarkStart w:id="126" w:name="_Toc15426996"/>
+      <w:bookmarkStart w:id="126" w:name="_Toc14032703"/>
+      <w:bookmarkStart w:id="127" w:name="_Toc15426996"/>
       <w:r>
         <w:rPr>
           <w:rFonts w:asciiTheme="minorHAnsi" w:hAnsiTheme="minorHAnsi" w:cstheme="minorHAnsi"/>
         </w:rPr>
         <w:t>Histology</w:t>
       </w:r>
-      <w:bookmarkEnd w:id="125"/>
       <w:bookmarkEnd w:id="126"/>
-    </w:p>
-    <w:p>
-      <w:pPr>
-        <w:rPr>
-          <w:rFonts w:asciiTheme="minorHAnsi" w:hAnsiTheme="minorHAnsi" w:cstheme="minorHAnsi"/>
-          <w:sz w:val="22"/>
-          <w:szCs w:val="22"/>
-        </w:rPr>
-      </w:pPr>
-      <w:r>
-        <w:rPr>
-          <w:rFonts w:asciiTheme="minorHAnsi" w:hAnsiTheme="minorHAnsi" w:cstheme="minorHAnsi"/>
-          <w:sz w:val="22"/>
-          <w:szCs w:val="22"/>
-        </w:rPr>
-        <w:t xml:space="preserve">Placentas </w:t>
-      </w:r>
-      <w:r>
-        <w:rPr>
-          <w:rFonts w:asciiTheme="minorHAnsi" w:hAnsiTheme="minorHAnsi" w:cstheme="minorHAnsi"/>
-          <w:sz w:val="22"/>
-          <w:szCs w:val="22"/>
-        </w:rPr>
-        <w:t xml:space="preserve">collected from control and experimental </w:t>
-      </w:r>
-      <w:r>
-        <w:rPr>
-          <w:rFonts w:asciiTheme="minorHAnsi" w:hAnsiTheme="minorHAnsi" w:cstheme="minorHAnsi"/>
-          <w:sz w:val="22"/>
-          <w:szCs w:val="22"/>
-        </w:rPr>
-        <w:t>at E14.5 and E17.5</w:t>
-      </w:r>
-      <w:r>
-        <w:rPr>
-          <w:rFonts w:asciiTheme="minorHAnsi" w:hAnsiTheme="minorHAnsi" w:cstheme="minorHAnsi"/>
-          <w:sz w:val="22"/>
-          <w:szCs w:val="22"/>
-        </w:rPr>
-        <w:t xml:space="preserve"> will be embedded in paraffin and stained at the </w:t>
-      </w:r>
-      <w:proofErr w:type="spellStart"/>
-      <w:r>
-        <w:rPr>
-          <w:rFonts w:asciiTheme="minorHAnsi" w:hAnsiTheme="minorHAnsi" w:cstheme="minorHAnsi"/>
-          <w:sz w:val="22"/>
-          <w:szCs w:val="22"/>
-        </w:rPr>
-        <w:t>Rogel</w:t>
-      </w:r>
-      <w:proofErr w:type="spellEnd"/>
-      <w:r>
-        <w:rPr>
-          <w:rFonts w:asciiTheme="minorHAnsi" w:hAnsiTheme="minorHAnsi" w:cstheme="minorHAnsi"/>
-          <w:sz w:val="22"/>
-          <w:szCs w:val="22"/>
-        </w:rPr>
-        <w:t xml:space="preserve"> Cancer Center’s Tissue and Molecular Pathology. Slides will be blindly assessed for </w:t>
-      </w:r>
-      <w:r>
-        <w:rPr>
-          <w:rFonts w:asciiTheme="minorHAnsi" w:hAnsiTheme="minorHAnsi" w:cstheme="minorHAnsi"/>
-          <w:sz w:val="22"/>
-          <w:szCs w:val="22"/>
-        </w:rPr>
-        <w:t>decidual, junctional and labyrinthine thickness. CD68</w:t>
-      </w:r>
-      <w:r>
-        <w:rPr>
-          <w:rFonts w:asciiTheme="minorHAnsi" w:hAnsiTheme="minorHAnsi" w:cstheme="minorHAnsi"/>
-          <w:sz w:val="22"/>
-          <w:szCs w:val="22"/>
-          <w:vertAlign w:val="superscript"/>
-        </w:rPr>
-        <w:t>+</w:t>
-      </w:r>
-      <w:r>
-        <w:rPr>
-          <w:rFonts w:asciiTheme="minorHAnsi" w:hAnsiTheme="minorHAnsi" w:cstheme="minorHAnsi"/>
-          <w:sz w:val="22"/>
-          <w:szCs w:val="22"/>
-        </w:rPr>
-        <w:t xml:space="preserve"> cells will be assessed to de</w:t>
-      </w:r>
-      <w:r>
-        <w:rPr>
-          <w:rFonts w:asciiTheme="minorHAnsi" w:hAnsiTheme="minorHAnsi" w:cstheme="minorHAnsi"/>
-          <w:sz w:val="22"/>
-          <w:szCs w:val="22"/>
-        </w:rPr>
-        <w:t xml:space="preserve">termine </w:t>
-      </w:r>
-    </w:p>
-    <w:p>
-      <w:pPr>
-        <w:pStyle w:val="Heading1"/>
-        <w:rPr>
-          <w:rFonts w:asciiTheme="minorHAnsi" w:hAnsiTheme="minorHAnsi" w:cstheme="minorHAnsi"/>
-          <w:highlight w:val="red"/>
-        </w:rPr>
-      </w:pPr>
-      <w:bookmarkStart w:id="127" w:name="_Toc15426997"/>
-      <w:r>
-        <w:rPr>
-          <w:rFonts w:asciiTheme="minorHAnsi" w:hAnsiTheme="minorHAnsi" w:cstheme="minorHAnsi"/>
-          <w:highlight w:val="red"/>
-        </w:rPr>
-        <w:t>Expected Results</w:t>
-      </w:r>
       <w:bookmarkEnd w:id="127"/>
     </w:p>
     <w:p>
       <w:pPr>
+        <w:rPr>
+          <w:rFonts w:asciiTheme="minorHAnsi" w:hAnsiTheme="minorHAnsi" w:cstheme="minorHAnsi"/>
+          <w:sz w:val="22"/>
+          <w:szCs w:val="22"/>
+        </w:rPr>
+      </w:pPr>
+      <w:r>
+        <w:rPr>
+          <w:rFonts w:asciiTheme="minorHAnsi" w:hAnsiTheme="minorHAnsi" w:cstheme="minorHAnsi"/>
+          <w:sz w:val="22"/>
+          <w:szCs w:val="22"/>
+        </w:rPr>
+        <w:t xml:space="preserve">Placentas </w:t>
+      </w:r>
+      <w:r>
+        <w:rPr>
+          <w:rFonts w:asciiTheme="minorHAnsi" w:hAnsiTheme="minorHAnsi" w:cstheme="minorHAnsi"/>
+          <w:sz w:val="22"/>
+          <w:szCs w:val="22"/>
+        </w:rPr>
+        <w:t xml:space="preserve">collected from control and experimental </w:t>
+      </w:r>
+      <w:r>
+        <w:rPr>
+          <w:rFonts w:asciiTheme="minorHAnsi" w:hAnsiTheme="minorHAnsi" w:cstheme="minorHAnsi"/>
+          <w:sz w:val="22"/>
+          <w:szCs w:val="22"/>
+        </w:rPr>
+        <w:t>at E14.5 and E17.5</w:t>
+      </w:r>
+      <w:r>
+        <w:rPr>
+          <w:rFonts w:asciiTheme="minorHAnsi" w:hAnsiTheme="minorHAnsi" w:cstheme="minorHAnsi"/>
+          <w:sz w:val="22"/>
+          <w:szCs w:val="22"/>
+        </w:rPr>
+        <w:t xml:space="preserve"> will be embedded in paraffin and stained at the </w:t>
+      </w:r>
+      <w:proofErr w:type="spellStart"/>
+      <w:r>
+        <w:rPr>
+          <w:rFonts w:asciiTheme="minorHAnsi" w:hAnsiTheme="minorHAnsi" w:cstheme="minorHAnsi"/>
+          <w:sz w:val="22"/>
+          <w:szCs w:val="22"/>
+        </w:rPr>
+        <w:t>Rogel</w:t>
+      </w:r>
+      <w:proofErr w:type="spellEnd"/>
+      <w:r>
+        <w:rPr>
+          <w:rFonts w:asciiTheme="minorHAnsi" w:hAnsiTheme="minorHAnsi" w:cstheme="minorHAnsi"/>
+          <w:sz w:val="22"/>
+          <w:szCs w:val="22"/>
+        </w:rPr>
+        <w:t xml:space="preserve"> Cancer Center’s Tissue and Molecular Pathology. Slides will be blindly assessed for </w:t>
+      </w:r>
+      <w:r>
+        <w:rPr>
+          <w:rFonts w:asciiTheme="minorHAnsi" w:hAnsiTheme="minorHAnsi" w:cstheme="minorHAnsi"/>
+          <w:sz w:val="22"/>
+          <w:szCs w:val="22"/>
+        </w:rPr>
+        <w:t>decidual, junctional and labyrinthine thickness. CD68</w:t>
+      </w:r>
+      <w:r>
+        <w:rPr>
+          <w:rFonts w:asciiTheme="minorHAnsi" w:hAnsiTheme="minorHAnsi" w:cstheme="minorHAnsi"/>
+          <w:sz w:val="22"/>
+          <w:szCs w:val="22"/>
+          <w:vertAlign w:val="superscript"/>
+        </w:rPr>
+        <w:t>+</w:t>
+      </w:r>
+      <w:r>
+        <w:rPr>
+          <w:rFonts w:asciiTheme="minorHAnsi" w:hAnsiTheme="minorHAnsi" w:cstheme="minorHAnsi"/>
+          <w:sz w:val="22"/>
+          <w:szCs w:val="22"/>
+        </w:rPr>
+        <w:t xml:space="preserve"> cells will be assessed to de</w:t>
+      </w:r>
+      <w:r>
+        <w:rPr>
+          <w:rFonts w:asciiTheme="minorHAnsi" w:hAnsiTheme="minorHAnsi" w:cstheme="minorHAnsi"/>
+          <w:sz w:val="22"/>
+          <w:szCs w:val="22"/>
+        </w:rPr>
+        <w:t xml:space="preserve">termine </w:t>
+      </w:r>
+    </w:p>
+    <w:p>
+      <w:pPr>
+        <w:pStyle w:val="Heading1"/>
+        <w:rPr>
+          <w:rFonts w:asciiTheme="minorHAnsi" w:hAnsiTheme="minorHAnsi" w:cstheme="minorHAnsi"/>
+          <w:highlight w:val="red"/>
+        </w:rPr>
+      </w:pPr>
+      <w:bookmarkStart w:id="128" w:name="_Toc15426997"/>
+      <w:r>
+        <w:rPr>
+          <w:rFonts w:asciiTheme="minorHAnsi" w:hAnsiTheme="minorHAnsi" w:cstheme="minorHAnsi"/>
+          <w:highlight w:val="red"/>
+        </w:rPr>
+        <w:t>Expected Results</w:t>
+      </w:r>
+      <w:bookmarkEnd w:id="128"/>
+    </w:p>
+    <w:p>
+      <w:pPr>
         <w:pStyle w:val="Heading2"/>
         <w:rPr>
           <w:rFonts w:asciiTheme="minorHAnsi" w:hAnsiTheme="minorHAnsi" w:cstheme="minorHAnsi"/>
@@ -15223,7 +15230,7 @@
           <w:highlight w:val="red"/>
         </w:rPr>
       </w:pPr>
-      <w:bookmarkStart w:id="128" w:name="_Toc15426998"/>
+      <w:bookmarkStart w:id="129" w:name="_Toc15426998"/>
       <w:r>
         <w:rPr>
           <w:rFonts w:asciiTheme="minorHAnsi" w:hAnsiTheme="minorHAnsi" w:cstheme="minorHAnsi"/>
@@ -15240,7 +15247,7 @@
         </w:rPr>
         <w:t>How does maternal GC exposure affect placental, fetal IUGR, and offspring survival?</w:t>
       </w:r>
-      <w:bookmarkEnd w:id="128"/>
+      <w:bookmarkEnd w:id="129"/>
     </w:p>
     <w:p>
       <w:pPr>
@@ -15250,7 +15257,7 @@
           <w:highlight w:val="red"/>
         </w:rPr>
       </w:pPr>
-      <w:bookmarkStart w:id="129" w:name="_Toc15426999"/>
+      <w:bookmarkStart w:id="130" w:name="_Toc15426999"/>
       <w:r>
         <w:rPr>
           <w:rFonts w:asciiTheme="minorHAnsi" w:hAnsiTheme="minorHAnsi" w:cstheme="minorHAnsi"/>
@@ -15283,7 +15290,7 @@
         </w:rPr>
         <w:t>2 , GDF15…) look at qPCR mRNA expression – will not use ELISA yet since ELISA is expensive and we may not see a difference in qPCR/mRNA expression initially</w:t>
       </w:r>
-      <w:bookmarkEnd w:id="129"/>
+      <w:bookmarkEnd w:id="130"/>
     </w:p>
     <w:p>
       <w:pPr>
@@ -15331,7 +15338,7 @@
           <w:highlight w:val="red"/>
         </w:rPr>
       </w:pPr>
-      <w:bookmarkStart w:id="130" w:name="_Toc15427000"/>
+      <w:bookmarkStart w:id="131" w:name="_Toc15427000"/>
       <w:r>
         <w:rPr>
           <w:rFonts w:asciiTheme="minorHAnsi" w:hAnsiTheme="minorHAnsi" w:cstheme="minorHAnsi"/>
@@ -15349,7 +15356,7 @@
         </w:rPr>
         <w:t> Is placental mTORC1 signaling altered after maternal GC exposure?  Western blot for 4EBP, S6, PS6, AKT</w:t>
       </w:r>
-      <w:bookmarkEnd w:id="130"/>
+      <w:bookmarkEnd w:id="131"/>
     </w:p>
     <w:p>
       <w:pPr>
@@ -15359,7 +15366,7 @@
           <w:highlight w:val="red"/>
         </w:rPr>
       </w:pPr>
-      <w:bookmarkStart w:id="131" w:name="_Toc15427001"/>
+      <w:bookmarkStart w:id="132" w:name="_Toc15427001"/>
       <w:r>
         <w:rPr>
           <w:rFonts w:asciiTheme="minorHAnsi" w:hAnsiTheme="minorHAnsi" w:cstheme="minorHAnsi"/>
@@ -15374,9 +15381,34 @@
           <w:rFonts w:asciiTheme="minorHAnsi" w:hAnsiTheme="minorHAnsi" w:cstheme="minorHAnsi"/>
           <w:highlight w:val="red"/>
         </w:rPr>
-        <w:t> How does maternal time-dependent GC exposure affect the expression of placental nutrient transporters? qPCR of transporters, not flux until we see a change in nutrient transporters</w:t>
-      </w:r>
-      <w:bookmarkEnd w:id="131"/>
+        <w:t xml:space="preserve"> How does maternal </w:t>
+      </w:r>
+      <w:del w:id="133" w:author="Dave Bridges" w:date="2019-07-31T11:15:00Z">
+        <w:r>
+          <w:rPr>
+            <w:rFonts w:asciiTheme="minorHAnsi" w:hAnsiTheme="minorHAnsi" w:cstheme="minorHAnsi"/>
+            <w:highlight w:val="red"/>
+          </w:rPr>
+          <w:delText xml:space="preserve">time-dependent </w:delText>
+        </w:r>
+      </w:del>
+      <w:r>
+        <w:rPr>
+          <w:rFonts w:asciiTheme="minorHAnsi" w:hAnsiTheme="minorHAnsi" w:cstheme="minorHAnsi"/>
+          <w:highlight w:val="red"/>
+        </w:rPr>
+        <w:t>GC exposure affect the expression of placental nutrient transporters? </w:t>
+      </w:r>
+      <w:del w:id="134" w:author="Dave Bridges" w:date="2019-07-31T11:15:00Z">
+        <w:r>
+          <w:rPr>
+            <w:rFonts w:asciiTheme="minorHAnsi" w:hAnsiTheme="minorHAnsi" w:cstheme="minorHAnsi"/>
+            <w:highlight w:val="red"/>
+          </w:rPr>
+          <w:delText>qPCR of transporters, not flux until we see a change in nutrient transporters</w:delText>
+        </w:r>
+      </w:del>
+      <w:bookmarkEnd w:id="132"/>
     </w:p>
     <w:p>
       <w:pPr>
@@ -15394,8 +15426,30 @@
           <w:szCs w:val="22"/>
           <w:highlight w:val="red"/>
         </w:rPr>
-        <w:t xml:space="preserve">The experiments conducted in this aim will examine the effect of timed corticosteroid treatment on placental transport and transporters. We predict that placental glucose transporters (see Table 1) will have increased expression </w:t>
-      </w:r>
+        <w:t xml:space="preserve">The experiments conducted in this aim will examine the effect of </w:t>
+      </w:r>
+      <w:del w:id="135" w:author="Dave Bridges" w:date="2019-07-31T11:16:00Z">
+        <w:r>
+          <w:rPr>
+            <w:rFonts w:asciiTheme="minorHAnsi" w:hAnsiTheme="minorHAnsi" w:cstheme="minorHAnsi"/>
+            <w:sz w:val="22"/>
+            <w:szCs w:val="22"/>
+            <w:highlight w:val="red"/>
+          </w:rPr>
+          <w:delText>timed corticosteroid</w:delText>
+        </w:r>
+      </w:del>
+      <w:ins w:id="136" w:author="Dave Bridges" w:date="2019-07-31T11:16:00Z">
+        <w:r>
+          <w:rPr>
+            <w:rFonts w:asciiTheme="minorHAnsi" w:hAnsiTheme="minorHAnsi" w:cstheme="minorHAnsi"/>
+            <w:sz w:val="22"/>
+            <w:szCs w:val="22"/>
+            <w:highlight w:val="red"/>
+          </w:rPr>
+          <w:t>dexamethasone</w:t>
+        </w:r>
+      </w:ins>
       <w:r>
         <w:rPr>
           <w:rFonts w:asciiTheme="minorHAnsi" w:hAnsiTheme="minorHAnsi" w:cstheme="minorHAnsi"/>
@@ -15403,6 +15457,15 @@
           <w:szCs w:val="22"/>
           <w:highlight w:val="red"/>
         </w:rPr>
+        <w:t xml:space="preserve"> treatment on placental transport and transporters. We predict that placental glucose transporters (see Table 1) will have increased expression </w:t>
+      </w:r>
+      <w:r>
+        <w:rPr>
+          <w:rFonts w:asciiTheme="minorHAnsi" w:hAnsiTheme="minorHAnsi" w:cstheme="minorHAnsi"/>
+          <w:sz w:val="22"/>
+          <w:szCs w:val="22"/>
+          <w:highlight w:val="red"/>
+        </w:rPr>
         <w:fldChar w:fldCharType="begin" w:fldLock="1"/>
       </w:r>
       <w:r>
@@ -15470,7 +15533,47 @@
           <w:szCs w:val="22"/>
           <w:highlight w:val="red"/>
         </w:rPr>
-        <w:t xml:space="preserve"> and glucose flux across the placenta to the fetus will be increased . We further expect increased placental lipid transporters and flux but reduced amino acid transporters and flux. We predict maternal corticosteroid treatment will alter placental glucose, lipid, and amino acid transporters and nutrient flux and will influence fetal and placental viability in a time-dependent manner. Earlier exposure at E5.5 and E12.5 will have the most prominent effect on placental transport and may lead to reduced nutrient flux overall, while later exposure at E17.5 will only increase glucose and lipid transporters and flux. </w:t>
+        <w:t xml:space="preserve"> </w:t>
+      </w:r>
+      <w:del w:id="137" w:author="Dave Bridges" w:date="2019-07-31T11:16:00Z">
+        <w:r>
+          <w:rPr>
+            <w:rFonts w:asciiTheme="minorHAnsi" w:hAnsiTheme="minorHAnsi" w:cstheme="minorHAnsi"/>
+            <w:sz w:val="22"/>
+            <w:szCs w:val="22"/>
+            <w:highlight w:val="red"/>
+          </w:rPr>
+          <w:delText xml:space="preserve">and </w:delText>
+        </w:r>
+      </w:del>
+      <w:ins w:id="138" w:author="Dave Bridges" w:date="2019-07-31T11:16:00Z">
+        <w:r>
+          <w:rPr>
+            <w:rFonts w:asciiTheme="minorHAnsi" w:hAnsiTheme="minorHAnsi" w:cstheme="minorHAnsi"/>
+            <w:sz w:val="22"/>
+            <w:szCs w:val="22"/>
+            <w:highlight w:val="red"/>
+          </w:rPr>
+          <w:t>suggesting that</w:t>
+        </w:r>
+        <w:r>
+          <w:rPr>
+            <w:rFonts w:asciiTheme="minorHAnsi" w:hAnsiTheme="minorHAnsi" w:cstheme="minorHAnsi"/>
+            <w:sz w:val="22"/>
+            <w:szCs w:val="22"/>
+            <w:highlight w:val="red"/>
+          </w:rPr>
+          <w:t xml:space="preserve"> </w:t>
+        </w:r>
+      </w:ins>
+      <w:r>
+        <w:rPr>
+          <w:rFonts w:asciiTheme="minorHAnsi" w:hAnsiTheme="minorHAnsi" w:cstheme="minorHAnsi"/>
+          <w:sz w:val="22"/>
+          <w:szCs w:val="22"/>
+          <w:highlight w:val="red"/>
+        </w:rPr>
+        <w:t xml:space="preserve">glucose flux across the placenta to the fetus will be increased . We further expect increased placental lipid transporters and flux but reduced amino acid transporters and flux. We predict maternal corticosteroid treatment will alter placental glucose, lipid, and amino acid transporters and nutrient flux and will influence fetal and placental viability in a time-dependent manner. Earlier exposure at E5.5 and E12.5 will have the most prominent effect on placental transport and may lead to reduced nutrient flux overall, while later exposure at E17.5 will only increase glucose and lipid transporters and flux. </w:t>
       </w:r>
     </w:p>
     <w:p>
@@ -15491,7 +15594,7 @@
           <w:highlight w:val="red"/>
         </w:rPr>
       </w:pPr>
-      <w:bookmarkStart w:id="132" w:name="_Toc15427002"/>
+      <w:bookmarkStart w:id="139" w:name="_Toc15427002"/>
       <w:r>
         <w:rPr>
           <w:rFonts w:asciiTheme="minorHAnsi" w:hAnsiTheme="minorHAnsi" w:cstheme="minorHAnsi"/>
@@ -15572,7 +15675,7 @@
         </w:rPr>
         <w:t xml:space="preserve"> preconception)</w:t>
       </w:r>
-      <w:bookmarkEnd w:id="132"/>
+      <w:bookmarkEnd w:id="139"/>
     </w:p>
     <w:p>
       <w:pPr>
@@ -15584,7 +15687,7 @@
           <w:highlight w:val="red"/>
         </w:rPr>
       </w:pPr>
-      <w:bookmarkStart w:id="133" w:name="_Toc15427003"/>
+      <w:bookmarkStart w:id="140" w:name="_Toc15427003"/>
       <w:r>
         <w:rPr>
           <w:rFonts w:asciiTheme="minorHAnsi" w:hAnsiTheme="minorHAnsi" w:cstheme="minorHAnsi"/>
@@ -15601,7 +15704,7 @@
         </w:rPr>
         <w:t>Does a placental GR-KO model rescue the placental and fetal effects of GC exposure?</w:t>
       </w:r>
-      <w:bookmarkEnd w:id="133"/>
+      <w:bookmarkEnd w:id="140"/>
     </w:p>
     <w:p>
       <w:pPr>
@@ -15610,6 +15713,72 @@
           <w:highlight w:val="red"/>
         </w:rPr>
       </w:pPr>
+      <w:ins w:id="141" w:author="Dave Bridges" w:date="2019-07-31T11:16:00Z">
+        <w:r>
+          <w:rPr>
+            <w:rFonts w:asciiTheme="minorHAnsi" w:hAnsiTheme="minorHAnsi" w:cstheme="minorHAnsi"/>
+            <w:highlight w:val="red"/>
+          </w:rPr>
+          <w:t xml:space="preserve">Based on the results of Aims 1.1-1.5 we will have identified critical glucocorticoid-induced changes in </w:t>
+        </w:r>
+      </w:ins>
+      <w:ins w:id="142" w:author="Dave Bridges" w:date="2019-07-31T11:17:00Z">
+        <w:r>
+          <w:rPr>
+            <w:rFonts w:asciiTheme="minorHAnsi" w:hAnsiTheme="minorHAnsi" w:cstheme="minorHAnsi"/>
+            <w:highlight w:val="red"/>
+          </w:rPr>
+          <w:t xml:space="preserve">placental gene expression, </w:t>
+        </w:r>
+        <w:proofErr w:type="gramStart"/>
+        <w:r>
+          <w:rPr>
+            <w:rFonts w:asciiTheme="minorHAnsi" w:hAnsiTheme="minorHAnsi" w:cstheme="minorHAnsi"/>
+            <w:highlight w:val="red"/>
+          </w:rPr>
+          <w:t>signaling ,</w:t>
+        </w:r>
+        <w:proofErr w:type="gramEnd"/>
+        <w:r>
+          <w:rPr>
+            <w:rFonts w:asciiTheme="minorHAnsi" w:hAnsiTheme="minorHAnsi" w:cstheme="minorHAnsi"/>
+            <w:highlight w:val="red"/>
+          </w:rPr>
+          <w:t xml:space="preserve"> placental and fetal size and offspring health.  Those models however do not separate effects of dexamethasone on the mother from those on the placenta.  To separate </w:t>
+        </w:r>
+        <w:proofErr w:type="gramStart"/>
+        <w:r>
+          <w:rPr>
+            <w:rFonts w:asciiTheme="minorHAnsi" w:hAnsiTheme="minorHAnsi" w:cstheme="minorHAnsi"/>
+            <w:highlight w:val="red"/>
+          </w:rPr>
+          <w:t>these</w:t>
+        </w:r>
+        <w:proofErr w:type="gramEnd"/>
+        <w:r>
+          <w:rPr>
+            <w:rFonts w:asciiTheme="minorHAnsi" w:hAnsiTheme="minorHAnsi" w:cstheme="minorHAnsi"/>
+            <w:highlight w:val="red"/>
+          </w:rPr>
+          <w:t xml:space="preserve"> we will use placental GR knockouts and repeat these studies.  We expect that </w:t>
+        </w:r>
+      </w:ins>
+      <w:ins w:id="143" w:author="Dave Bridges" w:date="2019-07-31T11:18:00Z">
+        <w:r>
+          <w:rPr>
+            <w:rFonts w:asciiTheme="minorHAnsi" w:hAnsiTheme="minorHAnsi" w:cstheme="minorHAnsi"/>
+            <w:highlight w:val="red"/>
+          </w:rPr>
+          <w:t>placental-derived glucocorticoid actions will be blocked by GR knockout in the placenta, but maternal glucocorticoid actions will be retained.</w:t>
+        </w:r>
+        <w:r>
+          <w:rPr>
+            <w:rFonts w:asciiTheme="minorHAnsi" w:hAnsiTheme="minorHAnsi" w:cstheme="minorHAnsi"/>
+            <w:highlight w:val="red"/>
+          </w:rPr>
+          <w:t xml:space="preserve">  </w:t>
+        </w:r>
+      </w:ins>
     </w:p>
     <w:p>
       <w:pPr>
@@ -15629,7 +15798,7 @@
           <w:highlight w:val="red"/>
         </w:rPr>
       </w:pPr>
-      <w:bookmarkStart w:id="134" w:name="_Toc15427004"/>
+      <w:bookmarkStart w:id="144" w:name="_Toc15427004"/>
       <w:r>
         <w:rPr>
           <w:rFonts w:asciiTheme="minorHAnsi" w:hAnsiTheme="minorHAnsi" w:cstheme="minorHAnsi"/>
@@ -15637,7 +15806,7 @@
         </w:rPr>
         <w:t>Potential Pitfalls and alternate Approaches (Aims 1.1-1.6)</w:t>
       </w:r>
-      <w:bookmarkEnd w:id="134"/>
+      <w:bookmarkEnd w:id="144"/>
     </w:p>
     <w:p>
       <w:pPr>
@@ -15912,7 +16081,17 @@
           <w:szCs w:val="22"/>
           <w:highlight w:val="red"/>
         </w:rPr>
-        <w:t xml:space="preserve"> our hypothesis is correct and fetal cortisol is upregulated, then the change in fetal and placental weights may be due to the cortisol and not the nutrient acquisition. Using results from Aim 2.1, we need to distinguish the effects of fetal nutrient uptake and fetal cortisol uptake to prevent misinterpreting our findings. Although both effects synergistically will yield the final phenotype, we need to be diligent about interpreting our data keeping the full results in mind.</w:t>
+        <w:t xml:space="preserve"> our hypothesis is correct and fetal cortisol is upregulated, then the change in fetal and placental weights may be due to the cortisol and not the nutrient </w:t>
+      </w:r>
+      <w:r>
+        <w:rPr>
+          <w:rFonts w:asciiTheme="minorHAnsi" w:hAnsiTheme="minorHAnsi" w:cstheme="minorHAnsi"/>
+          <w:sz w:val="22"/>
+          <w:szCs w:val="22"/>
+          <w:highlight w:val="red"/>
+        </w:rPr>
+        <w:lastRenderedPageBreak/>
+        <w:t>acquisition. Using results from Aim 2.1, we need to distinguish the effects of fetal nutrient uptake and fetal cortisol uptake to prevent misinterpreting our findings. Although both effects synergistically will yield the final phenotype, we need to be diligent about interpreting our data keeping the full results in mind.</w:t>
       </w:r>
       <w:r>
         <w:rPr>
@@ -15931,17 +16110,7 @@
           <w:szCs w:val="22"/>
           <w:highlight w:val="red"/>
         </w:rPr>
-        <w:t xml:space="preserve">Corticosteroid treatment may cause perinatal death and thus placental collection to determine </w:t>
-      </w:r>
-      <w:r>
-        <w:rPr>
-          <w:rFonts w:asciiTheme="minorHAnsi" w:hAnsiTheme="minorHAnsi" w:cstheme="minorHAnsi"/>
-          <w:sz w:val="22"/>
-          <w:szCs w:val="22"/>
-          <w:highlight w:val="red"/>
-        </w:rPr>
-        <w:lastRenderedPageBreak/>
-        <w:t>placental function may be difficult. If this is the case, we will collect the placentas at an earlier time point prior to E18.5 when perinatal death may have already occurred. Finally, quantification of radiolabeled corticosterone is uncommon, and so we may need to develop our own protocol using the available references.</w:t>
+        <w:t>Corticosteroid treatment may cause perinatal death and thus placental collection to determine placental function may be difficult. If this is the case, we will collect the placentas at an earlier time point prior to E18.5 when perinatal death may have already occurred. Finally, quantification of radiolabeled corticosterone is uncommon, and so we may need to develop our own protocol using the available references.</w:t>
       </w:r>
     </w:p>
     <w:p>
@@ -19294,7 +19463,7 @@
       </w:r>
     </w:p>
   </w:comment>
-  <w:comment w:id="123" w:author="Microsoft Office User" w:date="2019-07-26T14:37:00Z" w:initials="MOU">
+  <w:comment w:id="122" w:author="Microsoft Office User" w:date="2019-07-26T14:37:00Z" w:initials="MOU">
     <w:p>
       <w:pPr>
         <w:pStyle w:val="CommentText"/>
@@ -19316,6 +19485,27 @@
       <w:r>
         <w:t xml:space="preserve"> and GDF15 or other hormones needed.</w:t>
       </w:r>
+    </w:p>
+  </w:comment>
+  <w:comment w:id="124" w:author="Dave Bridges" w:date="2019-07-31T11:18:00Z" w:initials="DB">
+    <w:p>
+      <w:pPr>
+        <w:pStyle w:val="CommentText"/>
+      </w:pPr>
+      <w:r>
+        <w:rPr>
+          <w:rStyle w:val="CommentReference"/>
+        </w:rPr>
+        <w:annotationRef/>
+      </w:r>
+      <w:r>
+        <w:t xml:space="preserve">Validation of GR ablation either by western blotting or </w:t>
+      </w:r>
+      <w:r>
+        <w:t>histology</w:t>
+      </w:r>
+      <w:bookmarkStart w:id="125" w:name="_GoBack"/>
+      <w:bookmarkEnd w:id="125"/>
     </w:p>
   </w:comment>
 </w:comments>
@@ -19338,6 +19528,7 @@
   <w15:commentEx w15:paraId="69FEC75C" w15:done="0"/>
   <w15:commentEx w15:paraId="312C93EF" w15:done="0"/>
   <w15:commentEx w15:paraId="4B1AF9B1" w15:done="0"/>
+  <w15:commentEx w15:paraId="0141B3EA" w15:done="0"/>
 </w15:commentsEx>
 </file>
 
@@ -19358,6 +19549,7 @@
   <w16cid:commentId w16cid:paraId="69FEC75C" w16cid:durableId="20EBF672"/>
   <w16cid:commentId w16cid:paraId="312C93EF" w16cid:durableId="20EBF6A5"/>
   <w16cid:commentId w16cid:paraId="4B1AF9B1" w16cid:durableId="20E58E90"/>
+  <w16cid:commentId w16cid:paraId="0141B3EA" w16cid:durableId="20EBF798"/>
 </w16cid:commentsIds>
 </file>
 
@@ -20786,7 +20978,7 @@
 </file>
 
 <file path=customXml/itemProps1.xml><?xml version="1.0" encoding="utf-8"?>
-<ds:datastoreItem xmlns:ds="http://schemas.openxmlformats.org/officeDocument/2006/customXml" ds:itemID="{62A789E6-28F0-A94F-B5EC-EF95AD0C00C9}">
+<ds:datastoreItem xmlns:ds="http://schemas.openxmlformats.org/officeDocument/2006/customXml" ds:itemID="{2F336139-3DF3-A449-AA42-659F1818F60A}">
   <ds:schemaRefs>
     <ds:schemaRef ds:uri="http://schemas.openxmlformats.org/officeDocument/2006/bibliography"/>
   </ds:schemaRefs>

</xml_diff>

<commit_message>
added mtorc1, nr3c1 and GLUT effects in background
</commit_message>
<xml_diff>
--- a/Noura Preliminary Exam/Aim 1.docx
+++ b/Noura Preliminary Exam/Aim 1.docx
@@ -75,7 +75,7 @@
             </w:rPr>
             <w:fldChar w:fldCharType="separate"/>
           </w:r>
-          <w:hyperlink w:anchor="_Toc15426973" w:history="1">
+          <w:hyperlink w:anchor="_Toc15461855" w:history="1">
             <w:r>
               <w:rPr>
                 <w:rStyle w:val="Hyperlink"/>
@@ -103,7 +103,7 @@
                 <w:noProof/>
                 <w:webHidden/>
               </w:rPr>
-              <w:instrText xml:space="preserve"> PAGEREF _Toc15426973 \h </w:instrText>
+              <w:instrText xml:space="preserve"> PAGEREF _Toc15461855 \h </w:instrText>
             </w:r>
             <w:r>
               <w:rPr>
@@ -149,7 +149,7 @@
               <w:noProof/>
             </w:rPr>
           </w:pPr>
-          <w:hyperlink w:anchor="_Toc15426974" w:history="1">
+          <w:hyperlink w:anchor="_Toc15461856" w:history="1">
             <w:r>
               <w:rPr>
                 <w:rStyle w:val="Hyperlink"/>
@@ -177,7 +177,7 @@
                 <w:noProof/>
                 <w:webHidden/>
               </w:rPr>
-              <w:instrText xml:space="preserve"> PAGEREF _Toc15426974 \h </w:instrText>
+              <w:instrText xml:space="preserve"> PAGEREF _Toc15461856 \h </w:instrText>
             </w:r>
             <w:r>
               <w:rPr>
@@ -223,7 +223,7 @@
               <w:szCs w:val="24"/>
             </w:rPr>
           </w:pPr>
-          <w:hyperlink w:anchor="_Toc15426975" w:history="1">
+          <w:hyperlink w:anchor="_Toc15461857" w:history="1">
             <w:r>
               <w:rPr>
                 <w:rStyle w:val="Hyperlink"/>
@@ -251,7 +251,7 @@
                 <w:noProof/>
                 <w:webHidden/>
               </w:rPr>
-              <w:instrText xml:space="preserve"> PAGEREF _Toc15426975 \h </w:instrText>
+              <w:instrText xml:space="preserve"> PAGEREF _Toc15461857 \h </w:instrText>
             </w:r>
             <w:r>
               <w:rPr>
@@ -297,7 +297,7 @@
               <w:szCs w:val="24"/>
             </w:rPr>
           </w:pPr>
-          <w:hyperlink w:anchor="_Toc15426976" w:history="1">
+          <w:hyperlink w:anchor="_Toc15461858" w:history="1">
             <w:r>
               <w:rPr>
                 <w:rStyle w:val="Hyperlink"/>
@@ -325,7 +325,7 @@
                 <w:noProof/>
                 <w:webHidden/>
               </w:rPr>
-              <w:instrText xml:space="preserve"> PAGEREF _Toc15426976 \h </w:instrText>
+              <w:instrText xml:space="preserve"> PAGEREF _Toc15461858 \h </w:instrText>
             </w:r>
             <w:r>
               <w:rPr>
@@ -371,7 +371,7 @@
               <w:szCs w:val="24"/>
             </w:rPr>
           </w:pPr>
-          <w:hyperlink w:anchor="_Toc15426977" w:history="1">
+          <w:hyperlink w:anchor="_Toc15461859" w:history="1">
             <w:r>
               <w:rPr>
                 <w:rStyle w:val="Hyperlink"/>
@@ -399,7 +399,7 @@
                 <w:noProof/>
                 <w:webHidden/>
               </w:rPr>
-              <w:instrText xml:space="preserve"> PAGEREF _Toc15426977 \h </w:instrText>
+              <w:instrText xml:space="preserve"> PAGEREF _Toc15461859 \h </w:instrText>
             </w:r>
             <w:r>
               <w:rPr>
@@ -445,7 +445,7 @@
               <w:szCs w:val="24"/>
             </w:rPr>
           </w:pPr>
-          <w:hyperlink w:anchor="_Toc15426978" w:history="1">
+          <w:hyperlink w:anchor="_Toc15461860" w:history="1">
             <w:r>
               <w:rPr>
                 <w:rStyle w:val="Hyperlink"/>
@@ -473,7 +473,7 @@
                 <w:noProof/>
                 <w:webHidden/>
               </w:rPr>
-              <w:instrText xml:space="preserve"> PAGEREF _Toc15426978 \h </w:instrText>
+              <w:instrText xml:space="preserve"> PAGEREF _Toc15461860 \h </w:instrText>
             </w:r>
             <w:r>
               <w:rPr>
@@ -519,7 +519,7 @@
               <w:szCs w:val="24"/>
             </w:rPr>
           </w:pPr>
-          <w:hyperlink w:anchor="_Toc15426979" w:history="1">
+          <w:hyperlink w:anchor="_Toc15461861" w:history="1">
             <w:r>
               <w:rPr>
                 <w:rStyle w:val="Hyperlink"/>
@@ -547,7 +547,7 @@
                 <w:noProof/>
                 <w:webHidden/>
               </w:rPr>
-              <w:instrText xml:space="preserve"> PAGEREF _Toc15426979 \h </w:instrText>
+              <w:instrText xml:space="preserve"> PAGEREF _Toc15461861 \h </w:instrText>
             </w:r>
             <w:r>
               <w:rPr>
@@ -593,7 +593,7 @@
               <w:szCs w:val="24"/>
             </w:rPr>
           </w:pPr>
-          <w:hyperlink w:anchor="_Toc15426980" w:history="1">
+          <w:hyperlink w:anchor="_Toc15461862" w:history="1">
             <w:r>
               <w:rPr>
                 <w:rStyle w:val="Hyperlink"/>
@@ -621,7 +621,7 @@
                 <w:noProof/>
                 <w:webHidden/>
               </w:rPr>
-              <w:instrText xml:space="preserve"> PAGEREF _Toc15426980 \h </w:instrText>
+              <w:instrText xml:space="preserve"> PAGEREF _Toc15461862 \h </w:instrText>
             </w:r>
             <w:r>
               <w:rPr>
@@ -665,7 +665,7 @@
               <w:szCs w:val="24"/>
             </w:rPr>
           </w:pPr>
-          <w:hyperlink w:anchor="_Toc15426981" w:history="1">
+          <w:hyperlink w:anchor="_Toc15461863" w:history="1">
             <w:r>
               <w:rPr>
                 <w:rStyle w:val="Hyperlink"/>
@@ -693,7 +693,7 @@
                 <w:noProof/>
                 <w:webHidden/>
               </w:rPr>
-              <w:instrText xml:space="preserve"> PAGEREF _Toc15426981 \h </w:instrText>
+              <w:instrText xml:space="preserve"> PAGEREF _Toc15461863 \h </w:instrText>
             </w:r>
             <w:r>
               <w:rPr>
@@ -737,14 +737,14 @@
               <w:szCs w:val="24"/>
             </w:rPr>
           </w:pPr>
-          <w:hyperlink w:anchor="_Toc15426982" w:history="1">
+          <w:hyperlink w:anchor="_Toc15461864" w:history="1">
             <w:r>
               <w:rPr>
                 <w:rStyle w:val="Hyperlink"/>
                 <w:rFonts w:eastAsiaTheme="majorEastAsia"/>
                 <w:noProof/>
               </w:rPr>
-              <w:t>Placental Endocrine Function</w:t>
+              <w:t>Placental Protein Expression</w:t>
             </w:r>
             <w:r>
               <w:rPr>
@@ -765,7 +765,7 @@
                 <w:noProof/>
                 <w:webHidden/>
               </w:rPr>
-              <w:instrText xml:space="preserve"> PAGEREF _Toc15426982 \h </w:instrText>
+              <w:instrText xml:space="preserve"> PAGEREF _Toc15461864 \h </w:instrText>
             </w:r>
             <w:r>
               <w:rPr>
@@ -809,7 +809,7 @@
               <w:szCs w:val="24"/>
             </w:rPr>
           </w:pPr>
-          <w:hyperlink w:anchor="_Toc15426983" w:history="1">
+          <w:hyperlink w:anchor="_Toc15461865" w:history="1">
             <w:r>
               <w:rPr>
                 <w:rStyle w:val="Hyperlink"/>
@@ -837,7 +837,7 @@
                 <w:noProof/>
                 <w:webHidden/>
               </w:rPr>
-              <w:instrText xml:space="preserve"> PAGEREF _Toc15426983 \h </w:instrText>
+              <w:instrText xml:space="preserve"> PAGEREF _Toc15461865 \h </w:instrText>
             </w:r>
             <w:r>
               <w:rPr>
@@ -857,7 +857,7 @@
                 <w:noProof/>
                 <w:webHidden/>
               </w:rPr>
-              <w:t>5</w:t>
+              <w:t>6</w:t>
             </w:r>
             <w:r>
               <w:rPr>
@@ -881,7 +881,7 @@
               <w:szCs w:val="24"/>
             </w:rPr>
           </w:pPr>
-          <w:hyperlink w:anchor="_Toc15426984" w:history="1">
+          <w:hyperlink w:anchor="_Toc15461866" w:history="1">
             <w:r>
               <w:rPr>
                 <w:rStyle w:val="Hyperlink"/>
@@ -909,79 +909,7 @@
                 <w:noProof/>
                 <w:webHidden/>
               </w:rPr>
-              <w:instrText xml:space="preserve"> PAGEREF _Toc15426984 \h </w:instrText>
-            </w:r>
-            <w:r>
-              <w:rPr>
-                <w:noProof/>
-                <w:webHidden/>
-              </w:rPr>
-            </w:r>
-            <w:r>
-              <w:rPr>
-                <w:noProof/>
-                <w:webHidden/>
-              </w:rPr>
-              <w:fldChar w:fldCharType="separate"/>
-            </w:r>
-            <w:r>
-              <w:rPr>
-                <w:noProof/>
-                <w:webHidden/>
-              </w:rPr>
-              <w:t>6</w:t>
-            </w:r>
-            <w:r>
-              <w:rPr>
-                <w:noProof/>
-                <w:webHidden/>
-              </w:rPr>
-              <w:fldChar w:fldCharType="end"/>
-            </w:r>
-          </w:hyperlink>
-        </w:p>
-        <w:p>
-          <w:pPr>
-            <w:pStyle w:val="TOC3"/>
-            <w:tabs>
-              <w:tab w:val="right" w:leader="dot" w:pos="9350"/>
-            </w:tabs>
-            <w:rPr>
-              <w:rFonts w:eastAsiaTheme="minorEastAsia" w:cstheme="minorBidi"/>
-              <w:noProof/>
-              <w:sz w:val="24"/>
-              <w:szCs w:val="24"/>
-            </w:rPr>
-          </w:pPr>
-          <w:hyperlink w:anchor="_Toc15426985" w:history="1">
-            <w:r>
-              <w:rPr>
-                <w:rStyle w:val="Hyperlink"/>
-                <w:rFonts w:eastAsiaTheme="majorEastAsia"/>
-                <w:noProof/>
-              </w:rPr>
-              <w:t>Placental mTORC1 Activity</w:t>
-            </w:r>
-            <w:r>
-              <w:rPr>
-                <w:noProof/>
-                <w:webHidden/>
-              </w:rPr>
-              <w:tab/>
-            </w:r>
-            <w:r>
-              <w:rPr>
-                <w:noProof/>
-                <w:webHidden/>
-              </w:rPr>
-              <w:fldChar w:fldCharType="begin"/>
-            </w:r>
-            <w:r>
-              <w:rPr>
-                <w:noProof/>
-                <w:webHidden/>
-              </w:rPr>
-              <w:instrText xml:space="preserve"> PAGEREF _Toc15426985 \h </w:instrText>
+              <w:instrText xml:space="preserve"> PAGEREF _Toc15461866 \h </w:instrText>
             </w:r>
             <w:r>
               <w:rPr>
@@ -1027,13 +955,13 @@
               <w:szCs w:val="24"/>
             </w:rPr>
           </w:pPr>
-          <w:hyperlink w:anchor="_Toc15426986" w:history="1">
+          <w:hyperlink w:anchor="_Toc15461867" w:history="1">
             <w:r>
               <w:rPr>
                 <w:rStyle w:val="Hyperlink"/>
                 <w:rFonts w:eastAsiaTheme="majorEastAsia" w:cstheme="minorHAnsi"/>
                 <w:noProof/>
-                <w:highlight w:val="cyan"/>
+                <w:highlight w:val="green"/>
               </w:rPr>
               <w:t>Effect of In Utero Glucocorticoid Exposure on Offspring</w:t>
             </w:r>
@@ -1056,7 +984,7 @@
                 <w:noProof/>
                 <w:webHidden/>
               </w:rPr>
-              <w:instrText xml:space="preserve"> PAGEREF _Toc15426986 \h </w:instrText>
+              <w:instrText xml:space="preserve"> PAGEREF _Toc15461867 \h </w:instrText>
             </w:r>
             <w:r>
               <w:rPr>
@@ -1102,13 +1030,12 @@
               <w:noProof/>
             </w:rPr>
           </w:pPr>
-          <w:hyperlink w:anchor="_Toc15426987" w:history="1">
+          <w:hyperlink w:anchor="_Toc15461868" w:history="1">
             <w:r>
               <w:rPr>
                 <w:rStyle w:val="Hyperlink"/>
                 <w:rFonts w:eastAsiaTheme="majorEastAsia" w:cstheme="minorHAnsi"/>
                 <w:noProof/>
-                <w:highlight w:val="cyan"/>
               </w:rPr>
               <w:t>Experimental Design</w:t>
             </w:r>
@@ -1131,7 +1058,7 @@
                 <w:noProof/>
                 <w:webHidden/>
               </w:rPr>
-              <w:instrText xml:space="preserve"> PAGEREF _Toc15426987 \h </w:instrText>
+              <w:instrText xml:space="preserve"> PAGEREF _Toc15461868 \h </w:instrText>
             </w:r>
             <w:r>
               <w:rPr>
@@ -1151,7 +1078,7 @@
                 <w:noProof/>
                 <w:webHidden/>
               </w:rPr>
-              <w:t>7</w:t>
+              <w:t>6</w:t>
             </w:r>
             <w:r>
               <w:rPr>
@@ -1175,7 +1102,7 @@
               <w:szCs w:val="24"/>
             </w:rPr>
           </w:pPr>
-          <w:hyperlink w:anchor="_Toc15426988" w:history="1">
+          <w:hyperlink w:anchor="_Toc15461869" w:history="1">
             <w:r>
               <w:rPr>
                 <w:rStyle w:val="Hyperlink"/>
@@ -1203,7 +1130,7 @@
                 <w:noProof/>
                 <w:webHidden/>
               </w:rPr>
-              <w:instrText xml:space="preserve"> PAGEREF _Toc15426988 \h </w:instrText>
+              <w:instrText xml:space="preserve"> PAGEREF _Toc15461869 \h </w:instrText>
             </w:r>
             <w:r>
               <w:rPr>
@@ -1249,13 +1176,12 @@
               <w:noProof/>
             </w:rPr>
           </w:pPr>
-          <w:hyperlink w:anchor="_Toc15426989" w:history="1">
+          <w:hyperlink w:anchor="_Toc15461870" w:history="1">
             <w:r>
               <w:rPr>
                 <w:rStyle w:val="Hyperlink"/>
                 <w:rFonts w:eastAsiaTheme="majorEastAsia" w:cstheme="minorHAnsi"/>
                 <w:noProof/>
-                <w:highlight w:val="cyan"/>
               </w:rPr>
               <w:t>Methods</w:t>
             </w:r>
@@ -1278,7 +1204,7 @@
                 <w:noProof/>
                 <w:webHidden/>
               </w:rPr>
-              <w:instrText xml:space="preserve"> PAGEREF _Toc15426989 \h </w:instrText>
+              <w:instrText xml:space="preserve"> PAGEREF _Toc15461870 \h </w:instrText>
             </w:r>
             <w:r>
               <w:rPr>
@@ -1324,13 +1250,12 @@
               <w:szCs w:val="24"/>
             </w:rPr>
           </w:pPr>
-          <w:hyperlink w:anchor="_Toc15426990" w:history="1">
+          <w:hyperlink w:anchor="_Toc15461871" w:history="1">
             <w:r>
               <w:rPr>
                 <w:rStyle w:val="Hyperlink"/>
                 <w:rFonts w:eastAsiaTheme="majorEastAsia" w:cstheme="minorHAnsi"/>
                 <w:noProof/>
-                <w:highlight w:val="cyan"/>
               </w:rPr>
               <w:t>Dexamethasone Exposure</w:t>
             </w:r>
@@ -1353,7 +1278,7 @@
                 <w:noProof/>
                 <w:webHidden/>
               </w:rPr>
-              <w:instrText xml:space="preserve"> PAGEREF _Toc15426990 \h </w:instrText>
+              <w:instrText xml:space="preserve"> PAGEREF _Toc15461871 \h </w:instrText>
             </w:r>
             <w:r>
               <w:rPr>
@@ -1399,13 +1324,12 @@
               <w:szCs w:val="24"/>
             </w:rPr>
           </w:pPr>
-          <w:hyperlink w:anchor="_Toc15426991" w:history="1">
+          <w:hyperlink w:anchor="_Toc15461872" w:history="1">
             <w:r>
               <w:rPr>
                 <w:rStyle w:val="Hyperlink"/>
                 <w:rFonts w:eastAsiaTheme="majorEastAsia" w:cstheme="minorHAnsi"/>
                 <w:noProof/>
-                <w:highlight w:val="cyan"/>
               </w:rPr>
               <w:t>Food Intake</w:t>
             </w:r>
@@ -1428,7 +1352,7 @@
                 <w:noProof/>
                 <w:webHidden/>
               </w:rPr>
-              <w:instrText xml:space="preserve"> PAGEREF _Toc15426991 \h </w:instrText>
+              <w:instrText xml:space="preserve"> PAGEREF _Toc15461872 \h </w:instrText>
             </w:r>
             <w:r>
               <w:rPr>
@@ -1474,13 +1398,12 @@
               <w:szCs w:val="24"/>
             </w:rPr>
           </w:pPr>
-          <w:hyperlink w:anchor="_Toc15426992" w:history="1">
+          <w:hyperlink w:anchor="_Toc15461873" w:history="1">
             <w:r>
               <w:rPr>
                 <w:rStyle w:val="Hyperlink"/>
                 <w:rFonts w:eastAsiaTheme="majorEastAsia" w:cstheme="minorHAnsi"/>
                 <w:noProof/>
-                <w:highlight w:val="cyan"/>
               </w:rPr>
               <w:t>Body Composition</w:t>
             </w:r>
@@ -1503,7 +1426,7 @@
                 <w:noProof/>
                 <w:webHidden/>
               </w:rPr>
-              <w:instrText xml:space="preserve"> PAGEREF _Toc15426992 \h </w:instrText>
+              <w:instrText xml:space="preserve"> PAGEREF _Toc15461873 \h </w:instrText>
             </w:r>
             <w:r>
               <w:rPr>
@@ -1523,7 +1446,7 @@
                 <w:noProof/>
                 <w:webHidden/>
               </w:rPr>
-              <w:t>10</w:t>
+              <w:t>9</w:t>
             </w:r>
             <w:r>
               <w:rPr>
@@ -1549,13 +1472,12 @@
               <w:szCs w:val="24"/>
             </w:rPr>
           </w:pPr>
-          <w:hyperlink w:anchor="_Toc15426993" w:history="1">
+          <w:hyperlink w:anchor="_Toc15461874" w:history="1">
             <w:r>
               <w:rPr>
                 <w:rStyle w:val="Hyperlink"/>
                 <w:rFonts w:eastAsiaTheme="majorEastAsia" w:cstheme="minorHAnsi"/>
                 <w:noProof/>
-                <w:highlight w:val="cyan"/>
               </w:rPr>
               <w:t>Sacrifice and Tissue and Blood Collection</w:t>
             </w:r>
@@ -1578,7 +1500,7 @@
                 <w:noProof/>
                 <w:webHidden/>
               </w:rPr>
-              <w:instrText xml:space="preserve"> PAGEREF _Toc15426993 \h </w:instrText>
+              <w:instrText xml:space="preserve"> PAGEREF _Toc15461874 \h </w:instrText>
             </w:r>
             <w:r>
               <w:rPr>
@@ -1598,7 +1520,7 @@
                 <w:noProof/>
                 <w:webHidden/>
               </w:rPr>
-              <w:t>10</w:t>
+              <w:t>9</w:t>
             </w:r>
             <w:r>
               <w:rPr>
@@ -1624,13 +1546,12 @@
               <w:szCs w:val="24"/>
             </w:rPr>
           </w:pPr>
-          <w:hyperlink w:anchor="_Toc15426994" w:history="1">
+          <w:hyperlink w:anchor="_Toc15461875" w:history="1">
             <w:r>
               <w:rPr>
                 <w:rStyle w:val="Hyperlink"/>
                 <w:rFonts w:eastAsiaTheme="majorEastAsia" w:cstheme="minorHAnsi"/>
                 <w:noProof/>
-                <w:highlight w:val="cyan"/>
               </w:rPr>
               <w:t>Real time qPCR</w:t>
             </w:r>
@@ -1653,7 +1574,7 @@
                 <w:noProof/>
                 <w:webHidden/>
               </w:rPr>
-              <w:instrText xml:space="preserve"> PAGEREF _Toc15426994 \h </w:instrText>
+              <w:instrText xml:space="preserve"> PAGEREF _Toc15461875 \h </w:instrText>
             </w:r>
             <w:r>
               <w:rPr>
@@ -1699,13 +1620,12 @@
               <w:szCs w:val="24"/>
             </w:rPr>
           </w:pPr>
-          <w:hyperlink w:anchor="_Toc15426995" w:history="1">
+          <w:hyperlink w:anchor="_Toc15461876" w:history="1">
             <w:r>
               <w:rPr>
                 <w:rStyle w:val="Hyperlink"/>
                 <w:rFonts w:eastAsiaTheme="majorEastAsia" w:cstheme="minorHAnsi"/>
                 <w:noProof/>
-                <w:highlight w:val="cyan"/>
               </w:rPr>
               <w:t>Western Blotting</w:t>
             </w:r>
@@ -1728,7 +1648,7 @@
                 <w:noProof/>
                 <w:webHidden/>
               </w:rPr>
-              <w:instrText xml:space="preserve"> PAGEREF _Toc15426995 \h </w:instrText>
+              <w:instrText xml:space="preserve"> PAGEREF _Toc15461876 \h </w:instrText>
             </w:r>
             <w:r>
               <w:rPr>
@@ -1774,13 +1694,12 @@
               <w:szCs w:val="24"/>
             </w:rPr>
           </w:pPr>
-          <w:hyperlink w:anchor="_Toc15426996" w:history="1">
+          <w:hyperlink w:anchor="_Toc15461877" w:history="1">
             <w:r>
               <w:rPr>
                 <w:rStyle w:val="Hyperlink"/>
                 <w:rFonts w:eastAsiaTheme="majorEastAsia" w:cstheme="minorHAnsi"/>
                 <w:noProof/>
-                <w:highlight w:val="cyan"/>
               </w:rPr>
               <w:t>Histology</w:t>
             </w:r>
@@ -1803,7 +1722,7 @@
                 <w:noProof/>
                 <w:webHidden/>
               </w:rPr>
-              <w:instrText xml:space="preserve"> PAGEREF _Toc15426996 \h </w:instrText>
+              <w:instrText xml:space="preserve"> PAGEREF _Toc15461877 \h </w:instrText>
             </w:r>
             <w:r>
               <w:rPr>
@@ -1823,7 +1742,7 @@
                 <w:noProof/>
                 <w:webHidden/>
               </w:rPr>
-              <w:t>11</w:t>
+              <w:t>10</w:t>
             </w:r>
             <w:r>
               <w:rPr>
@@ -1849,12 +1768,13 @@
               <w:noProof/>
             </w:rPr>
           </w:pPr>
-          <w:hyperlink w:anchor="_Toc15426997" w:history="1">
+          <w:hyperlink w:anchor="_Toc15461878" w:history="1">
             <w:r>
               <w:rPr>
                 <w:rStyle w:val="Hyperlink"/>
                 <w:rFonts w:eastAsiaTheme="majorEastAsia" w:cstheme="minorHAnsi"/>
                 <w:noProof/>
+                <w:highlight w:val="red"/>
               </w:rPr>
               <w:t>Expected Results</w:t>
             </w:r>
@@ -1877,7 +1797,7 @@
                 <w:noProof/>
                 <w:webHidden/>
               </w:rPr>
-              <w:instrText xml:space="preserve"> PAGEREF _Toc15426997 \h </w:instrText>
+              <w:instrText xml:space="preserve"> PAGEREF _Toc15461878 \h </w:instrText>
             </w:r>
             <w:r>
               <w:rPr>
@@ -1897,7 +1817,7 @@
                 <w:noProof/>
                 <w:webHidden/>
               </w:rPr>
-              <w:t>11</w:t>
+              <w:t>10</w:t>
             </w:r>
             <w:r>
               <w:rPr>
@@ -1923,12 +1843,13 @@
               <w:szCs w:val="24"/>
             </w:rPr>
           </w:pPr>
-          <w:hyperlink w:anchor="_Toc15426998" w:history="1">
+          <w:hyperlink w:anchor="_Toc15461879" w:history="1">
             <w:r>
               <w:rPr>
                 <w:rStyle w:val="Hyperlink"/>
                 <w:rFonts w:eastAsiaTheme="majorEastAsia" w:cstheme="minorHAnsi"/>
                 <w:noProof/>
+                <w:highlight w:val="red"/>
               </w:rPr>
               <w:t>Aim 1.1: How does maternal GC exposure affect placental, fetal IUGR, and offspring survival?</w:t>
             </w:r>
@@ -1951,7 +1872,7 @@
                 <w:noProof/>
                 <w:webHidden/>
               </w:rPr>
-              <w:instrText xml:space="preserve"> PAGEREF _Toc15426998 \h </w:instrText>
+              <w:instrText xml:space="preserve"> PAGEREF _Toc15461879 \h </w:instrText>
             </w:r>
             <w:r>
               <w:rPr>
@@ -1971,7 +1892,7 @@
                 <w:noProof/>
                 <w:webHidden/>
               </w:rPr>
-              <w:t>11</w:t>
+              <w:t>10</w:t>
             </w:r>
             <w:r>
               <w:rPr>
@@ -1997,12 +1918,13 @@
               <w:szCs w:val="24"/>
             </w:rPr>
           </w:pPr>
-          <w:hyperlink w:anchor="_Toc15426999" w:history="1">
+          <w:hyperlink w:anchor="_Toc15461880" w:history="1">
             <w:r>
               <w:rPr>
                 <w:rStyle w:val="Hyperlink"/>
                 <w:rFonts w:eastAsiaTheme="majorEastAsia" w:cstheme="minorHAnsi"/>
                 <w:noProof/>
+                <w:highlight w:val="red"/>
               </w:rPr>
               <w:t>Aim 1.2: How does maternal GC exposure affect placental endocrine function (specific hormones: lactogen,IGF2 , GDF15…) look at qPCR mRNA expression – will not use ELISA yet since ELISA is expensive and we may not see a difference in qPCR/mRNA expression initially</w:t>
             </w:r>
@@ -2025,7 +1947,7 @@
                 <w:noProof/>
                 <w:webHidden/>
               </w:rPr>
-              <w:instrText xml:space="preserve"> PAGEREF _Toc15426999 \h </w:instrText>
+              <w:instrText xml:space="preserve"> PAGEREF _Toc15461880 \h </w:instrText>
             </w:r>
             <w:r>
               <w:rPr>
@@ -2045,7 +1967,7 @@
                 <w:noProof/>
                 <w:webHidden/>
               </w:rPr>
-              <w:t>11</w:t>
+              <w:t>10</w:t>
             </w:r>
             <w:r>
               <w:rPr>
@@ -2071,12 +1993,13 @@
               <w:szCs w:val="24"/>
             </w:rPr>
           </w:pPr>
-          <w:hyperlink w:anchor="_Toc15427000" w:history="1">
+          <w:hyperlink w:anchor="_Toc15461881" w:history="1">
             <w:r>
               <w:rPr>
                 <w:rStyle w:val="Hyperlink"/>
                 <w:rFonts w:eastAsiaTheme="majorEastAsia" w:cstheme="minorHAnsi"/>
                 <w:noProof/>
+                <w:highlight w:val="red"/>
               </w:rPr>
               <w:t>Aim 1.3: Is placental mTORC1 signaling altered after maternal GC exposure?  Western blot for 4EBP, S6, PS6, AKT</w:t>
             </w:r>
@@ -2099,7 +2022,7 @@
                 <w:noProof/>
                 <w:webHidden/>
               </w:rPr>
-              <w:instrText xml:space="preserve"> PAGEREF _Toc15427000 \h </w:instrText>
+              <w:instrText xml:space="preserve"> PAGEREF _Toc15461881 \h </w:instrText>
             </w:r>
             <w:r>
               <w:rPr>
@@ -2145,12 +2068,13 @@
               <w:szCs w:val="24"/>
             </w:rPr>
           </w:pPr>
-          <w:hyperlink w:anchor="_Toc15427001" w:history="1">
+          <w:hyperlink w:anchor="_Toc15461882" w:history="1">
             <w:r>
               <w:rPr>
                 <w:rStyle w:val="Hyperlink"/>
                 <w:rFonts w:eastAsiaTheme="majorEastAsia" w:cstheme="minorHAnsi"/>
                 <w:noProof/>
+                <w:highlight w:val="red"/>
               </w:rPr>
               <w:t>Aim 1.4: How does maternal time-dependent GC exposure affect the expression of placental nutrient transporters? qPCR of transporters, not flux until we see a change in nutrient transporters</w:t>
             </w:r>
@@ -2173,7 +2097,7 @@
                 <w:noProof/>
                 <w:webHidden/>
               </w:rPr>
-              <w:instrText xml:space="preserve"> PAGEREF _Toc15427001 \h </w:instrText>
+              <w:instrText xml:space="preserve"> PAGEREF _Toc15461882 \h </w:instrText>
             </w:r>
             <w:r>
               <w:rPr>
@@ -2219,12 +2143,13 @@
               <w:szCs w:val="24"/>
             </w:rPr>
           </w:pPr>
-          <w:hyperlink w:anchor="_Toc15427002" w:history="1">
+          <w:hyperlink w:anchor="_Toc15461883" w:history="1">
             <w:r>
               <w:rPr>
                 <w:rStyle w:val="Hyperlink"/>
                 <w:rFonts w:eastAsiaTheme="majorEastAsia" w:cstheme="minorHAnsi"/>
                 <w:noProof/>
+                <w:highlight w:val="red"/>
               </w:rPr>
               <w:t>Aim 1.5: Is offspring metabolic health survival, wt, mri, if they survive after Dex exposure during gestation only (no 1 week preconception)</w:t>
             </w:r>
@@ -2247,7 +2172,7 @@
                 <w:noProof/>
                 <w:webHidden/>
               </w:rPr>
-              <w:instrText xml:space="preserve"> PAGEREF _Toc15427002 \h </w:instrText>
+              <w:instrText xml:space="preserve"> PAGEREF _Toc15461883 \h </w:instrText>
             </w:r>
             <w:r>
               <w:rPr>
@@ -2267,7 +2192,7 @@
                 <w:noProof/>
                 <w:webHidden/>
               </w:rPr>
-              <w:t>12</w:t>
+              <w:t>11</w:t>
             </w:r>
             <w:r>
               <w:rPr>
@@ -2293,12 +2218,13 @@
               <w:szCs w:val="24"/>
             </w:rPr>
           </w:pPr>
-          <w:hyperlink w:anchor="_Toc15427003" w:history="1">
+          <w:hyperlink w:anchor="_Toc15461884" w:history="1">
             <w:r>
               <w:rPr>
                 <w:rStyle w:val="Hyperlink"/>
                 <w:rFonts w:eastAsiaTheme="majorEastAsia" w:cstheme="minorHAnsi"/>
                 <w:noProof/>
+                <w:highlight w:val="red"/>
               </w:rPr>
               <w:t>Aim 1.6: Does a placental GR-KO model rescue the placental and fetal effects of GC exposure?</w:t>
             </w:r>
@@ -2321,7 +2247,7 @@
                 <w:noProof/>
                 <w:webHidden/>
               </w:rPr>
-              <w:instrText xml:space="preserve"> PAGEREF _Toc15427003 \h </w:instrText>
+              <w:instrText xml:space="preserve"> PAGEREF _Toc15461884 \h </w:instrText>
             </w:r>
             <w:r>
               <w:rPr>
@@ -2341,7 +2267,7 @@
                 <w:noProof/>
                 <w:webHidden/>
               </w:rPr>
-              <w:t>12</w:t>
+              <w:t>11</w:t>
             </w:r>
             <w:r>
               <w:rPr>
@@ -2367,12 +2293,13 @@
               <w:noProof/>
             </w:rPr>
           </w:pPr>
-          <w:hyperlink w:anchor="_Toc15427004" w:history="1">
+          <w:hyperlink w:anchor="_Toc15461885" w:history="1">
             <w:r>
               <w:rPr>
                 <w:rStyle w:val="Hyperlink"/>
                 <w:rFonts w:eastAsiaTheme="majorEastAsia" w:cstheme="minorHAnsi"/>
                 <w:noProof/>
+                <w:highlight w:val="red"/>
               </w:rPr>
               <w:t>Potential Pitfalls and alternate Approaches (Aims 1.1-1.6)</w:t>
             </w:r>
@@ -2395,7 +2322,7 @@
                 <w:noProof/>
                 <w:webHidden/>
               </w:rPr>
-              <w:instrText xml:space="preserve"> PAGEREF _Toc15427004 \h </w:instrText>
+              <w:instrText xml:space="preserve"> PAGEREF _Toc15461885 \h </w:instrText>
             </w:r>
             <w:r>
               <w:rPr>
@@ -2415,7 +2342,7 @@
                 <w:noProof/>
                 <w:webHidden/>
               </w:rPr>
-              <w:t>12</w:t>
+              <w:t>11</w:t>
             </w:r>
             <w:r>
               <w:rPr>
@@ -2465,7 +2392,7 @@
           <w:rFonts w:asciiTheme="minorHAnsi" w:hAnsiTheme="minorHAnsi" w:cstheme="minorHAnsi"/>
         </w:rPr>
       </w:pPr>
-      <w:bookmarkStart w:id="0" w:name="_Toc15426973"/>
+      <w:bookmarkStart w:id="0" w:name="_Toc15461855"/>
       <w:r>
         <w:rPr>
           <w:rFonts w:asciiTheme="minorHAnsi" w:hAnsiTheme="minorHAnsi" w:cstheme="minorHAnsi"/>
@@ -3414,7 +3341,7 @@
           <w:rFonts w:asciiTheme="minorHAnsi" w:hAnsiTheme="minorHAnsi" w:cstheme="minorHAnsi"/>
         </w:rPr>
       </w:pPr>
-      <w:bookmarkStart w:id="1" w:name="_Toc15426974"/>
+      <w:bookmarkStart w:id="1" w:name="_Toc15461856"/>
       <w:r>
         <w:rPr>
           <w:rFonts w:asciiTheme="minorHAnsi" w:hAnsiTheme="minorHAnsi" w:cstheme="minorHAnsi"/>
@@ -3430,7 +3357,7 @@
           <w:rFonts w:asciiTheme="minorHAnsi" w:hAnsiTheme="minorHAnsi" w:cstheme="minorHAnsi"/>
         </w:rPr>
       </w:pPr>
-      <w:bookmarkStart w:id="2" w:name="_Toc15426975"/>
+      <w:bookmarkStart w:id="2" w:name="_Toc15461857"/>
       <w:r>
         <w:rPr>
           <w:rFonts w:asciiTheme="minorHAnsi" w:hAnsiTheme="minorHAnsi" w:cstheme="minorHAnsi"/>
@@ -4415,7 +4342,7 @@
           <w:rFonts w:asciiTheme="minorHAnsi" w:hAnsiTheme="minorHAnsi" w:cstheme="minorHAnsi"/>
         </w:rPr>
       </w:pPr>
-      <w:bookmarkStart w:id="3" w:name="_Toc15426976"/>
+      <w:bookmarkStart w:id="3" w:name="_Toc15461858"/>
       <w:r>
         <w:rPr>
           <w:rFonts w:asciiTheme="minorHAnsi" w:hAnsiTheme="minorHAnsi" w:cstheme="minorHAnsi"/>
@@ -5340,7 +5267,7 @@
           <w:rFonts w:asciiTheme="minorHAnsi" w:hAnsiTheme="minorHAnsi" w:cstheme="minorHAnsi"/>
         </w:rPr>
       </w:pPr>
-      <w:bookmarkStart w:id="4" w:name="_Toc15426977"/>
+      <w:bookmarkStart w:id="4" w:name="_Toc15461859"/>
       <w:r>
         <w:rPr>
           <w:rFonts w:asciiTheme="minorHAnsi" w:hAnsiTheme="minorHAnsi" w:cstheme="minorHAnsi"/>
@@ -6481,7 +6408,7 @@
           <w:rFonts w:asciiTheme="minorHAnsi" w:hAnsiTheme="minorHAnsi" w:cstheme="minorHAnsi"/>
         </w:rPr>
       </w:pPr>
-      <w:bookmarkStart w:id="5" w:name="_Toc15426978"/>
+      <w:bookmarkStart w:id="5" w:name="_Toc15461860"/>
       <w:r>
         <w:rPr>
           <w:rFonts w:asciiTheme="minorHAnsi" w:hAnsiTheme="minorHAnsi" w:cstheme="minorHAnsi"/>
@@ -6866,7 +6793,7 @@
           <w:rFonts w:asciiTheme="minorHAnsi" w:hAnsiTheme="minorHAnsi" w:cstheme="minorHAnsi"/>
         </w:rPr>
       </w:pPr>
-      <w:bookmarkStart w:id="6" w:name="_Toc15426979"/>
+      <w:bookmarkStart w:id="6" w:name="_Toc15461861"/>
       <w:r>
         <w:rPr>
           <w:rFonts w:asciiTheme="minorHAnsi" w:hAnsiTheme="minorHAnsi" w:cstheme="minorHAnsi"/>
@@ -7386,7 +7313,7 @@
           <w:rFonts w:asciiTheme="minorHAnsi" w:hAnsiTheme="minorHAnsi" w:cstheme="minorHAnsi"/>
         </w:rPr>
       </w:pPr>
-      <w:bookmarkStart w:id="7" w:name="_Toc15426980"/>
+      <w:bookmarkStart w:id="7" w:name="_Toc15461862"/>
       <w:r>
         <w:rPr>
           <w:rFonts w:asciiTheme="minorHAnsi" w:hAnsiTheme="minorHAnsi" w:cstheme="minorHAnsi"/>
@@ -7432,7 +7359,7 @@
           <w:rFonts w:asciiTheme="minorHAnsi" w:hAnsiTheme="minorHAnsi"/>
         </w:rPr>
       </w:pPr>
-      <w:bookmarkStart w:id="8" w:name="_Toc15426981"/>
+      <w:bookmarkStart w:id="8" w:name="_Toc15461863"/>
       <w:r>
         <w:rPr>
           <w:rFonts w:asciiTheme="minorHAnsi" w:hAnsiTheme="minorHAnsi"/>
@@ -7869,36 +7796,44 @@
           <w:rFonts w:asciiTheme="minorHAnsi" w:hAnsiTheme="minorHAnsi"/>
         </w:rPr>
       </w:pPr>
-      <w:bookmarkStart w:id="9" w:name="_Toc15426982"/>
+      <w:bookmarkStart w:id="9" w:name="_Toc15461864"/>
       <w:r>
         <w:rPr>
           <w:rFonts w:asciiTheme="minorHAnsi" w:hAnsiTheme="minorHAnsi"/>
         </w:rPr>
         <w:t xml:space="preserve">Placental </w:t>
       </w:r>
+      <w:r>
+        <w:rPr>
+          <w:rFonts w:asciiTheme="minorHAnsi" w:hAnsiTheme="minorHAnsi"/>
+        </w:rPr>
+        <w:t>Protein Expression</w:t>
+      </w:r>
       <w:bookmarkEnd w:id="9"/>
-      <w:r>
-        <w:rPr>
-          <w:rFonts w:asciiTheme="minorHAnsi" w:hAnsiTheme="minorHAnsi"/>
-        </w:rPr>
-        <w:t>Protein Expression</w:t>
-      </w:r>
     </w:p>
     <w:p>
       <w:pPr>
         <w:rPr>
-          <w:rFonts w:asciiTheme="minorHAnsi" w:hAnsiTheme="minorHAnsi"/>
-          <w:sz w:val="22"/>
-          <w:szCs w:val="22"/>
-        </w:rPr>
-      </w:pPr>
-      <w:r>
-        <w:rPr>
-          <w:rFonts w:asciiTheme="minorHAnsi" w:hAnsiTheme="minorHAnsi"/>
-          <w:sz w:val="22"/>
-          <w:szCs w:val="22"/>
-        </w:rPr>
-        <w:t xml:space="preserve">Pregnant rats treated with dexamethasone at E13 until E20 had reduced IGFII gene expression and reduced active AKT expression in the junctional area at E20 </w:t>
+          <w:rFonts w:asciiTheme="minorHAnsi" w:hAnsiTheme="minorHAnsi" w:cstheme="minorHAnsi"/>
+          <w:sz w:val="22"/>
+          <w:szCs w:val="22"/>
+        </w:rPr>
+      </w:pPr>
+      <w:r>
+        <w:rPr>
+          <w:rFonts w:asciiTheme="minorHAnsi" w:hAnsiTheme="minorHAnsi"/>
+          <w:sz w:val="22"/>
+          <w:szCs w:val="22"/>
+        </w:rPr>
+        <w:t>Pregnant rats treated with dexamethasone at E13 until E20 had reduced gene expression</w:t>
+      </w:r>
+      <w:r>
+        <w:rPr>
+          <w:rFonts w:asciiTheme="minorHAnsi" w:hAnsiTheme="minorHAnsi"/>
+          <w:sz w:val="22"/>
+          <w:szCs w:val="22"/>
+        </w:rPr>
+        <w:t xml:space="preserve"> of IGFII, a growth factor that modulates placental and fetal growth </w:t>
       </w:r>
       <w:r>
         <w:rPr>
@@ -7914,6 +7849,114 @@
           <w:sz w:val="22"/>
           <w:szCs w:val="22"/>
         </w:rPr>
+        <w:instrText>ADDIN CSL_CITATION {"citationItems":[{"id":"ITEM-1","itemData":{"DOI":"10.1038/nature00819","ISSN":"0028-0836","PMID":"12087403","abstract":"Imprinted genes in mammals are expressed from only one of the parental chromosomes, and are crucial for placental development and fetal growth. The insulin-like growth factor II gene (Igf2) is paternally expressed in the fetus and placenta. Here we show that deletion from the Igf2 gene of a transcript (P0) specifically expressed in the labyrinthine trophoblast of the placenta leads to reduced growth of the placenta, followed several days later by fetal growth restriction. The fetal to placental weight ratio is thus increased in the absence of the P0 transcript. We show that passive permeability for nutrients of the mutant placenta is decreased, but that secondary active placental amino acid transport is initially upregulated, compensating for the decrease in passive permeability. Later the compensation fails and fetal growth restriction ensues. Our study provides experimental evidence for imprinted gene action in the placenta that directly controls the supply of maternal nutrients to the fetus, and supports the genetic conflict theory of imprinting. We propose that the Igf2 gene, and perhaps other imprinted genes, control both the placental supply of, and the genetic demand for, maternal nutrients to the mammalian fetus.","author":[{"dropping-particle":"","family":"Constância","given":"Miguel","non-dropping-particle":"","parse-names":false,"suffix":""},{"dropping-particle":"","family":"Hemberger","given":"Myriam","non-dropping-particle":"","parse-names":false,"suffix":""},{"dropping-particle":"","family":"Hughes","given":"Jennifer","non-dropping-particle":"","parse-names":false,"suffix":""},{"dropping-particle":"","family":"Dean","given":"Wendy","non-dropping-particle":"","parse-names":false,"suffix":""},{"dropping-particle":"","family":"Ferguson-Smith","given":"Anne","non-dropping-particle":"","parse-names":false,"suffix":""},{"dropping-particle":"","family":"Fundele","given":"Reinald","non-dropping-particle":"","parse-names":false,"suffix":""},{"dropping-particle":"","family":"Stewart","given":"Francesca","non-dropping-particle":"","parse-names":false,"suffix":""},{"dropping-particle":"","family":"Kelsey","given":"Gavin","non-dropping-particle":"","parse-names":false,"suffix":""},{"dropping-particle":"","family":"Fowden","given":"Abigail","non-dropping-particle":"","parse-names":false,"suffix":""},{"dropping-particle":"","family":"Sibley","given":"Colin","non-dropping-particle":"","parse-names":false,"suffix":""},{"dropping-particle":"","family":"Reik","given":"Wolf","non-dropping-particle":"","parse-names":false,"suffix":""}],"container-title":"Nature","id":"ITEM-1","issue":"6892","issued":{"date-parts":[["2002","6","27"]]},"page":"945-948","title":"Placental-specific IGF-II is a major modulator of placental and fetal growth","type":"article-journal","volume":"417"},"uris":["http://www.mendeley.com/documents/?uuid=b05bae65-9cc8-33a3-8fca-d26731609789"]}],"mendeley":{"formattedCitation":"(Constância &lt;i&gt;et al.&lt;/i&gt;, 2002)","plainTextFormattedCitation":"(Constância et al., 2002)","previouslyFormattedCitation":"(Constância &lt;i&gt;et al.&lt;/i&gt;, 2002)"},"properties":{"noteIndex":0},"schema":"https://github.com/citation-style-language/schema/raw/master/csl-citation.json"}</w:instrText>
+      </w:r>
+      <w:r>
+        <w:rPr>
+          <w:rFonts w:asciiTheme="minorHAnsi" w:hAnsiTheme="minorHAnsi"/>
+          <w:sz w:val="22"/>
+          <w:szCs w:val="22"/>
+        </w:rPr>
+        <w:fldChar w:fldCharType="separate"/>
+      </w:r>
+      <w:r>
+        <w:rPr>
+          <w:rFonts w:asciiTheme="minorHAnsi" w:hAnsiTheme="minorHAnsi"/>
+          <w:noProof/>
+          <w:sz w:val="22"/>
+          <w:szCs w:val="22"/>
+        </w:rPr>
+        <w:t xml:space="preserve">(Constância </w:t>
+      </w:r>
+      <w:r>
+        <w:rPr>
+          <w:rFonts w:asciiTheme="minorHAnsi" w:hAnsiTheme="minorHAnsi"/>
+          <w:i/>
+          <w:noProof/>
+          <w:sz w:val="22"/>
+          <w:szCs w:val="22"/>
+        </w:rPr>
+        <w:t>et al.</w:t>
+      </w:r>
+      <w:r>
+        <w:rPr>
+          <w:rFonts w:asciiTheme="minorHAnsi" w:hAnsiTheme="minorHAnsi"/>
+          <w:noProof/>
+          <w:sz w:val="22"/>
+          <w:szCs w:val="22"/>
+        </w:rPr>
+        <w:t>, 2002)</w:t>
+      </w:r>
+      <w:r>
+        <w:rPr>
+          <w:rFonts w:asciiTheme="minorHAnsi" w:hAnsiTheme="minorHAnsi"/>
+          <w:sz w:val="22"/>
+          <w:szCs w:val="22"/>
+        </w:rPr>
+        <w:fldChar w:fldCharType="end"/>
+      </w:r>
+      <w:r>
+        <w:rPr>
+          <w:rFonts w:asciiTheme="minorHAnsi" w:hAnsiTheme="minorHAnsi"/>
+          <w:sz w:val="22"/>
+          <w:szCs w:val="22"/>
+        </w:rPr>
+        <w:t>,</w:t>
+      </w:r>
+      <w:r>
+        <w:rPr>
+          <w:rFonts w:asciiTheme="minorHAnsi" w:hAnsiTheme="minorHAnsi"/>
+          <w:sz w:val="22"/>
+          <w:szCs w:val="22"/>
+        </w:rPr>
+        <w:t xml:space="preserve"> and reduced </w:t>
+      </w:r>
+      <w:r>
+        <w:rPr>
+          <w:rFonts w:asciiTheme="minorHAnsi" w:hAnsiTheme="minorHAnsi"/>
+          <w:sz w:val="22"/>
+          <w:szCs w:val="22"/>
+        </w:rPr>
+        <w:t xml:space="preserve">expression of the </w:t>
+      </w:r>
+      <w:r>
+        <w:rPr>
+          <w:rFonts w:asciiTheme="minorHAnsi" w:hAnsiTheme="minorHAnsi"/>
+          <w:sz w:val="22"/>
+          <w:szCs w:val="22"/>
+        </w:rPr>
+        <w:t>active</w:t>
+      </w:r>
+      <w:r>
+        <w:rPr>
+          <w:rFonts w:asciiTheme="minorHAnsi" w:hAnsiTheme="minorHAnsi"/>
+          <w:sz w:val="22"/>
+          <w:szCs w:val="22"/>
+        </w:rPr>
+        <w:t xml:space="preserve"> form of AKT, upstream positive mTORC1 regulator,</w:t>
+      </w:r>
+      <w:r>
+        <w:rPr>
+          <w:rFonts w:asciiTheme="minorHAnsi" w:hAnsiTheme="minorHAnsi"/>
+          <w:sz w:val="22"/>
+          <w:szCs w:val="22"/>
+        </w:rPr>
+        <w:t xml:space="preserve"> in the junctional area at E20 </w:t>
+      </w:r>
+      <w:r>
+        <w:rPr>
+          <w:rFonts w:asciiTheme="minorHAnsi" w:hAnsiTheme="minorHAnsi"/>
+          <w:sz w:val="22"/>
+          <w:szCs w:val="22"/>
+        </w:rPr>
+        <w:fldChar w:fldCharType="begin" w:fldLock="1"/>
+      </w:r>
+      <w:r>
+        <w:rPr>
+          <w:rFonts w:asciiTheme="minorHAnsi" w:hAnsiTheme="minorHAnsi"/>
+          <w:sz w:val="22"/>
+          <w:szCs w:val="22"/>
+        </w:rPr>
         <w:instrText>ADDIN CSL_CITATION {"citationItems":[{"id":"ITEM-1","itemData":{"DOI":"10.1677/joe.1.06039","abstract":"Intrauterine growth restriction (IUGR) is a major cause of perinatal death and neonatal morbidity and mortality. There are numerous causes of IUGR. Glucocorticoid-induced IUGR is highly relevant because administration of synthetic glucocorticoids, principally dexamethasone, to women threatened by premature labor is widely used in clinical practice. Fetal growth is directly related to placental growth and development. In this report, we analyzed the effect of dexamethasone on placental development in the rat. Dexamethasone administered between days 13 and 20 of pregnancy not only induced IUGR but also decreased placental mass by approximately 50%. Impaired placental development was associated with dys-regulated placental prolactin (PRL) family and insulin-like growth factor-II (IGF-II) gene expression. Furthermore, there was a significant decrease in the activation of Akt/protein kinase B in the junctional zone of the placenta, as assessed by the phosphorylation status of Akt and the pro-apoptotic protein BAD, a downstream target of the Akt signaling pathway. Such changes are consistent with increases in indices of apoptosis, including increased cleavage of poly(ADP-ribose) polymerase (PARP) in the junctional zone of the placenta of dexamethasone-treated rats. In summary, dexamethasone-induced IUGR is associated with placental insufficiency, including dys-regulated placental hormone/cytokine gene expression and down-regulation of the IGF-II/Akt signaling pathway resulting in increases in indices of placental apoptosis.","author":[{"dropping-particle":"","family":"Ain","given":"Rupasri","non-dropping-particle":"","parse-names":false,"suffix":""},{"dropping-particle":"","family":"Canham","given":"Lindsey N","non-dropping-particle":"","parse-names":false,"suffix":""},{"dropping-particle":"","family":"Soares","given":"Michael J","non-dropping-particle":"","parse-names":false,"suffix":""}],"container-title":"Journal of Endocrinology","id":"ITEM-1","issued":{"date-parts":[["2005"]]},"page":"253-263","title":"Dexamethasone-induced intrauterine growth restriction impacts the placental prolactin family, insulin-like growth factor-II and the Akt signaling pathway","type":"article-journal","volume":"185"},"uris":["http://www.mendeley.com/documents/?uuid=d3ac5c45-bb6b-3852-9067-37de49bfa5f3"]}],"mendeley":{"formattedCitation":"(Ain &lt;i&gt;et al.&lt;/i&gt;, 2005)","plainTextFormattedCitation":"(Ain et al., 2005)","previouslyFormattedCitation":"(Ain &lt;i&gt;et al.&lt;/i&gt;, 2005)"},"properties":{"noteIndex":0},"schema":"https://github.com/citation-style-language/schema/raw/master/csl-citation.json"}</w:instrText>
       </w:r>
       <w:r>
@@ -7966,7 +8009,23 @@
           <w:sz w:val="22"/>
           <w:szCs w:val="22"/>
         </w:rPr>
-        <w:t xml:space="preserve">. Pregnant mice exposed to dexamethasone on E15, E16, and E17 showed </w:t>
+        <w:t xml:space="preserve">. </w:t>
+      </w:r>
+      <w:r>
+        <w:rPr>
+          <w:rFonts w:asciiTheme="minorHAnsi" w:hAnsiTheme="minorHAnsi"/>
+          <w:sz w:val="22"/>
+          <w:szCs w:val="22"/>
+        </w:rPr>
+        <w:t>Conversely, p</w:t>
+      </w:r>
+      <w:r>
+        <w:rPr>
+          <w:rFonts w:asciiTheme="minorHAnsi" w:hAnsiTheme="minorHAnsi"/>
+          <w:sz w:val="22"/>
+          <w:szCs w:val="22"/>
+        </w:rPr>
+        <w:t xml:space="preserve">regnant mice exposed to dexamethasone on E15, E16, and E17 showed </w:t>
       </w:r>
       <w:r>
         <w:rPr>
@@ -8051,405 +8110,6 @@
           <w:szCs w:val="22"/>
         </w:rPr>
         <w:t xml:space="preserve"> </w:t>
-      </w:r>
-      <w:r>
-        <w:rPr>
-          <w:rFonts w:asciiTheme="minorHAnsi" w:hAnsiTheme="minorHAnsi"/>
-          <w:sz w:val="22"/>
-          <w:szCs w:val="22"/>
-        </w:rPr>
-        <w:t xml:space="preserve">mTORC1 is a crucial nutrient sensor that plays a role in integrating </w:t>
-      </w:r>
-      <w:r>
-        <w:rPr>
-          <w:rFonts w:asciiTheme="minorHAnsi" w:hAnsiTheme="minorHAnsi"/>
-          <w:sz w:val="22"/>
-          <w:szCs w:val="22"/>
-        </w:rPr>
-        <w:t xml:space="preserve">maternal and </w:t>
-      </w:r>
-      <w:r>
-        <w:rPr>
-          <w:rFonts w:asciiTheme="minorHAnsi" w:hAnsiTheme="minorHAnsi"/>
-          <w:sz w:val="22"/>
-          <w:szCs w:val="22"/>
-        </w:rPr>
-        <w:t xml:space="preserve">fetal signals </w:t>
-      </w:r>
-      <w:r>
-        <w:rPr>
-          <w:rFonts w:asciiTheme="minorHAnsi" w:hAnsiTheme="minorHAnsi"/>
-          <w:sz w:val="22"/>
-          <w:szCs w:val="22"/>
-        </w:rPr>
-        <w:t>to ensure</w:t>
-      </w:r>
-      <w:r>
-        <w:rPr>
-          <w:rFonts w:asciiTheme="minorHAnsi" w:hAnsiTheme="minorHAnsi"/>
-          <w:sz w:val="22"/>
-          <w:szCs w:val="22"/>
-        </w:rPr>
-        <w:t xml:space="preserve"> adequate nutrient transport </w:t>
-      </w:r>
-      <w:r>
-        <w:rPr>
-          <w:rFonts w:asciiTheme="minorHAnsi" w:hAnsiTheme="minorHAnsi"/>
-          <w:sz w:val="22"/>
-          <w:szCs w:val="22"/>
-        </w:rPr>
-        <w:t xml:space="preserve">to the fetus </w:t>
-      </w:r>
-      <w:r>
-        <w:rPr>
-          <w:rFonts w:asciiTheme="minorHAnsi" w:hAnsiTheme="minorHAnsi"/>
-          <w:sz w:val="22"/>
-          <w:szCs w:val="22"/>
-        </w:rPr>
-        <w:t xml:space="preserve">through the placenta </w:t>
-      </w:r>
-      <w:r>
-        <w:rPr>
-          <w:rFonts w:asciiTheme="minorHAnsi" w:hAnsiTheme="minorHAnsi"/>
-          <w:sz w:val="22"/>
-          <w:szCs w:val="22"/>
-        </w:rPr>
-        <w:fldChar w:fldCharType="begin" w:fldLock="1"/>
-      </w:r>
-      <w:r>
-        <w:rPr>
-          <w:rFonts w:asciiTheme="minorHAnsi" w:hAnsiTheme="minorHAnsi"/>
-          <w:sz w:val="22"/>
-          <w:szCs w:val="22"/>
-        </w:rPr>
-        <w:instrText>ADDIN CSL_CITATION {"citationItems":[{"id":"ITEM-1","itemData":{"DOI":"10.1113/jphysiol.2007.129676","ISSN":"0022-3751","PMID":"17463046","abstract":"Pathological fetal growth is associated with perinatal morbidity and the development of diabetes and cardiovascular disease later in life. Placental nutrient transport is a primary determinant of fetal growth. In human intrauterine growth restriction (IUGR) the activity of key placental amino acid transporters, such as systems A and L, is decreased. However the mechanisms regulating placental nutrient transporters are poorly understood. We tested the hypothesis that the mammalian target of rapamycin (mTOR) signalling pathway regulates amino acid transport in the human placenta and that the activity of the placental mTOR pathway is reduced in IUGR. Using immunohistochemistry and culture of trophoblast cells, we show for the first time that the mTOR protein is expressed in the transporting epithelium of the human placenta. We further demonstrate that placental mTOR regulates activity of the l-amino acid transporter, but not system A or taurine transporters, by determining the mediated uptake of isotope-labelled leucine, methylaminoisobutyric acid and taurine in primary villous fragments after inhibition of mTOR using rapamycin. The protein expression of placental phospho-S6K1 (Thr-389), a measure of the activity of the mTOR signalling pathway, was markedly reduced in placentas obtained from pregnancies complicated by IUGR. These data identify mTOR as an important regulator of placental amino acid transport, and provide a mechanism for the changes in placental leucine transport in IUGR previously demonstrated in humans. We propose that mTOR functions as a placental nutrient sensor, matching fetal growth with maternal nutrient availability by regulating placental nutrient transport.","author":[{"dropping-particle":"","family":"Roos","given":"Sara","non-dropping-particle":"","parse-names":false,"suffix":""},{"dropping-particle":"","family":"Jansson","given":"Nina","non-dropping-particle":"","parse-names":false,"suffix":""},{"dropping-particle":"","family":"Palmberg","given":"Isabelle","non-dropping-particle":"","parse-names":false,"suffix":""},{"dropping-particle":"","family":"Säljö","given":"Karin","non-dropping-particle":"","parse-names":false,"suffix":""},{"dropping-particle":"","family":"Powell","given":"Theresa L","non-dropping-particle":"","parse-names":false,"suffix":""},{"dropping-particle":"","family":"Jansson","given":"Thomas","non-dropping-particle":"","parse-names":false,"suffix":""}],"container-title":"The Journal of physiology","id":"ITEM-1","issue":"Pt 1","issued":{"date-parts":[["2007","7","1"]]},"page":"449-59","publisher":"Wiley-Blackwell","title":"Mammalian target of rapamycin in the human placenta regulates leucine transport and is down-regulated in restricted fetal growth.","type":"article-journal","volume":"582"},"uris":["http://www.mendeley.com/documents/?uuid=6eebef1e-e594-30c0-a068-b870aea11f85"]},{"id":"ITEM-2","itemData":{"DOI":"10.1016/J.PLACENTA.2005.02.004","ISSN":"0143-4004","abstract":"The proliferation and differentiation of trophoblast cells is under the control of a variety of hormones and growth factors and is influenced by nutrient availability. The intracellular signaling pathways acting downstream of these mitogenic factors and nutrients to regulate trophoblast proliferation and placental development are poorly understood. Immortalized human trophoblast cells were used (HTR-8/SVneo) to investigate trophoblast proliferation in response to angiopoietin-2 (Ang-2), a major angiogenic factor and glucose (a major nutrient). Trophoblast cell proliferation was induced through activation of the phosphatidylinositol-3 (PI-3) kinase and the mammalian target of rapamycin (mTOR) signaling pathways, following Tie-2 receptor activation. Glucose also stimulated trophoblast cell proliferation through mTOR signaling. Ang-2 activated mTOR via PI-3 kinase-dependent signaling; whereas glucose-mediated mTOR activation was PI-3 kinase-independent and involved a novel nutrient sensor, glutamine fructose-6-phosphate amidotransferase (GFAT). Metabolites of the GFAT reaction acted upstream of mTOR and functioned as a nutrient sensor to regulate trophoblast cell proliferation in response to glucose. Overall, the results show that growth factor and nutrient signaling converge at tuberin, an upstream regulator of mTOR and that mTOR functions as an important placental growth signaling sensor. These results are the first to link mTOR with GFAT metabolites as nutrient sensors for trophoblast cell proliferation.","author":[{"dropping-particle":"","family":"Wen","given":"H.Y.","non-dropping-particle":"","parse-names":false,"suffix":""},{"dropping-particle":"","family":"Abbasi","given":"S.","non-dropping-particle":"","parse-names":false,"suffix":""},{"dropping-particle":"","family":"Kellems","given":"R.E.","non-dropping-particle":"","parse-names":false,"suffix":""},{"dropping-particle":"","family":"Xia","given":"Y.","non-dropping-particle":"","parse-names":false,"suffix":""}],"container-title":"Placenta","id":"ITEM-2","issued":{"date-parts":[["2005","4","1"]]},"page":"S63-S69","publisher":"W.B. Saunders","title":"mTOR: A placental growth signaling sensor","type":"article-journal","volume":"26"},"uris":["http://www.mendeley.com/documents/?uuid=90c2ffc2-2228-3cb8-a796-aa08cd73c5fe"]},{"id":"ITEM-3","itemData":{"DOI":"10.1042/CS20110378","ISSN":"1470-8736","PMID":"21992080","abstract":"DEPTOR [DEP-domain-containing and mTOR (mammalian target of rapamycin)-interacting protein] is a modulator of mTOR signalling that binds to mTORC (mTOR complex) 1 and mTORC2. However, to date, the precise functions of DEPTOR are not fully elucidated, particularly in reproductive tissues where mTOR acts as a placental nutrient sensor. Pregnancy is associated with major physiological and psychosocial changes and adaptation to these changes is crucial for normal fetal development. In the present study, we tested the hypothesis that maternal stress can affect mTOR signalling at term, and, as a result, influence placental growth. We first investigated the expression of DEPTOR, mTOR, rictor (rapamycin-insensitive companion of mTOR) and raptor (regulatory associated protein of mTOR) from human placentas (n=23) using Q-PCR (quantitative PCR), and correlated these data to days of pregnancy and maternal stress, as well as placental and fetal weight. Maternal and fetal cortisol levels were also measured. JEG-3 and BeWo cells, used as placental in vitro models, were treated with cortisol and DEPTOR expression was assessed using Q-PCR. DEPTOR appears to be the predominant transcript in the human placenta compared with mTOR, rictor and raptor in both term (n=13) and preterm (n=10) placentas as assessed by Q-PCR. There was a significantly lower level only of log-DEPTOR gene expression in the high stress group (-1.34) than in the low stress group (0.07; t₂₀=2.41, P=0.026). Interestingly, mothers with high stress had significantly elevated levels of cortisol (8555 pg/ml) compared with those with low stress (4900 pg/ml). We then tested the hypothesis that cortisol can directly affect DEPTOR expression. When BeWo cells were treated with cortisol 10, 100 and 1000 nM, the expression of DEPTOR was significantly down-regulated by 50, 41 and 39% (all P&lt;0.05) respectively when compared with basal levels. Treatment of JEG-3 cells with cortisol, led to a significant decrease of DEPTOR expression at 100 nM (39%, P&lt;0.05) and at 1000 nM (73%, P&lt;0.01). These novel findings are indicative of a higher order of complexity of DEPTOR signalling in the human placenta that is affected by maternal stress, which could affect pregnancy outcome.","author":[{"dropping-particle":"","family":"Mparmpakas","given":"Dionisis","non-dropping-particle":"","parse-names":false,"suffix":""},{"dropping-particle":"","family":"Zachariades","given":"Elena","non-dropping-particle":"","parse-names":false,"suffix":""},{"dropping-particle":"","family":"Goumenou","given":"Anastasia","non-dropping-particle":"","parse-names":false,"suffix":""},{"dropping-particle":"","family":"Gidron","given":"Yori","non-dropping-particle":"","parse-names":false,"suffix":""},{"dropping-particle":"","family":"Karteris","given":"Emmanouil","non-dropping-particle":"","parse-names":false,"suffix":""}],"container-title":"Clinical science (London, England : 1979)","id":"ITEM-3","issue":"7","issued":{"date-parts":[["2012","4"]]},"page":"349-59","publisher":"Portland Press Ltd","title":"Placental DEPTOR as a stress sensor during pregnancy.","type":"article-journal","volume":"122"},"uris":["http://www.mendeley.com/documents/?uuid=30e258d9-529d-3c26-ab9a-7621d9c18e1a"]},{"id":"ITEM-4","itemData":{"DOI":"10.1097/GRF.0b013e3182993a2e","ISSN":"1532-5520","PMID":"23703224","abstract":"Altered maternal nutrition and metabolism, restricted utero-placental blood flow, and other perturbations in the maternal compartment may disturb critical periods of fetal development resulting in increased susceptibility to develop disease in childhood and adult life. In response to these perturbations, changes in placental structure and function occur, which influence the supply of nutrients, oxygen, and methyl donors and alter the secretion of hormones and other signaling molecules into the fetal circulation. Thus, the placenta plays a critical role in modulating maternal-fetal resource allocation, thereby affecting fetal growth and the long-term health of the offspring.","author":[{"dropping-particle":"","family":"Jansson","given":"Thomas","non-dropping-particle":"","parse-names":false,"suffix":""},{"dropping-particle":"","family":"Powell","given":"Theresa L","non-dropping-particle":"","parse-names":false,"suffix":""}],"container-title":"Clinical obstetrics and gynecology","id":"ITEM-4","issue":"3","issued":{"date-parts":[["2013","9"]]},"page":"591-601","publisher":"NIH Public Access","title":"Role of placental nutrient sensing in developmental programming.","type":"article-journal","volume":"56"},"uris":["http://www.mendeley.com/documents/?uuid=339a8922-f9d3-33cf-b59a-ce95fac89564"]}],"mendeley":{"formattedCitation":"(Wen &lt;i&gt;et al.&lt;/i&gt;, 2005; Roos &lt;i&gt;et al.&lt;/i&gt;, 2007; Mparmpakas &lt;i&gt;et al.&lt;/i&gt;, 2012; Jansson &amp; Powell, 2013)","plainTextFormattedCitation":"(Wen et al., 2005; Roos et al., 2007; Mparmpakas et al., 2012; Jansson &amp; Powell, 2013)","previouslyFormattedCitation":"(Wen &lt;i&gt;et al.&lt;/i&gt;, 2005; Roos &lt;i&gt;et al.&lt;/i&gt;, 2007; Mparmpakas &lt;i&gt;et al.&lt;/i&gt;, 2012; Jansson &amp; Powell, 2013)"},"properties":{"noteIndex":0},"schema":"https://github.com/citation-style-language/schema/raw/master/csl-citation.json"}</w:instrText>
-      </w:r>
-      <w:r>
-        <w:rPr>
-          <w:rFonts w:asciiTheme="minorHAnsi" w:hAnsiTheme="minorHAnsi"/>
-          <w:sz w:val="22"/>
-          <w:szCs w:val="22"/>
-        </w:rPr>
-        <w:fldChar w:fldCharType="separate"/>
-      </w:r>
-      <w:r>
-        <w:rPr>
-          <w:rFonts w:asciiTheme="minorHAnsi" w:hAnsiTheme="minorHAnsi"/>
-          <w:noProof/>
-          <w:sz w:val="22"/>
-          <w:szCs w:val="22"/>
-        </w:rPr>
-        <w:t xml:space="preserve">(Wen </w:t>
-      </w:r>
-      <w:r>
-        <w:rPr>
-          <w:rFonts w:asciiTheme="minorHAnsi" w:hAnsiTheme="minorHAnsi"/>
-          <w:i/>
-          <w:noProof/>
-          <w:sz w:val="22"/>
-          <w:szCs w:val="22"/>
-        </w:rPr>
-        <w:t>et al.</w:t>
-      </w:r>
-      <w:r>
-        <w:rPr>
-          <w:rFonts w:asciiTheme="minorHAnsi" w:hAnsiTheme="minorHAnsi"/>
-          <w:noProof/>
-          <w:sz w:val="22"/>
-          <w:szCs w:val="22"/>
-        </w:rPr>
-        <w:t xml:space="preserve">, 2005; Roos </w:t>
-      </w:r>
-      <w:r>
-        <w:rPr>
-          <w:rFonts w:asciiTheme="minorHAnsi" w:hAnsiTheme="minorHAnsi"/>
-          <w:i/>
-          <w:noProof/>
-          <w:sz w:val="22"/>
-          <w:szCs w:val="22"/>
-        </w:rPr>
-        <w:t>et al.</w:t>
-      </w:r>
-      <w:r>
-        <w:rPr>
-          <w:rFonts w:asciiTheme="minorHAnsi" w:hAnsiTheme="minorHAnsi"/>
-          <w:noProof/>
-          <w:sz w:val="22"/>
-          <w:szCs w:val="22"/>
-        </w:rPr>
-        <w:t xml:space="preserve">, 2007; Mparmpakas </w:t>
-      </w:r>
-      <w:r>
-        <w:rPr>
-          <w:rFonts w:asciiTheme="minorHAnsi" w:hAnsiTheme="minorHAnsi"/>
-          <w:i/>
-          <w:noProof/>
-          <w:sz w:val="22"/>
-          <w:szCs w:val="22"/>
-        </w:rPr>
-        <w:t>et al.</w:t>
-      </w:r>
-      <w:r>
-        <w:rPr>
-          <w:rFonts w:asciiTheme="minorHAnsi" w:hAnsiTheme="minorHAnsi"/>
-          <w:noProof/>
-          <w:sz w:val="22"/>
-          <w:szCs w:val="22"/>
-        </w:rPr>
-        <w:t>, 2012; Jansson &amp; Powell, 2013)</w:t>
-      </w:r>
-      <w:r>
-        <w:rPr>
-          <w:rFonts w:asciiTheme="minorHAnsi" w:hAnsiTheme="minorHAnsi"/>
-          <w:sz w:val="22"/>
-          <w:szCs w:val="22"/>
-        </w:rPr>
-        <w:fldChar w:fldCharType="end"/>
-      </w:r>
-      <w:r>
-        <w:rPr>
-          <w:rFonts w:asciiTheme="minorHAnsi" w:hAnsiTheme="minorHAnsi"/>
-          <w:sz w:val="22"/>
-          <w:szCs w:val="22"/>
-        </w:rPr>
-        <w:t>.</w:t>
-      </w:r>
-      <w:r>
-        <w:rPr>
-          <w:rFonts w:asciiTheme="minorHAnsi" w:hAnsiTheme="minorHAnsi"/>
-          <w:sz w:val="22"/>
-          <w:szCs w:val="22"/>
-        </w:rPr>
-        <w:t xml:space="preserve"> </w:t>
-      </w:r>
-      <w:r>
-        <w:rPr>
-          <w:rFonts w:asciiTheme="minorHAnsi" w:hAnsiTheme="minorHAnsi"/>
-          <w:sz w:val="22"/>
-          <w:szCs w:val="22"/>
-        </w:rPr>
-        <w:t>Fewer studies have assessed the relationship between maternal glucocorticoid exposure and placental mTORC1 activity in rodents or humans</w:t>
-      </w:r>
-      <w:r>
-        <w:rPr>
-          <w:rFonts w:asciiTheme="minorHAnsi" w:hAnsiTheme="minorHAnsi"/>
-          <w:sz w:val="22"/>
-          <w:szCs w:val="22"/>
-        </w:rPr>
-        <w:t xml:space="preserve">, but its activity is reduced in intrauterine growth restriction </w:t>
-      </w:r>
-      <w:r>
-        <w:rPr>
-          <w:rFonts w:asciiTheme="minorHAnsi" w:hAnsiTheme="minorHAnsi"/>
-          <w:sz w:val="22"/>
-          <w:szCs w:val="22"/>
-        </w:rPr>
-        <w:fldChar w:fldCharType="begin" w:fldLock="1"/>
-      </w:r>
-      <w:r>
-        <w:rPr>
-          <w:rFonts w:asciiTheme="minorHAnsi" w:hAnsiTheme="minorHAnsi"/>
-          <w:sz w:val="22"/>
-          <w:szCs w:val="22"/>
-        </w:rPr>
-        <w:instrText>ADDIN CSL_CITATION {"citationItems":[{"id":"ITEM-1","itemData":{"DOI":"10.1113/jphysiol.2007.129676","ISSN":"0022-3751","PMID":"17463046","abstract":"Pathological fetal growth is associated with perinatal morbidity and the development of diabetes and cardiovascular disease later in life. Placental nutrient transport is a primary determinant of fetal growth. In human intrauterine growth restriction (IUGR) the activity of key placental amino acid transporters, such as systems A and L, is decreased. However the mechanisms regulating placental nutrient transporters are poorly understood. We tested the hypothesis that the mammalian target of rapamycin (mTOR) signalling pathway regulates amino acid transport in the human placenta and that the activity of the placental mTOR pathway is reduced in IUGR. Using immunohistochemistry and culture of trophoblast cells, we show for the first time that the mTOR protein is expressed in the transporting epithelium of the human placenta. We further demonstrate that placental mTOR regulates activity of the l-amino acid transporter, but not system A or taurine transporters, by determining the mediated uptake of isotope-labelled leucine, methylaminoisobutyric acid and taurine in primary villous fragments after inhibition of mTOR using rapamycin. The protein expression of placental phospho-S6K1 (Thr-389), a measure of the activity of the mTOR signalling pathway, was markedly reduced in placentas obtained from pregnancies complicated by IUGR. These data identify mTOR as an important regulator of placental amino acid transport, and provide a mechanism for the changes in placental leucine transport in IUGR previously demonstrated in humans. We propose that mTOR functions as a placental nutrient sensor, matching fetal growth with maternal nutrient availability by regulating placental nutrient transport.","author":[{"dropping-particle":"","family":"Roos","given":"Sara","non-dropping-particle":"","parse-names":false,"suffix":""},{"dropping-particle":"","family":"Jansson","given":"Nina","non-dropping-particle":"","parse-names":false,"suffix":""},{"dropping-particle":"","family":"Palmberg","given":"Isabelle","non-dropping-particle":"","parse-names":false,"suffix":""},{"dropping-particle":"","family":"Säljö","given":"Karin","non-dropping-particle":"","parse-names":false,"suffix":""},{"dropping-particle":"","family":"Powell","given":"Theresa L","non-dropping-particle":"","parse-names":false,"suffix":""},{"dropping-particle":"","family":"Jansson","given":"Thomas","non-dropping-particle":"","parse-names":false,"suffix":""}],"container-title":"The Journal of physiology","id":"ITEM-1","issue":"Pt 1","issued":{"date-parts":[["2007","7","1"]]},"page":"449-59","publisher":"Wiley-Blackwell","title":"Mammalian target of rapamycin in the human placenta regulates leucine transport and is down-regulated in restricted fetal growth.","type":"article-journal","volume":"582"},"uris":["http://www.mendeley.com/documents/?uuid=6eebef1e-e594-30c0-a068-b870aea11f85"]}],"mendeley":{"formattedCitation":"(Roos &lt;i&gt;et al.&lt;/i&gt;, 2007)","plainTextFormattedCitation":"(Roos et al., 2007)","previouslyFormattedCitation":"(Roos &lt;i&gt;et al.&lt;/i&gt;, 2007)"},"properties":{"noteIndex":0},"schema":"https://github.com/citation-style-language/schema/raw/master/csl-citation.json"}</w:instrText>
-      </w:r>
-      <w:r>
-        <w:rPr>
-          <w:rFonts w:asciiTheme="minorHAnsi" w:hAnsiTheme="minorHAnsi"/>
-          <w:sz w:val="22"/>
-          <w:szCs w:val="22"/>
-        </w:rPr>
-        <w:fldChar w:fldCharType="separate"/>
-      </w:r>
-      <w:r>
-        <w:rPr>
-          <w:rFonts w:asciiTheme="minorHAnsi" w:hAnsiTheme="minorHAnsi"/>
-          <w:noProof/>
-          <w:sz w:val="22"/>
-          <w:szCs w:val="22"/>
-        </w:rPr>
-        <w:t xml:space="preserve">(Roos </w:t>
-      </w:r>
-      <w:r>
-        <w:rPr>
-          <w:rFonts w:asciiTheme="minorHAnsi" w:hAnsiTheme="minorHAnsi"/>
-          <w:i/>
-          <w:noProof/>
-          <w:sz w:val="22"/>
-          <w:szCs w:val="22"/>
-        </w:rPr>
-        <w:t>et al.</w:t>
-      </w:r>
-      <w:r>
-        <w:rPr>
-          <w:rFonts w:asciiTheme="minorHAnsi" w:hAnsiTheme="minorHAnsi"/>
-          <w:noProof/>
-          <w:sz w:val="22"/>
-          <w:szCs w:val="22"/>
-        </w:rPr>
-        <w:t>, 2007)</w:t>
-      </w:r>
-      <w:r>
-        <w:rPr>
-          <w:rFonts w:asciiTheme="minorHAnsi" w:hAnsiTheme="minorHAnsi"/>
-          <w:sz w:val="22"/>
-          <w:szCs w:val="22"/>
-        </w:rPr>
-        <w:fldChar w:fldCharType="end"/>
-      </w:r>
-      <w:r>
-        <w:rPr>
-          <w:rFonts w:asciiTheme="minorHAnsi" w:hAnsiTheme="minorHAnsi"/>
-          <w:sz w:val="22"/>
-          <w:szCs w:val="22"/>
-        </w:rPr>
-        <w:t xml:space="preserve">. DEPTOR, an upstream inhibitory </w:t>
-      </w:r>
-      <w:r>
-        <w:rPr>
-          <w:rFonts w:asciiTheme="minorHAnsi" w:hAnsiTheme="minorHAnsi"/>
-          <w:sz w:val="22"/>
-          <w:szCs w:val="22"/>
-        </w:rPr>
-        <w:lastRenderedPageBreak/>
-        <w:t xml:space="preserve">regulator of mTORC1, showed increased expression in placentas of stressed mothers, suggesting reduced mTORC1 activity concordant with the reduced placental weight </w:t>
-      </w:r>
-      <w:r>
-        <w:rPr>
-          <w:rFonts w:asciiTheme="minorHAnsi" w:hAnsiTheme="minorHAnsi"/>
-          <w:sz w:val="22"/>
-          <w:szCs w:val="22"/>
-        </w:rPr>
-        <w:fldChar w:fldCharType="begin" w:fldLock="1"/>
-      </w:r>
-      <w:r>
-        <w:rPr>
-          <w:rFonts w:asciiTheme="minorHAnsi" w:hAnsiTheme="minorHAnsi"/>
-          <w:sz w:val="22"/>
-          <w:szCs w:val="22"/>
-        </w:rPr>
-        <w:instrText>ADDIN CSL_CITATION {"citationItems":[{"id":"ITEM-1","itemData":{"DOI":"10.1042/CS20110378","ISSN":"1470-8736","PMID":"21992080","abstract":"DEPTOR [DEP-domain-containing and mTOR (mammalian target of rapamycin)-interacting protein] is a modulator of mTOR signalling that binds to mTORC (mTOR complex) 1 and mTORC2. However, to date, the precise functions of DEPTOR are not fully elucidated, particularly in reproductive tissues where mTOR acts as a placental nutrient sensor. Pregnancy is associated with major physiological and psychosocial changes and adaptation to these changes is crucial for normal fetal development. In the present study, we tested the hypothesis that maternal stress can affect mTOR signalling at term, and, as a result, influence placental growth. We first investigated the expression of DEPTOR, mTOR, rictor (rapamycin-insensitive companion of mTOR) and raptor (regulatory associated protein of mTOR) from human placentas (n=23) using Q-PCR (quantitative PCR), and correlated these data to days of pregnancy and maternal stress, as well as placental and fetal weight. Maternal and fetal cortisol levels were also measured. JEG-3 and BeWo cells, used as placental in vitro models, were treated with cortisol and DEPTOR expression was assessed using Q-PCR. DEPTOR appears to be the predominant transcript in the human placenta compared with mTOR, rictor and raptor in both term (n=13) and preterm (n=10) placentas as assessed by Q-PCR. There was a significantly lower level only of log-DEPTOR gene expression in the high stress group (-1.34) than in the low stress group (0.07; t₂₀=2.41, P=0.026). Interestingly, mothers with high stress had significantly elevated levels of cortisol (8555 pg/ml) compared with those with low stress (4900 pg/ml). We then tested the hypothesis that cortisol can directly affect DEPTOR expression. When BeWo cells were treated with cortisol 10, 100 and 1000 nM, the expression of DEPTOR was significantly down-regulated by 50, 41 and 39% (all P&lt;0.05) respectively when compared with basal levels. Treatment of JEG-3 cells with cortisol, led to a significant decrease of DEPTOR expression at 100 nM (39%, P&lt;0.05) and at 1000 nM (73%, P&lt;0.01). These novel findings are indicative of a higher order of complexity of DEPTOR signalling in the human placenta that is affected by maternal stress, which could affect pregnancy outcome.","author":[{"dropping-particle":"","family":"Mparmpakas","given":"Dionisis","non-dropping-particle":"","parse-names":false,"suffix":""},{"dropping-particle":"","family":"Zachariades","given":"Elena","non-dropping-particle":"","parse-names":false,"suffix":""},{"dropping-particle":"","family":"Goumenou","given":"Anastasia","non-dropping-particle":"","parse-names":false,"suffix":""},{"dropping-particle":"","family":"Gidron","given":"Yori","non-dropping-particle":"","parse-names":false,"suffix":""},{"dropping-particle":"","family":"Karteris","given":"Emmanouil","non-dropping-particle":"","parse-names":false,"suffix":""}],"container-title":"Clinical science (London, England : 1979)","id":"ITEM-1","issue":"7","issued":{"date-parts":[["2012","4"]]},"page":"349-59","publisher":"Portland Press Ltd","title":"Placental DEPTOR as a stress sensor during pregnancy.","type":"article-journal","volume":"122"},"uris":["http://www.mendeley.com/documents/?uuid=30e258d9-529d-3c26-ab9a-7621d9c18e1a"]}],"mendeley":{"formattedCitation":"(Mparmpakas &lt;i&gt;et al.&lt;/i&gt;, 2012)","plainTextFormattedCitation":"(Mparmpakas et al., 2012)","previouslyFormattedCitation":"(Mparmpakas &lt;i&gt;et al.&lt;/i&gt;, 2012)"},"properties":{"noteIndex":0},"schema":"https://github.com/citation-style-language/schema/raw/master/csl-citation.json"}</w:instrText>
-      </w:r>
-      <w:r>
-        <w:rPr>
-          <w:rFonts w:asciiTheme="minorHAnsi" w:hAnsiTheme="minorHAnsi"/>
-          <w:sz w:val="22"/>
-          <w:szCs w:val="22"/>
-        </w:rPr>
-        <w:fldChar w:fldCharType="separate"/>
-      </w:r>
-      <w:r>
-        <w:rPr>
-          <w:rFonts w:asciiTheme="minorHAnsi" w:hAnsiTheme="minorHAnsi"/>
-          <w:noProof/>
-          <w:sz w:val="22"/>
-          <w:szCs w:val="22"/>
-        </w:rPr>
-        <w:t xml:space="preserve">(Mparmpakas </w:t>
-      </w:r>
-      <w:r>
-        <w:rPr>
-          <w:rFonts w:asciiTheme="minorHAnsi" w:hAnsiTheme="minorHAnsi"/>
-          <w:i/>
-          <w:noProof/>
-          <w:sz w:val="22"/>
-          <w:szCs w:val="22"/>
-        </w:rPr>
-        <w:t>et al.</w:t>
-      </w:r>
-      <w:r>
-        <w:rPr>
-          <w:rFonts w:asciiTheme="minorHAnsi" w:hAnsiTheme="minorHAnsi"/>
-          <w:noProof/>
-          <w:sz w:val="22"/>
-          <w:szCs w:val="22"/>
-        </w:rPr>
-        <w:t>, 2012)</w:t>
-      </w:r>
-      <w:r>
-        <w:rPr>
-          <w:rFonts w:asciiTheme="minorHAnsi" w:hAnsiTheme="minorHAnsi"/>
-          <w:sz w:val="22"/>
-          <w:szCs w:val="22"/>
-        </w:rPr>
-        <w:fldChar w:fldCharType="end"/>
-      </w:r>
-      <w:r>
-        <w:rPr>
-          <w:rFonts w:asciiTheme="minorHAnsi" w:hAnsiTheme="minorHAnsi"/>
-          <w:sz w:val="22"/>
-          <w:szCs w:val="22"/>
-        </w:rPr>
-        <w:t>.</w:t>
-      </w:r>
-      <w:r>
-        <w:rPr>
-          <w:rFonts w:asciiTheme="minorHAnsi" w:hAnsiTheme="minorHAnsi"/>
-          <w:sz w:val="22"/>
-          <w:szCs w:val="22"/>
-        </w:rPr>
-        <w:t xml:space="preserve"> Additionally, dexamethasone exposure reduces rat placental amino acid transport, suggesting a negative effect of dexamethasone on the nutrient sensing pathway of mTORC1 </w:t>
-      </w:r>
-      <w:r>
-        <w:rPr>
-          <w:rFonts w:asciiTheme="minorHAnsi" w:hAnsiTheme="minorHAnsi"/>
-          <w:sz w:val="22"/>
-          <w:szCs w:val="22"/>
-        </w:rPr>
-        <w:fldChar w:fldCharType="begin" w:fldLock="1"/>
-      </w:r>
-      <w:r>
-        <w:rPr>
-          <w:rFonts w:asciiTheme="minorHAnsi" w:hAnsiTheme="minorHAnsi"/>
-          <w:sz w:val="22"/>
-          <w:szCs w:val="22"/>
-        </w:rPr>
-        <w:instrText>ADDIN CSL_CITATION {"citationItems":[{"id":"ITEM-1","itemData":{"DOI":"10.1210/en.2011-0104","abstract":"Clinically, approximately 30% of women who receive synthetic glucocorticoids (sGC) for risk of preterm labor carry to term. In vitro studies have shown that sGC acutely regulate the placental system A amino acid transporter, but there are no comparable data in vivo. Hence, the objective of our study was to examine the acute [embryonic day (E)15.5] and longer-term (E17.5 and E18.5) consequences of midgestation antenatal sGC [dexamethasone (DEX); 0.1 mg/kg on E13.5 and E14.5] on placental system A-mediated transfer in the mouse (measured in vivo as maternal-fetal unidirectional 14 C-methylaminoisobutyric acid transfer per gram of placenta). System A transfer and Slc38a mRNA expression significantly increased from E12.5 to E18.5 (P 0.05), corresponding to increased fetal growth. DEX treatment had no acute effect at E15.5 or longer-term effect at E17.5 but significantly decreased system A-mediated transfer before term (E18.5; P 0.05) in placentae of male and female fetuses. There was no effect of DEX on Slc38a gene expression. Administration of DEX in this regime had no effect on birth weight. We conclude that sGC treatment in midgestation leads to a substantial decrease in placental system A-mediated transport in late gestation, suggesting that prenatal sGC therapy may lead to a reduction in availability of neutral amino acids to the fetus if gestation persists to term. (Endocrinology 152: 3561-3570, 2011)","author":[{"dropping-particle":"","family":"Audette","given":"Melanie C","non-dropping-particle":"","parse-names":false,"suffix":""},{"dropping-particle":"","family":"Challis","given":"John R G","non-dropping-particle":"","parse-names":false,"suffix":""},{"dropping-particle":"","family":"Jones","given":"Rebecca L","non-dropping-particle":"","parse-names":false,"suffix":""},{"dropping-particle":"","family":"Sibley","given":"Colin P","non-dropping-particle":"","parse-names":false,"suffix":""},{"dropping-particle":"","family":"Matthews","given":"Stephen G","non-dropping-particle":"","parse-names":false,"suffix":""}],"id":"ITEM-1","issued":{"date-parts":[["2011"]]},"title":"Antenatal Dexamethasone Treatment in Midgestation Reduces System A-Mediated Transport in the Late-Gestation Murine Placenta","type":"article-journal"},"uris":["http://www.mendeley.com/documents/?uuid=46dc060b-a62d-3b4a-bd5b-a099d818d30c"]},{"id":"ITEM-2","itemData":{"DOI":"10.1097/GRF.0b013e3182993a2e","ISSN":"1532-5520","PMID":"23703224","abstract":"Altered maternal nutrition and metabolism, restricted utero-placental blood flow, and other perturbations in the maternal compartment may disturb critical periods of fetal development resulting in increased susceptibility to develop disease in childhood and adult life. In response to these perturbations, changes in placental structure and function occur, which influence the supply of nutrients, oxygen, and methyl donors and alter the secretion of hormones and other signaling molecules into the fetal circulation. Thus, the placenta plays a critical role in modulating maternal-fetal resource allocation, thereby affecting fetal growth and the long-term health of the offspring.","author":[{"dropping-particle":"","family":"Jansson","given":"Thomas","non-dropping-particle":"","parse-names":false,"suffix":""},{"dropping-particle":"","family":"Powell","given":"Theresa L","non-dropping-particle":"","parse-names":false,"suffix":""}],"container-title":"Clinical obstetrics and gynecology","id":"ITEM-2","issue":"3","issued":{"date-parts":[["2013","9"]]},"page":"591-601","publisher":"NIH Public Access","title":"Role of placental nutrient sensing in developmental programming.","type":"article-journal","volume":"56"},"uris":["http://www.mendeley.com/documents/?uuid=339a8922-f9d3-33cf-b59a-ce95fac89564"]}],"mendeley":{"formattedCitation":"(Audette &lt;i&gt;et al.&lt;/i&gt;, 2011; Jansson &amp; Powell, 2013)","plainTextFormattedCitation":"(Audette et al., 2011; Jansson &amp; Powell, 2013)"},"properties":{"noteIndex":0},"schema":"https://github.com/citation-style-language/schema/raw/master/csl-citation.json"}</w:instrText>
-      </w:r>
-      <w:r>
-        <w:rPr>
-          <w:rFonts w:asciiTheme="minorHAnsi" w:hAnsiTheme="minorHAnsi"/>
-          <w:sz w:val="22"/>
-          <w:szCs w:val="22"/>
-        </w:rPr>
-        <w:fldChar w:fldCharType="separate"/>
-      </w:r>
-      <w:r>
-        <w:rPr>
-          <w:rFonts w:asciiTheme="minorHAnsi" w:hAnsiTheme="minorHAnsi"/>
-          <w:noProof/>
-          <w:sz w:val="22"/>
-          <w:szCs w:val="22"/>
-        </w:rPr>
-        <w:t xml:space="preserve">(Audette </w:t>
-      </w:r>
-      <w:r>
-        <w:rPr>
-          <w:rFonts w:asciiTheme="minorHAnsi" w:hAnsiTheme="minorHAnsi"/>
-          <w:i/>
-          <w:noProof/>
-          <w:sz w:val="22"/>
-          <w:szCs w:val="22"/>
-        </w:rPr>
-        <w:t>et al.</w:t>
-      </w:r>
-      <w:r>
-        <w:rPr>
-          <w:rFonts w:asciiTheme="minorHAnsi" w:hAnsiTheme="minorHAnsi"/>
-          <w:noProof/>
-          <w:sz w:val="22"/>
-          <w:szCs w:val="22"/>
-        </w:rPr>
-        <w:t>, 2011; Jansson &amp; Powell, 2013)</w:t>
-      </w:r>
-      <w:r>
-        <w:rPr>
-          <w:rFonts w:asciiTheme="minorHAnsi" w:hAnsiTheme="minorHAnsi"/>
-          <w:sz w:val="22"/>
-          <w:szCs w:val="22"/>
-        </w:rPr>
-        <w:fldChar w:fldCharType="end"/>
       </w:r>
     </w:p>
     <w:p>
@@ -8466,7 +8126,178 @@
           <w:sz w:val="22"/>
           <w:szCs w:val="22"/>
         </w:rPr>
-        <w:t>GDF15 is produced in the placenta, and changes are associated with a variety of complications including miscarriage, nausea and hypertension</w:t>
+        <w:t xml:space="preserve">mTORC1 is a crucial nutrient sensor that plays a role in integrating </w:t>
+      </w:r>
+      <w:r>
+        <w:rPr>
+          <w:rFonts w:asciiTheme="minorHAnsi" w:hAnsiTheme="minorHAnsi"/>
+          <w:sz w:val="22"/>
+          <w:szCs w:val="22"/>
+        </w:rPr>
+        <w:t xml:space="preserve">maternal and </w:t>
+      </w:r>
+      <w:r>
+        <w:rPr>
+          <w:rFonts w:asciiTheme="minorHAnsi" w:hAnsiTheme="minorHAnsi"/>
+          <w:sz w:val="22"/>
+          <w:szCs w:val="22"/>
+        </w:rPr>
+        <w:t xml:space="preserve">fetal signals </w:t>
+      </w:r>
+      <w:r>
+        <w:rPr>
+          <w:rFonts w:asciiTheme="minorHAnsi" w:hAnsiTheme="minorHAnsi"/>
+          <w:sz w:val="22"/>
+          <w:szCs w:val="22"/>
+        </w:rPr>
+        <w:t>to ensure</w:t>
+      </w:r>
+      <w:r>
+        <w:rPr>
+          <w:rFonts w:asciiTheme="minorHAnsi" w:hAnsiTheme="minorHAnsi"/>
+          <w:sz w:val="22"/>
+          <w:szCs w:val="22"/>
+        </w:rPr>
+        <w:t xml:space="preserve"> adequate nutrient transport </w:t>
+      </w:r>
+      <w:r>
+        <w:rPr>
+          <w:rFonts w:asciiTheme="minorHAnsi" w:hAnsiTheme="minorHAnsi"/>
+          <w:sz w:val="22"/>
+          <w:szCs w:val="22"/>
+        </w:rPr>
+        <w:t xml:space="preserve">to the fetus </w:t>
+      </w:r>
+      <w:r>
+        <w:rPr>
+          <w:rFonts w:asciiTheme="minorHAnsi" w:hAnsiTheme="minorHAnsi"/>
+          <w:sz w:val="22"/>
+          <w:szCs w:val="22"/>
+        </w:rPr>
+        <w:t xml:space="preserve">through the placenta </w:t>
+      </w:r>
+      <w:r>
+        <w:rPr>
+          <w:rFonts w:asciiTheme="minorHAnsi" w:hAnsiTheme="minorHAnsi"/>
+          <w:sz w:val="22"/>
+          <w:szCs w:val="22"/>
+        </w:rPr>
+        <w:fldChar w:fldCharType="begin" w:fldLock="1"/>
+      </w:r>
+      <w:r>
+        <w:rPr>
+          <w:rFonts w:asciiTheme="minorHAnsi" w:hAnsiTheme="minorHAnsi"/>
+          <w:sz w:val="22"/>
+          <w:szCs w:val="22"/>
+        </w:rPr>
+        <w:instrText>ADDIN CSL_CITATION {"citationItems":[{"id":"ITEM-1","itemData":{"DOI":"10.1113/jphysiol.2007.129676","ISSN":"0022-3751","PMID":"17463046","abstract":"Pathological fetal growth is associated with perinatal morbidity and the development of diabetes and cardiovascular disease later in life. Placental nutrient transport is a primary determinant of fetal growth. In human intrauterine growth restriction (IUGR) the activity of key placental amino acid transporters, such as systems A and L, is decreased. However the mechanisms regulating placental nutrient transporters are poorly understood. We tested the hypothesis that the mammalian target of rapamycin (mTOR) signalling pathway regulates amino acid transport in the human placenta and that the activity of the placental mTOR pathway is reduced in IUGR. Using immunohistochemistry and culture of trophoblast cells, we show for the first time that the mTOR protein is expressed in the transporting epithelium of the human placenta. We further demonstrate that placental mTOR regulates activity of the l-amino acid transporter, but not system A or taurine transporters, by determining the mediated uptake of isotope-labelled leucine, methylaminoisobutyric acid and taurine in primary villous fragments after inhibition of mTOR using rapamycin. The protein expression of placental phospho-S6K1 (Thr-389), a measure of the activity of the mTOR signalling pathway, was markedly reduced in placentas obtained from pregnancies complicated by IUGR. These data identify mTOR as an important regulator of placental amino acid transport, and provide a mechanism for the changes in placental leucine transport in IUGR previously demonstrated in humans. We propose that mTOR functions as a placental nutrient sensor, matching fetal growth with maternal nutrient availability by regulating placental nutrient transport.","author":[{"dropping-particle":"","family":"Roos","given":"Sara","non-dropping-particle":"","parse-names":false,"suffix":""},{"dropping-particle":"","family":"Jansson","given":"Nina","non-dropping-particle":"","parse-names":false,"suffix":""},{"dropping-particle":"","family":"Palmberg","given":"Isabelle","non-dropping-particle":"","parse-names":false,"suffix":""},{"dropping-particle":"","family":"Säljö","given":"Karin","non-dropping-particle":"","parse-names":false,"suffix":""},{"dropping-particle":"","family":"Powell","given":"Theresa L","non-dropping-particle":"","parse-names":false,"suffix":""},{"dropping-particle":"","family":"Jansson","given":"Thomas","non-dropping-particle":"","parse-names":false,"suffix":""}],"container-title":"The Journal of physiology","id":"ITEM-1","issue":"Pt 1","issued":{"date-parts":[["2007","7","1"]]},"page":"449-59","publisher":"Wiley-Blackwell","title":"Mammalian target of rapamycin in the human placenta regulates leucine transport and is down-regulated in restricted fetal growth.","type":"article-journal","volume":"582"},"uris":["http://www.mendeley.com/documents/?uuid=6eebef1e-e594-30c0-a068-b870aea11f85"]},{"id":"ITEM-2","itemData":{"DOI":"10.1016/J.PLACENTA.2005.02.004","ISSN":"0143-4004","abstract":"The proliferation and differentiation of trophoblast cells is under the control of a variety of hormones and growth factors and is influenced by nutrient availability. The intracellular signaling pathways acting downstream of these mitogenic factors and nutrients to regulate trophoblast proliferation and placental development are poorly understood. Immortalized human trophoblast cells were used (HTR-8/SVneo) to investigate trophoblast proliferation in response to angiopoietin-2 (Ang-2), a major angiogenic factor and glucose (a major nutrient). Trophoblast cell proliferation was induced through activation of the phosphatidylinositol-3 (PI-3) kinase and the mammalian target of rapamycin (mTOR) signaling pathways, following Tie-2 receptor activation. Glucose also stimulated trophoblast cell proliferation through mTOR signaling. Ang-2 activated mTOR via PI-3 kinase-dependent signaling; whereas glucose-mediated mTOR activation was PI-3 kinase-independent and involved a novel nutrient sensor, glutamine fructose-6-phosphate amidotransferase (GFAT). Metabolites of the GFAT reaction acted upstream of mTOR and functioned as a nutrient sensor to regulate trophoblast cell proliferation in response to glucose. Overall, the results show that growth factor and nutrient signaling converge at tuberin, an upstream regulator of mTOR and that mTOR functions as an important placental growth signaling sensor. These results are the first to link mTOR with GFAT metabolites as nutrient sensors for trophoblast cell proliferation.","author":[{"dropping-particle":"","family":"Wen","given":"H.Y.","non-dropping-particle":"","parse-names":false,"suffix":""},{"dropping-particle":"","family":"Abbasi","given":"S.","non-dropping-particle":"","parse-names":false,"suffix":""},{"dropping-particle":"","family":"Kellems","given":"R.E.","non-dropping-particle":"","parse-names":false,"suffix":""},{"dropping-particle":"","family":"Xia","given":"Y.","non-dropping-particle":"","parse-names":false,"suffix":""}],"container-title":"Placenta","id":"ITEM-2","issued":{"date-parts":[["2005","4","1"]]},"page":"S63-S69","publisher":"W.B. Saunders","title":"mTOR: A placental growth signaling sensor","type":"article-journal","volume":"26"},"uris":["http://www.mendeley.com/documents/?uuid=90c2ffc2-2228-3cb8-a796-aa08cd73c5fe"]},{"id":"ITEM-3","itemData":{"DOI":"10.1042/CS20110378","ISSN":"1470-8736","PMID":"21992080","abstract":"DEPTOR [DEP-domain-containing and mTOR (mammalian target of rapamycin)-interacting protein] is a modulator of mTOR signalling that binds to mTORC (mTOR complex) 1 and mTORC2. However, to date, the precise functions of DEPTOR are not fully elucidated, particularly in reproductive tissues where mTOR acts as a placental nutrient sensor. Pregnancy is associated with major physiological and psychosocial changes and adaptation to these changes is crucial for normal fetal development. In the present study, we tested the hypothesis that maternal stress can affect mTOR signalling at term, and, as a result, influence placental growth. We first investigated the expression of DEPTOR, mTOR, rictor (rapamycin-insensitive companion of mTOR) and raptor (regulatory associated protein of mTOR) from human placentas (n=23) using Q-PCR (quantitative PCR), and correlated these data to days of pregnancy and maternal stress, as well as placental and fetal weight. Maternal and fetal cortisol levels were also measured. JEG-3 and BeWo cells, used as placental in vitro models, were treated with cortisol and DEPTOR expression was assessed using Q-PCR. DEPTOR appears to be the predominant transcript in the human placenta compared with mTOR, rictor and raptor in both term (n=13) and preterm (n=10) placentas as assessed by Q-PCR. There was a significantly lower level only of log-DEPTOR gene expression in the high stress group (-1.34) than in the low stress group (0.07; t₂₀=2.41, P=0.026). Interestingly, mothers with high stress had significantly elevated levels of cortisol (8555 pg/ml) compared with those with low stress (4900 pg/ml). We then tested the hypothesis that cortisol can directly affect DEPTOR expression. When BeWo cells were treated with cortisol 10, 100 and 1000 nM, the expression of DEPTOR was significantly down-regulated by 50, 41 and 39% (all P&lt;0.05) respectively when compared with basal levels. Treatment of JEG-3 cells with cortisol, led to a significant decrease of DEPTOR expression at 100 nM (39%, P&lt;0.05) and at 1000 nM (73%, P&lt;0.01). These novel findings are indicative of a higher order of complexity of DEPTOR signalling in the human placenta that is affected by maternal stress, which could affect pregnancy outcome.","author":[{"dropping-particle":"","family":"Mparmpakas","given":"Dionisis","non-dropping-particle":"","parse-names":false,"suffix":""},{"dropping-particle":"","family":"Zachariades","given":"Elena","non-dropping-particle":"","parse-names":false,"suffix":""},{"dropping-particle":"","family":"Goumenou","given":"Anastasia","non-dropping-particle":"","parse-names":false,"suffix":""},{"dropping-particle":"","family":"Gidron","given":"Yori","non-dropping-particle":"","parse-names":false,"suffix":""},{"dropping-particle":"","family":"Karteris","given":"Emmanouil","non-dropping-particle":"","parse-names":false,"suffix":""}],"container-title":"Clinical science (London, England : 1979)","id":"ITEM-3","issue":"7","issued":{"date-parts":[["2012","4"]]},"page":"349-59","publisher":"Portland Press Ltd","title":"Placental DEPTOR as a stress sensor during pregnancy.","type":"article-journal","volume":"122"},"uris":["http://www.mendeley.com/documents/?uuid=30e258d9-529d-3c26-ab9a-7621d9c18e1a"]},{"id":"ITEM-4","itemData":{"DOI":"10.1097/GRF.0b013e3182993a2e","ISSN":"1532-5520","PMID":"23703224","abstract":"Altered maternal nutrition and metabolism, restricted utero-placental blood flow, and other perturbations in the maternal compartment may disturb critical periods of fetal development resulting in increased susceptibility to develop disease in childhood and adult life. In response to these perturbations, changes in placental structure and function occur, which influence the supply of nutrients, oxygen, and methyl donors and alter the secretion of hormones and other signaling molecules into the fetal circulation. Thus, the placenta plays a critical role in modulating maternal-fetal resource allocation, thereby affecting fetal growth and the long-term health of the offspring.","author":[{"dropping-particle":"","family":"Jansson","given":"Thomas","non-dropping-particle":"","parse-names":false,"suffix":""},{"dropping-particle":"","family":"Powell","given":"Theresa L","non-dropping-particle":"","parse-names":false,"suffix":""}],"container-title":"Clinical obstetrics and gynecology","id":"ITEM-4","issue":"3","issued":{"date-parts":[["2013","9"]]},"page":"591-601","publisher":"NIH Public Access","title":"Role of placental nutrient sensing in developmental programming.","type":"article-journal","volume":"56"},"uris":["http://www.mendeley.com/documents/?uuid=339a8922-f9d3-33cf-b59a-ce95fac89564"]}],"mendeley":{"formattedCitation":"(Wen &lt;i&gt;et al.&lt;/i&gt;, 2005; Roos &lt;i&gt;et al.&lt;/i&gt;, 2007; Mparmpakas &lt;i&gt;et al.&lt;/i&gt;, 2012; Jansson &amp; Powell, 2013)","plainTextFormattedCitation":"(Wen et al., 2005; Roos et al., 2007; Mparmpakas et al., 2012; Jansson &amp; Powell, 2013)","previouslyFormattedCitation":"(Wen &lt;i&gt;et al.&lt;/i&gt;, 2005; Roos &lt;i&gt;et al.&lt;/i&gt;, 2007; Mparmpakas &lt;i&gt;et al.&lt;/i&gt;, 2012; Jansson &amp; Powell, 2013)"},"properties":{"noteIndex":0},"schema":"https://github.com/citation-style-language/schema/raw/master/csl-citation.json"}</w:instrText>
+      </w:r>
+      <w:r>
+        <w:rPr>
+          <w:rFonts w:asciiTheme="minorHAnsi" w:hAnsiTheme="minorHAnsi"/>
+          <w:sz w:val="22"/>
+          <w:szCs w:val="22"/>
+        </w:rPr>
+        <w:fldChar w:fldCharType="separate"/>
+      </w:r>
+      <w:r>
+        <w:rPr>
+          <w:rFonts w:asciiTheme="minorHAnsi" w:hAnsiTheme="minorHAnsi"/>
+          <w:noProof/>
+          <w:sz w:val="22"/>
+          <w:szCs w:val="22"/>
+        </w:rPr>
+        <w:t xml:space="preserve">(Wen </w:t>
+      </w:r>
+      <w:r>
+        <w:rPr>
+          <w:rFonts w:asciiTheme="minorHAnsi" w:hAnsiTheme="minorHAnsi"/>
+          <w:i/>
+          <w:noProof/>
+          <w:sz w:val="22"/>
+          <w:szCs w:val="22"/>
+        </w:rPr>
+        <w:t>et al.</w:t>
+      </w:r>
+      <w:r>
+        <w:rPr>
+          <w:rFonts w:asciiTheme="minorHAnsi" w:hAnsiTheme="minorHAnsi"/>
+          <w:noProof/>
+          <w:sz w:val="22"/>
+          <w:szCs w:val="22"/>
+        </w:rPr>
+        <w:t xml:space="preserve">, 2005; Roos </w:t>
+      </w:r>
+      <w:r>
+        <w:rPr>
+          <w:rFonts w:asciiTheme="minorHAnsi" w:hAnsiTheme="minorHAnsi"/>
+          <w:i/>
+          <w:noProof/>
+          <w:sz w:val="22"/>
+          <w:szCs w:val="22"/>
+        </w:rPr>
+        <w:t>et al.</w:t>
+      </w:r>
+      <w:r>
+        <w:rPr>
+          <w:rFonts w:asciiTheme="minorHAnsi" w:hAnsiTheme="minorHAnsi"/>
+          <w:noProof/>
+          <w:sz w:val="22"/>
+          <w:szCs w:val="22"/>
+        </w:rPr>
+        <w:t xml:space="preserve">, 2007; Mparmpakas </w:t>
+      </w:r>
+      <w:r>
+        <w:rPr>
+          <w:rFonts w:asciiTheme="minorHAnsi" w:hAnsiTheme="minorHAnsi"/>
+          <w:i/>
+          <w:noProof/>
+          <w:sz w:val="22"/>
+          <w:szCs w:val="22"/>
+        </w:rPr>
+        <w:t>et al.</w:t>
+      </w:r>
+      <w:r>
+        <w:rPr>
+          <w:rFonts w:asciiTheme="minorHAnsi" w:hAnsiTheme="minorHAnsi"/>
+          <w:noProof/>
+          <w:sz w:val="22"/>
+          <w:szCs w:val="22"/>
+        </w:rPr>
+        <w:t>, 2012; Jansson &amp; Powell, 2013)</w:t>
+      </w:r>
+      <w:r>
+        <w:rPr>
+          <w:rFonts w:asciiTheme="minorHAnsi" w:hAnsiTheme="minorHAnsi"/>
+          <w:sz w:val="22"/>
+          <w:szCs w:val="22"/>
+        </w:rPr>
+        <w:fldChar w:fldCharType="end"/>
+      </w:r>
+      <w:r>
+        <w:rPr>
+          <w:rFonts w:asciiTheme="minorHAnsi" w:hAnsiTheme="minorHAnsi"/>
+          <w:sz w:val="22"/>
+          <w:szCs w:val="22"/>
+        </w:rPr>
+        <w:t>.</w:t>
+      </w:r>
+      <w:r>
+        <w:rPr>
+          <w:rFonts w:asciiTheme="minorHAnsi" w:hAnsiTheme="minorHAnsi"/>
+          <w:sz w:val="22"/>
+          <w:szCs w:val="22"/>
+        </w:rPr>
+        <w:t xml:space="preserve"> Fewer studies have assessed the relationship </w:t>
+      </w:r>
+      <w:r>
+        <w:rPr>
+          <w:rFonts w:asciiTheme="minorHAnsi" w:hAnsiTheme="minorHAnsi"/>
+          <w:sz w:val="22"/>
+          <w:szCs w:val="22"/>
+        </w:rPr>
+        <w:lastRenderedPageBreak/>
+        <w:t>between maternal glucocorticoid exposure and placental mTORC1 activity in rodents or humans, but</w:t>
       </w:r>
       <w:r>
         <w:rPr>
@@ -8482,6 +8313,14 @@
           <w:sz w:val="22"/>
           <w:szCs w:val="22"/>
         </w:rPr>
+        <w:t xml:space="preserve">its activity is reduced in intrauterine growth restriction </w:t>
+      </w:r>
+      <w:r>
+        <w:rPr>
+          <w:rFonts w:asciiTheme="minorHAnsi" w:hAnsiTheme="minorHAnsi"/>
+          <w:sz w:val="22"/>
+          <w:szCs w:val="22"/>
+        </w:rPr>
         <w:fldChar w:fldCharType="begin" w:fldLock="1"/>
       </w:r>
       <w:r>
@@ -8490,7 +8329,7 @@
           <w:sz w:val="22"/>
           <w:szCs w:val="22"/>
         </w:rPr>
-        <w:instrText>ADDIN CSL_CITATION {"citationItems":[{"id":"ITEM-1","itemData":{"DOI":"10.1016/S0140-6736(03)15265-8","ISSN":"01406736","PMID":"14726168","abstract":"Macrophage inhibitory cytokine 1 (MIC 1) is thought to have immunomodulatory actions favouring fetal viability. We measured serum concentrations of MIC 1 in asymptomatic women at 6-13 weeks' gestation who subsequently miscarried or who had already miscarried. MIC 1 concentrations in the miscarriage cohort (n=100), were a third of those who had ongoing pregnancies (n=197). Multiples of the median for miscarriage was 0.32 (95% CI 0.23-0.32) versus 1.00 (0.93-1.06) for ongoing pregnancies; p&lt;0.0001. Concentrations were just as low 3 weeks before diagnosis as on the day of diagnosis. That MIC 1 serum concentrations seem to be low weeks before miscarriage suggests possible predictive and causative roles, as well as therapeutic potential.","author":[{"dropping-particle":"","family":"Tong","given":"Stephen","non-dropping-particle":"","parse-names":false,"suffix":""},{"dropping-particle":"","family":"Marjono","given":"Budi","non-dropping-particle":"","parse-names":false,"suffix":""},{"dropping-particle":"","family":"Brown","given":"David A","non-dropping-particle":"","parse-names":false,"suffix":""},{"dropping-particle":"","family":"Mulvey","given":"Sheila","non-dropping-particle":"","parse-names":false,"suffix":""},{"dropping-particle":"","family":"Breit","given":"Samuel N","non-dropping-particle":"","parse-names":false,"suffix":""},{"dropping-particle":"","family":"Manuelpillai","given":"Ursula","non-dropping-particle":"","parse-names":false,"suffix":""},{"dropping-particle":"","family":"Wallace","given":"Euan M","non-dropping-particle":"","parse-names":false,"suffix":""}],"container-title":"The Lancet","id":"ITEM-1","issue":"9403","issued":{"date-parts":[["2004","1","10"]]},"page":"129-130","title":"Serum concentrations of macrophage inhibitory cytokine 1 (MIC 1) as a predictor of miscarriage","type":"article-journal","volume":"363"},"uris":["http://www.mendeley.com/documents/?uuid=68d0bb19-8946-3f68-9b08-19912f229f71"]},{"id":"ITEM-2","itemData":{"DOI":"10.12688/wellcomeopenres.14818.1","ISSN":"2398-502X","PMID":"30345390","abstract":"Background: Although nausea and vomiting are very common in pregnancy, their pathogenesis is poorly understood. We tested the hypothesis that circulating growth and differentiation factor 15 (GDF15) concentrations in early pregnancy, whose gene is implicated in hyperemesis gravidarum, are associated with nausea and vomiting. Methods: Blood samples for the measurement of GDF15 and human chorionic gonadotrophin (hCG) concentrations were obtained early in the second trimester (median 15.1 (interquartile range 14.4-15.7) weeks) of pregnancy from 791 women from the Cambridge Baby Growth Study, a prospective pregnancy and birth cohort. During each trimester participants completed a questionnaire which included questions about nausea, vomiting and antiemetic use. Associations with pre-pregnancy body mass indexes (BMI) were validated in 231 pregnant NIPTeR Study participants. Results: Circulating GDF15 concentrations were higher in women reporting vomiting in the second trimester than in women reporting no pregnancy nausea or vomiting: 11,581 (10,977-12,219) (n=175) vs. 10,593 (10,066-11,147) (n=193) pg/mL, p=0.02). In women who took antiemetic drugs during pregnancy (n=11) the GDF15 levels were also raised 13,157 (10,558-16,394) pg/mL (p =0.04). Serum GFD15 concentrations were strongly positively correlated with hCG levels but were inversely correlated with maternal BMIs, a finding replicated in the NIPTeR Study. Conclusions: Week 15 serum GDF15 concentrations are positively associated with second trimester vomiting and maternal antiemetic use in pregnancy. Given GDF15's site of action in the chemoreceptor trigger zone of the brainstem and its genetic associations with hyperemesis gravidarum, these data support the concept that GDF15 may be playing a pathogenic role in pregnancy-associated vomiting.","author":[{"dropping-particle":"","family":"Petry","given":"Clive J","non-dropping-particle":"","parse-names":false,"suffix":""},{"dropping-particle":"","family":"Ong","given":"Ken K","non-dropping-particle":"","parse-names":false,"suffix":""},{"dropping-particle":"","family":"Burling","given":"Keith A","non-dropping-particle":"","parse-names":false,"suffix":""},{"dropping-particle":"","family":"Barker","given":"Peter","non-dropping-particle":"","parse-names":false,"suffix":""},{"dropping-particle":"","family":"Goodburn","given":"Sandra F","non-dropping-particle":"","parse-names":false,"suffix":""},{"dropping-particle":"","family":"Perry","given":"John R B","non-dropping-particle":"","parse-names":false,"suffix":""},{"dropping-particle":"","family":"Acerini","given":"Carlo L","non-dropping-particle":"","parse-names":false,"suffix":""},{"dropping-particle":"","family":"Hughes","given":"Ieuan A","non-dropping-particle":"","parse-names":false,"suffix":""},{"dropping-particle":"","family":"Painter","given":"Rebecca C","non-dropping-particle":"","parse-names":false,"suffix":""},{"dropping-particle":"","family":"Afink","given":"Gijs B","non-dropping-particle":"","parse-names":false,"suffix":""},{"dropping-particle":"","family":"Dunger","given":"David B","non-dropping-particle":"","parse-names":false,"suffix":""},{"dropping-particle":"","family":"O'Rahilly","given":"Stephen","non-dropping-particle":"","parse-names":false,"suffix":""}],"container-title":"Wellcome open research","id":"ITEM-2","issued":{"date-parts":[["2018"]]},"page":"123","publisher":"The Wellcome Trust","title":"Associations of vomiting and antiemetic use in pregnancy with levels of circulating GDF15 early in the second trimester: A nested case-control study.","type":"article-journal","volume":"3"},"uris":["http://www.mendeley.com/documents/?uuid=b21f653e-2983-3a5c-bebd-2e94330cb835"]},{"id":"ITEM-3","itemData":{"DOI":"10.1016/j.cyto.2016.05.002","ISSN":"10434666","PMID":"27173615","abstract":"BACKGROUND Preeclampsia is a pregnancy specific disorder affecting 3-5% of pregnancies worldwide. It is clinically divided into early-onset and late-onset subtypes. Placental factors are involved in the pathogenesis of preeclampsia. Growth differentiation factor 15 (GDF15), a protein of the transforming growth factor beta superfamily, is highly expressed in the placenta. However, it is unclear whether the circulating levels of GDF15 are altered in preeclampsia at the time of or prior to disease presentation. METHODS Serum samples across three trimesters from 29 healthy pregnancies, third trimester sera from 34 women presenting with preeclampsia (early-onset n=16, late-onset n=18) and 66 gestation-age-matched controls, and sera at 11-13weeks of pregnancy from women who later did (n=36) or did not (n=33) develop late-onset preeclampsia, were examined for GDF15 by ELISA. RESULTS Serum GDF15 levels increased significantly with gestation in normal pregnancy. Serum GDF15 was significantly reduced in the third trimester in women presenting with preeclampsia compared to their gestation-age-matched controls. This reduction was apparent in both early-onset and late-onset subtypes, but it was more profound in late-onset cases. At 11-13weeks of gestation, however, serum levels of GDF15 were similar between women who subsequently did and did not develop late-onset preeclampsia. CONCLUSION Serum GDF15 increased with gestation age, reaching the highest level in the third trimester. Serum GDF15 was significantly reduced in the third trimester in women presenting with preeclampsia, especially in late-onset cases. However, serum GDF15 was not altered in the first trimester in women destined to develop late-onset preeclampsia.","author":[{"dropping-particle":"","family":"Chen","given":"Qi","non-dropping-particle":"","parse-names":false,"suffix":""},{"dropping-particle":"","family":"Wang","given":"Yao","non-dropping-particle":"","parse-names":false,"suffix":""},{"dropping-particle":"","family":"Zhao","given":"Min","non-dropping-particle":"","parse-names":false,"suffix":""},{"dropping-particle":"","family":"Hyett","given":"Jonathan","non-dropping-particle":"","parse-names":false,"suffix":""},{"dropping-particle":"","family":"Silva Costa","given":"Fabricio","non-dropping-particle":"da","parse-names":false,"suffix":""},{"dropping-particle":"","family":"Nie","given":"Guiying","non-dropping-particle":"","parse-names":false,"suffix":""}],"container-title":"Cytokine","id":"ITEM-3","issued":{"date-parts":[["2016","7"]]},"page":"226-230","title":"Serum levels of GDF15 are reduced in preeclampsia and the reduction is more profound in late-onset than early-onset cases","type":"article-journal","volume":"83"},"uris":["http://www.mendeley.com/documents/?uuid=ad3fc19e-d3cf-38b0-a61c-9212258a7797"]}],"mendeley":{"formattedCitation":"(Tong &lt;i&gt;et al.&lt;/i&gt;, 2004; Chen &lt;i&gt;et al.&lt;/i&gt;, 2016; Petry &lt;i&gt;et al.&lt;/i&gt;, 2018)","plainTextFormattedCitation":"(Tong et al., 2004; Chen et al., 2016; Petry et al., 2018)","previouslyFormattedCitation":"(Tong &lt;i&gt;et al.&lt;/i&gt;, 2004; Chen &lt;i&gt;et al.&lt;/i&gt;, 2016; Petry &lt;i&gt;et al.&lt;/i&gt;, 2018)"},"properties":{"noteIndex":0},"schema":"https://github.com/citation-style-language/schema/raw/master/csl-citation.json"}</w:instrText>
+        <w:instrText>ADDIN CSL_CITATION {"citationItems":[{"id":"ITEM-1","itemData":{"DOI":"10.1113/jphysiol.2007.129676","ISSN":"0022-3751","PMID":"17463046","abstract":"Pathological fetal growth is associated with perinatal morbidity and the development of diabetes and cardiovascular disease later in life. Placental nutrient transport is a primary determinant of fetal growth. In human intrauterine growth restriction (IUGR) the activity of key placental amino acid transporters, such as systems A and L, is decreased. However the mechanisms regulating placental nutrient transporters are poorly understood. We tested the hypothesis that the mammalian target of rapamycin (mTOR) signalling pathway regulates amino acid transport in the human placenta and that the activity of the placental mTOR pathway is reduced in IUGR. Using immunohistochemistry and culture of trophoblast cells, we show for the first time that the mTOR protein is expressed in the transporting epithelium of the human placenta. We further demonstrate that placental mTOR regulates activity of the l-amino acid transporter, but not system A or taurine transporters, by determining the mediated uptake of isotope-labelled leucine, methylaminoisobutyric acid and taurine in primary villous fragments after inhibition of mTOR using rapamycin. The protein expression of placental phospho-S6K1 (Thr-389), a measure of the activity of the mTOR signalling pathway, was markedly reduced in placentas obtained from pregnancies complicated by IUGR. These data identify mTOR as an important regulator of placental amino acid transport, and provide a mechanism for the changes in placental leucine transport in IUGR previously demonstrated in humans. We propose that mTOR functions as a placental nutrient sensor, matching fetal growth with maternal nutrient availability by regulating placental nutrient transport.","author":[{"dropping-particle":"","family":"Roos","given":"Sara","non-dropping-particle":"","parse-names":false,"suffix":""},{"dropping-particle":"","family":"Jansson","given":"Nina","non-dropping-particle":"","parse-names":false,"suffix":""},{"dropping-particle":"","family":"Palmberg","given":"Isabelle","non-dropping-particle":"","parse-names":false,"suffix":""},{"dropping-particle":"","family":"Säljö","given":"Karin","non-dropping-particle":"","parse-names":false,"suffix":""},{"dropping-particle":"","family":"Powell","given":"Theresa L","non-dropping-particle":"","parse-names":false,"suffix":""},{"dropping-particle":"","family":"Jansson","given":"Thomas","non-dropping-particle":"","parse-names":false,"suffix":""}],"container-title":"The Journal of physiology","id":"ITEM-1","issue":"Pt 1","issued":{"date-parts":[["2007","7","1"]]},"page":"449-59","publisher":"Wiley-Blackwell","title":"Mammalian target of rapamycin in the human placenta regulates leucine transport and is down-regulated in restricted fetal growth.","type":"article-journal","volume":"582"},"uris":["http://www.mendeley.com/documents/?uuid=6eebef1e-e594-30c0-a068-b870aea11f85"]}],"mendeley":{"formattedCitation":"(Roos &lt;i&gt;et al.&lt;/i&gt;, 2007)","plainTextFormattedCitation":"(Roos et al., 2007)","previouslyFormattedCitation":"(Roos &lt;i&gt;et al.&lt;/i&gt;, 2007)"},"properties":{"noteIndex":0},"schema":"https://github.com/citation-style-language/schema/raw/master/csl-citation.json"}</w:instrText>
       </w:r>
       <w:r>
         <w:rPr>
@@ -8507,7 +8346,7 @@
           <w:sz w:val="22"/>
           <w:szCs w:val="22"/>
         </w:rPr>
-        <w:t xml:space="preserve">(Tong </w:t>
+        <w:t xml:space="preserve">(Roos </w:t>
       </w:r>
       <w:r>
         <w:rPr>
@@ -8526,7 +8365,96 @@
           <w:sz w:val="22"/>
           <w:szCs w:val="22"/>
         </w:rPr>
-        <w:t xml:space="preserve">, 2004; Chen </w:t>
+        <w:t>, 2007)</w:t>
+      </w:r>
+      <w:r>
+        <w:rPr>
+          <w:rFonts w:asciiTheme="minorHAnsi" w:hAnsiTheme="minorHAnsi"/>
+          <w:sz w:val="22"/>
+          <w:szCs w:val="22"/>
+        </w:rPr>
+        <w:fldChar w:fldCharType="end"/>
+      </w:r>
+      <w:r>
+        <w:rPr>
+          <w:rFonts w:asciiTheme="minorHAnsi" w:hAnsiTheme="minorHAnsi"/>
+          <w:sz w:val="22"/>
+          <w:szCs w:val="22"/>
+        </w:rPr>
+        <w:t xml:space="preserve">. </w:t>
+      </w:r>
+      <w:r>
+        <w:rPr>
+          <w:rFonts w:asciiTheme="minorHAnsi" w:hAnsiTheme="minorHAnsi"/>
+          <w:sz w:val="22"/>
+          <w:szCs w:val="22"/>
+        </w:rPr>
+        <w:t>Mice exposed to corticosterone at E14-E19 had reduced mTORC1 activity at E19 evident by the reduced p</w:t>
+      </w:r>
+      <w:r>
+        <w:rPr>
+          <w:rFonts w:asciiTheme="minorHAnsi" w:hAnsiTheme="minorHAnsi"/>
+          <w:sz w:val="22"/>
+          <w:szCs w:val="22"/>
+        </w:rPr>
+        <w:t>4</w:t>
+      </w:r>
+      <w:r>
+        <w:rPr>
+          <w:rFonts w:asciiTheme="minorHAnsi" w:hAnsiTheme="minorHAnsi"/>
+          <w:sz w:val="22"/>
+          <w:szCs w:val="22"/>
+        </w:rPr>
+        <w:t>E-BP1 and pS6K expression, downstream targets of mTORC1</w:t>
+      </w:r>
+      <w:r>
+        <w:rPr>
+          <w:rFonts w:asciiTheme="minorHAnsi" w:hAnsiTheme="minorHAnsi"/>
+          <w:sz w:val="22"/>
+          <w:szCs w:val="22"/>
+        </w:rPr>
+        <w:t xml:space="preserve">, and increased REDD1 expression which is an inhibitor of mTORC1 signaling </w:t>
+      </w:r>
+      <w:r>
+        <w:rPr>
+          <w:rFonts w:asciiTheme="minorHAnsi" w:hAnsiTheme="minorHAnsi"/>
+          <w:sz w:val="22"/>
+          <w:szCs w:val="22"/>
+        </w:rPr>
+        <w:t xml:space="preserve"> </w:t>
+      </w:r>
+      <w:r>
+        <w:rPr>
+          <w:rFonts w:asciiTheme="minorHAnsi" w:hAnsiTheme="minorHAnsi"/>
+          <w:sz w:val="22"/>
+          <w:szCs w:val="22"/>
+        </w:rPr>
+        <w:fldChar w:fldCharType="begin" w:fldLock="1"/>
+      </w:r>
+      <w:r>
+        <w:rPr>
+          <w:rFonts w:asciiTheme="minorHAnsi" w:hAnsiTheme="minorHAnsi"/>
+          <w:sz w:val="22"/>
+          <w:szCs w:val="22"/>
+        </w:rPr>
+        <w:instrText>ADDIN CSL_CITATION {"citationItems":[{"id":"ITEM-1","itemData":{"DOI":"10.1113/jphysiol.2014.287177","ISSN":"00223751","PMID":"25625347","abstract":"Glucocorticoids affect glucose metabolism in adults and fetuses, although their effects on materno-fetal glucose partitioning remain unknown. The present study measured maternal hepatic glucose handling and placental glucose transport together with insulin signalling in these tissues in mice drinking corticosterone either from day (D) 11 to D16 or D14 to D19 of pregnancy (term = D21). On the final day of administration, corticosterone-treated mice were hyperinsulinaemic (P &lt; 0.05) but normoglycaemic compared to untreated controls. In maternal liver, there was no change in glycogen content or glucose 6-phosphatase activity but increased Slc2a2 glucose transporter expression in corticosterone-treated mice, on D16 only (P &lt; 0.05). On D19, but not D16, transplacental (3) H-methyl-d-glucose clearance was reduced by 33% in corticosterone-treated dams (P &lt; 0.05). However, when corticosterone-treated animals were pair-fed to control intake, aiming to prevent the corticosterone-induced increase in food consumption, (3) H-methyl-d-glucose clearance was similar to the controls. Depending upon gestational age, corticosterone treatment increased phosphorylation of the insulin-signalling proteins, protein kinase B (Akt) and glycogen synthase-kinase 3β, in maternal liver (P &lt; 0.05) but not placenta (P &gt; 0.05). Insulin receptor and insulin-like growth factor type I receptor abundance did not differ with treatment in either tissue. Corticosterone upregulated the stress-inducible mechanistic target of rapamycin (mTOR) suppressor, Redd1, in liver (D16 and D19) and placenta (D19), in ad libitum fed animals (P &lt; 0.05). Concomitantly, hepatic protein content and placental weight were reduced on D19 (P &lt; 0.05), in association with altered abundance and/or phosphorylation of signalling proteins downstream of mTOR. Taken together, the data indicate that maternal glucocorticoid excess reduces fetal growth partially by altering placental glucose transport and mTOR signalling.","author":[{"dropping-particle":"","family":"Vaughan","given":"O. R.","non-dropping-particle":"","parse-names":false,"suffix":""},{"dropping-particle":"","family":"Fisher","given":"H. M.","non-dropping-particle":"","parse-names":false,"suffix":""},{"dropping-particle":"","family":"Dionelis","given":"K. N.","non-dropping-particle":"","parse-names":false,"suffix":""},{"dropping-particle":"","family":"Jefferies","given":"E. C.","non-dropping-particle":"","parse-names":false,"suffix":""},{"dropping-particle":"","family":"Higgins","given":"J. S.","non-dropping-particle":"","parse-names":false,"suffix":""},{"dropping-particle":"","family":"Musial","given":"B.","non-dropping-particle":"","parse-names":false,"suffix":""},{"dropping-particle":"","family":"Sferruzzi-Perri","given":"A. N.","non-dropping-particle":"","parse-names":false,"suffix":""},{"dropping-particle":"","family":"Fowden","given":"A. L.","non-dropping-particle":"","parse-names":false,"suffix":""}],"container-title":"The Journal of Physiology","id":"ITEM-1","issue":"5","issued":{"date-parts":[["2015","3","1"]]},"page":"1307-1321","title":"Corticosterone alters materno-fetal glucose partitioning and insulin signalling in pregnant mice","type":"article-journal","volume":"593"},"uris":["http://www.mendeley.com/documents/?uuid=8986b854-54b3-3c36-9545-65f295d45fe2"]}],"mendeley":{"formattedCitation":"(Vaughan &lt;i&gt;et al.&lt;/i&gt;, 2015)","plainTextFormattedCitation":"(Vaughan et al., 2015)","previouslyFormattedCitation":"(Vaughan &lt;i&gt;et al.&lt;/i&gt;, 2015)"},"properties":{"noteIndex":0},"schema":"https://github.com/citation-style-language/schema/raw/master/csl-citation.json"}</w:instrText>
+      </w:r>
+      <w:r>
+        <w:rPr>
+          <w:rFonts w:asciiTheme="minorHAnsi" w:hAnsiTheme="minorHAnsi"/>
+          <w:sz w:val="22"/>
+          <w:szCs w:val="22"/>
+        </w:rPr>
+        <w:fldChar w:fldCharType="separate"/>
+      </w:r>
+      <w:r>
+        <w:rPr>
+          <w:rFonts w:asciiTheme="minorHAnsi" w:hAnsiTheme="minorHAnsi"/>
+          <w:noProof/>
+          <w:sz w:val="22"/>
+          <w:szCs w:val="22"/>
+        </w:rPr>
+        <w:t xml:space="preserve">(Vaughan </w:t>
       </w:r>
       <w:r>
         <w:rPr>
@@ -8545,7 +8473,114 @@
           <w:sz w:val="22"/>
           <w:szCs w:val="22"/>
         </w:rPr>
-        <w:t xml:space="preserve">, 2016; Petry </w:t>
+        <w:t>, 2015)</w:t>
+      </w:r>
+      <w:r>
+        <w:rPr>
+          <w:rFonts w:asciiTheme="minorHAnsi" w:hAnsiTheme="minorHAnsi"/>
+          <w:sz w:val="22"/>
+          <w:szCs w:val="22"/>
+        </w:rPr>
+        <w:fldChar w:fldCharType="end"/>
+      </w:r>
+      <w:r>
+        <w:rPr>
+          <w:rFonts w:asciiTheme="minorHAnsi" w:hAnsiTheme="minorHAnsi"/>
+          <w:sz w:val="22"/>
+          <w:szCs w:val="22"/>
+        </w:rPr>
+        <w:t xml:space="preserve">. </w:t>
+      </w:r>
+      <w:r>
+        <w:rPr>
+          <w:rFonts w:asciiTheme="minorHAnsi" w:hAnsiTheme="minorHAnsi"/>
+          <w:sz w:val="22"/>
+          <w:szCs w:val="22"/>
+        </w:rPr>
+        <w:t xml:space="preserve">Mice exposed to corticosterone at E11-E16 had reduced </w:t>
+      </w:r>
+      <w:proofErr w:type="spellStart"/>
+      <w:r>
+        <w:rPr>
+          <w:rFonts w:asciiTheme="minorHAnsi" w:hAnsiTheme="minorHAnsi"/>
+          <w:sz w:val="22"/>
+          <w:szCs w:val="22"/>
+        </w:rPr>
+        <w:t>pAKT</w:t>
+      </w:r>
+      <w:proofErr w:type="spellEnd"/>
+      <w:r>
+        <w:rPr>
+          <w:rFonts w:asciiTheme="minorHAnsi" w:hAnsiTheme="minorHAnsi"/>
+          <w:sz w:val="22"/>
+          <w:szCs w:val="22"/>
+        </w:rPr>
+        <w:t xml:space="preserve"> levels</w:t>
+      </w:r>
+      <w:r>
+        <w:rPr>
+          <w:rFonts w:asciiTheme="minorHAnsi" w:hAnsiTheme="minorHAnsi"/>
+          <w:sz w:val="22"/>
+          <w:szCs w:val="22"/>
+        </w:rPr>
+        <w:t xml:space="preserve"> but unchanged total AKT levels</w:t>
+      </w:r>
+      <w:r>
+        <w:rPr>
+          <w:rFonts w:asciiTheme="minorHAnsi" w:hAnsiTheme="minorHAnsi"/>
+          <w:sz w:val="22"/>
+          <w:szCs w:val="22"/>
+        </w:rPr>
+        <w:t xml:space="preserve"> and unchanged REDD1 expression</w:t>
+      </w:r>
+      <w:r>
+        <w:rPr>
+          <w:rFonts w:asciiTheme="minorHAnsi" w:hAnsiTheme="minorHAnsi"/>
+          <w:sz w:val="22"/>
+          <w:szCs w:val="22"/>
+        </w:rPr>
+        <w:t>, suggesting a minimal effect on mTORC1 function</w:t>
+      </w:r>
+      <w:r>
+        <w:rPr>
+          <w:rFonts w:asciiTheme="minorHAnsi" w:hAnsiTheme="minorHAnsi"/>
+          <w:sz w:val="22"/>
+          <w:szCs w:val="22"/>
+        </w:rPr>
+        <w:t xml:space="preserve"> at E16 </w:t>
+      </w:r>
+      <w:r>
+        <w:rPr>
+          <w:rFonts w:asciiTheme="minorHAnsi" w:hAnsiTheme="minorHAnsi"/>
+          <w:sz w:val="22"/>
+          <w:szCs w:val="22"/>
+        </w:rPr>
+        <w:fldChar w:fldCharType="begin" w:fldLock="1"/>
+      </w:r>
+      <w:r>
+        <w:rPr>
+          <w:rFonts w:asciiTheme="minorHAnsi" w:hAnsiTheme="minorHAnsi"/>
+          <w:sz w:val="22"/>
+          <w:szCs w:val="22"/>
+        </w:rPr>
+        <w:instrText>ADDIN CSL_CITATION {"citationItems":[{"id":"ITEM-1","itemData":{"DOI":"10.1113/jphysiol.2014.287177","ISSN":"00223751","PMID":"25625347","abstract":"Glucocorticoids affect glucose metabolism in adults and fetuses, although their effects on materno-fetal glucose partitioning remain unknown. The present study measured maternal hepatic glucose handling and placental glucose transport together with insulin signalling in these tissues in mice drinking corticosterone either from day (D) 11 to D16 or D14 to D19 of pregnancy (term = D21). On the final day of administration, corticosterone-treated mice were hyperinsulinaemic (P &lt; 0.05) but normoglycaemic compared to untreated controls. In maternal liver, there was no change in glycogen content or glucose 6-phosphatase activity but increased Slc2a2 glucose transporter expression in corticosterone-treated mice, on D16 only (P &lt; 0.05). On D19, but not D16, transplacental (3) H-methyl-d-glucose clearance was reduced by 33% in corticosterone-treated dams (P &lt; 0.05). However, when corticosterone-treated animals were pair-fed to control intake, aiming to prevent the corticosterone-induced increase in food consumption, (3) H-methyl-d-glucose clearance was similar to the controls. Depending upon gestational age, corticosterone treatment increased phosphorylation of the insulin-signalling proteins, protein kinase B (Akt) and glycogen synthase-kinase 3β, in maternal liver (P &lt; 0.05) but not placenta (P &gt; 0.05). Insulin receptor and insulin-like growth factor type I receptor abundance did not differ with treatment in either tissue. Corticosterone upregulated the stress-inducible mechanistic target of rapamycin (mTOR) suppressor, Redd1, in liver (D16 and D19) and placenta (D19), in ad libitum fed animals (P &lt; 0.05). Concomitantly, hepatic protein content and placental weight were reduced on D19 (P &lt; 0.05), in association with altered abundance and/or phosphorylation of signalling proteins downstream of mTOR. Taken together, the data indicate that maternal glucocorticoid excess reduces fetal growth partially by altering placental glucose transport and mTOR signalling.","author":[{"dropping-particle":"","family":"Vaughan","given":"O. R.","non-dropping-particle":"","parse-names":false,"suffix":""},{"dropping-particle":"","family":"Fisher","given":"H. M.","non-dropping-particle":"","parse-names":false,"suffix":""},{"dropping-particle":"","family":"Dionelis","given":"K. N.","non-dropping-particle":"","parse-names":false,"suffix":""},{"dropping-particle":"","family":"Jefferies","given":"E. C.","non-dropping-particle":"","parse-names":false,"suffix":""},{"dropping-particle":"","family":"Higgins","given":"J. S.","non-dropping-particle":"","parse-names":false,"suffix":""},{"dropping-particle":"","family":"Musial","given":"B.","non-dropping-particle":"","parse-names":false,"suffix":""},{"dropping-particle":"","family":"Sferruzzi-Perri","given":"A. N.","non-dropping-particle":"","parse-names":false,"suffix":""},{"dropping-particle":"","family":"Fowden","given":"A. L.","non-dropping-particle":"","parse-names":false,"suffix":""}],"container-title":"The Journal of Physiology","id":"ITEM-1","issue":"5","issued":{"date-parts":[["2015","3","1"]]},"page":"1307-1321","title":"Corticosterone alters materno-fetal glucose partitioning and insulin signalling in pregnant mice","type":"article-journal","volume":"593"},"uris":["http://www.mendeley.com/documents/?uuid=8986b854-54b3-3c36-9545-65f295d45fe2"]}],"mendeley":{"formattedCitation":"(Vaughan &lt;i&gt;et al.&lt;/i&gt;, 2015)","plainTextFormattedCitation":"(Vaughan et al., 2015)","previouslyFormattedCitation":"(Vaughan &lt;i&gt;et al.&lt;/i&gt;, 2015)"},"properties":{"noteIndex":0},"schema":"https://github.com/citation-style-language/schema/raw/master/csl-citation.json"}</w:instrText>
+      </w:r>
+      <w:r>
+        <w:rPr>
+          <w:rFonts w:asciiTheme="minorHAnsi" w:hAnsiTheme="minorHAnsi"/>
+          <w:sz w:val="22"/>
+          <w:szCs w:val="22"/>
+        </w:rPr>
+        <w:fldChar w:fldCharType="separate"/>
+      </w:r>
+      <w:r>
+        <w:rPr>
+          <w:rFonts w:asciiTheme="minorHAnsi" w:hAnsiTheme="minorHAnsi"/>
+          <w:noProof/>
+          <w:sz w:val="22"/>
+          <w:szCs w:val="22"/>
+        </w:rPr>
+        <w:t xml:space="preserve">(Vaughan </w:t>
       </w:r>
       <w:r>
         <w:rPr>
@@ -8564,7 +8599,7 @@
           <w:sz w:val="22"/>
           <w:szCs w:val="22"/>
         </w:rPr>
-        <w:t>, 2018)</w:t>
+        <w:t>, 2015)</w:t>
       </w:r>
       <w:r>
         <w:rPr>
@@ -8588,47 +8623,7 @@
           <w:sz w:val="22"/>
           <w:szCs w:val="22"/>
         </w:rPr>
-        <w:t xml:space="preserve">There are no studies assessing placental GDF15 activity in response to glucocorticoid exposure. </w:t>
-      </w:r>
-      <w:r>
-        <w:rPr>
-          <w:rFonts w:asciiTheme="minorHAnsi" w:hAnsiTheme="minorHAnsi"/>
-          <w:sz w:val="22"/>
-          <w:szCs w:val="22"/>
-        </w:rPr>
-        <w:t>P</w:t>
-      </w:r>
-      <w:r>
-        <w:rPr>
-          <w:rFonts w:asciiTheme="minorHAnsi" w:hAnsiTheme="minorHAnsi"/>
-          <w:sz w:val="22"/>
-          <w:szCs w:val="22"/>
-        </w:rPr>
-        <w:t xml:space="preserve">lacental GDF15 levels are </w:t>
-      </w:r>
-      <w:r>
-        <w:rPr>
-          <w:rFonts w:asciiTheme="minorHAnsi" w:hAnsiTheme="minorHAnsi"/>
-          <w:sz w:val="22"/>
-          <w:szCs w:val="22"/>
-        </w:rPr>
-        <w:t xml:space="preserve">positively </w:t>
-      </w:r>
-      <w:r>
-        <w:rPr>
-          <w:rFonts w:asciiTheme="minorHAnsi" w:hAnsiTheme="minorHAnsi"/>
-          <w:sz w:val="22"/>
-          <w:szCs w:val="22"/>
-        </w:rPr>
-        <w:t>correlated with maternal and fetal levels, suggesting that the placenta is the primary source of this hormone during pregnancy</w:t>
-      </w:r>
-      <w:r>
-        <w:rPr>
-          <w:rFonts w:asciiTheme="minorHAnsi" w:hAnsiTheme="minorHAnsi"/>
-          <w:sz w:val="22"/>
-          <w:szCs w:val="22"/>
-        </w:rPr>
-        <w:t xml:space="preserve"> </w:t>
+        <w:t xml:space="preserve">Additionally, dexamethasone exposure reduces rat placental amino acid transport, suggesting a negative effect of dexamethasone on the nutrient sensing pathway of mTORC1 </w:t>
       </w:r>
       <w:r>
         <w:rPr>
@@ -8644,7 +8639,7 @@
           <w:sz w:val="22"/>
           <w:szCs w:val="22"/>
         </w:rPr>
-        <w:instrText>ADDIN CSL_CITATION {"citationItems":[{"id":"ITEM-1","itemData":{"DOI":"10.1161/HYPERTENSIONAHA.109.130583","ISSN":"1524-4563","PMID":"19470878","abstract":"Growth-differentiation factor 15 (GDF-15), a stress-responsive transforming growth factor-beta-related cytokine, is emerging as a new risk marker in patients with cardiovascular disease. We explored GDF-15 in preeclampsia and in diabetic pregnancies, because these conditions are associated with augmented risk for cardiovascular disease, both in mother and in offspring. Plasma from pregnant women (n=267; controls: n=59, preeclampsia: n=85, diabetes mellitus: n=112, and superimposed preeclampsia in diabetes mellitus: n=11), fetal plasma (n=72), and amniotic fluid (n=99) were analyzed by immunoassay for GDF-15. Placental GDF-15 mRNA and protein expression levels were analyzed by quantitative real-time PCR and immunoblots in 78 and 18 pregnancies, respectively. Conditioned media from preeclamptic (n=6) and control (n=6) villous placenta explants were analyzed by immunoassay for GDF-15. Median maternal GDF-15 concentration was elevated in those with diabetes mellitus, as compared with controls (91 549 versus 79 875 ng/L; P=0.02). Median GDF-15 concentration was higher in patients with preeclampsia than in controls in term maternal blood samples (127 061 versus 80 319 ng/L; P&lt;0.001). In the fetal circulation and amniotic fluid, GDF-15 was elevated in preeclampsia and superimposed preeclampsia in diabetes mellitus, as compared with controls. GDF-15 placental mRNA expression was elevated in preeclampsia, as compared with controls (P=0.002). Placenta immunoblots confirmed a single GDF-15 protein band, and a time-dependent increase in GDF-15 protein was detected in the conditioned media. Our study is the first to show that GDF-15 is dysregulated, both in preeclampsia and in diabetic pregnancies. The mechanisms and diagnostic implications of these findings remain to be explored.","author":[{"dropping-particle":"","family":"Sugulle","given":"Meryam","non-dropping-particle":"","parse-names":false,"suffix":""},{"dropping-particle":"","family":"Dechend","given":"Ralf","non-dropping-particle":"","parse-names":false,"suffix":""},{"dropping-particle":"","family":"Herse","given":"Florian","non-dropping-particle":"","parse-names":false,"suffix":""},{"dropping-particle":"","family":"Weedon-Fekjaer","given":"M Susanne","non-dropping-particle":"","parse-names":false,"suffix":""},{"dropping-particle":"","family":"Johnsen","given":"Guro M","non-dropping-particle":"","parse-names":false,"suffix":""},{"dropping-particle":"","family":"Brosnihan","given":"K Bridget","non-dropping-particle":"","parse-names":false,"suffix":""},{"dropping-particle":"","family":"Anton","given":"Lauren","non-dropping-particle":"","parse-names":false,"suffix":""},{"dropping-particle":"","family":"Luft","given":"Friedrich C","non-dropping-particle":"","parse-names":false,"suffix":""},{"dropping-particle":"","family":"Wollert","given":"Kai C","non-dropping-particle":"","parse-names":false,"suffix":""},{"dropping-particle":"","family":"Kempf","given":"Tibor","non-dropping-particle":"","parse-names":false,"suffix":""},{"dropping-particle":"","family":"Staff","given":"Anne Cathrine","non-dropping-particle":"","parse-names":false,"suffix":""}],"container-title":"Hypertension (Dallas, Tex. : 1979)","id":"ITEM-1","issue":"1","issued":{"date-parts":[["2009","7"]]},"page":"106-12","publisher":"NIH Public Access","title":"Circulating and placental growth-differentiation factor 15 in preeclampsia and in pregnancy complicated by diabetes mellitus.","type":"article-journal","volume":"54"},"uris":["http://www.mendeley.com/documents/?uuid=6a046c9b-bf72-3ba2-b005-134a258d8b7c"]}],"mendeley":{"formattedCitation":"(Sugulle &lt;i&gt;et al.&lt;/i&gt;, 2009)","plainTextFormattedCitation":"(Sugulle et al., 2009)","previouslyFormattedCitation":"(Sugulle &lt;i&gt;et al.&lt;/i&gt;, 2009)"},"properties":{"noteIndex":0},"schema":"https://github.com/citation-style-language/schema/raw/master/csl-citation.json"}</w:instrText>
+        <w:instrText>ADDIN CSL_CITATION {"citationItems":[{"id":"ITEM-1","itemData":{"DOI":"10.1210/en.2011-0104","abstract":"Clinically, approximately 30% of women who receive synthetic glucocorticoids (sGC) for risk of preterm labor carry to term. In vitro studies have shown that sGC acutely regulate the placental system A amino acid transporter, but there are no comparable data in vivo. Hence, the objective of our study was to examine the acute [embryonic day (E)15.5] and longer-term (E17.5 and E18.5) consequences of midgestation antenatal sGC [dexamethasone (DEX); 0.1 mg/kg on E13.5 and E14.5] on placental system A-mediated transfer in the mouse (measured in vivo as maternal-fetal unidirectional 14 C-methylaminoisobutyric acid transfer per gram of placenta). System A transfer and Slc38a mRNA expression significantly increased from E12.5 to E18.5 (P 0.05), corresponding to increased fetal growth. DEX treatment had no acute effect at E15.5 or longer-term effect at E17.5 but significantly decreased system A-mediated transfer before term (E18.5; P 0.05) in placentae of male and female fetuses. There was no effect of DEX on Slc38a gene expression. Administration of DEX in this regime had no effect on birth weight. We conclude that sGC treatment in midgestation leads to a substantial decrease in placental system A-mediated transport in late gestation, suggesting that prenatal sGC therapy may lead to a reduction in availability of neutral amino acids to the fetus if gestation persists to term. (Endocrinology 152: 3561-3570, 2011)","author":[{"dropping-particle":"","family":"Audette","given":"Melanie C","non-dropping-particle":"","parse-names":false,"suffix":""},{"dropping-particle":"","family":"Challis","given":"John R G","non-dropping-particle":"","parse-names":false,"suffix":""},{"dropping-particle":"","family":"Jones","given":"Rebecca L","non-dropping-particle":"","parse-names":false,"suffix":""},{"dropping-particle":"","family":"Sibley","given":"Colin P","non-dropping-particle":"","parse-names":false,"suffix":""},{"dropping-particle":"","family":"Matthews","given":"Stephen G","non-dropping-particle":"","parse-names":false,"suffix":""}],"id":"ITEM-1","issued":{"date-parts":[["2011"]]},"title":"Antenatal Dexamethasone Treatment in Midgestation Reduces System A-Mediated Transport in the Late-Gestation Murine Placenta","type":"article-journal"},"uris":["http://www.mendeley.com/documents/?uuid=46dc060b-a62d-3b4a-bd5b-a099d818d30c"]},{"id":"ITEM-2","itemData":{"DOI":"10.1097/GRF.0b013e3182993a2e","ISSN":"1532-5520","PMID":"23703224","abstract":"Altered maternal nutrition and metabolism, restricted utero-placental blood flow, and other perturbations in the maternal compartment may disturb critical periods of fetal development resulting in increased susceptibility to develop disease in childhood and adult life. In response to these perturbations, changes in placental structure and function occur, which influence the supply of nutrients, oxygen, and methyl donors and alter the secretion of hormones and other signaling molecules into the fetal circulation. Thus, the placenta plays a critical role in modulating maternal-fetal resource allocation, thereby affecting fetal growth and the long-term health of the offspring.","author":[{"dropping-particle":"","family":"Jansson","given":"Thomas","non-dropping-particle":"","parse-names":false,"suffix":""},{"dropping-particle":"","family":"Powell","given":"Theresa L","non-dropping-particle":"","parse-names":false,"suffix":""}],"container-title":"Clinical obstetrics and gynecology","id":"ITEM-2","issue":"3","issued":{"date-parts":[["2013","9"]]},"page":"591-601","publisher":"NIH Public Access","title":"Role of placental nutrient sensing in developmental programming.","type":"article-journal","volume":"56"},"uris":["http://www.mendeley.com/documents/?uuid=339a8922-f9d3-33cf-b59a-ce95fac89564"]}],"mendeley":{"formattedCitation":"(Audette &lt;i&gt;et al.&lt;/i&gt;, 2011; Jansson &amp; Powell, 2013)","plainTextFormattedCitation":"(Audette et al., 2011; Jansson &amp; Powell, 2013)","previouslyFormattedCitation":"(Audette &lt;i&gt;et al.&lt;/i&gt;, 2011; Jansson &amp; Powell, 2013)"},"properties":{"noteIndex":0},"schema":"https://github.com/citation-style-language/schema/raw/master/csl-citation.json"}</w:instrText>
       </w:r>
       <w:r>
         <w:rPr>
@@ -8661,7 +8656,7 @@
           <w:sz w:val="22"/>
           <w:szCs w:val="22"/>
         </w:rPr>
-        <w:t xml:space="preserve">(Sugulle </w:t>
+        <w:t xml:space="preserve">(Audette </w:t>
       </w:r>
       <w:r>
         <w:rPr>
@@ -8680,7 +8675,7 @@
           <w:sz w:val="22"/>
           <w:szCs w:val="22"/>
         </w:rPr>
-        <w:t>, 2009)</w:t>
+        <w:t>, 2011; Jansson &amp; Powell, 2013)</w:t>
       </w:r>
       <w:r>
         <w:rPr>
@@ -8712,48 +8707,544 @@
           <w:rFonts w:asciiTheme="minorHAnsi" w:hAnsiTheme="minorHAnsi"/>
           <w:sz w:val="22"/>
           <w:szCs w:val="22"/>
-          <w:highlight w:val="red"/>
-        </w:rPr>
-        <w:t xml:space="preserve">Glucocorticoid receptor unchanged with stress in </w:t>
-      </w:r>
-      <w:proofErr w:type="spellStart"/>
-      <w:r>
-        <w:rPr>
-          <w:rFonts w:asciiTheme="minorHAnsi" w:hAnsiTheme="minorHAnsi"/>
-          <w:sz w:val="22"/>
-          <w:szCs w:val="22"/>
-          <w:highlight w:val="red"/>
-        </w:rPr>
-        <w:t>vaughan</w:t>
-      </w:r>
-      <w:proofErr w:type="spellEnd"/>
-      <w:r>
-        <w:rPr>
-          <w:rFonts w:asciiTheme="minorHAnsi" w:hAnsiTheme="minorHAnsi"/>
-          <w:sz w:val="22"/>
-          <w:szCs w:val="22"/>
-          <w:highlight w:val="red"/>
-        </w:rPr>
-        <w:t xml:space="preserve"> paper, GR changed </w:t>
-      </w:r>
-      <w:r>
-        <w:rPr>
-          <w:rFonts w:asciiTheme="minorHAnsi" w:hAnsiTheme="minorHAnsi"/>
-          <w:sz w:val="22"/>
-          <w:szCs w:val="22"/>
-          <w:highlight w:val="red"/>
-        </w:rPr>
-        <w:t>and increased in stressed animals especially female placentas.</w:t>
+        </w:rPr>
+        <w:t>GDF15 is produced in the placenta, and changes are associated with a variety of complications including miscarriage, nausea and hypertension</w:t>
+      </w:r>
+      <w:r>
+        <w:rPr>
+          <w:rFonts w:asciiTheme="minorHAnsi" w:hAnsiTheme="minorHAnsi"/>
+          <w:sz w:val="22"/>
+          <w:szCs w:val="22"/>
+        </w:rPr>
+        <w:t xml:space="preserve"> </w:t>
+      </w:r>
+      <w:r>
+        <w:rPr>
+          <w:rFonts w:asciiTheme="minorHAnsi" w:hAnsiTheme="minorHAnsi"/>
+          <w:sz w:val="22"/>
+          <w:szCs w:val="22"/>
+        </w:rPr>
+        <w:fldChar w:fldCharType="begin" w:fldLock="1"/>
+      </w:r>
+      <w:r>
+        <w:rPr>
+          <w:rFonts w:asciiTheme="minorHAnsi" w:hAnsiTheme="minorHAnsi"/>
+          <w:sz w:val="22"/>
+          <w:szCs w:val="22"/>
+        </w:rPr>
+        <w:instrText>ADDIN CSL_CITATION {"citationItems":[{"id":"ITEM-1","itemData":{"DOI":"10.1016/S0140-6736(03)15265-8","ISSN":"01406736","PMID":"14726168","abstract":"Macrophage inhibitory cytokine 1 (MIC 1) is thought to have immunomodulatory actions favouring fetal viability. We measured serum concentrations of MIC 1 in asymptomatic women at 6-13 weeks' gestation who subsequently miscarried or who had already miscarried. MIC 1 concentrations in the miscarriage cohort (n=100), were a third of those who had ongoing pregnancies (n=197). Multiples of the median for miscarriage was 0.32 (95% CI 0.23-0.32) versus 1.00 (0.93-1.06) for ongoing pregnancies; p&lt;0.0001. Concentrations were just as low 3 weeks before diagnosis as on the day of diagnosis. That MIC 1 serum concentrations seem to be low weeks before miscarriage suggests possible predictive and causative roles, as well as therapeutic potential.","author":[{"dropping-particle":"","family":"Tong","given":"Stephen","non-dropping-particle":"","parse-names":false,"suffix":""},{"dropping-particle":"","family":"Marjono","given":"Budi","non-dropping-particle":"","parse-names":false,"suffix":""},{"dropping-particle":"","family":"Brown","given":"David A","non-dropping-particle":"","parse-names":false,"suffix":""},{"dropping-particle":"","family":"Mulvey","given":"Sheila","non-dropping-particle":"","parse-names":false,"suffix":""},{"dropping-particle":"","family":"Breit","given":"Samuel N","non-dropping-particle":"","parse-names":false,"suffix":""},{"dropping-particle":"","family":"Manuelpillai","given":"Ursula","non-dropping-particle":"","parse-names":false,"suffix":""},{"dropping-particle":"","family":"Wallace","given":"Euan M","non-dropping-particle":"","parse-names":false,"suffix":""}],"container-title":"The Lancet","id":"ITEM-1","issue":"9403","issued":{"date-parts":[["2004","1","10"]]},"page":"129-130","title":"Serum concentrations of macrophage inhibitory cytokine 1 (MIC 1) as a predictor of miscarriage","type":"article-journal","volume":"363"},"uris":["http://www.mendeley.com/documents/?uuid=68d0bb19-8946-3f68-9b08-19912f229f71"]},{"id":"ITEM-2","itemData":{"DOI":"10.12688/wellcomeopenres.14818.1","ISSN":"2398-502X","PMID":"30345390","abstract":"Background: Although nausea and vomiting are very common in pregnancy, their pathogenesis is poorly understood. We tested the hypothesis that circulating growth and differentiation factor 15 (GDF15) concentrations in early pregnancy, whose gene is implicated in hyperemesis gravidarum, are associated with nausea and vomiting. Methods: Blood samples for the measurement of GDF15 and human chorionic gonadotrophin (hCG) concentrations were obtained early in the second trimester (median 15.1 (interquartile range 14.4-15.7) weeks) of pregnancy from 791 women from the Cambridge Baby Growth Study, a prospective pregnancy and birth cohort. During each trimester participants completed a questionnaire which included questions about nausea, vomiting and antiemetic use. Associations with pre-pregnancy body mass indexes (BMI) were validated in 231 pregnant NIPTeR Study participants. Results: Circulating GDF15 concentrations were higher in women reporting vomiting in the second trimester than in women reporting no pregnancy nausea or vomiting: 11,581 (10,977-12,219) (n=175) vs. 10,593 (10,066-11,147) (n=193) pg/mL, p=0.02). In women who took antiemetic drugs during pregnancy (n=11) the GDF15 levels were also raised 13,157 (10,558-16,394) pg/mL (p =0.04). Serum GFD15 concentrations were strongly positively correlated with hCG levels but were inversely correlated with maternal BMIs, a finding replicated in the NIPTeR Study. Conclusions: Week 15 serum GDF15 concentrations are positively associated with second trimester vomiting and maternal antiemetic use in pregnancy. Given GDF15's site of action in the chemoreceptor trigger zone of the brainstem and its genetic associations with hyperemesis gravidarum, these data support the concept that GDF15 may be playing a pathogenic role in pregnancy-associated vomiting.","author":[{"dropping-particle":"","family":"Petry","given":"Clive J","non-dropping-particle":"","parse-names":false,"suffix":""},{"dropping-particle":"","family":"Ong","given":"Ken K","non-dropping-particle":"","parse-names":false,"suffix":""},{"dropping-particle":"","family":"Burling","given":"Keith A","non-dropping-particle":"","parse-names":false,"suffix":""},{"dropping-particle":"","family":"Barker","given":"Peter","non-dropping-particle":"","parse-names":false,"suffix":""},{"dropping-particle":"","family":"Goodburn","given":"Sandra F","non-dropping-particle":"","parse-names":false,"suffix":""},{"dropping-particle":"","family":"Perry","given":"John R B","non-dropping-particle":"","parse-names":false,"suffix":""},{"dropping-particle":"","family":"Acerini","given":"Carlo L","non-dropping-particle":"","parse-names":false,"suffix":""},{"dropping-particle":"","family":"Hughes","given":"Ieuan A","non-dropping-particle":"","parse-names":false,"suffix":""},{"dropping-particle":"","family":"Painter","given":"Rebecca C","non-dropping-particle":"","parse-names":false,"suffix":""},{"dropping-particle":"","family":"Afink","given":"Gijs B","non-dropping-particle":"","parse-names":false,"suffix":""},{"dropping-particle":"","family":"Dunger","given":"David B","non-dropping-particle":"","parse-names":false,"suffix":""},{"dropping-particle":"","family":"O'Rahilly","given":"Stephen","non-dropping-particle":"","parse-names":false,"suffix":""}],"container-title":"Wellcome open research","id":"ITEM-2","issued":{"date-parts":[["2018"]]},"page":"123","publisher":"The Wellcome Trust","title":"Associations of vomiting and antiemetic use in pregnancy with levels of circulating GDF15 early in the second trimester: A nested case-control study.","type":"article-journal","volume":"3"},"uris":["http://www.mendeley.com/documents/?uuid=b21f653e-2983-3a5c-bebd-2e94330cb835"]},{"id":"ITEM-3","itemData":{"DOI":"10.1016/j.cyto.2016.05.002","ISSN":"10434666","PMID":"27173615","abstract":"BACKGROUND Preeclampsia is a pregnancy specific disorder affecting 3-5% of pregnancies worldwide. It is clinically divided into early-onset and late-onset subtypes. Placental factors are involved in the pathogenesis of preeclampsia. Growth differentiation factor 15 (GDF15), a protein of the transforming growth factor beta superfamily, is highly expressed in the placenta. However, it is unclear whether the circulating levels of GDF15 are altered in preeclampsia at the time of or prior to disease presentation. METHODS Serum samples across three trimesters from 29 healthy pregnancies, third trimester sera from 34 women presenting with preeclampsia (early-onset n=16, late-onset n=18) and 66 gestation-age-matched controls, and sera at 11-13weeks of pregnancy from women who later did (n=36) or did not (n=33) develop late-onset preeclampsia, were examined for GDF15 by ELISA. RESULTS Serum GDF15 levels increased significantly with gestation in normal pregnancy. Serum GDF15 was significantly reduced in the third trimester in women presenting with preeclampsia compared to their gestation-age-matched controls. This reduction was apparent in both early-onset and late-onset subtypes, but it was more profound in late-onset cases. At 11-13weeks of gestation, however, serum levels of GDF15 were similar between women who subsequently did and did not develop late-onset preeclampsia. CONCLUSION Serum GDF15 increased with gestation age, reaching the highest level in the third trimester. Serum GDF15 was significantly reduced in the third trimester in women presenting with preeclampsia, especially in late-onset cases. However, serum GDF15 was not altered in the first trimester in women destined to develop late-onset preeclampsia.","author":[{"dropping-particle":"","family":"Chen","given":"Qi","non-dropping-particle":"","parse-names":false,"suffix":""},{"dropping-particle":"","family":"Wang","given":"Yao","non-dropping-particle":"","parse-names":false,"suffix":""},{"dropping-particle":"","family":"Zhao","given":"Min","non-dropping-particle":"","parse-names":false,"suffix":""},{"dropping-particle":"","family":"Hyett","given":"Jonathan","non-dropping-particle":"","parse-names":false,"suffix":""},{"dropping-particle":"","family":"Silva Costa","given":"Fabricio","non-dropping-particle":"da","parse-names":false,"suffix":""},{"dropping-particle":"","family":"Nie","given":"Guiying","non-dropping-particle":"","parse-names":false,"suffix":""}],"container-title":"Cytokine","id":"ITEM-3","issued":{"date-parts":[["2016","7"]]},"page":"226-230","title":"Serum levels of GDF15 are reduced in preeclampsia and the reduction is more profound in late-onset than early-onset cases","type":"article-journal","volume":"83"},"uris":["http://www.mendeley.com/documents/?uuid=ad3fc19e-d3cf-38b0-a61c-9212258a7797"]}],"mendeley":{"formattedCitation":"(Tong &lt;i&gt;et al.&lt;/i&gt;, 2004; Chen &lt;i&gt;et al.&lt;/i&gt;, 2016; Petry &lt;i&gt;et al.&lt;/i&gt;, 2018)","plainTextFormattedCitation":"(Tong et al., 2004; Chen et al., 2016; Petry et al., 2018)","previouslyFormattedCitation":"(Tong &lt;i&gt;et al.&lt;/i&gt;, 2004; Chen &lt;i&gt;et al.&lt;/i&gt;, 2016; Petry &lt;i&gt;et al.&lt;/i&gt;, 2018)"},"properties":{"noteIndex":0},"schema":"https://github.com/citation-style-language/schema/raw/master/csl-citation.json"}</w:instrText>
+      </w:r>
+      <w:r>
+        <w:rPr>
+          <w:rFonts w:asciiTheme="minorHAnsi" w:hAnsiTheme="minorHAnsi"/>
+          <w:sz w:val="22"/>
+          <w:szCs w:val="22"/>
+        </w:rPr>
+        <w:fldChar w:fldCharType="separate"/>
+      </w:r>
+      <w:r>
+        <w:rPr>
+          <w:rFonts w:asciiTheme="minorHAnsi" w:hAnsiTheme="minorHAnsi"/>
+          <w:noProof/>
+          <w:sz w:val="22"/>
+          <w:szCs w:val="22"/>
+        </w:rPr>
+        <w:t xml:space="preserve">(Tong </w:t>
+      </w:r>
+      <w:r>
+        <w:rPr>
+          <w:rFonts w:asciiTheme="minorHAnsi" w:hAnsiTheme="minorHAnsi"/>
+          <w:i/>
+          <w:noProof/>
+          <w:sz w:val="22"/>
+          <w:szCs w:val="22"/>
+        </w:rPr>
+        <w:t>et al.</w:t>
+      </w:r>
+      <w:r>
+        <w:rPr>
+          <w:rFonts w:asciiTheme="minorHAnsi" w:hAnsiTheme="minorHAnsi"/>
+          <w:noProof/>
+          <w:sz w:val="22"/>
+          <w:szCs w:val="22"/>
+        </w:rPr>
+        <w:t xml:space="preserve">, 2004; Chen </w:t>
+      </w:r>
+      <w:r>
+        <w:rPr>
+          <w:rFonts w:asciiTheme="minorHAnsi" w:hAnsiTheme="minorHAnsi"/>
+          <w:i/>
+          <w:noProof/>
+          <w:sz w:val="22"/>
+          <w:szCs w:val="22"/>
+        </w:rPr>
+        <w:t>et al.</w:t>
+      </w:r>
+      <w:r>
+        <w:rPr>
+          <w:rFonts w:asciiTheme="minorHAnsi" w:hAnsiTheme="minorHAnsi"/>
+          <w:noProof/>
+          <w:sz w:val="22"/>
+          <w:szCs w:val="22"/>
+        </w:rPr>
+        <w:t xml:space="preserve">, 2016; Petry </w:t>
+      </w:r>
+      <w:r>
+        <w:rPr>
+          <w:rFonts w:asciiTheme="minorHAnsi" w:hAnsiTheme="minorHAnsi"/>
+          <w:i/>
+          <w:noProof/>
+          <w:sz w:val="22"/>
+          <w:szCs w:val="22"/>
+        </w:rPr>
+        <w:t>et al.</w:t>
+      </w:r>
+      <w:r>
+        <w:rPr>
+          <w:rFonts w:asciiTheme="minorHAnsi" w:hAnsiTheme="minorHAnsi"/>
+          <w:noProof/>
+          <w:sz w:val="22"/>
+          <w:szCs w:val="22"/>
+        </w:rPr>
+        <w:t>, 2018)</w:t>
+      </w:r>
+      <w:r>
+        <w:rPr>
+          <w:rFonts w:asciiTheme="minorHAnsi" w:hAnsiTheme="minorHAnsi"/>
+          <w:sz w:val="22"/>
+          <w:szCs w:val="22"/>
+        </w:rPr>
+        <w:fldChar w:fldCharType="end"/>
+      </w:r>
+      <w:r>
+        <w:rPr>
+          <w:rFonts w:asciiTheme="minorHAnsi" w:hAnsiTheme="minorHAnsi"/>
+          <w:sz w:val="22"/>
+          <w:szCs w:val="22"/>
+        </w:rPr>
+        <w:t xml:space="preserve">. </w:t>
+      </w:r>
+      <w:r>
+        <w:rPr>
+          <w:rFonts w:asciiTheme="minorHAnsi" w:hAnsiTheme="minorHAnsi"/>
+          <w:sz w:val="22"/>
+          <w:szCs w:val="22"/>
+        </w:rPr>
+        <w:t xml:space="preserve">There are no studies assessing placental GDF15 activity in response to glucocorticoid exposure. </w:t>
+      </w:r>
+      <w:r>
+        <w:rPr>
+          <w:rFonts w:asciiTheme="minorHAnsi" w:hAnsiTheme="minorHAnsi"/>
+          <w:sz w:val="22"/>
+          <w:szCs w:val="22"/>
+        </w:rPr>
+        <w:t>P</w:t>
+      </w:r>
+      <w:r>
+        <w:rPr>
+          <w:rFonts w:asciiTheme="minorHAnsi" w:hAnsiTheme="minorHAnsi"/>
+          <w:sz w:val="22"/>
+          <w:szCs w:val="22"/>
+        </w:rPr>
+        <w:t xml:space="preserve">lacental GDF15 levels are </w:t>
+      </w:r>
+      <w:r>
+        <w:rPr>
+          <w:rFonts w:asciiTheme="minorHAnsi" w:hAnsiTheme="minorHAnsi"/>
+          <w:sz w:val="22"/>
+          <w:szCs w:val="22"/>
+        </w:rPr>
+        <w:t xml:space="preserve">positively </w:t>
+      </w:r>
+      <w:r>
+        <w:rPr>
+          <w:rFonts w:asciiTheme="minorHAnsi" w:hAnsiTheme="minorHAnsi"/>
+          <w:sz w:val="22"/>
+          <w:szCs w:val="22"/>
+        </w:rPr>
+        <w:t>correlated with maternal and fetal levels, suggesting that the placenta is the primary source of this hormone during pregnancy</w:t>
+      </w:r>
+      <w:r>
+        <w:rPr>
+          <w:rFonts w:asciiTheme="minorHAnsi" w:hAnsiTheme="minorHAnsi"/>
+          <w:sz w:val="22"/>
+          <w:szCs w:val="22"/>
+        </w:rPr>
+        <w:t xml:space="preserve"> </w:t>
+      </w:r>
+      <w:r>
+        <w:rPr>
+          <w:rFonts w:asciiTheme="minorHAnsi" w:hAnsiTheme="minorHAnsi"/>
+          <w:sz w:val="22"/>
+          <w:szCs w:val="22"/>
+        </w:rPr>
+        <w:fldChar w:fldCharType="begin" w:fldLock="1"/>
+      </w:r>
+      <w:r>
+        <w:rPr>
+          <w:rFonts w:asciiTheme="minorHAnsi" w:hAnsiTheme="minorHAnsi"/>
+          <w:sz w:val="22"/>
+          <w:szCs w:val="22"/>
+        </w:rPr>
+        <w:instrText>ADDIN CSL_CITATION {"citationItems":[{"id":"ITEM-1","itemData":{"DOI":"10.1161/HYPERTENSIONAHA.109.130583","ISSN":"1524-4563","PMID":"19470878","abstract":"Growth-differentiation factor 15 (GDF-15), a stress-responsive transforming growth factor-beta-related cytokine, is emerging as a new risk marker in patients with cardiovascular disease. We explored GDF-15 in preeclampsia and in diabetic pregnancies, because these conditions are associated with augmented risk for cardiovascular disease, both in mother and in offspring. Plasma from pregnant women (n=267; controls: n=59, preeclampsia: n=85, diabetes mellitus: n=112, and superimposed preeclampsia in diabetes mellitus: n=11), fetal plasma (n=72), and amniotic fluid (n=99) were analyzed by immunoassay for GDF-15. Placental GDF-15 mRNA and protein expression levels were analyzed by quantitative real-time PCR and immunoblots in 78 and 18 pregnancies, respectively. Conditioned media from preeclamptic (n=6) and control (n=6) villous placenta explants were analyzed by immunoassay for GDF-15. Median maternal GDF-15 concentration was elevated in those with diabetes mellitus, as compared with controls (91 549 versus 79 875 ng/L; P=0.02). Median GDF-15 concentration was higher in patients with preeclampsia than in controls in term maternal blood samples (127 061 versus 80 319 ng/L; P&lt;0.001). In the fetal circulation and amniotic fluid, GDF-15 was elevated in preeclampsia and superimposed preeclampsia in diabetes mellitus, as compared with controls. GDF-15 placental mRNA expression was elevated in preeclampsia, as compared with controls (P=0.002). Placenta immunoblots confirmed a single GDF-15 protein band, and a time-dependent increase in GDF-15 protein was detected in the conditioned media. Our study is the first to show that GDF-15 is dysregulated, both in preeclampsia and in diabetic pregnancies. The mechanisms and diagnostic implications of these findings remain to be explored.","author":[{"dropping-particle":"","family":"Sugulle","given":"Meryam","non-dropping-particle":"","parse-names":false,"suffix":""},{"dropping-particle":"","family":"Dechend","given":"Ralf","non-dropping-particle":"","parse-names":false,"suffix":""},{"dropping-particle":"","family":"Herse","given":"Florian","non-dropping-particle":"","parse-names":false,"suffix":""},{"dropping-particle":"","family":"Weedon-Fekjaer","given":"M Susanne","non-dropping-particle":"","parse-names":false,"suffix":""},{"dropping-particle":"","family":"Johnsen","given":"Guro M","non-dropping-particle":"","parse-names":false,"suffix":""},{"dropping-particle":"","family":"Brosnihan","given":"K Bridget","non-dropping-particle":"","parse-names":false,"suffix":""},{"dropping-particle":"","family":"Anton","given":"Lauren","non-dropping-particle":"","parse-names":false,"suffix":""},{"dropping-particle":"","family":"Luft","given":"Friedrich C","non-dropping-particle":"","parse-names":false,"suffix":""},{"dropping-particle":"","family":"Wollert","given":"Kai C","non-dropping-particle":"","parse-names":false,"suffix":""},{"dropping-particle":"","family":"Kempf","given":"Tibor","non-dropping-particle":"","parse-names":false,"suffix":""},{"dropping-particle":"","family":"Staff","given":"Anne Cathrine","non-dropping-particle":"","parse-names":false,"suffix":""}],"container-title":"Hypertension (Dallas, Tex. : 1979)","id":"ITEM-1","issue":"1","issued":{"date-parts":[["2009","7"]]},"page":"106-12","publisher":"NIH Public Access","title":"Circulating and placental growth-differentiation factor 15 in preeclampsia and in pregnancy complicated by diabetes mellitus.","type":"article-journal","volume":"54"},"uris":["http://www.mendeley.com/documents/?uuid=6a046c9b-bf72-3ba2-b005-134a258d8b7c"]}],"mendeley":{"formattedCitation":"(Sugulle &lt;i&gt;et al.&lt;/i&gt;, 2009)","plainTextFormattedCitation":"(Sugulle et al., 2009)","previouslyFormattedCitation":"(Sugulle &lt;i&gt;et al.&lt;/i&gt;, 2009)"},"properties":{"noteIndex":0},"schema":"https://github.com/citation-style-language/schema/raw/master/csl-citation.json"}</w:instrText>
+      </w:r>
+      <w:r>
+        <w:rPr>
+          <w:rFonts w:asciiTheme="minorHAnsi" w:hAnsiTheme="minorHAnsi"/>
+          <w:sz w:val="22"/>
+          <w:szCs w:val="22"/>
+        </w:rPr>
+        <w:fldChar w:fldCharType="separate"/>
+      </w:r>
+      <w:r>
+        <w:rPr>
+          <w:rFonts w:asciiTheme="minorHAnsi" w:hAnsiTheme="minorHAnsi"/>
+          <w:noProof/>
+          <w:sz w:val="22"/>
+          <w:szCs w:val="22"/>
+        </w:rPr>
+        <w:t xml:space="preserve">(Sugulle </w:t>
+      </w:r>
+      <w:r>
+        <w:rPr>
+          <w:rFonts w:asciiTheme="minorHAnsi" w:hAnsiTheme="minorHAnsi"/>
+          <w:i/>
+          <w:noProof/>
+          <w:sz w:val="22"/>
+          <w:szCs w:val="22"/>
+        </w:rPr>
+        <w:t>et al.</w:t>
+      </w:r>
+      <w:r>
+        <w:rPr>
+          <w:rFonts w:asciiTheme="minorHAnsi" w:hAnsiTheme="minorHAnsi"/>
+          <w:noProof/>
+          <w:sz w:val="22"/>
+          <w:szCs w:val="22"/>
+        </w:rPr>
+        <w:t>, 2009)</w:t>
+      </w:r>
+      <w:r>
+        <w:rPr>
+          <w:rFonts w:asciiTheme="minorHAnsi" w:hAnsiTheme="minorHAnsi"/>
+          <w:sz w:val="22"/>
+          <w:szCs w:val="22"/>
+        </w:rPr>
+        <w:fldChar w:fldCharType="end"/>
+      </w:r>
+      <w:r>
+        <w:rPr>
+          <w:rFonts w:asciiTheme="minorHAnsi" w:hAnsiTheme="minorHAnsi"/>
+          <w:sz w:val="22"/>
+          <w:szCs w:val="22"/>
+        </w:rPr>
+        <w:t>.</w:t>
       </w:r>
     </w:p>
     <w:p>
       <w:pPr>
+        <w:rPr>
+          <w:rFonts w:asciiTheme="minorHAnsi" w:hAnsiTheme="minorHAnsi"/>
+          <w:sz w:val="22"/>
+          <w:szCs w:val="22"/>
+        </w:rPr>
+      </w:pPr>
+      <w:r>
+        <w:rPr>
+          <w:rFonts w:asciiTheme="minorHAnsi" w:hAnsiTheme="minorHAnsi"/>
+          <w:sz w:val="22"/>
+          <w:szCs w:val="22"/>
+        </w:rPr>
+        <w:t>Placental glucocorticoid receptor (</w:t>
+      </w:r>
+      <w:r>
+        <w:rPr>
+          <w:rFonts w:asciiTheme="minorHAnsi" w:hAnsiTheme="minorHAnsi"/>
+          <w:i/>
+          <w:sz w:val="22"/>
+          <w:szCs w:val="22"/>
+        </w:rPr>
+        <w:t>Nr3c1</w:t>
+      </w:r>
+      <w:r>
+        <w:rPr>
+          <w:rFonts w:asciiTheme="minorHAnsi" w:hAnsiTheme="minorHAnsi"/>
+          <w:sz w:val="22"/>
+          <w:szCs w:val="22"/>
+        </w:rPr>
+        <w:t>) was unchanged with corticosterone exposure in mice at E11-E16 or at E1</w:t>
+      </w:r>
+      <w:r>
+        <w:rPr>
+          <w:rFonts w:asciiTheme="minorHAnsi" w:hAnsiTheme="minorHAnsi"/>
+          <w:sz w:val="22"/>
+          <w:szCs w:val="22"/>
+        </w:rPr>
+        <w:t>4</w:t>
+      </w:r>
+      <w:r>
+        <w:rPr>
+          <w:rFonts w:asciiTheme="minorHAnsi" w:hAnsiTheme="minorHAnsi"/>
+          <w:sz w:val="22"/>
+          <w:szCs w:val="22"/>
+        </w:rPr>
+        <w:t xml:space="preserve">-E19 </w:t>
+      </w:r>
+      <w:r>
+        <w:rPr>
+          <w:rFonts w:asciiTheme="minorHAnsi" w:hAnsiTheme="minorHAnsi"/>
+          <w:sz w:val="22"/>
+          <w:szCs w:val="22"/>
+        </w:rPr>
+        <w:fldChar w:fldCharType="begin" w:fldLock="1"/>
+      </w:r>
+      <w:r>
+        <w:rPr>
+          <w:rFonts w:asciiTheme="minorHAnsi" w:hAnsiTheme="minorHAnsi"/>
+          <w:sz w:val="22"/>
+          <w:szCs w:val="22"/>
+        </w:rPr>
+        <w:instrText>ADDIN CSL_CITATION {"citationItems":[{"id":"ITEM-1","itemData":{"DOI":"10.1113/jphysiol.2014.287177","ISSN":"00223751","PMID":"25625347","abstract":"Glucocorticoids affect glucose metabolism in adults and fetuses, although their effects on materno-fetal glucose partitioning remain unknown. The present study measured maternal hepatic glucose handling and placental glucose transport together with insulin signalling in these tissues in mice drinking corticosterone either from day (D) 11 to D16 or D14 to D19 of pregnancy (term = D21). On the final day of administration, corticosterone-treated mice were hyperinsulinaemic (P &lt; 0.05) but normoglycaemic compared to untreated controls. In maternal liver, there was no change in glycogen content or glucose 6-phosphatase activity but increased Slc2a2 glucose transporter expression in corticosterone-treated mice, on D16 only (P &lt; 0.05). On D19, but not D16, transplacental (3) H-methyl-d-glucose clearance was reduced by 33% in corticosterone-treated dams (P &lt; 0.05). However, when corticosterone-treated animals were pair-fed to control intake, aiming to prevent the corticosterone-induced increase in food consumption, (3) H-methyl-d-glucose clearance was similar to the controls. Depending upon gestational age, corticosterone treatment increased phosphorylation of the insulin-signalling proteins, protein kinase B (Akt) and glycogen synthase-kinase 3β, in maternal liver (P &lt; 0.05) but not placenta (P &gt; 0.05). Insulin receptor and insulin-like growth factor type I receptor abundance did not differ with treatment in either tissue. Corticosterone upregulated the stress-inducible mechanistic target of rapamycin (mTOR) suppressor, Redd1, in liver (D16 and D19) and placenta (D19), in ad libitum fed animals (P &lt; 0.05). Concomitantly, hepatic protein content and placental weight were reduced on D19 (P &lt; 0.05), in association with altered abundance and/or phosphorylation of signalling proteins downstream of mTOR. Taken together, the data indicate that maternal glucocorticoid excess reduces fetal growth partially by altering placental glucose transport and mTOR signalling.","author":[{"dropping-particle":"","family":"Vaughan","given":"O. R.","non-dropping-particle":"","parse-names":false,"suffix":""},{"dropping-particle":"","family":"Fisher","given":"H. M.","non-dropping-particle":"","parse-names":false,"suffix":""},{"dropping-particle":"","family":"Dionelis","given":"K. N.","non-dropping-particle":"","parse-names":false,"suffix":""},{"dropping-particle":"","family":"Jefferies","given":"E. C.","non-dropping-particle":"","parse-names":false,"suffix":""},{"dropping-particle":"","family":"Higgins","given":"J. S.","non-dropping-particle":"","parse-names":false,"suffix":""},{"dropping-particle":"","family":"Musial","given":"B.","non-dropping-particle":"","parse-names":false,"suffix":""},{"dropping-particle":"","family":"Sferruzzi-Perri","given":"A. N.","non-dropping-particle":"","parse-names":false,"suffix":""},{"dropping-particle":"","family":"Fowden","given":"A. L.","non-dropping-particle":"","parse-names":false,"suffix":""}],"container-title":"The Journal of Physiology","id":"ITEM-1","issue":"5","issued":{"date-parts":[["2015","3","1"]]},"page":"1307-1321","title":"Corticosterone alters materno-fetal glucose partitioning and insulin signalling in pregnant mice","type":"article-journal","volume":"593"},"uris":["http://www.mendeley.com/documents/?uuid=8986b854-54b3-3c36-9545-65f295d45fe2"]},{"id":"ITEM-2","itemData":{"DOI":"10.1113/jphysiol.2012.239426","ISSN":"1469-7793","PMID":"22930269","abstract":"Stresses during pregnancy that increase maternal glucocorticoids reduce birth weight in several species. However, the role of natural glucocorticoids in the mother in fetal acquisition of nutrients for growth remains unknown. This study aimed to determine whether fetal growth was reduced as a consequence of altered amino acid supply when mice were given corticosterone in their drinking water for 5 day periods in mid to late pregnancy (day, D, 11-16 or D14-19). Compared to controls drinking tap water, fetal weight was always reduced by corticosterone. At D16, corticosterone had no effect on materno-fetal transfer of [(14)C]methylaminoisobutyric acid (MeAIB), although placental MeAIB accumulation and expression of the Slc38a1 and Slc38a2 transporters were increased. However, at D19, 3 days after treatment ended, materno-fetal transfer of MeAIB was increased by 37% (P &lt; 0.04). During treatment at D19, placental accumulation and materno-fetal transfer of MeAIB were reduced by 40% (P &lt; 0.01), although expression of Slc38a1 was again elevated. Permanent reductions in placental vascularity occurred during the earlier but not the later period of treatment. Placental Hsd11b2 expression, which regulates feto-placental glucocorticoid bioavailability, was also affected by treatment at D19 only. Maternal corticosterone concentrations inversely correlated with materno-fetal MeAIB clearance and fetal weight at D19 but not D16. On D19, weight gain of the maternal carcass was normal during corticosterone treatment but reduced in those mice treated from D11 to D16, in which corticosterone levels were lowest. Maternal corticosterone is, therefore, a physiological regulator of the amino acid supply for fetal growth via actions on placental phenotype.","author":[{"dropping-particle":"","family":"Vaughan","given":"Owen R","non-dropping-particle":"","parse-names":false,"suffix":""},{"dropping-particle":"","family":"Sferruzzi-Perri","given":"Amanda N","non-dropping-particle":"","parse-names":false,"suffix":""},{"dropping-particle":"","family":"Fowden","given":"Abigail L","non-dropping-particle":"","parse-names":false,"suffix":""}],"container-title":"The Journal of physiology","id":"ITEM-2","issue":"21","issued":{"date-parts":[["2012","11","1"]]},"page":"5529-40","publisher":"Wiley-Blackwell","title":"Maternal corticosterone regulates nutrient allocation to fetal growth in mice.","type":"article-journal","volume":"590"},"uris":["http://www.mendeley.com/documents/?uuid=47d0e3d7-80e2-3183-913d-defa45fa85cf"]}],"mendeley":{"formattedCitation":"(Vaughan &lt;i&gt;et al.&lt;/i&gt;, 2012, 2015)","plainTextFormattedCitation":"(Vaughan et al., 2012, 2015)","previouslyFormattedCitation":"(Vaughan &lt;i&gt;et al.&lt;/i&gt;, 2012, 2015)"},"properties":{"noteIndex":0},"schema":"https://github.com/citation-style-language/schema/raw/master/csl-citation.json"}</w:instrText>
+      </w:r>
+      <w:r>
+        <w:rPr>
+          <w:rFonts w:asciiTheme="minorHAnsi" w:hAnsiTheme="minorHAnsi"/>
+          <w:sz w:val="22"/>
+          <w:szCs w:val="22"/>
+        </w:rPr>
+        <w:fldChar w:fldCharType="separate"/>
+      </w:r>
+      <w:r>
+        <w:rPr>
+          <w:rFonts w:asciiTheme="minorHAnsi" w:hAnsiTheme="minorHAnsi"/>
+          <w:noProof/>
+          <w:sz w:val="22"/>
+          <w:szCs w:val="22"/>
+        </w:rPr>
+        <w:t xml:space="preserve">(Vaughan </w:t>
+      </w:r>
+      <w:r>
+        <w:rPr>
+          <w:rFonts w:asciiTheme="minorHAnsi" w:hAnsiTheme="minorHAnsi"/>
+          <w:i/>
+          <w:noProof/>
+          <w:sz w:val="22"/>
+          <w:szCs w:val="22"/>
+        </w:rPr>
+        <w:t>et al.</w:t>
+      </w:r>
+      <w:r>
+        <w:rPr>
+          <w:rFonts w:asciiTheme="minorHAnsi" w:hAnsiTheme="minorHAnsi"/>
+          <w:noProof/>
+          <w:sz w:val="22"/>
+          <w:szCs w:val="22"/>
+        </w:rPr>
+        <w:t>, 2012, 2015)</w:t>
+      </w:r>
+      <w:r>
+        <w:rPr>
+          <w:rFonts w:asciiTheme="minorHAnsi" w:hAnsiTheme="minorHAnsi"/>
+          <w:sz w:val="22"/>
+          <w:szCs w:val="22"/>
+        </w:rPr>
+        <w:fldChar w:fldCharType="end"/>
+      </w:r>
+      <w:r>
+        <w:rPr>
+          <w:rFonts w:asciiTheme="minorHAnsi" w:hAnsiTheme="minorHAnsi"/>
+          <w:sz w:val="22"/>
+          <w:szCs w:val="22"/>
+        </w:rPr>
+        <w:t xml:space="preserve">. </w:t>
+      </w:r>
+      <w:r>
+        <w:rPr>
+          <w:rFonts w:asciiTheme="minorHAnsi" w:hAnsiTheme="minorHAnsi"/>
+          <w:sz w:val="22"/>
+          <w:szCs w:val="22"/>
+        </w:rPr>
+        <w:t xml:space="preserve">However, mice treated with corticosterone at E12.5-E15, </w:t>
+      </w:r>
+      <w:r>
+        <w:rPr>
+          <w:rFonts w:asciiTheme="minorHAnsi" w:hAnsiTheme="minorHAnsi"/>
+          <w:i/>
+          <w:sz w:val="22"/>
+          <w:szCs w:val="22"/>
+        </w:rPr>
+        <w:t>Nr3c1</w:t>
+      </w:r>
+      <w:r>
+        <w:rPr>
+          <w:rFonts w:asciiTheme="minorHAnsi" w:hAnsiTheme="minorHAnsi"/>
+          <w:sz w:val="22"/>
+          <w:szCs w:val="22"/>
+        </w:rPr>
+        <w:t xml:space="preserve"> placental expression increased at E14.5 in male placentas </w:t>
+      </w:r>
+      <w:r>
+        <w:rPr>
+          <w:rFonts w:asciiTheme="minorHAnsi" w:hAnsiTheme="minorHAnsi"/>
+          <w:sz w:val="22"/>
+          <w:szCs w:val="22"/>
+        </w:rPr>
+        <w:fldChar w:fldCharType="begin" w:fldLock="1"/>
+      </w:r>
+      <w:r>
+        <w:rPr>
+          <w:rFonts w:asciiTheme="minorHAnsi" w:hAnsiTheme="minorHAnsi"/>
+          <w:sz w:val="22"/>
+          <w:szCs w:val="22"/>
+        </w:rPr>
+        <w:instrText>ADDIN CSL_CITATION {"citationItems":[{"id":"ITEM-1","itemData":{"DOI":"10.1210/en.2012-1479","ISSN":"0013-7227","author":[{"dropping-particle":"","family":"Cuffe","given":"J. S. M.","non-dropping-particle":"","parse-names":false,"suffix":""},{"dropping-particle":"","family":"O'Sullivan","given":"L.","non-dropping-particle":"","parse-names":false,"suffix":""},{"dropping-particle":"","family":"Simmons","given":"D. G.","non-dropping-particle":"","parse-names":false,"suffix":""},{"dropping-particle":"","family":"Anderson","given":"S. T.","non-dropping-particle":"","parse-names":false,"suffix":""},{"dropping-particle":"","family":"Moritz","given":"K. M.","non-dropping-particle":"","parse-names":false,"suffix":""}],"container-title":"Endocrinology","id":"ITEM-1","issue":"11","issued":{"date-parts":[["2012","11","1"]]},"page":"5500-5511","publisher":"Narnia","title":"Maternal Corticosterone Exposure in the Mouse Has Sex-Specific Effects on Placental Growth and mRNA Expression","type":"article-journal","volume":"153"},"uris":["http://www.mendeley.com/documents/?uuid=51485e5a-4983-3e4f-995d-16b015412f2e"]}],"mendeley":{"formattedCitation":"(Cuffe &lt;i&gt;et al.&lt;/i&gt;, 2012)","plainTextFormattedCitation":"(Cuffe et al., 2012)","previouslyFormattedCitation":"(Cuffe &lt;i&gt;et al.&lt;/i&gt;, 2012)"},"properties":{"noteIndex":0},"schema":"https://github.com/citation-style-language/schema/raw/master/csl-citation.json"}</w:instrText>
+      </w:r>
+      <w:r>
+        <w:rPr>
+          <w:rFonts w:asciiTheme="minorHAnsi" w:hAnsiTheme="minorHAnsi"/>
+          <w:sz w:val="22"/>
+          <w:szCs w:val="22"/>
+        </w:rPr>
+        <w:fldChar w:fldCharType="separate"/>
+      </w:r>
+      <w:r>
+        <w:rPr>
+          <w:rFonts w:asciiTheme="minorHAnsi" w:hAnsiTheme="minorHAnsi"/>
+          <w:noProof/>
+          <w:sz w:val="22"/>
+          <w:szCs w:val="22"/>
+        </w:rPr>
+        <w:t xml:space="preserve">(Cuffe </w:t>
+      </w:r>
+      <w:r>
+        <w:rPr>
+          <w:rFonts w:asciiTheme="minorHAnsi" w:hAnsiTheme="minorHAnsi"/>
+          <w:i/>
+          <w:noProof/>
+          <w:sz w:val="22"/>
+          <w:szCs w:val="22"/>
+        </w:rPr>
+        <w:t>et al.</w:t>
+      </w:r>
+      <w:r>
+        <w:rPr>
+          <w:rFonts w:asciiTheme="minorHAnsi" w:hAnsiTheme="minorHAnsi"/>
+          <w:noProof/>
+          <w:sz w:val="22"/>
+          <w:szCs w:val="22"/>
+        </w:rPr>
+        <w:t>, 2012)</w:t>
+      </w:r>
+      <w:r>
+        <w:rPr>
+          <w:rFonts w:asciiTheme="minorHAnsi" w:hAnsiTheme="minorHAnsi"/>
+          <w:sz w:val="22"/>
+          <w:szCs w:val="22"/>
+        </w:rPr>
+        <w:fldChar w:fldCharType="end"/>
+      </w:r>
+      <w:r>
+        <w:rPr>
+          <w:rFonts w:asciiTheme="minorHAnsi" w:hAnsiTheme="minorHAnsi"/>
+          <w:sz w:val="22"/>
+          <w:szCs w:val="22"/>
+        </w:rPr>
+        <w:t xml:space="preserve">. Placentas collected at E17.5, after the exposure also showed a male-specific placental increase in </w:t>
+      </w:r>
+      <w:r>
+        <w:rPr>
+          <w:rFonts w:asciiTheme="minorHAnsi" w:hAnsiTheme="minorHAnsi"/>
+          <w:i/>
+          <w:sz w:val="22"/>
+          <w:szCs w:val="22"/>
+        </w:rPr>
+        <w:t>Nr3c1</w:t>
+      </w:r>
+      <w:r>
+        <w:rPr>
+          <w:rFonts w:asciiTheme="minorHAnsi" w:hAnsiTheme="minorHAnsi"/>
+          <w:sz w:val="22"/>
+          <w:szCs w:val="22"/>
+        </w:rPr>
+        <w:t xml:space="preserve"> expression </w:t>
+      </w:r>
+      <w:r>
+        <w:rPr>
+          <w:rFonts w:asciiTheme="minorHAnsi" w:hAnsiTheme="minorHAnsi"/>
+          <w:sz w:val="22"/>
+          <w:szCs w:val="22"/>
+        </w:rPr>
+        <w:fldChar w:fldCharType="begin" w:fldLock="1"/>
+      </w:r>
+      <w:r>
+        <w:rPr>
+          <w:rFonts w:asciiTheme="minorHAnsi" w:hAnsiTheme="minorHAnsi"/>
+          <w:sz w:val="22"/>
+          <w:szCs w:val="22"/>
+        </w:rPr>
+        <w:instrText>ADDIN CSL_CITATION {"citationItems":[{"id":"ITEM-1","itemData":{"DOI":"10.1210/en.2012-1479","ISSN":"0013-7227","author":[{"dropping-particle":"","family":"Cuffe","given":"J. S. M.","non-dropping-particle":"","parse-names":false,"suffix":""},{"dropping-particle":"","family":"O'Sullivan","given":"L.","non-dropping-particle":"","parse-names":false,"suffix":""},{"dropping-particle":"","family":"Simmons","given":"D. G.","non-dropping-particle":"","parse-names":false,"suffix":""},{"dropping-particle":"","family":"Anderson","given":"S. T.","non-dropping-particle":"","parse-names":false,"suffix":""},{"dropping-particle":"","family":"Moritz","given":"K. M.","non-dropping-particle":"","parse-names":false,"suffix":""}],"container-title":"Endocrinology","id":"ITEM-1","issue":"11","issued":{"date-parts":[["2012","11","1"]]},"page":"5500-5511","publisher":"Narnia","title":"Maternal Corticosterone Exposure in the Mouse Has Sex-Specific Effects on Placental Growth and mRNA Expression","type":"article-journal","volume":"153"},"uris":["http://www.mendeley.com/documents/?uuid=51485e5a-4983-3e4f-995d-16b015412f2e"]}],"mendeley":{"formattedCitation":"(Cuffe &lt;i&gt;et al.&lt;/i&gt;, 2012)","plainTextFormattedCitation":"(Cuffe et al., 2012)","previouslyFormattedCitation":"(Cuffe &lt;i&gt;et al.&lt;/i&gt;, 2012)"},"properties":{"noteIndex":0},"schema":"https://github.com/citation-style-language/schema/raw/master/csl-citation.json"}</w:instrText>
+      </w:r>
+      <w:r>
+        <w:rPr>
+          <w:rFonts w:asciiTheme="minorHAnsi" w:hAnsiTheme="minorHAnsi"/>
+          <w:sz w:val="22"/>
+          <w:szCs w:val="22"/>
+        </w:rPr>
+        <w:fldChar w:fldCharType="separate"/>
+      </w:r>
+      <w:r>
+        <w:rPr>
+          <w:rFonts w:asciiTheme="minorHAnsi" w:hAnsiTheme="minorHAnsi"/>
+          <w:noProof/>
+          <w:sz w:val="22"/>
+          <w:szCs w:val="22"/>
+        </w:rPr>
+        <w:t xml:space="preserve">(Cuffe </w:t>
+      </w:r>
+      <w:r>
+        <w:rPr>
+          <w:rFonts w:asciiTheme="minorHAnsi" w:hAnsiTheme="minorHAnsi"/>
+          <w:i/>
+          <w:noProof/>
+          <w:sz w:val="22"/>
+          <w:szCs w:val="22"/>
+        </w:rPr>
+        <w:t>et al.</w:t>
+      </w:r>
+      <w:r>
+        <w:rPr>
+          <w:rFonts w:asciiTheme="minorHAnsi" w:hAnsiTheme="minorHAnsi"/>
+          <w:noProof/>
+          <w:sz w:val="22"/>
+          <w:szCs w:val="22"/>
+        </w:rPr>
+        <w:t>, 2012)</w:t>
+      </w:r>
+      <w:r>
+        <w:rPr>
+          <w:rFonts w:asciiTheme="minorHAnsi" w:hAnsiTheme="minorHAnsi"/>
+          <w:sz w:val="22"/>
+          <w:szCs w:val="22"/>
+        </w:rPr>
+        <w:fldChar w:fldCharType="end"/>
+      </w:r>
+      <w:r>
+        <w:rPr>
+          <w:rFonts w:asciiTheme="minorHAnsi" w:hAnsiTheme="minorHAnsi"/>
+          <w:sz w:val="22"/>
+          <w:szCs w:val="22"/>
+        </w:rPr>
+        <w:t>.</w:t>
+      </w:r>
+    </w:p>
+    <w:p>
+      <w:pPr>
         <w:pStyle w:val="Heading3"/>
         <w:rPr>
           <w:rFonts w:asciiTheme="minorHAnsi" w:hAnsiTheme="minorHAnsi"/>
         </w:rPr>
       </w:pPr>
-      <w:bookmarkStart w:id="10" w:name="_Toc15426983"/>
+      <w:bookmarkStart w:id="10" w:name="_Toc15461865"/>
       <w:r>
         <w:rPr>
           <w:rFonts w:asciiTheme="minorHAnsi" w:hAnsiTheme="minorHAnsi"/>
@@ -8782,6 +9273,82 @@
           <w:sz w:val="22"/>
           <w:szCs w:val="22"/>
         </w:rPr>
+        <w:t xml:space="preserve">Mice exposed to corticosterone at E11-E16 had increased placental GLUT1 and GLUT2 expression at E16, while mice exposed at E16-E19 showed reduced fetal radioactive glucose acquisition </w:t>
+      </w:r>
+      <w:r>
+        <w:rPr>
+          <w:rFonts w:asciiTheme="minorHAnsi" w:hAnsiTheme="minorHAnsi" w:cstheme="minorHAnsi"/>
+          <w:sz w:val="22"/>
+          <w:szCs w:val="22"/>
+        </w:rPr>
+        <w:fldChar w:fldCharType="begin" w:fldLock="1"/>
+      </w:r>
+      <w:r>
+        <w:rPr>
+          <w:rFonts w:asciiTheme="minorHAnsi" w:hAnsiTheme="minorHAnsi" w:cstheme="minorHAnsi"/>
+          <w:sz w:val="22"/>
+          <w:szCs w:val="22"/>
+        </w:rPr>
+        <w:instrText>ADDIN CSL_CITATION {"citationItems":[{"id":"ITEM-1","itemData":{"DOI":"10.1113/jphysiol.2014.287177","ISSN":"00223751","PMID":"25625347","abstract":"Glucocorticoids affect glucose metabolism in adults and fetuses, although their effects on materno-fetal glucose partitioning remain unknown. The present study measured maternal hepatic glucose handling and placental glucose transport together with insulin signalling in these tissues in mice drinking corticosterone either from day (D) 11 to D16 or D14 to D19 of pregnancy (term = D21). On the final day of administration, corticosterone-treated mice were hyperinsulinaemic (P &lt; 0.05) but normoglycaemic compared to untreated controls. In maternal liver, there was no change in glycogen content or glucose 6-phosphatase activity but increased Slc2a2 glucose transporter expression in corticosterone-treated mice, on D16 only (P &lt; 0.05). On D19, but not D16, transplacental (3) H-methyl-d-glucose clearance was reduced by 33% in corticosterone-treated dams (P &lt; 0.05). However, when corticosterone-treated animals were pair-fed to control intake, aiming to prevent the corticosterone-induced increase in food consumption, (3) H-methyl-d-glucose clearance was similar to the controls. Depending upon gestational age, corticosterone treatment increased phosphorylation of the insulin-signalling proteins, protein kinase B (Akt) and glycogen synthase-kinase 3β, in maternal liver (P &lt; 0.05) but not placenta (P &gt; 0.05). Insulin receptor and insulin-like growth factor type I receptor abundance did not differ with treatment in either tissue. Corticosterone upregulated the stress-inducible mechanistic target of rapamycin (mTOR) suppressor, Redd1, in liver (D16 and D19) and placenta (D19), in ad libitum fed animals (P &lt; 0.05). Concomitantly, hepatic protein content and placental weight were reduced on D19 (P &lt; 0.05), in association with altered abundance and/or phosphorylation of signalling proteins downstream of mTOR. Taken together, the data indicate that maternal glucocorticoid excess reduces fetal growth partially by altering placental glucose transport and mTOR signalling.","author":[{"dropping-particle":"","family":"Vaughan","given":"O. R.","non-dropping-particle":"","parse-names":false,"suffix":""},{"dropping-particle":"","family":"Fisher","given":"H. M.","non-dropping-particle":"","parse-names":false,"suffix":""},{"dropping-particle":"","family":"Dionelis","given":"K. N.","non-dropping-particle":"","parse-names":false,"suffix":""},{"dropping-particle":"","family":"Jefferies","given":"E. C.","non-dropping-particle":"","parse-names":false,"suffix":""},{"dropping-particle":"","family":"Higgins","given":"J. S.","non-dropping-particle":"","parse-names":false,"suffix":""},{"dropping-particle":"","family":"Musial","given":"B.","non-dropping-particle":"","parse-names":false,"suffix":""},{"dropping-particle":"","family":"Sferruzzi-Perri","given":"A. N.","non-dropping-particle":"","parse-names":false,"suffix":""},{"dropping-particle":"","family":"Fowden","given":"A. L.","non-dropping-particle":"","parse-names":false,"suffix":""}],"container-title":"The Journal of Physiology","id":"ITEM-1","issue":"5","issued":{"date-parts":[["2015","3","1"]]},"page":"1307-1321","title":"Corticosterone alters materno-fetal glucose partitioning and insulin signalling in pregnant mice","type":"article-journal","volume":"593"},"uris":["http://www.mendeley.com/documents/?uuid=8986b854-54b3-3c36-9545-65f295d45fe2"]}],"mendeley":{"formattedCitation":"(Vaughan &lt;i&gt;et al.&lt;/i&gt;, 2015)","plainTextFormattedCitation":"(Vaughan et al., 2015)"},"properties":{"noteIndex":0},"schema":"https://github.com/citation-style-language/schema/raw/master/csl-citation.json"}</w:instrText>
+      </w:r>
+      <w:r>
+        <w:rPr>
+          <w:rFonts w:asciiTheme="minorHAnsi" w:hAnsiTheme="minorHAnsi" w:cstheme="minorHAnsi"/>
+          <w:sz w:val="22"/>
+          <w:szCs w:val="22"/>
+        </w:rPr>
+        <w:fldChar w:fldCharType="separate"/>
+      </w:r>
+      <w:r>
+        <w:rPr>
+          <w:rFonts w:asciiTheme="minorHAnsi" w:hAnsiTheme="minorHAnsi" w:cstheme="minorHAnsi"/>
+          <w:noProof/>
+          <w:sz w:val="22"/>
+          <w:szCs w:val="22"/>
+        </w:rPr>
+        <w:t xml:space="preserve">(Vaughan </w:t>
+      </w:r>
+      <w:r>
+        <w:rPr>
+          <w:rFonts w:asciiTheme="minorHAnsi" w:hAnsiTheme="minorHAnsi" w:cstheme="minorHAnsi"/>
+          <w:i/>
+          <w:noProof/>
+          <w:sz w:val="22"/>
+          <w:szCs w:val="22"/>
+        </w:rPr>
+        <w:t>et al.</w:t>
+      </w:r>
+      <w:r>
+        <w:rPr>
+          <w:rFonts w:asciiTheme="minorHAnsi" w:hAnsiTheme="minorHAnsi" w:cstheme="minorHAnsi"/>
+          <w:noProof/>
+          <w:sz w:val="22"/>
+          <w:szCs w:val="22"/>
+        </w:rPr>
+        <w:t>, 2015)</w:t>
+      </w:r>
+      <w:r>
+        <w:rPr>
+          <w:rFonts w:asciiTheme="minorHAnsi" w:hAnsiTheme="minorHAnsi" w:cstheme="minorHAnsi"/>
+          <w:sz w:val="22"/>
+          <w:szCs w:val="22"/>
+        </w:rPr>
+        <w:fldChar w:fldCharType="end"/>
+      </w:r>
+      <w:r>
+        <w:rPr>
+          <w:rFonts w:asciiTheme="minorHAnsi" w:hAnsiTheme="minorHAnsi" w:cstheme="minorHAnsi"/>
+          <w:sz w:val="22"/>
+          <w:szCs w:val="22"/>
+        </w:rPr>
+        <w:t xml:space="preserve">. </w:t>
+      </w:r>
+      <w:r>
+        <w:rPr>
+          <w:rFonts w:asciiTheme="minorHAnsi" w:hAnsiTheme="minorHAnsi" w:cstheme="minorHAnsi"/>
+          <w:sz w:val="22"/>
+          <w:szCs w:val="22"/>
+        </w:rPr>
         <w:t xml:space="preserve">Triamcinolone exposure in pregnant rats at E16 reduced placental glucose transport via decreasing GLUT1 expression </w:t>
       </w:r>
       <w:r>
@@ -8976,7 +9543,7 @@
           <w:rFonts w:asciiTheme="minorHAnsi" w:hAnsiTheme="minorHAnsi"/>
         </w:rPr>
       </w:pPr>
-      <w:bookmarkStart w:id="11" w:name="_Toc15426984"/>
+      <w:bookmarkStart w:id="11" w:name="_Toc15461866"/>
       <w:r>
         <w:rPr>
           <w:rFonts w:asciiTheme="minorHAnsi" w:hAnsiTheme="minorHAnsi"/>
@@ -9095,43 +9662,7 @@
         </w:rPr>
         <w:t>.</w:t>
       </w:r>
-    </w:p>
-    <w:p>
-      <w:pPr>
-        <w:rPr>
-          <w:rFonts w:asciiTheme="minorHAnsi" w:hAnsiTheme="minorHAnsi" w:cstheme="minorHAnsi"/>
-          <w:sz w:val="22"/>
-          <w:szCs w:val="22"/>
-        </w:rPr>
-      </w:pPr>
-    </w:p>
-    <w:p>
-      <w:pPr>
-        <w:rPr>
-          <w:rFonts w:asciiTheme="minorHAnsi" w:hAnsiTheme="minorHAnsi" w:cstheme="minorHAnsi"/>
-          <w:sz w:val="22"/>
-          <w:szCs w:val="22"/>
-        </w:rPr>
-      </w:pPr>
-    </w:p>
-    <w:p>
-      <w:pPr>
-        <w:pStyle w:val="Heading2"/>
-        <w:rPr>
-          <w:rFonts w:asciiTheme="minorHAnsi" w:hAnsiTheme="minorHAnsi" w:cstheme="minorHAnsi"/>
-          <w:highlight w:val="green"/>
-        </w:rPr>
-      </w:pPr>
-      <w:bookmarkStart w:id="12" w:name="_Toc15426986"/>
-      <w:bookmarkStart w:id="13" w:name="_GoBack"/>
-      <w:bookmarkEnd w:id="13"/>
-      <w:r>
-        <w:rPr>
-          <w:rFonts w:asciiTheme="minorHAnsi" w:hAnsiTheme="minorHAnsi" w:cstheme="minorHAnsi"/>
-          <w:highlight w:val="green"/>
-        </w:rPr>
-        <w:t>Effect of In Utero Glucocorticoid Exposure on Offspring</w:t>
-      </w:r>
+      <w:bookmarkStart w:id="12" w:name="_GoBack"/>
       <w:bookmarkEnd w:id="12"/>
     </w:p>
     <w:p>
@@ -9140,6 +9671,33 @@
           <w:rFonts w:asciiTheme="minorHAnsi" w:hAnsiTheme="minorHAnsi" w:cstheme="minorHAnsi"/>
           <w:sz w:val="22"/>
           <w:szCs w:val="22"/>
+        </w:rPr>
+      </w:pPr>
+    </w:p>
+    <w:p>
+      <w:pPr>
+        <w:pStyle w:val="Heading2"/>
+        <w:rPr>
+          <w:rFonts w:asciiTheme="minorHAnsi" w:hAnsiTheme="minorHAnsi" w:cstheme="minorHAnsi"/>
+          <w:highlight w:val="green"/>
+        </w:rPr>
+      </w:pPr>
+      <w:bookmarkStart w:id="13" w:name="_Toc15461867"/>
+      <w:r>
+        <w:rPr>
+          <w:rFonts w:asciiTheme="minorHAnsi" w:hAnsiTheme="minorHAnsi" w:cstheme="minorHAnsi"/>
+          <w:highlight w:val="green"/>
+        </w:rPr>
+        <w:t>Effect of In Utero Glucocorticoid Exposure on Offspring</w:t>
+      </w:r>
+      <w:bookmarkEnd w:id="13"/>
+    </w:p>
+    <w:p>
+      <w:pPr>
+        <w:rPr>
+          <w:rFonts w:asciiTheme="minorHAnsi" w:hAnsiTheme="minorHAnsi" w:cstheme="minorHAnsi"/>
+          <w:sz w:val="22"/>
+          <w:szCs w:val="22"/>
           <w:highlight w:val="red"/>
         </w:rPr>
       </w:pPr>
@@ -9767,6 +10325,7 @@
           <w:sz w:val="22"/>
           <w:szCs w:val="22"/>
         </w:rPr>
+        <w:lastRenderedPageBreak/>
         <w:t xml:space="preserve">Third trimester maternal </w:t>
       </w:r>
       <w:proofErr w:type="spellStart"/>
@@ -9831,7 +10390,7 @@
           <w:rFonts w:asciiTheme="minorHAnsi" w:hAnsiTheme="minorHAnsi" w:cstheme="minorHAnsi"/>
         </w:rPr>
       </w:pPr>
-      <w:bookmarkStart w:id="14" w:name="_Toc15426987"/>
+      <w:bookmarkStart w:id="14" w:name="_Toc15461868"/>
       <w:r>
         <w:rPr>
           <w:rFonts w:asciiTheme="minorHAnsi" w:hAnsiTheme="minorHAnsi" w:cstheme="minorHAnsi"/>
@@ -10042,7 +10601,6 @@
           <w:sz w:val="22"/>
           <w:szCs w:val="22"/>
         </w:rPr>
-        <w:lastRenderedPageBreak/>
         <w:t xml:space="preserve">Cohort </w:t>
       </w:r>
       <w:r>
@@ -11197,6 +11755,7 @@
           <w:sz w:val="22"/>
           <w:szCs w:val="22"/>
         </w:rPr>
+        <w:lastRenderedPageBreak/>
         <w:t>Males will be removed from the cage after a copulatory plug is detected to minimize male exposure to treatment and to better detect potential miscarriages.</w:t>
       </w:r>
     </w:p>
@@ -11367,7 +11926,6 @@
           <w:sz w:val="22"/>
           <w:szCs w:val="22"/>
         </w:rPr>
-        <w:lastRenderedPageBreak/>
         <w:t xml:space="preserve">For the groups that will deliver their pups at E21.5, survival and birth rates will be noted. Pups will be sexed and culled to 2 at PND2.5. </w:t>
       </w:r>
       <w:r>
@@ -12378,7 +12936,7 @@
         </w:rPr>
       </w:pPr>
       <w:bookmarkStart w:id="16" w:name="_Toc14983226"/>
-      <w:bookmarkStart w:id="17" w:name="_Toc15426988"/>
+      <w:bookmarkStart w:id="17" w:name="_Toc15461869"/>
       <w:r>
         <w:rPr>
           <w:rFonts w:asciiTheme="minorHAnsi" w:hAnsiTheme="minorHAnsi" w:cstheme="minorHAnsi"/>
@@ -12582,7 +13140,17 @@
           <w:szCs w:val="22"/>
           <w:highlight w:val="yellow"/>
         </w:rPr>
-        <w:t xml:space="preserve">. Increased fetal levels in response to increased maternal cortisol following dexamethasone treatment will highlight the placenta’s failed ability to adequately inactivate the surplus of maternal cortisol and will further corroborate our previous results that may indicate altered placental HSD11B2 function and expression. We will further assess the exact flux of maternal cortisol by using radiolabeled corticosterone as per Li et al. </w:t>
+        <w:t xml:space="preserve">. Increased fetal levels in response to increased maternal cortisol following dexamethasone treatment will highlight the placenta’s failed ability to adequately inactivate the surplus of maternal cortisol and will further corroborate our previous results that may indicate altered placental HSD11B2 function and expression. </w:t>
+      </w:r>
+      <w:r>
+        <w:rPr>
+          <w:rFonts w:asciiTheme="minorHAnsi" w:hAnsiTheme="minorHAnsi" w:cstheme="minorHAnsi"/>
+          <w:sz w:val="22"/>
+          <w:szCs w:val="22"/>
+          <w:highlight w:val="yellow"/>
+        </w:rPr>
+        <w:lastRenderedPageBreak/>
+        <w:t xml:space="preserve">We will further assess the exact flux of maternal cortisol by using radiolabeled corticosterone as per Li et al. </w:t>
       </w:r>
       <w:r>
         <w:rPr>
@@ -12877,12 +13445,11 @@
           <w:rFonts w:asciiTheme="minorHAnsi" w:hAnsiTheme="minorHAnsi" w:cstheme="minorHAnsi"/>
         </w:rPr>
       </w:pPr>
-      <w:bookmarkStart w:id="18" w:name="_Toc15426989"/>
-      <w:r>
-        <w:rPr>
-          <w:rFonts w:asciiTheme="minorHAnsi" w:hAnsiTheme="minorHAnsi" w:cstheme="minorHAnsi"/>
-        </w:rPr>
-        <w:lastRenderedPageBreak/>
+      <w:bookmarkStart w:id="18" w:name="_Toc15461870"/>
+      <w:r>
+        <w:rPr>
+          <w:rFonts w:asciiTheme="minorHAnsi" w:hAnsiTheme="minorHAnsi" w:cstheme="minorHAnsi"/>
+        </w:rPr>
         <w:t>Methods</w:t>
       </w:r>
       <w:bookmarkEnd w:id="18"/>
@@ -12895,7 +13462,7 @@
         </w:rPr>
       </w:pPr>
       <w:bookmarkStart w:id="19" w:name="_Toc14032693"/>
-      <w:bookmarkStart w:id="20" w:name="_Toc15426990"/>
+      <w:bookmarkStart w:id="20" w:name="_Toc15461871"/>
       <w:r>
         <w:rPr>
           <w:rFonts w:asciiTheme="minorHAnsi" w:hAnsiTheme="minorHAnsi" w:cstheme="minorHAnsi"/>
@@ -13000,7 +13567,7 @@
         </w:rPr>
       </w:pPr>
       <w:bookmarkStart w:id="21" w:name="_Toc14032694"/>
-      <w:bookmarkStart w:id="22" w:name="_Toc15426991"/>
+      <w:bookmarkStart w:id="22" w:name="_Toc15461872"/>
       <w:r>
         <w:rPr>
           <w:rFonts w:asciiTheme="minorHAnsi" w:hAnsiTheme="minorHAnsi" w:cstheme="minorHAnsi"/>
@@ -13121,7 +13688,7 @@
         </w:rPr>
       </w:pPr>
       <w:bookmarkStart w:id="23" w:name="_Toc14032695"/>
-      <w:bookmarkStart w:id="24" w:name="_Toc15426992"/>
+      <w:bookmarkStart w:id="24" w:name="_Toc15461873"/>
       <w:r>
         <w:rPr>
           <w:rFonts w:asciiTheme="minorHAnsi" w:hAnsiTheme="minorHAnsi" w:cstheme="minorHAnsi"/>
@@ -13156,7 +13723,7 @@
         </w:rPr>
       </w:pPr>
       <w:bookmarkStart w:id="25" w:name="_Toc14032696"/>
-      <w:bookmarkStart w:id="26" w:name="_Toc15426993"/>
+      <w:bookmarkStart w:id="26" w:name="_Toc15461874"/>
       <w:r>
         <w:rPr>
           <w:rFonts w:asciiTheme="minorHAnsi" w:hAnsiTheme="minorHAnsi" w:cstheme="minorHAnsi"/>
@@ -13208,7 +13775,16 @@
           <w:sz w:val="22"/>
           <w:szCs w:val="22"/>
         </w:rPr>
-        <w:t>. Toe punches will be performed to ensure that the mouse is under anesthesia. A midline incision of the skin from the rectum to the diaphragm will be made while the mouse is still alive and anesthetized using the vaporizer. The uterine horn will be exposed and placental and fetal excision will begin in order along the uterine horn starting from the side (closer to the ovaries). The amniotic sac for each pup will be ruptured using fine scissors. The placenta will be detached from the maternal tissue and the umbilical cord then weighed and immediately snap frozen</w:t>
+        <w:t xml:space="preserve">. Toe punches will be performed to ensure that the mouse is under anesthesia. A midline incision of the skin from the rectum to the diaphragm will be made while the mouse is still alive and anesthetized using the vaporizer. The uterine horn will be exposed and placental and fetal excision will begin in order along the uterine horn starting from the side (closer to the ovaries). The amniotic sac for each pup will be ruptured using fine scissors. </w:t>
+      </w:r>
+      <w:r>
+        <w:rPr>
+          <w:rFonts w:asciiTheme="minorHAnsi" w:hAnsiTheme="minorHAnsi" w:cstheme="minorHAnsi"/>
+          <w:sz w:val="22"/>
+          <w:szCs w:val="22"/>
+        </w:rPr>
+        <w:lastRenderedPageBreak/>
+        <w:t>The placenta will be detached from the maternal tissue and the umbilical cord then weighed and immediately snap frozen</w:t>
       </w:r>
       <w:r>
         <w:rPr>
@@ -13393,7 +13969,6 @@
           <w:sz w:val="22"/>
           <w:szCs w:val="22"/>
         </w:rPr>
-        <w:lastRenderedPageBreak/>
         <w:t xml:space="preserve">Immediately after </w:t>
       </w:r>
       <w:r>
@@ -13506,7 +14081,7 @@
       </w:pPr>
       <w:bookmarkStart w:id="27" w:name="_Toc14983237"/>
       <w:bookmarkStart w:id="28" w:name="_Toc14032702"/>
-      <w:bookmarkStart w:id="29" w:name="_Toc15426994"/>
+      <w:bookmarkStart w:id="29" w:name="_Toc15461875"/>
       <w:r>
         <w:rPr>
           <w:rFonts w:asciiTheme="minorHAnsi" w:hAnsiTheme="minorHAnsi" w:cstheme="minorHAnsi"/>
@@ -13711,7 +14286,7 @@
           <w:rFonts w:asciiTheme="minorHAnsi" w:hAnsiTheme="minorHAnsi" w:cstheme="minorHAnsi"/>
         </w:rPr>
       </w:pPr>
-      <w:bookmarkStart w:id="31" w:name="_Toc15426995"/>
+      <w:bookmarkStart w:id="31" w:name="_Toc15461876"/>
       <w:r>
         <w:rPr>
           <w:rFonts w:asciiTheme="minorHAnsi" w:hAnsiTheme="minorHAnsi" w:cstheme="minorHAnsi"/>
@@ -13840,7 +14415,7 @@
         </w:rPr>
       </w:pPr>
       <w:bookmarkStart w:id="32" w:name="_Toc14032703"/>
-      <w:bookmarkStart w:id="33" w:name="_Toc15426996"/>
+      <w:bookmarkStart w:id="33" w:name="_Toc15461877"/>
       <w:r>
         <w:rPr>
           <w:rFonts w:asciiTheme="minorHAnsi" w:hAnsiTheme="minorHAnsi" w:cstheme="minorHAnsi"/>
@@ -13950,12 +14525,13 @@
           <w:highlight w:val="red"/>
         </w:rPr>
       </w:pPr>
-      <w:bookmarkStart w:id="34" w:name="_Toc15426997"/>
+      <w:bookmarkStart w:id="34" w:name="_Toc15461878"/>
       <w:r>
         <w:rPr>
           <w:rFonts w:asciiTheme="minorHAnsi" w:hAnsiTheme="minorHAnsi" w:cstheme="minorHAnsi"/>
           <w:highlight w:val="red"/>
         </w:rPr>
+        <w:lastRenderedPageBreak/>
         <w:t>Expected Results</w:t>
       </w:r>
       <w:bookmarkEnd w:id="34"/>
@@ -13970,7 +14546,7 @@
           <w:highlight w:val="red"/>
         </w:rPr>
       </w:pPr>
-      <w:bookmarkStart w:id="35" w:name="_Toc15426998"/>
+      <w:bookmarkStart w:id="35" w:name="_Toc15461879"/>
       <w:r>
         <w:rPr>
           <w:rFonts w:asciiTheme="minorHAnsi" w:hAnsiTheme="minorHAnsi" w:cstheme="minorHAnsi"/>
@@ -13997,7 +14573,7 @@
           <w:highlight w:val="red"/>
         </w:rPr>
       </w:pPr>
-      <w:bookmarkStart w:id="36" w:name="_Toc15426999"/>
+      <w:bookmarkStart w:id="36" w:name="_Toc15461880"/>
       <w:r>
         <w:rPr>
           <w:rFonts w:asciiTheme="minorHAnsi" w:hAnsiTheme="minorHAnsi" w:cstheme="minorHAnsi"/>
@@ -14049,17 +14625,7 @@
           <w:szCs w:val="22"/>
           <w:highlight w:val="red"/>
         </w:rPr>
-        <w:t xml:space="preserve">The experiments conducted above will determine the placental efficiency at inactivating maternal cortisol and will shed light on potential side effects of the treatment dose and timing. We expect that placental expression of HSD11B2 will be upregulated in a time-dependent manner by which an earlier and more prolonged dexamethasone exposure will manifest this placental change in gene expression. Despite the increased placental expression of HSD11B2, we expect the placenta to fail to </w:t>
-      </w:r>
-      <w:r>
-        <w:rPr>
-          <w:rFonts w:asciiTheme="minorHAnsi" w:hAnsiTheme="minorHAnsi" w:cstheme="minorHAnsi"/>
-          <w:sz w:val="22"/>
-          <w:szCs w:val="22"/>
-          <w:highlight w:val="red"/>
-        </w:rPr>
-        <w:lastRenderedPageBreak/>
-        <w:t>overcompensate for the excess maternal cortisol thus allowing the increased passage of cortisol to the fetus. We expect the fetal cortisol levels to increase and correlate with maternal levels. We expect that fetal weight will be reduced and thus placental growth hormone secretion will be decreased in a corticosteroid dose-dependent manner.</w:t>
+        <w:t>The experiments conducted above will determine the placental efficiency at inactivating maternal cortisol and will shed light on potential side effects of the treatment dose and timing. We expect that placental expression of HSD11B2 will be upregulated in a time-dependent manner by which an earlier and more prolonged dexamethasone exposure will manifest this placental change in gene expression. Despite the increased placental expression of HSD11B2, we expect the placenta to fail to overcompensate for the excess maternal cortisol thus allowing the increased passage of cortisol to the fetus. We expect the fetal cortisol levels to increase and correlate with maternal levels. We expect that fetal weight will be reduced and thus placental growth hormone secretion will be decreased in a corticosteroid dose-dependent manner.</w:t>
       </w:r>
     </w:p>
     <w:p>
@@ -14072,7 +14638,7 @@
           <w:highlight w:val="red"/>
         </w:rPr>
       </w:pPr>
-      <w:bookmarkStart w:id="37" w:name="_Toc15427000"/>
+      <w:bookmarkStart w:id="37" w:name="_Toc15461881"/>
       <w:r>
         <w:rPr>
           <w:rFonts w:asciiTheme="minorHAnsi" w:hAnsiTheme="minorHAnsi" w:cstheme="minorHAnsi"/>
@@ -14099,7 +14665,7 @@
           <w:highlight w:val="red"/>
         </w:rPr>
       </w:pPr>
-      <w:bookmarkStart w:id="38" w:name="_Toc15427001"/>
+      <w:bookmarkStart w:id="38" w:name="_Toc15461882"/>
       <w:r>
         <w:rPr>
           <w:rFonts w:asciiTheme="minorHAnsi" w:hAnsiTheme="minorHAnsi" w:cstheme="minorHAnsi"/>
@@ -14231,7 +14797,7 @@
           <w:highlight w:val="red"/>
         </w:rPr>
       </w:pPr>
-      <w:bookmarkStart w:id="39" w:name="_Toc15427002"/>
+      <w:bookmarkStart w:id="39" w:name="_Toc15461883"/>
       <w:r>
         <w:rPr>
           <w:rFonts w:asciiTheme="minorHAnsi" w:hAnsiTheme="minorHAnsi" w:cstheme="minorHAnsi"/>
@@ -14308,7 +14874,7 @@
           <w:highlight w:val="red"/>
         </w:rPr>
       </w:pPr>
-      <w:bookmarkStart w:id="40" w:name="_Toc15427003"/>
+      <w:bookmarkStart w:id="40" w:name="_Toc15461884"/>
       <w:r>
         <w:rPr>
           <w:rFonts w:asciiTheme="minorHAnsi" w:hAnsiTheme="minorHAnsi" w:cstheme="minorHAnsi"/>
@@ -14353,7 +14919,7 @@
           <w:highlight w:val="red"/>
         </w:rPr>
       </w:pPr>
-      <w:bookmarkStart w:id="41" w:name="_Toc15427004"/>
+      <w:bookmarkStart w:id="41" w:name="_Toc15461885"/>
       <w:r>
         <w:rPr>
           <w:rFonts w:asciiTheme="minorHAnsi" w:hAnsiTheme="minorHAnsi" w:cstheme="minorHAnsi"/>
@@ -14468,7 +15034,17 @@
           <w:szCs w:val="22"/>
           <w:highlight w:val="red"/>
         </w:rPr>
-        <w:t xml:space="preserve">It is also possible for both groups that the mice may have spontaneous abortions and resorptions due to induced stress. Thus we will need to try this experiment with more mice. </w:t>
+        <w:t xml:space="preserve">It is also </w:t>
+      </w:r>
+      <w:r>
+        <w:rPr>
+          <w:rFonts w:asciiTheme="minorHAnsi" w:hAnsiTheme="minorHAnsi" w:cstheme="minorHAnsi"/>
+          <w:sz w:val="22"/>
+          <w:szCs w:val="22"/>
+          <w:highlight w:val="red"/>
+        </w:rPr>
+        <w:lastRenderedPageBreak/>
+        <w:t xml:space="preserve">possible for both groups that the mice may have spontaneous abortions and resorptions due to induced stress. Thus we will need to try this experiment with more mice. </w:t>
       </w:r>
     </w:p>
     <w:p>
@@ -14614,17 +15190,7 @@
           <w:szCs w:val="22"/>
           <w:highlight w:val="red"/>
         </w:rPr>
-        <w:t xml:space="preserve"> our hypothesis is correct and fetal cortisol is upregulated, then the change in fetal and placental weights may be due to the cortisol and not the nutrient </w:t>
-      </w:r>
-      <w:r>
-        <w:rPr>
-          <w:rFonts w:asciiTheme="minorHAnsi" w:hAnsiTheme="minorHAnsi" w:cstheme="minorHAnsi"/>
-          <w:sz w:val="22"/>
-          <w:szCs w:val="22"/>
-          <w:highlight w:val="red"/>
-        </w:rPr>
-        <w:lastRenderedPageBreak/>
-        <w:t>acquisition. Using results from Aim 2.1, we need to distinguish the effects of fetal nutrient uptake and fetal cortisol uptake to prevent misinterpreting our findings. Although both effects synergistically will yield the final phenotype, we need to be diligent about interpreting our data keeping the full results in mind.</w:t>
+        <w:t xml:space="preserve"> our hypothesis is correct and fetal cortisol is upregulated, then the change in fetal and placental weights may be due to the cortisol and not the nutrient acquisition. Using results from Aim 2.1, we need to distinguish the effects of fetal nutrient uptake and fetal cortisol uptake to prevent misinterpreting our findings. Although both effects synergistically will yield the final phenotype, we need to be diligent about interpreting our data keeping the full results in mind.</w:t>
       </w:r>
       <w:r>
         <w:rPr>
@@ -15574,7 +16140,7 @@
           <w:rFonts w:ascii="Calibri" w:hAnsi="Calibri"/>
           <w:noProof/>
         </w:rPr>
-        <w:t xml:space="preserve">Cuffe JSM, Dickinson H, Simmons DG &amp; Moritz KM (2011). Sex specific changes in placental growth and MAPK following short term maternal dexamethasone exposure in the mouse. </w:t>
+        <w:t xml:space="preserve">Constância M, Hemberger M, Hughes J, Dean W, Ferguson-Smith A, Fundele R, Stewart F, Kelsey G, Fowden A, Sibley C &amp; Reik W (2002). Placental-specific IGF-II is a major modulator of placental and fetal growth. </w:t>
       </w:r>
       <w:r>
         <w:rPr>
@@ -15583,7 +16149,7 @@
           <w:iCs/>
           <w:noProof/>
         </w:rPr>
-        <w:t>Placenta</w:t>
+        <w:t>Nature</w:t>
       </w:r>
       <w:r>
         <w:rPr>
@@ -15599,14 +16165,14 @@
           <w:bCs/>
           <w:noProof/>
         </w:rPr>
-        <w:t>32,</w:t>
-      </w:r>
-      <w:r>
-        <w:rPr>
-          <w:rFonts w:ascii="Calibri" w:hAnsi="Calibri"/>
-          <w:noProof/>
-        </w:rPr>
-        <w:t xml:space="preserve"> 981–989.</w:t>
+        <w:t>417,</w:t>
+      </w:r>
+      <w:r>
+        <w:rPr>
+          <w:rFonts w:ascii="Calibri" w:hAnsi="Calibri"/>
+          <w:noProof/>
+        </w:rPr>
+        <w:t xml:space="preserve"> 945–948.</w:t>
       </w:r>
     </w:p>
     <w:p>
@@ -15626,7 +16192,7 @@
           <w:rFonts w:ascii="Calibri" w:hAnsi="Calibri"/>
           <w:noProof/>
         </w:rPr>
-        <w:t xml:space="preserve">Davis EP &amp; Sandman CA (2010). The timing of prenatal exposure to maternal cortisol and psychosocial stress is associated with human infant cognitive development. </w:t>
+        <w:t xml:space="preserve">Cuffe JSM, Dickinson H, Simmons DG &amp; Moritz KM (2011). Sex specific changes in placental growth and MAPK following short term maternal dexamethasone exposure in the mouse. </w:t>
       </w:r>
       <w:r>
         <w:rPr>
@@ -15635,7 +16201,7 @@
           <w:iCs/>
           <w:noProof/>
         </w:rPr>
-        <w:t>Child Dev</w:t>
+        <w:t>Placenta</w:t>
       </w:r>
       <w:r>
         <w:rPr>
@@ -15651,14 +16217,14 @@
           <w:bCs/>
           <w:noProof/>
         </w:rPr>
-        <w:t>81,</w:t>
-      </w:r>
-      <w:r>
-        <w:rPr>
-          <w:rFonts w:ascii="Calibri" w:hAnsi="Calibri"/>
-          <w:noProof/>
-        </w:rPr>
-        <w:t xml:space="preserve"> 131–148.</w:t>
+        <w:t>32,</w:t>
+      </w:r>
+      <w:r>
+        <w:rPr>
+          <w:rFonts w:ascii="Calibri" w:hAnsi="Calibri"/>
+          <w:noProof/>
+        </w:rPr>
+        <w:t xml:space="preserve"> 981–989.</w:t>
       </w:r>
     </w:p>
     <w:p>
@@ -15678,7 +16244,7 @@
           <w:rFonts w:ascii="Calibri" w:hAnsi="Calibri"/>
           <w:noProof/>
         </w:rPr>
-        <w:t xml:space="preserve">Doyle LW, Ford GW, Rickards AL, Kelly EA, Davis NM, Callanan C &amp; Olinsky A (2000). Antenatal corticosteroids and outcome at 14 years of age in children with birth weight less than 1501 grams. </w:t>
+        <w:t xml:space="preserve">Cuffe JSM, O’Sullivan L, Simmons DG, Anderson ST &amp; Moritz KM (2012). Maternal Corticosterone Exposure in the Mouse Has Sex-Specific Effects on Placental Growth and mRNA Expression. </w:t>
       </w:r>
       <w:r>
         <w:rPr>
@@ -15687,7 +16253,7 @@
           <w:iCs/>
           <w:noProof/>
         </w:rPr>
-        <w:t>Pediatrics</w:t>
+        <w:t>Endocrinology</w:t>
       </w:r>
       <w:r>
         <w:rPr>
@@ -15703,14 +16269,14 @@
           <w:bCs/>
           <w:noProof/>
         </w:rPr>
-        <w:t>106,</w:t>
-      </w:r>
-      <w:r>
-        <w:rPr>
-          <w:rFonts w:ascii="Calibri" w:hAnsi="Calibri"/>
-          <w:noProof/>
-        </w:rPr>
-        <w:t xml:space="preserve"> E2.</w:t>
+        <w:t>153,</w:t>
+      </w:r>
+      <w:r>
+        <w:rPr>
+          <w:rFonts w:ascii="Calibri" w:hAnsi="Calibri"/>
+          <w:noProof/>
+        </w:rPr>
+        <w:t xml:space="preserve"> 5500–5511.</w:t>
       </w:r>
     </w:p>
     <w:p>
@@ -15730,7 +16296,7 @@
           <w:rFonts w:ascii="Calibri" w:hAnsi="Calibri"/>
           <w:noProof/>
         </w:rPr>
-        <w:t xml:space="preserve">Duthie L &amp; Reynolds RM (2013). Changes in the maternal hypothalamic-pituitary-adrenal axis in pregnancy and postpartum: influences on maternal and fetal outcomes. </w:t>
+        <w:t xml:space="preserve">Davis EP &amp; Sandman CA (2010). The timing of prenatal exposure to maternal cortisol and psychosocial stress is associated with human infant cognitive development. </w:t>
       </w:r>
       <w:r>
         <w:rPr>
@@ -15739,7 +16305,7 @@
           <w:iCs/>
           <w:noProof/>
         </w:rPr>
-        <w:t>Neuroendocrinology</w:t>
+        <w:t>Child Dev</w:t>
       </w:r>
       <w:r>
         <w:rPr>
@@ -15755,14 +16321,14 @@
           <w:bCs/>
           <w:noProof/>
         </w:rPr>
-        <w:t>98,</w:t>
-      </w:r>
-      <w:r>
-        <w:rPr>
-          <w:rFonts w:ascii="Calibri" w:hAnsi="Calibri"/>
-          <w:noProof/>
-        </w:rPr>
-        <w:t xml:space="preserve"> 106–115.</w:t>
+        <w:t>81,</w:t>
+      </w:r>
+      <w:r>
+        <w:rPr>
+          <w:rFonts w:ascii="Calibri" w:hAnsi="Calibri"/>
+          <w:noProof/>
+        </w:rPr>
+        <w:t xml:space="preserve"> 131–148.</w:t>
       </w:r>
     </w:p>
     <w:p>
@@ -15782,7 +16348,7 @@
           <w:rFonts w:ascii="Calibri" w:hAnsi="Calibri"/>
           <w:noProof/>
         </w:rPr>
-        <w:t xml:space="preserve">Ellman LM, Schetter CD, Hobel CJ, Chicz-Demet A, Glynn LM &amp; Sandman CA (2008). Timing of fetal exposure to stress hormones: effects on newborn physical and neuromuscular maturation. </w:t>
+        <w:t xml:space="preserve">Doyle LW, Ford GW, Rickards AL, Kelly EA, Davis NM, Callanan C &amp; Olinsky A (2000). Antenatal corticosteroids and outcome at 14 years of age in children with birth weight less than 1501 grams. </w:t>
       </w:r>
       <w:r>
         <w:rPr>
@@ -15791,7 +16357,7 @@
           <w:iCs/>
           <w:noProof/>
         </w:rPr>
-        <w:t>Dev Psychobiol</w:t>
+        <w:t>Pediatrics</w:t>
       </w:r>
       <w:r>
         <w:rPr>
@@ -15807,14 +16373,14 @@
           <w:bCs/>
           <w:noProof/>
         </w:rPr>
-        <w:t>50,</w:t>
-      </w:r>
-      <w:r>
-        <w:rPr>
-          <w:rFonts w:ascii="Calibri" w:hAnsi="Calibri"/>
-          <w:noProof/>
-        </w:rPr>
-        <w:t xml:space="preserve"> 232–241.</w:t>
+        <w:t>106,</w:t>
+      </w:r>
+      <w:r>
+        <w:rPr>
+          <w:rFonts w:ascii="Calibri" w:hAnsi="Calibri"/>
+          <w:noProof/>
+        </w:rPr>
+        <w:t xml:space="preserve"> E2.</w:t>
       </w:r>
     </w:p>
     <w:p>
@@ -15834,7 +16400,7 @@
           <w:rFonts w:ascii="Calibri" w:hAnsi="Calibri"/>
           <w:noProof/>
         </w:rPr>
-        <w:t xml:space="preserve">Entringer S, Buss C, Rasmussen JM, Lindsay K, Gillen DL, Cooper DM &amp; Wadhwa PD (2016). Maternal cortisol during pregnancy and infant adiposity: a prospective investigation. </w:t>
+        <w:t xml:space="preserve">Duthie L &amp; Reynolds RM (2013). Changes in the maternal hypothalamic-pituitary-adrenal axis in pregnancy and postpartum: influences on maternal and fetal outcomes. </w:t>
       </w:r>
       <w:r>
         <w:rPr>
@@ -15843,7 +16409,7 @@
           <w:iCs/>
           <w:noProof/>
         </w:rPr>
-        <w:t>J Clin Endocrinol Metab</w:t>
+        <w:t>Neuroendocrinology</w:t>
       </w:r>
       <w:r>
         <w:rPr>
@@ -15859,14 +16425,14 @@
           <w:bCs/>
           <w:noProof/>
         </w:rPr>
-        <w:t>102,</w:t>
-      </w:r>
-      <w:r>
-        <w:rPr>
-          <w:rFonts w:ascii="Calibri" w:hAnsi="Calibri"/>
-          <w:noProof/>
-        </w:rPr>
-        <w:t xml:space="preserve"> jc.2016-3025.</w:t>
+        <w:t>98,</w:t>
+      </w:r>
+      <w:r>
+        <w:rPr>
+          <w:rFonts w:ascii="Calibri" w:hAnsi="Calibri"/>
+          <w:noProof/>
+        </w:rPr>
+        <w:t xml:space="preserve"> 106–115.</w:t>
       </w:r>
     </w:p>
     <w:p>
@@ -15886,7 +16452,7 @@
           <w:rFonts w:ascii="Calibri" w:hAnsi="Calibri"/>
           <w:noProof/>
         </w:rPr>
-        <w:t xml:space="preserve">Georgiades P, Ferguson-Smith AC &amp; Burton GJ (2002). Comparative Developmental Anatomy of the Murine and Human Definitive Placentae. </w:t>
+        <w:t xml:space="preserve">Ellman LM, Schetter CD, Hobel CJ, Chicz-Demet A, Glynn LM &amp; Sandman CA (2008). Timing of fetal exposure to stress hormones: effects on newborn physical and neuromuscular maturation. </w:t>
       </w:r>
       <w:r>
         <w:rPr>
@@ -15895,7 +16461,7 @@
           <w:iCs/>
           <w:noProof/>
         </w:rPr>
-        <w:t>Placenta</w:t>
+        <w:t>Dev Psychobiol</w:t>
       </w:r>
       <w:r>
         <w:rPr>
@@ -15911,14 +16477,14 @@
           <w:bCs/>
           <w:noProof/>
         </w:rPr>
-        <w:t>23,</w:t>
-      </w:r>
-      <w:r>
-        <w:rPr>
-          <w:rFonts w:ascii="Calibri" w:hAnsi="Calibri"/>
-          <w:noProof/>
-        </w:rPr>
-        <w:t xml:space="preserve"> 3–19.</w:t>
+        <w:t>50,</w:t>
+      </w:r>
+      <w:r>
+        <w:rPr>
+          <w:rFonts w:ascii="Calibri" w:hAnsi="Calibri"/>
+          <w:noProof/>
+        </w:rPr>
+        <w:t xml:space="preserve"> 232–241.</w:t>
       </w:r>
     </w:p>
     <w:p>
@@ -15938,7 +16504,7 @@
           <w:rFonts w:ascii="Calibri" w:hAnsi="Calibri"/>
           <w:noProof/>
         </w:rPr>
-        <w:t xml:space="preserve">Gitau R, Cameron A, Fisk NM &amp; Glover V (1998). Fetal exposure to maternal cortisol. </w:t>
+        <w:t xml:space="preserve">Entringer S, Buss C, Rasmussen JM, Lindsay K, Gillen DL, Cooper DM &amp; Wadhwa PD (2016). Maternal cortisol during pregnancy and infant adiposity: a prospective investigation. </w:t>
       </w:r>
       <w:r>
         <w:rPr>
@@ -15947,7 +16513,7 @@
           <w:iCs/>
           <w:noProof/>
         </w:rPr>
-        <w:t>Lancet</w:t>
+        <w:t>J Clin Endocrinol Metab</w:t>
       </w:r>
       <w:r>
         <w:rPr>
@@ -15963,14 +16529,14 @@
           <w:bCs/>
           <w:noProof/>
         </w:rPr>
-        <w:t>352,</w:t>
-      </w:r>
-      <w:r>
-        <w:rPr>
-          <w:rFonts w:ascii="Calibri" w:hAnsi="Calibri"/>
-          <w:noProof/>
-        </w:rPr>
-        <w:t xml:space="preserve"> 707–708.</w:t>
+        <w:t>102,</w:t>
+      </w:r>
+      <w:r>
+        <w:rPr>
+          <w:rFonts w:ascii="Calibri" w:hAnsi="Calibri"/>
+          <w:noProof/>
+        </w:rPr>
+        <w:t xml:space="preserve"> jc.2016-3025.</w:t>
       </w:r>
     </w:p>
     <w:p>
@@ -15990,22 +16556,7 @@
           <w:rFonts w:ascii="Calibri" w:hAnsi="Calibri"/>
           <w:noProof/>
         </w:rPr>
-        <w:t xml:space="preserve">Hahn T, Barth S, Graf R, Engelmann M, Beslagic D, Reul JMHM, Holsboer F, Dohr G &amp; Desoye G (1999). Placental Glucose Transporter Expression Is Regulated by Glucocorticoids </w:t>
-      </w:r>
-      <w:r>
-        <w:rPr>
-          <w:rFonts w:ascii="Calibri" w:hAnsi="Calibri"/>
-          <w:noProof/>
-          <w:vertAlign w:val="superscript"/>
-        </w:rPr>
-        <w:t>1</w:t>
-      </w:r>
-      <w:r>
-        <w:rPr>
-          <w:rFonts w:ascii="Calibri" w:hAnsi="Calibri"/>
-          <w:noProof/>
-        </w:rPr>
-        <w:t xml:space="preserve">. </w:t>
+        <w:t xml:space="preserve">Georgiades P, Ferguson-Smith AC &amp; Burton GJ (2002). Comparative Developmental Anatomy of the Murine and Human Definitive Placentae. </w:t>
       </w:r>
       <w:r>
         <w:rPr>
@@ -16014,7 +16565,7 @@
           <w:iCs/>
           <w:noProof/>
         </w:rPr>
-        <w:t>J Clin Endocrinol Metab</w:t>
+        <w:t>Placenta</w:t>
       </w:r>
       <w:r>
         <w:rPr>
@@ -16030,14 +16581,14 @@
           <w:bCs/>
           <w:noProof/>
         </w:rPr>
-        <w:t>84,</w:t>
-      </w:r>
-      <w:r>
-        <w:rPr>
-          <w:rFonts w:ascii="Calibri" w:hAnsi="Calibri"/>
-          <w:noProof/>
-        </w:rPr>
-        <w:t xml:space="preserve"> 1445–1452.</w:t>
+        <w:t>23,</w:t>
+      </w:r>
+      <w:r>
+        <w:rPr>
+          <w:rFonts w:ascii="Calibri" w:hAnsi="Calibri"/>
+          <w:noProof/>
+        </w:rPr>
+        <w:t xml:space="preserve"> 3–19.</w:t>
       </w:r>
     </w:p>
     <w:p>
@@ -16057,7 +16608,7 @@
           <w:rFonts w:ascii="Calibri" w:hAnsi="Calibri"/>
           <w:noProof/>
         </w:rPr>
-        <w:t xml:space="preserve">Hviid A &amp; Mølgaard-Nielsen D (2011). Corticosteroid use during pregnancy and risk of orofacial clefts. </w:t>
+        <w:t xml:space="preserve">Gitau R, Cameron A, Fisk NM &amp; Glover V (1998). Fetal exposure to maternal cortisol. </w:t>
       </w:r>
       <w:r>
         <w:rPr>
@@ -16066,7 +16617,7 @@
           <w:iCs/>
           <w:noProof/>
         </w:rPr>
-        <w:t>CMAJ</w:t>
+        <w:t>Lancet</w:t>
       </w:r>
       <w:r>
         <w:rPr>
@@ -16082,14 +16633,14 @@
           <w:bCs/>
           <w:noProof/>
         </w:rPr>
-        <w:t>183,</w:t>
-      </w:r>
-      <w:r>
-        <w:rPr>
-          <w:rFonts w:ascii="Calibri" w:hAnsi="Calibri"/>
-          <w:noProof/>
-        </w:rPr>
-        <w:t xml:space="preserve"> 796–804.</w:t>
+        <w:t>352,</w:t>
+      </w:r>
+      <w:r>
+        <w:rPr>
+          <w:rFonts w:ascii="Calibri" w:hAnsi="Calibri"/>
+          <w:noProof/>
+        </w:rPr>
+        <w:t xml:space="preserve"> 707–708.</w:t>
       </w:r>
     </w:p>
     <w:p>
@@ -16109,7 +16660,22 @@
           <w:rFonts w:ascii="Calibri" w:hAnsi="Calibri"/>
           <w:noProof/>
         </w:rPr>
-        <w:t xml:space="preserve">Inder WJ, Prickett TCR, Ellis MJ, Hull L, Reid R, Benny PS, Livesey JH &amp; Donald RA (2001). The Utility of Plasma CRH as a Predictor of Preterm Delivery. </w:t>
+        <w:t xml:space="preserve">Hahn T, Barth S, Graf R, Engelmann M, Beslagic D, Reul JMHM, Holsboer F, Dohr G &amp; Desoye G (1999). Placental Glucose Transporter Expression Is Regulated by Glucocorticoids </w:t>
+      </w:r>
+      <w:r>
+        <w:rPr>
+          <w:rFonts w:ascii="Calibri" w:hAnsi="Calibri"/>
+          <w:noProof/>
+          <w:vertAlign w:val="superscript"/>
+        </w:rPr>
+        <w:t>1</w:t>
+      </w:r>
+      <w:r>
+        <w:rPr>
+          <w:rFonts w:ascii="Calibri" w:hAnsi="Calibri"/>
+          <w:noProof/>
+        </w:rPr>
+        <w:t xml:space="preserve">. </w:t>
       </w:r>
       <w:r>
         <w:rPr>
@@ -16134,14 +16700,14 @@
           <w:bCs/>
           <w:noProof/>
         </w:rPr>
-        <w:t>86,</w:t>
-      </w:r>
-      <w:r>
-        <w:rPr>
-          <w:rFonts w:ascii="Calibri" w:hAnsi="Calibri"/>
-          <w:noProof/>
-        </w:rPr>
-        <w:t xml:space="preserve"> 5706–5710.</w:t>
+        <w:t>84,</w:t>
+      </w:r>
+      <w:r>
+        <w:rPr>
+          <w:rFonts w:ascii="Calibri" w:hAnsi="Calibri"/>
+          <w:noProof/>
+        </w:rPr>
+        <w:t xml:space="preserve"> 1445–1452.</w:t>
       </w:r>
     </w:p>
     <w:p>
@@ -16161,7 +16727,7 @@
           <w:rFonts w:ascii="Calibri" w:hAnsi="Calibri"/>
           <w:noProof/>
         </w:rPr>
-        <w:t xml:space="preserve">Jafari Z, Mehla J, Afrashteh N, Kolb BE &amp; Mohajerani MH (2017). Corticosterone response to gestational stress and postpartum memory function in mice ed. Pawluski J. </w:t>
+        <w:t xml:space="preserve">Hviid A &amp; Mølgaard-Nielsen D (2011). Corticosteroid use during pregnancy and risk of orofacial clefts. </w:t>
       </w:r>
       <w:r>
         <w:rPr>
@@ -16170,7 +16736,7 @@
           <w:iCs/>
           <w:noProof/>
         </w:rPr>
-        <w:t>PLoS One</w:t>
+        <w:t>CMAJ</w:t>
       </w:r>
       <w:r>
         <w:rPr>
@@ -16186,14 +16752,14 @@
           <w:bCs/>
           <w:noProof/>
         </w:rPr>
-        <w:t>12,</w:t>
-      </w:r>
-      <w:r>
-        <w:rPr>
-          <w:rFonts w:ascii="Calibri" w:hAnsi="Calibri"/>
-          <w:noProof/>
-        </w:rPr>
-        <w:t xml:space="preserve"> e0180306.</w:t>
+        <w:t>183,</w:t>
+      </w:r>
+      <w:r>
+        <w:rPr>
+          <w:rFonts w:ascii="Calibri" w:hAnsi="Calibri"/>
+          <w:noProof/>
+        </w:rPr>
+        <w:t xml:space="preserve"> 796–804.</w:t>
       </w:r>
     </w:p>
     <w:p>
@@ -16213,7 +16779,7 @@
           <w:rFonts w:ascii="Calibri" w:hAnsi="Calibri"/>
           <w:noProof/>
         </w:rPr>
-        <w:t xml:space="preserve">Jansson T &amp; Powell TL (2013). Role of placental nutrient sensing in developmental programming. </w:t>
+        <w:t xml:space="preserve">Inder WJ, Prickett TCR, Ellis MJ, Hull L, Reid R, Benny PS, Livesey JH &amp; Donald RA (2001). The Utility of Plasma CRH as a Predictor of Preterm Delivery. </w:t>
       </w:r>
       <w:r>
         <w:rPr>
@@ -16222,7 +16788,7 @@
           <w:iCs/>
           <w:noProof/>
         </w:rPr>
-        <w:t>Clin Obstet Gynecol</w:t>
+        <w:t>J Clin Endocrinol Metab</w:t>
       </w:r>
       <w:r>
         <w:rPr>
@@ -16238,14 +16804,14 @@
           <w:bCs/>
           <w:noProof/>
         </w:rPr>
-        <w:t>56,</w:t>
-      </w:r>
-      <w:r>
-        <w:rPr>
-          <w:rFonts w:ascii="Calibri" w:hAnsi="Calibri"/>
-          <w:noProof/>
-        </w:rPr>
-        <w:t xml:space="preserve"> 591–601.</w:t>
+        <w:t>86,</w:t>
+      </w:r>
+      <w:r>
+        <w:rPr>
+          <w:rFonts w:ascii="Calibri" w:hAnsi="Calibri"/>
+          <w:noProof/>
+        </w:rPr>
+        <w:t xml:space="preserve"> 5706–5710.</w:t>
       </w:r>
     </w:p>
     <w:p>
@@ -16265,7 +16831,7 @@
           <w:rFonts w:ascii="Calibri" w:hAnsi="Calibri"/>
           <w:noProof/>
         </w:rPr>
-        <w:t xml:space="preserve">Jung C, Ho JT, Torpy DJ, Rogers A, Doogue M, Lewis JG, Czajko RJ &amp; Inder WJ (2011). A Longitudinal Study of Plasma and Urinary Cortisol in Pregnancy and Postpartum. </w:t>
+        <w:t xml:space="preserve">Jafari Z, Mehla J, Afrashteh N, Kolb BE &amp; Mohajerani MH (2017). Corticosterone response to gestational stress and postpartum memory function in mice ed. Pawluski J. </w:t>
       </w:r>
       <w:r>
         <w:rPr>
@@ -16274,7 +16840,7 @@
           <w:iCs/>
           <w:noProof/>
         </w:rPr>
-        <w:t>J Clin Endocrinol Metab</w:t>
+        <w:t>PLoS One</w:t>
       </w:r>
       <w:r>
         <w:rPr>
@@ -16290,14 +16856,14 @@
           <w:bCs/>
           <w:noProof/>
         </w:rPr>
-        <w:t>96,</w:t>
-      </w:r>
-      <w:r>
-        <w:rPr>
-          <w:rFonts w:ascii="Calibri" w:hAnsi="Calibri"/>
-          <w:noProof/>
-        </w:rPr>
-        <w:t xml:space="preserve"> 1533–1540.</w:t>
+        <w:t>12,</w:t>
+      </w:r>
+      <w:r>
+        <w:rPr>
+          <w:rFonts w:ascii="Calibri" w:hAnsi="Calibri"/>
+          <w:noProof/>
+        </w:rPr>
+        <w:t xml:space="preserve"> e0180306.</w:t>
       </w:r>
     </w:p>
     <w:p>
@@ -16317,7 +16883,7 @@
           <w:rFonts w:ascii="Calibri" w:hAnsi="Calibri"/>
           <w:noProof/>
         </w:rPr>
-        <w:t xml:space="preserve">Kemp MW, Newnham JP, Challis JG, Jobe AH &amp; Stock SJ (2015). The clinical use of corticosteroids in pregnancy. </w:t>
+        <w:t xml:space="preserve">Jansson T &amp; Powell TL (2013). Role of placental nutrient sensing in developmental programming. </w:t>
       </w:r>
       <w:r>
         <w:rPr>
@@ -16326,7 +16892,7 @@
           <w:iCs/>
           <w:noProof/>
         </w:rPr>
-        <w:t>Hum Reprod Update</w:t>
+        <w:t>Clin Obstet Gynecol</w:t>
       </w:r>
       <w:r>
         <w:rPr>
@@ -16342,14 +16908,14 @@
           <w:bCs/>
           <w:noProof/>
         </w:rPr>
-        <w:t>22,</w:t>
-      </w:r>
-      <w:r>
-        <w:rPr>
-          <w:rFonts w:ascii="Calibri" w:hAnsi="Calibri"/>
-          <w:noProof/>
-        </w:rPr>
-        <w:t xml:space="preserve"> dmv047.</w:t>
+        <w:t>56,</w:t>
+      </w:r>
+      <w:r>
+        <w:rPr>
+          <w:rFonts w:ascii="Calibri" w:hAnsi="Calibri"/>
+          <w:noProof/>
+        </w:rPr>
+        <w:t xml:space="preserve"> 591–601.</w:t>
       </w:r>
     </w:p>
     <w:p>
@@ -16369,15 +16935,8 @@
           <w:rFonts w:ascii="Calibri" w:hAnsi="Calibri"/>
           <w:noProof/>
         </w:rPr>
-        <w:t>Kipmen-Korgun D, Ozmen A, Unek G, Simsek M, Demir R &amp; Korgun ET (2012). Triamcinolone up-</w:t>
-      </w:r>
-      <w:r>
-        <w:rPr>
-          <w:rFonts w:ascii="Calibri" w:hAnsi="Calibri"/>
-          <w:noProof/>
-        </w:rPr>
         <w:lastRenderedPageBreak/>
-        <w:t xml:space="preserve">regulates GLUT 1 and GLUT 3 expression in cultured human placental endothelial cells. </w:t>
+        <w:t xml:space="preserve">Jung C, Ho JT, Torpy DJ, Rogers A, Doogue M, Lewis JG, Czajko RJ &amp; Inder WJ (2011). A Longitudinal Study of Plasma and Urinary Cortisol in Pregnancy and Postpartum. </w:t>
       </w:r>
       <w:r>
         <w:rPr>
@@ -16386,7 +16945,7 @@
           <w:iCs/>
           <w:noProof/>
         </w:rPr>
-        <w:t>Cell Biochem Funct</w:t>
+        <w:t>J Clin Endocrinol Metab</w:t>
       </w:r>
       <w:r>
         <w:rPr>
@@ -16402,14 +16961,14 @@
           <w:bCs/>
           <w:noProof/>
         </w:rPr>
-        <w:t>30,</w:t>
-      </w:r>
-      <w:r>
-        <w:rPr>
-          <w:rFonts w:ascii="Calibri" w:hAnsi="Calibri"/>
-          <w:noProof/>
-        </w:rPr>
-        <w:t xml:space="preserve"> 47–53.</w:t>
+        <w:t>96,</w:t>
+      </w:r>
+      <w:r>
+        <w:rPr>
+          <w:rFonts w:ascii="Calibri" w:hAnsi="Calibri"/>
+          <w:noProof/>
+        </w:rPr>
+        <w:t xml:space="preserve"> 1533–1540.</w:t>
       </w:r>
     </w:p>
     <w:p>
@@ -16429,7 +16988,7 @@
           <w:rFonts w:ascii="Calibri" w:hAnsi="Calibri"/>
           <w:noProof/>
         </w:rPr>
-        <w:t xml:space="preserve">Li L, Wu X, Guan H, Mao B, Wang H, Yuan X, Chu Y, Sun J &amp; Ge R-S (2015). Zearalenone Inhibits Rat and Human 11 </w:t>
+        <w:t xml:space="preserve">Kemp MW, Newnham JP, Challis JG, Jobe AH &amp; Stock SJ (2015). The clinical use of corticosteroids in pregnancy. </w:t>
       </w:r>
       <w:r>
         <w:rPr>
@@ -16438,23 +16997,7 @@
           <w:iCs/>
           <w:noProof/>
         </w:rPr>
-        <w:t>β</w:t>
-      </w:r>
-      <w:r>
-        <w:rPr>
-          <w:rFonts w:ascii="Calibri" w:hAnsi="Calibri"/>
-          <w:noProof/>
-        </w:rPr>
-        <w:t xml:space="preserve"> -Hydroxysteroid Dehydrogenase Type 2. </w:t>
-      </w:r>
-      <w:r>
-        <w:rPr>
-          <w:rFonts w:ascii="Calibri" w:hAnsi="Calibri"/>
-          <w:i/>
-          <w:iCs/>
-          <w:noProof/>
-        </w:rPr>
-        <w:t>Biomed Res Int</w:t>
+        <w:t>Hum Reprod Update</w:t>
       </w:r>
       <w:r>
         <w:rPr>
@@ -16470,14 +17013,14 @@
           <w:bCs/>
           <w:noProof/>
         </w:rPr>
-        <w:t>2015,</w:t>
-      </w:r>
-      <w:r>
-        <w:rPr>
-          <w:rFonts w:ascii="Calibri" w:hAnsi="Calibri"/>
-          <w:noProof/>
-        </w:rPr>
-        <w:t xml:space="preserve"> 1–7.</w:t>
+        <w:t>22,</w:t>
+      </w:r>
+      <w:r>
+        <w:rPr>
+          <w:rFonts w:ascii="Calibri" w:hAnsi="Calibri"/>
+          <w:noProof/>
+        </w:rPr>
+        <w:t xml:space="preserve"> dmv047.</w:t>
       </w:r>
     </w:p>
     <w:p>
@@ -16497,7 +17040,7 @@
           <w:rFonts w:ascii="Calibri" w:hAnsi="Calibri"/>
           <w:noProof/>
         </w:rPr>
-        <w:t xml:space="preserve">Lindsay JR &amp; Nieman LK (2005). The Hypothalamic-Pituitary-Adrenal Axis in Pregnancy: Challenges in Disease Detection and Treatment. </w:t>
+        <w:t xml:space="preserve">Kipmen-Korgun D, Ozmen A, Unek G, Simsek M, Demir R &amp; Korgun ET (2012). Triamcinolone up-regulates GLUT 1 and GLUT 3 expression in cultured human placental endothelial cells. </w:t>
       </w:r>
       <w:r>
         <w:rPr>
@@ -16506,7 +17049,7 @@
           <w:iCs/>
           <w:noProof/>
         </w:rPr>
-        <w:t>Endocr Rev</w:t>
+        <w:t>Cell Biochem Funct</w:t>
       </w:r>
       <w:r>
         <w:rPr>
@@ -16522,14 +17065,14 @@
           <w:bCs/>
           <w:noProof/>
         </w:rPr>
-        <w:t>26,</w:t>
-      </w:r>
-      <w:r>
-        <w:rPr>
-          <w:rFonts w:ascii="Calibri" w:hAnsi="Calibri"/>
-          <w:noProof/>
-        </w:rPr>
-        <w:t xml:space="preserve"> 775–799.</w:t>
+        <w:t>30,</w:t>
+      </w:r>
+      <w:r>
+        <w:rPr>
+          <w:rFonts w:ascii="Calibri" w:hAnsi="Calibri"/>
+          <w:noProof/>
+        </w:rPr>
+        <w:t xml:space="preserve"> 47–53.</w:t>
       </w:r>
     </w:p>
     <w:p>
@@ -16549,7 +17092,7 @@
           <w:rFonts w:ascii="Calibri" w:hAnsi="Calibri"/>
           <w:noProof/>
         </w:rPr>
-        <w:t xml:space="preserve">Lunghi L, Pavan B, Biondi C, Paolillo R, Valerio A, Vesce F &amp; Patella A (2010). Use of Glucocorticoids in Pregnancy. </w:t>
+        <w:t xml:space="preserve">Li L, Wu X, Guan H, Mao B, Wang H, Yuan X, Chu Y, Sun J &amp; Ge R-S (2015). Zearalenone Inhibits Rat and Human 11 </w:t>
       </w:r>
       <w:r>
         <w:rPr>
@@ -16558,7 +17101,23 @@
           <w:iCs/>
           <w:noProof/>
         </w:rPr>
-        <w:t>Curr Pharm Des</w:t>
+        <w:t>β</w:t>
+      </w:r>
+      <w:r>
+        <w:rPr>
+          <w:rFonts w:ascii="Calibri" w:hAnsi="Calibri"/>
+          <w:noProof/>
+        </w:rPr>
+        <w:t xml:space="preserve"> -Hydroxysteroid Dehydrogenase Type 2. </w:t>
+      </w:r>
+      <w:r>
+        <w:rPr>
+          <w:rFonts w:ascii="Calibri" w:hAnsi="Calibri"/>
+          <w:i/>
+          <w:iCs/>
+          <w:noProof/>
+        </w:rPr>
+        <w:t>Biomed Res Int</w:t>
       </w:r>
       <w:r>
         <w:rPr>
@@ -16574,14 +17133,14 @@
           <w:bCs/>
           <w:noProof/>
         </w:rPr>
-        <w:t>16,</w:t>
-      </w:r>
-      <w:r>
-        <w:rPr>
-          <w:rFonts w:ascii="Calibri" w:hAnsi="Calibri"/>
-          <w:noProof/>
-        </w:rPr>
-        <w:t xml:space="preserve"> 3616–3637.</w:t>
+        <w:t>2015,</w:t>
+      </w:r>
+      <w:r>
+        <w:rPr>
+          <w:rFonts w:ascii="Calibri" w:hAnsi="Calibri"/>
+          <w:noProof/>
+        </w:rPr>
+        <w:t xml:space="preserve"> 1–7.</w:t>
       </w:r>
     </w:p>
     <w:p>
@@ -16601,7 +17160,7 @@
           <w:rFonts w:ascii="Calibri" w:hAnsi="Calibri"/>
           <w:noProof/>
         </w:rPr>
-        <w:t xml:space="preserve">Malassine A, Frendo J-L &amp; Evain-Brion D (2003). A comparison of placental development and endocrine functions between the human and mouse model. </w:t>
+        <w:t xml:space="preserve">Lindsay JR &amp; Nieman LK (2005). The Hypothalamic-Pituitary-Adrenal Axis in Pregnancy: Challenges in Disease Detection and Treatment. </w:t>
       </w:r>
       <w:r>
         <w:rPr>
@@ -16610,7 +17169,7 @@
           <w:iCs/>
           <w:noProof/>
         </w:rPr>
-        <w:t>Hum Reprod Update</w:t>
+        <w:t>Endocr Rev</w:t>
       </w:r>
       <w:r>
         <w:rPr>
@@ -16626,14 +17185,14 @@
           <w:bCs/>
           <w:noProof/>
         </w:rPr>
-        <w:t>9,</w:t>
-      </w:r>
-      <w:r>
-        <w:rPr>
-          <w:rFonts w:ascii="Calibri" w:hAnsi="Calibri"/>
-          <w:noProof/>
-        </w:rPr>
-        <w:t xml:space="preserve"> 531–539.</w:t>
+        <w:t>26,</w:t>
+      </w:r>
+      <w:r>
+        <w:rPr>
+          <w:rFonts w:ascii="Calibri" w:hAnsi="Calibri"/>
+          <w:noProof/>
+        </w:rPr>
+        <w:t xml:space="preserve"> 775–799.</w:t>
       </w:r>
     </w:p>
     <w:p>
@@ -16653,7 +17212,7 @@
           <w:rFonts w:ascii="Calibri" w:hAnsi="Calibri"/>
           <w:noProof/>
         </w:rPr>
-        <w:t xml:space="preserve">Männik J, Vaas P, Rull K, Teesalu P, Rebane T &amp; Laan M (2010). Differential expression profile of growth hormone/chorionic somatomammotropin genes in placenta of small- and large-for-gestational-age newborns. </w:t>
+        <w:t xml:space="preserve">Lunghi L, Pavan B, Biondi C, Paolillo R, Valerio A, Vesce F &amp; Patella A (2010). Use of Glucocorticoids in Pregnancy. </w:t>
       </w:r>
       <w:r>
         <w:rPr>
@@ -16662,7 +17221,7 @@
           <w:iCs/>
           <w:noProof/>
         </w:rPr>
-        <w:t>J Clin Endocrinol Metab</w:t>
+        <w:t>Curr Pharm Des</w:t>
       </w:r>
       <w:r>
         <w:rPr>
@@ -16678,14 +17237,14 @@
           <w:bCs/>
           <w:noProof/>
         </w:rPr>
-        <w:t>95,</w:t>
-      </w:r>
-      <w:r>
-        <w:rPr>
-          <w:rFonts w:ascii="Calibri" w:hAnsi="Calibri"/>
-          <w:noProof/>
-        </w:rPr>
-        <w:t xml:space="preserve"> 2433–2442.</w:t>
+        <w:t>16,</w:t>
+      </w:r>
+      <w:r>
+        <w:rPr>
+          <w:rFonts w:ascii="Calibri" w:hAnsi="Calibri"/>
+          <w:noProof/>
+        </w:rPr>
+        <w:t xml:space="preserve"> 3616–3637.</w:t>
       </w:r>
     </w:p>
     <w:p>
@@ -16705,7 +17264,7 @@
           <w:rFonts w:ascii="Calibri" w:hAnsi="Calibri"/>
           <w:noProof/>
         </w:rPr>
-        <w:t xml:space="preserve">Moisiadis VG &amp; Matthews SG (2014). Glucocorticoids and fetal programming part 1: outcomes. </w:t>
+        <w:t xml:space="preserve">Malassine A, Frendo J-L &amp; Evain-Brion D (2003). A comparison of placental development and endocrine functions between the human and mouse model. </w:t>
       </w:r>
       <w:r>
         <w:rPr>
@@ -16714,7 +17273,7 @@
           <w:iCs/>
           <w:noProof/>
         </w:rPr>
-        <w:t>Nat Rev Endocrinol</w:t>
+        <w:t>Hum Reprod Update</w:t>
       </w:r>
       <w:r>
         <w:rPr>
@@ -16730,14 +17289,14 @@
           <w:bCs/>
           <w:noProof/>
         </w:rPr>
-        <w:t>10,</w:t>
-      </w:r>
-      <w:r>
-        <w:rPr>
-          <w:rFonts w:ascii="Calibri" w:hAnsi="Calibri"/>
-          <w:noProof/>
-        </w:rPr>
-        <w:t xml:space="preserve"> 391–402.</w:t>
+        <w:t>9,</w:t>
+      </w:r>
+      <w:r>
+        <w:rPr>
+          <w:rFonts w:ascii="Calibri" w:hAnsi="Calibri"/>
+          <w:noProof/>
+        </w:rPr>
+        <w:t xml:space="preserve"> 531–539.</w:t>
       </w:r>
     </w:p>
     <w:p>
@@ -16757,7 +17316,7 @@
           <w:rFonts w:ascii="Calibri" w:hAnsi="Calibri"/>
           <w:noProof/>
         </w:rPr>
-        <w:t xml:space="preserve">Montano MM, Wang M-H &amp; vom Saal FS (1993). Sex differences in plasma corticosterone in mouse fetuses are mediated by differential placental transport from the mother and eliminated by maternal adrenalectomy or stress. </w:t>
+        <w:t xml:space="preserve">Männik J, Vaas P, Rull K, Teesalu P, Rebane T &amp; Laan M (2010). Differential expression profile of growth hormone/chorionic somatomammotropin genes in placenta of small- and large-for-gestational-age newborns. </w:t>
       </w:r>
       <w:r>
         <w:rPr>
@@ -16766,7 +17325,7 @@
           <w:iCs/>
           <w:noProof/>
         </w:rPr>
-        <w:t>Reproduction</w:t>
+        <w:t>J Clin Endocrinol Metab</w:t>
       </w:r>
       <w:r>
         <w:rPr>
@@ -16782,14 +17341,14 @@
           <w:bCs/>
           <w:noProof/>
         </w:rPr>
-        <w:t>99,</w:t>
-      </w:r>
-      <w:r>
-        <w:rPr>
-          <w:rFonts w:ascii="Calibri" w:hAnsi="Calibri"/>
-          <w:noProof/>
-        </w:rPr>
-        <w:t xml:space="preserve"> 283–290.</w:t>
+        <w:t>95,</w:t>
+      </w:r>
+      <w:r>
+        <w:rPr>
+          <w:rFonts w:ascii="Calibri" w:hAnsi="Calibri"/>
+          <w:noProof/>
+        </w:rPr>
+        <w:t xml:space="preserve"> 2433–2442.</w:t>
       </w:r>
     </w:p>
     <w:p>
@@ -16809,7 +17368,7 @@
           <w:rFonts w:ascii="Calibri" w:hAnsi="Calibri"/>
           <w:noProof/>
         </w:rPr>
-        <w:t xml:space="preserve">Mparmpakas D, Zachariades E, Goumenou A, Gidron Y &amp; Karteris E (2012). Placental DEPTOR as a stress sensor during pregnancy. </w:t>
+        <w:t xml:space="preserve">Moisiadis VG &amp; Matthews SG (2014). Glucocorticoids and fetal programming part 1: outcomes. </w:t>
       </w:r>
       <w:r>
         <w:rPr>
@@ -16818,7 +17377,7 @@
           <w:iCs/>
           <w:noProof/>
         </w:rPr>
-        <w:t>Clin Sci (Lond)</w:t>
+        <w:t>Nat Rev Endocrinol</w:t>
       </w:r>
       <w:r>
         <w:rPr>
@@ -16834,14 +17393,14 @@
           <w:bCs/>
           <w:noProof/>
         </w:rPr>
-        <w:t>122,</w:t>
-      </w:r>
-      <w:r>
-        <w:rPr>
-          <w:rFonts w:ascii="Calibri" w:hAnsi="Calibri"/>
-          <w:noProof/>
-        </w:rPr>
-        <w:t xml:space="preserve"> 349–359.</w:t>
+        <w:t>10,</w:t>
+      </w:r>
+      <w:r>
+        <w:rPr>
+          <w:rFonts w:ascii="Calibri" w:hAnsi="Calibri"/>
+          <w:noProof/>
+        </w:rPr>
+        <w:t xml:space="preserve"> 391–402.</w:t>
       </w:r>
     </w:p>
     <w:p>
@@ -16861,7 +17420,7 @@
           <w:rFonts w:ascii="Calibri" w:hAnsi="Calibri"/>
           <w:noProof/>
         </w:rPr>
-        <w:t xml:space="preserve">Napso T, Yong HEJ, Lopez-Tello J &amp; Sferruzzi-Perri AN (2018). The Role of Placental Hormones in Mediating Maternal Adaptations to Support Pregnancy and Lactation. </w:t>
+        <w:t xml:space="preserve">Montano MM, Wang M-H &amp; vom Saal FS (1993). Sex differences in plasma corticosterone in mouse fetuses are mediated by differential placental transport from the mother and eliminated by maternal adrenalectomy or stress. </w:t>
       </w:r>
       <w:r>
         <w:rPr>
@@ -16870,7 +17429,7 @@
           <w:iCs/>
           <w:noProof/>
         </w:rPr>
-        <w:t>Front Physiol</w:t>
+        <w:t>Reproduction</w:t>
       </w:r>
       <w:r>
         <w:rPr>
@@ -16886,14 +17445,14 @@
           <w:bCs/>
           <w:noProof/>
         </w:rPr>
-        <w:t>9,</w:t>
-      </w:r>
-      <w:r>
-        <w:rPr>
-          <w:rFonts w:ascii="Calibri" w:hAnsi="Calibri"/>
-          <w:noProof/>
-        </w:rPr>
-        <w:t xml:space="preserve"> 1091.</w:t>
+        <w:t>99,</w:t>
+      </w:r>
+      <w:r>
+        <w:rPr>
+          <w:rFonts w:ascii="Calibri" w:hAnsi="Calibri"/>
+          <w:noProof/>
+        </w:rPr>
+        <w:t xml:space="preserve"> 283–290.</w:t>
       </w:r>
     </w:p>
     <w:p>
@@ -16913,7 +17472,7 @@
           <w:rFonts w:ascii="Calibri" w:hAnsi="Calibri"/>
           <w:noProof/>
         </w:rPr>
-        <w:t xml:space="preserve">Ng PC (2000). The fetal and neonatal hypothalamic-pituitary-adrenal axis. </w:t>
+        <w:t xml:space="preserve">Mparmpakas D, Zachariades E, Goumenou A, Gidron Y &amp; Karteris E (2012). Placental DEPTOR as a stress sensor during pregnancy. </w:t>
       </w:r>
       <w:r>
         <w:rPr>
@@ -16922,7 +17481,7 @@
           <w:iCs/>
           <w:noProof/>
         </w:rPr>
-        <w:t>Arch Dis Child Fetal Neonatal Ed</w:t>
+        <w:t>Clin Sci (Lond)</w:t>
       </w:r>
       <w:r>
         <w:rPr>
@@ -16938,14 +17497,14 @@
           <w:bCs/>
           <w:noProof/>
         </w:rPr>
-        <w:t>82,</w:t>
-      </w:r>
-      <w:r>
-        <w:rPr>
-          <w:rFonts w:ascii="Calibri" w:hAnsi="Calibri"/>
-          <w:noProof/>
-        </w:rPr>
-        <w:t xml:space="preserve"> F250-4.</w:t>
+        <w:t>122,</w:t>
+      </w:r>
+      <w:r>
+        <w:rPr>
+          <w:rFonts w:ascii="Calibri" w:hAnsi="Calibri"/>
+          <w:noProof/>
+        </w:rPr>
+        <w:t xml:space="preserve"> 349–359.</w:t>
       </w:r>
     </w:p>
     <w:p>
@@ -16965,7 +17524,7 @@
           <w:rFonts w:ascii="Calibri" w:hAnsi="Calibri"/>
           <w:noProof/>
         </w:rPr>
-        <w:t xml:space="preserve">Petry CJ, Ong KK, Burling KA, Barker P, Goodburn SF, Perry JRB, Acerini CL, Hughes IA, Painter RC, Afink GB, Dunger DB &amp; O’Rahilly S (2018). Associations of vomiting and antiemetic use in pregnancy with levels of circulating GDF15 early in the second trimester: A nested case-control study. </w:t>
+        <w:t xml:space="preserve">Napso T, Yong HEJ, Lopez-Tello J &amp; Sferruzzi-Perri AN (2018). The Role of Placental Hormones in Mediating Maternal Adaptations to Support Pregnancy and Lactation. </w:t>
       </w:r>
       <w:r>
         <w:rPr>
@@ -16974,7 +17533,7 @@
           <w:iCs/>
           <w:noProof/>
         </w:rPr>
-        <w:t>Wellcome open Res</w:t>
+        <w:t>Front Physiol</w:t>
       </w:r>
       <w:r>
         <w:rPr>
@@ -16990,14 +17549,14 @@
           <w:bCs/>
           <w:noProof/>
         </w:rPr>
-        <w:t>3,</w:t>
-      </w:r>
-      <w:r>
-        <w:rPr>
-          <w:rFonts w:ascii="Calibri" w:hAnsi="Calibri"/>
-          <w:noProof/>
-        </w:rPr>
-        <w:t xml:space="preserve"> 123.</w:t>
+        <w:t>9,</w:t>
+      </w:r>
+      <w:r>
+        <w:rPr>
+          <w:rFonts w:ascii="Calibri" w:hAnsi="Calibri"/>
+          <w:noProof/>
+        </w:rPr>
+        <w:t xml:space="preserve"> 1091.</w:t>
       </w:r>
     </w:p>
     <w:p>
@@ -17017,7 +17576,7 @@
           <w:rFonts w:ascii="Calibri" w:hAnsi="Calibri"/>
           <w:noProof/>
         </w:rPr>
-        <w:t xml:space="preserve">Reynolds RM (2013). Glucocorticoid excess and the developmental origins of disease: Two decades of testing the hypothesis – 2012 Curt Richter Award Winner. </w:t>
+        <w:t xml:space="preserve">Ng PC (2000). The fetal and neonatal hypothalamic-pituitary-adrenal axis. </w:t>
       </w:r>
       <w:r>
         <w:rPr>
@@ -17026,7 +17585,7 @@
           <w:iCs/>
           <w:noProof/>
         </w:rPr>
-        <w:t>Psychoneuroendocrinology</w:t>
+        <w:t>Arch Dis Child Fetal Neonatal Ed</w:t>
       </w:r>
       <w:r>
         <w:rPr>
@@ -17042,14 +17601,14 @@
           <w:bCs/>
           <w:noProof/>
         </w:rPr>
-        <w:t>38,</w:t>
-      </w:r>
-      <w:r>
-        <w:rPr>
-          <w:rFonts w:ascii="Calibri" w:hAnsi="Calibri"/>
-          <w:noProof/>
-        </w:rPr>
-        <w:t xml:space="preserve"> 1–11.</w:t>
+        <w:t>82,</w:t>
+      </w:r>
+      <w:r>
+        <w:rPr>
+          <w:rFonts w:ascii="Calibri" w:hAnsi="Calibri"/>
+          <w:noProof/>
+        </w:rPr>
+        <w:t xml:space="preserve"> F250-4.</w:t>
       </w:r>
     </w:p>
     <w:p>
@@ -17069,7 +17628,7 @@
           <w:rFonts w:ascii="Calibri" w:hAnsi="Calibri"/>
           <w:noProof/>
         </w:rPr>
-        <w:t xml:space="preserve">Roos S, Jansson N, Palmberg I, Säljö K, Powell TL &amp; Jansson T (2007). Mammalian target of rapamycin in the human placenta regulates leucine transport and is down-regulated in restricted fetal growth. </w:t>
+        <w:t xml:space="preserve">Petry CJ, Ong KK, Burling KA, Barker P, Goodburn SF, Perry JRB, Acerini CL, Hughes IA, Painter RC, Afink GB, Dunger DB &amp; O’Rahilly S (2018). Associations of vomiting and antiemetic use in pregnancy with levels of circulating GDF15 early in the second trimester: A nested case-control study. </w:t>
       </w:r>
       <w:r>
         <w:rPr>
@@ -17078,7 +17637,7 @@
           <w:iCs/>
           <w:noProof/>
         </w:rPr>
-        <w:t>J Physiol</w:t>
+        <w:t>Wellcome open Res</w:t>
       </w:r>
       <w:r>
         <w:rPr>
@@ -17094,14 +17653,14 @@
           <w:bCs/>
           <w:noProof/>
         </w:rPr>
-        <w:t>582,</w:t>
-      </w:r>
-      <w:r>
-        <w:rPr>
-          <w:rFonts w:ascii="Calibri" w:hAnsi="Calibri"/>
-          <w:noProof/>
-        </w:rPr>
-        <w:t xml:space="preserve"> 449–459.</w:t>
+        <w:t>3,</w:t>
+      </w:r>
+      <w:r>
+        <w:rPr>
+          <w:rFonts w:ascii="Calibri" w:hAnsi="Calibri"/>
+          <w:noProof/>
+        </w:rPr>
+        <w:t xml:space="preserve"> 123.</w:t>
       </w:r>
     </w:p>
     <w:p>
@@ -17121,7 +17680,7 @@
           <w:rFonts w:ascii="Calibri" w:hAnsi="Calibri"/>
           <w:noProof/>
         </w:rPr>
-        <w:t xml:space="preserve">Schmidt M, Enthoven L, van der Mark M, Levine S, de Kloet ER &amp; Oitzl MS (2003). The postnatal development of the hypothalamic–pituitary–adrenal axis in the mouse. </w:t>
+        <w:t xml:space="preserve">Reynolds RM (2013). Glucocorticoid excess and the developmental origins of disease: Two decades of testing the hypothesis – 2012 Curt Richter Award Winner. </w:t>
       </w:r>
       <w:r>
         <w:rPr>
@@ -17130,7 +17689,7 @@
           <w:iCs/>
           <w:noProof/>
         </w:rPr>
-        <w:t>Int J Dev Neurosci</w:t>
+        <w:t>Psychoneuroendocrinology</w:t>
       </w:r>
       <w:r>
         <w:rPr>
@@ -17146,14 +17705,14 @@
           <w:bCs/>
           <w:noProof/>
         </w:rPr>
-        <w:t>21,</w:t>
-      </w:r>
-      <w:r>
-        <w:rPr>
-          <w:rFonts w:ascii="Calibri" w:hAnsi="Calibri"/>
-          <w:noProof/>
-        </w:rPr>
-        <w:t xml:space="preserve"> 125–132.</w:t>
+        <w:t>38,</w:t>
+      </w:r>
+      <w:r>
+        <w:rPr>
+          <w:rFonts w:ascii="Calibri" w:hAnsi="Calibri"/>
+          <w:noProof/>
+        </w:rPr>
+        <w:t xml:space="preserve"> 1–11.</w:t>
       </w:r>
     </w:p>
     <w:p>
@@ -17173,7 +17732,7 @@
           <w:rFonts w:ascii="Calibri" w:hAnsi="Calibri"/>
           <w:noProof/>
         </w:rPr>
-        <w:t xml:space="preserve">Singh RR, Cuffe JS &amp; Moritz KM (2012). Short- and long-term effects of exposure to natural and synthetic glucocorticoids during development. </w:t>
+        <w:t xml:space="preserve">Roos S, Jansson N, Palmberg I, Säljö K, Powell TL &amp; Jansson T (2007). Mammalian target of rapamycin in the human placenta regulates leucine transport and is down-regulated in restricted fetal growth. </w:t>
       </w:r>
       <w:r>
         <w:rPr>
@@ -17182,7 +17741,7 @@
           <w:iCs/>
           <w:noProof/>
         </w:rPr>
-        <w:t>Clin Exp Pharmacol Physiol</w:t>
+        <w:t>J Physiol</w:t>
       </w:r>
       <w:r>
         <w:rPr>
@@ -17198,14 +17757,14 @@
           <w:bCs/>
           <w:noProof/>
         </w:rPr>
-        <w:t>39,</w:t>
-      </w:r>
-      <w:r>
-        <w:rPr>
-          <w:rFonts w:ascii="Calibri" w:hAnsi="Calibri"/>
-          <w:noProof/>
-        </w:rPr>
-        <w:t xml:space="preserve"> 979–989.</w:t>
+        <w:t>582,</w:t>
+      </w:r>
+      <w:r>
+        <w:rPr>
+          <w:rFonts w:ascii="Calibri" w:hAnsi="Calibri"/>
+          <w:noProof/>
+        </w:rPr>
+        <w:t xml:space="preserve"> 449–459.</w:t>
       </w:r>
     </w:p>
     <w:p>
@@ -17225,7 +17784,7 @@
           <w:rFonts w:ascii="Calibri" w:hAnsi="Calibri"/>
           <w:noProof/>
         </w:rPr>
-        <w:t xml:space="preserve">Sugulle M, Dechend R, Herse F, Weedon-Fekjaer MS, Johnsen GM, Brosnihan KB, Anton L, Luft FC, Wollert KC, Kempf T &amp; Staff AC (2009). Circulating and placental growth-differentiation factor 15 in preeclampsia and in pregnancy complicated by diabetes mellitus. </w:t>
+        <w:t xml:space="preserve">Schmidt M, Enthoven L, van der Mark M, Levine S, de Kloet ER &amp; Oitzl MS (2003). The postnatal development of the hypothalamic–pituitary–adrenal axis in the mouse. </w:t>
       </w:r>
       <w:r>
         <w:rPr>
@@ -17234,17 +17793,7 @@
           <w:iCs/>
           <w:noProof/>
         </w:rPr>
-        <w:t xml:space="preserve">Hypertens </w:t>
-      </w:r>
-      <w:r>
-        <w:rPr>
-          <w:rFonts w:ascii="Calibri" w:hAnsi="Calibri"/>
-          <w:i/>
-          <w:iCs/>
-          <w:noProof/>
-        </w:rPr>
-        <w:lastRenderedPageBreak/>
-        <w:t>(Dallas, Tex  1979)</w:t>
+        <w:t>Int J Dev Neurosci</w:t>
       </w:r>
       <w:r>
         <w:rPr>
@@ -17260,14 +17809,15 @@
           <w:bCs/>
           <w:noProof/>
         </w:rPr>
-        <w:t>54,</w:t>
-      </w:r>
-      <w:r>
-        <w:rPr>
-          <w:rFonts w:ascii="Calibri" w:hAnsi="Calibri"/>
-          <w:noProof/>
-        </w:rPr>
-        <w:t xml:space="preserve"> 106–112.</w:t>
+        <w:lastRenderedPageBreak/>
+        <w:t>21,</w:t>
+      </w:r>
+      <w:r>
+        <w:rPr>
+          <w:rFonts w:ascii="Calibri" w:hAnsi="Calibri"/>
+          <w:noProof/>
+        </w:rPr>
+        <w:t xml:space="preserve"> 125–132.</w:t>
       </w:r>
     </w:p>
     <w:p>
@@ -17287,7 +17837,7 @@
           <w:rFonts w:ascii="Calibri" w:hAnsi="Calibri"/>
           <w:noProof/>
         </w:rPr>
-        <w:t xml:space="preserve">Tong S, Marjono B, Brown DA, Mulvey S, Breit SN, Manuelpillai U &amp; Wallace EM (2004). Serum concentrations of macrophage inhibitory cytokine 1 (MIC 1) as a predictor of miscarriage. </w:t>
+        <w:t xml:space="preserve">Singh RR, Cuffe JS &amp; Moritz KM (2012). Short- and long-term effects of exposure to natural and synthetic glucocorticoids during development. </w:t>
       </w:r>
       <w:r>
         <w:rPr>
@@ -17296,7 +17846,7 @@
           <w:iCs/>
           <w:noProof/>
         </w:rPr>
-        <w:t>Lancet</w:t>
+        <w:t>Clin Exp Pharmacol Physiol</w:t>
       </w:r>
       <w:r>
         <w:rPr>
@@ -17312,6 +17862,110 @@
           <w:bCs/>
           <w:noProof/>
         </w:rPr>
+        <w:t>39,</w:t>
+      </w:r>
+      <w:r>
+        <w:rPr>
+          <w:rFonts w:ascii="Calibri" w:hAnsi="Calibri"/>
+          <w:noProof/>
+        </w:rPr>
+        <w:t xml:space="preserve"> 979–989.</w:t>
+      </w:r>
+    </w:p>
+    <w:p>
+      <w:pPr>
+        <w:widowControl w:val="0"/>
+        <w:autoSpaceDE w:val="0"/>
+        <w:autoSpaceDN w:val="0"/>
+        <w:adjustRightInd w:val="0"/>
+        <w:ind w:left="480" w:hanging="480"/>
+        <w:rPr>
+          <w:rFonts w:ascii="Calibri" w:hAnsi="Calibri"/>
+          <w:noProof/>
+        </w:rPr>
+      </w:pPr>
+      <w:r>
+        <w:rPr>
+          <w:rFonts w:ascii="Calibri" w:hAnsi="Calibri"/>
+          <w:noProof/>
+        </w:rPr>
+        <w:t xml:space="preserve">Sugulle M, Dechend R, Herse F, Weedon-Fekjaer MS, Johnsen GM, Brosnihan KB, Anton L, Luft FC, Wollert KC, Kempf T &amp; Staff AC (2009). Circulating and placental growth-differentiation factor 15 in preeclampsia and in pregnancy complicated by diabetes mellitus. </w:t>
+      </w:r>
+      <w:r>
+        <w:rPr>
+          <w:rFonts w:ascii="Calibri" w:hAnsi="Calibri"/>
+          <w:i/>
+          <w:iCs/>
+          <w:noProof/>
+        </w:rPr>
+        <w:t>Hypertens (Dallas, Tex  1979)</w:t>
+      </w:r>
+      <w:r>
+        <w:rPr>
+          <w:rFonts w:ascii="Calibri" w:hAnsi="Calibri"/>
+          <w:noProof/>
+        </w:rPr>
+        <w:t xml:space="preserve"> </w:t>
+      </w:r>
+      <w:r>
+        <w:rPr>
+          <w:rFonts w:ascii="Calibri" w:hAnsi="Calibri"/>
+          <w:b/>
+          <w:bCs/>
+          <w:noProof/>
+        </w:rPr>
+        <w:t>54,</w:t>
+      </w:r>
+      <w:r>
+        <w:rPr>
+          <w:rFonts w:ascii="Calibri" w:hAnsi="Calibri"/>
+          <w:noProof/>
+        </w:rPr>
+        <w:t xml:space="preserve"> 106–112.</w:t>
+      </w:r>
+    </w:p>
+    <w:p>
+      <w:pPr>
+        <w:widowControl w:val="0"/>
+        <w:autoSpaceDE w:val="0"/>
+        <w:autoSpaceDN w:val="0"/>
+        <w:adjustRightInd w:val="0"/>
+        <w:ind w:left="480" w:hanging="480"/>
+        <w:rPr>
+          <w:rFonts w:ascii="Calibri" w:hAnsi="Calibri"/>
+          <w:noProof/>
+        </w:rPr>
+      </w:pPr>
+      <w:r>
+        <w:rPr>
+          <w:rFonts w:ascii="Calibri" w:hAnsi="Calibri"/>
+          <w:noProof/>
+        </w:rPr>
+        <w:t xml:space="preserve">Tong S, Marjono B, Brown DA, Mulvey S, Breit SN, Manuelpillai U &amp; Wallace EM (2004). Serum concentrations of macrophage inhibitory cytokine 1 (MIC 1) as a predictor of miscarriage. </w:t>
+      </w:r>
+      <w:r>
+        <w:rPr>
+          <w:rFonts w:ascii="Calibri" w:hAnsi="Calibri"/>
+          <w:i/>
+          <w:iCs/>
+          <w:noProof/>
+        </w:rPr>
+        <w:t>Lancet</w:t>
+      </w:r>
+      <w:r>
+        <w:rPr>
+          <w:rFonts w:ascii="Calibri" w:hAnsi="Calibri"/>
+          <w:noProof/>
+        </w:rPr>
+        <w:t xml:space="preserve"> </w:t>
+      </w:r>
+      <w:r>
+        <w:rPr>
+          <w:rFonts w:ascii="Calibri" w:hAnsi="Calibri"/>
+          <w:b/>
+          <w:bCs/>
+          <w:noProof/>
+        </w:rPr>
         <w:t>363,</w:t>
       </w:r>
       <w:r>
@@ -17320,6 +17974,58 @@
           <w:noProof/>
         </w:rPr>
         <w:t xml:space="preserve"> 129–130.</w:t>
+      </w:r>
+    </w:p>
+    <w:p>
+      <w:pPr>
+        <w:widowControl w:val="0"/>
+        <w:autoSpaceDE w:val="0"/>
+        <w:autoSpaceDN w:val="0"/>
+        <w:adjustRightInd w:val="0"/>
+        <w:ind w:left="480" w:hanging="480"/>
+        <w:rPr>
+          <w:rFonts w:ascii="Calibri" w:hAnsi="Calibri"/>
+          <w:noProof/>
+        </w:rPr>
+      </w:pPr>
+      <w:r>
+        <w:rPr>
+          <w:rFonts w:ascii="Calibri" w:hAnsi="Calibri"/>
+          <w:noProof/>
+        </w:rPr>
+        <w:t xml:space="preserve">Vaughan OR, Fisher HM, Dionelis KN, Jefferies EC, Higgins JS, Musial B, Sferruzzi-Perri AN &amp; Fowden AL (2015). Corticosterone alters materno-fetal glucose partitioning and insulin signalling in pregnant mice. </w:t>
+      </w:r>
+      <w:r>
+        <w:rPr>
+          <w:rFonts w:ascii="Calibri" w:hAnsi="Calibri"/>
+          <w:i/>
+          <w:iCs/>
+          <w:noProof/>
+        </w:rPr>
+        <w:t>J Physiol</w:t>
+      </w:r>
+      <w:r>
+        <w:rPr>
+          <w:rFonts w:ascii="Calibri" w:hAnsi="Calibri"/>
+          <w:noProof/>
+        </w:rPr>
+        <w:t xml:space="preserve"> </w:t>
+      </w:r>
+      <w:r>
+        <w:rPr>
+          <w:rFonts w:ascii="Calibri" w:hAnsi="Calibri"/>
+          <w:b/>
+          <w:bCs/>
+          <w:noProof/>
+        </w:rPr>
+        <w:t>593,</w:t>
+      </w:r>
+      <w:r>
+        <w:rPr>
+          <w:rFonts w:ascii="Calibri" w:hAnsi="Calibri"/>
+          <w:noProof/>
+        </w:rPr>
+        <w:t xml:space="preserve"> 1307–1321.</w:t>
       </w:r>
     </w:p>
     <w:p>
@@ -18482,6 +19188,7 @@
   <w:style w:type="character" w:default="1" w:styleId="DefaultParagraphFont">
     <w:name w:val="Default Paragraph Font"/>
     <w:uiPriority w:val="1"/>
+    <w:semiHidden/>
     <w:unhideWhenUsed/>
   </w:style>
   <w:style w:type="table" w:default="1" w:styleId="TableNormal">
@@ -18916,6 +19623,17 @@
       <w:color w:val="1F3763" w:themeColor="accent1" w:themeShade="7F"/>
     </w:rPr>
   </w:style>
+  <w:style w:type="character" w:styleId="Emphasis">
+    <w:name w:val="Emphasis"/>
+    <w:basedOn w:val="DefaultParagraphFont"/>
+    <w:uiPriority w:val="20"/>
+    <w:qFormat/>
+    <w:rsid w:val="009E16BE"/>
+    <w:rPr>
+      <w:i/>
+      <w:iCs/>
+    </w:rPr>
+  </w:style>
 </w:styles>
 </file>
 
@@ -19185,7 +19903,7 @@
 </file>
 
 <file path=customXml/itemProps1.xml><?xml version="1.0" encoding="utf-8"?>
-<ds:datastoreItem xmlns:ds="http://schemas.openxmlformats.org/officeDocument/2006/customXml" ds:itemID="{2A19E545-8FCE-6A48-A205-13E7A275465F}">
+<ds:datastoreItem xmlns:ds="http://schemas.openxmlformats.org/officeDocument/2006/customXml" ds:itemID="{0285A7BF-A7B0-8D4B-B349-4BB1E5F29632}">
   <ds:schemaRefs>
     <ds:schemaRef ds:uri="http://schemas.openxmlformats.org/officeDocument/2006/bibliography"/>
   </ds:schemaRefs>

</xml_diff>

<commit_message>
table of content update
</commit_message>
<xml_diff>
--- a/Noura Preliminary Exam/Aim 1.docx
+++ b/Noura Preliminary Exam/Aim 1.docx
@@ -37,6 +37,8 @@
             </w:rPr>
             <w:t>Table of Contents</w:t>
           </w:r>
+          <w:bookmarkStart w:id="0" w:name="_GoBack"/>
+          <w:bookmarkEnd w:id="0"/>
         </w:p>
         <w:p>
           <w:pPr>
@@ -45,7 +47,7 @@
               <w:tab w:val="right" w:leader="dot" w:pos="9350"/>
             </w:tabs>
             <w:rPr>
-              <w:rFonts w:eastAsiaTheme="minorEastAsia" w:cstheme="minorHAnsi"/>
+              <w:rFonts w:eastAsiaTheme="minorEastAsia" w:cstheme="minorBidi"/>
               <w:b w:val="0"/>
               <w:bCs w:val="0"/>
               <w:i w:val="0"/>
@@ -75,7 +77,7 @@
             </w:rPr>
             <w:fldChar w:fldCharType="separate"/>
           </w:r>
-          <w:hyperlink w:anchor="_Toc15617537" w:history="1">
+          <w:hyperlink w:anchor="_Toc15624928" w:history="1">
             <w:r>
               <w:rPr>
                 <w:rStyle w:val="Hyperlink"/>
@@ -86,7 +88,6 @@
             </w:r>
             <w:r>
               <w:rPr>
-                <w:rFonts w:cstheme="minorHAnsi"/>
                 <w:noProof/>
                 <w:webHidden/>
               </w:rPr>
@@ -94,7 +95,6 @@
             </w:r>
             <w:r>
               <w:rPr>
-                <w:rFonts w:cstheme="minorHAnsi"/>
                 <w:noProof/>
                 <w:webHidden/>
               </w:rPr>
@@ -102,22 +102,19 @@
             </w:r>
             <w:r>
               <w:rPr>
-                <w:rFonts w:cstheme="minorHAnsi"/>
-                <w:noProof/>
-                <w:webHidden/>
-              </w:rPr>
-              <w:instrText xml:space="preserve"> PAGEREF _Toc15617537 \h </w:instrText>
-            </w:r>
-            <w:r>
-              <w:rPr>
-                <w:rFonts w:cstheme="minorHAnsi"/>
-                <w:noProof/>
-                <w:webHidden/>
-              </w:rPr>
-            </w:r>
-            <w:r>
-              <w:rPr>
-                <w:rFonts w:cstheme="minorHAnsi"/>
+                <w:noProof/>
+                <w:webHidden/>
+              </w:rPr>
+              <w:instrText xml:space="preserve"> PAGEREF _Toc15624928 \h </w:instrText>
+            </w:r>
+            <w:r>
+              <w:rPr>
+                <w:noProof/>
+                <w:webHidden/>
+              </w:rPr>
+            </w:r>
+            <w:r>
+              <w:rPr>
                 <w:noProof/>
                 <w:webHidden/>
               </w:rPr>
@@ -125,7 +122,6 @@
             </w:r>
             <w:r>
               <w:rPr>
-                <w:rFonts w:cstheme="minorHAnsi"/>
                 <w:noProof/>
                 <w:webHidden/>
               </w:rPr>
@@ -133,7 +129,6 @@
             </w:r>
             <w:r>
               <w:rPr>
-                <w:rFonts w:cstheme="minorHAnsi"/>
                 <w:noProof/>
                 <w:webHidden/>
               </w:rPr>
@@ -148,7 +143,7 @@
               <w:tab w:val="right" w:leader="dot" w:pos="9350"/>
             </w:tabs>
             <w:rPr>
-              <w:rFonts w:eastAsiaTheme="minorEastAsia" w:cstheme="minorHAnsi"/>
+              <w:rFonts w:eastAsiaTheme="minorEastAsia" w:cstheme="minorBidi"/>
               <w:b w:val="0"/>
               <w:bCs w:val="0"/>
               <w:i w:val="0"/>
@@ -156,7 +151,7 @@
               <w:noProof/>
             </w:rPr>
           </w:pPr>
-          <w:hyperlink w:anchor="_Toc15617538" w:history="1">
+          <w:hyperlink w:anchor="_Toc15624929" w:history="1">
             <w:r>
               <w:rPr>
                 <w:rStyle w:val="Hyperlink"/>
@@ -167,7 +162,6 @@
             </w:r>
             <w:r>
               <w:rPr>
-                <w:rFonts w:cstheme="minorHAnsi"/>
                 <w:noProof/>
                 <w:webHidden/>
               </w:rPr>
@@ -175,7 +169,6 @@
             </w:r>
             <w:r>
               <w:rPr>
-                <w:rFonts w:cstheme="minorHAnsi"/>
                 <w:noProof/>
                 <w:webHidden/>
               </w:rPr>
@@ -183,22 +176,19 @@
             </w:r>
             <w:r>
               <w:rPr>
-                <w:rFonts w:cstheme="minorHAnsi"/>
-                <w:noProof/>
-                <w:webHidden/>
-              </w:rPr>
-              <w:instrText xml:space="preserve"> PAGEREF _Toc15617538 \h </w:instrText>
-            </w:r>
-            <w:r>
-              <w:rPr>
-                <w:rFonts w:cstheme="minorHAnsi"/>
-                <w:noProof/>
-                <w:webHidden/>
-              </w:rPr>
-            </w:r>
-            <w:r>
-              <w:rPr>
-                <w:rFonts w:cstheme="minorHAnsi"/>
+                <w:noProof/>
+                <w:webHidden/>
+              </w:rPr>
+              <w:instrText xml:space="preserve"> PAGEREF _Toc15624929 \h </w:instrText>
+            </w:r>
+            <w:r>
+              <w:rPr>
+                <w:noProof/>
+                <w:webHidden/>
+              </w:rPr>
+            </w:r>
+            <w:r>
+              <w:rPr>
                 <w:noProof/>
                 <w:webHidden/>
               </w:rPr>
@@ -206,7 +196,6 @@
             </w:r>
             <w:r>
               <w:rPr>
-                <w:rFonts w:cstheme="minorHAnsi"/>
                 <w:noProof/>
                 <w:webHidden/>
               </w:rPr>
@@ -214,7 +203,6 @@
             </w:r>
             <w:r>
               <w:rPr>
-                <w:rFonts w:cstheme="minorHAnsi"/>
                 <w:noProof/>
                 <w:webHidden/>
               </w:rPr>
@@ -226,7 +214,7 @@
           <w:pPr>
             <w:pStyle w:val="TOC2"/>
             <w:rPr>
-              <w:rFonts w:eastAsiaTheme="minorEastAsia" w:cstheme="minorHAnsi"/>
+              <w:rFonts w:eastAsiaTheme="minorEastAsia" w:cstheme="minorBidi"/>
               <w:b w:val="0"/>
               <w:bCs w:val="0"/>
               <w:noProof/>
@@ -234,7 +222,7 @@
               <w:szCs w:val="24"/>
             </w:rPr>
           </w:pPr>
-          <w:hyperlink w:anchor="_Toc15617539" w:history="1">
+          <w:hyperlink w:anchor="_Toc15624930" w:history="1">
             <w:r>
               <w:rPr>
                 <w:rStyle w:val="Hyperlink"/>
@@ -245,7 +233,6 @@
             </w:r>
             <w:r>
               <w:rPr>
-                <w:rFonts w:cstheme="minorHAnsi"/>
                 <w:noProof/>
                 <w:webHidden/>
               </w:rPr>
@@ -253,7 +240,6 @@
             </w:r>
             <w:r>
               <w:rPr>
-                <w:rFonts w:cstheme="minorHAnsi"/>
                 <w:noProof/>
                 <w:webHidden/>
               </w:rPr>
@@ -261,22 +247,19 @@
             </w:r>
             <w:r>
               <w:rPr>
-                <w:rFonts w:cstheme="minorHAnsi"/>
-                <w:noProof/>
-                <w:webHidden/>
-              </w:rPr>
-              <w:instrText xml:space="preserve"> PAGEREF _Toc15617539 \h </w:instrText>
-            </w:r>
-            <w:r>
-              <w:rPr>
-                <w:rFonts w:cstheme="minorHAnsi"/>
-                <w:noProof/>
-                <w:webHidden/>
-              </w:rPr>
-            </w:r>
-            <w:r>
-              <w:rPr>
-                <w:rFonts w:cstheme="minorHAnsi"/>
+                <w:noProof/>
+                <w:webHidden/>
+              </w:rPr>
+              <w:instrText xml:space="preserve"> PAGEREF _Toc15624930 \h </w:instrText>
+            </w:r>
+            <w:r>
+              <w:rPr>
+                <w:noProof/>
+                <w:webHidden/>
+              </w:rPr>
+            </w:r>
+            <w:r>
+              <w:rPr>
                 <w:noProof/>
                 <w:webHidden/>
               </w:rPr>
@@ -284,7 +267,6 @@
             </w:r>
             <w:r>
               <w:rPr>
-                <w:rFonts w:cstheme="minorHAnsi"/>
                 <w:noProof/>
                 <w:webHidden/>
               </w:rPr>
@@ -292,7 +274,6 @@
             </w:r>
             <w:r>
               <w:rPr>
-                <w:rFonts w:cstheme="minorHAnsi"/>
                 <w:noProof/>
                 <w:webHidden/>
               </w:rPr>
@@ -304,7 +285,7 @@
           <w:pPr>
             <w:pStyle w:val="TOC2"/>
             <w:rPr>
-              <w:rFonts w:eastAsiaTheme="minorEastAsia" w:cstheme="minorHAnsi"/>
+              <w:rFonts w:eastAsiaTheme="minorEastAsia" w:cstheme="minorBidi"/>
               <w:b w:val="0"/>
               <w:bCs w:val="0"/>
               <w:noProof/>
@@ -312,7 +293,7 @@
               <w:szCs w:val="24"/>
             </w:rPr>
           </w:pPr>
-          <w:hyperlink w:anchor="_Toc15617540" w:history="1">
+          <w:hyperlink w:anchor="_Toc15624931" w:history="1">
             <w:r>
               <w:rPr>
                 <w:rStyle w:val="Hyperlink"/>
@@ -323,7 +304,6 @@
             </w:r>
             <w:r>
               <w:rPr>
-                <w:rFonts w:cstheme="minorHAnsi"/>
                 <w:noProof/>
                 <w:webHidden/>
               </w:rPr>
@@ -331,7 +311,6 @@
             </w:r>
             <w:r>
               <w:rPr>
-                <w:rFonts w:cstheme="minorHAnsi"/>
                 <w:noProof/>
                 <w:webHidden/>
               </w:rPr>
@@ -339,22 +318,19 @@
             </w:r>
             <w:r>
               <w:rPr>
-                <w:rFonts w:cstheme="minorHAnsi"/>
-                <w:noProof/>
-                <w:webHidden/>
-              </w:rPr>
-              <w:instrText xml:space="preserve"> PAGEREF _Toc15617540 \h </w:instrText>
-            </w:r>
-            <w:r>
-              <w:rPr>
-                <w:rFonts w:cstheme="minorHAnsi"/>
-                <w:noProof/>
-                <w:webHidden/>
-              </w:rPr>
-            </w:r>
-            <w:r>
-              <w:rPr>
-                <w:rFonts w:cstheme="minorHAnsi"/>
+                <w:noProof/>
+                <w:webHidden/>
+              </w:rPr>
+              <w:instrText xml:space="preserve"> PAGEREF _Toc15624931 \h </w:instrText>
+            </w:r>
+            <w:r>
+              <w:rPr>
+                <w:noProof/>
+                <w:webHidden/>
+              </w:rPr>
+            </w:r>
+            <w:r>
+              <w:rPr>
                 <w:noProof/>
                 <w:webHidden/>
               </w:rPr>
@@ -362,7 +338,6 @@
             </w:r>
             <w:r>
               <w:rPr>
-                <w:rFonts w:cstheme="minorHAnsi"/>
                 <w:noProof/>
                 <w:webHidden/>
               </w:rPr>
@@ -370,7 +345,6 @@
             </w:r>
             <w:r>
               <w:rPr>
-                <w:rFonts w:cstheme="minorHAnsi"/>
                 <w:noProof/>
                 <w:webHidden/>
               </w:rPr>
@@ -382,7 +356,7 @@
           <w:pPr>
             <w:pStyle w:val="TOC2"/>
             <w:rPr>
-              <w:rFonts w:eastAsiaTheme="minorEastAsia" w:cstheme="minorHAnsi"/>
+              <w:rFonts w:eastAsiaTheme="minorEastAsia" w:cstheme="minorBidi"/>
               <w:b w:val="0"/>
               <w:bCs w:val="0"/>
               <w:noProof/>
@@ -390,7 +364,7 @@
               <w:szCs w:val="24"/>
             </w:rPr>
           </w:pPr>
-          <w:hyperlink w:anchor="_Toc15617541" w:history="1">
+          <w:hyperlink w:anchor="_Toc15624932" w:history="1">
             <w:r>
               <w:rPr>
                 <w:rStyle w:val="Hyperlink"/>
@@ -401,7 +375,6 @@
             </w:r>
             <w:r>
               <w:rPr>
-                <w:rFonts w:cstheme="minorHAnsi"/>
                 <w:noProof/>
                 <w:webHidden/>
               </w:rPr>
@@ -409,7 +382,6 @@
             </w:r>
             <w:r>
               <w:rPr>
-                <w:rFonts w:cstheme="minorHAnsi"/>
                 <w:noProof/>
                 <w:webHidden/>
               </w:rPr>
@@ -417,22 +389,19 @@
             </w:r>
             <w:r>
               <w:rPr>
-                <w:rFonts w:cstheme="minorHAnsi"/>
-                <w:noProof/>
-                <w:webHidden/>
-              </w:rPr>
-              <w:instrText xml:space="preserve"> PAGEREF _Toc15617541 \h </w:instrText>
-            </w:r>
-            <w:r>
-              <w:rPr>
-                <w:rFonts w:cstheme="minorHAnsi"/>
-                <w:noProof/>
-                <w:webHidden/>
-              </w:rPr>
-            </w:r>
-            <w:r>
-              <w:rPr>
-                <w:rFonts w:cstheme="minorHAnsi"/>
+                <w:noProof/>
+                <w:webHidden/>
+              </w:rPr>
+              <w:instrText xml:space="preserve"> PAGEREF _Toc15624932 \h </w:instrText>
+            </w:r>
+            <w:r>
+              <w:rPr>
+                <w:noProof/>
+                <w:webHidden/>
+              </w:rPr>
+            </w:r>
+            <w:r>
+              <w:rPr>
                 <w:noProof/>
                 <w:webHidden/>
               </w:rPr>
@@ -440,7 +409,6 @@
             </w:r>
             <w:r>
               <w:rPr>
-                <w:rFonts w:cstheme="minorHAnsi"/>
                 <w:noProof/>
                 <w:webHidden/>
               </w:rPr>
@@ -448,7 +416,6 @@
             </w:r>
             <w:r>
               <w:rPr>
-                <w:rFonts w:cstheme="minorHAnsi"/>
                 <w:noProof/>
                 <w:webHidden/>
               </w:rPr>
@@ -460,7 +427,7 @@
           <w:pPr>
             <w:pStyle w:val="TOC2"/>
             <w:rPr>
-              <w:rFonts w:eastAsiaTheme="minorEastAsia" w:cstheme="minorHAnsi"/>
+              <w:rFonts w:eastAsiaTheme="minorEastAsia" w:cstheme="minorBidi"/>
               <w:b w:val="0"/>
               <w:bCs w:val="0"/>
               <w:noProof/>
@@ -468,7 +435,7 @@
               <w:szCs w:val="24"/>
             </w:rPr>
           </w:pPr>
-          <w:hyperlink w:anchor="_Toc15617542" w:history="1">
+          <w:hyperlink w:anchor="_Toc15624933" w:history="1">
             <w:r>
               <w:rPr>
                 <w:rStyle w:val="Hyperlink"/>
@@ -479,7 +446,6 @@
             </w:r>
             <w:r>
               <w:rPr>
-                <w:rFonts w:cstheme="minorHAnsi"/>
                 <w:noProof/>
                 <w:webHidden/>
               </w:rPr>
@@ -487,7 +453,6 @@
             </w:r>
             <w:r>
               <w:rPr>
-                <w:rFonts w:cstheme="minorHAnsi"/>
                 <w:noProof/>
                 <w:webHidden/>
               </w:rPr>
@@ -495,22 +460,19 @@
             </w:r>
             <w:r>
               <w:rPr>
-                <w:rFonts w:cstheme="minorHAnsi"/>
-                <w:noProof/>
-                <w:webHidden/>
-              </w:rPr>
-              <w:instrText xml:space="preserve"> PAGEREF _Toc15617542 \h </w:instrText>
-            </w:r>
-            <w:r>
-              <w:rPr>
-                <w:rFonts w:cstheme="minorHAnsi"/>
-                <w:noProof/>
-                <w:webHidden/>
-              </w:rPr>
-            </w:r>
-            <w:r>
-              <w:rPr>
-                <w:rFonts w:cstheme="minorHAnsi"/>
+                <w:noProof/>
+                <w:webHidden/>
+              </w:rPr>
+              <w:instrText xml:space="preserve"> PAGEREF _Toc15624933 \h </w:instrText>
+            </w:r>
+            <w:r>
+              <w:rPr>
+                <w:noProof/>
+                <w:webHidden/>
+              </w:rPr>
+            </w:r>
+            <w:r>
+              <w:rPr>
                 <w:noProof/>
                 <w:webHidden/>
               </w:rPr>
@@ -518,7 +480,6 @@
             </w:r>
             <w:r>
               <w:rPr>
-                <w:rFonts w:cstheme="minorHAnsi"/>
                 <w:noProof/>
                 <w:webHidden/>
               </w:rPr>
@@ -526,7 +487,6 @@
             </w:r>
             <w:r>
               <w:rPr>
-                <w:rFonts w:cstheme="minorHAnsi"/>
                 <w:noProof/>
                 <w:webHidden/>
               </w:rPr>
@@ -538,7 +498,7 @@
           <w:pPr>
             <w:pStyle w:val="TOC2"/>
             <w:rPr>
-              <w:rFonts w:eastAsiaTheme="minorEastAsia" w:cstheme="minorHAnsi"/>
+              <w:rFonts w:eastAsiaTheme="minorEastAsia" w:cstheme="minorBidi"/>
               <w:b w:val="0"/>
               <w:bCs w:val="0"/>
               <w:noProof/>
@@ -546,7 +506,7 @@
               <w:szCs w:val="24"/>
             </w:rPr>
           </w:pPr>
-          <w:hyperlink w:anchor="_Toc15617543" w:history="1">
+          <w:hyperlink w:anchor="_Toc15624934" w:history="1">
             <w:r>
               <w:rPr>
                 <w:rStyle w:val="Hyperlink"/>
@@ -557,7 +517,6 @@
             </w:r>
             <w:r>
               <w:rPr>
-                <w:rFonts w:cstheme="minorHAnsi"/>
                 <w:noProof/>
                 <w:webHidden/>
               </w:rPr>
@@ -565,7 +524,6 @@
             </w:r>
             <w:r>
               <w:rPr>
-                <w:rFonts w:cstheme="minorHAnsi"/>
                 <w:noProof/>
                 <w:webHidden/>
               </w:rPr>
@@ -573,22 +531,19 @@
             </w:r>
             <w:r>
               <w:rPr>
-                <w:rFonts w:cstheme="minorHAnsi"/>
-                <w:noProof/>
-                <w:webHidden/>
-              </w:rPr>
-              <w:instrText xml:space="preserve"> PAGEREF _Toc15617543 \h </w:instrText>
-            </w:r>
-            <w:r>
-              <w:rPr>
-                <w:rFonts w:cstheme="minorHAnsi"/>
-                <w:noProof/>
-                <w:webHidden/>
-              </w:rPr>
-            </w:r>
-            <w:r>
-              <w:rPr>
-                <w:rFonts w:cstheme="minorHAnsi"/>
+                <w:noProof/>
+                <w:webHidden/>
+              </w:rPr>
+              <w:instrText xml:space="preserve"> PAGEREF _Toc15624934 \h </w:instrText>
+            </w:r>
+            <w:r>
+              <w:rPr>
+                <w:noProof/>
+                <w:webHidden/>
+              </w:rPr>
+            </w:r>
+            <w:r>
+              <w:rPr>
                 <w:noProof/>
                 <w:webHidden/>
               </w:rPr>
@@ -596,7 +551,6 @@
             </w:r>
             <w:r>
               <w:rPr>
-                <w:rFonts w:cstheme="minorHAnsi"/>
                 <w:noProof/>
                 <w:webHidden/>
               </w:rPr>
@@ -604,7 +558,6 @@
             </w:r>
             <w:r>
               <w:rPr>
-                <w:rFonts w:cstheme="minorHAnsi"/>
                 <w:noProof/>
                 <w:webHidden/>
               </w:rPr>
@@ -616,7 +569,7 @@
           <w:pPr>
             <w:pStyle w:val="TOC2"/>
             <w:rPr>
-              <w:rFonts w:eastAsiaTheme="minorEastAsia" w:cstheme="minorHAnsi"/>
+              <w:rFonts w:eastAsiaTheme="minorEastAsia" w:cstheme="minorBidi"/>
               <w:b w:val="0"/>
               <w:bCs w:val="0"/>
               <w:noProof/>
@@ -624,7 +577,7 @@
               <w:szCs w:val="24"/>
             </w:rPr>
           </w:pPr>
-          <w:hyperlink w:anchor="_Toc15617544" w:history="1">
+          <w:hyperlink w:anchor="_Toc15624935" w:history="1">
             <w:r>
               <w:rPr>
                 <w:rStyle w:val="Hyperlink"/>
@@ -635,7 +588,6 @@
             </w:r>
             <w:r>
               <w:rPr>
-                <w:rFonts w:cstheme="minorHAnsi"/>
                 <w:noProof/>
                 <w:webHidden/>
               </w:rPr>
@@ -643,7 +595,6 @@
             </w:r>
             <w:r>
               <w:rPr>
-                <w:rFonts w:cstheme="minorHAnsi"/>
                 <w:noProof/>
                 <w:webHidden/>
               </w:rPr>
@@ -651,22 +602,19 @@
             </w:r>
             <w:r>
               <w:rPr>
-                <w:rFonts w:cstheme="minorHAnsi"/>
-                <w:noProof/>
-                <w:webHidden/>
-              </w:rPr>
-              <w:instrText xml:space="preserve"> PAGEREF _Toc15617544 \h </w:instrText>
-            </w:r>
-            <w:r>
-              <w:rPr>
-                <w:rFonts w:cstheme="minorHAnsi"/>
-                <w:noProof/>
-                <w:webHidden/>
-              </w:rPr>
-            </w:r>
-            <w:r>
-              <w:rPr>
-                <w:rFonts w:cstheme="minorHAnsi"/>
+                <w:noProof/>
+                <w:webHidden/>
+              </w:rPr>
+              <w:instrText xml:space="preserve"> PAGEREF _Toc15624935 \h </w:instrText>
+            </w:r>
+            <w:r>
+              <w:rPr>
+                <w:noProof/>
+                <w:webHidden/>
+              </w:rPr>
+            </w:r>
+            <w:r>
+              <w:rPr>
                 <w:noProof/>
                 <w:webHidden/>
               </w:rPr>
@@ -674,7 +622,6 @@
             </w:r>
             <w:r>
               <w:rPr>
-                <w:rFonts w:cstheme="minorHAnsi"/>
                 <w:noProof/>
                 <w:webHidden/>
               </w:rPr>
@@ -682,7 +629,6 @@
             </w:r>
             <w:r>
               <w:rPr>
-                <w:rFonts w:cstheme="minorHAnsi"/>
                 <w:noProof/>
                 <w:webHidden/>
               </w:rPr>
@@ -694,7 +640,7 @@
           <w:pPr>
             <w:pStyle w:val="TOC2"/>
             <w:rPr>
-              <w:rFonts w:eastAsiaTheme="minorEastAsia" w:cstheme="minorHAnsi"/>
+              <w:rFonts w:eastAsiaTheme="minorEastAsia" w:cstheme="minorBidi"/>
               <w:b w:val="0"/>
               <w:bCs w:val="0"/>
               <w:noProof/>
@@ -702,7 +648,7 @@
               <w:szCs w:val="24"/>
             </w:rPr>
           </w:pPr>
-          <w:hyperlink w:anchor="_Toc15617545" w:history="1">
+          <w:hyperlink w:anchor="_Toc15624936" w:history="1">
             <w:r>
               <w:rPr>
                 <w:rStyle w:val="Hyperlink"/>
@@ -713,7 +659,6 @@
             </w:r>
             <w:r>
               <w:rPr>
-                <w:rFonts w:cstheme="minorHAnsi"/>
                 <w:noProof/>
                 <w:webHidden/>
               </w:rPr>
@@ -721,7 +666,6 @@
             </w:r>
             <w:r>
               <w:rPr>
-                <w:rFonts w:cstheme="minorHAnsi"/>
                 <w:noProof/>
                 <w:webHidden/>
               </w:rPr>
@@ -729,22 +673,19 @@
             </w:r>
             <w:r>
               <w:rPr>
-                <w:rFonts w:cstheme="minorHAnsi"/>
-                <w:noProof/>
-                <w:webHidden/>
-              </w:rPr>
-              <w:instrText xml:space="preserve"> PAGEREF _Toc15617545 \h </w:instrText>
-            </w:r>
-            <w:r>
-              <w:rPr>
-                <w:rFonts w:cstheme="minorHAnsi"/>
-                <w:noProof/>
-                <w:webHidden/>
-              </w:rPr>
-            </w:r>
-            <w:r>
-              <w:rPr>
-                <w:rFonts w:cstheme="minorHAnsi"/>
+                <w:noProof/>
+                <w:webHidden/>
+              </w:rPr>
+              <w:instrText xml:space="preserve"> PAGEREF _Toc15624936 \h </w:instrText>
+            </w:r>
+            <w:r>
+              <w:rPr>
+                <w:noProof/>
+                <w:webHidden/>
+              </w:rPr>
+            </w:r>
+            <w:r>
+              <w:rPr>
                 <w:noProof/>
                 <w:webHidden/>
               </w:rPr>
@@ -752,7 +693,6 @@
             </w:r>
             <w:r>
               <w:rPr>
-                <w:rFonts w:cstheme="minorHAnsi"/>
                 <w:noProof/>
                 <w:webHidden/>
               </w:rPr>
@@ -760,7 +700,6 @@
             </w:r>
             <w:r>
               <w:rPr>
-                <w:rFonts w:cstheme="minorHAnsi"/>
                 <w:noProof/>
                 <w:webHidden/>
               </w:rPr>
@@ -772,7 +711,7 @@
           <w:pPr>
             <w:pStyle w:val="TOC2"/>
             <w:rPr>
-              <w:rFonts w:eastAsiaTheme="minorEastAsia" w:cstheme="minorHAnsi"/>
+              <w:rFonts w:eastAsiaTheme="minorEastAsia" w:cstheme="minorBidi"/>
               <w:b w:val="0"/>
               <w:bCs w:val="0"/>
               <w:noProof/>
@@ -780,7 +719,7 @@
               <w:szCs w:val="24"/>
             </w:rPr>
           </w:pPr>
-          <w:hyperlink w:anchor="_Toc15617546" w:history="1">
+          <w:hyperlink w:anchor="_Toc15624937" w:history="1">
             <w:r>
               <w:rPr>
                 <w:rStyle w:val="Hyperlink"/>
@@ -791,7 +730,6 @@
             </w:r>
             <w:r>
               <w:rPr>
-                <w:rFonts w:cstheme="minorHAnsi"/>
                 <w:noProof/>
                 <w:webHidden/>
               </w:rPr>
@@ -799,7 +737,6 @@
             </w:r>
             <w:r>
               <w:rPr>
-                <w:rFonts w:cstheme="minorHAnsi"/>
                 <w:noProof/>
                 <w:webHidden/>
               </w:rPr>
@@ -807,22 +744,19 @@
             </w:r>
             <w:r>
               <w:rPr>
-                <w:rFonts w:cstheme="minorHAnsi"/>
-                <w:noProof/>
-                <w:webHidden/>
-              </w:rPr>
-              <w:instrText xml:space="preserve"> PAGEREF _Toc15617546 \h </w:instrText>
-            </w:r>
-            <w:r>
-              <w:rPr>
-                <w:rFonts w:cstheme="minorHAnsi"/>
-                <w:noProof/>
-                <w:webHidden/>
-              </w:rPr>
-            </w:r>
-            <w:r>
-              <w:rPr>
-                <w:rFonts w:cstheme="minorHAnsi"/>
+                <w:noProof/>
+                <w:webHidden/>
+              </w:rPr>
+              <w:instrText xml:space="preserve"> PAGEREF _Toc15624937 \h </w:instrText>
+            </w:r>
+            <w:r>
+              <w:rPr>
+                <w:noProof/>
+                <w:webHidden/>
+              </w:rPr>
+            </w:r>
+            <w:r>
+              <w:rPr>
                 <w:noProof/>
                 <w:webHidden/>
               </w:rPr>
@@ -830,7 +764,6 @@
             </w:r>
             <w:r>
               <w:rPr>
-                <w:rFonts w:cstheme="minorHAnsi"/>
                 <w:noProof/>
                 <w:webHidden/>
               </w:rPr>
@@ -838,7 +771,6 @@
             </w:r>
             <w:r>
               <w:rPr>
-                <w:rFonts w:cstheme="minorHAnsi"/>
                 <w:noProof/>
                 <w:webHidden/>
               </w:rPr>
@@ -850,7 +782,7 @@
           <w:pPr>
             <w:pStyle w:val="TOC2"/>
             <w:rPr>
-              <w:rFonts w:eastAsiaTheme="minorEastAsia" w:cstheme="minorHAnsi"/>
+              <w:rFonts w:eastAsiaTheme="minorEastAsia" w:cstheme="minorBidi"/>
               <w:b w:val="0"/>
               <w:bCs w:val="0"/>
               <w:noProof/>
@@ -858,7 +790,7 @@
               <w:szCs w:val="24"/>
             </w:rPr>
           </w:pPr>
-          <w:hyperlink w:anchor="_Toc15617547" w:history="1">
+          <w:hyperlink w:anchor="_Toc15624938" w:history="1">
             <w:r>
               <w:rPr>
                 <w:rStyle w:val="Hyperlink"/>
@@ -869,7 +801,6 @@
             </w:r>
             <w:r>
               <w:rPr>
-                <w:rFonts w:cstheme="minorHAnsi"/>
                 <w:noProof/>
                 <w:webHidden/>
               </w:rPr>
@@ -877,7 +808,6 @@
             </w:r>
             <w:r>
               <w:rPr>
-                <w:rFonts w:cstheme="minorHAnsi"/>
                 <w:noProof/>
                 <w:webHidden/>
               </w:rPr>
@@ -885,22 +815,19 @@
             </w:r>
             <w:r>
               <w:rPr>
-                <w:rFonts w:cstheme="minorHAnsi"/>
-                <w:noProof/>
-                <w:webHidden/>
-              </w:rPr>
-              <w:instrText xml:space="preserve"> PAGEREF _Toc15617547 \h </w:instrText>
-            </w:r>
-            <w:r>
-              <w:rPr>
-                <w:rFonts w:cstheme="minorHAnsi"/>
-                <w:noProof/>
-                <w:webHidden/>
-              </w:rPr>
-            </w:r>
-            <w:r>
-              <w:rPr>
-                <w:rFonts w:cstheme="minorHAnsi"/>
+                <w:noProof/>
+                <w:webHidden/>
+              </w:rPr>
+              <w:instrText xml:space="preserve"> PAGEREF _Toc15624938 \h </w:instrText>
+            </w:r>
+            <w:r>
+              <w:rPr>
+                <w:noProof/>
+                <w:webHidden/>
+              </w:rPr>
+            </w:r>
+            <w:r>
+              <w:rPr>
                 <w:noProof/>
                 <w:webHidden/>
               </w:rPr>
@@ -908,7 +835,6 @@
             </w:r>
             <w:r>
               <w:rPr>
-                <w:rFonts w:cstheme="minorHAnsi"/>
                 <w:noProof/>
                 <w:webHidden/>
               </w:rPr>
@@ -916,7 +842,6 @@
             </w:r>
             <w:r>
               <w:rPr>
-                <w:rFonts w:cstheme="minorHAnsi"/>
                 <w:noProof/>
                 <w:webHidden/>
               </w:rPr>
@@ -931,7 +856,7 @@
               <w:tab w:val="right" w:leader="dot" w:pos="9350"/>
             </w:tabs>
             <w:rPr>
-              <w:rFonts w:eastAsiaTheme="minorEastAsia" w:cstheme="minorHAnsi"/>
+              <w:rFonts w:eastAsiaTheme="minorEastAsia" w:cstheme="minorBidi"/>
               <w:b w:val="0"/>
               <w:bCs w:val="0"/>
               <w:i w:val="0"/>
@@ -939,7 +864,7 @@
               <w:noProof/>
             </w:rPr>
           </w:pPr>
-          <w:hyperlink w:anchor="_Toc15617548" w:history="1">
+          <w:hyperlink w:anchor="_Toc15624939" w:history="1">
             <w:r>
               <w:rPr>
                 <w:rStyle w:val="Hyperlink"/>
@@ -950,7 +875,6 @@
             </w:r>
             <w:r>
               <w:rPr>
-                <w:rFonts w:cstheme="minorHAnsi"/>
                 <w:noProof/>
                 <w:webHidden/>
               </w:rPr>
@@ -958,7 +882,6 @@
             </w:r>
             <w:r>
               <w:rPr>
-                <w:rFonts w:cstheme="minorHAnsi"/>
                 <w:noProof/>
                 <w:webHidden/>
               </w:rPr>
@@ -966,22 +889,19 @@
             </w:r>
             <w:r>
               <w:rPr>
-                <w:rFonts w:cstheme="minorHAnsi"/>
-                <w:noProof/>
-                <w:webHidden/>
-              </w:rPr>
-              <w:instrText xml:space="preserve"> PAGEREF _Toc15617548 \h </w:instrText>
-            </w:r>
-            <w:r>
-              <w:rPr>
-                <w:rFonts w:cstheme="minorHAnsi"/>
-                <w:noProof/>
-                <w:webHidden/>
-              </w:rPr>
-            </w:r>
-            <w:r>
-              <w:rPr>
-                <w:rFonts w:cstheme="minorHAnsi"/>
+                <w:noProof/>
+                <w:webHidden/>
+              </w:rPr>
+              <w:instrText xml:space="preserve"> PAGEREF _Toc15624939 \h </w:instrText>
+            </w:r>
+            <w:r>
+              <w:rPr>
+                <w:noProof/>
+                <w:webHidden/>
+              </w:rPr>
+            </w:r>
+            <w:r>
+              <w:rPr>
                 <w:noProof/>
                 <w:webHidden/>
               </w:rPr>
@@ -989,7 +909,6 @@
             </w:r>
             <w:r>
               <w:rPr>
-                <w:rFonts w:cstheme="minorHAnsi"/>
                 <w:noProof/>
                 <w:webHidden/>
               </w:rPr>
@@ -997,7 +916,6 @@
             </w:r>
             <w:r>
               <w:rPr>
-                <w:rFonts w:cstheme="minorHAnsi"/>
                 <w:noProof/>
                 <w:webHidden/>
               </w:rPr>
@@ -1012,13 +930,13 @@
               <w:tab w:val="right" w:leader="dot" w:pos="9350"/>
             </w:tabs>
             <w:rPr>
-              <w:rFonts w:eastAsiaTheme="minorEastAsia" w:cstheme="minorHAnsi"/>
+              <w:rFonts w:eastAsiaTheme="minorEastAsia" w:cstheme="minorBidi"/>
               <w:noProof/>
               <w:sz w:val="24"/>
               <w:szCs w:val="24"/>
             </w:rPr>
           </w:pPr>
-          <w:hyperlink w:anchor="_Toc15617549" w:history="1">
+          <w:hyperlink w:anchor="_Toc15624940" w:history="1">
             <w:r>
               <w:rPr>
                 <w:rStyle w:val="Hyperlink"/>
@@ -1029,7 +947,6 @@
             </w:r>
             <w:r>
               <w:rPr>
-                <w:rFonts w:cstheme="minorHAnsi"/>
                 <w:noProof/>
                 <w:webHidden/>
               </w:rPr>
@@ -1037,7 +954,6 @@
             </w:r>
             <w:r>
               <w:rPr>
-                <w:rFonts w:cstheme="minorHAnsi"/>
                 <w:noProof/>
                 <w:webHidden/>
               </w:rPr>
@@ -1045,22 +961,19 @@
             </w:r>
             <w:r>
               <w:rPr>
-                <w:rFonts w:cstheme="minorHAnsi"/>
-                <w:noProof/>
-                <w:webHidden/>
-              </w:rPr>
-              <w:instrText xml:space="preserve"> PAGEREF _Toc15617549 \h </w:instrText>
-            </w:r>
-            <w:r>
-              <w:rPr>
-                <w:rFonts w:cstheme="minorHAnsi"/>
-                <w:noProof/>
-                <w:webHidden/>
-              </w:rPr>
-            </w:r>
-            <w:r>
-              <w:rPr>
-                <w:rFonts w:cstheme="minorHAnsi"/>
+                <w:noProof/>
+                <w:webHidden/>
+              </w:rPr>
+              <w:instrText xml:space="preserve"> PAGEREF _Toc15624940 \h </w:instrText>
+            </w:r>
+            <w:r>
+              <w:rPr>
+                <w:noProof/>
+                <w:webHidden/>
+              </w:rPr>
+            </w:r>
+            <w:r>
+              <w:rPr>
                 <w:noProof/>
                 <w:webHidden/>
               </w:rPr>
@@ -1068,7 +981,6 @@
             </w:r>
             <w:r>
               <w:rPr>
-                <w:rFonts w:cstheme="minorHAnsi"/>
                 <w:noProof/>
                 <w:webHidden/>
               </w:rPr>
@@ -1076,7 +988,6 @@
             </w:r>
             <w:r>
               <w:rPr>
-                <w:rFonts w:cstheme="minorHAnsi"/>
                 <w:noProof/>
                 <w:webHidden/>
               </w:rPr>
@@ -1091,7 +1002,7 @@
               <w:tab w:val="right" w:leader="dot" w:pos="9350"/>
             </w:tabs>
             <w:rPr>
-              <w:rFonts w:eastAsiaTheme="minorEastAsia" w:cstheme="minorHAnsi"/>
+              <w:rFonts w:eastAsiaTheme="minorEastAsia" w:cstheme="minorBidi"/>
               <w:b w:val="0"/>
               <w:bCs w:val="0"/>
               <w:i w:val="0"/>
@@ -1099,7 +1010,7 @@
               <w:noProof/>
             </w:rPr>
           </w:pPr>
-          <w:hyperlink w:anchor="_Toc15617550" w:history="1">
+          <w:hyperlink w:anchor="_Toc15624941" w:history="1">
             <w:r>
               <w:rPr>
                 <w:rStyle w:val="Hyperlink"/>
@@ -1110,7 +1021,6 @@
             </w:r>
             <w:r>
               <w:rPr>
-                <w:rFonts w:cstheme="minorHAnsi"/>
                 <w:noProof/>
                 <w:webHidden/>
               </w:rPr>
@@ -1118,7 +1028,6 @@
             </w:r>
             <w:r>
               <w:rPr>
-                <w:rFonts w:cstheme="minorHAnsi"/>
                 <w:noProof/>
                 <w:webHidden/>
               </w:rPr>
@@ -1126,22 +1035,19 @@
             </w:r>
             <w:r>
               <w:rPr>
-                <w:rFonts w:cstheme="minorHAnsi"/>
-                <w:noProof/>
-                <w:webHidden/>
-              </w:rPr>
-              <w:instrText xml:space="preserve"> PAGEREF _Toc15617550 \h </w:instrText>
-            </w:r>
-            <w:r>
-              <w:rPr>
-                <w:rFonts w:cstheme="minorHAnsi"/>
-                <w:noProof/>
-                <w:webHidden/>
-              </w:rPr>
-            </w:r>
-            <w:r>
-              <w:rPr>
-                <w:rFonts w:cstheme="minorHAnsi"/>
+                <w:noProof/>
+                <w:webHidden/>
+              </w:rPr>
+              <w:instrText xml:space="preserve"> PAGEREF _Toc15624941 \h </w:instrText>
+            </w:r>
+            <w:r>
+              <w:rPr>
+                <w:noProof/>
+                <w:webHidden/>
+              </w:rPr>
+            </w:r>
+            <w:r>
+              <w:rPr>
                 <w:noProof/>
                 <w:webHidden/>
               </w:rPr>
@@ -1149,7 +1055,6 @@
             </w:r>
             <w:r>
               <w:rPr>
-                <w:rFonts w:cstheme="minorHAnsi"/>
                 <w:noProof/>
                 <w:webHidden/>
               </w:rPr>
@@ -1157,7 +1062,6 @@
             </w:r>
             <w:r>
               <w:rPr>
-                <w:rFonts w:cstheme="minorHAnsi"/>
                 <w:noProof/>
                 <w:webHidden/>
               </w:rPr>
@@ -1169,7 +1073,7 @@
           <w:pPr>
             <w:pStyle w:val="TOC2"/>
             <w:rPr>
-              <w:rFonts w:eastAsiaTheme="minorEastAsia" w:cstheme="minorHAnsi"/>
+              <w:rFonts w:eastAsiaTheme="minorEastAsia" w:cstheme="minorBidi"/>
               <w:b w:val="0"/>
               <w:bCs w:val="0"/>
               <w:noProof/>
@@ -1177,7 +1081,7 @@
               <w:szCs w:val="24"/>
             </w:rPr>
           </w:pPr>
-          <w:hyperlink w:anchor="_Toc15617551" w:history="1">
+          <w:hyperlink w:anchor="_Toc15624942" w:history="1">
             <w:r>
               <w:rPr>
                 <w:rStyle w:val="Hyperlink"/>
@@ -1188,7 +1092,6 @@
             </w:r>
             <w:r>
               <w:rPr>
-                <w:rFonts w:cstheme="minorHAnsi"/>
                 <w:noProof/>
                 <w:webHidden/>
               </w:rPr>
@@ -1196,7 +1099,6 @@
             </w:r>
             <w:r>
               <w:rPr>
-                <w:rFonts w:cstheme="minorHAnsi"/>
                 <w:noProof/>
                 <w:webHidden/>
               </w:rPr>
@@ -1204,22 +1106,19 @@
             </w:r>
             <w:r>
               <w:rPr>
-                <w:rFonts w:cstheme="minorHAnsi"/>
-                <w:noProof/>
-                <w:webHidden/>
-              </w:rPr>
-              <w:instrText xml:space="preserve"> PAGEREF _Toc15617551 \h </w:instrText>
-            </w:r>
-            <w:r>
-              <w:rPr>
-                <w:rFonts w:cstheme="minorHAnsi"/>
-                <w:noProof/>
-                <w:webHidden/>
-              </w:rPr>
-            </w:r>
-            <w:r>
-              <w:rPr>
-                <w:rFonts w:cstheme="minorHAnsi"/>
+                <w:noProof/>
+                <w:webHidden/>
+              </w:rPr>
+              <w:instrText xml:space="preserve"> PAGEREF _Toc15624942 \h </w:instrText>
+            </w:r>
+            <w:r>
+              <w:rPr>
+                <w:noProof/>
+                <w:webHidden/>
+              </w:rPr>
+            </w:r>
+            <w:r>
+              <w:rPr>
                 <w:noProof/>
                 <w:webHidden/>
               </w:rPr>
@@ -1227,7 +1126,6 @@
             </w:r>
             <w:r>
               <w:rPr>
-                <w:rFonts w:cstheme="minorHAnsi"/>
                 <w:noProof/>
                 <w:webHidden/>
               </w:rPr>
@@ -1235,7 +1133,6 @@
             </w:r>
             <w:r>
               <w:rPr>
-                <w:rFonts w:cstheme="minorHAnsi"/>
                 <w:noProof/>
                 <w:webHidden/>
               </w:rPr>
@@ -1247,7 +1144,7 @@
           <w:pPr>
             <w:pStyle w:val="TOC2"/>
             <w:rPr>
-              <w:rFonts w:eastAsiaTheme="minorEastAsia" w:cstheme="minorHAnsi"/>
+              <w:rFonts w:eastAsiaTheme="minorEastAsia" w:cstheme="minorBidi"/>
               <w:b w:val="0"/>
               <w:bCs w:val="0"/>
               <w:noProof/>
@@ -1255,7 +1152,7 @@
               <w:szCs w:val="24"/>
             </w:rPr>
           </w:pPr>
-          <w:hyperlink w:anchor="_Toc15617552" w:history="1">
+          <w:hyperlink w:anchor="_Toc15624943" w:history="1">
             <w:r>
               <w:rPr>
                 <w:rStyle w:val="Hyperlink"/>
@@ -1266,7 +1163,6 @@
             </w:r>
             <w:r>
               <w:rPr>
-                <w:rFonts w:cstheme="minorHAnsi"/>
                 <w:noProof/>
                 <w:webHidden/>
               </w:rPr>
@@ -1274,7 +1170,6 @@
             </w:r>
             <w:r>
               <w:rPr>
-                <w:rFonts w:cstheme="minorHAnsi"/>
                 <w:noProof/>
                 <w:webHidden/>
               </w:rPr>
@@ -1282,22 +1177,19 @@
             </w:r>
             <w:r>
               <w:rPr>
-                <w:rFonts w:cstheme="minorHAnsi"/>
-                <w:noProof/>
-                <w:webHidden/>
-              </w:rPr>
-              <w:instrText xml:space="preserve"> PAGEREF _Toc15617552 \h </w:instrText>
-            </w:r>
-            <w:r>
-              <w:rPr>
-                <w:rFonts w:cstheme="minorHAnsi"/>
-                <w:noProof/>
-                <w:webHidden/>
-              </w:rPr>
-            </w:r>
-            <w:r>
-              <w:rPr>
-                <w:rFonts w:cstheme="minorHAnsi"/>
+                <w:noProof/>
+                <w:webHidden/>
+              </w:rPr>
+              <w:instrText xml:space="preserve"> PAGEREF _Toc15624943 \h </w:instrText>
+            </w:r>
+            <w:r>
+              <w:rPr>
+                <w:noProof/>
+                <w:webHidden/>
+              </w:rPr>
+            </w:r>
+            <w:r>
+              <w:rPr>
                 <w:noProof/>
                 <w:webHidden/>
               </w:rPr>
@@ -1305,7 +1197,6 @@
             </w:r>
             <w:r>
               <w:rPr>
-                <w:rFonts w:cstheme="minorHAnsi"/>
                 <w:noProof/>
                 <w:webHidden/>
               </w:rPr>
@@ -1313,7 +1204,6 @@
             </w:r>
             <w:r>
               <w:rPr>
-                <w:rFonts w:cstheme="minorHAnsi"/>
                 <w:noProof/>
                 <w:webHidden/>
               </w:rPr>
@@ -1325,7 +1215,7 @@
           <w:pPr>
             <w:pStyle w:val="TOC2"/>
             <w:rPr>
-              <w:rFonts w:eastAsiaTheme="minorEastAsia" w:cstheme="minorHAnsi"/>
+              <w:rFonts w:eastAsiaTheme="minorEastAsia" w:cstheme="minorBidi"/>
               <w:b w:val="0"/>
               <w:bCs w:val="0"/>
               <w:noProof/>
@@ -1333,7 +1223,7 @@
               <w:szCs w:val="24"/>
             </w:rPr>
           </w:pPr>
-          <w:hyperlink w:anchor="_Toc15617553" w:history="1">
+          <w:hyperlink w:anchor="_Toc15624944" w:history="1">
             <w:r>
               <w:rPr>
                 <w:rStyle w:val="Hyperlink"/>
@@ -1344,7 +1234,6 @@
             </w:r>
             <w:r>
               <w:rPr>
-                <w:rFonts w:cstheme="minorHAnsi"/>
                 <w:noProof/>
                 <w:webHidden/>
               </w:rPr>
@@ -1352,7 +1241,6 @@
             </w:r>
             <w:r>
               <w:rPr>
-                <w:rFonts w:cstheme="minorHAnsi"/>
                 <w:noProof/>
                 <w:webHidden/>
               </w:rPr>
@@ -1360,22 +1248,19 @@
             </w:r>
             <w:r>
               <w:rPr>
-                <w:rFonts w:cstheme="minorHAnsi"/>
-                <w:noProof/>
-                <w:webHidden/>
-              </w:rPr>
-              <w:instrText xml:space="preserve"> PAGEREF _Toc15617553 \h </w:instrText>
-            </w:r>
-            <w:r>
-              <w:rPr>
-                <w:rFonts w:cstheme="minorHAnsi"/>
-                <w:noProof/>
-                <w:webHidden/>
-              </w:rPr>
-            </w:r>
-            <w:r>
-              <w:rPr>
-                <w:rFonts w:cstheme="minorHAnsi"/>
+                <w:noProof/>
+                <w:webHidden/>
+              </w:rPr>
+              <w:instrText xml:space="preserve"> PAGEREF _Toc15624944 \h </w:instrText>
+            </w:r>
+            <w:r>
+              <w:rPr>
+                <w:noProof/>
+                <w:webHidden/>
+              </w:rPr>
+            </w:r>
+            <w:r>
+              <w:rPr>
                 <w:noProof/>
                 <w:webHidden/>
               </w:rPr>
@@ -1383,7 +1268,6 @@
             </w:r>
             <w:r>
               <w:rPr>
-                <w:rFonts w:cstheme="minorHAnsi"/>
                 <w:noProof/>
                 <w:webHidden/>
               </w:rPr>
@@ -1391,7 +1275,6 @@
             </w:r>
             <w:r>
               <w:rPr>
-                <w:rFonts w:cstheme="minorHAnsi"/>
                 <w:noProof/>
                 <w:webHidden/>
               </w:rPr>
@@ -1403,7 +1286,7 @@
           <w:pPr>
             <w:pStyle w:val="TOC2"/>
             <w:rPr>
-              <w:rFonts w:eastAsiaTheme="minorEastAsia" w:cstheme="minorHAnsi"/>
+              <w:rFonts w:eastAsiaTheme="minorEastAsia" w:cstheme="minorBidi"/>
               <w:b w:val="0"/>
               <w:bCs w:val="0"/>
               <w:noProof/>
@@ -1411,7 +1294,7 @@
               <w:szCs w:val="24"/>
             </w:rPr>
           </w:pPr>
-          <w:hyperlink w:anchor="_Toc15617554" w:history="1">
+          <w:hyperlink w:anchor="_Toc15624945" w:history="1">
             <w:r>
               <w:rPr>
                 <w:rStyle w:val="Hyperlink"/>
@@ -1422,7 +1305,6 @@
             </w:r>
             <w:r>
               <w:rPr>
-                <w:rFonts w:cstheme="minorHAnsi"/>
                 <w:noProof/>
                 <w:webHidden/>
               </w:rPr>
@@ -1430,7 +1312,6 @@
             </w:r>
             <w:r>
               <w:rPr>
-                <w:rFonts w:cstheme="minorHAnsi"/>
                 <w:noProof/>
                 <w:webHidden/>
               </w:rPr>
@@ -1438,22 +1319,19 @@
             </w:r>
             <w:r>
               <w:rPr>
-                <w:rFonts w:cstheme="minorHAnsi"/>
-                <w:noProof/>
-                <w:webHidden/>
-              </w:rPr>
-              <w:instrText xml:space="preserve"> PAGEREF _Toc15617554 \h </w:instrText>
-            </w:r>
-            <w:r>
-              <w:rPr>
-                <w:rFonts w:cstheme="minorHAnsi"/>
-                <w:noProof/>
-                <w:webHidden/>
-              </w:rPr>
-            </w:r>
-            <w:r>
-              <w:rPr>
-                <w:rFonts w:cstheme="minorHAnsi"/>
+                <w:noProof/>
+                <w:webHidden/>
+              </w:rPr>
+              <w:instrText xml:space="preserve"> PAGEREF _Toc15624945 \h </w:instrText>
+            </w:r>
+            <w:r>
+              <w:rPr>
+                <w:noProof/>
+                <w:webHidden/>
+              </w:rPr>
+            </w:r>
+            <w:r>
+              <w:rPr>
                 <w:noProof/>
                 <w:webHidden/>
               </w:rPr>
@@ -1461,7 +1339,6 @@
             </w:r>
             <w:r>
               <w:rPr>
-                <w:rFonts w:cstheme="minorHAnsi"/>
                 <w:noProof/>
                 <w:webHidden/>
               </w:rPr>
@@ -1469,7 +1346,6 @@
             </w:r>
             <w:r>
               <w:rPr>
-                <w:rFonts w:cstheme="minorHAnsi"/>
                 <w:noProof/>
                 <w:webHidden/>
               </w:rPr>
@@ -1481,7 +1357,7 @@
           <w:pPr>
             <w:pStyle w:val="TOC2"/>
             <w:rPr>
-              <w:rFonts w:eastAsiaTheme="minorEastAsia" w:cstheme="minorHAnsi"/>
+              <w:rFonts w:eastAsiaTheme="minorEastAsia" w:cstheme="minorBidi"/>
               <w:b w:val="0"/>
               <w:bCs w:val="0"/>
               <w:noProof/>
@@ -1489,7 +1365,7 @@
               <w:szCs w:val="24"/>
             </w:rPr>
           </w:pPr>
-          <w:hyperlink w:anchor="_Toc15617555" w:history="1">
+          <w:hyperlink w:anchor="_Toc15624946" w:history="1">
             <w:r>
               <w:rPr>
                 <w:rStyle w:val="Hyperlink"/>
@@ -1500,7 +1376,6 @@
             </w:r>
             <w:r>
               <w:rPr>
-                <w:rFonts w:cstheme="minorHAnsi"/>
                 <w:noProof/>
                 <w:webHidden/>
               </w:rPr>
@@ -1508,7 +1383,6 @@
             </w:r>
             <w:r>
               <w:rPr>
-                <w:rFonts w:cstheme="minorHAnsi"/>
                 <w:noProof/>
                 <w:webHidden/>
               </w:rPr>
@@ -1516,22 +1390,19 @@
             </w:r>
             <w:r>
               <w:rPr>
-                <w:rFonts w:cstheme="minorHAnsi"/>
-                <w:noProof/>
-                <w:webHidden/>
-              </w:rPr>
-              <w:instrText xml:space="preserve"> PAGEREF _Toc15617555 \h </w:instrText>
-            </w:r>
-            <w:r>
-              <w:rPr>
-                <w:rFonts w:cstheme="minorHAnsi"/>
-                <w:noProof/>
-                <w:webHidden/>
-              </w:rPr>
-            </w:r>
-            <w:r>
-              <w:rPr>
-                <w:rFonts w:cstheme="minorHAnsi"/>
+                <w:noProof/>
+                <w:webHidden/>
+              </w:rPr>
+              <w:instrText xml:space="preserve"> PAGEREF _Toc15624946 \h </w:instrText>
+            </w:r>
+            <w:r>
+              <w:rPr>
+                <w:noProof/>
+                <w:webHidden/>
+              </w:rPr>
+            </w:r>
+            <w:r>
+              <w:rPr>
                 <w:noProof/>
                 <w:webHidden/>
               </w:rPr>
@@ -1539,7 +1410,6 @@
             </w:r>
             <w:r>
               <w:rPr>
-                <w:rFonts w:cstheme="minorHAnsi"/>
                 <w:noProof/>
                 <w:webHidden/>
               </w:rPr>
@@ -1547,7 +1417,6 @@
             </w:r>
             <w:r>
               <w:rPr>
-                <w:rFonts w:cstheme="minorHAnsi"/>
                 <w:noProof/>
                 <w:webHidden/>
               </w:rPr>
@@ -1559,7 +1428,7 @@
           <w:pPr>
             <w:pStyle w:val="TOC2"/>
             <w:rPr>
-              <w:rFonts w:eastAsiaTheme="minorEastAsia" w:cstheme="minorHAnsi"/>
+              <w:rFonts w:eastAsiaTheme="minorEastAsia" w:cstheme="minorBidi"/>
               <w:b w:val="0"/>
               <w:bCs w:val="0"/>
               <w:noProof/>
@@ -1567,7 +1436,7 @@
               <w:szCs w:val="24"/>
             </w:rPr>
           </w:pPr>
-          <w:hyperlink w:anchor="_Toc15617556" w:history="1">
+          <w:hyperlink w:anchor="_Toc15624947" w:history="1">
             <w:r>
               <w:rPr>
                 <w:rStyle w:val="Hyperlink"/>
@@ -1578,7 +1447,6 @@
             </w:r>
             <w:r>
               <w:rPr>
-                <w:rFonts w:cstheme="minorHAnsi"/>
                 <w:noProof/>
                 <w:webHidden/>
               </w:rPr>
@@ -1586,7 +1454,6 @@
             </w:r>
             <w:r>
               <w:rPr>
-                <w:rFonts w:cstheme="minorHAnsi"/>
                 <w:noProof/>
                 <w:webHidden/>
               </w:rPr>
@@ -1594,22 +1461,19 @@
             </w:r>
             <w:r>
               <w:rPr>
-                <w:rFonts w:cstheme="minorHAnsi"/>
-                <w:noProof/>
-                <w:webHidden/>
-              </w:rPr>
-              <w:instrText xml:space="preserve"> PAGEREF _Toc15617556 \h </w:instrText>
-            </w:r>
-            <w:r>
-              <w:rPr>
-                <w:rFonts w:cstheme="minorHAnsi"/>
-                <w:noProof/>
-                <w:webHidden/>
-              </w:rPr>
-            </w:r>
-            <w:r>
-              <w:rPr>
-                <w:rFonts w:cstheme="minorHAnsi"/>
+                <w:noProof/>
+                <w:webHidden/>
+              </w:rPr>
+              <w:instrText xml:space="preserve"> PAGEREF _Toc15624947 \h </w:instrText>
+            </w:r>
+            <w:r>
+              <w:rPr>
+                <w:noProof/>
+                <w:webHidden/>
+              </w:rPr>
+            </w:r>
+            <w:r>
+              <w:rPr>
                 <w:noProof/>
                 <w:webHidden/>
               </w:rPr>
@@ -1617,7 +1481,6 @@
             </w:r>
             <w:r>
               <w:rPr>
-                <w:rFonts w:cstheme="minorHAnsi"/>
                 <w:noProof/>
                 <w:webHidden/>
               </w:rPr>
@@ -1625,7 +1488,6 @@
             </w:r>
             <w:r>
               <w:rPr>
-                <w:rFonts w:cstheme="minorHAnsi"/>
                 <w:noProof/>
                 <w:webHidden/>
               </w:rPr>
@@ -1637,7 +1499,7 @@
           <w:pPr>
             <w:pStyle w:val="TOC2"/>
             <w:rPr>
-              <w:rFonts w:eastAsiaTheme="minorEastAsia" w:cstheme="minorHAnsi"/>
+              <w:rFonts w:eastAsiaTheme="minorEastAsia" w:cstheme="minorBidi"/>
               <w:b w:val="0"/>
               <w:bCs w:val="0"/>
               <w:noProof/>
@@ -1645,7 +1507,7 @@
               <w:szCs w:val="24"/>
             </w:rPr>
           </w:pPr>
-          <w:hyperlink w:anchor="_Toc15617557" w:history="1">
+          <w:hyperlink w:anchor="_Toc15624948" w:history="1">
             <w:r>
               <w:rPr>
                 <w:rStyle w:val="Hyperlink"/>
@@ -1656,7 +1518,6 @@
             </w:r>
             <w:r>
               <w:rPr>
-                <w:rFonts w:cstheme="minorHAnsi"/>
                 <w:noProof/>
                 <w:webHidden/>
               </w:rPr>
@@ -1664,7 +1525,6 @@
             </w:r>
             <w:r>
               <w:rPr>
-                <w:rFonts w:cstheme="minorHAnsi"/>
                 <w:noProof/>
                 <w:webHidden/>
               </w:rPr>
@@ -1672,22 +1532,19 @@
             </w:r>
             <w:r>
               <w:rPr>
-                <w:rFonts w:cstheme="minorHAnsi"/>
-                <w:noProof/>
-                <w:webHidden/>
-              </w:rPr>
-              <w:instrText xml:space="preserve"> PAGEREF _Toc15617557 \h </w:instrText>
-            </w:r>
-            <w:r>
-              <w:rPr>
-                <w:rFonts w:cstheme="minorHAnsi"/>
-                <w:noProof/>
-                <w:webHidden/>
-              </w:rPr>
-            </w:r>
-            <w:r>
-              <w:rPr>
-                <w:rFonts w:cstheme="minorHAnsi"/>
+                <w:noProof/>
+                <w:webHidden/>
+              </w:rPr>
+              <w:instrText xml:space="preserve"> PAGEREF _Toc15624948 \h </w:instrText>
+            </w:r>
+            <w:r>
+              <w:rPr>
+                <w:noProof/>
+                <w:webHidden/>
+              </w:rPr>
+            </w:r>
+            <w:r>
+              <w:rPr>
                 <w:noProof/>
                 <w:webHidden/>
               </w:rPr>
@@ -1695,7 +1552,6 @@
             </w:r>
             <w:r>
               <w:rPr>
-                <w:rFonts w:cstheme="minorHAnsi"/>
                 <w:noProof/>
                 <w:webHidden/>
               </w:rPr>
@@ -1703,7 +1559,6 @@
             </w:r>
             <w:r>
               <w:rPr>
-                <w:rFonts w:cstheme="minorHAnsi"/>
                 <w:noProof/>
                 <w:webHidden/>
               </w:rPr>
@@ -1715,7 +1570,7 @@
           <w:pPr>
             <w:pStyle w:val="TOC2"/>
             <w:rPr>
-              <w:rFonts w:eastAsiaTheme="minorEastAsia" w:cstheme="minorHAnsi"/>
+              <w:rFonts w:eastAsiaTheme="minorEastAsia" w:cstheme="minorBidi"/>
               <w:b w:val="0"/>
               <w:bCs w:val="0"/>
               <w:noProof/>
@@ -1723,7 +1578,7 @@
               <w:szCs w:val="24"/>
             </w:rPr>
           </w:pPr>
-          <w:hyperlink w:anchor="_Toc15617558" w:history="1">
+          <w:hyperlink w:anchor="_Toc15624949" w:history="1">
             <w:r>
               <w:rPr>
                 <w:rStyle w:val="Hyperlink"/>
@@ -1734,7 +1589,6 @@
             </w:r>
             <w:r>
               <w:rPr>
-                <w:rFonts w:cstheme="minorHAnsi"/>
                 <w:noProof/>
                 <w:webHidden/>
               </w:rPr>
@@ -1742,7 +1596,6 @@
             </w:r>
             <w:r>
               <w:rPr>
-                <w:rFonts w:cstheme="minorHAnsi"/>
                 <w:noProof/>
                 <w:webHidden/>
               </w:rPr>
@@ -1750,22 +1603,19 @@
             </w:r>
             <w:r>
               <w:rPr>
-                <w:rFonts w:cstheme="minorHAnsi"/>
-                <w:noProof/>
-                <w:webHidden/>
-              </w:rPr>
-              <w:instrText xml:space="preserve"> PAGEREF _Toc15617558 \h </w:instrText>
-            </w:r>
-            <w:r>
-              <w:rPr>
-                <w:rFonts w:cstheme="minorHAnsi"/>
-                <w:noProof/>
-                <w:webHidden/>
-              </w:rPr>
-            </w:r>
-            <w:r>
-              <w:rPr>
-                <w:rFonts w:cstheme="minorHAnsi"/>
+                <w:noProof/>
+                <w:webHidden/>
+              </w:rPr>
+              <w:instrText xml:space="preserve"> PAGEREF _Toc15624949 \h </w:instrText>
+            </w:r>
+            <w:r>
+              <w:rPr>
+                <w:noProof/>
+                <w:webHidden/>
+              </w:rPr>
+            </w:r>
+            <w:r>
+              <w:rPr>
                 <w:noProof/>
                 <w:webHidden/>
               </w:rPr>
@@ -1773,7 +1623,6 @@
             </w:r>
             <w:r>
               <w:rPr>
-                <w:rFonts w:cstheme="minorHAnsi"/>
                 <w:noProof/>
                 <w:webHidden/>
               </w:rPr>
@@ -1781,7 +1630,6 @@
             </w:r>
             <w:r>
               <w:rPr>
-                <w:rFonts w:cstheme="minorHAnsi"/>
                 <w:noProof/>
                 <w:webHidden/>
               </w:rPr>
@@ -1796,7 +1644,7 @@
               <w:tab w:val="right" w:leader="dot" w:pos="9350"/>
             </w:tabs>
             <w:rPr>
-              <w:rFonts w:eastAsiaTheme="minorEastAsia" w:cstheme="minorHAnsi"/>
+              <w:rFonts w:eastAsiaTheme="minorEastAsia" w:cstheme="minorBidi"/>
               <w:b w:val="0"/>
               <w:bCs w:val="0"/>
               <w:i w:val="0"/>
@@ -1804,19 +1652,17 @@
               <w:noProof/>
             </w:rPr>
           </w:pPr>
-          <w:hyperlink w:anchor="_Toc15617559" w:history="1">
+          <w:hyperlink w:anchor="_Toc15624950" w:history="1">
             <w:r>
               <w:rPr>
                 <w:rStyle w:val="Hyperlink"/>
                 <w:rFonts w:eastAsiaTheme="majorEastAsia" w:cstheme="minorHAnsi"/>
                 <w:noProof/>
-                <w:highlight w:val="red"/>
               </w:rPr>
               <w:t>Expected Results</w:t>
             </w:r>
             <w:r>
               <w:rPr>
-                <w:rFonts w:cstheme="minorHAnsi"/>
                 <w:noProof/>
                 <w:webHidden/>
               </w:rPr>
@@ -1824,7 +1670,6 @@
             </w:r>
             <w:r>
               <w:rPr>
-                <w:rFonts w:cstheme="minorHAnsi"/>
                 <w:noProof/>
                 <w:webHidden/>
               </w:rPr>
@@ -1832,22 +1677,19 @@
             </w:r>
             <w:r>
               <w:rPr>
-                <w:rFonts w:cstheme="minorHAnsi"/>
-                <w:noProof/>
-                <w:webHidden/>
-              </w:rPr>
-              <w:instrText xml:space="preserve"> PAGEREF _Toc15617559 \h </w:instrText>
-            </w:r>
-            <w:r>
-              <w:rPr>
-                <w:rFonts w:cstheme="minorHAnsi"/>
-                <w:noProof/>
-                <w:webHidden/>
-              </w:rPr>
-            </w:r>
-            <w:r>
-              <w:rPr>
-                <w:rFonts w:cstheme="minorHAnsi"/>
+                <w:noProof/>
+                <w:webHidden/>
+              </w:rPr>
+              <w:instrText xml:space="preserve"> PAGEREF _Toc15624950 \h </w:instrText>
+            </w:r>
+            <w:r>
+              <w:rPr>
+                <w:noProof/>
+                <w:webHidden/>
+              </w:rPr>
+            </w:r>
+            <w:r>
+              <w:rPr>
                 <w:noProof/>
                 <w:webHidden/>
               </w:rPr>
@@ -1855,7 +1697,6 @@
             </w:r>
             <w:r>
               <w:rPr>
-                <w:rFonts w:cstheme="minorHAnsi"/>
                 <w:noProof/>
                 <w:webHidden/>
               </w:rPr>
@@ -1863,7 +1704,6 @@
             </w:r>
             <w:r>
               <w:rPr>
-                <w:rFonts w:cstheme="minorHAnsi"/>
                 <w:noProof/>
                 <w:webHidden/>
               </w:rPr>
@@ -1875,7 +1715,7 @@
           <w:pPr>
             <w:pStyle w:val="TOC2"/>
             <w:rPr>
-              <w:rFonts w:eastAsiaTheme="minorEastAsia" w:cstheme="minorHAnsi"/>
+              <w:rFonts w:eastAsiaTheme="minorEastAsia" w:cstheme="minorBidi"/>
               <w:b w:val="0"/>
               <w:bCs w:val="0"/>
               <w:noProof/>
@@ -1883,18 +1723,17 @@
               <w:szCs w:val="24"/>
             </w:rPr>
           </w:pPr>
-          <w:hyperlink w:anchor="_Toc15617560" w:history="1">
+          <w:hyperlink w:anchor="_Toc15624951" w:history="1">
             <w:r>
               <w:rPr>
                 <w:rStyle w:val="Hyperlink"/>
                 <w:rFonts w:eastAsiaTheme="majorEastAsia" w:cstheme="minorHAnsi"/>
                 <w:noProof/>
               </w:rPr>
-              <w:t>Aim 1.1: How does maternal GC exposure affect placental, fetal IUGR, and offspring survival?</w:t>
-            </w:r>
-            <w:r>
-              <w:rPr>
-                <w:rFonts w:cstheme="minorHAnsi"/>
+              <w:t>Aim 1.1: How does maternal GC exposure affect placental, fetal IUGR, and fetal survival?</w:t>
+            </w:r>
+            <w:r>
+              <w:rPr>
                 <w:noProof/>
                 <w:webHidden/>
               </w:rPr>
@@ -1902,7 +1741,6 @@
             </w:r>
             <w:r>
               <w:rPr>
-                <w:rFonts w:cstheme="minorHAnsi"/>
                 <w:noProof/>
                 <w:webHidden/>
               </w:rPr>
@@ -1910,22 +1748,19 @@
             </w:r>
             <w:r>
               <w:rPr>
-                <w:rFonts w:cstheme="minorHAnsi"/>
-                <w:noProof/>
-                <w:webHidden/>
-              </w:rPr>
-              <w:instrText xml:space="preserve"> PAGEREF _Toc15617560 \h </w:instrText>
-            </w:r>
-            <w:r>
-              <w:rPr>
-                <w:rFonts w:cstheme="minorHAnsi"/>
-                <w:noProof/>
-                <w:webHidden/>
-              </w:rPr>
-            </w:r>
-            <w:r>
-              <w:rPr>
-                <w:rFonts w:cstheme="minorHAnsi"/>
+                <w:noProof/>
+                <w:webHidden/>
+              </w:rPr>
+              <w:instrText xml:space="preserve"> PAGEREF _Toc15624951 \h </w:instrText>
+            </w:r>
+            <w:r>
+              <w:rPr>
+                <w:noProof/>
+                <w:webHidden/>
+              </w:rPr>
+            </w:r>
+            <w:r>
+              <w:rPr>
                 <w:noProof/>
                 <w:webHidden/>
               </w:rPr>
@@ -1933,7 +1768,6 @@
             </w:r>
             <w:r>
               <w:rPr>
-                <w:rFonts w:cstheme="minorHAnsi"/>
                 <w:noProof/>
                 <w:webHidden/>
               </w:rPr>
@@ -1941,7 +1775,6 @@
             </w:r>
             <w:r>
               <w:rPr>
-                <w:rFonts w:cstheme="minorHAnsi"/>
                 <w:noProof/>
                 <w:webHidden/>
               </w:rPr>
@@ -1953,7 +1786,7 @@
           <w:pPr>
             <w:pStyle w:val="TOC2"/>
             <w:rPr>
-              <w:rFonts w:eastAsiaTheme="minorEastAsia" w:cstheme="minorHAnsi"/>
+              <w:rFonts w:eastAsiaTheme="minorEastAsia" w:cstheme="minorBidi"/>
               <w:b w:val="0"/>
               <w:bCs w:val="0"/>
               <w:noProof/>
@@ -1961,18 +1794,17 @@
               <w:szCs w:val="24"/>
             </w:rPr>
           </w:pPr>
-          <w:hyperlink w:anchor="_Toc15617561" w:history="1">
+          <w:hyperlink w:anchor="_Toc15624952" w:history="1">
             <w:r>
               <w:rPr>
                 <w:rStyle w:val="Hyperlink"/>
                 <w:rFonts w:eastAsiaTheme="majorEastAsia" w:cstheme="minorHAnsi"/>
                 <w:noProof/>
               </w:rPr>
-              <w:t>Aim 1.2: How does maternal GC exposure affect placental endocrine function (specific hormones: lactogen,IGF2 , GDF15…) look at qPCR mRNA expression – will not use ELISA yet since ELISA is expensive and we may not see a difference in qPCR/mRNA expression initially</w:t>
-            </w:r>
-            <w:r>
-              <w:rPr>
-                <w:rFonts w:cstheme="minorHAnsi"/>
+              <w:t>Aim 1.2: How does maternal GC exposure affect the expression of placental nutrient transporters?</w:t>
+            </w:r>
+            <w:r>
+              <w:rPr>
                 <w:noProof/>
                 <w:webHidden/>
               </w:rPr>
@@ -1980,7 +1812,6 @@
             </w:r>
             <w:r>
               <w:rPr>
-                <w:rFonts w:cstheme="minorHAnsi"/>
                 <w:noProof/>
                 <w:webHidden/>
               </w:rPr>
@@ -1988,22 +1819,19 @@
             </w:r>
             <w:r>
               <w:rPr>
-                <w:rFonts w:cstheme="minorHAnsi"/>
-                <w:noProof/>
-                <w:webHidden/>
-              </w:rPr>
-              <w:instrText xml:space="preserve"> PAGEREF _Toc15617561 \h </w:instrText>
-            </w:r>
-            <w:r>
-              <w:rPr>
-                <w:rFonts w:cstheme="minorHAnsi"/>
-                <w:noProof/>
-                <w:webHidden/>
-              </w:rPr>
-            </w:r>
-            <w:r>
-              <w:rPr>
-                <w:rFonts w:cstheme="minorHAnsi"/>
+                <w:noProof/>
+                <w:webHidden/>
+              </w:rPr>
+              <w:instrText xml:space="preserve"> PAGEREF _Toc15624952 \h </w:instrText>
+            </w:r>
+            <w:r>
+              <w:rPr>
+                <w:noProof/>
+                <w:webHidden/>
+              </w:rPr>
+            </w:r>
+            <w:r>
+              <w:rPr>
                 <w:noProof/>
                 <w:webHidden/>
               </w:rPr>
@@ -2011,15 +1839,13 @@
             </w:r>
             <w:r>
               <w:rPr>
-                <w:rFonts w:cstheme="minorHAnsi"/>
-                <w:noProof/>
-                <w:webHidden/>
-              </w:rPr>
-              <w:t>11</w:t>
-            </w:r>
-            <w:r>
-              <w:rPr>
-                <w:rFonts w:cstheme="minorHAnsi"/>
+                <w:noProof/>
+                <w:webHidden/>
+              </w:rPr>
+              <w:t>12</w:t>
+            </w:r>
+            <w:r>
+              <w:rPr>
                 <w:noProof/>
                 <w:webHidden/>
               </w:rPr>
@@ -2031,7 +1857,7 @@
           <w:pPr>
             <w:pStyle w:val="TOC2"/>
             <w:rPr>
-              <w:rFonts w:eastAsiaTheme="minorEastAsia" w:cstheme="minorHAnsi"/>
+              <w:rFonts w:eastAsiaTheme="minorEastAsia" w:cstheme="minorBidi"/>
               <w:b w:val="0"/>
               <w:bCs w:val="0"/>
               <w:noProof/>
@@ -2039,18 +1865,17 @@
               <w:szCs w:val="24"/>
             </w:rPr>
           </w:pPr>
-          <w:hyperlink w:anchor="_Toc15617562" w:history="1">
+          <w:hyperlink w:anchor="_Toc15624953" w:history="1">
             <w:r>
               <w:rPr>
                 <w:rStyle w:val="Hyperlink"/>
                 <w:rFonts w:eastAsiaTheme="majorEastAsia" w:cstheme="minorHAnsi"/>
                 <w:noProof/>
               </w:rPr>
-              <w:t>Aim 1.3: Is placental mTORC1 signaling altered after maternal GC exposure?  Western blot for 4EBP, S6, PS6, AKT</w:t>
-            </w:r>
-            <w:r>
-              <w:rPr>
-                <w:rFonts w:cstheme="minorHAnsi"/>
+              <w:t>Aim 1.3: Is placental mTORC1 signaling altered after maternal GC exposure?</w:t>
+            </w:r>
+            <w:r>
+              <w:rPr>
                 <w:noProof/>
                 <w:webHidden/>
               </w:rPr>
@@ -2058,7 +1883,6 @@
             </w:r>
             <w:r>
               <w:rPr>
-                <w:rFonts w:cstheme="minorHAnsi"/>
                 <w:noProof/>
                 <w:webHidden/>
               </w:rPr>
@@ -2066,22 +1890,19 @@
             </w:r>
             <w:r>
               <w:rPr>
-                <w:rFonts w:cstheme="minorHAnsi"/>
-                <w:noProof/>
-                <w:webHidden/>
-              </w:rPr>
-              <w:instrText xml:space="preserve"> PAGEREF _Toc15617562 \h </w:instrText>
-            </w:r>
-            <w:r>
-              <w:rPr>
-                <w:rFonts w:cstheme="minorHAnsi"/>
-                <w:noProof/>
-                <w:webHidden/>
-              </w:rPr>
-            </w:r>
-            <w:r>
-              <w:rPr>
-                <w:rFonts w:cstheme="minorHAnsi"/>
+                <w:noProof/>
+                <w:webHidden/>
+              </w:rPr>
+              <w:instrText xml:space="preserve"> PAGEREF _Toc15624953 \h </w:instrText>
+            </w:r>
+            <w:r>
+              <w:rPr>
+                <w:noProof/>
+                <w:webHidden/>
+              </w:rPr>
+            </w:r>
+            <w:r>
+              <w:rPr>
                 <w:noProof/>
                 <w:webHidden/>
               </w:rPr>
@@ -2089,7 +1910,6 @@
             </w:r>
             <w:r>
               <w:rPr>
-                <w:rFonts w:cstheme="minorHAnsi"/>
                 <w:noProof/>
                 <w:webHidden/>
               </w:rPr>
@@ -2097,7 +1917,6 @@
             </w:r>
             <w:r>
               <w:rPr>
-                <w:rFonts w:cstheme="minorHAnsi"/>
                 <w:noProof/>
                 <w:webHidden/>
               </w:rPr>
@@ -2109,7 +1928,7 @@
           <w:pPr>
             <w:pStyle w:val="TOC2"/>
             <w:rPr>
-              <w:rFonts w:eastAsiaTheme="minorEastAsia" w:cstheme="minorHAnsi"/>
+              <w:rFonts w:eastAsiaTheme="minorEastAsia" w:cstheme="minorBidi"/>
               <w:b w:val="0"/>
               <w:bCs w:val="0"/>
               <w:noProof/>
@@ -2117,18 +1936,17 @@
               <w:szCs w:val="24"/>
             </w:rPr>
           </w:pPr>
-          <w:hyperlink w:anchor="_Toc15617563" w:history="1">
+          <w:hyperlink w:anchor="_Toc15624954" w:history="1">
             <w:r>
               <w:rPr>
                 <w:rStyle w:val="Hyperlink"/>
                 <w:rFonts w:eastAsiaTheme="majorEastAsia" w:cstheme="minorHAnsi"/>
                 <w:noProof/>
               </w:rPr>
-              <w:t>Aim 1.4: How does maternal GC exposure affect the expression of placental nutrient transporters?</w:t>
-            </w:r>
-            <w:r>
-              <w:rPr>
-                <w:rFonts w:cstheme="minorHAnsi"/>
+              <w:t>Aim 1.4: How does maternal GC exposure affect placental endocrine function?</w:t>
+            </w:r>
+            <w:r>
+              <w:rPr>
                 <w:noProof/>
                 <w:webHidden/>
               </w:rPr>
@@ -2136,7 +1954,6 @@
             </w:r>
             <w:r>
               <w:rPr>
-                <w:rFonts w:cstheme="minorHAnsi"/>
                 <w:noProof/>
                 <w:webHidden/>
               </w:rPr>
@@ -2144,22 +1961,19 @@
             </w:r>
             <w:r>
               <w:rPr>
-                <w:rFonts w:cstheme="minorHAnsi"/>
-                <w:noProof/>
-                <w:webHidden/>
-              </w:rPr>
-              <w:instrText xml:space="preserve"> PAGEREF _Toc15617563 \h </w:instrText>
-            </w:r>
-            <w:r>
-              <w:rPr>
-                <w:rFonts w:cstheme="minorHAnsi"/>
-                <w:noProof/>
-                <w:webHidden/>
-              </w:rPr>
-            </w:r>
-            <w:r>
-              <w:rPr>
-                <w:rFonts w:cstheme="minorHAnsi"/>
+                <w:noProof/>
+                <w:webHidden/>
+              </w:rPr>
+              <w:instrText xml:space="preserve"> PAGEREF _Toc15624954 \h </w:instrText>
+            </w:r>
+            <w:r>
+              <w:rPr>
+                <w:noProof/>
+                <w:webHidden/>
+              </w:rPr>
+            </w:r>
+            <w:r>
+              <w:rPr>
                 <w:noProof/>
                 <w:webHidden/>
               </w:rPr>
@@ -2167,7 +1981,6 @@
             </w:r>
             <w:r>
               <w:rPr>
-                <w:rFonts w:cstheme="minorHAnsi"/>
                 <w:noProof/>
                 <w:webHidden/>
               </w:rPr>
@@ -2175,7 +1988,6 @@
             </w:r>
             <w:r>
               <w:rPr>
-                <w:rFonts w:cstheme="minorHAnsi"/>
                 <w:noProof/>
                 <w:webHidden/>
               </w:rPr>
@@ -2187,7 +1999,7 @@
           <w:pPr>
             <w:pStyle w:val="TOC2"/>
             <w:rPr>
-              <w:rFonts w:eastAsiaTheme="minorEastAsia" w:cstheme="minorHAnsi"/>
+              <w:rFonts w:eastAsiaTheme="minorEastAsia" w:cstheme="minorBidi"/>
               <w:b w:val="0"/>
               <w:bCs w:val="0"/>
               <w:noProof/>
@@ -2195,18 +2007,17 @@
               <w:szCs w:val="24"/>
             </w:rPr>
           </w:pPr>
-          <w:hyperlink w:anchor="_Toc15617564" w:history="1">
+          <w:hyperlink w:anchor="_Toc15624955" w:history="1">
             <w:r>
               <w:rPr>
                 <w:rStyle w:val="Hyperlink"/>
                 <w:rFonts w:eastAsiaTheme="majorEastAsia" w:cstheme="minorHAnsi"/>
                 <w:noProof/>
               </w:rPr>
-              <w:t>Aim 1.5: Is offspring metabolic health survival, wt, mri, if they survive after Dex exposure during gestation only (no 1 week preconception)</w:t>
-            </w:r>
-            <w:r>
-              <w:rPr>
-                <w:rFonts w:cstheme="minorHAnsi"/>
+              <w:t>Aim 1.5: Is offspring survival, weight, body composition and corticosterone levels altered with maternal GC exposure?</w:t>
+            </w:r>
+            <w:r>
+              <w:rPr>
                 <w:noProof/>
                 <w:webHidden/>
               </w:rPr>
@@ -2214,7 +2025,6 @@
             </w:r>
             <w:r>
               <w:rPr>
-                <w:rFonts w:cstheme="minorHAnsi"/>
                 <w:noProof/>
                 <w:webHidden/>
               </w:rPr>
@@ -2222,22 +2032,19 @@
             </w:r>
             <w:r>
               <w:rPr>
-                <w:rFonts w:cstheme="minorHAnsi"/>
-                <w:noProof/>
-                <w:webHidden/>
-              </w:rPr>
-              <w:instrText xml:space="preserve"> PAGEREF _Toc15617564 \h </w:instrText>
-            </w:r>
-            <w:r>
-              <w:rPr>
-                <w:rFonts w:cstheme="minorHAnsi"/>
-                <w:noProof/>
-                <w:webHidden/>
-              </w:rPr>
-            </w:r>
-            <w:r>
-              <w:rPr>
-                <w:rFonts w:cstheme="minorHAnsi"/>
+                <w:noProof/>
+                <w:webHidden/>
+              </w:rPr>
+              <w:instrText xml:space="preserve"> PAGEREF _Toc15624955 \h </w:instrText>
+            </w:r>
+            <w:r>
+              <w:rPr>
+                <w:noProof/>
+                <w:webHidden/>
+              </w:rPr>
+            </w:r>
+            <w:r>
+              <w:rPr>
                 <w:noProof/>
                 <w:webHidden/>
               </w:rPr>
@@ -2245,7 +2052,6 @@
             </w:r>
             <w:r>
               <w:rPr>
-                <w:rFonts w:cstheme="minorHAnsi"/>
                 <w:noProof/>
                 <w:webHidden/>
               </w:rPr>
@@ -2253,7 +2059,6 @@
             </w:r>
             <w:r>
               <w:rPr>
-                <w:rFonts w:cstheme="minorHAnsi"/>
                 <w:noProof/>
                 <w:webHidden/>
               </w:rPr>
@@ -2265,7 +2070,7 @@
           <w:pPr>
             <w:pStyle w:val="TOC2"/>
             <w:rPr>
-              <w:rFonts w:eastAsiaTheme="minorEastAsia" w:cstheme="minorHAnsi"/>
+              <w:rFonts w:eastAsiaTheme="minorEastAsia" w:cstheme="minorBidi"/>
               <w:b w:val="0"/>
               <w:bCs w:val="0"/>
               <w:noProof/>
@@ -2273,7 +2078,7 @@
               <w:szCs w:val="24"/>
             </w:rPr>
           </w:pPr>
-          <w:hyperlink w:anchor="_Toc15617565" w:history="1">
+          <w:hyperlink w:anchor="_Toc15624956" w:history="1">
             <w:r>
               <w:rPr>
                 <w:rStyle w:val="Hyperlink"/>
@@ -2284,7 +2089,6 @@
             </w:r>
             <w:r>
               <w:rPr>
-                <w:rFonts w:cstheme="minorHAnsi"/>
                 <w:noProof/>
                 <w:webHidden/>
               </w:rPr>
@@ -2292,7 +2096,6 @@
             </w:r>
             <w:r>
               <w:rPr>
-                <w:rFonts w:cstheme="minorHAnsi"/>
                 <w:noProof/>
                 <w:webHidden/>
               </w:rPr>
@@ -2300,22 +2103,19 @@
             </w:r>
             <w:r>
               <w:rPr>
-                <w:rFonts w:cstheme="minorHAnsi"/>
-                <w:noProof/>
-                <w:webHidden/>
-              </w:rPr>
-              <w:instrText xml:space="preserve"> PAGEREF _Toc15617565 \h </w:instrText>
-            </w:r>
-            <w:r>
-              <w:rPr>
-                <w:rFonts w:cstheme="minorHAnsi"/>
-                <w:noProof/>
-                <w:webHidden/>
-              </w:rPr>
-            </w:r>
-            <w:r>
-              <w:rPr>
-                <w:rFonts w:cstheme="minorHAnsi"/>
+                <w:noProof/>
+                <w:webHidden/>
+              </w:rPr>
+              <w:instrText xml:space="preserve"> PAGEREF _Toc15624956 \h </w:instrText>
+            </w:r>
+            <w:r>
+              <w:rPr>
+                <w:noProof/>
+                <w:webHidden/>
+              </w:rPr>
+            </w:r>
+            <w:r>
+              <w:rPr>
                 <w:noProof/>
                 <w:webHidden/>
               </w:rPr>
@@ -2323,15 +2123,13 @@
             </w:r>
             <w:r>
               <w:rPr>
-                <w:rFonts w:cstheme="minorHAnsi"/>
-                <w:noProof/>
-                <w:webHidden/>
-              </w:rPr>
-              <w:t>12</w:t>
-            </w:r>
-            <w:r>
-              <w:rPr>
-                <w:rFonts w:cstheme="minorHAnsi"/>
+                <w:noProof/>
+                <w:webHidden/>
+              </w:rPr>
+              <w:t>13</w:t>
+            </w:r>
+            <w:r>
+              <w:rPr>
                 <w:noProof/>
                 <w:webHidden/>
               </w:rPr>
@@ -2346,7 +2144,7 @@
               <w:tab w:val="right" w:leader="dot" w:pos="9350"/>
             </w:tabs>
             <w:rPr>
-              <w:rFonts w:eastAsiaTheme="minorEastAsia" w:cstheme="minorHAnsi"/>
+              <w:rFonts w:eastAsiaTheme="minorEastAsia" w:cstheme="minorBidi"/>
               <w:b w:val="0"/>
               <w:bCs w:val="0"/>
               <w:i w:val="0"/>
@@ -2354,19 +2152,17 @@
               <w:noProof/>
             </w:rPr>
           </w:pPr>
-          <w:hyperlink w:anchor="_Toc15617566" w:history="1">
+          <w:hyperlink w:anchor="_Toc15624957" w:history="1">
             <w:r>
               <w:rPr>
                 <w:rStyle w:val="Hyperlink"/>
                 <w:rFonts w:eastAsiaTheme="majorEastAsia" w:cstheme="minorHAnsi"/>
                 <w:noProof/>
-                <w:highlight w:val="red"/>
               </w:rPr>
               <w:t>Potential Pitfalls and alternate Approaches (Aims 1.1-1.6)</w:t>
             </w:r>
             <w:r>
               <w:rPr>
-                <w:rFonts w:cstheme="minorHAnsi"/>
                 <w:noProof/>
                 <w:webHidden/>
               </w:rPr>
@@ -2374,7 +2170,6 @@
             </w:r>
             <w:r>
               <w:rPr>
-                <w:rFonts w:cstheme="minorHAnsi"/>
                 <w:noProof/>
                 <w:webHidden/>
               </w:rPr>
@@ -2382,22 +2177,19 @@
             </w:r>
             <w:r>
               <w:rPr>
-                <w:rFonts w:cstheme="minorHAnsi"/>
-                <w:noProof/>
-                <w:webHidden/>
-              </w:rPr>
-              <w:instrText xml:space="preserve"> PAGEREF _Toc15617566 \h </w:instrText>
-            </w:r>
-            <w:r>
-              <w:rPr>
-                <w:rFonts w:cstheme="minorHAnsi"/>
-                <w:noProof/>
-                <w:webHidden/>
-              </w:rPr>
-            </w:r>
-            <w:r>
-              <w:rPr>
-                <w:rFonts w:cstheme="minorHAnsi"/>
+                <w:noProof/>
+                <w:webHidden/>
+              </w:rPr>
+              <w:instrText xml:space="preserve"> PAGEREF _Toc15624957 \h </w:instrText>
+            </w:r>
+            <w:r>
+              <w:rPr>
+                <w:noProof/>
+                <w:webHidden/>
+              </w:rPr>
+            </w:r>
+            <w:r>
+              <w:rPr>
                 <w:noProof/>
                 <w:webHidden/>
               </w:rPr>
@@ -2405,15 +2197,13 @@
             </w:r>
             <w:r>
               <w:rPr>
-                <w:rFonts w:cstheme="minorHAnsi"/>
-                <w:noProof/>
-                <w:webHidden/>
-              </w:rPr>
-              <w:t>12</w:t>
-            </w:r>
-            <w:r>
-              <w:rPr>
-                <w:rFonts w:cstheme="minorHAnsi"/>
+                <w:noProof/>
+                <w:webHidden/>
+              </w:rPr>
+              <w:t>13</w:t>
+            </w:r>
+            <w:r>
+              <w:rPr>
                 <w:noProof/>
                 <w:webHidden/>
               </w:rPr>
@@ -2460,8 +2250,8 @@
           <w:rFonts w:asciiTheme="minorHAnsi" w:hAnsiTheme="minorHAnsi" w:cstheme="minorHAnsi"/>
         </w:rPr>
       </w:pPr>
-      <w:bookmarkStart w:id="0" w:name="_Toc15461855"/>
-      <w:bookmarkStart w:id="1" w:name="_Toc15617537"/>
+      <w:bookmarkStart w:id="1" w:name="_Toc15461855"/>
+      <w:bookmarkStart w:id="2" w:name="_Toc15624928"/>
       <w:r>
         <w:rPr>
           <w:rFonts w:asciiTheme="minorHAnsi" w:hAnsiTheme="minorHAnsi" w:cstheme="minorHAnsi"/>
@@ -2469,8 +2259,8 @@
         <w:lastRenderedPageBreak/>
         <w:t>Specific Aim 1</w:t>
       </w:r>
-      <w:bookmarkEnd w:id="0"/>
       <w:bookmarkEnd w:id="1"/>
+      <w:bookmarkEnd w:id="2"/>
     </w:p>
     <w:p>
       <w:pPr>
@@ -3462,16 +3252,16 @@
           <w:rFonts w:asciiTheme="minorHAnsi" w:hAnsiTheme="minorHAnsi" w:cstheme="minorHAnsi"/>
         </w:rPr>
       </w:pPr>
-      <w:bookmarkStart w:id="2" w:name="_Toc15461856"/>
-      <w:bookmarkStart w:id="3" w:name="_Toc15617538"/>
+      <w:bookmarkStart w:id="3" w:name="_Toc15461856"/>
+      <w:bookmarkStart w:id="4" w:name="_Toc15624929"/>
       <w:r>
         <w:rPr>
           <w:rFonts w:asciiTheme="minorHAnsi" w:hAnsiTheme="minorHAnsi" w:cstheme="minorHAnsi"/>
         </w:rPr>
         <w:t>Rationale and Background</w:t>
       </w:r>
-      <w:bookmarkEnd w:id="2"/>
       <w:bookmarkEnd w:id="3"/>
+      <w:bookmarkEnd w:id="4"/>
     </w:p>
     <w:p>
       <w:pPr>
@@ -3480,8 +3270,8 @@
           <w:rFonts w:asciiTheme="minorHAnsi" w:hAnsiTheme="minorHAnsi" w:cstheme="minorHAnsi"/>
         </w:rPr>
       </w:pPr>
-      <w:bookmarkStart w:id="4" w:name="_Toc15461857"/>
-      <w:bookmarkStart w:id="5" w:name="_Toc15617539"/>
+      <w:bookmarkStart w:id="5" w:name="_Toc15461857"/>
+      <w:bookmarkStart w:id="6" w:name="_Toc15624930"/>
       <w:r>
         <w:rPr>
           <w:rFonts w:asciiTheme="minorHAnsi" w:hAnsiTheme="minorHAnsi" w:cstheme="minorHAnsi"/>
@@ -3500,8 +3290,8 @@
         </w:rPr>
         <w:t>Development and Physiology</w:t>
       </w:r>
-      <w:bookmarkEnd w:id="4"/>
       <w:bookmarkEnd w:id="5"/>
+      <w:bookmarkEnd w:id="6"/>
     </w:p>
     <w:p>
       <w:pPr>
@@ -3535,7 +3325,7 @@
         </w:rPr>
         <w:t xml:space="preserve">placenta is </w:t>
       </w:r>
-      <w:commentRangeStart w:id="6"/>
+      <w:commentRangeStart w:id="7"/>
       <w:r>
         <w:rPr>
           <w:rFonts w:asciiTheme="minorHAnsi" w:hAnsiTheme="minorHAnsi" w:cstheme="minorHAnsi"/>
@@ -3560,13 +3350,13 @@
         </w:rPr>
         <w:t xml:space="preserve"> midgestation </w:t>
       </w:r>
-      <w:commentRangeEnd w:id="6"/>
+      <w:commentRangeEnd w:id="7"/>
       <w:r>
         <w:rPr>
           <w:rStyle w:val="CommentReference"/>
           <w:rFonts w:asciiTheme="minorHAnsi" w:eastAsiaTheme="minorHAnsi" w:hAnsiTheme="minorHAnsi" w:cstheme="minorHAnsi"/>
         </w:rPr>
-        <w:commentReference w:id="6"/>
+        <w:commentReference w:id="7"/>
       </w:r>
       <w:r>
         <w:rPr>
@@ -4484,8 +4274,8 @@
           <w:rFonts w:asciiTheme="minorHAnsi" w:hAnsiTheme="minorHAnsi" w:cstheme="minorHAnsi"/>
         </w:rPr>
       </w:pPr>
-      <w:bookmarkStart w:id="7" w:name="_Toc15461858"/>
-      <w:bookmarkStart w:id="8" w:name="_Toc15617540"/>
+      <w:bookmarkStart w:id="8" w:name="_Toc15461858"/>
+      <w:bookmarkStart w:id="9" w:name="_Toc15624931"/>
       <w:r>
         <w:rPr>
           <w:rFonts w:asciiTheme="minorHAnsi" w:hAnsiTheme="minorHAnsi" w:cstheme="minorHAnsi"/>
@@ -4516,8 +4306,8 @@
         </w:rPr>
         <w:t>in Pregnancy</w:t>
       </w:r>
-      <w:bookmarkEnd w:id="7"/>
       <w:bookmarkEnd w:id="8"/>
+      <w:bookmarkEnd w:id="9"/>
     </w:p>
     <w:p>
       <w:pPr>
@@ -5316,16 +5106,16 @@
           <w:rFonts w:asciiTheme="minorHAnsi" w:hAnsiTheme="minorHAnsi" w:cstheme="minorHAnsi"/>
         </w:rPr>
       </w:pPr>
-      <w:bookmarkStart w:id="9" w:name="_Toc15461860"/>
-      <w:bookmarkStart w:id="10" w:name="_Toc15617541"/>
+      <w:bookmarkStart w:id="10" w:name="_Toc15461860"/>
+      <w:bookmarkStart w:id="11" w:name="_Toc15624932"/>
       <w:r>
         <w:rPr>
           <w:rFonts w:asciiTheme="minorHAnsi" w:hAnsiTheme="minorHAnsi" w:cstheme="minorHAnsi"/>
         </w:rPr>
         <w:t>Fetal HPA Axis Development</w:t>
       </w:r>
-      <w:bookmarkEnd w:id="9"/>
       <w:bookmarkEnd w:id="10"/>
+      <w:bookmarkEnd w:id="11"/>
     </w:p>
     <w:p>
       <w:pPr>
@@ -5694,16 +5484,16 @@
           <w:rFonts w:asciiTheme="minorHAnsi" w:hAnsiTheme="minorHAnsi" w:cstheme="minorHAnsi"/>
         </w:rPr>
       </w:pPr>
-      <w:bookmarkStart w:id="11" w:name="_Toc15461861"/>
-      <w:bookmarkStart w:id="12" w:name="_Toc15617542"/>
+      <w:bookmarkStart w:id="12" w:name="_Toc15461861"/>
+      <w:bookmarkStart w:id="13" w:name="_Toc15624933"/>
       <w:r>
         <w:rPr>
           <w:rFonts w:asciiTheme="minorHAnsi" w:hAnsiTheme="minorHAnsi" w:cstheme="minorHAnsi"/>
         </w:rPr>
         <w:t>Glucocorticoid Treatments in Pregnancy</w:t>
       </w:r>
-      <w:bookmarkEnd w:id="11"/>
       <w:bookmarkEnd w:id="12"/>
+      <w:bookmarkEnd w:id="13"/>
     </w:p>
     <w:p>
       <w:pPr>
@@ -6151,27 +5941,7 @@
           <w:sz w:val="22"/>
           <w:szCs w:val="22"/>
         </w:rPr>
-        <w:t>(</w:t>
-      </w:r>
-      <w:proofErr w:type="spellStart"/>
-      <w:r>
-        <w:rPr>
-          <w:rFonts w:asciiTheme="minorHAnsi" w:hAnsiTheme="minorHAnsi" w:cstheme="minorHAnsi"/>
-          <w:noProof/>
-          <w:sz w:val="22"/>
-          <w:szCs w:val="22"/>
-        </w:rPr>
-        <w:t>Cuffe</w:t>
-      </w:r>
-      <w:proofErr w:type="spellEnd"/>
-      <w:r>
-        <w:rPr>
-          <w:rFonts w:asciiTheme="minorHAnsi" w:hAnsiTheme="minorHAnsi" w:cstheme="minorHAnsi"/>
-          <w:noProof/>
-          <w:sz w:val="22"/>
-          <w:szCs w:val="22"/>
-        </w:rPr>
-        <w:t xml:space="preserve"> </w:t>
+        <w:t xml:space="preserve">(Cuffe </w:t>
       </w:r>
       <w:r>
         <w:rPr>
@@ -6260,8 +6030,8 @@
           <w:rFonts w:asciiTheme="minorHAnsi" w:hAnsiTheme="minorHAnsi" w:cstheme="minorHAnsi"/>
         </w:rPr>
       </w:pPr>
-      <w:bookmarkStart w:id="13" w:name="_Toc15461862"/>
-      <w:bookmarkStart w:id="14" w:name="_Toc15617543"/>
+      <w:bookmarkStart w:id="14" w:name="_Toc15461862"/>
+      <w:bookmarkStart w:id="15" w:name="_Toc15624934"/>
       <w:r>
         <w:rPr>
           <w:rFonts w:asciiTheme="minorHAnsi" w:hAnsiTheme="minorHAnsi" w:cstheme="minorHAnsi"/>
@@ -6310,14 +6080,14 @@
         </w:rPr>
         <w:t xml:space="preserve"> and Fet</w:t>
       </w:r>
-      <w:bookmarkEnd w:id="13"/>
+      <w:bookmarkEnd w:id="14"/>
       <w:r>
         <w:rPr>
           <w:rFonts w:asciiTheme="minorHAnsi" w:hAnsiTheme="minorHAnsi" w:cstheme="minorHAnsi"/>
         </w:rPr>
         <w:t>al Development</w:t>
       </w:r>
-      <w:bookmarkEnd w:id="14"/>
+      <w:bookmarkEnd w:id="15"/>
     </w:p>
     <w:p>
       <w:pPr>
@@ -6773,7 +6543,7 @@
           <w:rFonts w:asciiTheme="minorHAnsi" w:hAnsiTheme="minorHAnsi" w:cstheme="minorHAnsi"/>
         </w:rPr>
       </w:pPr>
-      <w:bookmarkStart w:id="15" w:name="_Toc15617544"/>
+      <w:bookmarkStart w:id="16" w:name="_Toc15624935"/>
       <w:r>
         <w:rPr>
           <w:rFonts w:asciiTheme="minorHAnsi" w:hAnsiTheme="minorHAnsi" w:cstheme="minorHAnsi"/>
@@ -6792,7 +6562,7 @@
         </w:rPr>
         <w:t xml:space="preserve"> Transporters</w:t>
       </w:r>
-      <w:bookmarkEnd w:id="15"/>
+      <w:bookmarkEnd w:id="16"/>
     </w:p>
     <w:p>
       <w:pPr>
@@ -7202,15 +6972,7 @@
           <w:sz w:val="22"/>
           <w:szCs w:val="22"/>
         </w:rPr>
-        <w:t xml:space="preserve"> </w:t>
-      </w:r>
-      <w:r>
-        <w:rPr>
-          <w:rFonts w:asciiTheme="minorHAnsi" w:hAnsiTheme="minorHAnsi" w:cstheme="minorHAnsi"/>
-          <w:sz w:val="22"/>
-          <w:szCs w:val="22"/>
-        </w:rPr>
-        <w:t xml:space="preserve">In humans, LDL receptor protein levels were reduced in placentas from pregnancies with IUGR </w:t>
+        <w:t xml:space="preserve"> In humans, LDL receptor protein levels were reduced in placentas from pregnancies with IUGR </w:t>
       </w:r>
       <w:r>
         <w:rPr>
@@ -7365,8 +7127,8 @@
           <w:rFonts w:asciiTheme="minorHAnsi" w:hAnsiTheme="minorHAnsi" w:cstheme="minorHAnsi"/>
         </w:rPr>
       </w:pPr>
-      <w:bookmarkStart w:id="16" w:name="_Toc15461864"/>
-      <w:bookmarkStart w:id="17" w:name="_Toc15617545"/>
+      <w:bookmarkStart w:id="17" w:name="_Toc15461864"/>
+      <w:bookmarkStart w:id="18" w:name="_Toc15624936"/>
       <w:r>
         <w:rPr>
           <w:rFonts w:asciiTheme="minorHAnsi" w:hAnsiTheme="minorHAnsi" w:cstheme="minorHAnsi"/>
@@ -7385,14 +7147,14 @@
         </w:rPr>
         <w:t xml:space="preserve">mTORC1 </w:t>
       </w:r>
-      <w:bookmarkEnd w:id="16"/>
+      <w:bookmarkEnd w:id="17"/>
       <w:r>
         <w:rPr>
           <w:rFonts w:asciiTheme="minorHAnsi" w:hAnsiTheme="minorHAnsi" w:cstheme="minorHAnsi"/>
         </w:rPr>
         <w:t>Function</w:t>
       </w:r>
-      <w:bookmarkEnd w:id="17"/>
+      <w:bookmarkEnd w:id="18"/>
     </w:p>
     <w:p>
       <w:pPr>
@@ -8169,14 +7931,14 @@
           <w:rFonts w:asciiTheme="minorHAnsi" w:hAnsiTheme="minorHAnsi" w:cstheme="minorHAnsi"/>
         </w:rPr>
       </w:pPr>
-      <w:bookmarkStart w:id="18" w:name="_Toc15617546"/>
+      <w:bookmarkStart w:id="19" w:name="_Toc15624937"/>
       <w:r>
         <w:rPr>
           <w:rFonts w:asciiTheme="minorHAnsi" w:hAnsiTheme="minorHAnsi" w:cstheme="minorHAnsi"/>
         </w:rPr>
         <w:t>Effect of Glucocorticoid Exposure on Placental Endocrine Function</w:t>
       </w:r>
-      <w:bookmarkEnd w:id="18"/>
+      <w:bookmarkEnd w:id="19"/>
     </w:p>
     <w:p>
       <w:pPr>
@@ -8425,8 +8187,8 @@
           <w:rFonts w:asciiTheme="minorHAnsi" w:hAnsiTheme="minorHAnsi" w:cstheme="minorHAnsi"/>
         </w:rPr>
       </w:pPr>
-      <w:bookmarkStart w:id="19" w:name="_Toc15461867"/>
-      <w:bookmarkStart w:id="20" w:name="_Toc15617547"/>
+      <w:bookmarkStart w:id="20" w:name="_Toc15461867"/>
+      <w:bookmarkStart w:id="21" w:name="_Toc15624938"/>
       <w:r>
         <w:rPr>
           <w:rFonts w:asciiTheme="minorHAnsi" w:hAnsiTheme="minorHAnsi" w:cstheme="minorHAnsi"/>
@@ -8434,8 +8196,8 @@
         <w:lastRenderedPageBreak/>
         <w:t>Effect of In Utero Glucocorticoid Exposure on Offspring</w:t>
       </w:r>
-      <w:bookmarkEnd w:id="19"/>
       <w:bookmarkEnd w:id="20"/>
+      <w:bookmarkEnd w:id="21"/>
     </w:p>
     <w:p>
       <w:pPr>
@@ -9678,16 +9440,16 @@
           <w:rFonts w:asciiTheme="minorHAnsi" w:hAnsiTheme="minorHAnsi" w:cstheme="minorHAnsi"/>
         </w:rPr>
       </w:pPr>
-      <w:bookmarkStart w:id="21" w:name="_Toc15461868"/>
-      <w:bookmarkStart w:id="22" w:name="_Toc15617548"/>
+      <w:bookmarkStart w:id="22" w:name="_Toc15461868"/>
+      <w:bookmarkStart w:id="23" w:name="_Toc15624939"/>
       <w:r>
         <w:rPr>
           <w:rFonts w:asciiTheme="minorHAnsi" w:hAnsiTheme="minorHAnsi" w:cstheme="minorHAnsi"/>
         </w:rPr>
         <w:t>Experimental Design</w:t>
       </w:r>
-      <w:bookmarkEnd w:id="21"/>
       <w:bookmarkEnd w:id="22"/>
+      <w:bookmarkEnd w:id="23"/>
     </w:p>
     <w:p>
       <w:pPr>
@@ -9884,7 +9646,7 @@
           <w:szCs w:val="22"/>
         </w:rPr>
       </w:pPr>
-      <w:commentRangeStart w:id="23"/>
+      <w:commentRangeStart w:id="24"/>
       <w:r>
         <w:rPr>
           <w:rFonts w:asciiTheme="minorHAnsi" w:hAnsiTheme="minorHAnsi" w:cstheme="minorHAnsi"/>
@@ -9925,13 +9687,13 @@
         </w:rPr>
         <w:t>:</w:t>
       </w:r>
-      <w:commentRangeEnd w:id="23"/>
+      <w:commentRangeEnd w:id="24"/>
       <w:r>
         <w:rPr>
           <w:rStyle w:val="CommentReference"/>
           <w:rFonts w:asciiTheme="minorHAnsi" w:eastAsiaTheme="minorHAnsi" w:hAnsiTheme="minorHAnsi" w:cstheme="minorHAnsi"/>
         </w:rPr>
-        <w:commentReference w:id="23"/>
+        <w:commentReference w:id="24"/>
       </w:r>
     </w:p>
     <w:p>
@@ -10520,7 +10282,7 @@
     <w:p>
       <w:pPr>
         <w:rPr>
-          <w:ins w:id="24" w:author="Dave Bridges" w:date="2019-07-31T11:09:00Z"/>
+          <w:ins w:id="25" w:author="Dave Bridges" w:date="2019-07-31T11:09:00Z"/>
           <w:rFonts w:asciiTheme="minorHAnsi" w:hAnsiTheme="minorHAnsi" w:cstheme="minorHAnsi"/>
           <w:sz w:val="22"/>
           <w:szCs w:val="22"/>
@@ -10934,7 +10696,7 @@
         </w:rPr>
         <w:t xml:space="preserve"> placental and fetal extractions will occur midgestation at E14.</w:t>
       </w:r>
-      <w:commentRangeStart w:id="25"/>
+      <w:commentRangeStart w:id="26"/>
       <w:r>
         <w:rPr>
           <w:rFonts w:asciiTheme="minorHAnsi" w:hAnsiTheme="minorHAnsi" w:cstheme="minorHAnsi"/>
@@ -10943,13 +10705,13 @@
         </w:rPr>
         <w:t>5</w:t>
       </w:r>
-      <w:commentRangeEnd w:id="25"/>
+      <w:commentRangeEnd w:id="26"/>
       <w:r>
         <w:rPr>
           <w:rStyle w:val="CommentReference"/>
           <w:rFonts w:asciiTheme="minorHAnsi" w:eastAsiaTheme="minorHAnsi" w:hAnsiTheme="minorHAnsi" w:cstheme="minorHAnsi"/>
         </w:rPr>
-        <w:commentReference w:id="25"/>
+        <w:commentReference w:id="26"/>
       </w:r>
       <w:r>
         <w:rPr>
@@ -12676,9 +12438,9 @@
           <w:rFonts w:asciiTheme="minorHAnsi" w:hAnsiTheme="minorHAnsi" w:cstheme="minorHAnsi"/>
         </w:rPr>
       </w:pPr>
-      <w:bookmarkStart w:id="26" w:name="_Toc14983226"/>
-      <w:bookmarkStart w:id="27" w:name="_Toc15461869"/>
-      <w:bookmarkStart w:id="28" w:name="_Toc15617549"/>
+      <w:bookmarkStart w:id="27" w:name="_Toc14983226"/>
+      <w:bookmarkStart w:id="28" w:name="_Toc15461869"/>
+      <w:bookmarkStart w:id="29" w:name="_Toc15624940"/>
       <w:r>
         <w:rPr>
           <w:rFonts w:asciiTheme="minorHAnsi" w:hAnsiTheme="minorHAnsi" w:cstheme="minorHAnsi"/>
@@ -12686,9 +12448,9 @@
         <w:lastRenderedPageBreak/>
         <w:t>Figure 1: Diagram representing the experimental design and respective timeline</w:t>
       </w:r>
-      <w:bookmarkEnd w:id="26"/>
       <w:bookmarkEnd w:id="27"/>
       <w:bookmarkEnd w:id="28"/>
+      <w:bookmarkEnd w:id="29"/>
     </w:p>
     <w:p>
       <w:pPr>
@@ -12751,8 +12513,8 @@
           <w:rFonts w:asciiTheme="minorHAnsi" w:hAnsiTheme="minorHAnsi" w:cstheme="minorHAnsi"/>
         </w:rPr>
       </w:pPr>
-      <w:bookmarkStart w:id="29" w:name="_Toc15461870"/>
-      <w:bookmarkStart w:id="30" w:name="_Toc15617550"/>
+      <w:bookmarkStart w:id="30" w:name="_Toc15461870"/>
+      <w:bookmarkStart w:id="31" w:name="_Toc15624941"/>
       <w:r>
         <w:rPr>
           <w:rFonts w:asciiTheme="minorHAnsi" w:hAnsiTheme="minorHAnsi" w:cstheme="minorHAnsi"/>
@@ -12760,8 +12522,8 @@
         <w:lastRenderedPageBreak/>
         <w:t>Methods</w:t>
       </w:r>
-      <w:bookmarkEnd w:id="29"/>
       <w:bookmarkEnd w:id="30"/>
+      <w:bookmarkEnd w:id="31"/>
     </w:p>
     <w:p>
       <w:pPr>
@@ -12770,18 +12532,18 @@
           <w:rFonts w:asciiTheme="minorHAnsi" w:hAnsiTheme="minorHAnsi" w:cstheme="minorHAnsi"/>
         </w:rPr>
       </w:pPr>
-      <w:bookmarkStart w:id="31" w:name="_Toc14032693"/>
-      <w:bookmarkStart w:id="32" w:name="_Toc15461871"/>
-      <w:bookmarkStart w:id="33" w:name="_Toc15617551"/>
+      <w:bookmarkStart w:id="32" w:name="_Toc14032693"/>
+      <w:bookmarkStart w:id="33" w:name="_Toc15461871"/>
+      <w:bookmarkStart w:id="34" w:name="_Toc15624942"/>
       <w:r>
         <w:rPr>
           <w:rFonts w:asciiTheme="minorHAnsi" w:hAnsiTheme="minorHAnsi" w:cstheme="minorHAnsi"/>
         </w:rPr>
         <w:t>Dexamethasone Exposure</w:t>
       </w:r>
-      <w:bookmarkEnd w:id="31"/>
       <w:bookmarkEnd w:id="32"/>
       <w:bookmarkEnd w:id="33"/>
+      <w:bookmarkEnd w:id="34"/>
     </w:p>
     <w:p>
       <w:pPr>
@@ -12893,18 +12655,18 @@
           <w:rFonts w:asciiTheme="minorHAnsi" w:hAnsiTheme="minorHAnsi" w:cstheme="minorHAnsi"/>
         </w:rPr>
       </w:pPr>
-      <w:bookmarkStart w:id="34" w:name="_Toc14032694"/>
-      <w:bookmarkStart w:id="35" w:name="_Toc15461872"/>
-      <w:bookmarkStart w:id="36" w:name="_Toc15617552"/>
+      <w:bookmarkStart w:id="35" w:name="_Toc14032694"/>
+      <w:bookmarkStart w:id="36" w:name="_Toc15461872"/>
+      <w:bookmarkStart w:id="37" w:name="_Toc15624943"/>
       <w:r>
         <w:rPr>
           <w:rFonts w:asciiTheme="minorHAnsi" w:hAnsiTheme="minorHAnsi" w:cstheme="minorHAnsi"/>
         </w:rPr>
         <w:t>Food Intake</w:t>
       </w:r>
-      <w:bookmarkEnd w:id="34"/>
       <w:bookmarkEnd w:id="35"/>
       <w:bookmarkEnd w:id="36"/>
+      <w:bookmarkEnd w:id="37"/>
     </w:p>
     <w:p>
       <w:pPr>
@@ -13016,18 +12778,18 @@
           <w:rFonts w:asciiTheme="minorHAnsi" w:hAnsiTheme="minorHAnsi" w:cstheme="minorHAnsi"/>
         </w:rPr>
       </w:pPr>
-      <w:bookmarkStart w:id="37" w:name="_Toc14032695"/>
-      <w:bookmarkStart w:id="38" w:name="_Toc15461873"/>
-      <w:bookmarkStart w:id="39" w:name="_Toc15617553"/>
+      <w:bookmarkStart w:id="38" w:name="_Toc14032695"/>
+      <w:bookmarkStart w:id="39" w:name="_Toc15461873"/>
+      <w:bookmarkStart w:id="40" w:name="_Toc15624944"/>
       <w:r>
         <w:rPr>
           <w:rFonts w:asciiTheme="minorHAnsi" w:hAnsiTheme="minorHAnsi" w:cstheme="minorHAnsi"/>
         </w:rPr>
         <w:t>Body Composition</w:t>
       </w:r>
-      <w:bookmarkEnd w:id="37"/>
       <w:bookmarkEnd w:id="38"/>
       <w:bookmarkEnd w:id="39"/>
+      <w:bookmarkEnd w:id="40"/>
     </w:p>
     <w:p>
       <w:pPr>
@@ -13053,9 +12815,9 @@
           <w:rFonts w:asciiTheme="minorHAnsi" w:hAnsiTheme="minorHAnsi" w:cstheme="minorHAnsi"/>
         </w:rPr>
       </w:pPr>
-      <w:bookmarkStart w:id="40" w:name="_Toc14032696"/>
-      <w:bookmarkStart w:id="41" w:name="_Toc15461874"/>
-      <w:bookmarkStart w:id="42" w:name="_Toc15617554"/>
+      <w:bookmarkStart w:id="41" w:name="_Toc14032696"/>
+      <w:bookmarkStart w:id="42" w:name="_Toc15461874"/>
+      <w:bookmarkStart w:id="43" w:name="_Toc15624945"/>
       <w:r>
         <w:rPr>
           <w:rFonts w:asciiTheme="minorHAnsi" w:hAnsiTheme="minorHAnsi" w:cstheme="minorHAnsi"/>
@@ -13074,9 +12836,9 @@
         </w:rPr>
         <w:t xml:space="preserve"> Collection</w:t>
       </w:r>
-      <w:bookmarkEnd w:id="40"/>
       <w:bookmarkEnd w:id="41"/>
       <w:bookmarkEnd w:id="42"/>
+      <w:bookmarkEnd w:id="43"/>
     </w:p>
     <w:p>
       <w:pPr>
@@ -13404,19 +13166,19 @@
           <w:rFonts w:asciiTheme="minorHAnsi" w:hAnsiTheme="minorHAnsi" w:cstheme="minorHAnsi"/>
         </w:rPr>
       </w:pPr>
-      <w:bookmarkStart w:id="43" w:name="_Toc14983237"/>
-      <w:bookmarkStart w:id="44" w:name="_Toc15461875"/>
-      <w:bookmarkStart w:id="45" w:name="_Toc14032702"/>
-      <w:bookmarkStart w:id="46" w:name="_Toc15617555"/>
+      <w:bookmarkStart w:id="44" w:name="_Toc14983237"/>
+      <w:bookmarkStart w:id="45" w:name="_Toc15461875"/>
+      <w:bookmarkStart w:id="46" w:name="_Toc14032702"/>
+      <w:bookmarkStart w:id="47" w:name="_Toc15624946"/>
       <w:r>
         <w:rPr>
           <w:rFonts w:asciiTheme="minorHAnsi" w:hAnsiTheme="minorHAnsi" w:cstheme="minorHAnsi"/>
         </w:rPr>
         <w:t>Real time qPCR</w:t>
       </w:r>
-      <w:bookmarkEnd w:id="43"/>
       <w:bookmarkEnd w:id="44"/>
-      <w:bookmarkEnd w:id="46"/>
+      <w:bookmarkEnd w:id="45"/>
+      <w:bookmarkEnd w:id="47"/>
     </w:p>
     <w:p>
       <w:pPr>
@@ -13501,7 +13263,7 @@
         </w:rPr>
         <w:t xml:space="preserve"> using primer pairs (forward and reverse). This </w:t>
       </w:r>
-      <w:commentRangeStart w:id="47"/>
+      <w:commentRangeStart w:id="48"/>
       <w:r>
         <w:rPr>
           <w:rFonts w:asciiTheme="minorHAnsi" w:hAnsiTheme="minorHAnsi" w:cstheme="minorHAnsi"/>
@@ -13510,13 +13272,13 @@
         </w:rPr>
         <w:t>will</w:t>
       </w:r>
-      <w:commentRangeEnd w:id="47"/>
+      <w:commentRangeEnd w:id="48"/>
       <w:r>
         <w:rPr>
           <w:rStyle w:val="CommentReference"/>
           <w:rFonts w:asciiTheme="minorHAnsi" w:eastAsiaTheme="minorHAnsi" w:hAnsiTheme="minorHAnsi" w:cstheme="minorHAnsi"/>
         </w:rPr>
-        <w:commentReference w:id="47"/>
+        <w:commentReference w:id="48"/>
       </w:r>
       <w:r>
         <w:rPr>
@@ -13636,15 +13398,13 @@
           <w:rFonts w:asciiTheme="minorHAnsi" w:hAnsiTheme="minorHAnsi" w:cstheme="minorHAnsi"/>
         </w:rPr>
       </w:pPr>
-      <w:bookmarkStart w:id="48" w:name="_Toc15617556"/>
+      <w:bookmarkStart w:id="49" w:name="_Toc15624947"/>
       <w:r>
         <w:rPr>
           <w:rFonts w:asciiTheme="minorHAnsi" w:hAnsiTheme="minorHAnsi" w:cstheme="minorHAnsi"/>
         </w:rPr>
         <w:t>Genotyping</w:t>
       </w:r>
-      <w:bookmarkStart w:id="49" w:name="_GoBack"/>
-      <w:bookmarkEnd w:id="48"/>
       <w:bookmarkEnd w:id="49"/>
     </w:p>
     <w:p/>
@@ -13656,14 +13416,14 @@
         </w:rPr>
       </w:pPr>
       <w:bookmarkStart w:id="50" w:name="_Toc15461876"/>
-      <w:bookmarkStart w:id="51" w:name="_Toc15617557"/>
+      <w:bookmarkStart w:id="51" w:name="_Toc15624948"/>
       <w:r>
         <w:rPr>
           <w:rFonts w:asciiTheme="minorHAnsi" w:hAnsiTheme="minorHAnsi" w:cstheme="minorHAnsi"/>
         </w:rPr>
         <w:t>Western Blotting</w:t>
       </w:r>
-      <w:bookmarkEnd w:id="45"/>
+      <w:bookmarkEnd w:id="46"/>
       <w:bookmarkEnd w:id="50"/>
       <w:bookmarkEnd w:id="51"/>
     </w:p>
@@ -13844,7 +13604,7 @@
       </w:pPr>
       <w:bookmarkStart w:id="53" w:name="_Toc14032703"/>
       <w:bookmarkStart w:id="54" w:name="_Toc15461877"/>
-      <w:bookmarkStart w:id="55" w:name="_Toc15617558"/>
+      <w:bookmarkStart w:id="55" w:name="_Toc15624949"/>
       <w:r>
         <w:rPr>
           <w:rFonts w:asciiTheme="minorHAnsi" w:hAnsiTheme="minorHAnsi" w:cstheme="minorHAnsi"/>
@@ -13955,7 +13715,7 @@
         </w:rPr>
       </w:pPr>
       <w:bookmarkStart w:id="56" w:name="_Toc15461878"/>
-      <w:bookmarkStart w:id="57" w:name="_Toc15617559"/>
+      <w:bookmarkStart w:id="57" w:name="_Toc15624950"/>
       <w:r>
         <w:rPr>
           <w:rFonts w:asciiTheme="minorHAnsi" w:hAnsiTheme="minorHAnsi" w:cstheme="minorHAnsi"/>
@@ -13973,7 +13733,7 @@
         </w:rPr>
       </w:pPr>
       <w:bookmarkStart w:id="58" w:name="_Toc15461879"/>
-      <w:bookmarkStart w:id="59" w:name="_Toc15617560"/>
+      <w:bookmarkStart w:id="59" w:name="_Toc15624951"/>
       <w:r>
         <w:rPr>
           <w:rFonts w:asciiTheme="minorHAnsi" w:hAnsiTheme="minorHAnsi" w:cstheme="minorHAnsi"/>
@@ -14297,7 +14057,7 @@
         </w:rPr>
       </w:pPr>
       <w:bookmarkStart w:id="60" w:name="_Toc15461882"/>
-      <w:bookmarkStart w:id="61" w:name="_Toc15617563"/>
+      <w:bookmarkStart w:id="61" w:name="_Toc15624952"/>
       <w:r>
         <w:rPr>
           <w:rFonts w:asciiTheme="minorHAnsi" w:hAnsiTheme="minorHAnsi" w:cstheme="minorHAnsi"/>
@@ -14878,7 +14638,7 @@
         </w:rPr>
       </w:pPr>
       <w:bookmarkStart w:id="62" w:name="_Toc15461881"/>
-      <w:bookmarkStart w:id="63" w:name="_Toc15617562"/>
+      <w:bookmarkStart w:id="63" w:name="_Toc15624953"/>
       <w:r>
         <w:rPr>
           <w:rFonts w:asciiTheme="minorHAnsi" w:hAnsiTheme="minorHAnsi" w:cstheme="minorHAnsi"/>
@@ -14891,10 +14651,16 @@
         <w:rPr>
           <w:rFonts w:asciiTheme="minorHAnsi" w:hAnsiTheme="minorHAnsi" w:cstheme="minorHAnsi"/>
         </w:rPr>
-        <w:t xml:space="preserve"> Is placental mTORC1 signaling altered after maternal GC exposure? </w:t>
+        <w:t> Is placental mTORC1 signaling altered after maternal GC exposure?</w:t>
+      </w:r>
+      <w:bookmarkEnd w:id="63"/>
+      <w:r>
+        <w:rPr>
+          <w:rFonts w:asciiTheme="minorHAnsi" w:hAnsiTheme="minorHAnsi" w:cstheme="minorHAnsi"/>
+        </w:rPr>
+        <w:t xml:space="preserve"> </w:t>
       </w:r>
       <w:bookmarkEnd w:id="62"/>
-      <w:bookmarkEnd w:id="63"/>
     </w:p>
     <w:p>
       <w:pPr>
@@ -15026,15 +14792,7 @@
           <w:sz w:val="22"/>
           <w:szCs w:val="22"/>
         </w:rPr>
-        <w:t xml:space="preserve"> Furthermore, the expected IUGR </w:t>
-      </w:r>
-      <w:r>
-        <w:rPr>
-          <w:rFonts w:asciiTheme="minorHAnsi" w:hAnsiTheme="minorHAnsi" w:cstheme="minorHAnsi"/>
-          <w:sz w:val="22"/>
-          <w:szCs w:val="22"/>
-        </w:rPr>
-        <w:t xml:space="preserve">(from </w:t>
+        <w:t xml:space="preserve"> Furthermore, the expected IUGR (from </w:t>
       </w:r>
       <w:r>
         <w:rPr>
@@ -15088,7 +14846,7 @@
         </w:rPr>
       </w:pPr>
       <w:bookmarkStart w:id="64" w:name="_Toc15461880"/>
-      <w:bookmarkStart w:id="65" w:name="_Toc15617561"/>
+      <w:bookmarkStart w:id="65" w:name="_Toc15624954"/>
       <w:r>
         <w:rPr>
           <w:rFonts w:asciiTheme="minorHAnsi" w:hAnsiTheme="minorHAnsi" w:cstheme="minorHAnsi"/>
@@ -15120,13 +14878,13 @@
         <w:t xml:space="preserve"> How does maternal GC exposure affect placental </w:t>
       </w:r>
       <w:bookmarkEnd w:id="64"/>
+      <w:r>
+        <w:rPr>
+          <w:rFonts w:asciiTheme="minorHAnsi" w:hAnsiTheme="minorHAnsi" w:cstheme="minorHAnsi"/>
+        </w:rPr>
+        <w:t>endocrine function?</w:t>
+      </w:r>
       <w:bookmarkEnd w:id="65"/>
-      <w:r>
-        <w:rPr>
-          <w:rFonts w:asciiTheme="minorHAnsi" w:hAnsiTheme="minorHAnsi" w:cstheme="minorHAnsi"/>
-        </w:rPr>
-        <w:t>endocrine function?</w:t>
-      </w:r>
     </w:p>
     <w:p>
       <w:pPr>
@@ -15293,7 +15051,7 @@
         </w:rPr>
       </w:pPr>
       <w:bookmarkStart w:id="66" w:name="_Toc15461883"/>
-      <w:bookmarkStart w:id="67" w:name="_Toc15617564"/>
+      <w:bookmarkStart w:id="67" w:name="_Toc15624955"/>
       <w:r>
         <w:rPr>
           <w:rFonts w:asciiTheme="minorHAnsi" w:hAnsiTheme="minorHAnsi" w:cstheme="minorHAnsi"/>
@@ -15312,10 +15070,16 @@
         <w:rPr>
           <w:rFonts w:asciiTheme="minorHAnsi" w:hAnsiTheme="minorHAnsi" w:cstheme="minorHAnsi"/>
         </w:rPr>
-        <w:t xml:space="preserve">survival, weight, body composition and corticosterone levels altered with maternal GC exposure? </w:t>
+        <w:t>survival, weight, body composition and corticosterone levels altered with maternal GC exposure?</w:t>
+      </w:r>
+      <w:bookmarkEnd w:id="67"/>
+      <w:r>
+        <w:rPr>
+          <w:rFonts w:asciiTheme="minorHAnsi" w:hAnsiTheme="minorHAnsi" w:cstheme="minorHAnsi"/>
+        </w:rPr>
+        <w:t xml:space="preserve"> </w:t>
       </w:r>
       <w:bookmarkEnd w:id="66"/>
-      <w:bookmarkEnd w:id="67"/>
     </w:p>
     <w:p>
       <w:pPr>
@@ -15735,7 +15499,7 @@
         </w:rPr>
       </w:pPr>
       <w:bookmarkStart w:id="68" w:name="_Toc15461884"/>
-      <w:bookmarkStart w:id="69" w:name="_Toc15617565"/>
+      <w:bookmarkStart w:id="69" w:name="_Toc15624956"/>
       <w:r>
         <w:rPr>
           <w:rFonts w:asciiTheme="minorHAnsi" w:hAnsiTheme="minorHAnsi" w:cstheme="minorHAnsi"/>
@@ -15764,13 +15528,7 @@
         <w:rPr>
           <w:rFonts w:asciiTheme="minorHAnsi" w:hAnsiTheme="minorHAnsi" w:cstheme="minorHAnsi"/>
         </w:rPr>
-        <w:t xml:space="preserve">Based on the results of Aims 1.1-1.5 we will have identified critical glucocorticoid-induced changes in </w:t>
-      </w:r>
-      <w:r>
-        <w:rPr>
-          <w:rFonts w:asciiTheme="minorHAnsi" w:hAnsiTheme="minorHAnsi" w:cstheme="minorHAnsi"/>
-        </w:rPr>
-        <w:t xml:space="preserve">placental gene expression, signaling , placental and fetal </w:t>
+        <w:t xml:space="preserve">Based on the results of Aims 1.1-1.5 we will have identified critical glucocorticoid-induced changes in placental gene expression, signaling , placental and fetal </w:t>
       </w:r>
       <w:r>
         <w:rPr>
@@ -15782,13 +15540,7 @@
         <w:rPr>
           <w:rFonts w:asciiTheme="minorHAnsi" w:hAnsiTheme="minorHAnsi" w:cstheme="minorHAnsi"/>
         </w:rPr>
-        <w:t xml:space="preserve">and offspring health.  Those models however do not separate effects of dexamethasone on the mother from those on the placenta. To separate these we will use placental GR knockouts and repeat these studies.  We expect that </w:t>
-      </w:r>
-      <w:r>
-        <w:rPr>
-          <w:rFonts w:asciiTheme="minorHAnsi" w:hAnsiTheme="minorHAnsi" w:cstheme="minorHAnsi"/>
-        </w:rPr>
-        <w:t>placental-derived glucocorticoid actions will be blocked by GR knockout in the placenta, but maternal glucocorticoid actions will be retained.</w:t>
+        <w:t>and offspring health.  Those models however do not separate effects of dexamethasone on the mother from those on the placenta. To separate these we will use placental GR knockouts and repeat these studies.  We expect that placental-derived glucocorticoid actions will be blocked by GR knockout in the placenta, but maternal glucocorticoid actions will be retained.</w:t>
       </w:r>
       <w:r>
         <w:rPr>
@@ -15805,7 +15557,7 @@
         </w:rPr>
       </w:pPr>
       <w:bookmarkStart w:id="70" w:name="_Toc15461885"/>
-      <w:bookmarkStart w:id="71" w:name="_Toc15617566"/>
+      <w:bookmarkStart w:id="71" w:name="_Toc15624957"/>
       <w:r>
         <w:rPr>
           <w:rFonts w:asciiTheme="minorHAnsi" w:hAnsiTheme="minorHAnsi" w:cstheme="minorHAnsi"/>
@@ -19029,7 +18781,7 @@
 
 <file path=word/comments.xml><?xml version="1.0" encoding="utf-8"?>
 <w:comments xmlns:wpc="http://schemas.microsoft.com/office/word/2010/wordprocessingCanvas" xmlns:cx="http://schemas.microsoft.com/office/drawing/2014/chartex" xmlns:cx1="http://schemas.microsoft.com/office/drawing/2015/9/8/chartex" xmlns:cx2="http://schemas.microsoft.com/office/drawing/2015/10/21/chartex" xmlns:cx3="http://schemas.microsoft.com/office/drawing/2016/5/9/chartex" xmlns:cx4="http://schemas.microsoft.com/office/drawing/2016/5/10/chartex" xmlns:cx5="http://schemas.microsoft.com/office/drawing/2016/5/11/chartex" xmlns:cx6="http://schemas.microsoft.com/office/drawing/2016/5/12/chartex" xmlns:cx7="http://schemas.microsoft.com/office/drawing/2016/5/13/chartex" xmlns:cx8="http://schemas.microsoft.com/office/drawing/2016/5/14/chartex" xmlns:mc="http://schemas.openxmlformats.org/markup-compatibility/2006" xmlns:aink="http://schemas.microsoft.com/office/drawing/2016/ink" xmlns:am3d="http://schemas.microsoft.com/office/drawing/2017/model3d" xmlns:o="urn:schemas-microsoft-com:office:office" xmlns:r="http://schemas.openxmlformats.org/officeDocument/2006/relationships" xmlns:m="http://schemas.openxmlformats.org/officeDocument/2006/math" xmlns:v="urn:schemas-microsoft-com:vml" xmlns:wp14="http://schemas.microsoft.com/office/word/2010/wordprocessingDrawing" xmlns:wp="http://schemas.openxmlformats.org/drawingml/2006/wordprocessingDrawing" xmlns:w10="urn:schemas-microsoft-com:office:word" xmlns:w="http://schemas.openxmlformats.org/wordprocessingml/2006/main" xmlns:w14="http://schemas.microsoft.com/office/word/2010/wordml" xmlns:w15="http://schemas.microsoft.com/office/word/2012/wordml" xmlns:w16cid="http://schemas.microsoft.com/office/word/2016/wordml/cid" xmlns:w16se="http://schemas.microsoft.com/office/word/2015/wordml/symex" xmlns:wpg="http://schemas.microsoft.com/office/word/2010/wordprocessingGroup" xmlns:wpi="http://schemas.microsoft.com/office/word/2010/wordprocessingInk" xmlns:wne="http://schemas.microsoft.com/office/word/2006/wordml" xmlns:wps="http://schemas.microsoft.com/office/word/2010/wordprocessingShape" mc:Ignorable="w14 w15 w16se w16cid wp14">
-  <w:comment w:id="6" w:author="Dave Bridges" w:date="2019-07-31T10:56:00Z" w:initials="DB">
+  <w:comment w:id="7" w:author="Dave Bridges" w:date="2019-07-31T10:56:00Z" w:initials="DB">
     <w:p>
       <w:pPr>
         <w:pStyle w:val="CommentText"/>
@@ -19045,7 +18797,7 @@
       </w:r>
     </w:p>
   </w:comment>
-  <w:comment w:id="23" w:author="Dave Bridges" w:date="2019-07-31T11:05:00Z" w:initials="DB">
+  <w:comment w:id="24" w:author="Dave Bridges" w:date="2019-07-31T11:05:00Z" w:initials="DB">
     <w:p>
       <w:pPr>
         <w:pStyle w:val="CommentText"/>
@@ -19061,7 +18813,7 @@
       </w:r>
     </w:p>
   </w:comment>
-  <w:comment w:id="25" w:author="Dave Bridges" w:date="2019-07-31T11:09:00Z" w:initials="DB">
+  <w:comment w:id="26" w:author="Dave Bridges" w:date="2019-07-31T11:09:00Z" w:initials="DB">
     <w:p>
       <w:pPr>
         <w:pStyle w:val="CommentText"/>
@@ -19077,7 +18829,7 @@
       </w:r>
     </w:p>
   </w:comment>
-  <w:comment w:id="47" w:author="Microsoft Office User" w:date="2019-07-26T14:37:00Z" w:initials="MOU">
+  <w:comment w:id="48" w:author="Microsoft Office User" w:date="2019-07-26T14:37:00Z" w:initials="MOU">
     <w:p>
       <w:pPr>
         <w:pStyle w:val="CommentText"/>
@@ -20727,7 +20479,7 @@
 </file>
 
 <file path=customXml/itemProps1.xml><?xml version="1.0" encoding="utf-8"?>
-<ds:datastoreItem xmlns:ds="http://schemas.openxmlformats.org/officeDocument/2006/customXml" ds:itemID="{50CE8D2D-E5FA-E740-ACFC-ADAC5B31AC06}">
+<ds:datastoreItem xmlns:ds="http://schemas.openxmlformats.org/officeDocument/2006/customXml" ds:itemID="{D23FA7F2-D1EE-B14C-AE92-CA809A187ED0}">
   <ds:schemaRefs>
     <ds:schemaRef ds:uri="http://schemas.openxmlformats.org/officeDocument/2006/bibliography"/>
   </ds:schemaRefs>

</xml_diff>

<commit_message>
Table for Aim 1- Antenatal GC exposure and findings, compiled all papers found so far
</commit_message>
<xml_diff>
--- a/Noura Preliminary Exam/Aim 1.docx
+++ b/Noura Preliminary Exam/Aim 1.docx
@@ -9522,7 +9522,6 @@
         </w:rPr>
         <w:t xml:space="preserve"> </w:t>
       </w:r>
-      <w:proofErr w:type="gramStart"/>
       <w:r>
         <w:rPr>
           <w:rFonts w:asciiTheme="minorHAnsi" w:hAnsiTheme="minorHAnsi" w:cstheme="minorHAnsi"/>
@@ -9537,16 +9536,7 @@
           <w:sz w:val="22"/>
           <w:szCs w:val="22"/>
         </w:rPr>
-        <w:t xml:space="preserve"> week-old</w:t>
-      </w:r>
-      <w:proofErr w:type="gramEnd"/>
-      <w:r>
-        <w:rPr>
-          <w:rFonts w:asciiTheme="minorHAnsi" w:hAnsiTheme="minorHAnsi" w:cstheme="minorHAnsi"/>
-          <w:sz w:val="22"/>
-          <w:szCs w:val="22"/>
-        </w:rPr>
-        <w:t xml:space="preserve"> C57BL/6 virgin mice </w:t>
+        <w:t xml:space="preserve"> week-old C57BL/6 virgin mice </w:t>
       </w:r>
       <w:r>
         <w:rPr>
@@ -10735,7 +10725,33 @@
           <w:sz w:val="22"/>
           <w:szCs w:val="22"/>
         </w:rPr>
-        <w:t>. Briefly, t</w:t>
+        <w:t xml:space="preserve">, since by midgestation, the </w:t>
+      </w:r>
+      <w:proofErr w:type="spellStart"/>
+      <w:r>
+        <w:rPr>
+          <w:rFonts w:asciiTheme="minorHAnsi" w:hAnsiTheme="minorHAnsi" w:cstheme="minorHAnsi"/>
+          <w:sz w:val="22"/>
+          <w:szCs w:val="22"/>
+        </w:rPr>
+        <w:t>placentais</w:t>
+      </w:r>
+      <w:proofErr w:type="spellEnd"/>
+      <w:r>
+        <w:rPr>
+          <w:rFonts w:asciiTheme="minorHAnsi" w:hAnsiTheme="minorHAnsi" w:cstheme="minorHAnsi"/>
+          <w:sz w:val="22"/>
+          <w:szCs w:val="22"/>
+        </w:rPr>
+        <w:t xml:space="preserve"> fully developed and mature.</w:t>
+      </w:r>
+      <w:r>
+        <w:rPr>
+          <w:rFonts w:asciiTheme="minorHAnsi" w:hAnsiTheme="minorHAnsi" w:cstheme="minorHAnsi"/>
+          <w:sz w:val="22"/>
+          <w:szCs w:val="22"/>
+        </w:rPr>
+        <w:t xml:space="preserve"> Briefly, t</w:t>
       </w:r>
       <w:r>
         <w:rPr>
@@ -11425,6 +11441,7 @@
           <w:sz w:val="22"/>
           <w:szCs w:val="22"/>
         </w:rPr>
+        <w:lastRenderedPageBreak/>
         <w:fldChar w:fldCharType="begin" w:fldLock="1"/>
       </w:r>
       <w:r>
@@ -11509,16 +11526,7 @@
           <w:sz w:val="22"/>
           <w:szCs w:val="22"/>
         </w:rPr>
-        <w:t xml:space="preserve">generate wild-type (WT) and heterozygous (Het) offspring at a </w:t>
-      </w:r>
-      <w:r>
-        <w:rPr>
-          <w:rFonts w:asciiTheme="minorHAnsi" w:hAnsiTheme="minorHAnsi" w:cstheme="minorHAnsi"/>
-          <w:sz w:val="22"/>
-          <w:szCs w:val="22"/>
-        </w:rPr>
-        <w:lastRenderedPageBreak/>
-        <w:t>1:1 ratio</w:t>
+        <w:t>generate wild-type (WT) and heterozygous (Het) offspring at a 1:1 ratio</w:t>
       </w:r>
       <w:r>
         <w:rPr>
@@ -11542,25 +11550,7 @@
           <w:sz w:val="22"/>
           <w:szCs w:val="22"/>
         </w:rPr>
-        <w:t xml:space="preserve">The offspring of this first </w:t>
-      </w:r>
-      <w:proofErr w:type="gramStart"/>
-      <w:r>
-        <w:rPr>
-          <w:rFonts w:asciiTheme="minorHAnsi" w:hAnsiTheme="minorHAnsi" w:cstheme="minorHAnsi"/>
-          <w:sz w:val="22"/>
-          <w:szCs w:val="22"/>
-        </w:rPr>
-        <w:t>cross  will</w:t>
-      </w:r>
-      <w:proofErr w:type="gramEnd"/>
-      <w:r>
-        <w:rPr>
-          <w:rFonts w:asciiTheme="minorHAnsi" w:hAnsiTheme="minorHAnsi" w:cstheme="minorHAnsi"/>
-          <w:sz w:val="22"/>
-          <w:szCs w:val="22"/>
-        </w:rPr>
-        <w:t xml:space="preserve"> be bred (WT x Het) to generate </w:t>
+        <w:t xml:space="preserve">The offspring of this first cross  will be bred (WT x Het) to generate </w:t>
       </w:r>
       <w:r>
         <w:rPr>
@@ -12626,25 +12616,7 @@
           <w:sz w:val="22"/>
           <w:szCs w:val="22"/>
         </w:rPr>
-        <w:t xml:space="preserve">If the dam is single housed </w:t>
-      </w:r>
-      <w:proofErr w:type="gramStart"/>
-      <w:r>
-        <w:rPr>
-          <w:rFonts w:asciiTheme="minorHAnsi" w:hAnsiTheme="minorHAnsi" w:cstheme="minorHAnsi"/>
-          <w:sz w:val="22"/>
-          <w:szCs w:val="22"/>
-        </w:rPr>
-        <w:t>or  nursing</w:t>
-      </w:r>
-      <w:proofErr w:type="gramEnd"/>
-      <w:r>
-        <w:rPr>
-          <w:rFonts w:asciiTheme="minorHAnsi" w:hAnsiTheme="minorHAnsi" w:cstheme="minorHAnsi"/>
-          <w:sz w:val="22"/>
-          <w:szCs w:val="22"/>
-        </w:rPr>
-        <w:t xml:space="preserve"> pups:</w:t>
+        <w:t>If the dam is single housed or  nursing pups:</w:t>
       </w:r>
     </w:p>
     <w:p>
@@ -13257,13 +13229,6 @@
       <w:bookmarkEnd w:id="45"/>
     </w:p>
     <w:p>
-      <w:pPr>
-        <w:rPr>
-          <w:rFonts w:asciiTheme="minorHAnsi" w:hAnsiTheme="minorHAnsi" w:cstheme="minorHAnsi"/>
-          <w:sz w:val="22"/>
-          <w:szCs w:val="22"/>
-        </w:rPr>
-      </w:pPr>
       <w:r>
         <w:rPr>
           <w:rFonts w:asciiTheme="minorHAnsi" w:hAnsiTheme="minorHAnsi" w:cstheme="minorHAnsi"/>
@@ -13329,7 +13294,16 @@
           <w:szCs w:val="22"/>
           <w:highlight w:val="yellow"/>
         </w:rPr>
-        <w:t>ACC1, SREBP1c, ACLY and FASN</w:t>
+        <w:t xml:space="preserve">ACC1, SREBP1c, ACLY and </w:t>
+      </w:r>
+      <w:r>
+        <w:rPr>
+          <w:rFonts w:asciiTheme="minorHAnsi" w:hAnsiTheme="minorHAnsi" w:cstheme="minorHAnsi"/>
+          <w:sz w:val="22"/>
+          <w:szCs w:val="22"/>
+          <w:highlight w:val="yellow"/>
+        </w:rPr>
+        <w:t>FASN</w:t>
       </w:r>
       <w:r>
         <w:rPr>
@@ -13353,6 +13327,8 @@
         <w:rPr>
           <w:rStyle w:val="CommentReference"/>
           <w:rFonts w:asciiTheme="minorHAnsi" w:eastAsiaTheme="minorHAnsi" w:hAnsiTheme="minorHAnsi" w:cstheme="minorHAnsi"/>
+          <w:sz w:val="22"/>
+          <w:szCs w:val="22"/>
         </w:rPr>
         <w:commentReference w:id="47"/>
       </w:r>
@@ -13420,7 +13396,23 @@
           <w:sz w:val="22"/>
           <w:szCs w:val="22"/>
         </w:rPr>
-        <w:t xml:space="preserve">  PCR w</w:t>
+        <w:t xml:space="preserve"> </w:t>
+      </w:r>
+      <w:r>
+        <w:rPr>
+          <w:rFonts w:asciiTheme="minorHAnsi" w:hAnsiTheme="minorHAnsi" w:cstheme="minorHAnsi"/>
+          <w:sz w:val="22"/>
+          <w:szCs w:val="22"/>
+        </w:rPr>
+        <w:t xml:space="preserve"> </w:t>
+      </w:r>
+      <w:r>
+        <w:rPr>
+          <w:rFonts w:asciiTheme="minorHAnsi" w:hAnsiTheme="minorHAnsi" w:cstheme="minorHAnsi"/>
+          <w:sz w:val="22"/>
+          <w:szCs w:val="22"/>
+        </w:rPr>
+        <w:t>PCR w</w:t>
       </w:r>
       <w:r>
         <w:rPr>
@@ -13480,8 +13472,29 @@
           <w:sz w:val="22"/>
           <w:szCs w:val="22"/>
         </w:rPr>
+        <w:t xml:space="preserve"> using a piece of the placenta or fetal tails, respectively</w:t>
+      </w:r>
+      <w:r>
+        <w:rPr>
+          <w:rFonts w:asciiTheme="minorHAnsi" w:hAnsiTheme="minorHAnsi" w:cstheme="minorHAnsi"/>
+          <w:color w:val="2A2A2A"/>
+          <w:sz w:val="22"/>
+          <w:szCs w:val="22"/>
+          <w:shd w:val="clear" w:color="auto" w:fill="FFFFFF"/>
+        </w:rPr>
         <w:t>.</w:t>
       </w:r>
+    </w:p>
+    <w:p>
+      <w:pPr>
+        <w:rPr>
+          <w:rFonts w:asciiTheme="minorHAnsi" w:hAnsiTheme="minorHAnsi" w:cstheme="minorHAnsi"/>
+          <w:sz w:val="22"/>
+          <w:szCs w:val="22"/>
+        </w:rPr>
+      </w:pPr>
+      <w:bookmarkStart w:id="48" w:name="_GoBack"/>
+      <w:bookmarkEnd w:id="48"/>
     </w:p>
     <w:p>
       <w:pPr>
@@ -13490,14 +13503,14 @@
           <w:rFonts w:asciiTheme="minorHAnsi" w:hAnsiTheme="minorHAnsi" w:cstheme="minorHAnsi"/>
         </w:rPr>
       </w:pPr>
-      <w:bookmarkStart w:id="48" w:name="_Toc15624947"/>
+      <w:bookmarkStart w:id="49" w:name="_Toc15624947"/>
       <w:r>
         <w:rPr>
           <w:rFonts w:asciiTheme="minorHAnsi" w:hAnsiTheme="minorHAnsi" w:cstheme="minorHAnsi"/>
         </w:rPr>
         <w:t>Genotyping</w:t>
       </w:r>
-      <w:bookmarkEnd w:id="48"/>
+      <w:bookmarkEnd w:id="49"/>
     </w:p>
     <w:p/>
     <w:p>
@@ -13507,8 +13520,8 @@
           <w:rFonts w:asciiTheme="minorHAnsi" w:hAnsiTheme="minorHAnsi" w:cstheme="minorHAnsi"/>
         </w:rPr>
       </w:pPr>
-      <w:bookmarkStart w:id="49" w:name="_Toc15461876"/>
-      <w:bookmarkStart w:id="50" w:name="_Toc15624948"/>
+      <w:bookmarkStart w:id="50" w:name="_Toc15461876"/>
+      <w:bookmarkStart w:id="51" w:name="_Toc15624948"/>
       <w:r>
         <w:rPr>
           <w:rFonts w:asciiTheme="minorHAnsi" w:hAnsiTheme="minorHAnsi" w:cstheme="minorHAnsi"/>
@@ -13516,8 +13529,8 @@
         <w:t>Western Blotting</w:t>
       </w:r>
       <w:bookmarkEnd w:id="46"/>
-      <w:bookmarkEnd w:id="49"/>
       <w:bookmarkEnd w:id="50"/>
+      <w:bookmarkEnd w:id="51"/>
     </w:p>
     <w:p>
       <w:pPr>
@@ -13527,7 +13540,7 @@
           <w:szCs w:val="22"/>
         </w:rPr>
       </w:pPr>
-      <w:commentRangeStart w:id="51"/>
+      <w:commentRangeStart w:id="52"/>
       <w:r>
         <w:rPr>
           <w:rFonts w:asciiTheme="minorHAnsi" w:hAnsiTheme="minorHAnsi" w:cstheme="minorHAnsi"/>
@@ -13678,13 +13691,13 @@
         </w:rPr>
         <w:t>will be used.</w:t>
       </w:r>
-      <w:commentRangeEnd w:id="51"/>
+      <w:commentRangeEnd w:id="52"/>
       <w:r>
         <w:rPr>
           <w:rStyle w:val="CommentReference"/>
           <w:rFonts w:asciiTheme="minorHAnsi" w:eastAsiaTheme="minorHAnsi" w:hAnsiTheme="minorHAnsi" w:cstheme="minorHAnsi"/>
         </w:rPr>
-        <w:commentReference w:id="51"/>
+        <w:commentReference w:id="52"/>
       </w:r>
     </w:p>
     <w:p>
@@ -13694,18 +13707,18 @@
           <w:rFonts w:asciiTheme="minorHAnsi" w:hAnsiTheme="minorHAnsi" w:cstheme="minorHAnsi"/>
         </w:rPr>
       </w:pPr>
-      <w:bookmarkStart w:id="52" w:name="_Toc14032703"/>
-      <w:bookmarkStart w:id="53" w:name="_Toc15461877"/>
-      <w:bookmarkStart w:id="54" w:name="_Toc15624949"/>
+      <w:bookmarkStart w:id="53" w:name="_Toc14032703"/>
+      <w:bookmarkStart w:id="54" w:name="_Toc15461877"/>
+      <w:bookmarkStart w:id="55" w:name="_Toc15624949"/>
       <w:r>
         <w:rPr>
           <w:rFonts w:asciiTheme="minorHAnsi" w:hAnsiTheme="minorHAnsi" w:cstheme="minorHAnsi"/>
         </w:rPr>
         <w:t>Histology</w:t>
       </w:r>
-      <w:bookmarkEnd w:id="52"/>
       <w:bookmarkEnd w:id="53"/>
       <w:bookmarkEnd w:id="54"/>
+      <w:bookmarkEnd w:id="55"/>
     </w:p>
     <w:p>
       <w:pPr>
@@ -13806,16 +13819,16 @@
           <w:rFonts w:asciiTheme="minorHAnsi" w:hAnsiTheme="minorHAnsi" w:cstheme="minorHAnsi"/>
         </w:rPr>
       </w:pPr>
-      <w:bookmarkStart w:id="55" w:name="_Toc15461878"/>
-      <w:bookmarkStart w:id="56" w:name="_Toc15624950"/>
+      <w:bookmarkStart w:id="56" w:name="_Toc15461878"/>
+      <w:bookmarkStart w:id="57" w:name="_Toc15624950"/>
       <w:r>
         <w:rPr>
           <w:rFonts w:asciiTheme="minorHAnsi" w:hAnsiTheme="minorHAnsi" w:cstheme="minorHAnsi"/>
         </w:rPr>
         <w:t>Expected Results</w:t>
       </w:r>
-      <w:bookmarkEnd w:id="55"/>
       <w:bookmarkEnd w:id="56"/>
+      <w:bookmarkEnd w:id="57"/>
     </w:p>
     <w:p>
       <w:pPr>
@@ -13824,8 +13837,8 @@
           <w:rFonts w:asciiTheme="minorHAnsi" w:hAnsiTheme="minorHAnsi" w:cstheme="minorHAnsi"/>
         </w:rPr>
       </w:pPr>
-      <w:bookmarkStart w:id="57" w:name="_Toc15461879"/>
-      <w:bookmarkStart w:id="58" w:name="_Toc15624951"/>
+      <w:bookmarkStart w:id="58" w:name="_Toc15461879"/>
+      <w:bookmarkStart w:id="59" w:name="_Toc15624951"/>
       <w:r>
         <w:rPr>
           <w:rFonts w:asciiTheme="minorHAnsi" w:hAnsiTheme="minorHAnsi" w:cstheme="minorHAnsi"/>
@@ -13852,8 +13865,8 @@
         </w:rPr>
         <w:t xml:space="preserve"> survival?</w:t>
       </w:r>
-      <w:bookmarkEnd w:id="57"/>
       <w:bookmarkEnd w:id="58"/>
+      <w:bookmarkEnd w:id="59"/>
     </w:p>
     <w:p>
       <w:pPr>
@@ -13871,7 +13884,7 @@
         </w:rPr>
         <w:t xml:space="preserve">I hypothesize that our prolonged dexamethasone exposure will reduce placental and fetal development </w:t>
       </w:r>
-      <w:commentRangeStart w:id="59"/>
+      <w:commentRangeStart w:id="60"/>
       <w:r>
         <w:rPr>
           <w:rFonts w:asciiTheme="minorHAnsi" w:hAnsiTheme="minorHAnsi" w:cstheme="minorHAnsi"/>
@@ -13880,13 +13893,13 @@
         </w:rPr>
         <w:t>causing intrauterine growth restriction (IUGR</w:t>
       </w:r>
-      <w:commentRangeEnd w:id="59"/>
+      <w:commentRangeEnd w:id="60"/>
       <w:r>
         <w:rPr>
           <w:rStyle w:val="CommentReference"/>
           <w:rFonts w:asciiTheme="minorHAnsi" w:eastAsiaTheme="minorHAnsi" w:hAnsiTheme="minorHAnsi" w:cstheme="minorBidi"/>
         </w:rPr>
-        <w:commentReference w:id="59"/>
+        <w:commentReference w:id="60"/>
       </w:r>
       <w:r>
         <w:rPr>
@@ -13912,7 +13925,7 @@
         </w:rPr>
         <w:t xml:space="preserve">in </w:t>
       </w:r>
-      <w:commentRangeStart w:id="60"/>
+      <w:commentRangeStart w:id="61"/>
       <w:r>
         <w:rPr>
           <w:rFonts w:asciiTheme="minorHAnsi" w:hAnsiTheme="minorHAnsi" w:cstheme="minorHAnsi"/>
@@ -13921,13 +13934,13 @@
         </w:rPr>
         <w:t xml:space="preserve">all groups </w:t>
       </w:r>
-      <w:commentRangeEnd w:id="60"/>
+      <w:commentRangeEnd w:id="61"/>
       <w:r>
         <w:rPr>
           <w:rStyle w:val="CommentReference"/>
           <w:rFonts w:asciiTheme="minorHAnsi" w:eastAsiaTheme="minorHAnsi" w:hAnsiTheme="minorHAnsi" w:cstheme="minorBidi"/>
         </w:rPr>
-        <w:commentReference w:id="60"/>
+        <w:commentReference w:id="61"/>
       </w:r>
       <w:r>
         <w:rPr>
@@ -13993,7 +14006,7 @@
         </w:rPr>
         <w:t xml:space="preserve">. </w:t>
       </w:r>
-      <w:commentRangeStart w:id="61"/>
+      <w:commentRangeStart w:id="62"/>
       <w:r>
         <w:rPr>
           <w:rFonts w:asciiTheme="minorHAnsi" w:hAnsiTheme="minorHAnsi" w:cstheme="minorHAnsi"/>
@@ -14002,13 +14015,13 @@
         </w:rPr>
         <w:t>This</w:t>
       </w:r>
-      <w:commentRangeEnd w:id="61"/>
+      <w:commentRangeEnd w:id="62"/>
       <w:r>
         <w:rPr>
           <w:rStyle w:val="CommentReference"/>
           <w:rFonts w:asciiTheme="minorHAnsi" w:eastAsiaTheme="minorHAnsi" w:hAnsiTheme="minorHAnsi" w:cstheme="minorBidi"/>
         </w:rPr>
-        <w:commentReference w:id="61"/>
+        <w:commentReference w:id="62"/>
       </w:r>
       <w:r>
         <w:rPr>
@@ -14097,6 +14110,36 @@
           <w:sz w:val="22"/>
           <w:szCs w:val="22"/>
         </w:rPr>
+        <w:t xml:space="preserve">et </w:t>
+      </w:r>
+      <w:r>
+        <w:rPr>
+          <w:rFonts w:asciiTheme="minorHAnsi" w:hAnsiTheme="minorHAnsi" w:cstheme="minorHAnsi"/>
+          <w:i/>
+          <w:noProof/>
+          <w:sz w:val="22"/>
+          <w:szCs w:val="22"/>
+        </w:rPr>
+        <w:lastRenderedPageBreak/>
+        <w:t>al.</w:t>
+      </w:r>
+      <w:r>
+        <w:rPr>
+          <w:rFonts w:asciiTheme="minorHAnsi" w:hAnsiTheme="minorHAnsi" w:cstheme="minorHAnsi"/>
+          <w:noProof/>
+          <w:sz w:val="22"/>
+          <w:szCs w:val="22"/>
+        </w:rPr>
+        <w:t xml:space="preserve">, 2007; Wieczorek </w:t>
+      </w:r>
+      <w:r>
+        <w:rPr>
+          <w:rFonts w:asciiTheme="minorHAnsi" w:hAnsiTheme="minorHAnsi" w:cstheme="minorHAnsi"/>
+          <w:i/>
+          <w:noProof/>
+          <w:sz w:val="22"/>
+          <w:szCs w:val="22"/>
+        </w:rPr>
         <w:t>et al.</w:t>
       </w:r>
       <w:r>
@@ -14106,25 +14149,6 @@
           <w:sz w:val="22"/>
           <w:szCs w:val="22"/>
         </w:rPr>
-        <w:t xml:space="preserve">, 2007; Wieczorek </w:t>
-      </w:r>
-      <w:r>
-        <w:rPr>
-          <w:rFonts w:asciiTheme="minorHAnsi" w:hAnsiTheme="minorHAnsi" w:cstheme="minorHAnsi"/>
-          <w:i/>
-          <w:noProof/>
-          <w:sz w:val="22"/>
-          <w:szCs w:val="22"/>
-        </w:rPr>
-        <w:t>et al.</w:t>
-      </w:r>
-      <w:r>
-        <w:rPr>
-          <w:rFonts w:asciiTheme="minorHAnsi" w:hAnsiTheme="minorHAnsi" w:cstheme="minorHAnsi"/>
-          <w:noProof/>
-          <w:sz w:val="22"/>
-          <w:szCs w:val="22"/>
-        </w:rPr>
         <w:t>, 2019)</w:t>
       </w:r>
       <w:r>
@@ -14173,16 +14197,7 @@
           <w:sz w:val="22"/>
           <w:szCs w:val="22"/>
         </w:rPr>
-        <w:t xml:space="preserve"> but given the expected increased IUGR, I </w:t>
-      </w:r>
-      <w:r>
-        <w:rPr>
-          <w:rFonts w:asciiTheme="minorHAnsi" w:hAnsiTheme="minorHAnsi" w:cstheme="minorHAnsi"/>
-          <w:sz w:val="22"/>
-          <w:szCs w:val="22"/>
-        </w:rPr>
-        <w:lastRenderedPageBreak/>
-        <w:t>expect f</w:t>
+        <w:t xml:space="preserve"> but given the expected increased IUGR, I expect f</w:t>
       </w:r>
       <w:r>
         <w:rPr>
@@ -14217,8 +14232,8 @@
           <w:rFonts w:asciiTheme="minorHAnsi" w:hAnsiTheme="minorHAnsi" w:cstheme="minorHAnsi"/>
         </w:rPr>
       </w:pPr>
-      <w:bookmarkStart w:id="62" w:name="_Toc15624952"/>
-      <w:bookmarkStart w:id="63" w:name="_Toc15461882"/>
+      <w:bookmarkStart w:id="63" w:name="_Toc15624952"/>
+      <w:bookmarkStart w:id="64" w:name="_Toc15461882"/>
       <w:r>
         <w:rPr>
           <w:rFonts w:asciiTheme="minorHAnsi" w:hAnsiTheme="minorHAnsi" w:cstheme="minorHAnsi"/>
@@ -14249,14 +14264,14 @@
         </w:rPr>
         <w:t> How does maternal GC exposure affect the expression of placental nutrient transporters?</w:t>
       </w:r>
-      <w:bookmarkEnd w:id="62"/>
+      <w:bookmarkEnd w:id="63"/>
       <w:r>
         <w:rPr>
           <w:rFonts w:asciiTheme="minorHAnsi" w:hAnsiTheme="minorHAnsi" w:cstheme="minorHAnsi"/>
         </w:rPr>
         <w:t> </w:t>
       </w:r>
-      <w:bookmarkEnd w:id="63"/>
+      <w:bookmarkEnd w:id="64"/>
     </w:p>
     <w:p>
       <w:pPr>
@@ -14446,7 +14461,7 @@
         </w:rPr>
         <w:t xml:space="preserve">I also predict </w:t>
       </w:r>
-      <w:commentRangeStart w:id="64"/>
+      <w:commentRangeStart w:id="65"/>
       <w:r>
         <w:rPr>
           <w:rFonts w:asciiTheme="minorHAnsi" w:hAnsiTheme="minorHAnsi" w:cstheme="minorHAnsi"/>
@@ -14487,7 +14502,7 @@
         </w:rPr>
         <w:t xml:space="preserve">placental </w:t>
       </w:r>
-      <w:commentRangeStart w:id="65"/>
+      <w:commentRangeStart w:id="66"/>
       <w:r>
         <w:rPr>
           <w:rFonts w:asciiTheme="minorHAnsi" w:hAnsiTheme="minorHAnsi" w:cstheme="minorHAnsi"/>
@@ -14496,13 +14511,13 @@
         </w:rPr>
         <w:t xml:space="preserve">transfer </w:t>
       </w:r>
-      <w:commentRangeEnd w:id="65"/>
+      <w:commentRangeEnd w:id="66"/>
       <w:r>
         <w:rPr>
           <w:rStyle w:val="CommentReference"/>
           <w:rFonts w:asciiTheme="minorHAnsi" w:eastAsiaTheme="minorHAnsi" w:hAnsiTheme="minorHAnsi" w:cstheme="minorBidi"/>
         </w:rPr>
-        <w:commentReference w:id="65"/>
+        <w:commentReference w:id="66"/>
       </w:r>
       <w:r>
         <w:rPr>
@@ -14528,7 +14543,7 @@
         </w:rPr>
         <w:t xml:space="preserve"> in </w:t>
       </w:r>
-      <w:commentRangeStart w:id="66"/>
+      <w:commentRangeStart w:id="67"/>
       <w:r>
         <w:rPr>
           <w:rFonts w:asciiTheme="minorHAnsi" w:hAnsiTheme="minorHAnsi" w:cstheme="minorHAnsi"/>
@@ -14537,13 +14552,13 @@
         </w:rPr>
         <w:t xml:space="preserve">amino acid transporter expression </w:t>
       </w:r>
-      <w:commentRangeEnd w:id="66"/>
+      <w:commentRangeEnd w:id="67"/>
       <w:r>
         <w:rPr>
           <w:rStyle w:val="CommentReference"/>
           <w:rFonts w:asciiTheme="minorHAnsi" w:eastAsiaTheme="minorHAnsi" w:hAnsiTheme="minorHAnsi" w:cstheme="minorBidi"/>
         </w:rPr>
-        <w:commentReference w:id="66"/>
+        <w:commentReference w:id="67"/>
       </w:r>
       <w:r>
         <w:rPr>
@@ -14621,13 +14636,13 @@
         </w:rPr>
         <w:t xml:space="preserve"> </w:t>
       </w:r>
-      <w:commentRangeEnd w:id="64"/>
+      <w:commentRangeEnd w:id="65"/>
       <w:r>
         <w:rPr>
           <w:rStyle w:val="CommentReference"/>
           <w:rFonts w:asciiTheme="minorHAnsi" w:eastAsiaTheme="minorHAnsi" w:hAnsiTheme="minorHAnsi" w:cstheme="minorBidi"/>
         </w:rPr>
-        <w:commentReference w:id="64"/>
+        <w:commentReference w:id="65"/>
       </w:r>
       <w:r>
         <w:rPr>
@@ -14824,8 +14839,8 @@
           <w:szCs w:val="18"/>
         </w:rPr>
       </w:pPr>
-      <w:bookmarkStart w:id="67" w:name="_Toc15624953"/>
-      <w:bookmarkStart w:id="68" w:name="_Toc15461881"/>
+      <w:bookmarkStart w:id="68" w:name="_Toc15624953"/>
+      <w:bookmarkStart w:id="69" w:name="_Toc15461881"/>
       <w:r>
         <w:rPr>
           <w:rFonts w:asciiTheme="minorHAnsi" w:hAnsiTheme="minorHAnsi" w:cstheme="minorHAnsi"/>
@@ -14840,14 +14855,14 @@
         </w:rPr>
         <w:t> Is placental mTORC1 signaling altered after maternal GC exposure?</w:t>
       </w:r>
-      <w:bookmarkEnd w:id="67"/>
+      <w:bookmarkEnd w:id="68"/>
       <w:r>
         <w:rPr>
           <w:rFonts w:asciiTheme="minorHAnsi" w:hAnsiTheme="minorHAnsi" w:cstheme="minorHAnsi"/>
         </w:rPr>
         <w:t xml:space="preserve"> </w:t>
       </w:r>
-      <w:bookmarkEnd w:id="68"/>
+      <w:bookmarkEnd w:id="69"/>
     </w:p>
     <w:p>
       <w:pPr>
@@ -15064,8 +15079,8 @@
           <w:rFonts w:asciiTheme="minorHAnsi" w:hAnsiTheme="minorHAnsi" w:cstheme="minorHAnsi"/>
         </w:rPr>
       </w:pPr>
-      <w:bookmarkStart w:id="69" w:name="_Toc15461880"/>
-      <w:bookmarkStart w:id="70" w:name="_Toc15624954"/>
+      <w:bookmarkStart w:id="70" w:name="_Toc15461880"/>
+      <w:bookmarkStart w:id="71" w:name="_Toc15624954"/>
       <w:r>
         <w:rPr>
           <w:rFonts w:asciiTheme="minorHAnsi" w:hAnsiTheme="minorHAnsi" w:cstheme="minorHAnsi"/>
@@ -15096,14 +15111,14 @@
         </w:rPr>
         <w:t xml:space="preserve"> How does maternal GC exposure affect placental </w:t>
       </w:r>
-      <w:bookmarkEnd w:id="69"/>
+      <w:bookmarkEnd w:id="70"/>
       <w:r>
         <w:rPr>
           <w:rFonts w:asciiTheme="minorHAnsi" w:hAnsiTheme="minorHAnsi" w:cstheme="minorHAnsi"/>
         </w:rPr>
         <w:t>endocrine function?</w:t>
       </w:r>
-      <w:bookmarkEnd w:id="70"/>
+      <w:bookmarkEnd w:id="71"/>
     </w:p>
     <w:p>
       <w:pPr>
@@ -15201,7 +15216,7 @@
         </w:rPr>
         <w:t xml:space="preserve"> mTORC1 activity </w:t>
       </w:r>
-      <w:commentRangeStart w:id="71"/>
+      <w:commentRangeStart w:id="72"/>
       <w:r>
         <w:rPr>
           <w:rFonts w:asciiTheme="minorHAnsi" w:hAnsiTheme="minorHAnsi" w:cstheme="minorHAnsi"/>
@@ -15262,13 +15277,13 @@
         </w:rPr>
         <w:fldChar w:fldCharType="end"/>
       </w:r>
-      <w:commentRangeEnd w:id="71"/>
+      <w:commentRangeEnd w:id="72"/>
       <w:r>
         <w:rPr>
           <w:rStyle w:val="CommentReference"/>
           <w:rFonts w:asciiTheme="minorHAnsi" w:eastAsiaTheme="minorHAnsi" w:hAnsiTheme="minorHAnsi" w:cstheme="minorBidi"/>
         </w:rPr>
-        <w:commentReference w:id="71"/>
+        <w:commentReference w:id="72"/>
       </w:r>
       <w:r>
         <w:rPr>
@@ -15303,8 +15318,8 @@
         </w:rPr>
         <w:t xml:space="preserve">  </w:t>
       </w:r>
-      <w:commentRangeStart w:id="72"/>
       <w:commentRangeStart w:id="73"/>
+      <w:commentRangeStart w:id="74"/>
       <w:r>
         <w:rPr>
           <w:rFonts w:asciiTheme="minorHAnsi" w:hAnsiTheme="minorHAnsi" w:cstheme="minorHAnsi"/>
@@ -15313,21 +15328,21 @@
         </w:rPr>
         <w:t>IGF2</w:t>
       </w:r>
-      <w:commentRangeEnd w:id="72"/>
+      <w:commentRangeEnd w:id="73"/>
       <w:r>
         <w:rPr>
           <w:rStyle w:val="CommentReference"/>
           <w:rFonts w:asciiTheme="minorHAnsi" w:eastAsiaTheme="minorHAnsi" w:hAnsiTheme="minorHAnsi" w:cstheme="minorBidi"/>
         </w:rPr>
-        <w:commentReference w:id="72"/>
-      </w:r>
-      <w:commentRangeEnd w:id="73"/>
+        <w:commentReference w:id="73"/>
+      </w:r>
+      <w:commentRangeEnd w:id="74"/>
       <w:r>
         <w:rPr>
           <w:rStyle w:val="CommentReference"/>
           <w:rFonts w:asciiTheme="minorHAnsi" w:eastAsiaTheme="minorHAnsi" w:hAnsiTheme="minorHAnsi" w:cstheme="minorBidi"/>
         </w:rPr>
-        <w:commentReference w:id="73"/>
+        <w:commentReference w:id="74"/>
       </w:r>
     </w:p>
     <w:p>
@@ -15344,8 +15359,8 @@
           <w:rFonts w:asciiTheme="minorHAnsi" w:hAnsiTheme="minorHAnsi" w:cstheme="minorHAnsi"/>
         </w:rPr>
       </w:pPr>
-      <w:bookmarkStart w:id="74" w:name="_Toc15624955"/>
-      <w:bookmarkStart w:id="75" w:name="_Toc15461883"/>
+      <w:bookmarkStart w:id="75" w:name="_Toc15624955"/>
+      <w:bookmarkStart w:id="76" w:name="_Toc15461883"/>
       <w:r>
         <w:rPr>
           <w:rFonts w:asciiTheme="minorHAnsi" w:hAnsiTheme="minorHAnsi" w:cstheme="minorHAnsi"/>
@@ -15366,14 +15381,14 @@
         </w:rPr>
         <w:t>survival, weight, body composition and corticosterone levels altered with maternal GC exposure?</w:t>
       </w:r>
-      <w:bookmarkEnd w:id="74"/>
+      <w:bookmarkEnd w:id="75"/>
       <w:r>
         <w:rPr>
           <w:rFonts w:asciiTheme="minorHAnsi" w:hAnsiTheme="minorHAnsi" w:cstheme="minorHAnsi"/>
         </w:rPr>
         <w:t xml:space="preserve"> </w:t>
       </w:r>
-      <w:bookmarkEnd w:id="75"/>
+      <w:bookmarkEnd w:id="76"/>
     </w:p>
     <w:p>
       <w:pPr>
@@ -15497,7 +15512,7 @@
         </w:rPr>
         <w:t xml:space="preserve">). </w:t>
       </w:r>
-      <w:commentRangeStart w:id="76"/>
+      <w:commentRangeStart w:id="77"/>
       <w:r>
         <w:rPr>
           <w:rFonts w:asciiTheme="minorHAnsi" w:hAnsiTheme="minorHAnsi" w:cstheme="minorHAnsi"/>
@@ -15506,13 +15521,13 @@
         </w:rPr>
         <w:t xml:space="preserve">Conceptional </w:t>
       </w:r>
-      <w:commentRangeEnd w:id="76"/>
+      <w:commentRangeEnd w:id="77"/>
       <w:r>
         <w:rPr>
           <w:rStyle w:val="CommentReference"/>
           <w:rFonts w:asciiTheme="minorHAnsi" w:eastAsiaTheme="minorHAnsi" w:hAnsiTheme="minorHAnsi" w:cstheme="minorBidi"/>
         </w:rPr>
-        <w:commentReference w:id="76"/>
+        <w:commentReference w:id="77"/>
       </w:r>
       <w:r>
         <w:rPr>
@@ -15825,15 +15840,14 @@
           <w:szCs w:val="18"/>
         </w:rPr>
       </w:pPr>
-      <w:bookmarkStart w:id="77" w:name="_Toc15461884"/>
-      <w:bookmarkStart w:id="78" w:name="_Toc15624956"/>
+      <w:bookmarkStart w:id="78" w:name="_Toc15461884"/>
+      <w:bookmarkStart w:id="79" w:name="_Toc15624956"/>
       <w:r>
         <w:rPr>
           <w:rFonts w:asciiTheme="minorHAnsi" w:hAnsiTheme="minorHAnsi" w:cstheme="minorHAnsi"/>
           <w:b/>
           <w:bCs/>
         </w:rPr>
-        <w:lastRenderedPageBreak/>
         <w:t>Aim 1.6: </w:t>
       </w:r>
       <w:r>
@@ -15842,8 +15856,8 @@
         </w:rPr>
         <w:t>Does a placental GR-KO model rescue the placental and fetal effects of GC exposure?</w:t>
       </w:r>
-      <w:bookmarkEnd w:id="77"/>
       <w:bookmarkEnd w:id="78"/>
+      <w:bookmarkEnd w:id="79"/>
     </w:p>
     <w:p>
       <w:pPr>
@@ -15875,35 +15889,7 @@
           <w:sz w:val="22"/>
           <w:szCs w:val="22"/>
         </w:rPr>
-        <w:t xml:space="preserve">and offspring health.  Those models however do not separate effects of dexamethasone on the mother from those on the placenta. To separate </w:t>
-      </w:r>
-      <w:proofErr w:type="gramStart"/>
-      <w:r>
-        <w:rPr>
-          <w:rFonts w:asciiTheme="minorHAnsi" w:hAnsiTheme="minorHAnsi" w:cstheme="minorHAnsi"/>
-          <w:sz w:val="22"/>
-          <w:szCs w:val="22"/>
-        </w:rPr>
-        <w:t>these</w:t>
-      </w:r>
-      <w:proofErr w:type="gramEnd"/>
-      <w:r>
-        <w:rPr>
-          <w:rFonts w:asciiTheme="minorHAnsi" w:hAnsiTheme="minorHAnsi" w:cstheme="minorHAnsi"/>
-          <w:sz w:val="22"/>
-          <w:szCs w:val="22"/>
-        </w:rPr>
-        <w:t xml:space="preserve"> we will use placental GR knockouts and repeat these studies.  We expect that placental-derived glucocorticoid actions will be </w:t>
-      </w:r>
-      <w:bookmarkStart w:id="79" w:name="_GoBack"/>
-      <w:bookmarkEnd w:id="79"/>
-      <w:r>
-        <w:rPr>
-          <w:rFonts w:asciiTheme="minorHAnsi" w:hAnsiTheme="minorHAnsi" w:cstheme="minorHAnsi"/>
-          <w:sz w:val="22"/>
-          <w:szCs w:val="22"/>
-        </w:rPr>
-        <w:t>blocked by GR knockout in the placenta, but maternal glucocorticoid actions will be retained.</w:t>
+        <w:t>and offspring health.  Those models however do not separate effects of dexamethasone on the mother from those on the placenta. To separate these we will use placental GR knockouts and repeat these studies.  We expect that placental-derived glucocorticoid actions will be blocked by GR knockout in the placenta, but maternal glucocorticoid actions will be retained.</w:t>
       </w:r>
       <w:r>
         <w:rPr>
@@ -15986,25 +15972,7 @@
           <w:sz w:val="22"/>
           <w:szCs w:val="22"/>
         </w:rPr>
-        <w:t xml:space="preserve">their </w:t>
-      </w:r>
-      <w:proofErr w:type="gramStart"/>
-      <w:r>
-        <w:rPr>
-          <w:rFonts w:asciiTheme="minorHAnsi" w:hAnsiTheme="minorHAnsi" w:cstheme="minorHAnsi"/>
-          <w:sz w:val="22"/>
-          <w:szCs w:val="22"/>
-        </w:rPr>
-        <w:t>1 week</w:t>
-      </w:r>
-      <w:proofErr w:type="gramEnd"/>
-      <w:r>
-        <w:rPr>
-          <w:rFonts w:asciiTheme="minorHAnsi" w:hAnsiTheme="minorHAnsi" w:cstheme="minorHAnsi"/>
-          <w:sz w:val="22"/>
-          <w:szCs w:val="22"/>
-        </w:rPr>
-        <w:t xml:space="preserve"> dexamethasone</w:t>
+        <w:t>their 1 week dexamethasone</w:t>
       </w:r>
       <w:r>
         <w:rPr>
@@ -19236,7 +19204,7 @@
       </w:r>
     </w:p>
   </w:comment>
-  <w:comment w:id="51" w:author="Dave Bridges" w:date="2019-07-31T11:18:00Z" w:initials="DB">
+  <w:comment w:id="52" w:author="Dave Bridges" w:date="2019-07-31T11:18:00Z" w:initials="DB">
     <w:p>
       <w:pPr>
         <w:pStyle w:val="CommentText"/>
@@ -19252,7 +19220,7 @@
       </w:r>
     </w:p>
   </w:comment>
-  <w:comment w:id="59" w:author="Dave Bridges" w:date="2019-08-02T10:32:00Z" w:initials="DB">
+  <w:comment w:id="60" w:author="Dave Bridges" w:date="2019-08-02T10:32:00Z" w:initials="DB">
     <w:p>
       <w:pPr>
         <w:pStyle w:val="CommentText"/>
@@ -19268,7 +19236,7 @@
       </w:r>
     </w:p>
   </w:comment>
-  <w:comment w:id="60" w:author="Dave Bridges" w:date="2019-08-02T11:23:00Z" w:initials="DB">
+  <w:comment w:id="61" w:author="Dave Bridges" w:date="2019-08-02T11:23:00Z" w:initials="DB">
     <w:p>
       <w:pPr>
         <w:pStyle w:val="CommentText"/>
@@ -19284,7 +19252,7 @@
       </w:r>
     </w:p>
   </w:comment>
-  <w:comment w:id="61" w:author="Dave Bridges" w:date="2019-08-02T11:22:00Z" w:initials="DB">
+  <w:comment w:id="62" w:author="Dave Bridges" w:date="2019-08-02T11:22:00Z" w:initials="DB">
     <w:p>
       <w:pPr>
         <w:pStyle w:val="CommentText"/>
@@ -19300,7 +19268,7 @@
       </w:r>
     </w:p>
   </w:comment>
-  <w:comment w:id="65" w:author="Dave Bridges" w:date="2019-08-02T10:51:00Z" w:initials="DB">
+  <w:comment w:id="66" w:author="Dave Bridges" w:date="2019-08-02T10:51:00Z" w:initials="DB">
     <w:p>
       <w:pPr>
         <w:pStyle w:val="CommentText"/>
@@ -19316,7 +19284,7 @@
       </w:r>
     </w:p>
   </w:comment>
-  <w:comment w:id="66" w:author="Dave Bridges" w:date="2019-08-02T11:03:00Z" w:initials="DB">
+  <w:comment w:id="67" w:author="Dave Bridges" w:date="2019-08-02T11:03:00Z" w:initials="DB">
     <w:p>
       <w:pPr>
         <w:pStyle w:val="CommentText"/>
@@ -19332,7 +19300,7 @@
       </w:r>
     </w:p>
   </w:comment>
-  <w:comment w:id="64" w:author="Dave Bridges" w:date="2019-08-02T11:09:00Z" w:initials="DB">
+  <w:comment w:id="65" w:author="Dave Bridges" w:date="2019-08-02T11:09:00Z" w:initials="DB">
     <w:p>
       <w:pPr>
         <w:pStyle w:val="CommentText"/>
@@ -19353,7 +19321,7 @@
       <w:proofErr w:type="spellEnd"/>
     </w:p>
   </w:comment>
-  <w:comment w:id="71" w:author="Dave Bridges" w:date="2019-08-02T11:17:00Z" w:initials="DB">
+  <w:comment w:id="72" w:author="Dave Bridges" w:date="2019-08-02T11:17:00Z" w:initials="DB">
     <w:p>
       <w:pPr>
         <w:pStyle w:val="CommentText"/>
@@ -19366,22 +19334,6 @@
       </w:r>
       <w:r>
         <w:t>Stephenson, look in grant</w:t>
-      </w:r>
-    </w:p>
-  </w:comment>
-  <w:comment w:id="72" w:author="Dave Bridges" w:date="2019-08-02T11:18:00Z" w:initials="DB">
-    <w:p>
-      <w:pPr>
-        <w:pStyle w:val="CommentText"/>
-      </w:pPr>
-      <w:r>
-        <w:rPr>
-          <w:rStyle w:val="CommentReference"/>
-        </w:rPr>
-        <w:annotationRef/>
-      </w:r>
-      <w:r>
-        <w:t>Look at this.</w:t>
       </w:r>
     </w:p>
   </w:comment>
@@ -19397,15 +19349,23 @@
         <w:annotationRef/>
       </w:r>
       <w:r>
-        <w:t xml:space="preserve">Pending these </w:t>
-      </w:r>
-      <w:proofErr w:type="gramStart"/>
-      <w:r>
-        <w:t>results</w:t>
-      </w:r>
-      <w:proofErr w:type="gramEnd"/>
-      <w:r>
-        <w:t xml:space="preserve"> we will evaluate serum levels of these hormones.</w:t>
+        <w:t>Look at this.</w:t>
+      </w:r>
+    </w:p>
+  </w:comment>
+  <w:comment w:id="74" w:author="Dave Bridges" w:date="2019-08-02T11:18:00Z" w:initials="DB">
+    <w:p>
+      <w:pPr>
+        <w:pStyle w:val="CommentText"/>
+      </w:pPr>
+      <w:r>
+        <w:rPr>
+          <w:rStyle w:val="CommentReference"/>
+        </w:rPr>
+        <w:annotationRef/>
+      </w:r>
+      <w:r>
+        <w:t>Pending these results we will evaluate serum levels of these hormones.</w:t>
       </w:r>
     </w:p>
     <w:p>
@@ -19422,7 +19382,7 @@
       </w:r>
     </w:p>
   </w:comment>
-  <w:comment w:id="76" w:author="Dave Bridges" w:date="2019-08-02T11:24:00Z" w:initials="DB">
+  <w:comment w:id="77" w:author="Dave Bridges" w:date="2019-08-02T11:24:00Z" w:initials="DB">
     <w:p>
       <w:pPr>
         <w:pStyle w:val="CommentText"/>
@@ -21068,7 +21028,7 @@
 </file>
 
 <file path=customXml/itemProps1.xml><?xml version="1.0" encoding="utf-8"?>
-<ds:datastoreItem xmlns:ds="http://schemas.openxmlformats.org/officeDocument/2006/customXml" ds:itemID="{334B1721-FDCB-2744-9FC7-F26BEFB02D31}">
+<ds:datastoreItem xmlns:ds="http://schemas.openxmlformats.org/officeDocument/2006/customXml" ds:itemID="{E640FA27-E67B-4043-B0D7-7FEE27E8E331}">
   <ds:schemaRefs>
     <ds:schemaRef ds:uri="http://schemas.openxmlformats.org/officeDocument/2006/bibliography"/>
   </ds:schemaRefs>

</xml_diff>

<commit_message>
Small edits to aim 1, started on/added aim 3 :)
</commit_message>
<xml_diff>
--- a/Noura Preliminary Exam/Aim 1.docx
+++ b/Noura Preliminary Exam/Aim 1.docx
@@ -35,15 +35,7 @@
             <w:rPr>
               <w:rFonts w:asciiTheme="minorHAnsi" w:hAnsiTheme="minorHAnsi" w:cstheme="minorHAnsi"/>
             </w:rPr>
-            <w:t>Table of Conte</w:t>
-          </w:r>
-          <w:bookmarkStart w:id="0" w:name="_GoBack"/>
-          <w:bookmarkEnd w:id="0"/>
-          <w:r>
-            <w:rPr>
-              <w:rFonts w:asciiTheme="minorHAnsi" w:hAnsiTheme="minorHAnsi" w:cstheme="minorHAnsi"/>
-            </w:rPr>
-            <w:t>nts</w:t>
+            <w:t>Table of Contents</w:t>
           </w:r>
         </w:p>
         <w:p>
@@ -2687,8 +2679,8 @@
           <w:rFonts w:asciiTheme="minorHAnsi" w:hAnsiTheme="minorHAnsi" w:cstheme="minorHAnsi"/>
         </w:rPr>
       </w:pPr>
-      <w:bookmarkStart w:id="1" w:name="_Toc15461855"/>
-      <w:bookmarkStart w:id="2" w:name="_Toc16190073"/>
+      <w:bookmarkStart w:id="0" w:name="_Toc15461855"/>
+      <w:bookmarkStart w:id="1" w:name="_Toc16190073"/>
       <w:r>
         <w:rPr>
           <w:rFonts w:asciiTheme="minorHAnsi" w:hAnsiTheme="minorHAnsi" w:cstheme="minorHAnsi"/>
@@ -2696,8 +2688,8 @@
         <w:lastRenderedPageBreak/>
         <w:t>Specific Aim 1</w:t>
       </w:r>
+      <w:bookmarkEnd w:id="0"/>
       <w:bookmarkEnd w:id="1"/>
-      <w:bookmarkEnd w:id="2"/>
     </w:p>
     <w:p>
       <w:pPr>
@@ -3743,16 +3735,16 @@
           <w:rFonts w:asciiTheme="minorHAnsi" w:hAnsiTheme="minorHAnsi" w:cstheme="minorHAnsi"/>
         </w:rPr>
       </w:pPr>
-      <w:bookmarkStart w:id="3" w:name="_Toc15461856"/>
-      <w:bookmarkStart w:id="4" w:name="_Toc16190074"/>
+      <w:bookmarkStart w:id="2" w:name="_Toc15461856"/>
+      <w:bookmarkStart w:id="3" w:name="_Toc16190074"/>
       <w:r>
         <w:rPr>
           <w:rFonts w:asciiTheme="minorHAnsi" w:hAnsiTheme="minorHAnsi" w:cstheme="minorHAnsi"/>
         </w:rPr>
         <w:t>Rationale and Background</w:t>
       </w:r>
+      <w:bookmarkEnd w:id="2"/>
       <w:bookmarkEnd w:id="3"/>
-      <w:bookmarkEnd w:id="4"/>
     </w:p>
     <w:p>
       <w:pPr>
@@ -3761,8 +3753,8 @@
           <w:rFonts w:asciiTheme="minorHAnsi" w:hAnsiTheme="minorHAnsi" w:cstheme="minorHAnsi"/>
         </w:rPr>
       </w:pPr>
-      <w:bookmarkStart w:id="5" w:name="_Toc15461857"/>
-      <w:bookmarkStart w:id="6" w:name="_Toc16190075"/>
+      <w:bookmarkStart w:id="4" w:name="_Toc15461857"/>
+      <w:bookmarkStart w:id="5" w:name="_Toc16190075"/>
       <w:r>
         <w:rPr>
           <w:rFonts w:asciiTheme="minorHAnsi" w:hAnsiTheme="minorHAnsi" w:cstheme="minorHAnsi"/>
@@ -3781,8 +3773,8 @@
         </w:rPr>
         <w:t>Development and Physiology</w:t>
       </w:r>
+      <w:bookmarkEnd w:id="4"/>
       <w:bookmarkEnd w:id="5"/>
-      <w:bookmarkEnd w:id="6"/>
     </w:p>
     <w:p>
       <w:pPr>
@@ -4825,7 +4817,7 @@
           <w:rFonts w:asciiTheme="minorHAnsi" w:hAnsiTheme="minorHAnsi"/>
         </w:rPr>
       </w:pPr>
-      <w:bookmarkStart w:id="7" w:name="_Toc16190076"/>
+      <w:bookmarkStart w:id="6" w:name="_Toc16190076"/>
       <w:r>
         <w:rPr>
           <w:rFonts w:asciiTheme="minorHAnsi" w:hAnsiTheme="minorHAnsi"/>
@@ -4851,7 +4843,7 @@
         </w:rPr>
         <w:t>l cell types and zones</w:t>
       </w:r>
-      <w:bookmarkEnd w:id="7"/>
+      <w:bookmarkEnd w:id="6"/>
     </w:p>
     <w:p>
       <w:pPr>
@@ -4873,6 +4865,7 @@
       <w:r>
         <w:rPr>
           <w:rFonts w:asciiTheme="minorHAnsi" w:hAnsiTheme="minorHAnsi" w:cstheme="minorHAnsi"/>
+          <w:noProof/>
           <w:sz w:val="22"/>
           <w:szCs w:val="22"/>
         </w:rPr>
@@ -5048,8 +5041,8 @@
           <w:rFonts w:asciiTheme="minorHAnsi" w:hAnsiTheme="minorHAnsi" w:cstheme="minorHAnsi"/>
         </w:rPr>
       </w:pPr>
-      <w:bookmarkStart w:id="8" w:name="_Toc15461858"/>
-      <w:bookmarkStart w:id="9" w:name="_Toc16190077"/>
+      <w:bookmarkStart w:id="7" w:name="_Toc15461858"/>
+      <w:bookmarkStart w:id="8" w:name="_Toc16190077"/>
       <w:r>
         <w:rPr>
           <w:rFonts w:asciiTheme="minorHAnsi" w:hAnsiTheme="minorHAnsi" w:cstheme="minorHAnsi"/>
@@ -5080,8 +5073,8 @@
         </w:rPr>
         <w:t>in Pregnancy</w:t>
       </w:r>
+      <w:bookmarkEnd w:id="7"/>
       <w:bookmarkEnd w:id="8"/>
-      <w:bookmarkEnd w:id="9"/>
     </w:p>
     <w:p>
       <w:pPr>
@@ -5880,16 +5873,16 @@
           <w:rFonts w:asciiTheme="minorHAnsi" w:hAnsiTheme="minorHAnsi" w:cstheme="minorHAnsi"/>
         </w:rPr>
       </w:pPr>
-      <w:bookmarkStart w:id="10" w:name="_Toc15461860"/>
-      <w:bookmarkStart w:id="11" w:name="_Toc16190078"/>
+      <w:bookmarkStart w:id="9" w:name="_Toc15461860"/>
+      <w:bookmarkStart w:id="10" w:name="_Toc16190078"/>
       <w:r>
         <w:rPr>
           <w:rFonts w:asciiTheme="minorHAnsi" w:hAnsiTheme="minorHAnsi" w:cstheme="minorHAnsi"/>
         </w:rPr>
         <w:t>Fetal HPA Axis Development</w:t>
       </w:r>
+      <w:bookmarkEnd w:id="9"/>
       <w:bookmarkEnd w:id="10"/>
-      <w:bookmarkEnd w:id="11"/>
     </w:p>
     <w:p>
       <w:pPr>
@@ -6267,16 +6260,16 @@
           <w:rFonts w:asciiTheme="minorHAnsi" w:hAnsiTheme="minorHAnsi" w:cstheme="minorHAnsi"/>
         </w:rPr>
       </w:pPr>
-      <w:bookmarkStart w:id="12" w:name="_Toc15461861"/>
-      <w:bookmarkStart w:id="13" w:name="_Toc16190079"/>
+      <w:bookmarkStart w:id="11" w:name="_Toc15461861"/>
+      <w:bookmarkStart w:id="12" w:name="_Toc16190079"/>
       <w:r>
         <w:rPr>
           <w:rFonts w:asciiTheme="minorHAnsi" w:hAnsiTheme="minorHAnsi" w:cstheme="minorHAnsi"/>
         </w:rPr>
         <w:t>Glucocorticoid Treatments in Pregnancy</w:t>
       </w:r>
+      <w:bookmarkEnd w:id="11"/>
       <w:bookmarkEnd w:id="12"/>
-      <w:bookmarkEnd w:id="13"/>
     </w:p>
     <w:p>
       <w:pPr>
@@ -6724,27 +6717,7 @@
           <w:sz w:val="22"/>
           <w:szCs w:val="22"/>
         </w:rPr>
-        <w:t>(</w:t>
-      </w:r>
-      <w:proofErr w:type="spellStart"/>
-      <w:r>
-        <w:rPr>
-          <w:rFonts w:asciiTheme="minorHAnsi" w:hAnsiTheme="minorHAnsi" w:cstheme="minorHAnsi"/>
-          <w:noProof/>
-          <w:sz w:val="22"/>
-          <w:szCs w:val="22"/>
-        </w:rPr>
-        <w:t>Cuffe</w:t>
-      </w:r>
-      <w:proofErr w:type="spellEnd"/>
-      <w:r>
-        <w:rPr>
-          <w:rFonts w:asciiTheme="minorHAnsi" w:hAnsiTheme="minorHAnsi" w:cstheme="minorHAnsi"/>
-          <w:noProof/>
-          <w:sz w:val="22"/>
-          <w:szCs w:val="22"/>
-        </w:rPr>
-        <w:t xml:space="preserve"> </w:t>
+        <w:t xml:space="preserve">(Cuffe </w:t>
       </w:r>
       <w:r>
         <w:rPr>
@@ -6833,8 +6806,8 @@
           <w:rFonts w:asciiTheme="minorHAnsi" w:hAnsiTheme="minorHAnsi" w:cstheme="minorHAnsi"/>
         </w:rPr>
       </w:pPr>
-      <w:bookmarkStart w:id="14" w:name="_Toc15461862"/>
-      <w:bookmarkStart w:id="15" w:name="_Toc16190080"/>
+      <w:bookmarkStart w:id="13" w:name="_Toc15461862"/>
+      <w:bookmarkStart w:id="14" w:name="_Toc16190080"/>
       <w:r>
         <w:rPr>
           <w:rFonts w:asciiTheme="minorHAnsi" w:hAnsiTheme="minorHAnsi" w:cstheme="minorHAnsi"/>
@@ -6883,14 +6856,14 @@
         </w:rPr>
         <w:t xml:space="preserve"> and Fet</w:t>
       </w:r>
+      <w:bookmarkEnd w:id="13"/>
+      <w:r>
+        <w:rPr>
+          <w:rFonts w:asciiTheme="minorHAnsi" w:hAnsiTheme="minorHAnsi" w:cstheme="minorHAnsi"/>
+        </w:rPr>
+        <w:t>al Development</w:t>
+      </w:r>
       <w:bookmarkEnd w:id="14"/>
-      <w:r>
-        <w:rPr>
-          <w:rFonts w:asciiTheme="minorHAnsi" w:hAnsiTheme="minorHAnsi" w:cstheme="minorHAnsi"/>
-        </w:rPr>
-        <w:t>al Development</w:t>
-      </w:r>
-      <w:bookmarkEnd w:id="15"/>
     </w:p>
     <w:p>
       <w:pPr>
@@ -7809,7 +7782,7 @@
           <w:rFonts w:asciiTheme="minorHAnsi" w:hAnsiTheme="minorHAnsi" w:cstheme="minorHAnsi"/>
         </w:rPr>
       </w:pPr>
-      <w:bookmarkStart w:id="16" w:name="_Toc16190081"/>
+      <w:bookmarkStart w:id="15" w:name="_Toc16190081"/>
       <w:r>
         <w:rPr>
           <w:rFonts w:asciiTheme="minorHAnsi" w:hAnsiTheme="minorHAnsi" w:cstheme="minorHAnsi"/>
@@ -7828,7 +7801,7 @@
         </w:rPr>
         <w:t xml:space="preserve"> Transporters</w:t>
       </w:r>
-      <w:bookmarkEnd w:id="16"/>
+      <w:bookmarkEnd w:id="15"/>
     </w:p>
     <w:p>
       <w:pPr>
@@ -7964,14 +7937,14 @@
           <w:rFonts w:asciiTheme="minorHAnsi" w:hAnsiTheme="minorHAnsi"/>
         </w:rPr>
       </w:pPr>
-      <w:bookmarkStart w:id="17" w:name="_Toc16190082"/>
+      <w:bookmarkStart w:id="16" w:name="_Toc16190082"/>
       <w:r>
         <w:rPr>
           <w:rFonts w:asciiTheme="minorHAnsi" w:hAnsiTheme="minorHAnsi"/>
         </w:rPr>
         <w:t>Glucose Transporters</w:t>
       </w:r>
-      <w:bookmarkEnd w:id="17"/>
+      <w:bookmarkEnd w:id="16"/>
     </w:p>
     <w:p>
       <w:pPr>
@@ -9065,7 +9038,7 @@
           <w:rFonts w:asciiTheme="minorHAnsi" w:hAnsiTheme="minorHAnsi"/>
         </w:rPr>
       </w:pPr>
-      <w:bookmarkStart w:id="18" w:name="_Toc16190083"/>
+      <w:bookmarkStart w:id="17" w:name="_Toc16190083"/>
       <w:r>
         <w:rPr>
           <w:rFonts w:asciiTheme="minorHAnsi" w:hAnsiTheme="minorHAnsi"/>
@@ -9098,7 +9071,7 @@
         </w:rPr>
         <w:t>porters</w:t>
       </w:r>
-      <w:bookmarkEnd w:id="18"/>
+      <w:bookmarkEnd w:id="17"/>
       <w:r>
         <w:rPr>
           <w:rFonts w:asciiTheme="minorHAnsi" w:hAnsiTheme="minorHAnsi"/>
@@ -9206,7 +9179,7 @@
         </w:rPr>
         <w:t xml:space="preserve">. 60% of amino acid transfer is sodium-dependent indicating that the majority of placental amino acid transport relies on system </w:t>
       </w:r>
-      <w:commentRangeStart w:id="19"/>
+      <w:commentRangeStart w:id="18"/>
       <w:r>
         <w:rPr>
           <w:rFonts w:asciiTheme="minorHAnsi" w:hAnsiTheme="minorHAnsi" w:cstheme="minorHAnsi"/>
@@ -9215,13 +9188,13 @@
         </w:rPr>
         <w:t>A</w:t>
       </w:r>
-      <w:commentRangeEnd w:id="19"/>
+      <w:commentRangeEnd w:id="18"/>
       <w:r>
         <w:rPr>
           <w:rStyle w:val="CommentReference"/>
           <w:rFonts w:asciiTheme="minorHAnsi" w:eastAsiaTheme="minorHAnsi" w:hAnsiTheme="minorHAnsi" w:cstheme="minorBidi"/>
         </w:rPr>
-        <w:commentReference w:id="19"/>
+        <w:commentReference w:id="18"/>
       </w:r>
       <w:r>
         <w:rPr>
@@ -11051,19 +11024,28 @@
     </w:p>
     <w:p>
       <w:pPr>
+        <w:rPr>
+          <w:rFonts w:asciiTheme="minorHAnsi" w:hAnsiTheme="minorHAnsi" w:cstheme="minorHAnsi"/>
+          <w:sz w:val="22"/>
+          <w:szCs w:val="22"/>
+        </w:rPr>
+      </w:pPr>
+    </w:p>
+    <w:p>
+      <w:pPr>
         <w:pStyle w:val="Heading3"/>
         <w:rPr>
           <w:rFonts w:asciiTheme="minorHAnsi" w:hAnsiTheme="minorHAnsi"/>
         </w:rPr>
       </w:pPr>
-      <w:bookmarkStart w:id="20" w:name="_Toc16190084"/>
+      <w:bookmarkStart w:id="19" w:name="_Toc16190084"/>
       <w:r>
         <w:rPr>
           <w:rFonts w:asciiTheme="minorHAnsi" w:hAnsiTheme="minorHAnsi"/>
         </w:rPr>
         <w:t>Fatty Acid Metabolism</w:t>
       </w:r>
-      <w:bookmarkEnd w:id="20"/>
+      <w:bookmarkEnd w:id="19"/>
     </w:p>
     <w:p>
       <w:pPr>
@@ -11555,8 +11537,8 @@
           <w:rFonts w:asciiTheme="minorHAnsi" w:hAnsiTheme="minorHAnsi" w:cstheme="minorHAnsi"/>
         </w:rPr>
       </w:pPr>
-      <w:bookmarkStart w:id="21" w:name="_Toc15461864"/>
-      <w:bookmarkStart w:id="22" w:name="_Toc16190085"/>
+      <w:bookmarkStart w:id="20" w:name="_Toc15461864"/>
+      <w:bookmarkStart w:id="21" w:name="_Toc16190085"/>
       <w:r>
         <w:rPr>
           <w:rFonts w:asciiTheme="minorHAnsi" w:hAnsiTheme="minorHAnsi" w:cstheme="minorHAnsi"/>
@@ -11576,14 +11558,14 @@
         </w:rPr>
         <w:t xml:space="preserve">mTORC1 </w:t>
       </w:r>
+      <w:bookmarkEnd w:id="20"/>
+      <w:r>
+        <w:rPr>
+          <w:rFonts w:asciiTheme="minorHAnsi" w:hAnsiTheme="minorHAnsi" w:cstheme="minorHAnsi"/>
+        </w:rPr>
+        <w:t>Function</w:t>
+      </w:r>
       <w:bookmarkEnd w:id="21"/>
-      <w:r>
-        <w:rPr>
-          <w:rFonts w:asciiTheme="minorHAnsi" w:hAnsiTheme="minorHAnsi" w:cstheme="minorHAnsi"/>
-        </w:rPr>
-        <w:t>Function</w:t>
-      </w:r>
-      <w:bookmarkEnd w:id="22"/>
     </w:p>
     <w:p>
       <w:pPr>
@@ -12122,14 +12104,14 @@
           <w:rFonts w:asciiTheme="minorHAnsi" w:hAnsiTheme="minorHAnsi" w:cstheme="minorHAnsi"/>
         </w:rPr>
       </w:pPr>
-      <w:bookmarkStart w:id="23" w:name="_Toc16190086"/>
+      <w:bookmarkStart w:id="22" w:name="_Toc16190086"/>
       <w:r>
         <w:rPr>
           <w:rFonts w:asciiTheme="minorHAnsi" w:hAnsiTheme="minorHAnsi" w:cstheme="minorHAnsi"/>
         </w:rPr>
         <w:t>Effect of Glucocorticoid Exposure on Placental Endocrine Function</w:t>
       </w:r>
-      <w:bookmarkEnd w:id="23"/>
+      <w:bookmarkEnd w:id="22"/>
     </w:p>
     <w:p>
       <w:pPr>
@@ -12652,16 +12634,16 @@
           <w:rFonts w:asciiTheme="minorHAnsi" w:hAnsiTheme="minorHAnsi" w:cstheme="minorHAnsi"/>
         </w:rPr>
       </w:pPr>
-      <w:bookmarkStart w:id="24" w:name="_Toc15461867"/>
-      <w:bookmarkStart w:id="25" w:name="_Toc16190087"/>
+      <w:bookmarkStart w:id="23" w:name="_Toc15461867"/>
+      <w:bookmarkStart w:id="24" w:name="_Toc16190087"/>
       <w:r>
         <w:rPr>
           <w:rFonts w:asciiTheme="minorHAnsi" w:hAnsiTheme="minorHAnsi" w:cstheme="minorHAnsi"/>
         </w:rPr>
         <w:t>Effect of In Utero Glucocorticoid Exposure on Offspring</w:t>
       </w:r>
+      <w:bookmarkEnd w:id="23"/>
       <w:bookmarkEnd w:id="24"/>
-      <w:bookmarkEnd w:id="25"/>
     </w:p>
     <w:p>
       <w:pPr>
@@ -14105,16 +14087,16 @@
           <w:rFonts w:asciiTheme="minorHAnsi" w:hAnsiTheme="minorHAnsi" w:cstheme="minorHAnsi"/>
         </w:rPr>
       </w:pPr>
-      <w:bookmarkStart w:id="26" w:name="_Toc15461868"/>
-      <w:bookmarkStart w:id="27" w:name="_Toc16190088"/>
+      <w:bookmarkStart w:id="25" w:name="_Toc15461868"/>
+      <w:bookmarkStart w:id="26" w:name="_Toc16190088"/>
       <w:r>
         <w:rPr>
           <w:rFonts w:asciiTheme="minorHAnsi" w:hAnsiTheme="minorHAnsi" w:cstheme="minorHAnsi"/>
         </w:rPr>
         <w:t>Experimental Design</w:t>
       </w:r>
+      <w:bookmarkEnd w:id="25"/>
       <w:bookmarkEnd w:id="26"/>
-      <w:bookmarkEnd w:id="27"/>
     </w:p>
     <w:p>
       <w:pPr>
@@ -14994,7 +14976,7 @@
     <w:p>
       <w:pPr>
         <w:rPr>
-          <w:ins w:id="28" w:author="Dave Bridges" w:date="2019-07-31T11:09:00Z"/>
+          <w:ins w:id="27" w:author="Dave Bridges" w:date="2019-07-31T11:09:00Z"/>
           <w:rFonts w:asciiTheme="minorHAnsi" w:hAnsiTheme="minorHAnsi" w:cstheme="minorHAnsi"/>
           <w:sz w:val="22"/>
           <w:szCs w:val="22"/>
@@ -16219,7 +16201,7 @@
           <w:sz w:val="22"/>
           <w:szCs w:val="22"/>
         </w:rPr>
-        <w:t xml:space="preserve">The offspring of this first cross  will be bred (WT x Het) to generate </w:t>
+        <w:t xml:space="preserve">The offspring of this first cross will be bred (WT x Het) to generate </w:t>
       </w:r>
       <w:r>
         <w:rPr>
@@ -17130,7 +17112,7 @@
           <w:rFonts w:asciiTheme="minorHAnsi" w:hAnsiTheme="minorHAnsi" w:cstheme="minorHAnsi"/>
         </w:rPr>
       </w:pPr>
-      <w:bookmarkStart w:id="29" w:name="_Toc16190089"/>
+      <w:bookmarkStart w:id="28" w:name="_Toc16190089"/>
       <w:r>
         <w:rPr>
           <w:rFonts w:asciiTheme="minorHAnsi" w:hAnsiTheme="minorHAnsi" w:cstheme="minorHAnsi"/>
@@ -17150,7 +17132,7 @@
         </w:rPr>
         <w:t>: Diagram representing the experimental design and respective timeline</w:t>
       </w:r>
-      <w:bookmarkEnd w:id="29"/>
+      <w:bookmarkEnd w:id="28"/>
     </w:p>
     <w:p>
       <w:pPr>
@@ -17227,9 +17209,9 @@
           <w:rFonts w:asciiTheme="minorHAnsi" w:hAnsiTheme="minorHAnsi" w:cstheme="minorHAnsi"/>
         </w:rPr>
       </w:pPr>
-      <w:bookmarkStart w:id="30" w:name="_Toc14983226"/>
-      <w:bookmarkStart w:id="31" w:name="_Toc15461869"/>
-      <w:bookmarkStart w:id="32" w:name="_Toc16190090"/>
+      <w:bookmarkStart w:id="29" w:name="_Toc14983226"/>
+      <w:bookmarkStart w:id="30" w:name="_Toc15461869"/>
+      <w:bookmarkStart w:id="31" w:name="_Toc16190090"/>
       <w:r>
         <w:rPr>
           <w:rFonts w:asciiTheme="minorHAnsi" w:hAnsiTheme="minorHAnsi" w:cstheme="minorHAnsi"/>
@@ -17249,15 +17231,15 @@
         </w:rPr>
         <w:t xml:space="preserve">: Diagram representing the </w:t>
       </w:r>
+      <w:bookmarkEnd w:id="29"/>
       <w:bookmarkEnd w:id="30"/>
+      <w:r>
+        <w:rPr>
+          <w:rFonts w:asciiTheme="minorHAnsi" w:hAnsiTheme="minorHAnsi" w:cstheme="minorHAnsi"/>
+        </w:rPr>
+        <w:t>breeding method to generate the knockout placenta</w:t>
+      </w:r>
       <w:bookmarkEnd w:id="31"/>
-      <w:r>
-        <w:rPr>
-          <w:rFonts w:asciiTheme="minorHAnsi" w:hAnsiTheme="minorHAnsi" w:cstheme="minorHAnsi"/>
-        </w:rPr>
-        <w:t>breeding method to generate the knockout placenta</w:t>
-      </w:r>
-      <w:bookmarkEnd w:id="32"/>
     </w:p>
     <w:p>
       <w:pPr>
@@ -17320,8 +17302,8 @@
           <w:rFonts w:asciiTheme="minorHAnsi" w:hAnsiTheme="minorHAnsi" w:cstheme="minorHAnsi"/>
         </w:rPr>
       </w:pPr>
-      <w:bookmarkStart w:id="33" w:name="_Toc15461870"/>
-      <w:bookmarkStart w:id="34" w:name="_Toc16190091"/>
+      <w:bookmarkStart w:id="32" w:name="_Toc15461870"/>
+      <w:bookmarkStart w:id="33" w:name="_Toc16190091"/>
       <w:r>
         <w:rPr>
           <w:rFonts w:asciiTheme="minorHAnsi" w:hAnsiTheme="minorHAnsi" w:cstheme="minorHAnsi"/>
@@ -17329,8 +17311,8 @@
         <w:lastRenderedPageBreak/>
         <w:t>Methods</w:t>
       </w:r>
+      <w:bookmarkEnd w:id="32"/>
       <w:bookmarkEnd w:id="33"/>
-      <w:bookmarkEnd w:id="34"/>
     </w:p>
     <w:p>
       <w:pPr>
@@ -17339,18 +17321,18 @@
           <w:rFonts w:asciiTheme="minorHAnsi" w:hAnsiTheme="minorHAnsi" w:cstheme="minorHAnsi"/>
         </w:rPr>
       </w:pPr>
-      <w:bookmarkStart w:id="35" w:name="_Toc14032693"/>
-      <w:bookmarkStart w:id="36" w:name="_Toc15461871"/>
-      <w:bookmarkStart w:id="37" w:name="_Toc16190092"/>
+      <w:bookmarkStart w:id="34" w:name="_Toc14032693"/>
+      <w:bookmarkStart w:id="35" w:name="_Toc15461871"/>
+      <w:bookmarkStart w:id="36" w:name="_Toc16190092"/>
       <w:r>
         <w:rPr>
           <w:rFonts w:asciiTheme="minorHAnsi" w:hAnsiTheme="minorHAnsi" w:cstheme="minorHAnsi"/>
         </w:rPr>
         <w:t>Dexamethasone Exposure</w:t>
       </w:r>
+      <w:bookmarkEnd w:id="34"/>
       <w:bookmarkEnd w:id="35"/>
       <w:bookmarkEnd w:id="36"/>
-      <w:bookmarkEnd w:id="37"/>
     </w:p>
     <w:p>
       <w:pPr>
@@ -17462,18 +17444,18 @@
           <w:rFonts w:asciiTheme="minorHAnsi" w:hAnsiTheme="minorHAnsi" w:cstheme="minorHAnsi"/>
         </w:rPr>
       </w:pPr>
-      <w:bookmarkStart w:id="38" w:name="_Toc14032694"/>
-      <w:bookmarkStart w:id="39" w:name="_Toc15461872"/>
-      <w:bookmarkStart w:id="40" w:name="_Toc16190093"/>
+      <w:bookmarkStart w:id="37" w:name="_Toc14032694"/>
+      <w:bookmarkStart w:id="38" w:name="_Toc15461872"/>
+      <w:bookmarkStart w:id="39" w:name="_Toc16190093"/>
       <w:r>
         <w:rPr>
           <w:rFonts w:asciiTheme="minorHAnsi" w:hAnsiTheme="minorHAnsi" w:cstheme="minorHAnsi"/>
         </w:rPr>
         <w:t>Food Intake</w:t>
       </w:r>
+      <w:bookmarkEnd w:id="37"/>
       <w:bookmarkEnd w:id="38"/>
       <w:bookmarkEnd w:id="39"/>
-      <w:bookmarkEnd w:id="40"/>
     </w:p>
     <w:p>
       <w:pPr>
@@ -17585,18 +17567,18 @@
           <w:rFonts w:asciiTheme="minorHAnsi" w:hAnsiTheme="minorHAnsi" w:cstheme="minorHAnsi"/>
         </w:rPr>
       </w:pPr>
-      <w:bookmarkStart w:id="41" w:name="_Toc14032695"/>
-      <w:bookmarkStart w:id="42" w:name="_Toc15461873"/>
-      <w:bookmarkStart w:id="43" w:name="_Toc16190094"/>
+      <w:bookmarkStart w:id="40" w:name="_Toc14032695"/>
+      <w:bookmarkStart w:id="41" w:name="_Toc15461873"/>
+      <w:bookmarkStart w:id="42" w:name="_Toc16190094"/>
       <w:r>
         <w:rPr>
           <w:rFonts w:asciiTheme="minorHAnsi" w:hAnsiTheme="minorHAnsi" w:cstheme="minorHAnsi"/>
         </w:rPr>
         <w:t>Body Composition</w:t>
       </w:r>
+      <w:bookmarkEnd w:id="40"/>
       <w:bookmarkEnd w:id="41"/>
       <w:bookmarkEnd w:id="42"/>
-      <w:bookmarkEnd w:id="43"/>
     </w:p>
     <w:p>
       <w:pPr>
@@ -17614,8 +17596,8 @@
         </w:rPr>
         <w:t>Mice will be weighed by using dynamic weighing to capture accurate weight using a digital scale. The weight will be recorded along with the mouse ear tag number. The mouse will be gently placed in the MRI tube with the plunger slightly compressing along the mouse body to ensure it cannot move during the measurement. Fat, lean, free water and total water mass (g) will be recorded for each animal.</w:t>
       </w:r>
-      <w:bookmarkStart w:id="44" w:name="_Toc14032696"/>
-      <w:bookmarkStart w:id="45" w:name="_Toc15461874"/>
+      <w:bookmarkStart w:id="43" w:name="_Toc14032696"/>
+      <w:bookmarkStart w:id="44" w:name="_Toc15461874"/>
     </w:p>
     <w:p>
       <w:pPr>
@@ -17624,7 +17606,7 @@
           <w:rFonts w:asciiTheme="minorHAnsi" w:hAnsiTheme="minorHAnsi" w:cstheme="minorHAnsi"/>
         </w:rPr>
       </w:pPr>
-      <w:bookmarkStart w:id="46" w:name="_Toc16190095"/>
+      <w:bookmarkStart w:id="45" w:name="_Toc16190095"/>
       <w:r>
         <w:rPr>
           <w:rFonts w:asciiTheme="minorHAnsi" w:hAnsiTheme="minorHAnsi" w:cstheme="minorHAnsi"/>
@@ -17643,322 +17625,689 @@
         </w:rPr>
         <w:t>Collection</w:t>
       </w:r>
+      <w:bookmarkEnd w:id="43"/>
       <w:bookmarkEnd w:id="44"/>
       <w:bookmarkEnd w:id="45"/>
+    </w:p>
+    <w:p>
+      <w:pPr>
+        <w:rPr>
+          <w:rFonts w:asciiTheme="minorHAnsi" w:hAnsiTheme="minorHAnsi" w:cstheme="minorHAnsi"/>
+          <w:sz w:val="22"/>
+          <w:szCs w:val="22"/>
+        </w:rPr>
+      </w:pPr>
+      <w:r>
+        <w:rPr>
+          <w:rFonts w:asciiTheme="minorHAnsi" w:hAnsiTheme="minorHAnsi" w:cstheme="minorHAnsi"/>
+          <w:sz w:val="22"/>
+          <w:szCs w:val="22"/>
+        </w:rPr>
+        <w:t xml:space="preserve">Dams of groups E14.5 will be sacrificed on the respective dates based on their treatment group. </w:t>
+      </w:r>
+      <w:r>
+        <w:rPr>
+          <w:rFonts w:asciiTheme="minorHAnsi" w:hAnsiTheme="minorHAnsi" w:cstheme="minorHAnsi"/>
+          <w:sz w:val="22"/>
+          <w:szCs w:val="22"/>
+        </w:rPr>
+        <w:t>Dams will be anesthetized using an isoflurane vaporizer</w:t>
+      </w:r>
+      <w:r>
+        <w:rPr>
+          <w:rFonts w:asciiTheme="minorHAnsi" w:hAnsiTheme="minorHAnsi" w:cstheme="minorHAnsi"/>
+          <w:sz w:val="22"/>
+          <w:szCs w:val="22"/>
+        </w:rPr>
+        <w:t>. Toe punches will be performed to ensure that the mouse is under anesthesia. A midline incision of the skin from the rectum to the diaphragm will be made while the mouse is still alive and anesthetized using the vaporizer. The uterine horn will be exposed and placental and fetal excision will begin in order along the uterine horn starting from the side (closer to the ovaries). The amniotic sac for each pup will be ruptured using fine scissors. The placenta will be detached from the maternal tissue and the umbilical cord then weighed and immediately snap frozen</w:t>
+      </w:r>
+      <w:r>
+        <w:rPr>
+          <w:rFonts w:asciiTheme="minorHAnsi" w:hAnsiTheme="minorHAnsi" w:cstheme="minorHAnsi"/>
+          <w:sz w:val="22"/>
+          <w:szCs w:val="22"/>
+        </w:rPr>
+        <w:t xml:space="preserve"> or cryopreserved and in paraffin for future molecular and histological studies. Fetuses</w:t>
+      </w:r>
+      <w:r>
+        <w:rPr>
+          <w:rFonts w:asciiTheme="minorHAnsi" w:hAnsiTheme="minorHAnsi" w:cstheme="minorHAnsi"/>
+          <w:sz w:val="22"/>
+          <w:szCs w:val="22"/>
+        </w:rPr>
+        <w:t xml:space="preserve"> will be weighed after removal from the amniotic sac then they will be </w:t>
+      </w:r>
+      <w:r>
+        <w:rPr>
+          <w:rFonts w:asciiTheme="minorHAnsi" w:hAnsiTheme="minorHAnsi" w:cstheme="minorHAnsi"/>
+          <w:sz w:val="22"/>
+          <w:szCs w:val="22"/>
+        </w:rPr>
+        <w:t xml:space="preserve">immediately </w:t>
+      </w:r>
+      <w:r>
+        <w:rPr>
+          <w:rFonts w:asciiTheme="minorHAnsi" w:hAnsiTheme="minorHAnsi" w:cstheme="minorHAnsi"/>
+          <w:sz w:val="22"/>
+          <w:szCs w:val="22"/>
+        </w:rPr>
+        <w:t xml:space="preserve">sacrificed by </w:t>
+      </w:r>
+      <w:r>
+        <w:rPr>
+          <w:rFonts w:asciiTheme="minorHAnsi" w:hAnsiTheme="minorHAnsi" w:cstheme="minorHAnsi"/>
+          <w:sz w:val="22"/>
+          <w:szCs w:val="22"/>
+        </w:rPr>
+        <w:t>decapitation using surgical scissors.</w:t>
+      </w:r>
+      <w:r>
+        <w:rPr>
+          <w:rFonts w:asciiTheme="minorHAnsi" w:hAnsiTheme="minorHAnsi" w:cstheme="minorHAnsi"/>
+          <w:sz w:val="22"/>
+          <w:szCs w:val="22"/>
+        </w:rPr>
+        <w:t xml:space="preserve"> After the complete extraction of tissue, dams will be euthanized while under anesthesia by cardiac exsanguination. </w:t>
+      </w:r>
+      <w:r>
+        <w:rPr>
+          <w:rFonts w:asciiTheme="minorHAnsi" w:hAnsiTheme="minorHAnsi" w:cstheme="minorHAnsi"/>
+          <w:sz w:val="22"/>
+          <w:szCs w:val="22"/>
+        </w:rPr>
+        <w:t xml:space="preserve"> </w:t>
+      </w:r>
+    </w:p>
+    <w:p>
+      <w:pPr>
+        <w:rPr>
+          <w:rFonts w:asciiTheme="minorHAnsi" w:hAnsiTheme="minorHAnsi" w:cstheme="minorHAnsi"/>
+          <w:sz w:val="22"/>
+          <w:szCs w:val="22"/>
+        </w:rPr>
+      </w:pPr>
+      <w:r>
+        <w:rPr>
+          <w:rFonts w:asciiTheme="minorHAnsi" w:hAnsiTheme="minorHAnsi" w:cstheme="minorHAnsi"/>
+          <w:sz w:val="22"/>
+          <w:szCs w:val="22"/>
+        </w:rPr>
+        <w:t>Offspring of dams that will be allowed to deliver and nurse</w:t>
+      </w:r>
+      <w:r>
+        <w:rPr>
+          <w:rFonts w:asciiTheme="minorHAnsi" w:hAnsiTheme="minorHAnsi" w:cstheme="minorHAnsi"/>
+          <w:sz w:val="22"/>
+          <w:szCs w:val="22"/>
+        </w:rPr>
+        <w:t xml:space="preserve"> (groups of E21.5)</w:t>
+      </w:r>
+      <w:r>
+        <w:rPr>
+          <w:rFonts w:asciiTheme="minorHAnsi" w:hAnsiTheme="minorHAnsi" w:cstheme="minorHAnsi"/>
+          <w:sz w:val="22"/>
+          <w:szCs w:val="22"/>
+        </w:rPr>
+        <w:t xml:space="preserve"> will be dissected at 6 weeks of age. Offspring will be first anesthetized using isoflurane drop jar. </w:t>
+      </w:r>
+      <w:r>
+        <w:rPr>
+          <w:rFonts w:asciiTheme="minorHAnsi" w:hAnsiTheme="minorHAnsi" w:cstheme="minorHAnsi"/>
+          <w:sz w:val="22"/>
+          <w:szCs w:val="22"/>
+        </w:rPr>
+        <w:t>O</w:t>
+      </w:r>
+      <w:r>
+        <w:rPr>
+          <w:rFonts w:asciiTheme="minorHAnsi" w:hAnsiTheme="minorHAnsi" w:cstheme="minorHAnsi"/>
+          <w:sz w:val="22"/>
+          <w:szCs w:val="22"/>
+        </w:rPr>
+        <w:t xml:space="preserve">ffspring will be sacrificed using isoflurane drop jar. </w:t>
+      </w:r>
+      <w:r>
+        <w:rPr>
+          <w:rFonts w:asciiTheme="minorHAnsi" w:hAnsiTheme="minorHAnsi" w:cstheme="minorHAnsi"/>
+          <w:sz w:val="22"/>
+          <w:szCs w:val="22"/>
+        </w:rPr>
+        <w:t xml:space="preserve">Cervical dislocation </w:t>
+      </w:r>
+      <w:r>
+        <w:rPr>
+          <w:rFonts w:asciiTheme="minorHAnsi" w:hAnsiTheme="minorHAnsi" w:cstheme="minorHAnsi"/>
+          <w:sz w:val="22"/>
+          <w:szCs w:val="22"/>
+        </w:rPr>
+        <w:t>will be performed as a secondary measure to confirm euthanasia. W</w:t>
+      </w:r>
+      <w:r>
+        <w:rPr>
+          <w:rFonts w:asciiTheme="minorHAnsi" w:hAnsiTheme="minorHAnsi" w:cstheme="minorHAnsi"/>
+          <w:sz w:val="22"/>
+          <w:szCs w:val="22"/>
+        </w:rPr>
+        <w:t xml:space="preserve">e will dissect the </w:t>
+      </w:r>
+      <w:r>
+        <w:rPr>
+          <w:rFonts w:asciiTheme="minorHAnsi" w:hAnsiTheme="minorHAnsi" w:cstheme="minorHAnsi"/>
+          <w:sz w:val="22"/>
+          <w:szCs w:val="22"/>
+        </w:rPr>
+        <w:t>offspring fat pads</w:t>
+      </w:r>
+      <w:r>
+        <w:rPr>
+          <w:rFonts w:asciiTheme="minorHAnsi" w:hAnsiTheme="minorHAnsi" w:cstheme="minorHAnsi"/>
+          <w:sz w:val="22"/>
+          <w:szCs w:val="22"/>
+        </w:rPr>
+        <w:t xml:space="preserve"> by a midline incision of the skin from the rectum to the diaphragm, extract inguinal </w:t>
+      </w:r>
+      <w:r>
+        <w:rPr>
+          <w:rFonts w:asciiTheme="minorHAnsi" w:hAnsiTheme="minorHAnsi" w:cstheme="minorHAnsi"/>
+          <w:sz w:val="22"/>
+          <w:szCs w:val="22"/>
+        </w:rPr>
+        <w:t xml:space="preserve">and gonadal white adipose tissue. </w:t>
+      </w:r>
+      <w:r>
+        <w:rPr>
+          <w:rFonts w:asciiTheme="minorHAnsi" w:hAnsiTheme="minorHAnsi" w:cstheme="minorHAnsi"/>
+          <w:sz w:val="22"/>
+          <w:szCs w:val="22"/>
+        </w:rPr>
+        <w:t>Inguinal white adipose tissue (</w:t>
+      </w:r>
+      <w:proofErr w:type="spellStart"/>
+      <w:r>
+        <w:rPr>
+          <w:rFonts w:asciiTheme="minorHAnsi" w:hAnsiTheme="minorHAnsi" w:cstheme="minorHAnsi"/>
+          <w:sz w:val="22"/>
+          <w:szCs w:val="22"/>
+        </w:rPr>
+        <w:t>iWAT</w:t>
+      </w:r>
+      <w:proofErr w:type="spellEnd"/>
+      <w:r>
+        <w:rPr>
+          <w:rFonts w:asciiTheme="minorHAnsi" w:hAnsiTheme="minorHAnsi" w:cstheme="minorHAnsi"/>
+          <w:sz w:val="22"/>
+          <w:szCs w:val="22"/>
+        </w:rPr>
+        <w:t xml:space="preserve">) will </w:t>
+      </w:r>
+      <w:r>
+        <w:rPr>
+          <w:rFonts w:asciiTheme="minorHAnsi" w:hAnsiTheme="minorHAnsi" w:cstheme="minorHAnsi"/>
+          <w:sz w:val="22"/>
+          <w:szCs w:val="22"/>
+        </w:rPr>
+        <w:lastRenderedPageBreak/>
+        <w:t>be collected from the mouse right side first by pulling the peritoneum away from the skin. Inguinal fat will be carefully extracted, weighed then snap frozen in liquid nitrogen for further molecular studies. Right gonadal white fat tissue (</w:t>
+      </w:r>
+      <w:proofErr w:type="spellStart"/>
+      <w:r>
+        <w:rPr>
+          <w:rFonts w:asciiTheme="minorHAnsi" w:hAnsiTheme="minorHAnsi" w:cstheme="minorHAnsi"/>
+          <w:sz w:val="22"/>
+          <w:szCs w:val="22"/>
+        </w:rPr>
+        <w:t>gWAT</w:t>
+      </w:r>
+      <w:proofErr w:type="spellEnd"/>
+      <w:r>
+        <w:rPr>
+          <w:rFonts w:asciiTheme="minorHAnsi" w:hAnsiTheme="minorHAnsi" w:cstheme="minorHAnsi"/>
+          <w:sz w:val="22"/>
+          <w:szCs w:val="22"/>
+        </w:rPr>
+        <w:t>) will be collected next by scraping the fat along the gonads (ovaries or testis), weighed, and then snap frozen in liquid nitrogen in 2ml tubes. The fat pads will be stored at a temperature of -80C.</w:t>
+      </w:r>
+    </w:p>
+    <w:p>
+      <w:pPr>
+        <w:pStyle w:val="Heading2"/>
+        <w:rPr>
+          <w:rFonts w:asciiTheme="minorHAnsi" w:hAnsiTheme="minorHAnsi"/>
+        </w:rPr>
+      </w:pPr>
+      <w:bookmarkStart w:id="46" w:name="_Toc16190096"/>
+      <w:r>
+        <w:rPr>
+          <w:rFonts w:asciiTheme="minorHAnsi" w:hAnsiTheme="minorHAnsi"/>
+        </w:rPr>
+        <w:t>I</w:t>
+      </w:r>
+      <w:r>
+        <w:rPr>
+          <w:rFonts w:asciiTheme="minorHAnsi" w:hAnsiTheme="minorHAnsi"/>
+        </w:rPr>
+        <w:t xml:space="preserve">nsulin </w:t>
+      </w:r>
+      <w:r>
+        <w:rPr>
+          <w:rFonts w:asciiTheme="minorHAnsi" w:hAnsiTheme="minorHAnsi"/>
+        </w:rPr>
+        <w:t>T</w:t>
+      </w:r>
+      <w:r>
+        <w:rPr>
+          <w:rFonts w:asciiTheme="minorHAnsi" w:hAnsiTheme="minorHAnsi"/>
+        </w:rPr>
+        <w:t xml:space="preserve">olerance </w:t>
+      </w:r>
+      <w:r>
+        <w:rPr>
+          <w:rFonts w:asciiTheme="minorHAnsi" w:hAnsiTheme="minorHAnsi"/>
+        </w:rPr>
+        <w:t>T</w:t>
+      </w:r>
+      <w:r>
+        <w:rPr>
+          <w:rFonts w:asciiTheme="minorHAnsi" w:hAnsiTheme="minorHAnsi"/>
+        </w:rPr>
+        <w:t>est</w:t>
+      </w:r>
       <w:bookmarkEnd w:id="46"/>
     </w:p>
     <w:p>
       <w:pPr>
         <w:rPr>
-          <w:rFonts w:asciiTheme="minorHAnsi" w:hAnsiTheme="minorHAnsi" w:cstheme="minorHAnsi"/>
+          <w:rFonts w:asciiTheme="minorHAnsi" w:hAnsiTheme="minorHAnsi"/>
           <w:sz w:val="22"/>
           <w:szCs w:val="22"/>
         </w:rPr>
       </w:pPr>
       <w:r>
         <w:rPr>
-          <w:rFonts w:asciiTheme="minorHAnsi" w:hAnsiTheme="minorHAnsi" w:cstheme="minorHAnsi"/>
-          <w:sz w:val="22"/>
-          <w:szCs w:val="22"/>
-        </w:rPr>
-        <w:t xml:space="preserve">Dams of groups E14.5 will be sacrificed on the respective dates based on their treatment group. </w:t>
-      </w:r>
-      <w:r>
-        <w:rPr>
-          <w:rFonts w:asciiTheme="minorHAnsi" w:hAnsiTheme="minorHAnsi" w:cstheme="minorHAnsi"/>
-          <w:sz w:val="22"/>
-          <w:szCs w:val="22"/>
-        </w:rPr>
-        <w:t>Dams will be anesthetized using an isoflurane vaporizer</w:t>
-      </w:r>
-      <w:r>
-        <w:rPr>
-          <w:rFonts w:asciiTheme="minorHAnsi" w:hAnsiTheme="minorHAnsi" w:cstheme="minorHAnsi"/>
-          <w:sz w:val="22"/>
-          <w:szCs w:val="22"/>
-        </w:rPr>
-        <w:t>. Toe punches will be performed to ensure that the mouse is under anesthesia. A midline incision of the skin from the rectum to the diaphragm will be made while the mouse is still alive and anesthetized using the vaporizer. The uterine horn will be exposed and placental and fetal excision will begin in order along the uterine horn starting from the side (closer to the ovaries). The amniotic sac for each pup will be ruptured using fine scissors. The placenta will be detached from the maternal tissue and the umbilical cord then weighed and immediately snap frozen</w:t>
-      </w:r>
-      <w:r>
-        <w:rPr>
-          <w:rFonts w:asciiTheme="minorHAnsi" w:hAnsiTheme="minorHAnsi" w:cstheme="minorHAnsi"/>
-          <w:sz w:val="22"/>
-          <w:szCs w:val="22"/>
-        </w:rPr>
-        <w:t xml:space="preserve"> or cryopreserved and in paraffin for future molecular and histological studies. Fetuses</w:t>
-      </w:r>
-      <w:r>
-        <w:rPr>
-          <w:rFonts w:asciiTheme="minorHAnsi" w:hAnsiTheme="minorHAnsi" w:cstheme="minorHAnsi"/>
-          <w:sz w:val="22"/>
-          <w:szCs w:val="22"/>
-        </w:rPr>
-        <w:t xml:space="preserve"> will be weighed after removal from the amniotic sac then they will be </w:t>
-      </w:r>
-      <w:r>
-        <w:rPr>
-          <w:rFonts w:asciiTheme="minorHAnsi" w:hAnsiTheme="minorHAnsi" w:cstheme="minorHAnsi"/>
-          <w:sz w:val="22"/>
-          <w:szCs w:val="22"/>
-        </w:rPr>
-        <w:t xml:space="preserve">immediately </w:t>
-      </w:r>
-      <w:r>
-        <w:rPr>
-          <w:rFonts w:asciiTheme="minorHAnsi" w:hAnsiTheme="minorHAnsi" w:cstheme="minorHAnsi"/>
-          <w:sz w:val="22"/>
-          <w:szCs w:val="22"/>
-        </w:rPr>
-        <w:t xml:space="preserve">sacrificed by </w:t>
-      </w:r>
-      <w:r>
-        <w:rPr>
-          <w:rFonts w:asciiTheme="minorHAnsi" w:hAnsiTheme="minorHAnsi" w:cstheme="minorHAnsi"/>
-          <w:sz w:val="22"/>
-          <w:szCs w:val="22"/>
-        </w:rPr>
-        <w:t>decapitation using surgical scissors.</w:t>
-      </w:r>
-      <w:r>
-        <w:rPr>
-          <w:rFonts w:asciiTheme="minorHAnsi" w:hAnsiTheme="minorHAnsi" w:cstheme="minorHAnsi"/>
-          <w:sz w:val="22"/>
-          <w:szCs w:val="22"/>
-        </w:rPr>
-        <w:t xml:space="preserve"> After the complete extraction of tissue, dams will be euthanized while under anesthesia by cardiac exsanguination. </w:t>
-      </w:r>
-      <w:r>
-        <w:rPr>
-          <w:rFonts w:asciiTheme="minorHAnsi" w:hAnsiTheme="minorHAnsi" w:cstheme="minorHAnsi"/>
+          <w:rFonts w:asciiTheme="minorHAnsi" w:hAnsiTheme="minorHAnsi"/>
+          <w:sz w:val="22"/>
+          <w:szCs w:val="22"/>
+        </w:rPr>
+        <w:t xml:space="preserve">Weaned offspring in groups </w:t>
+      </w:r>
+      <w:r>
+        <w:rPr>
+          <w:rFonts w:asciiTheme="minorHAnsi" w:hAnsiTheme="minorHAnsi"/>
+          <w:sz w:val="22"/>
+          <w:szCs w:val="22"/>
+        </w:rPr>
+        <w:t>water or dexamethasone till delivery from cohort A (pre-gestation) and cohort B</w:t>
+      </w:r>
+      <w:r>
+        <w:rPr>
+          <w:rFonts w:asciiTheme="minorHAnsi" w:hAnsiTheme="minorHAnsi"/>
           <w:sz w:val="22"/>
           <w:szCs w:val="22"/>
         </w:rPr>
         <w:t xml:space="preserve"> </w:t>
       </w:r>
-    </w:p>
-    <w:p>
-      <w:pPr>
-        <w:rPr>
-          <w:rFonts w:asciiTheme="minorHAnsi" w:hAnsiTheme="minorHAnsi" w:cstheme="minorHAnsi"/>
-          <w:sz w:val="22"/>
-          <w:szCs w:val="22"/>
-        </w:rPr>
-      </w:pPr>
-      <w:r>
-        <w:rPr>
-          <w:rFonts w:asciiTheme="minorHAnsi" w:hAnsiTheme="minorHAnsi" w:cstheme="minorHAnsi"/>
-          <w:sz w:val="22"/>
-          <w:szCs w:val="22"/>
-        </w:rPr>
-        <w:t>Offspring of dams that will be allowed to deliver and nurse</w:t>
-      </w:r>
-      <w:r>
-        <w:rPr>
-          <w:rFonts w:asciiTheme="minorHAnsi" w:hAnsiTheme="minorHAnsi" w:cstheme="minorHAnsi"/>
-          <w:sz w:val="22"/>
-          <w:szCs w:val="22"/>
-        </w:rPr>
-        <w:t xml:space="preserve"> (groups of E21.5)</w:t>
-      </w:r>
-      <w:r>
-        <w:rPr>
-          <w:rFonts w:asciiTheme="minorHAnsi" w:hAnsiTheme="minorHAnsi" w:cstheme="minorHAnsi"/>
-          <w:sz w:val="22"/>
-          <w:szCs w:val="22"/>
-        </w:rPr>
-        <w:t xml:space="preserve"> will be dissected at 6 weeks of age. Offspring will be first anesthetized using isoflurane drop jar. </w:t>
-      </w:r>
-      <w:r>
-        <w:rPr>
-          <w:rFonts w:asciiTheme="minorHAnsi" w:hAnsiTheme="minorHAnsi" w:cstheme="minorHAnsi"/>
-          <w:sz w:val="22"/>
-          <w:szCs w:val="22"/>
-        </w:rPr>
-        <w:t>O</w:t>
-      </w:r>
-      <w:r>
-        <w:rPr>
-          <w:rFonts w:asciiTheme="minorHAnsi" w:hAnsiTheme="minorHAnsi" w:cstheme="minorHAnsi"/>
-          <w:sz w:val="22"/>
-          <w:szCs w:val="22"/>
-        </w:rPr>
-        <w:t xml:space="preserve">ffspring will be sacrificed using isoflurane drop jar. </w:t>
-      </w:r>
-      <w:r>
-        <w:rPr>
-          <w:rFonts w:asciiTheme="minorHAnsi" w:hAnsiTheme="minorHAnsi" w:cstheme="minorHAnsi"/>
-          <w:sz w:val="22"/>
-          <w:szCs w:val="22"/>
-        </w:rPr>
-        <w:t xml:space="preserve">Cervical dislocation </w:t>
-      </w:r>
-      <w:r>
-        <w:rPr>
-          <w:rFonts w:asciiTheme="minorHAnsi" w:hAnsiTheme="minorHAnsi" w:cstheme="minorHAnsi"/>
-          <w:sz w:val="22"/>
-          <w:szCs w:val="22"/>
-        </w:rPr>
-        <w:t>will be performed as a secondary measure to confirm euthanasia. W</w:t>
-      </w:r>
-      <w:r>
-        <w:rPr>
-          <w:rFonts w:asciiTheme="minorHAnsi" w:hAnsiTheme="minorHAnsi" w:cstheme="minorHAnsi"/>
-          <w:sz w:val="22"/>
-          <w:szCs w:val="22"/>
-        </w:rPr>
-        <w:t xml:space="preserve">e will dissect the </w:t>
-      </w:r>
-      <w:r>
-        <w:rPr>
-          <w:rFonts w:asciiTheme="minorHAnsi" w:hAnsiTheme="minorHAnsi" w:cstheme="minorHAnsi"/>
-          <w:sz w:val="22"/>
-          <w:szCs w:val="22"/>
-        </w:rPr>
-        <w:t>offspring fat pads</w:t>
-      </w:r>
-      <w:r>
-        <w:rPr>
-          <w:rFonts w:asciiTheme="minorHAnsi" w:hAnsiTheme="minorHAnsi" w:cstheme="minorHAnsi"/>
-          <w:sz w:val="22"/>
-          <w:szCs w:val="22"/>
-        </w:rPr>
-        <w:t xml:space="preserve"> by a midline incision of the skin from the rectum to the diaphragm, extract inguinal </w:t>
-      </w:r>
-      <w:r>
-        <w:rPr>
-          <w:rFonts w:asciiTheme="minorHAnsi" w:hAnsiTheme="minorHAnsi" w:cstheme="minorHAnsi"/>
-          <w:sz w:val="22"/>
-          <w:szCs w:val="22"/>
-        </w:rPr>
-        <w:t xml:space="preserve">and gonadal white adipose tissue. </w:t>
-      </w:r>
-      <w:r>
-        <w:rPr>
-          <w:rFonts w:asciiTheme="minorHAnsi" w:hAnsiTheme="minorHAnsi" w:cstheme="minorHAnsi"/>
-          <w:sz w:val="22"/>
-          <w:szCs w:val="22"/>
-        </w:rPr>
-        <w:t>Inguinal white adipose tissue (</w:t>
+      <w:r>
+        <w:rPr>
+          <w:rFonts w:asciiTheme="minorHAnsi" w:hAnsiTheme="minorHAnsi"/>
+          <w:sz w:val="22"/>
+          <w:szCs w:val="22"/>
+        </w:rPr>
+        <w:t xml:space="preserve">(at conception) </w:t>
+      </w:r>
+      <w:r>
+        <w:rPr>
+          <w:rFonts w:asciiTheme="minorHAnsi" w:hAnsiTheme="minorHAnsi"/>
+          <w:sz w:val="22"/>
+          <w:szCs w:val="22"/>
+        </w:rPr>
+        <w:t>will undergo a</w:t>
+      </w:r>
+      <w:r>
+        <w:rPr>
+          <w:rFonts w:asciiTheme="minorHAnsi" w:hAnsiTheme="minorHAnsi"/>
+          <w:sz w:val="22"/>
+          <w:szCs w:val="22"/>
+        </w:rPr>
+        <w:t xml:space="preserve">n insulin </w:t>
+      </w:r>
+      <w:r>
+        <w:rPr>
+          <w:rFonts w:asciiTheme="minorHAnsi" w:hAnsiTheme="minorHAnsi"/>
+          <w:sz w:val="22"/>
+          <w:szCs w:val="22"/>
+        </w:rPr>
+        <w:t>tolerance test (</w:t>
+      </w:r>
+      <w:r>
+        <w:rPr>
+          <w:rFonts w:asciiTheme="minorHAnsi" w:hAnsiTheme="minorHAnsi"/>
+          <w:sz w:val="22"/>
+          <w:szCs w:val="22"/>
+        </w:rPr>
+        <w:t>I</w:t>
+      </w:r>
+      <w:r>
+        <w:rPr>
+          <w:rFonts w:asciiTheme="minorHAnsi" w:hAnsiTheme="minorHAnsi"/>
+          <w:sz w:val="22"/>
+          <w:szCs w:val="22"/>
+        </w:rPr>
+        <w:t xml:space="preserve">TT) being challenged with </w:t>
+      </w:r>
+      <w:r>
+        <w:rPr>
+          <w:rFonts w:asciiTheme="minorHAnsi" w:hAnsiTheme="minorHAnsi"/>
+          <w:sz w:val="22"/>
+          <w:szCs w:val="22"/>
+        </w:rPr>
+        <w:t xml:space="preserve">1 </w:t>
+      </w:r>
+      <w:r>
+        <w:rPr>
+          <w:rFonts w:asciiTheme="minorHAnsi" w:hAnsiTheme="minorHAnsi"/>
+          <w:sz w:val="22"/>
+          <w:szCs w:val="22"/>
+        </w:rPr>
+        <w:t>U</w:t>
+      </w:r>
+      <w:r>
+        <w:rPr>
+          <w:rFonts w:asciiTheme="minorHAnsi" w:hAnsiTheme="minorHAnsi"/>
+          <w:sz w:val="22"/>
+          <w:szCs w:val="22"/>
+        </w:rPr>
+        <w:t xml:space="preserve">/kg </w:t>
+      </w:r>
+      <w:r>
+        <w:rPr>
+          <w:rFonts w:asciiTheme="minorHAnsi" w:hAnsiTheme="minorHAnsi"/>
+          <w:sz w:val="22"/>
+          <w:szCs w:val="22"/>
+        </w:rPr>
+        <w:t xml:space="preserve">body weight </w:t>
+      </w:r>
+      <w:r>
+        <w:rPr>
+          <w:rFonts w:asciiTheme="minorHAnsi" w:hAnsiTheme="minorHAnsi"/>
+          <w:sz w:val="22"/>
+          <w:szCs w:val="22"/>
+        </w:rPr>
+        <w:t xml:space="preserve">after a 6-hour fast with </w:t>
+      </w:r>
+      <w:r>
+        <w:rPr>
+          <w:rFonts w:asciiTheme="minorHAnsi" w:hAnsiTheme="minorHAnsi"/>
+          <w:i/>
+          <w:sz w:val="22"/>
+          <w:szCs w:val="22"/>
+        </w:rPr>
+        <w:t xml:space="preserve">ad libitum </w:t>
+      </w:r>
+      <w:r>
+        <w:rPr>
+          <w:rFonts w:asciiTheme="minorHAnsi" w:hAnsiTheme="minorHAnsi"/>
+          <w:sz w:val="22"/>
+          <w:szCs w:val="22"/>
+        </w:rPr>
+        <w:t xml:space="preserve">access to water. The effects of </w:t>
+      </w:r>
+      <w:r>
+        <w:rPr>
+          <w:rFonts w:asciiTheme="minorHAnsi" w:hAnsiTheme="minorHAnsi"/>
+          <w:sz w:val="22"/>
+          <w:szCs w:val="22"/>
+        </w:rPr>
+        <w:t>antenata</w:t>
+      </w:r>
+      <w:r>
+        <w:rPr>
+          <w:rFonts w:asciiTheme="minorHAnsi" w:hAnsiTheme="minorHAnsi"/>
+          <w:sz w:val="22"/>
+          <w:szCs w:val="22"/>
+        </w:rPr>
+        <w:t xml:space="preserve">l glucocorticoid exposure on offspring adolescent </w:t>
+      </w:r>
+      <w:r>
+        <w:rPr>
+          <w:rFonts w:asciiTheme="minorHAnsi" w:hAnsiTheme="minorHAnsi"/>
+          <w:sz w:val="22"/>
+          <w:szCs w:val="22"/>
+        </w:rPr>
+        <w:t>insulin</w:t>
+      </w:r>
+      <w:r>
+        <w:rPr>
+          <w:rFonts w:asciiTheme="minorHAnsi" w:hAnsiTheme="minorHAnsi"/>
+          <w:sz w:val="22"/>
+          <w:szCs w:val="22"/>
+        </w:rPr>
+        <w:t xml:space="preserve"> sensitivity will be determined. Briefly, after the fast, the tail will be cut to allow for blood sampling via </w:t>
       </w:r>
       <w:proofErr w:type="spellStart"/>
       <w:r>
         <w:rPr>
-          <w:rFonts w:asciiTheme="minorHAnsi" w:hAnsiTheme="minorHAnsi" w:cstheme="minorHAnsi"/>
-          <w:sz w:val="22"/>
-          <w:szCs w:val="22"/>
-        </w:rPr>
-        <w:t>iWAT</w:t>
+          <w:rFonts w:asciiTheme="minorHAnsi" w:hAnsiTheme="minorHAnsi"/>
+          <w:sz w:val="22"/>
+          <w:szCs w:val="22"/>
+        </w:rPr>
+        <w:t>AccuCheck</w:t>
       </w:r>
       <w:proofErr w:type="spellEnd"/>
       <w:r>
         <w:rPr>
-          <w:rFonts w:asciiTheme="minorHAnsi" w:hAnsiTheme="minorHAnsi" w:cstheme="minorHAnsi"/>
-          <w:sz w:val="22"/>
-          <w:szCs w:val="22"/>
-        </w:rPr>
-        <w:t xml:space="preserve">) will </w:t>
-      </w:r>
-      <w:r>
-        <w:rPr>
-          <w:rFonts w:asciiTheme="minorHAnsi" w:hAnsiTheme="minorHAnsi" w:cstheme="minorHAnsi"/>
-          <w:sz w:val="22"/>
-          <w:szCs w:val="22"/>
-        </w:rPr>
-        <w:lastRenderedPageBreak/>
-        <w:t>be collected from the mouse right side first by pulling the peritoneum away from the skin. Inguinal fat will be carefully extracted, weighed then snap frozen in liquid nitrogen for further molecular studies. Right gonadal white fat tissue (</w:t>
+          <w:rFonts w:asciiTheme="minorHAnsi" w:hAnsiTheme="minorHAnsi"/>
+          <w:sz w:val="22"/>
+          <w:szCs w:val="22"/>
+        </w:rPr>
+        <w:t xml:space="preserve"> Advantage Glucometer. Tail vein blood will be immediately measured at 0minutes after the 6-hour fast to denote fasting blood glucose. Mice will be injected by a syringe into the </w:t>
       </w:r>
       <w:proofErr w:type="spellStart"/>
       <w:r>
         <w:rPr>
-          <w:rFonts w:asciiTheme="minorHAnsi" w:hAnsiTheme="minorHAnsi" w:cstheme="minorHAnsi"/>
-          <w:sz w:val="22"/>
-          <w:szCs w:val="22"/>
-        </w:rPr>
-        <w:t>gWAT</w:t>
+          <w:rFonts w:asciiTheme="minorHAnsi" w:hAnsiTheme="minorHAnsi"/>
+          <w:sz w:val="22"/>
+          <w:szCs w:val="22"/>
+        </w:rPr>
+        <w:t>interperitoneal</w:t>
       </w:r>
       <w:proofErr w:type="spellEnd"/>
       <w:r>
         <w:rPr>
-          <w:rFonts w:asciiTheme="minorHAnsi" w:hAnsiTheme="minorHAnsi" w:cstheme="minorHAnsi"/>
-          <w:sz w:val="22"/>
-          <w:szCs w:val="22"/>
-        </w:rPr>
-        <w:t>) will be collected next by scraping the fat along the gonads (ovaries or testis), weighed, and then snap frozen in liquid nitrogen in 2ml tubes. The fat pads will be stored at a temperature of -80C.</w:t>
-      </w:r>
+          <w:rFonts w:asciiTheme="minorHAnsi" w:hAnsiTheme="minorHAnsi"/>
+          <w:sz w:val="22"/>
+          <w:szCs w:val="22"/>
+        </w:rPr>
+        <w:t xml:space="preserve"> cavity with the appropriate </w:t>
+      </w:r>
+      <w:r>
+        <w:rPr>
+          <w:rFonts w:asciiTheme="minorHAnsi" w:hAnsiTheme="minorHAnsi"/>
+          <w:sz w:val="22"/>
+          <w:szCs w:val="22"/>
+        </w:rPr>
+        <w:t>insulin</w:t>
+      </w:r>
+      <w:r>
+        <w:rPr>
+          <w:rFonts w:asciiTheme="minorHAnsi" w:hAnsiTheme="minorHAnsi"/>
+          <w:sz w:val="22"/>
+          <w:szCs w:val="22"/>
+        </w:rPr>
+        <w:t xml:space="preserve"> dosage. The timer will be set as to allow for blood collection every 15 minutes. Blood will be collected at 5, 30, 45, 60, 75, 90 and 120 minutes after injection. After the </w:t>
+      </w:r>
+      <w:r>
+        <w:rPr>
+          <w:rFonts w:asciiTheme="minorHAnsi" w:hAnsiTheme="minorHAnsi"/>
+          <w:sz w:val="22"/>
+          <w:szCs w:val="22"/>
+        </w:rPr>
+        <w:t>I</w:t>
+      </w:r>
+      <w:r>
+        <w:rPr>
+          <w:rFonts w:asciiTheme="minorHAnsi" w:hAnsiTheme="minorHAnsi"/>
+          <w:sz w:val="22"/>
+          <w:szCs w:val="22"/>
+        </w:rPr>
+        <w:t xml:space="preserve">TT is done, mice will have </w:t>
+      </w:r>
+      <w:r>
+        <w:rPr>
+          <w:rFonts w:asciiTheme="minorHAnsi" w:hAnsiTheme="minorHAnsi"/>
+          <w:i/>
+          <w:sz w:val="22"/>
+          <w:szCs w:val="22"/>
+        </w:rPr>
+        <w:t xml:space="preserve">ad libitum </w:t>
+      </w:r>
+      <w:r>
+        <w:rPr>
+          <w:rFonts w:asciiTheme="minorHAnsi" w:hAnsiTheme="minorHAnsi"/>
+          <w:sz w:val="22"/>
+          <w:szCs w:val="22"/>
+        </w:rPr>
+        <w:t>access to normal chow diet and water again. These data will be analyzed by mixed linear models of glucose at each time point.</w:t>
+      </w:r>
+      <w:bookmarkStart w:id="47" w:name="_Toc14983237"/>
+      <w:bookmarkStart w:id="48" w:name="_Toc15461875"/>
+      <w:bookmarkStart w:id="49" w:name="_Toc14032702"/>
     </w:p>
     <w:p>
       <w:pPr>
         <w:pStyle w:val="Heading2"/>
         <w:rPr>
-          <w:rFonts w:asciiTheme="minorHAnsi" w:hAnsiTheme="minorHAnsi"/>
+          <w:rFonts w:asciiTheme="minorHAnsi" w:hAnsiTheme="minorHAnsi" w:cstheme="minorHAnsi"/>
         </w:rPr>
       </w:pPr>
-      <w:bookmarkStart w:id="47" w:name="_Toc16190096"/>
-      <w:r>
-        <w:rPr>
-          <w:rFonts w:asciiTheme="minorHAnsi" w:hAnsiTheme="minorHAnsi"/>
-        </w:rPr>
-        <w:t>I</w:t>
-      </w:r>
-      <w:r>
-        <w:rPr>
-          <w:rFonts w:asciiTheme="minorHAnsi" w:hAnsiTheme="minorHAnsi"/>
-        </w:rPr>
-        <w:t xml:space="preserve">nsulin </w:t>
-      </w:r>
-      <w:r>
-        <w:rPr>
-          <w:rFonts w:asciiTheme="minorHAnsi" w:hAnsiTheme="minorHAnsi"/>
-        </w:rPr>
-        <w:t>T</w:t>
-      </w:r>
-      <w:r>
-        <w:rPr>
-          <w:rFonts w:asciiTheme="minorHAnsi" w:hAnsiTheme="minorHAnsi"/>
-        </w:rPr>
-        <w:t xml:space="preserve">olerance </w:t>
-      </w:r>
-      <w:r>
-        <w:rPr>
-          <w:rFonts w:asciiTheme="minorHAnsi" w:hAnsiTheme="minorHAnsi"/>
-        </w:rPr>
-        <w:t>T</w:t>
-      </w:r>
-      <w:r>
-        <w:rPr>
-          <w:rFonts w:asciiTheme="minorHAnsi" w:hAnsiTheme="minorHAnsi"/>
-        </w:rPr>
-        <w:t>est</w:t>
+      <w:bookmarkStart w:id="50" w:name="_Toc16190097"/>
+      <w:r>
+        <w:rPr>
+          <w:rFonts w:asciiTheme="minorHAnsi" w:hAnsiTheme="minorHAnsi" w:cstheme="minorHAnsi"/>
+        </w:rPr>
+        <w:t>Real time qPCR</w:t>
       </w:r>
       <w:bookmarkEnd w:id="47"/>
+      <w:bookmarkEnd w:id="48"/>
+      <w:bookmarkEnd w:id="50"/>
     </w:p>
     <w:p>
-      <w:pPr>
-        <w:rPr>
-          <w:rFonts w:asciiTheme="minorHAnsi" w:hAnsiTheme="minorHAnsi"/>
-          <w:sz w:val="22"/>
-          <w:szCs w:val="22"/>
-        </w:rPr>
-      </w:pPr>
-      <w:r>
-        <w:rPr>
-          <w:rFonts w:asciiTheme="minorHAnsi" w:hAnsiTheme="minorHAnsi"/>
-          <w:sz w:val="22"/>
-          <w:szCs w:val="22"/>
-        </w:rPr>
-        <w:t xml:space="preserve">Weaned offspring in groups </w:t>
-      </w:r>
-      <w:r>
-        <w:rPr>
-          <w:rFonts w:asciiTheme="minorHAnsi" w:hAnsiTheme="minorHAnsi"/>
-          <w:sz w:val="22"/>
-          <w:szCs w:val="22"/>
-        </w:rPr>
-        <w:t>water or dexamethasone till delivery from cohort A (pre-gestation) and cohort B</w:t>
-      </w:r>
-      <w:r>
-        <w:rPr>
-          <w:rFonts w:asciiTheme="minorHAnsi" w:hAnsiTheme="minorHAnsi"/>
+      <w:r>
+        <w:rPr>
+          <w:rFonts w:asciiTheme="minorHAnsi" w:hAnsiTheme="minorHAnsi" w:cstheme="minorHAnsi"/>
+          <w:sz w:val="22"/>
+          <w:szCs w:val="22"/>
+        </w:rPr>
+        <w:t xml:space="preserve">Using the </w:t>
+      </w:r>
+      <w:r>
+        <w:rPr>
+          <w:rFonts w:asciiTheme="minorHAnsi" w:hAnsiTheme="minorHAnsi" w:cstheme="minorHAnsi"/>
+          <w:sz w:val="22"/>
+          <w:szCs w:val="22"/>
+        </w:rPr>
+        <w:t>placental</w:t>
+      </w:r>
+      <w:r>
+        <w:rPr>
+          <w:rFonts w:asciiTheme="minorHAnsi" w:hAnsiTheme="minorHAnsi" w:cstheme="minorHAnsi"/>
+          <w:sz w:val="22"/>
+          <w:szCs w:val="22"/>
+        </w:rPr>
+        <w:t xml:space="preserve"> tissues collected from the dams, we will assess RNA expression of</w:t>
+      </w:r>
+      <w:r>
+        <w:rPr>
+          <w:rFonts w:asciiTheme="minorHAnsi" w:hAnsiTheme="minorHAnsi" w:cstheme="minorHAnsi"/>
+          <w:sz w:val="22"/>
+          <w:szCs w:val="22"/>
+        </w:rPr>
+        <w:t xml:space="preserve"> macronutrient transporters and endocrine hormones</w:t>
+      </w:r>
+      <w:r>
+        <w:rPr>
+          <w:rFonts w:asciiTheme="minorHAnsi" w:hAnsiTheme="minorHAnsi" w:cstheme="minorHAnsi"/>
+          <w:sz w:val="22"/>
+          <w:szCs w:val="22"/>
+        </w:rPr>
+        <w:t xml:space="preserve">. RNA samples will be prepared from the mouse tissues using the </w:t>
+      </w:r>
+      <w:proofErr w:type="spellStart"/>
+      <w:r>
+        <w:rPr>
+          <w:rFonts w:asciiTheme="minorHAnsi" w:hAnsiTheme="minorHAnsi" w:cstheme="minorHAnsi"/>
+          <w:sz w:val="22"/>
+          <w:szCs w:val="22"/>
+        </w:rPr>
+        <w:t>PureLink</w:t>
+      </w:r>
+      <w:proofErr w:type="spellEnd"/>
+      <w:r>
+        <w:rPr>
+          <w:rFonts w:asciiTheme="minorHAnsi" w:hAnsiTheme="minorHAnsi" w:cstheme="minorHAnsi"/>
+          <w:sz w:val="22"/>
+          <w:szCs w:val="22"/>
+        </w:rPr>
+        <w:t xml:space="preserve"> RNA Mini Kit. Briefly, tissues will be cut to ~50mg samples that will be homogenized and treated to collect the RNA. The RNA will be quantified using a nanodrop. Later, first strand cDNA will be synthesized from the purified RNA samples using High Capacity cDNA Reverse Transcription Kit. The cDNA samples will be diluted and added to the clear 384 well plate in triplicates. A Primer/SYBR Green mix will be prepared for each primer. Briefly, we will use sequence-specific primers to amplify </w:t>
+      </w:r>
+      <w:r>
+        <w:rPr>
+          <w:rFonts w:asciiTheme="minorHAnsi" w:hAnsiTheme="minorHAnsi" w:cstheme="minorHAnsi"/>
+          <w:sz w:val="22"/>
+          <w:szCs w:val="22"/>
+        </w:rPr>
+        <w:t>GLUT1, GLUT3, GLUT4, SNAT1, SNAT2, SNAT4, LPL, GDF15 and IGF-II</w:t>
+      </w:r>
+      <w:r>
+        <w:rPr>
+          <w:rFonts w:asciiTheme="minorHAnsi" w:hAnsiTheme="minorHAnsi" w:cstheme="minorHAnsi"/>
+          <w:sz w:val="22"/>
+          <w:szCs w:val="22"/>
+        </w:rPr>
+        <w:t xml:space="preserve"> using primer pairs (forward and reverse). This will allow us to assess </w:t>
+      </w:r>
+      <w:r>
+        <w:rPr>
+          <w:rFonts w:asciiTheme="minorHAnsi" w:hAnsiTheme="minorHAnsi" w:cstheme="minorHAnsi"/>
+          <w:sz w:val="22"/>
+          <w:szCs w:val="22"/>
+        </w:rPr>
+        <w:t xml:space="preserve">the overall endocrine and transport function of the placentas of </w:t>
+      </w:r>
+      <w:r>
+        <w:rPr>
+          <w:rFonts w:asciiTheme="minorHAnsi" w:hAnsiTheme="minorHAnsi" w:cstheme="minorHAnsi"/>
+          <w:sz w:val="22"/>
+          <w:szCs w:val="22"/>
+        </w:rPr>
+        <w:t>D</w:t>
+      </w:r>
+      <w:r>
+        <w:rPr>
+          <w:rFonts w:asciiTheme="minorHAnsi" w:hAnsiTheme="minorHAnsi" w:cstheme="minorHAnsi"/>
+          <w:sz w:val="22"/>
+          <w:szCs w:val="22"/>
+        </w:rPr>
+        <w:t xml:space="preserve">ex- and </w:t>
+      </w:r>
+      <w:r>
+        <w:rPr>
+          <w:rFonts w:asciiTheme="minorHAnsi" w:hAnsiTheme="minorHAnsi" w:cstheme="minorHAnsi"/>
+          <w:sz w:val="22"/>
+          <w:szCs w:val="22"/>
+        </w:rPr>
+        <w:t>W</w:t>
+      </w:r>
+      <w:r>
+        <w:rPr>
+          <w:rFonts w:asciiTheme="minorHAnsi" w:hAnsiTheme="minorHAnsi" w:cstheme="minorHAnsi"/>
+          <w:sz w:val="22"/>
+          <w:szCs w:val="22"/>
+        </w:rPr>
+        <w:t>ater-treated dams.</w:t>
+      </w:r>
+      <w:r>
+        <w:rPr>
+          <w:rFonts w:asciiTheme="minorHAnsi" w:hAnsiTheme="minorHAnsi" w:cstheme="minorHAnsi"/>
           <w:sz w:val="22"/>
           <w:szCs w:val="22"/>
         </w:rPr>
@@ -17966,229 +18315,90 @@
       </w:r>
       <w:r>
         <w:rPr>
-          <w:rFonts w:asciiTheme="minorHAnsi" w:hAnsiTheme="minorHAnsi"/>
-          <w:sz w:val="22"/>
-          <w:szCs w:val="22"/>
-        </w:rPr>
-        <w:t xml:space="preserve">(at conception) </w:t>
-      </w:r>
-      <w:r>
-        <w:rPr>
-          <w:rFonts w:asciiTheme="minorHAnsi" w:hAnsiTheme="minorHAnsi"/>
-          <w:sz w:val="22"/>
-          <w:szCs w:val="22"/>
-        </w:rPr>
-        <w:t>will undergo a</w:t>
-      </w:r>
-      <w:r>
-        <w:rPr>
-          <w:rFonts w:asciiTheme="minorHAnsi" w:hAnsiTheme="minorHAnsi"/>
-          <w:sz w:val="22"/>
-          <w:szCs w:val="22"/>
-        </w:rPr>
-        <w:t xml:space="preserve">n insulin </w:t>
-      </w:r>
-      <w:r>
-        <w:rPr>
-          <w:rFonts w:asciiTheme="minorHAnsi" w:hAnsiTheme="minorHAnsi"/>
-          <w:sz w:val="22"/>
-          <w:szCs w:val="22"/>
-        </w:rPr>
-        <w:t>tolerance test (</w:t>
-      </w:r>
-      <w:r>
-        <w:rPr>
-          <w:rFonts w:asciiTheme="minorHAnsi" w:hAnsiTheme="minorHAnsi"/>
-          <w:sz w:val="22"/>
-          <w:szCs w:val="22"/>
-        </w:rPr>
-        <w:t>I</w:t>
-      </w:r>
-      <w:r>
-        <w:rPr>
-          <w:rFonts w:asciiTheme="minorHAnsi" w:hAnsiTheme="minorHAnsi"/>
-          <w:sz w:val="22"/>
-          <w:szCs w:val="22"/>
-        </w:rPr>
-        <w:t xml:space="preserve">TT) being challenged with </w:t>
-      </w:r>
-      <w:r>
-        <w:rPr>
-          <w:rFonts w:asciiTheme="minorHAnsi" w:hAnsiTheme="minorHAnsi"/>
-          <w:sz w:val="22"/>
-          <w:szCs w:val="22"/>
-        </w:rPr>
-        <w:t xml:space="preserve">1 </w:t>
-      </w:r>
-      <w:r>
-        <w:rPr>
-          <w:rFonts w:asciiTheme="minorHAnsi" w:hAnsiTheme="minorHAnsi"/>
-          <w:sz w:val="22"/>
-          <w:szCs w:val="22"/>
-        </w:rPr>
-        <w:t>U</w:t>
-      </w:r>
-      <w:r>
-        <w:rPr>
-          <w:rFonts w:asciiTheme="minorHAnsi" w:hAnsiTheme="minorHAnsi"/>
-          <w:sz w:val="22"/>
-          <w:szCs w:val="22"/>
-        </w:rPr>
-        <w:t xml:space="preserve">/kg </w:t>
-      </w:r>
-      <w:r>
-        <w:rPr>
-          <w:rFonts w:asciiTheme="minorHAnsi" w:hAnsiTheme="minorHAnsi"/>
-          <w:sz w:val="22"/>
-          <w:szCs w:val="22"/>
-        </w:rPr>
-        <w:t xml:space="preserve">body weight </w:t>
-      </w:r>
-      <w:r>
-        <w:rPr>
-          <w:rFonts w:asciiTheme="minorHAnsi" w:hAnsiTheme="minorHAnsi"/>
-          <w:sz w:val="22"/>
-          <w:szCs w:val="22"/>
-        </w:rPr>
-        <w:t xml:space="preserve">after a 6-hour fast with </w:t>
-      </w:r>
-      <w:r>
-        <w:rPr>
-          <w:rFonts w:asciiTheme="minorHAnsi" w:hAnsiTheme="minorHAnsi"/>
+          <w:rFonts w:asciiTheme="minorHAnsi" w:hAnsiTheme="minorHAnsi" w:cstheme="minorHAnsi"/>
+          <w:sz w:val="22"/>
+          <w:szCs w:val="22"/>
+        </w:rPr>
+        <w:t xml:space="preserve"> </w:t>
+      </w:r>
+      <w:r>
+        <w:rPr>
+          <w:rFonts w:asciiTheme="minorHAnsi" w:hAnsiTheme="minorHAnsi" w:cstheme="minorHAnsi"/>
+          <w:sz w:val="22"/>
+          <w:szCs w:val="22"/>
+        </w:rPr>
+        <w:t>PCR w</w:t>
+      </w:r>
+      <w:r>
+        <w:rPr>
+          <w:rFonts w:asciiTheme="minorHAnsi" w:hAnsiTheme="minorHAnsi" w:cstheme="minorHAnsi"/>
+          <w:sz w:val="22"/>
+          <w:szCs w:val="22"/>
+        </w:rPr>
+        <w:t>ill be</w:t>
+      </w:r>
+      <w:r>
+        <w:rPr>
+          <w:rFonts w:asciiTheme="minorHAnsi" w:hAnsiTheme="minorHAnsi" w:cstheme="minorHAnsi"/>
+          <w:sz w:val="22"/>
+          <w:szCs w:val="22"/>
+        </w:rPr>
+        <w:t xml:space="preserve"> performed for </w:t>
+      </w:r>
+      <w:proofErr w:type="spellStart"/>
+      <w:r>
+        <w:rPr>
+          <w:rFonts w:asciiTheme="minorHAnsi" w:hAnsiTheme="minorHAnsi" w:cstheme="minorHAnsi"/>
           <w:i/>
-          <w:sz w:val="22"/>
-          <w:szCs w:val="22"/>
-        </w:rPr>
-        <w:t xml:space="preserve">ad libitum </w:t>
-      </w:r>
-      <w:r>
-        <w:rPr>
-          <w:rFonts w:asciiTheme="minorHAnsi" w:hAnsiTheme="minorHAnsi"/>
-          <w:sz w:val="22"/>
-          <w:szCs w:val="22"/>
-        </w:rPr>
-        <w:t xml:space="preserve">access to water. The effects of </w:t>
-      </w:r>
-      <w:r>
-        <w:rPr>
-          <w:rFonts w:asciiTheme="minorHAnsi" w:hAnsiTheme="minorHAnsi"/>
-          <w:sz w:val="22"/>
-          <w:szCs w:val="22"/>
-        </w:rPr>
-        <w:t>antenata</w:t>
-      </w:r>
-      <w:r>
-        <w:rPr>
-          <w:rFonts w:asciiTheme="minorHAnsi" w:hAnsiTheme="minorHAnsi"/>
-          <w:sz w:val="22"/>
-          <w:szCs w:val="22"/>
-        </w:rPr>
-        <w:t xml:space="preserve">l glucocorticoid exposure on offspring adolescent </w:t>
-      </w:r>
-      <w:r>
-        <w:rPr>
-          <w:rFonts w:asciiTheme="minorHAnsi" w:hAnsiTheme="minorHAnsi"/>
-          <w:sz w:val="22"/>
-          <w:szCs w:val="22"/>
-        </w:rPr>
-        <w:t>insulin</w:t>
-      </w:r>
-      <w:r>
-        <w:rPr>
-          <w:rFonts w:asciiTheme="minorHAnsi" w:hAnsiTheme="minorHAnsi"/>
-          <w:sz w:val="22"/>
-          <w:szCs w:val="22"/>
-        </w:rPr>
-        <w:t xml:space="preserve"> sensitivity will be determined. Briefly, after the fast, the tail will be cut to allow for blood sampling via </w:t>
-      </w:r>
-      <w:proofErr w:type="spellStart"/>
-      <w:r>
-        <w:rPr>
-          <w:rFonts w:asciiTheme="minorHAnsi" w:hAnsiTheme="minorHAnsi"/>
-          <w:sz w:val="22"/>
-          <w:szCs w:val="22"/>
-        </w:rPr>
-        <w:t>AccuCheck</w:t>
+          <w:iCs/>
+          <w:sz w:val="22"/>
+          <w:szCs w:val="22"/>
+        </w:rPr>
+        <w:t>Sry</w:t>
       </w:r>
       <w:proofErr w:type="spellEnd"/>
       <w:r>
         <w:rPr>
-          <w:rFonts w:asciiTheme="minorHAnsi" w:hAnsiTheme="minorHAnsi"/>
-          <w:sz w:val="22"/>
-          <w:szCs w:val="22"/>
-        </w:rPr>
-        <w:t xml:space="preserve"> Advantage Glucometer. Tail vein blood will be immediately measured at 0minutes after the 6-hour fast to denote fasting blood glucose. Mice will be injected by a syringe into the </w:t>
-      </w:r>
-      <w:proofErr w:type="spellStart"/>
-      <w:r>
-        <w:rPr>
-          <w:rFonts w:asciiTheme="minorHAnsi" w:hAnsiTheme="minorHAnsi"/>
-          <w:sz w:val="22"/>
-          <w:szCs w:val="22"/>
-        </w:rPr>
-        <w:t>interperitoneal</w:t>
-      </w:r>
-      <w:proofErr w:type="spellEnd"/>
-      <w:r>
-        <w:rPr>
-          <w:rFonts w:asciiTheme="minorHAnsi" w:hAnsiTheme="minorHAnsi"/>
-          <w:sz w:val="22"/>
-          <w:szCs w:val="22"/>
-        </w:rPr>
-        <w:t xml:space="preserve"> cavity with the appropriate </w:t>
-      </w:r>
-      <w:r>
-        <w:rPr>
-          <w:rFonts w:asciiTheme="minorHAnsi" w:hAnsiTheme="minorHAnsi"/>
-          <w:sz w:val="22"/>
-          <w:szCs w:val="22"/>
-        </w:rPr>
-        <w:t>insulin</w:t>
-      </w:r>
-      <w:r>
-        <w:rPr>
-          <w:rFonts w:asciiTheme="minorHAnsi" w:hAnsiTheme="minorHAnsi"/>
-          <w:sz w:val="22"/>
-          <w:szCs w:val="22"/>
-        </w:rPr>
-        <w:t xml:space="preserve"> dosage. The timer will be set as to allow for blood collection every 15 minutes. Blood will be collected at 5, 30, 45, 60, 75, 90 and 120 minutes after injection. After the </w:t>
-      </w:r>
-      <w:r>
-        <w:rPr>
-          <w:rFonts w:asciiTheme="minorHAnsi" w:hAnsiTheme="minorHAnsi"/>
-          <w:sz w:val="22"/>
-          <w:szCs w:val="22"/>
-        </w:rPr>
-        <w:t>I</w:t>
-      </w:r>
-      <w:r>
-        <w:rPr>
-          <w:rFonts w:asciiTheme="minorHAnsi" w:hAnsiTheme="minorHAnsi"/>
-          <w:sz w:val="22"/>
-          <w:szCs w:val="22"/>
-        </w:rPr>
-        <w:t xml:space="preserve">TT is done, mice will have </w:t>
-      </w:r>
-      <w:r>
-        <w:rPr>
-          <w:rFonts w:asciiTheme="minorHAnsi" w:hAnsiTheme="minorHAnsi"/>
-          <w:i/>
-          <w:sz w:val="22"/>
-          <w:szCs w:val="22"/>
-        </w:rPr>
-        <w:t xml:space="preserve">ad libitum </w:t>
-      </w:r>
-      <w:r>
-        <w:rPr>
-          <w:rFonts w:asciiTheme="minorHAnsi" w:hAnsiTheme="minorHAnsi"/>
-          <w:sz w:val="22"/>
-          <w:szCs w:val="22"/>
-        </w:rPr>
-        <w:t>access to normal chow diet and water again. These data will be analyzed by mixed linear models of glucose at each time point.</w:t>
-      </w:r>
-      <w:bookmarkStart w:id="48" w:name="_Toc14983237"/>
-      <w:bookmarkStart w:id="49" w:name="_Toc15461875"/>
-      <w:bookmarkStart w:id="50" w:name="_Toc14032702"/>
+          <w:rFonts w:asciiTheme="minorHAnsi" w:hAnsiTheme="minorHAnsi" w:cstheme="minorHAnsi"/>
+          <w:sz w:val="22"/>
+          <w:szCs w:val="22"/>
+        </w:rPr>
+        <w:t> </w:t>
+      </w:r>
+      <w:r>
+        <w:rPr>
+          <w:rFonts w:asciiTheme="minorHAnsi" w:hAnsiTheme="minorHAnsi" w:cstheme="minorHAnsi"/>
+          <w:sz w:val="22"/>
+          <w:szCs w:val="22"/>
+        </w:rPr>
+        <w:t>to determine the sex of the placent</w:t>
+      </w:r>
+      <w:r>
+        <w:rPr>
+          <w:rFonts w:asciiTheme="minorHAnsi" w:hAnsiTheme="minorHAnsi" w:cstheme="minorHAnsi"/>
+          <w:sz w:val="22"/>
+          <w:szCs w:val="22"/>
+        </w:rPr>
+        <w:t>as/fetuses</w:t>
+      </w:r>
+      <w:r>
+        <w:rPr>
+          <w:rFonts w:asciiTheme="minorHAnsi" w:hAnsiTheme="minorHAnsi" w:cstheme="minorHAnsi"/>
+          <w:sz w:val="22"/>
+          <w:szCs w:val="22"/>
+        </w:rPr>
+        <w:t xml:space="preserve"> using a piece of the placenta or fetal tails, respectively</w:t>
+      </w:r>
+      <w:r>
+        <w:rPr>
+          <w:rFonts w:asciiTheme="minorHAnsi" w:hAnsiTheme="minorHAnsi" w:cstheme="minorHAnsi"/>
+          <w:color w:val="2A2A2A"/>
+          <w:sz w:val="22"/>
+          <w:szCs w:val="22"/>
+          <w:shd w:val="clear" w:color="auto" w:fill="FFFFFF"/>
+        </w:rPr>
+        <w:t>.</w:t>
+      </w:r>
     </w:p>
     <w:p>
       <w:pPr>
@@ -18197,225 +18407,104 @@
           <w:rFonts w:asciiTheme="minorHAnsi" w:hAnsiTheme="minorHAnsi" w:cstheme="minorHAnsi"/>
         </w:rPr>
       </w:pPr>
-      <w:bookmarkStart w:id="51" w:name="_Toc16190097"/>
-      <w:r>
-        <w:rPr>
-          <w:rFonts w:asciiTheme="minorHAnsi" w:hAnsiTheme="minorHAnsi" w:cstheme="minorHAnsi"/>
-        </w:rPr>
-        <w:t>Real time qPCR</w:t>
-      </w:r>
-      <w:bookmarkEnd w:id="48"/>
-      <w:bookmarkEnd w:id="49"/>
+      <w:bookmarkStart w:id="51" w:name="_Toc16190098"/>
+      <w:r>
+        <w:rPr>
+          <w:rFonts w:asciiTheme="minorHAnsi" w:hAnsiTheme="minorHAnsi" w:cstheme="minorHAnsi"/>
+        </w:rPr>
+        <w:t>Genotyping</w:t>
+      </w:r>
       <w:bookmarkEnd w:id="51"/>
     </w:p>
     <w:p>
-      <w:r>
-        <w:rPr>
-          <w:rFonts w:asciiTheme="minorHAnsi" w:hAnsiTheme="minorHAnsi" w:cstheme="minorHAnsi"/>
-          <w:sz w:val="22"/>
-          <w:szCs w:val="22"/>
-        </w:rPr>
-        <w:t xml:space="preserve">Using the </w:t>
-      </w:r>
-      <w:r>
-        <w:rPr>
-          <w:rFonts w:asciiTheme="minorHAnsi" w:hAnsiTheme="minorHAnsi" w:cstheme="minorHAnsi"/>
-          <w:sz w:val="22"/>
-          <w:szCs w:val="22"/>
-        </w:rPr>
-        <w:t>placental</w:t>
-      </w:r>
-      <w:r>
-        <w:rPr>
-          <w:rFonts w:asciiTheme="minorHAnsi" w:hAnsiTheme="minorHAnsi" w:cstheme="minorHAnsi"/>
-          <w:sz w:val="22"/>
-          <w:szCs w:val="22"/>
-        </w:rPr>
-        <w:t xml:space="preserve"> tissues collected from the dams, we will assess RNA expression of</w:t>
-      </w:r>
-      <w:r>
-        <w:rPr>
-          <w:rFonts w:asciiTheme="minorHAnsi" w:hAnsiTheme="minorHAnsi" w:cstheme="minorHAnsi"/>
-          <w:sz w:val="22"/>
-          <w:szCs w:val="22"/>
-        </w:rPr>
-        <w:t xml:space="preserve"> macronutrient transporters and endocrine hormones</w:t>
-      </w:r>
-      <w:r>
-        <w:rPr>
-          <w:rFonts w:asciiTheme="minorHAnsi" w:hAnsiTheme="minorHAnsi" w:cstheme="minorHAnsi"/>
-          <w:sz w:val="22"/>
-          <w:szCs w:val="22"/>
-        </w:rPr>
-        <w:t xml:space="preserve">. RNA samples will be prepared from the mouse tissues using the </w:t>
-      </w:r>
-      <w:proofErr w:type="spellStart"/>
-      <w:r>
-        <w:rPr>
-          <w:rFonts w:asciiTheme="minorHAnsi" w:hAnsiTheme="minorHAnsi" w:cstheme="minorHAnsi"/>
-          <w:sz w:val="22"/>
-          <w:szCs w:val="22"/>
-        </w:rPr>
-        <w:t>PureLink</w:t>
-      </w:r>
-      <w:proofErr w:type="spellEnd"/>
-      <w:r>
-        <w:rPr>
-          <w:rFonts w:asciiTheme="minorHAnsi" w:hAnsiTheme="minorHAnsi" w:cstheme="minorHAnsi"/>
-          <w:sz w:val="22"/>
-          <w:szCs w:val="22"/>
-        </w:rPr>
-        <w:t xml:space="preserve"> RNA Mini Kit. Briefly, tissues will be cut to ~50mg samples that will be homogenized and treated to collect the RNA. The RNA will be quantified using a nanodrop. Later, first strand cDNA will be synthesized from the purified RNA samples using High Capacity cDNA Reverse Transcription Kit. The cDNA samples will be diluted and added to the clear 384 well plate in triplicates. A Primer/SYBR Green mix will be prepared for each primer. Briefly, we will use sequence-specific primers to amplify </w:t>
-      </w:r>
-      <w:r>
-        <w:rPr>
-          <w:rFonts w:asciiTheme="minorHAnsi" w:hAnsiTheme="minorHAnsi" w:cstheme="minorHAnsi"/>
-          <w:sz w:val="22"/>
-          <w:szCs w:val="22"/>
-        </w:rPr>
-        <w:t>GLUT1, GLUT3, GLUT4, SNAT1, SNAT2, SNAT4, LPL, GDF15 and IGF-II</w:t>
-      </w:r>
-      <w:r>
-        <w:rPr>
-          <w:rFonts w:asciiTheme="minorHAnsi" w:hAnsiTheme="minorHAnsi" w:cstheme="minorHAnsi"/>
-          <w:sz w:val="22"/>
-          <w:szCs w:val="22"/>
-        </w:rPr>
-        <w:t xml:space="preserve"> using primer pairs (forward and reverse). This will allow us to assess </w:t>
-      </w:r>
-      <w:r>
-        <w:rPr>
-          <w:rFonts w:asciiTheme="minorHAnsi" w:hAnsiTheme="minorHAnsi" w:cstheme="minorHAnsi"/>
-          <w:sz w:val="22"/>
-          <w:szCs w:val="22"/>
-        </w:rPr>
-        <w:t xml:space="preserve">the overall endocrine and transport function of the placentas of </w:t>
-      </w:r>
-      <w:r>
-        <w:rPr>
-          <w:rFonts w:asciiTheme="minorHAnsi" w:hAnsiTheme="minorHAnsi" w:cstheme="minorHAnsi"/>
-          <w:sz w:val="22"/>
-          <w:szCs w:val="22"/>
-        </w:rPr>
-        <w:t>D</w:t>
-      </w:r>
-      <w:r>
-        <w:rPr>
-          <w:rFonts w:asciiTheme="minorHAnsi" w:hAnsiTheme="minorHAnsi" w:cstheme="minorHAnsi"/>
-          <w:sz w:val="22"/>
-          <w:szCs w:val="22"/>
-        </w:rPr>
-        <w:t xml:space="preserve">ex- and </w:t>
-      </w:r>
-      <w:r>
-        <w:rPr>
-          <w:rFonts w:asciiTheme="minorHAnsi" w:hAnsiTheme="minorHAnsi" w:cstheme="minorHAnsi"/>
-          <w:sz w:val="22"/>
-          <w:szCs w:val="22"/>
-        </w:rPr>
-        <w:t>W</w:t>
-      </w:r>
-      <w:r>
-        <w:rPr>
-          <w:rFonts w:asciiTheme="minorHAnsi" w:hAnsiTheme="minorHAnsi" w:cstheme="minorHAnsi"/>
-          <w:sz w:val="22"/>
-          <w:szCs w:val="22"/>
-        </w:rPr>
-        <w:t>ater-treated dams.</w:t>
-      </w:r>
-      <w:r>
-        <w:rPr>
-          <w:rFonts w:asciiTheme="minorHAnsi" w:hAnsiTheme="minorHAnsi" w:cstheme="minorHAnsi"/>
-          <w:sz w:val="22"/>
-          <w:szCs w:val="22"/>
-        </w:rPr>
-        <w:t xml:space="preserve"> </w:t>
-      </w:r>
-      <w:r>
-        <w:rPr>
-          <w:rFonts w:asciiTheme="minorHAnsi" w:hAnsiTheme="minorHAnsi" w:cstheme="minorHAnsi"/>
-          <w:sz w:val="22"/>
-          <w:szCs w:val="22"/>
-        </w:rPr>
-        <w:t xml:space="preserve"> </w:t>
-      </w:r>
-      <w:r>
-        <w:rPr>
-          <w:rFonts w:asciiTheme="minorHAnsi" w:hAnsiTheme="minorHAnsi" w:cstheme="minorHAnsi"/>
-          <w:sz w:val="22"/>
-          <w:szCs w:val="22"/>
-        </w:rPr>
-        <w:t>PCR w</w:t>
-      </w:r>
-      <w:r>
-        <w:rPr>
-          <w:rFonts w:asciiTheme="minorHAnsi" w:hAnsiTheme="minorHAnsi" w:cstheme="minorHAnsi"/>
-          <w:sz w:val="22"/>
-          <w:szCs w:val="22"/>
-        </w:rPr>
-        <w:t>ill be</w:t>
-      </w:r>
-      <w:r>
-        <w:rPr>
-          <w:rFonts w:asciiTheme="minorHAnsi" w:hAnsiTheme="minorHAnsi" w:cstheme="minorHAnsi"/>
-          <w:sz w:val="22"/>
-          <w:szCs w:val="22"/>
-        </w:rPr>
-        <w:t xml:space="preserve"> performed for </w:t>
-      </w:r>
-      <w:proofErr w:type="spellStart"/>
-      <w:r>
-        <w:rPr>
-          <w:rFonts w:asciiTheme="minorHAnsi" w:hAnsiTheme="minorHAnsi" w:cstheme="minorHAnsi"/>
+      <w:pPr>
+        <w:rPr>
+          <w:rFonts w:asciiTheme="minorHAnsi" w:hAnsiTheme="minorHAnsi"/>
+          <w:sz w:val="22"/>
+          <w:szCs w:val="22"/>
+        </w:rPr>
+      </w:pPr>
+      <w:r>
+        <w:rPr>
+          <w:rFonts w:asciiTheme="minorHAnsi" w:hAnsiTheme="minorHAnsi"/>
+          <w:sz w:val="22"/>
+          <w:szCs w:val="22"/>
+        </w:rPr>
+        <w:t>Maternal</w:t>
+      </w:r>
+      <w:r>
+        <w:rPr>
+          <w:rFonts w:asciiTheme="minorHAnsi" w:hAnsiTheme="minorHAnsi"/>
+          <w:sz w:val="22"/>
+          <w:szCs w:val="22"/>
+        </w:rPr>
+        <w:t xml:space="preserve"> and fetal</w:t>
+      </w:r>
+      <w:r>
+        <w:rPr>
+          <w:rFonts w:asciiTheme="minorHAnsi" w:hAnsiTheme="minorHAnsi"/>
+          <w:sz w:val="22"/>
+          <w:szCs w:val="22"/>
+        </w:rPr>
+        <w:t xml:space="preserve"> genotyping </w:t>
+      </w:r>
+      <w:r>
+        <w:rPr>
+          <w:rFonts w:asciiTheme="minorHAnsi" w:hAnsiTheme="minorHAnsi"/>
+          <w:sz w:val="22"/>
+          <w:szCs w:val="22"/>
+        </w:rPr>
+        <w:t xml:space="preserve">will be conducted to confirm the </w:t>
+      </w:r>
+      <w:r>
+        <w:rPr>
+          <w:rFonts w:asciiTheme="minorHAnsi" w:hAnsiTheme="minorHAnsi"/>
+          <w:sz w:val="22"/>
+          <w:szCs w:val="22"/>
+        </w:rPr>
+        <w:t xml:space="preserve">GR KO or WT </w:t>
+      </w:r>
+      <w:r>
+        <w:rPr>
+          <w:rFonts w:asciiTheme="minorHAnsi" w:hAnsiTheme="minorHAnsi"/>
+          <w:sz w:val="22"/>
+          <w:szCs w:val="22"/>
+        </w:rPr>
+        <w:t xml:space="preserve">genotype </w:t>
+      </w:r>
+      <w:r>
+        <w:rPr>
+          <w:rFonts w:asciiTheme="minorHAnsi" w:hAnsiTheme="minorHAnsi"/>
+          <w:sz w:val="22"/>
+          <w:szCs w:val="22"/>
+        </w:rPr>
+        <w:t xml:space="preserve">of the dams and fetuses/placentas. To genotype the dams, DNA extraction from tail clips will be done. qPCR analysis of the </w:t>
+      </w:r>
+      <w:r>
+        <w:rPr>
+          <w:rFonts w:asciiTheme="minorHAnsi" w:hAnsiTheme="minorHAnsi"/>
           <w:i/>
-          <w:iCs/>
-          <w:sz w:val="22"/>
-          <w:szCs w:val="22"/>
-        </w:rPr>
-        <w:t>Sry</w:t>
-      </w:r>
-      <w:proofErr w:type="spellEnd"/>
-      <w:r>
-        <w:rPr>
-          <w:rFonts w:asciiTheme="minorHAnsi" w:hAnsiTheme="minorHAnsi" w:cstheme="minorHAnsi"/>
-          <w:sz w:val="22"/>
-          <w:szCs w:val="22"/>
-        </w:rPr>
-        <w:t> </w:t>
-      </w:r>
-      <w:r>
-        <w:rPr>
-          <w:rFonts w:asciiTheme="minorHAnsi" w:hAnsiTheme="minorHAnsi" w:cstheme="minorHAnsi"/>
-          <w:sz w:val="22"/>
-          <w:szCs w:val="22"/>
-        </w:rPr>
-        <w:t>to determine the sex of the placent</w:t>
-      </w:r>
-      <w:r>
-        <w:rPr>
-          <w:rFonts w:asciiTheme="minorHAnsi" w:hAnsiTheme="minorHAnsi" w:cstheme="minorHAnsi"/>
-          <w:sz w:val="22"/>
-          <w:szCs w:val="22"/>
-        </w:rPr>
-        <w:t>as/fetuses</w:t>
-      </w:r>
-      <w:r>
-        <w:rPr>
-          <w:rFonts w:asciiTheme="minorHAnsi" w:hAnsiTheme="minorHAnsi" w:cstheme="minorHAnsi"/>
-          <w:sz w:val="22"/>
-          <w:szCs w:val="22"/>
-        </w:rPr>
-        <w:t xml:space="preserve"> using a piece of the placenta or fetal tails, respectively</w:t>
-      </w:r>
-      <w:r>
-        <w:rPr>
-          <w:rFonts w:asciiTheme="minorHAnsi" w:hAnsiTheme="minorHAnsi" w:cstheme="minorHAnsi"/>
-          <w:color w:val="2A2A2A"/>
-          <w:sz w:val="22"/>
-          <w:szCs w:val="22"/>
-          <w:shd w:val="clear" w:color="auto" w:fill="FFFFFF"/>
-        </w:rPr>
-        <w:t>.</w:t>
+          <w:sz w:val="22"/>
+          <w:szCs w:val="22"/>
+        </w:rPr>
+        <w:t xml:space="preserve">Nr3c1 </w:t>
+      </w:r>
+      <w:r>
+        <w:rPr>
+          <w:rFonts w:asciiTheme="minorHAnsi" w:hAnsiTheme="minorHAnsi"/>
+          <w:sz w:val="22"/>
+          <w:szCs w:val="22"/>
+        </w:rPr>
+        <w:t xml:space="preserve">gene will be conducted to determine gene expression. For fetal/placental genotyping, fetal tail will be entirely clipped for DNA analysis  along with a section of the placenta to confirm expression of </w:t>
+      </w:r>
+      <w:r>
+        <w:rPr>
+          <w:rFonts w:asciiTheme="minorHAnsi" w:hAnsiTheme="minorHAnsi"/>
+          <w:i/>
+          <w:sz w:val="22"/>
+          <w:szCs w:val="22"/>
+        </w:rPr>
+        <w:t>Nr3c1.</w:t>
       </w:r>
     </w:p>
     <w:p>
@@ -18425,104 +18514,175 @@
           <w:rFonts w:asciiTheme="minorHAnsi" w:hAnsiTheme="minorHAnsi" w:cstheme="minorHAnsi"/>
         </w:rPr>
       </w:pPr>
-      <w:bookmarkStart w:id="52" w:name="_Toc16190098"/>
-      <w:r>
-        <w:rPr>
-          <w:rFonts w:asciiTheme="minorHAnsi" w:hAnsiTheme="minorHAnsi" w:cstheme="minorHAnsi"/>
-        </w:rPr>
-        <w:t>Genotyping</w:t>
-      </w:r>
+      <w:bookmarkStart w:id="52" w:name="_Toc15461876"/>
+      <w:bookmarkStart w:id="53" w:name="_Toc16190099"/>
+      <w:r>
+        <w:rPr>
+          <w:rFonts w:asciiTheme="minorHAnsi" w:hAnsiTheme="minorHAnsi" w:cstheme="minorHAnsi"/>
+        </w:rPr>
+        <w:t>Western Blotting</w:t>
+      </w:r>
+      <w:bookmarkEnd w:id="49"/>
       <w:bookmarkEnd w:id="52"/>
+      <w:bookmarkEnd w:id="53"/>
     </w:p>
     <w:p>
       <w:pPr>
         <w:rPr>
-          <w:rFonts w:asciiTheme="minorHAnsi" w:hAnsiTheme="minorHAnsi"/>
+          <w:rFonts w:asciiTheme="minorHAnsi" w:hAnsiTheme="minorHAnsi" w:cstheme="minorHAnsi"/>
           <w:sz w:val="22"/>
           <w:szCs w:val="22"/>
         </w:rPr>
       </w:pPr>
       <w:r>
         <w:rPr>
-          <w:rFonts w:asciiTheme="minorHAnsi" w:hAnsiTheme="minorHAnsi"/>
-          <w:sz w:val="22"/>
-          <w:szCs w:val="22"/>
-        </w:rPr>
-        <w:t>Maternal</w:t>
-      </w:r>
-      <w:r>
-        <w:rPr>
-          <w:rFonts w:asciiTheme="minorHAnsi" w:hAnsiTheme="minorHAnsi"/>
-          <w:sz w:val="22"/>
-          <w:szCs w:val="22"/>
-        </w:rPr>
-        <w:t xml:space="preserve"> and fetal</w:t>
-      </w:r>
-      <w:r>
-        <w:rPr>
-          <w:rFonts w:asciiTheme="minorHAnsi" w:hAnsiTheme="minorHAnsi"/>
-          <w:sz w:val="22"/>
-          <w:szCs w:val="22"/>
-        </w:rPr>
-        <w:t xml:space="preserve"> genotyping </w:t>
-      </w:r>
-      <w:r>
-        <w:rPr>
-          <w:rFonts w:asciiTheme="minorHAnsi" w:hAnsiTheme="minorHAnsi"/>
-          <w:sz w:val="22"/>
-          <w:szCs w:val="22"/>
-        </w:rPr>
-        <w:t xml:space="preserve">will be conducted to confirm the </w:t>
-      </w:r>
-      <w:r>
-        <w:rPr>
-          <w:rFonts w:asciiTheme="minorHAnsi" w:hAnsiTheme="minorHAnsi"/>
-          <w:sz w:val="22"/>
-          <w:szCs w:val="22"/>
-        </w:rPr>
-        <w:t xml:space="preserve">GR KO or WT </w:t>
-      </w:r>
-      <w:r>
-        <w:rPr>
-          <w:rFonts w:asciiTheme="minorHAnsi" w:hAnsiTheme="minorHAnsi"/>
-          <w:sz w:val="22"/>
-          <w:szCs w:val="22"/>
-        </w:rPr>
-        <w:t xml:space="preserve">genotype </w:t>
-      </w:r>
-      <w:r>
-        <w:rPr>
-          <w:rFonts w:asciiTheme="minorHAnsi" w:hAnsiTheme="minorHAnsi"/>
-          <w:sz w:val="22"/>
-          <w:szCs w:val="22"/>
-        </w:rPr>
-        <w:t xml:space="preserve">of the dams and fetuses/placentas. To genotype the dams, DNA extraction from tail clips will be done. qPCR analysis of the </w:t>
-      </w:r>
-      <w:r>
-        <w:rPr>
-          <w:rFonts w:asciiTheme="minorHAnsi" w:hAnsiTheme="minorHAnsi"/>
-          <w:i/>
-          <w:sz w:val="22"/>
-          <w:szCs w:val="22"/>
-        </w:rPr>
-        <w:t xml:space="preserve">Nr3c1 </w:t>
-      </w:r>
-      <w:r>
-        <w:rPr>
-          <w:rFonts w:asciiTheme="minorHAnsi" w:hAnsiTheme="minorHAnsi"/>
-          <w:sz w:val="22"/>
-          <w:szCs w:val="22"/>
-        </w:rPr>
-        <w:t xml:space="preserve">gene will be conducted to determine gene expression. For fetal/placental genotyping, fetal tail will be entirely clipped for DNA analysis  along with a section of the placenta to confirm expression of </w:t>
-      </w:r>
-      <w:r>
-        <w:rPr>
-          <w:rFonts w:asciiTheme="minorHAnsi" w:hAnsiTheme="minorHAnsi"/>
-          <w:i/>
-          <w:sz w:val="22"/>
-          <w:szCs w:val="22"/>
-        </w:rPr>
-        <w:t>Nr3c1.</w:t>
+          <w:rFonts w:asciiTheme="minorHAnsi" w:hAnsiTheme="minorHAnsi" w:cstheme="minorHAnsi"/>
+          <w:sz w:val="22"/>
+          <w:szCs w:val="22"/>
+        </w:rPr>
+        <w:t xml:space="preserve">Using the </w:t>
+      </w:r>
+      <w:r>
+        <w:rPr>
+          <w:rFonts w:asciiTheme="minorHAnsi" w:hAnsiTheme="minorHAnsi" w:cstheme="minorHAnsi"/>
+          <w:sz w:val="22"/>
+          <w:szCs w:val="22"/>
+        </w:rPr>
+        <w:t>placentas collected at E14.5,</w:t>
+      </w:r>
+      <w:r>
+        <w:rPr>
+          <w:rFonts w:asciiTheme="minorHAnsi" w:hAnsiTheme="minorHAnsi" w:cstheme="minorHAnsi"/>
+          <w:sz w:val="22"/>
+          <w:szCs w:val="22"/>
+        </w:rPr>
+        <w:t xml:space="preserve"> mTORC1 activity</w:t>
+      </w:r>
+      <w:r>
+        <w:rPr>
+          <w:rFonts w:asciiTheme="minorHAnsi" w:hAnsiTheme="minorHAnsi" w:cstheme="minorHAnsi"/>
+          <w:sz w:val="22"/>
+          <w:szCs w:val="22"/>
+        </w:rPr>
+        <w:t xml:space="preserve"> will be assessed</w:t>
+      </w:r>
+      <w:r>
+        <w:rPr>
+          <w:rFonts w:asciiTheme="minorHAnsi" w:hAnsiTheme="minorHAnsi" w:cstheme="minorHAnsi"/>
+          <w:sz w:val="22"/>
+          <w:szCs w:val="22"/>
+        </w:rPr>
+        <w:t>.</w:t>
+      </w:r>
+      <w:r>
+        <w:rPr>
+          <w:rFonts w:asciiTheme="minorHAnsi" w:hAnsiTheme="minorHAnsi" w:cstheme="minorHAnsi"/>
+          <w:sz w:val="22"/>
+          <w:szCs w:val="22"/>
+        </w:rPr>
+        <w:t xml:space="preserve"> Validation of glucocorticoid receptor ablation will be validated from collected pl</w:t>
+      </w:r>
+      <w:r>
+        <w:rPr>
+          <w:rFonts w:asciiTheme="minorHAnsi" w:hAnsiTheme="minorHAnsi" w:cstheme="minorHAnsi"/>
+          <w:sz w:val="22"/>
+          <w:szCs w:val="22"/>
+        </w:rPr>
+        <w:t>a</w:t>
+      </w:r>
+      <w:r>
+        <w:rPr>
+          <w:rFonts w:asciiTheme="minorHAnsi" w:hAnsiTheme="minorHAnsi" w:cstheme="minorHAnsi"/>
+          <w:sz w:val="22"/>
+          <w:szCs w:val="22"/>
+        </w:rPr>
+        <w:t>centas.</w:t>
+      </w:r>
+      <w:r>
+        <w:rPr>
+          <w:rFonts w:asciiTheme="minorHAnsi" w:hAnsiTheme="minorHAnsi" w:cstheme="minorHAnsi"/>
+          <w:sz w:val="22"/>
+          <w:szCs w:val="22"/>
+        </w:rPr>
+        <w:t xml:space="preserve"> Briefly, a portion of the sample will be boiled and loaded into different wells with a ladder control. Proteins will transfer to nitrocellulose overnight. The matrix will be stained for total protein using Revert total protein and scanned by </w:t>
+      </w:r>
+      <w:proofErr w:type="spellStart"/>
+      <w:r>
+        <w:rPr>
+          <w:rFonts w:asciiTheme="minorHAnsi" w:hAnsiTheme="minorHAnsi" w:cstheme="minorHAnsi"/>
+          <w:sz w:val="22"/>
+          <w:szCs w:val="22"/>
+        </w:rPr>
+        <w:t>LiC</w:t>
+      </w:r>
+      <w:r>
+        <w:rPr>
+          <w:rFonts w:asciiTheme="minorHAnsi" w:hAnsiTheme="minorHAnsi" w:cstheme="minorHAnsi"/>
+          <w:sz w:val="22"/>
+          <w:szCs w:val="22"/>
+        </w:rPr>
+        <w:t>OR</w:t>
+      </w:r>
+      <w:proofErr w:type="spellEnd"/>
+      <w:r>
+        <w:rPr>
+          <w:rFonts w:asciiTheme="minorHAnsi" w:hAnsiTheme="minorHAnsi" w:cstheme="minorHAnsi"/>
+          <w:sz w:val="22"/>
+          <w:szCs w:val="22"/>
+        </w:rPr>
+        <w:t xml:space="preserve"> to normalize against total protein. Samples will be incubated with the primary then the secondary antibodies. Briefly,</w:t>
+      </w:r>
+      <w:r>
+        <w:rPr>
+          <w:rFonts w:asciiTheme="minorHAnsi" w:hAnsiTheme="minorHAnsi" w:cstheme="minorHAnsi"/>
+          <w:color w:val="000000"/>
+          <w:sz w:val="22"/>
+          <w:szCs w:val="22"/>
+          <w:shd w:val="clear" w:color="auto" w:fill="FFFFFF"/>
+        </w:rPr>
+        <w:t xml:space="preserve"> antibodies against </w:t>
+      </w:r>
+      <w:r>
+        <w:rPr>
+          <w:rFonts w:asciiTheme="minorHAnsi" w:hAnsiTheme="minorHAnsi" w:cstheme="minorHAnsi"/>
+          <w:sz w:val="22"/>
+          <w:szCs w:val="22"/>
+        </w:rPr>
+        <w:t>total and phosphorylated mTORC1 targets (S6K, 4EBP1, S6) and regulators (</w:t>
+      </w:r>
+      <w:proofErr w:type="spellStart"/>
+      <w:r>
+        <w:rPr>
+          <w:rFonts w:asciiTheme="minorHAnsi" w:hAnsiTheme="minorHAnsi" w:cstheme="minorHAnsi"/>
+          <w:sz w:val="22"/>
+          <w:szCs w:val="22"/>
+        </w:rPr>
+        <w:t>Akt</w:t>
+      </w:r>
+      <w:proofErr w:type="spellEnd"/>
+      <w:r>
+        <w:rPr>
+          <w:rFonts w:asciiTheme="minorHAnsi" w:hAnsiTheme="minorHAnsi" w:cstheme="minorHAnsi"/>
+          <w:sz w:val="22"/>
+          <w:szCs w:val="22"/>
+        </w:rPr>
+        <w:t xml:space="preserve">, IRS and TSC2) </w:t>
+      </w:r>
+      <w:r>
+        <w:rPr>
+          <w:rFonts w:asciiTheme="minorHAnsi" w:hAnsiTheme="minorHAnsi" w:cstheme="minorHAnsi"/>
+          <w:sz w:val="22"/>
+          <w:szCs w:val="22"/>
+        </w:rPr>
+        <w:t xml:space="preserve">and antibodies against GR </w:t>
+      </w:r>
+      <w:r>
+        <w:rPr>
+          <w:rFonts w:asciiTheme="minorHAnsi" w:hAnsiTheme="minorHAnsi" w:cstheme="minorHAnsi"/>
+          <w:sz w:val="22"/>
+          <w:szCs w:val="22"/>
+        </w:rPr>
+        <w:t>will be used.</w:t>
       </w:r>
     </w:p>
     <w:p>
@@ -18532,17 +18692,18 @@
           <w:rFonts w:asciiTheme="minorHAnsi" w:hAnsiTheme="minorHAnsi" w:cstheme="minorHAnsi"/>
         </w:rPr>
       </w:pPr>
-      <w:bookmarkStart w:id="53" w:name="_Toc15461876"/>
-      <w:bookmarkStart w:id="54" w:name="_Toc16190099"/>
-      <w:r>
-        <w:rPr>
-          <w:rFonts w:asciiTheme="minorHAnsi" w:hAnsiTheme="minorHAnsi" w:cstheme="minorHAnsi"/>
-        </w:rPr>
-        <w:t>Western Blotting</w:t>
-      </w:r>
-      <w:bookmarkEnd w:id="50"/>
-      <w:bookmarkEnd w:id="53"/>
+      <w:bookmarkStart w:id="54" w:name="_Toc14032703"/>
+      <w:bookmarkStart w:id="55" w:name="_Toc15461877"/>
+      <w:bookmarkStart w:id="56" w:name="_Toc16190100"/>
+      <w:r>
+        <w:rPr>
+          <w:rFonts w:asciiTheme="minorHAnsi" w:hAnsiTheme="minorHAnsi" w:cstheme="minorHAnsi"/>
+        </w:rPr>
+        <w:t>Histology</w:t>
+      </w:r>
       <w:bookmarkEnd w:id="54"/>
+      <w:bookmarkEnd w:id="55"/>
+      <w:bookmarkEnd w:id="56"/>
     </w:p>
     <w:p>
       <w:pPr>
@@ -18558,71 +18719,31 @@
           <w:sz w:val="22"/>
           <w:szCs w:val="22"/>
         </w:rPr>
-        <w:t xml:space="preserve">Using the </w:t>
-      </w:r>
-      <w:r>
-        <w:rPr>
-          <w:rFonts w:asciiTheme="minorHAnsi" w:hAnsiTheme="minorHAnsi" w:cstheme="minorHAnsi"/>
-          <w:sz w:val="22"/>
-          <w:szCs w:val="22"/>
-        </w:rPr>
-        <w:t>placentas collected at E14.5,</w:t>
-      </w:r>
-      <w:r>
-        <w:rPr>
-          <w:rFonts w:asciiTheme="minorHAnsi" w:hAnsiTheme="minorHAnsi" w:cstheme="minorHAnsi"/>
-          <w:sz w:val="22"/>
-          <w:szCs w:val="22"/>
-        </w:rPr>
-        <w:t xml:space="preserve"> mTORC1 activity</w:t>
-      </w:r>
-      <w:r>
-        <w:rPr>
-          <w:rFonts w:asciiTheme="minorHAnsi" w:hAnsiTheme="minorHAnsi" w:cstheme="minorHAnsi"/>
-          <w:sz w:val="22"/>
-          <w:szCs w:val="22"/>
-        </w:rPr>
-        <w:t xml:space="preserve"> will be assessed</w:t>
-      </w:r>
-      <w:r>
-        <w:rPr>
-          <w:rFonts w:asciiTheme="minorHAnsi" w:hAnsiTheme="minorHAnsi" w:cstheme="minorHAnsi"/>
-          <w:sz w:val="22"/>
-          <w:szCs w:val="22"/>
-        </w:rPr>
-        <w:t>.</w:t>
-      </w:r>
-      <w:r>
-        <w:rPr>
-          <w:rFonts w:asciiTheme="minorHAnsi" w:hAnsiTheme="minorHAnsi" w:cstheme="minorHAnsi"/>
-          <w:sz w:val="22"/>
-          <w:szCs w:val="22"/>
-        </w:rPr>
-        <w:t xml:space="preserve"> Validation of glucocorticoid receptor ablation will be validated from collected pl</w:t>
-      </w:r>
-      <w:r>
-        <w:rPr>
-          <w:rFonts w:asciiTheme="minorHAnsi" w:hAnsiTheme="minorHAnsi" w:cstheme="minorHAnsi"/>
-          <w:sz w:val="22"/>
-          <w:szCs w:val="22"/>
-        </w:rPr>
-        <w:t>a</w:t>
-      </w:r>
-      <w:r>
-        <w:rPr>
-          <w:rFonts w:asciiTheme="minorHAnsi" w:hAnsiTheme="minorHAnsi" w:cstheme="minorHAnsi"/>
-          <w:sz w:val="22"/>
-          <w:szCs w:val="22"/>
-        </w:rPr>
-        <w:t>centas.</w:t>
-      </w:r>
-      <w:r>
-        <w:rPr>
-          <w:rFonts w:asciiTheme="minorHAnsi" w:hAnsiTheme="minorHAnsi" w:cstheme="minorHAnsi"/>
-          <w:sz w:val="22"/>
-          <w:szCs w:val="22"/>
-        </w:rPr>
-        <w:t xml:space="preserve"> Briefly, a portion of the sample will be boiled and loaded into different wells with a ladder control. Proteins will transfer to nitrocellulose overnight. The matrix will be stained for total protein using Revert total protein and scanned by </w:t>
+        <w:t xml:space="preserve">Placentas </w:t>
+      </w:r>
+      <w:r>
+        <w:rPr>
+          <w:rFonts w:asciiTheme="minorHAnsi" w:hAnsiTheme="minorHAnsi" w:cstheme="minorHAnsi"/>
+          <w:sz w:val="22"/>
+          <w:szCs w:val="22"/>
+        </w:rPr>
+        <w:t xml:space="preserve">collected from control and experimental </w:t>
+      </w:r>
+      <w:r>
+        <w:rPr>
+          <w:rFonts w:asciiTheme="minorHAnsi" w:hAnsiTheme="minorHAnsi" w:cstheme="minorHAnsi"/>
+          <w:sz w:val="22"/>
+          <w:szCs w:val="22"/>
+        </w:rPr>
+        <w:t xml:space="preserve">at E14.5 </w:t>
+      </w:r>
+      <w:r>
+        <w:rPr>
+          <w:rFonts w:asciiTheme="minorHAnsi" w:hAnsiTheme="minorHAnsi" w:cstheme="minorHAnsi"/>
+          <w:sz w:val="22"/>
+          <w:szCs w:val="22"/>
+        </w:rPr>
+        <w:t xml:space="preserve">will be embedded in paraffin and stained at the </w:t>
       </w:r>
       <w:proofErr w:type="spellStart"/>
       <w:r>
@@ -18631,15 +18752,7 @@
           <w:sz w:val="22"/>
           <w:szCs w:val="22"/>
         </w:rPr>
-        <w:t>LiC</w:t>
-      </w:r>
-      <w:r>
-        <w:rPr>
-          <w:rFonts w:asciiTheme="minorHAnsi" w:hAnsiTheme="minorHAnsi" w:cstheme="minorHAnsi"/>
-          <w:sz w:val="22"/>
-          <w:szCs w:val="22"/>
-        </w:rPr>
-        <w:t>OR</w:t>
+        <w:t>Rogel</w:t>
       </w:r>
       <w:proofErr w:type="spellEnd"/>
       <w:r>
@@ -18648,60 +18761,35 @@
           <w:sz w:val="22"/>
           <w:szCs w:val="22"/>
         </w:rPr>
-        <w:t xml:space="preserve"> to normalize against total protein. Samples will be incubated with the primary then the secondary antibodies. Briefly,</w:t>
-      </w:r>
-      <w:r>
-        <w:rPr>
-          <w:rFonts w:asciiTheme="minorHAnsi" w:hAnsiTheme="minorHAnsi" w:cstheme="minorHAnsi"/>
-          <w:color w:val="000000"/>
-          <w:sz w:val="22"/>
-          <w:szCs w:val="22"/>
-          <w:shd w:val="clear" w:color="auto" w:fill="FFFFFF"/>
-        </w:rPr>
-        <w:t xml:space="preserve"> antibodies against </w:t>
-      </w:r>
-      <w:r>
-        <w:rPr>
-          <w:rFonts w:asciiTheme="minorHAnsi" w:hAnsiTheme="minorHAnsi" w:cstheme="minorHAnsi"/>
-          <w:sz w:val="22"/>
-          <w:szCs w:val="22"/>
-        </w:rPr>
-        <w:t>total and phosphorylated mTORC1 targets (S6K, 4EBP1, S6) and regulators (</w:t>
-      </w:r>
-      <w:proofErr w:type="spellStart"/>
-      <w:r>
-        <w:rPr>
-          <w:rFonts w:asciiTheme="minorHAnsi" w:hAnsiTheme="minorHAnsi" w:cstheme="minorHAnsi"/>
-          <w:sz w:val="22"/>
-          <w:szCs w:val="22"/>
-        </w:rPr>
-        <w:t>Akt</w:t>
-      </w:r>
-      <w:proofErr w:type="spellEnd"/>
-      <w:r>
-        <w:rPr>
-          <w:rFonts w:asciiTheme="minorHAnsi" w:hAnsiTheme="minorHAnsi" w:cstheme="minorHAnsi"/>
-          <w:sz w:val="22"/>
-          <w:szCs w:val="22"/>
-        </w:rPr>
-        <w:t xml:space="preserve">, IRS and TSC2) </w:t>
-      </w:r>
-      <w:r>
-        <w:rPr>
-          <w:rFonts w:asciiTheme="minorHAnsi" w:hAnsiTheme="minorHAnsi" w:cstheme="minorHAnsi"/>
-          <w:sz w:val="22"/>
-          <w:szCs w:val="22"/>
-        </w:rPr>
-        <w:t xml:space="preserve">and antibodies against GR </w:t>
-      </w:r>
-      <w:r>
-        <w:rPr>
-          <w:rFonts w:asciiTheme="minorHAnsi" w:hAnsiTheme="minorHAnsi" w:cstheme="minorHAnsi"/>
-          <w:sz w:val="22"/>
-          <w:szCs w:val="22"/>
-        </w:rPr>
-        <w:t>will be used.</w:t>
-      </w:r>
+        <w:t xml:space="preserve"> Cancer Center’s Tissue and Molecular Pathology. Slides will be blindly assessed for </w:t>
+      </w:r>
+      <w:r>
+        <w:rPr>
+          <w:rFonts w:asciiTheme="minorHAnsi" w:hAnsiTheme="minorHAnsi" w:cstheme="minorHAnsi"/>
+          <w:sz w:val="22"/>
+          <w:szCs w:val="22"/>
+        </w:rPr>
+        <w:t>labyrinth thickness and area.</w:t>
+      </w:r>
+    </w:p>
+    <w:p>
+      <w:pPr>
+        <w:pStyle w:val="Heading1"/>
+        <w:rPr>
+          <w:rFonts w:asciiTheme="minorHAnsi" w:hAnsiTheme="minorHAnsi" w:cstheme="minorHAnsi"/>
+        </w:rPr>
+      </w:pPr>
+      <w:bookmarkStart w:id="57" w:name="_Toc15461878"/>
+      <w:bookmarkStart w:id="58" w:name="_Toc16190101"/>
+      <w:r>
+        <w:rPr>
+          <w:rFonts w:asciiTheme="minorHAnsi" w:hAnsiTheme="minorHAnsi" w:cstheme="minorHAnsi"/>
+        </w:rPr>
+        <w:lastRenderedPageBreak/>
+        <w:t>Expected Results</w:t>
+      </w:r>
+      <w:bookmarkEnd w:id="57"/>
+      <w:bookmarkEnd w:id="58"/>
     </w:p>
     <w:p>
       <w:pPr>
@@ -18710,18 +18798,62 @@
           <w:rFonts w:asciiTheme="minorHAnsi" w:hAnsiTheme="minorHAnsi" w:cstheme="minorHAnsi"/>
         </w:rPr>
       </w:pPr>
-      <w:bookmarkStart w:id="55" w:name="_Toc14032703"/>
-      <w:bookmarkStart w:id="56" w:name="_Toc15461877"/>
-      <w:bookmarkStart w:id="57" w:name="_Toc16190100"/>
-      <w:r>
-        <w:rPr>
-          <w:rFonts w:asciiTheme="minorHAnsi" w:hAnsiTheme="minorHAnsi" w:cstheme="minorHAnsi"/>
-        </w:rPr>
-        <w:t>Histology</w:t>
-      </w:r>
-      <w:bookmarkEnd w:id="55"/>
-      <w:bookmarkEnd w:id="56"/>
-      <w:bookmarkEnd w:id="57"/>
+      <w:bookmarkStart w:id="59" w:name="_Toc15461879"/>
+      <w:bookmarkStart w:id="60" w:name="_Toc16190102"/>
+      <w:r>
+        <w:rPr>
+          <w:rFonts w:asciiTheme="minorHAnsi" w:hAnsiTheme="minorHAnsi" w:cstheme="minorHAnsi"/>
+          <w:b/>
+          <w:bCs/>
+        </w:rPr>
+        <w:t>Aim 1.1: </w:t>
+      </w:r>
+      <w:r>
+        <w:rPr>
+          <w:rFonts w:asciiTheme="minorHAnsi" w:hAnsiTheme="minorHAnsi" w:cstheme="minorHAnsi"/>
+        </w:rPr>
+        <w:t>How does maternal GC exposure affect placental</w:t>
+      </w:r>
+      <w:r>
+        <w:rPr>
+          <w:rFonts w:asciiTheme="minorHAnsi" w:hAnsiTheme="minorHAnsi" w:cstheme="minorHAnsi"/>
+        </w:rPr>
+        <w:t xml:space="preserve"> development</w:t>
+      </w:r>
+      <w:r>
+        <w:rPr>
+          <w:rFonts w:asciiTheme="minorHAnsi" w:hAnsiTheme="minorHAnsi" w:cstheme="minorHAnsi"/>
+        </w:rPr>
+        <w:t xml:space="preserve">, fetal </w:t>
+      </w:r>
+      <w:r>
+        <w:rPr>
+          <w:rFonts w:asciiTheme="minorHAnsi" w:hAnsiTheme="minorHAnsi" w:cstheme="minorHAnsi"/>
+        </w:rPr>
+        <w:t>growth</w:t>
+      </w:r>
+      <w:bookmarkStart w:id="61" w:name="_GoBack"/>
+      <w:bookmarkEnd w:id="61"/>
+      <w:r>
+        <w:rPr>
+          <w:rFonts w:asciiTheme="minorHAnsi" w:hAnsiTheme="minorHAnsi" w:cstheme="minorHAnsi"/>
+        </w:rPr>
+        <w:t xml:space="preserve">, and </w:t>
+      </w:r>
+      <w:r>
+        <w:rPr>
+          <w:rFonts w:asciiTheme="minorHAnsi" w:hAnsiTheme="minorHAnsi" w:cstheme="minorHAnsi"/>
+        </w:rPr>
+        <w:t>fetal</w:t>
+      </w:r>
+      <w:r>
+        <w:rPr>
+          <w:rFonts w:asciiTheme="minorHAnsi" w:hAnsiTheme="minorHAnsi" w:cstheme="minorHAnsi"/>
+        </w:rPr>
+        <w:t xml:space="preserve"> survival?</w:t>
+      </w:r>
+      <w:bookmarkEnd w:id="59"/>
+      <w:bookmarkEnd w:id="60"/>
     </w:p>
     <w:p>
       <w:pPr>
@@ -18737,155 +18869,6 @@
           <w:sz w:val="22"/>
           <w:szCs w:val="22"/>
         </w:rPr>
-        <w:t xml:space="preserve">Placentas </w:t>
-      </w:r>
-      <w:r>
-        <w:rPr>
-          <w:rFonts w:asciiTheme="minorHAnsi" w:hAnsiTheme="minorHAnsi" w:cstheme="minorHAnsi"/>
-          <w:sz w:val="22"/>
-          <w:szCs w:val="22"/>
-        </w:rPr>
-        <w:t xml:space="preserve">collected from control and experimental </w:t>
-      </w:r>
-      <w:r>
-        <w:rPr>
-          <w:rFonts w:asciiTheme="minorHAnsi" w:hAnsiTheme="minorHAnsi" w:cstheme="minorHAnsi"/>
-          <w:sz w:val="22"/>
-          <w:szCs w:val="22"/>
-        </w:rPr>
-        <w:t xml:space="preserve">at E14.5 </w:t>
-      </w:r>
-      <w:r>
-        <w:rPr>
-          <w:rFonts w:asciiTheme="minorHAnsi" w:hAnsiTheme="minorHAnsi" w:cstheme="minorHAnsi"/>
-          <w:sz w:val="22"/>
-          <w:szCs w:val="22"/>
-        </w:rPr>
-        <w:t xml:space="preserve">will be embedded in paraffin and stained at the </w:t>
-      </w:r>
-      <w:proofErr w:type="spellStart"/>
-      <w:r>
-        <w:rPr>
-          <w:rFonts w:asciiTheme="minorHAnsi" w:hAnsiTheme="minorHAnsi" w:cstheme="minorHAnsi"/>
-          <w:sz w:val="22"/>
-          <w:szCs w:val="22"/>
-        </w:rPr>
-        <w:t>Rogel</w:t>
-      </w:r>
-      <w:proofErr w:type="spellEnd"/>
-      <w:r>
-        <w:rPr>
-          <w:rFonts w:asciiTheme="minorHAnsi" w:hAnsiTheme="minorHAnsi" w:cstheme="minorHAnsi"/>
-          <w:sz w:val="22"/>
-          <w:szCs w:val="22"/>
-        </w:rPr>
-        <w:t xml:space="preserve"> Cancer Center’s Tissue and Molecular Pathology. Slides will be blindly assessed for </w:t>
-      </w:r>
-      <w:r>
-        <w:rPr>
-          <w:rFonts w:asciiTheme="minorHAnsi" w:hAnsiTheme="minorHAnsi" w:cstheme="minorHAnsi"/>
-          <w:sz w:val="22"/>
-          <w:szCs w:val="22"/>
-        </w:rPr>
-        <w:t>decidual, junctional and labyrinthine thickness. CD68</w:t>
-      </w:r>
-      <w:r>
-        <w:rPr>
-          <w:rFonts w:asciiTheme="minorHAnsi" w:hAnsiTheme="minorHAnsi" w:cstheme="minorHAnsi"/>
-          <w:sz w:val="22"/>
-          <w:szCs w:val="22"/>
-          <w:vertAlign w:val="superscript"/>
-        </w:rPr>
-        <w:t>+</w:t>
-      </w:r>
-      <w:r>
-        <w:rPr>
-          <w:rFonts w:asciiTheme="minorHAnsi" w:hAnsiTheme="minorHAnsi" w:cstheme="minorHAnsi"/>
-          <w:sz w:val="22"/>
-          <w:szCs w:val="22"/>
-        </w:rPr>
-        <w:t xml:space="preserve"> cells will be assessed to de</w:t>
-      </w:r>
-      <w:r>
-        <w:rPr>
-          <w:rFonts w:asciiTheme="minorHAnsi" w:hAnsiTheme="minorHAnsi" w:cstheme="minorHAnsi"/>
-          <w:sz w:val="22"/>
-          <w:szCs w:val="22"/>
-        </w:rPr>
-        <w:t xml:space="preserve">termine </w:t>
-      </w:r>
-    </w:p>
-    <w:p>
-      <w:pPr>
-        <w:pStyle w:val="Heading1"/>
-        <w:rPr>
-          <w:rFonts w:asciiTheme="minorHAnsi" w:hAnsiTheme="minorHAnsi" w:cstheme="minorHAnsi"/>
-        </w:rPr>
-      </w:pPr>
-      <w:bookmarkStart w:id="58" w:name="_Toc15461878"/>
-      <w:bookmarkStart w:id="59" w:name="_Toc16190101"/>
-      <w:r>
-        <w:rPr>
-          <w:rFonts w:asciiTheme="minorHAnsi" w:hAnsiTheme="minorHAnsi" w:cstheme="minorHAnsi"/>
-        </w:rPr>
-        <w:lastRenderedPageBreak/>
-        <w:t>Expected Results</w:t>
-      </w:r>
-      <w:bookmarkEnd w:id="58"/>
-      <w:bookmarkEnd w:id="59"/>
-    </w:p>
-    <w:p>
-      <w:pPr>
-        <w:pStyle w:val="Heading2"/>
-        <w:rPr>
-          <w:rFonts w:asciiTheme="minorHAnsi" w:hAnsiTheme="minorHAnsi" w:cstheme="minorHAnsi"/>
-        </w:rPr>
-      </w:pPr>
-      <w:bookmarkStart w:id="60" w:name="_Toc15461879"/>
-      <w:bookmarkStart w:id="61" w:name="_Toc16190102"/>
-      <w:r>
-        <w:rPr>
-          <w:rFonts w:asciiTheme="minorHAnsi" w:hAnsiTheme="minorHAnsi" w:cstheme="minorHAnsi"/>
-          <w:b/>
-          <w:bCs/>
-        </w:rPr>
-        <w:t>Aim 1.1: </w:t>
-      </w:r>
-      <w:r>
-        <w:rPr>
-          <w:rFonts w:asciiTheme="minorHAnsi" w:hAnsiTheme="minorHAnsi" w:cstheme="minorHAnsi"/>
-        </w:rPr>
-        <w:t xml:space="preserve">How does maternal GC exposure affect placental, fetal IUGR, and </w:t>
-      </w:r>
-      <w:r>
-        <w:rPr>
-          <w:rFonts w:asciiTheme="minorHAnsi" w:hAnsiTheme="minorHAnsi" w:cstheme="minorHAnsi"/>
-        </w:rPr>
-        <w:t>fetal</w:t>
-      </w:r>
-      <w:r>
-        <w:rPr>
-          <w:rFonts w:asciiTheme="minorHAnsi" w:hAnsiTheme="minorHAnsi" w:cstheme="minorHAnsi"/>
-        </w:rPr>
-        <w:t xml:space="preserve"> survival?</w:t>
-      </w:r>
-      <w:bookmarkEnd w:id="60"/>
-      <w:bookmarkEnd w:id="61"/>
-    </w:p>
-    <w:p>
-      <w:pPr>
-        <w:rPr>
-          <w:rFonts w:asciiTheme="minorHAnsi" w:hAnsiTheme="minorHAnsi" w:cstheme="minorHAnsi"/>
-          <w:sz w:val="22"/>
-          <w:szCs w:val="22"/>
-        </w:rPr>
-      </w:pPr>
-      <w:r>
-        <w:rPr>
-          <w:rFonts w:asciiTheme="minorHAnsi" w:hAnsiTheme="minorHAnsi" w:cstheme="minorHAnsi"/>
-          <w:sz w:val="22"/>
-          <w:szCs w:val="22"/>
-        </w:rPr>
         <w:t xml:space="preserve">I hypothesize that our prolonged dexamethasone exposure will reduce placental and fetal </w:t>
       </w:r>
       <w:r>
@@ -18944,8 +18927,6 @@
         </w:rPr>
         <w:t xml:space="preserve">group of dexamethasone pre-gestation till E14.5 and in the group of dexamethasone conception till E14.5 </w:t>
       </w:r>
-      <w:commentRangeStart w:id="62"/>
-      <w:commentRangeEnd w:id="62"/>
       <w:r>
         <w:rPr>
           <w:rFonts w:asciiTheme="minorHAnsi" w:hAnsiTheme="minorHAnsi" w:cstheme="minorHAnsi"/>
@@ -19379,8 +19360,8 @@
           <w:rFonts w:asciiTheme="minorHAnsi" w:hAnsiTheme="minorHAnsi" w:cstheme="minorHAnsi"/>
         </w:rPr>
       </w:pPr>
+      <w:bookmarkStart w:id="62" w:name="_Toc16190103"/>
       <w:bookmarkStart w:id="63" w:name="_Toc15461882"/>
-      <w:bookmarkStart w:id="64" w:name="_Toc16190103"/>
       <w:r>
         <w:rPr>
           <w:rFonts w:asciiTheme="minorHAnsi" w:hAnsiTheme="minorHAnsi" w:cstheme="minorHAnsi"/>
@@ -19411,7 +19392,7 @@
         </w:rPr>
         <w:t> How does maternal GC exposure affect the expression of placental nutrient transporters?</w:t>
       </w:r>
-      <w:bookmarkEnd w:id="64"/>
+      <w:bookmarkEnd w:id="62"/>
       <w:r>
         <w:rPr>
           <w:rFonts w:asciiTheme="minorHAnsi" w:hAnsiTheme="minorHAnsi" w:cstheme="minorHAnsi"/>
@@ -20126,8 +20107,8 @@
           <w:szCs w:val="18"/>
         </w:rPr>
       </w:pPr>
+      <w:bookmarkStart w:id="64" w:name="_Toc16190104"/>
       <w:bookmarkStart w:id="65" w:name="_Toc15461881"/>
-      <w:bookmarkStart w:id="66" w:name="_Toc16190104"/>
       <w:r>
         <w:rPr>
           <w:rFonts w:asciiTheme="minorHAnsi" w:hAnsiTheme="minorHAnsi" w:cstheme="minorHAnsi"/>
@@ -20142,7 +20123,7 @@
         </w:rPr>
         <w:t> Is placental mTORC1 signaling altered after maternal GC exposure?</w:t>
       </w:r>
-      <w:bookmarkEnd w:id="66"/>
+      <w:bookmarkEnd w:id="64"/>
       <w:r>
         <w:rPr>
           <w:rFonts w:asciiTheme="minorHAnsi" w:hAnsiTheme="minorHAnsi" w:cstheme="minorHAnsi"/>
@@ -20373,8 +20354,8 @@
           <w:rFonts w:asciiTheme="minorHAnsi" w:hAnsiTheme="minorHAnsi" w:cstheme="minorHAnsi"/>
         </w:rPr>
       </w:pPr>
-      <w:bookmarkStart w:id="67" w:name="_Toc15461880"/>
-      <w:bookmarkStart w:id="68" w:name="_Toc16190105"/>
+      <w:bookmarkStart w:id="66" w:name="_Toc15461880"/>
+      <w:bookmarkStart w:id="67" w:name="_Toc16190105"/>
       <w:r>
         <w:rPr>
           <w:rFonts w:asciiTheme="minorHAnsi" w:hAnsiTheme="minorHAnsi" w:cstheme="minorHAnsi"/>
@@ -20406,14 +20387,14 @@
         </w:rPr>
         <w:t xml:space="preserve"> How does maternal GC exposure affect placental </w:t>
       </w:r>
+      <w:bookmarkEnd w:id="66"/>
+      <w:r>
+        <w:rPr>
+          <w:rFonts w:asciiTheme="minorHAnsi" w:hAnsiTheme="minorHAnsi" w:cstheme="minorHAnsi"/>
+        </w:rPr>
+        <w:t>endocrine function?</w:t>
+      </w:r>
       <w:bookmarkEnd w:id="67"/>
-      <w:r>
-        <w:rPr>
-          <w:rFonts w:asciiTheme="minorHAnsi" w:hAnsiTheme="minorHAnsi" w:cstheme="minorHAnsi"/>
-        </w:rPr>
-        <w:t>endocrine function?</w:t>
-      </w:r>
-      <w:bookmarkEnd w:id="68"/>
     </w:p>
     <w:p>
       <w:pPr>
@@ -20511,8 +20492,8 @@
         </w:rPr>
         <w:t xml:space="preserve"> mTORC1 activity </w:t>
       </w:r>
+      <w:commentRangeStart w:id="68"/>
       <w:commentRangeStart w:id="69"/>
-      <w:commentRangeStart w:id="70"/>
       <w:r>
         <w:rPr>
           <w:rFonts w:asciiTheme="minorHAnsi" w:hAnsiTheme="minorHAnsi" w:cstheme="minorHAnsi"/>
@@ -20573,8 +20554,8 @@
         </w:rPr>
         <w:fldChar w:fldCharType="end"/>
       </w:r>
+      <w:commentRangeEnd w:id="68"/>
       <w:commentRangeEnd w:id="69"/>
-      <w:commentRangeEnd w:id="70"/>
       <w:r>
         <w:rPr>
           <w:rFonts w:asciiTheme="minorHAnsi" w:hAnsiTheme="minorHAnsi" w:cstheme="minorHAnsi"/>
@@ -20596,14 +20577,14 @@
           <w:rStyle w:val="CommentReference"/>
           <w:rFonts w:asciiTheme="minorHAnsi" w:eastAsiaTheme="minorHAnsi" w:hAnsiTheme="minorHAnsi" w:cstheme="minorBidi"/>
         </w:rPr>
-        <w:commentReference w:id="69"/>
+        <w:commentReference w:id="68"/>
       </w:r>
       <w:r>
         <w:rPr>
           <w:rStyle w:val="CommentReference"/>
           <w:rFonts w:asciiTheme="minorHAnsi" w:eastAsiaTheme="minorHAnsi" w:hAnsiTheme="minorHAnsi" w:cstheme="minorBidi"/>
         </w:rPr>
-        <w:commentReference w:id="70"/>
+        <w:commentReference w:id="69"/>
       </w:r>
       <w:r>
         <w:rPr>
@@ -20813,8 +20794,8 @@
           <w:rFonts w:asciiTheme="minorHAnsi" w:hAnsiTheme="minorHAnsi" w:cstheme="minorHAnsi"/>
         </w:rPr>
       </w:pPr>
+      <w:bookmarkStart w:id="70" w:name="_Toc16190106"/>
       <w:bookmarkStart w:id="71" w:name="_Toc15461883"/>
-      <w:bookmarkStart w:id="72" w:name="_Toc16190106"/>
       <w:r>
         <w:rPr>
           <w:rFonts w:asciiTheme="minorHAnsi" w:hAnsiTheme="minorHAnsi" w:cstheme="minorHAnsi"/>
@@ -20847,7 +20828,7 @@
         </w:rPr>
         <w:t xml:space="preserve"> altered with maternal GC exposure?</w:t>
       </w:r>
-      <w:bookmarkEnd w:id="72"/>
+      <w:bookmarkEnd w:id="70"/>
       <w:r>
         <w:rPr>
           <w:rFonts w:asciiTheme="minorHAnsi" w:hAnsiTheme="minorHAnsi" w:cstheme="minorHAnsi"/>
@@ -21495,8 +21476,8 @@
           <w:szCs w:val="18"/>
         </w:rPr>
       </w:pPr>
-      <w:bookmarkStart w:id="73" w:name="_Toc15461884"/>
-      <w:bookmarkStart w:id="74" w:name="_Toc16190107"/>
+      <w:bookmarkStart w:id="72" w:name="_Toc15461884"/>
+      <w:bookmarkStart w:id="73" w:name="_Toc16190107"/>
       <w:r>
         <w:rPr>
           <w:rFonts w:asciiTheme="minorHAnsi" w:hAnsiTheme="minorHAnsi" w:cstheme="minorHAnsi"/>
@@ -21511,8 +21492,8 @@
         </w:rPr>
         <w:t>Does a placental GR-KO model rescue the placental and fetal effects of GC exposure?</w:t>
       </w:r>
+      <w:bookmarkEnd w:id="72"/>
       <w:bookmarkEnd w:id="73"/>
-      <w:bookmarkEnd w:id="74"/>
     </w:p>
     <w:p>
       <w:pPr>
@@ -21562,16 +21543,16 @@
           <w:rFonts w:asciiTheme="minorHAnsi" w:hAnsiTheme="minorHAnsi" w:cstheme="minorHAnsi"/>
         </w:rPr>
       </w:pPr>
-      <w:bookmarkStart w:id="75" w:name="_Toc15461885"/>
-      <w:bookmarkStart w:id="76" w:name="_Toc16190108"/>
+      <w:bookmarkStart w:id="74" w:name="_Toc15461885"/>
+      <w:bookmarkStart w:id="75" w:name="_Toc16190108"/>
       <w:r>
         <w:rPr>
           <w:rFonts w:asciiTheme="minorHAnsi" w:hAnsiTheme="minorHAnsi" w:cstheme="minorHAnsi"/>
         </w:rPr>
         <w:t>Potential Pitfalls and alternate Approaches (Aims 1.1-1.6)</w:t>
       </w:r>
+      <w:bookmarkEnd w:id="74"/>
       <w:bookmarkEnd w:id="75"/>
-      <w:bookmarkEnd w:id="76"/>
     </w:p>
     <w:p>
       <w:pPr>
@@ -25151,7 +25132,7 @@
 
 <file path=word/comments.xml><?xml version="1.0" encoding="utf-8"?>
 <w:comments xmlns:wpc="http://schemas.microsoft.com/office/word/2010/wordprocessingCanvas" xmlns:cx="http://schemas.microsoft.com/office/drawing/2014/chartex" xmlns:cx1="http://schemas.microsoft.com/office/drawing/2015/9/8/chartex" xmlns:cx2="http://schemas.microsoft.com/office/drawing/2015/10/21/chartex" xmlns:cx3="http://schemas.microsoft.com/office/drawing/2016/5/9/chartex" xmlns:cx4="http://schemas.microsoft.com/office/drawing/2016/5/10/chartex" xmlns:cx5="http://schemas.microsoft.com/office/drawing/2016/5/11/chartex" xmlns:cx6="http://schemas.microsoft.com/office/drawing/2016/5/12/chartex" xmlns:cx7="http://schemas.microsoft.com/office/drawing/2016/5/13/chartex" xmlns:cx8="http://schemas.microsoft.com/office/drawing/2016/5/14/chartex" xmlns:mc="http://schemas.openxmlformats.org/markup-compatibility/2006" xmlns:aink="http://schemas.microsoft.com/office/drawing/2016/ink" xmlns:am3d="http://schemas.microsoft.com/office/drawing/2017/model3d" xmlns:o="urn:schemas-microsoft-com:office:office" xmlns:r="http://schemas.openxmlformats.org/officeDocument/2006/relationships" xmlns:m="http://schemas.openxmlformats.org/officeDocument/2006/math" xmlns:v="urn:schemas-microsoft-com:vml" xmlns:wp14="http://schemas.microsoft.com/office/word/2010/wordprocessingDrawing" xmlns:wp="http://schemas.openxmlformats.org/drawingml/2006/wordprocessingDrawing" xmlns:w10="urn:schemas-microsoft-com:office:word" xmlns:w="http://schemas.openxmlformats.org/wordprocessingml/2006/main" xmlns:w14="http://schemas.microsoft.com/office/word/2010/wordml" xmlns:w15="http://schemas.microsoft.com/office/word/2012/wordml" xmlns:w16cid="http://schemas.microsoft.com/office/word/2016/wordml/cid" xmlns:w16se="http://schemas.microsoft.com/office/word/2015/wordml/symex" xmlns:wpg="http://schemas.microsoft.com/office/word/2010/wordprocessingGroup" xmlns:wpi="http://schemas.microsoft.com/office/word/2010/wordprocessingInk" xmlns:wne="http://schemas.microsoft.com/office/word/2006/wordml" xmlns:wps="http://schemas.microsoft.com/office/word/2010/wordprocessingShape" mc:Ignorable="w14 w15 w16se w16cid wp14">
-  <w:comment w:id="19" w:author="Noura El Habbal" w:date="2019-08-08T09:24:00Z" w:initials="NEH">
+  <w:comment w:id="18" w:author="Noura El Habbal" w:date="2019-08-08T09:24:00Z" w:initials="NEH">
     <w:p>
       <w:r>
         <w:rPr>
@@ -25188,7 +25169,7 @@
       </w:r>
     </w:p>
   </w:comment>
-  <w:comment w:id="69" w:author="Dave Bridges" w:date="2019-08-02T11:17:00Z" w:initials="DB">
+  <w:comment w:id="68" w:author="Dave Bridges" w:date="2019-08-02T11:17:00Z" w:initials="DB">
     <w:p>
       <w:pPr>
         <w:pStyle w:val="CommentText"/>
@@ -25204,7 +25185,7 @@
       </w:r>
     </w:p>
   </w:comment>
-  <w:comment w:id="70" w:author="Noura El Habbal" w:date="2019-08-08T20:37:00Z" w:initials="NEH">
+  <w:comment w:id="69" w:author="Noura El Habbal" w:date="2019-08-08T20:37:00Z" w:initials="NEH">
     <w:p>
       <w:pPr>
         <w:pStyle w:val="CommentText"/>
@@ -25265,7 +25246,7 @@
 <w:ftr xmlns:wpc="http://schemas.microsoft.com/office/word/2010/wordprocessingCanvas" xmlns:cx="http://schemas.microsoft.com/office/drawing/2014/chartex" xmlns:cx1="http://schemas.microsoft.com/office/drawing/2015/9/8/chartex" xmlns:cx2="http://schemas.microsoft.com/office/drawing/2015/10/21/chartex" xmlns:cx3="http://schemas.microsoft.com/office/drawing/2016/5/9/chartex" xmlns:cx4="http://schemas.microsoft.com/office/drawing/2016/5/10/chartex" xmlns:cx5="http://schemas.microsoft.com/office/drawing/2016/5/11/chartex" xmlns:cx6="http://schemas.microsoft.com/office/drawing/2016/5/12/chartex" xmlns:cx7="http://schemas.microsoft.com/office/drawing/2016/5/13/chartex" xmlns:cx8="http://schemas.microsoft.com/office/drawing/2016/5/14/chartex" xmlns:mc="http://schemas.openxmlformats.org/markup-compatibility/2006" xmlns:aink="http://schemas.microsoft.com/office/drawing/2016/ink" xmlns:am3d="http://schemas.microsoft.com/office/drawing/2017/model3d" xmlns:o="urn:schemas-microsoft-com:office:office" xmlns:r="http://schemas.openxmlformats.org/officeDocument/2006/relationships" xmlns:m="http://schemas.openxmlformats.org/officeDocument/2006/math" xmlns:v="urn:schemas-microsoft-com:vml" xmlns:wp14="http://schemas.microsoft.com/office/word/2010/wordprocessingDrawing" xmlns:wp="http://schemas.openxmlformats.org/drawingml/2006/wordprocessingDrawing" xmlns:w10="urn:schemas-microsoft-com:office:word" xmlns:w="http://schemas.openxmlformats.org/wordprocessingml/2006/main" xmlns:w14="http://schemas.microsoft.com/office/word/2010/wordml" xmlns:w15="http://schemas.microsoft.com/office/word/2012/wordml" xmlns:w16cid="http://schemas.microsoft.com/office/word/2016/wordml/cid" xmlns:w16se="http://schemas.microsoft.com/office/word/2015/wordml/symex" xmlns:wpg="http://schemas.microsoft.com/office/word/2010/wordprocessingGroup" xmlns:wpi="http://schemas.microsoft.com/office/word/2010/wordprocessingInk" xmlns:wne="http://schemas.microsoft.com/office/word/2006/wordml" xmlns:wps="http://schemas.microsoft.com/office/word/2010/wordprocessingShape" mc:Ignorable="w14 w15 w16se w16cid wp14">
   <w:p>
     <w:pPr>
-      <w:pPrChange w:id="79" w:author="Microsoft Office User" w:date="2019-07-31T11:38:00Z">
+      <w:pPrChange w:id="78" w:author="Microsoft Office User" w:date="2019-07-31T11:38:00Z">
         <w:pPr>
           <w:pStyle w:val="Footer"/>
         </w:pPr>
@@ -25279,7 +25260,7 @@
 <w:ftr xmlns:wpc="http://schemas.microsoft.com/office/word/2010/wordprocessingCanvas" xmlns:cx="http://schemas.microsoft.com/office/drawing/2014/chartex" xmlns:cx1="http://schemas.microsoft.com/office/drawing/2015/9/8/chartex" xmlns:cx2="http://schemas.microsoft.com/office/drawing/2015/10/21/chartex" xmlns:cx3="http://schemas.microsoft.com/office/drawing/2016/5/9/chartex" xmlns:cx4="http://schemas.microsoft.com/office/drawing/2016/5/10/chartex" xmlns:cx5="http://schemas.microsoft.com/office/drawing/2016/5/11/chartex" xmlns:cx6="http://schemas.microsoft.com/office/drawing/2016/5/12/chartex" xmlns:cx7="http://schemas.microsoft.com/office/drawing/2016/5/13/chartex" xmlns:cx8="http://schemas.microsoft.com/office/drawing/2016/5/14/chartex" xmlns:mc="http://schemas.openxmlformats.org/markup-compatibility/2006" xmlns:aink="http://schemas.microsoft.com/office/drawing/2016/ink" xmlns:am3d="http://schemas.microsoft.com/office/drawing/2017/model3d" xmlns:o="urn:schemas-microsoft-com:office:office" xmlns:r="http://schemas.openxmlformats.org/officeDocument/2006/relationships" xmlns:m="http://schemas.openxmlformats.org/officeDocument/2006/math" xmlns:v="urn:schemas-microsoft-com:vml" xmlns:wp14="http://schemas.microsoft.com/office/word/2010/wordprocessingDrawing" xmlns:wp="http://schemas.openxmlformats.org/drawingml/2006/wordprocessingDrawing" xmlns:w10="urn:schemas-microsoft-com:office:word" xmlns:w="http://schemas.openxmlformats.org/wordprocessingml/2006/main" xmlns:w14="http://schemas.microsoft.com/office/word/2010/wordml" xmlns:w15="http://schemas.microsoft.com/office/word/2012/wordml" xmlns:w16cid="http://schemas.microsoft.com/office/word/2016/wordml/cid" xmlns:w16se="http://schemas.microsoft.com/office/word/2015/wordml/symex" xmlns:wpg="http://schemas.microsoft.com/office/word/2010/wordprocessingGroup" xmlns:wpi="http://schemas.microsoft.com/office/word/2010/wordprocessingInk" xmlns:wne="http://schemas.microsoft.com/office/word/2006/wordml" xmlns:wps="http://schemas.microsoft.com/office/word/2010/wordprocessingShape" mc:Ignorable="w14 w15 w16se w16cid wp14">
   <w:p>
     <w:pPr>
-      <w:pPrChange w:id="80" w:author="Microsoft Office User" w:date="2019-07-31T11:38:00Z">
+      <w:pPrChange w:id="79" w:author="Microsoft Office User" w:date="2019-07-31T11:38:00Z">
         <w:pPr>
           <w:pStyle w:val="Footer"/>
         </w:pPr>
@@ -25293,7 +25274,7 @@
 <w:ftr xmlns:wpc="http://schemas.microsoft.com/office/word/2010/wordprocessingCanvas" xmlns:cx="http://schemas.microsoft.com/office/drawing/2014/chartex" xmlns:cx1="http://schemas.microsoft.com/office/drawing/2015/9/8/chartex" xmlns:cx2="http://schemas.microsoft.com/office/drawing/2015/10/21/chartex" xmlns:cx3="http://schemas.microsoft.com/office/drawing/2016/5/9/chartex" xmlns:cx4="http://schemas.microsoft.com/office/drawing/2016/5/10/chartex" xmlns:cx5="http://schemas.microsoft.com/office/drawing/2016/5/11/chartex" xmlns:cx6="http://schemas.microsoft.com/office/drawing/2016/5/12/chartex" xmlns:cx7="http://schemas.microsoft.com/office/drawing/2016/5/13/chartex" xmlns:cx8="http://schemas.microsoft.com/office/drawing/2016/5/14/chartex" xmlns:mc="http://schemas.openxmlformats.org/markup-compatibility/2006" xmlns:aink="http://schemas.microsoft.com/office/drawing/2016/ink" xmlns:am3d="http://schemas.microsoft.com/office/drawing/2017/model3d" xmlns:o="urn:schemas-microsoft-com:office:office" xmlns:r="http://schemas.openxmlformats.org/officeDocument/2006/relationships" xmlns:m="http://schemas.openxmlformats.org/officeDocument/2006/math" xmlns:v="urn:schemas-microsoft-com:vml" xmlns:wp14="http://schemas.microsoft.com/office/word/2010/wordprocessingDrawing" xmlns:wp="http://schemas.openxmlformats.org/drawingml/2006/wordprocessingDrawing" xmlns:w10="urn:schemas-microsoft-com:office:word" xmlns:w="http://schemas.openxmlformats.org/wordprocessingml/2006/main" xmlns:w14="http://schemas.microsoft.com/office/word/2010/wordml" xmlns:w15="http://schemas.microsoft.com/office/word/2012/wordml" xmlns:w16cid="http://schemas.microsoft.com/office/word/2016/wordml/cid" xmlns:w16se="http://schemas.microsoft.com/office/word/2015/wordml/symex" xmlns:wpg="http://schemas.microsoft.com/office/word/2010/wordprocessingGroup" xmlns:wpi="http://schemas.microsoft.com/office/word/2010/wordprocessingInk" xmlns:wne="http://schemas.microsoft.com/office/word/2006/wordml" xmlns:wps="http://schemas.microsoft.com/office/word/2010/wordprocessingShape" mc:Ignorable="w14 w15 w16se w16cid wp14">
   <w:p>
     <w:pPr>
-      <w:pPrChange w:id="82" w:author="Microsoft Office User" w:date="2019-07-31T11:38:00Z">
+      <w:pPrChange w:id="81" w:author="Microsoft Office User" w:date="2019-07-31T11:38:00Z">
         <w:pPr>
           <w:pStyle w:val="Footer"/>
         </w:pPr>
@@ -25329,7 +25310,7 @@
 <w:hdr xmlns:wpc="http://schemas.microsoft.com/office/word/2010/wordprocessingCanvas" xmlns:cx="http://schemas.microsoft.com/office/drawing/2014/chartex" xmlns:cx1="http://schemas.microsoft.com/office/drawing/2015/9/8/chartex" xmlns:cx2="http://schemas.microsoft.com/office/drawing/2015/10/21/chartex" xmlns:cx3="http://schemas.microsoft.com/office/drawing/2016/5/9/chartex" xmlns:cx4="http://schemas.microsoft.com/office/drawing/2016/5/10/chartex" xmlns:cx5="http://schemas.microsoft.com/office/drawing/2016/5/11/chartex" xmlns:cx6="http://schemas.microsoft.com/office/drawing/2016/5/12/chartex" xmlns:cx7="http://schemas.microsoft.com/office/drawing/2016/5/13/chartex" xmlns:cx8="http://schemas.microsoft.com/office/drawing/2016/5/14/chartex" xmlns:mc="http://schemas.openxmlformats.org/markup-compatibility/2006" xmlns:aink="http://schemas.microsoft.com/office/drawing/2016/ink" xmlns:am3d="http://schemas.microsoft.com/office/drawing/2017/model3d" xmlns:o="urn:schemas-microsoft-com:office:office" xmlns:r="http://schemas.openxmlformats.org/officeDocument/2006/relationships" xmlns:m="http://schemas.openxmlformats.org/officeDocument/2006/math" xmlns:v="urn:schemas-microsoft-com:vml" xmlns:wp14="http://schemas.microsoft.com/office/word/2010/wordprocessingDrawing" xmlns:wp="http://schemas.openxmlformats.org/drawingml/2006/wordprocessingDrawing" xmlns:w10="urn:schemas-microsoft-com:office:word" xmlns:w="http://schemas.openxmlformats.org/wordprocessingml/2006/main" xmlns:w14="http://schemas.microsoft.com/office/word/2010/wordml" xmlns:w15="http://schemas.microsoft.com/office/word/2012/wordml" xmlns:w16cid="http://schemas.microsoft.com/office/word/2016/wordml/cid" xmlns:w16se="http://schemas.microsoft.com/office/word/2015/wordml/symex" xmlns:wpg="http://schemas.microsoft.com/office/word/2010/wordprocessingGroup" xmlns:wpi="http://schemas.microsoft.com/office/word/2010/wordprocessingInk" xmlns:wne="http://schemas.microsoft.com/office/word/2006/wordml" xmlns:wps="http://schemas.microsoft.com/office/word/2010/wordprocessingShape" mc:Ignorable="w14 w15 w16se w16cid wp14">
   <w:p>
     <w:pPr>
-      <w:pPrChange w:id="77" w:author="Microsoft Office User" w:date="2019-07-31T11:38:00Z">
+      <w:pPrChange w:id="76" w:author="Microsoft Office User" w:date="2019-07-31T11:38:00Z">
         <w:pPr>
           <w:pStyle w:val="Header"/>
         </w:pPr>
@@ -25343,7 +25324,7 @@
 <w:hdr xmlns:wpc="http://schemas.microsoft.com/office/word/2010/wordprocessingCanvas" xmlns:cx="http://schemas.microsoft.com/office/drawing/2014/chartex" xmlns:cx1="http://schemas.microsoft.com/office/drawing/2015/9/8/chartex" xmlns:cx2="http://schemas.microsoft.com/office/drawing/2015/10/21/chartex" xmlns:cx3="http://schemas.microsoft.com/office/drawing/2016/5/9/chartex" xmlns:cx4="http://schemas.microsoft.com/office/drawing/2016/5/10/chartex" xmlns:cx5="http://schemas.microsoft.com/office/drawing/2016/5/11/chartex" xmlns:cx6="http://schemas.microsoft.com/office/drawing/2016/5/12/chartex" xmlns:cx7="http://schemas.microsoft.com/office/drawing/2016/5/13/chartex" xmlns:cx8="http://schemas.microsoft.com/office/drawing/2016/5/14/chartex" xmlns:mc="http://schemas.openxmlformats.org/markup-compatibility/2006" xmlns:aink="http://schemas.microsoft.com/office/drawing/2016/ink" xmlns:am3d="http://schemas.microsoft.com/office/drawing/2017/model3d" xmlns:o="urn:schemas-microsoft-com:office:office" xmlns:r="http://schemas.openxmlformats.org/officeDocument/2006/relationships" xmlns:m="http://schemas.openxmlformats.org/officeDocument/2006/math" xmlns:v="urn:schemas-microsoft-com:vml" xmlns:wp14="http://schemas.microsoft.com/office/word/2010/wordprocessingDrawing" xmlns:wp="http://schemas.openxmlformats.org/drawingml/2006/wordprocessingDrawing" xmlns:w10="urn:schemas-microsoft-com:office:word" xmlns:w="http://schemas.openxmlformats.org/wordprocessingml/2006/main" xmlns:w14="http://schemas.microsoft.com/office/word/2010/wordml" xmlns:w15="http://schemas.microsoft.com/office/word/2012/wordml" xmlns:w16cid="http://schemas.microsoft.com/office/word/2016/wordml/cid" xmlns:w16se="http://schemas.microsoft.com/office/word/2015/wordml/symex" xmlns:wpg="http://schemas.microsoft.com/office/word/2010/wordprocessingGroup" xmlns:wpi="http://schemas.microsoft.com/office/word/2010/wordprocessingInk" xmlns:wne="http://schemas.microsoft.com/office/word/2006/wordml" xmlns:wps="http://schemas.microsoft.com/office/word/2010/wordprocessingShape" mc:Ignorable="w14 w15 w16se w16cid wp14">
   <w:p>
     <w:pPr>
-      <w:pPrChange w:id="78" w:author="Microsoft Office User" w:date="2019-07-31T11:38:00Z">
+      <w:pPrChange w:id="77" w:author="Microsoft Office User" w:date="2019-07-31T11:38:00Z">
         <w:pPr>
           <w:pStyle w:val="Header"/>
         </w:pPr>
@@ -25357,7 +25338,7 @@
 <w:hdr xmlns:wpc="http://schemas.microsoft.com/office/word/2010/wordprocessingCanvas" xmlns:cx="http://schemas.microsoft.com/office/drawing/2014/chartex" xmlns:cx1="http://schemas.microsoft.com/office/drawing/2015/9/8/chartex" xmlns:cx2="http://schemas.microsoft.com/office/drawing/2015/10/21/chartex" xmlns:cx3="http://schemas.microsoft.com/office/drawing/2016/5/9/chartex" xmlns:cx4="http://schemas.microsoft.com/office/drawing/2016/5/10/chartex" xmlns:cx5="http://schemas.microsoft.com/office/drawing/2016/5/11/chartex" xmlns:cx6="http://schemas.microsoft.com/office/drawing/2016/5/12/chartex" xmlns:cx7="http://schemas.microsoft.com/office/drawing/2016/5/13/chartex" xmlns:cx8="http://schemas.microsoft.com/office/drawing/2016/5/14/chartex" xmlns:mc="http://schemas.openxmlformats.org/markup-compatibility/2006" xmlns:aink="http://schemas.microsoft.com/office/drawing/2016/ink" xmlns:am3d="http://schemas.microsoft.com/office/drawing/2017/model3d" xmlns:o="urn:schemas-microsoft-com:office:office" xmlns:r="http://schemas.openxmlformats.org/officeDocument/2006/relationships" xmlns:m="http://schemas.openxmlformats.org/officeDocument/2006/math" xmlns:v="urn:schemas-microsoft-com:vml" xmlns:wp14="http://schemas.microsoft.com/office/word/2010/wordprocessingDrawing" xmlns:wp="http://schemas.openxmlformats.org/drawingml/2006/wordprocessingDrawing" xmlns:w10="urn:schemas-microsoft-com:office:word" xmlns:w="http://schemas.openxmlformats.org/wordprocessingml/2006/main" xmlns:w14="http://schemas.microsoft.com/office/word/2010/wordml" xmlns:w15="http://schemas.microsoft.com/office/word/2012/wordml" xmlns:w16cid="http://schemas.microsoft.com/office/word/2016/wordml/cid" xmlns:w16se="http://schemas.microsoft.com/office/word/2015/wordml/symex" xmlns:wpg="http://schemas.microsoft.com/office/word/2010/wordprocessingGroup" xmlns:wpi="http://schemas.microsoft.com/office/word/2010/wordprocessingInk" xmlns:wne="http://schemas.microsoft.com/office/word/2006/wordml" xmlns:wps="http://schemas.microsoft.com/office/word/2010/wordprocessingShape" mc:Ignorable="w14 w15 w16se w16cid wp14">
   <w:p>
     <w:pPr>
-      <w:pPrChange w:id="81" w:author="Microsoft Office User" w:date="2019-07-31T11:38:00Z">
+      <w:pPrChange w:id="80" w:author="Microsoft Office User" w:date="2019-07-31T11:38:00Z">
         <w:pPr>
           <w:pStyle w:val="Header"/>
         </w:pPr>
@@ -26050,6 +26031,7 @@
   <w:style w:type="character" w:default="1" w:styleId="DefaultParagraphFont">
     <w:name w:val="Default Paragraph Font"/>
     <w:uiPriority w:val="1"/>
+    <w:semiHidden/>
     <w:unhideWhenUsed/>
   </w:style>
   <w:style w:type="table" w:default="1" w:styleId="TableNormal">
@@ -26825,7 +26807,7 @@
 </file>
 
 <file path=customXml/itemProps1.xml><?xml version="1.0" encoding="utf-8"?>
-<ds:datastoreItem xmlns:ds="http://schemas.openxmlformats.org/officeDocument/2006/customXml" ds:itemID="{28A4E6D1-DD94-A241-B93E-F492681E2D39}">
+<ds:datastoreItem xmlns:ds="http://schemas.openxmlformats.org/officeDocument/2006/customXml" ds:itemID="{F8F160A5-5858-F146-A370-AB462634A2BD}">
   <ds:schemaRefs>
     <ds:schemaRef ds:uri="http://schemas.openxmlformats.org/officeDocument/2006/bibliography"/>
   </ds:schemaRefs>

</xml_diff>

<commit_message>
tiny edit to aim 1, experimental design for aim 3 done + intro for transporters in aim 3
</commit_message>
<xml_diff>
--- a/Noura Preliminary Exam/Aim 1.docx
+++ b/Noura Preliminary Exam/Aim 1.docx
@@ -35,7 +35,15 @@
             <w:rPr>
               <w:rFonts w:asciiTheme="minorHAnsi" w:hAnsiTheme="minorHAnsi" w:cstheme="minorHAnsi"/>
             </w:rPr>
-            <w:t>Table of Contents</w:t>
+            <w:t>Table</w:t>
+          </w:r>
+          <w:bookmarkStart w:id="0" w:name="_GoBack"/>
+          <w:bookmarkEnd w:id="0"/>
+          <w:r>
+            <w:rPr>
+              <w:rFonts w:asciiTheme="minorHAnsi" w:hAnsiTheme="minorHAnsi" w:cstheme="minorHAnsi"/>
+            </w:rPr>
+            <w:t xml:space="preserve"> of Contents</w:t>
           </w:r>
         </w:p>
         <w:p>
@@ -3090,8 +3098,8 @@
           <w:rFonts w:asciiTheme="minorHAnsi" w:hAnsiTheme="minorHAnsi" w:cstheme="minorHAnsi"/>
         </w:rPr>
       </w:pPr>
-      <w:bookmarkStart w:id="0" w:name="_Toc15461855"/>
-      <w:bookmarkStart w:id="1" w:name="_Toc16512860"/>
+      <w:bookmarkStart w:id="1" w:name="_Toc15461855"/>
+      <w:bookmarkStart w:id="2" w:name="_Toc16512860"/>
       <w:r>
         <w:rPr>
           <w:rFonts w:asciiTheme="minorHAnsi" w:hAnsiTheme="minorHAnsi" w:cstheme="minorHAnsi"/>
@@ -3099,8 +3107,8 @@
         <w:lastRenderedPageBreak/>
         <w:t>Specific Aim 1</w:t>
       </w:r>
-      <w:bookmarkEnd w:id="0"/>
       <w:bookmarkEnd w:id="1"/>
+      <w:bookmarkEnd w:id="2"/>
     </w:p>
     <w:p>
       <w:pPr>
@@ -4146,16 +4154,16 @@
           <w:rFonts w:asciiTheme="minorHAnsi" w:hAnsiTheme="minorHAnsi" w:cstheme="minorHAnsi"/>
         </w:rPr>
       </w:pPr>
-      <w:bookmarkStart w:id="2" w:name="_Toc15461856"/>
-      <w:bookmarkStart w:id="3" w:name="_Toc16512861"/>
+      <w:bookmarkStart w:id="3" w:name="_Toc15461856"/>
+      <w:bookmarkStart w:id="4" w:name="_Toc16512861"/>
       <w:r>
         <w:rPr>
           <w:rFonts w:asciiTheme="minorHAnsi" w:hAnsiTheme="minorHAnsi" w:cstheme="minorHAnsi"/>
         </w:rPr>
         <w:t>Rationale and Background</w:t>
       </w:r>
-      <w:bookmarkEnd w:id="2"/>
       <w:bookmarkEnd w:id="3"/>
+      <w:bookmarkEnd w:id="4"/>
     </w:p>
     <w:p>
       <w:pPr>
@@ -4164,8 +4172,8 @@
           <w:rFonts w:asciiTheme="minorHAnsi" w:hAnsiTheme="minorHAnsi" w:cstheme="minorHAnsi"/>
         </w:rPr>
       </w:pPr>
-      <w:bookmarkStart w:id="4" w:name="_Toc15461857"/>
-      <w:bookmarkStart w:id="5" w:name="_Toc16512862"/>
+      <w:bookmarkStart w:id="5" w:name="_Toc15461857"/>
+      <w:bookmarkStart w:id="6" w:name="_Toc16512862"/>
       <w:r>
         <w:rPr>
           <w:rFonts w:asciiTheme="minorHAnsi" w:hAnsiTheme="minorHAnsi" w:cstheme="minorHAnsi"/>
@@ -4184,8 +4192,8 @@
         </w:rPr>
         <w:t>Development and Physiology</w:t>
       </w:r>
-      <w:bookmarkEnd w:id="4"/>
       <w:bookmarkEnd w:id="5"/>
+      <w:bookmarkEnd w:id="6"/>
     </w:p>
     <w:p>
       <w:pPr>
@@ -5228,7 +5236,7 @@
           <w:rFonts w:asciiTheme="minorHAnsi" w:hAnsiTheme="minorHAnsi" w:cstheme="minorHAnsi"/>
         </w:rPr>
       </w:pPr>
-      <w:bookmarkStart w:id="6" w:name="_Toc16512863"/>
+      <w:bookmarkStart w:id="7" w:name="_Toc16512863"/>
       <w:r>
         <w:rPr>
           <w:rFonts w:asciiTheme="minorHAnsi" w:hAnsiTheme="minorHAnsi" w:cstheme="minorHAnsi"/>
@@ -5285,7 +5293,7 @@
         </w:rPr>
         <w:t>(Bronson &amp; Bale, 2016)</w:t>
       </w:r>
-      <w:bookmarkEnd w:id="6"/>
+      <w:bookmarkEnd w:id="7"/>
       <w:r>
         <w:rPr>
           <w:rFonts w:asciiTheme="minorHAnsi" w:hAnsiTheme="minorHAnsi" w:cstheme="minorHAnsi"/>
@@ -5489,8 +5497,8 @@
           <w:rFonts w:asciiTheme="minorHAnsi" w:hAnsiTheme="minorHAnsi" w:cstheme="minorHAnsi"/>
         </w:rPr>
       </w:pPr>
-      <w:bookmarkStart w:id="7" w:name="_Toc15461858"/>
-      <w:bookmarkStart w:id="8" w:name="_Toc16512864"/>
+      <w:bookmarkStart w:id="8" w:name="_Toc15461858"/>
+      <w:bookmarkStart w:id="9" w:name="_Toc16512864"/>
       <w:r>
         <w:rPr>
           <w:rFonts w:asciiTheme="minorHAnsi" w:hAnsiTheme="minorHAnsi" w:cstheme="minorHAnsi"/>
@@ -5521,8 +5529,8 @@
         </w:rPr>
         <w:t>in Pregnancy</w:t>
       </w:r>
-      <w:bookmarkEnd w:id="7"/>
       <w:bookmarkEnd w:id="8"/>
+      <w:bookmarkEnd w:id="9"/>
     </w:p>
     <w:p>
       <w:pPr>
@@ -6321,16 +6329,16 @@
           <w:rFonts w:asciiTheme="minorHAnsi" w:hAnsiTheme="minorHAnsi" w:cstheme="minorHAnsi"/>
         </w:rPr>
       </w:pPr>
-      <w:bookmarkStart w:id="9" w:name="_Toc15461860"/>
-      <w:bookmarkStart w:id="10" w:name="_Toc16512865"/>
+      <w:bookmarkStart w:id="10" w:name="_Toc15461860"/>
+      <w:bookmarkStart w:id="11" w:name="_Toc16512865"/>
       <w:r>
         <w:rPr>
           <w:rFonts w:asciiTheme="minorHAnsi" w:hAnsiTheme="minorHAnsi" w:cstheme="minorHAnsi"/>
         </w:rPr>
         <w:t>Fetal HPA Axis Development</w:t>
       </w:r>
-      <w:bookmarkEnd w:id="9"/>
       <w:bookmarkEnd w:id="10"/>
+      <w:bookmarkEnd w:id="11"/>
     </w:p>
     <w:p>
       <w:pPr>
@@ -6708,16 +6716,16 @@
           <w:rFonts w:asciiTheme="minorHAnsi" w:hAnsiTheme="minorHAnsi" w:cstheme="minorHAnsi"/>
         </w:rPr>
       </w:pPr>
-      <w:bookmarkStart w:id="11" w:name="_Toc15461861"/>
-      <w:bookmarkStart w:id="12" w:name="_Toc16512866"/>
+      <w:bookmarkStart w:id="12" w:name="_Toc15461861"/>
+      <w:bookmarkStart w:id="13" w:name="_Toc16512866"/>
       <w:r>
         <w:rPr>
           <w:rFonts w:asciiTheme="minorHAnsi" w:hAnsiTheme="minorHAnsi" w:cstheme="minorHAnsi"/>
         </w:rPr>
         <w:t>Glucocorticoid Treatments in Pregnancy</w:t>
       </w:r>
-      <w:bookmarkEnd w:id="11"/>
       <w:bookmarkEnd w:id="12"/>
+      <w:bookmarkEnd w:id="13"/>
     </w:p>
     <w:p>
       <w:pPr>
@@ -7254,8 +7262,8 @@
           <w:rFonts w:asciiTheme="minorHAnsi" w:hAnsiTheme="minorHAnsi" w:cstheme="minorHAnsi"/>
         </w:rPr>
       </w:pPr>
-      <w:bookmarkStart w:id="13" w:name="_Toc15461862"/>
-      <w:bookmarkStart w:id="14" w:name="_Toc16512867"/>
+      <w:bookmarkStart w:id="14" w:name="_Toc15461862"/>
+      <w:bookmarkStart w:id="15" w:name="_Toc16512867"/>
       <w:r>
         <w:rPr>
           <w:rFonts w:asciiTheme="minorHAnsi" w:hAnsiTheme="minorHAnsi" w:cstheme="minorHAnsi"/>
@@ -7304,14 +7312,14 @@
         </w:rPr>
         <w:t xml:space="preserve"> and Fet</w:t>
       </w:r>
-      <w:bookmarkEnd w:id="13"/>
+      <w:bookmarkEnd w:id="14"/>
       <w:r>
         <w:rPr>
           <w:rFonts w:asciiTheme="minorHAnsi" w:hAnsiTheme="minorHAnsi" w:cstheme="minorHAnsi"/>
         </w:rPr>
         <w:t>al Development</w:t>
       </w:r>
-      <w:bookmarkEnd w:id="14"/>
+      <w:bookmarkEnd w:id="15"/>
     </w:p>
     <w:p>
       <w:pPr>
@@ -8230,7 +8238,7 @@
           <w:rFonts w:asciiTheme="minorHAnsi" w:hAnsiTheme="minorHAnsi" w:cstheme="minorHAnsi"/>
         </w:rPr>
       </w:pPr>
-      <w:bookmarkStart w:id="15" w:name="_Toc16512868"/>
+      <w:bookmarkStart w:id="16" w:name="_Toc16512868"/>
       <w:r>
         <w:rPr>
           <w:rFonts w:asciiTheme="minorHAnsi" w:hAnsiTheme="minorHAnsi" w:cstheme="minorHAnsi"/>
@@ -8249,7 +8257,7 @@
         </w:rPr>
         <w:t xml:space="preserve"> Transporters</w:t>
       </w:r>
-      <w:bookmarkEnd w:id="15"/>
+      <w:bookmarkEnd w:id="16"/>
     </w:p>
     <w:p>
       <w:pPr>
@@ -8385,14 +8393,14 @@
           <w:rFonts w:asciiTheme="minorHAnsi" w:hAnsiTheme="minorHAnsi" w:cstheme="minorHAnsi"/>
         </w:rPr>
       </w:pPr>
-      <w:bookmarkStart w:id="16" w:name="_Toc16512869"/>
+      <w:bookmarkStart w:id="17" w:name="_Toc16512869"/>
       <w:r>
         <w:rPr>
           <w:rFonts w:asciiTheme="minorHAnsi" w:hAnsiTheme="minorHAnsi" w:cstheme="minorHAnsi"/>
         </w:rPr>
         <w:t>Glucose Transporters</w:t>
       </w:r>
-      <w:bookmarkEnd w:id="16"/>
+      <w:bookmarkEnd w:id="17"/>
     </w:p>
     <w:p>
       <w:pPr>
@@ -9604,7 +9612,7 @@
           <w:rFonts w:asciiTheme="minorHAnsi" w:hAnsiTheme="minorHAnsi" w:cstheme="minorHAnsi"/>
         </w:rPr>
       </w:pPr>
-      <w:bookmarkStart w:id="17" w:name="_Toc16512870"/>
+      <w:bookmarkStart w:id="18" w:name="_Toc16512870"/>
       <w:r>
         <w:rPr>
           <w:rFonts w:asciiTheme="minorHAnsi" w:hAnsiTheme="minorHAnsi" w:cstheme="minorHAnsi"/>
@@ -9623,7 +9631,7 @@
         </w:rPr>
         <w:t>porters</w:t>
       </w:r>
-      <w:bookmarkEnd w:id="17"/>
+      <w:bookmarkEnd w:id="18"/>
       <w:r>
         <w:rPr>
           <w:rFonts w:asciiTheme="minorHAnsi" w:hAnsiTheme="minorHAnsi" w:cstheme="minorHAnsi"/>
@@ -12338,7 +12346,7 @@
           <w:rFonts w:asciiTheme="minorHAnsi" w:hAnsiTheme="minorHAnsi" w:cstheme="minorHAnsi"/>
         </w:rPr>
       </w:pPr>
-      <w:bookmarkStart w:id="18" w:name="_Toc16512871"/>
+      <w:bookmarkStart w:id="19" w:name="_Toc16512871"/>
       <w:r>
         <w:rPr>
           <w:rFonts w:asciiTheme="minorHAnsi" w:hAnsiTheme="minorHAnsi" w:cstheme="minorHAnsi"/>
@@ -12357,7 +12365,7 @@
         </w:rPr>
         <w:t>port</w:t>
       </w:r>
-      <w:bookmarkEnd w:id="18"/>
+      <w:bookmarkEnd w:id="19"/>
     </w:p>
     <w:p>
       <w:pPr>
@@ -13227,8 +13235,8 @@
           <w:rFonts w:asciiTheme="minorHAnsi" w:hAnsiTheme="minorHAnsi" w:cstheme="minorHAnsi"/>
         </w:rPr>
       </w:pPr>
-      <w:bookmarkStart w:id="19" w:name="_Toc15461864"/>
-      <w:bookmarkStart w:id="20" w:name="_Toc16512872"/>
+      <w:bookmarkStart w:id="20" w:name="_Toc15461864"/>
+      <w:bookmarkStart w:id="21" w:name="_Toc16512872"/>
       <w:r>
         <w:rPr>
           <w:rFonts w:asciiTheme="minorHAnsi" w:hAnsiTheme="minorHAnsi" w:cstheme="minorHAnsi"/>
@@ -13247,14 +13255,14 @@
         </w:rPr>
         <w:t xml:space="preserve">mTORC1 </w:t>
       </w:r>
-      <w:bookmarkEnd w:id="19"/>
+      <w:bookmarkEnd w:id="20"/>
       <w:r>
         <w:rPr>
           <w:rFonts w:asciiTheme="minorHAnsi" w:hAnsiTheme="minorHAnsi" w:cstheme="minorHAnsi"/>
         </w:rPr>
         <w:t>Function</w:t>
       </w:r>
-      <w:bookmarkEnd w:id="20"/>
+      <w:bookmarkEnd w:id="21"/>
     </w:p>
     <w:p>
       <w:pPr>
@@ -13793,14 +13801,14 @@
           <w:rFonts w:asciiTheme="minorHAnsi" w:hAnsiTheme="minorHAnsi" w:cstheme="minorHAnsi"/>
         </w:rPr>
       </w:pPr>
-      <w:bookmarkStart w:id="21" w:name="_Toc16512873"/>
+      <w:bookmarkStart w:id="22" w:name="_Toc16512873"/>
       <w:r>
         <w:rPr>
           <w:rFonts w:asciiTheme="minorHAnsi" w:hAnsiTheme="minorHAnsi" w:cstheme="minorHAnsi"/>
         </w:rPr>
         <w:t>Effect of Glucocorticoid Exposure on Placental Endocrine Function</w:t>
       </w:r>
-      <w:bookmarkEnd w:id="21"/>
+      <w:bookmarkEnd w:id="22"/>
     </w:p>
     <w:p>
       <w:pPr>
@@ -14329,16 +14337,16 @@
           <w:rFonts w:asciiTheme="minorHAnsi" w:hAnsiTheme="minorHAnsi" w:cstheme="minorHAnsi"/>
         </w:rPr>
       </w:pPr>
-      <w:bookmarkStart w:id="22" w:name="_Toc15461867"/>
-      <w:bookmarkStart w:id="23" w:name="_Toc16512874"/>
+      <w:bookmarkStart w:id="23" w:name="_Toc15461867"/>
+      <w:bookmarkStart w:id="24" w:name="_Toc16512874"/>
       <w:r>
         <w:rPr>
           <w:rFonts w:asciiTheme="minorHAnsi" w:hAnsiTheme="minorHAnsi" w:cstheme="minorHAnsi"/>
         </w:rPr>
         <w:t>Effect of In Utero Glucocorticoid Exposure on Offspring</w:t>
       </w:r>
-      <w:bookmarkEnd w:id="22"/>
       <w:bookmarkEnd w:id="23"/>
+      <w:bookmarkEnd w:id="24"/>
     </w:p>
     <w:p>
       <w:pPr>
@@ -15781,16 +15789,16 @@
           <w:rFonts w:asciiTheme="minorHAnsi" w:hAnsiTheme="minorHAnsi" w:cstheme="minorHAnsi"/>
         </w:rPr>
       </w:pPr>
-      <w:bookmarkStart w:id="24" w:name="_Toc15461868"/>
-      <w:bookmarkStart w:id="25" w:name="_Toc16512875"/>
+      <w:bookmarkStart w:id="25" w:name="_Toc15461868"/>
+      <w:bookmarkStart w:id="26" w:name="_Toc16512875"/>
       <w:r>
         <w:rPr>
           <w:rFonts w:asciiTheme="minorHAnsi" w:hAnsiTheme="minorHAnsi" w:cstheme="minorHAnsi"/>
         </w:rPr>
         <w:t>Experimental Design</w:t>
       </w:r>
-      <w:bookmarkEnd w:id="24"/>
       <w:bookmarkEnd w:id="25"/>
+      <w:bookmarkEnd w:id="26"/>
     </w:p>
     <w:p>
       <w:pPr>
@@ -16679,7 +16687,6 @@
     <w:p>
       <w:pPr>
         <w:rPr>
-          <w:ins w:id="26" w:author="Dave Bridges" w:date="2019-07-31T11:09:00Z"/>
           <w:rFonts w:asciiTheme="minorHAnsi" w:hAnsiTheme="minorHAnsi" w:cstheme="minorHAnsi"/>
           <w:sz w:val="22"/>
           <w:szCs w:val="22"/>
@@ -17306,7 +17313,7 @@
           <w:sz w:val="22"/>
           <w:szCs w:val="22"/>
         </w:rPr>
-        <w:t xml:space="preserve">The offspring will be weighed at PND0.5, PND7.5, 14.5, 16.5, and at 21.5. Pups will be weaned based on sex and treatment group. </w:t>
+        <w:t xml:space="preserve">The offspring will be weighed at PND0.5, PND7.5, 14.5, and at 21.5. Pups will be weaned based on sex and treatment group. </w:t>
       </w:r>
       <w:r>
         <w:rPr>
@@ -17390,7 +17397,7 @@
           <w:sz w:val="22"/>
           <w:szCs w:val="22"/>
         </w:rPr>
-        <w:t xml:space="preserve"> assess </w:t>
+        <w:t xml:space="preserve"> </w:t>
       </w:r>
       <w:r>
         <w:rPr>
@@ -17414,7 +17421,23 @@
           <w:sz w:val="22"/>
           <w:szCs w:val="22"/>
         </w:rPr>
-        <w:t>insulin sensitivity will be tested by an insulin tolerance test</w:t>
+        <w:t xml:space="preserve">insulin sensitivity will be </w:t>
+      </w:r>
+      <w:r>
+        <w:rPr>
+          <w:rFonts w:asciiTheme="minorHAnsi" w:hAnsiTheme="minorHAnsi" w:cstheme="minorHAnsi"/>
+          <w:sz w:val="22"/>
+          <w:szCs w:val="22"/>
+        </w:rPr>
+        <w:t>assessed</w:t>
+      </w:r>
+      <w:r>
+        <w:rPr>
+          <w:rFonts w:asciiTheme="minorHAnsi" w:hAnsiTheme="minorHAnsi" w:cstheme="minorHAnsi"/>
+          <w:sz w:val="22"/>
+          <w:szCs w:val="22"/>
+        </w:rPr>
+        <w:t xml:space="preserve"> by an insulin tolerance test</w:t>
       </w:r>
       <w:r>
         <w:rPr>
@@ -21235,8 +21258,8 @@
           <w:rFonts w:asciiTheme="minorHAnsi" w:hAnsiTheme="minorHAnsi" w:cstheme="minorHAnsi"/>
         </w:rPr>
       </w:pPr>
-      <w:bookmarkStart w:id="61" w:name="_Toc15461882"/>
-      <w:bookmarkStart w:id="62" w:name="_Toc16512891"/>
+      <w:bookmarkStart w:id="61" w:name="_Toc16512891"/>
+      <w:bookmarkStart w:id="62" w:name="_Toc15461882"/>
       <w:r>
         <w:rPr>
           <w:rFonts w:asciiTheme="minorHAnsi" w:hAnsiTheme="minorHAnsi" w:cstheme="minorHAnsi"/>
@@ -21251,14 +21274,14 @@
         </w:rPr>
         <w:t> How does maternal GC exposure affect the expression of placental nutrient transporters?</w:t>
       </w:r>
+      <w:bookmarkEnd w:id="61"/>
+      <w:r>
+        <w:rPr>
+          <w:rFonts w:asciiTheme="minorHAnsi" w:hAnsiTheme="minorHAnsi" w:cstheme="minorHAnsi"/>
+        </w:rPr>
+        <w:t> </w:t>
+      </w:r>
       <w:bookmarkEnd w:id="62"/>
-      <w:r>
-        <w:rPr>
-          <w:rFonts w:asciiTheme="minorHAnsi" w:hAnsiTheme="minorHAnsi" w:cstheme="minorHAnsi"/>
-        </w:rPr>
-        <w:t> </w:t>
-      </w:r>
-      <w:bookmarkEnd w:id="61"/>
     </w:p>
     <w:p>
       <w:pPr>
@@ -22464,8 +22487,8 @@
           <w:szCs w:val="18"/>
         </w:rPr>
       </w:pPr>
-      <w:bookmarkStart w:id="63" w:name="_Toc15461881"/>
-      <w:bookmarkStart w:id="64" w:name="_Toc16512892"/>
+      <w:bookmarkStart w:id="63" w:name="_Toc16512892"/>
+      <w:bookmarkStart w:id="64" w:name="_Toc15461881"/>
       <w:r>
         <w:rPr>
           <w:rFonts w:asciiTheme="minorHAnsi" w:hAnsiTheme="minorHAnsi" w:cstheme="minorHAnsi"/>
@@ -22480,14 +22503,14 @@
         </w:rPr>
         <w:t> Is placental mTORC1 signaling altered after maternal GC exposure?</w:t>
       </w:r>
+      <w:bookmarkEnd w:id="63"/>
+      <w:r>
+        <w:rPr>
+          <w:rFonts w:asciiTheme="minorHAnsi" w:hAnsiTheme="minorHAnsi" w:cstheme="minorHAnsi"/>
+        </w:rPr>
+        <w:t xml:space="preserve"> </w:t>
+      </w:r>
       <w:bookmarkEnd w:id="64"/>
-      <w:r>
-        <w:rPr>
-          <w:rFonts w:asciiTheme="minorHAnsi" w:hAnsiTheme="minorHAnsi" w:cstheme="minorHAnsi"/>
-        </w:rPr>
-        <w:t xml:space="preserve"> </w:t>
-      </w:r>
-      <w:bookmarkEnd w:id="63"/>
     </w:p>
     <w:p>
       <w:pPr>
@@ -23171,8 +23194,8 @@
           <w:rFonts w:asciiTheme="minorHAnsi" w:hAnsiTheme="minorHAnsi" w:cstheme="minorHAnsi"/>
         </w:rPr>
       </w:pPr>
-      <w:bookmarkStart w:id="67" w:name="_Toc15461883"/>
-      <w:bookmarkStart w:id="68" w:name="_Toc16512894"/>
+      <w:bookmarkStart w:id="67" w:name="_Toc16512894"/>
+      <w:bookmarkStart w:id="68" w:name="_Toc15461883"/>
       <w:r>
         <w:rPr>
           <w:rFonts w:asciiTheme="minorHAnsi" w:hAnsiTheme="minorHAnsi" w:cstheme="minorHAnsi"/>
@@ -23205,14 +23228,14 @@
         </w:rPr>
         <w:t xml:space="preserve"> altered with maternal GC exposure?</w:t>
       </w:r>
+      <w:bookmarkEnd w:id="67"/>
+      <w:r>
+        <w:rPr>
+          <w:rFonts w:asciiTheme="minorHAnsi" w:hAnsiTheme="minorHAnsi" w:cstheme="minorHAnsi"/>
+        </w:rPr>
+        <w:t xml:space="preserve"> </w:t>
+      </w:r>
       <w:bookmarkEnd w:id="68"/>
-      <w:r>
-        <w:rPr>
-          <w:rFonts w:asciiTheme="minorHAnsi" w:hAnsiTheme="minorHAnsi" w:cstheme="minorHAnsi"/>
-        </w:rPr>
-        <w:t xml:space="preserve"> </w:t>
-      </w:r>
-      <w:bookmarkEnd w:id="67"/>
     </w:p>
     <w:p>
       <w:pPr>
@@ -24712,8 +24735,6 @@
             </w:pPr>
           </w:p>
         </w:tc>
-        <w:bookmarkStart w:id="74" w:name="_GoBack"/>
-        <w:bookmarkEnd w:id="74"/>
       </w:tr>
       <w:tr>
         <w:tc>
@@ -34592,43 +34613,19 @@
 
 <file path=word/footer1.xml><?xml version="1.0" encoding="utf-8"?>
 <w:ftr xmlns:wpc="http://schemas.microsoft.com/office/word/2010/wordprocessingCanvas" xmlns:cx="http://schemas.microsoft.com/office/drawing/2014/chartex" xmlns:cx1="http://schemas.microsoft.com/office/drawing/2015/9/8/chartex" xmlns:cx2="http://schemas.microsoft.com/office/drawing/2015/10/21/chartex" xmlns:cx3="http://schemas.microsoft.com/office/drawing/2016/5/9/chartex" xmlns:cx4="http://schemas.microsoft.com/office/drawing/2016/5/10/chartex" xmlns:cx5="http://schemas.microsoft.com/office/drawing/2016/5/11/chartex" xmlns:cx6="http://schemas.microsoft.com/office/drawing/2016/5/12/chartex" xmlns:cx7="http://schemas.microsoft.com/office/drawing/2016/5/13/chartex" xmlns:cx8="http://schemas.microsoft.com/office/drawing/2016/5/14/chartex" xmlns:mc="http://schemas.openxmlformats.org/markup-compatibility/2006" xmlns:aink="http://schemas.microsoft.com/office/drawing/2016/ink" xmlns:am3d="http://schemas.microsoft.com/office/drawing/2017/model3d" xmlns:o="urn:schemas-microsoft-com:office:office" xmlns:r="http://schemas.openxmlformats.org/officeDocument/2006/relationships" xmlns:m="http://schemas.openxmlformats.org/officeDocument/2006/math" xmlns:v="urn:schemas-microsoft-com:vml" xmlns:wp14="http://schemas.microsoft.com/office/word/2010/wordprocessingDrawing" xmlns:wp="http://schemas.openxmlformats.org/drawingml/2006/wordprocessingDrawing" xmlns:w10="urn:schemas-microsoft-com:office:word" xmlns:w="http://schemas.openxmlformats.org/wordprocessingml/2006/main" xmlns:w14="http://schemas.microsoft.com/office/word/2010/wordml" xmlns:w15="http://schemas.microsoft.com/office/word/2012/wordml" xmlns:w16cid="http://schemas.microsoft.com/office/word/2016/wordml/cid" xmlns:w16se="http://schemas.microsoft.com/office/word/2015/wordml/symex" xmlns:wpg="http://schemas.microsoft.com/office/word/2010/wordprocessingGroup" xmlns:wpi="http://schemas.microsoft.com/office/word/2010/wordprocessingInk" xmlns:wne="http://schemas.microsoft.com/office/word/2006/wordml" xmlns:wps="http://schemas.microsoft.com/office/word/2010/wordprocessingShape" mc:Ignorable="w14 w15 w16se w16cid wp14">
-  <w:p>
-    <w:pPr>
-      <w:pPrChange w:id="77" w:author="Microsoft Office User" w:date="2019-07-31T11:38:00Z">
-        <w:pPr>
-          <w:pStyle w:val="Footer"/>
-        </w:pPr>
-      </w:pPrChange>
-    </w:pPr>
-  </w:p>
+  <w:p/>
 </w:ftr>
 </file>
 
 <file path=word/footer2.xml><?xml version="1.0" encoding="utf-8"?>
 <w:ftr xmlns:wpc="http://schemas.microsoft.com/office/word/2010/wordprocessingCanvas" xmlns:cx="http://schemas.microsoft.com/office/drawing/2014/chartex" xmlns:cx1="http://schemas.microsoft.com/office/drawing/2015/9/8/chartex" xmlns:cx2="http://schemas.microsoft.com/office/drawing/2015/10/21/chartex" xmlns:cx3="http://schemas.microsoft.com/office/drawing/2016/5/9/chartex" xmlns:cx4="http://schemas.microsoft.com/office/drawing/2016/5/10/chartex" xmlns:cx5="http://schemas.microsoft.com/office/drawing/2016/5/11/chartex" xmlns:cx6="http://schemas.microsoft.com/office/drawing/2016/5/12/chartex" xmlns:cx7="http://schemas.microsoft.com/office/drawing/2016/5/13/chartex" xmlns:cx8="http://schemas.microsoft.com/office/drawing/2016/5/14/chartex" xmlns:mc="http://schemas.openxmlformats.org/markup-compatibility/2006" xmlns:aink="http://schemas.microsoft.com/office/drawing/2016/ink" xmlns:am3d="http://schemas.microsoft.com/office/drawing/2017/model3d" xmlns:o="urn:schemas-microsoft-com:office:office" xmlns:r="http://schemas.openxmlformats.org/officeDocument/2006/relationships" xmlns:m="http://schemas.openxmlformats.org/officeDocument/2006/math" xmlns:v="urn:schemas-microsoft-com:vml" xmlns:wp14="http://schemas.microsoft.com/office/word/2010/wordprocessingDrawing" xmlns:wp="http://schemas.openxmlformats.org/drawingml/2006/wordprocessingDrawing" xmlns:w10="urn:schemas-microsoft-com:office:word" xmlns:w="http://schemas.openxmlformats.org/wordprocessingml/2006/main" xmlns:w14="http://schemas.microsoft.com/office/word/2010/wordml" xmlns:w15="http://schemas.microsoft.com/office/word/2012/wordml" xmlns:w16cid="http://schemas.microsoft.com/office/word/2016/wordml/cid" xmlns:w16se="http://schemas.microsoft.com/office/word/2015/wordml/symex" xmlns:wpg="http://schemas.microsoft.com/office/word/2010/wordprocessingGroup" xmlns:wpi="http://schemas.microsoft.com/office/word/2010/wordprocessingInk" xmlns:wne="http://schemas.microsoft.com/office/word/2006/wordml" xmlns:wps="http://schemas.microsoft.com/office/word/2010/wordprocessingShape" mc:Ignorable="w14 w15 w16se w16cid wp14">
-  <w:p>
-    <w:pPr>
-      <w:pPrChange w:id="78" w:author="Microsoft Office User" w:date="2019-07-31T11:38:00Z">
-        <w:pPr>
-          <w:pStyle w:val="Footer"/>
-        </w:pPr>
-      </w:pPrChange>
-    </w:pPr>
-  </w:p>
+  <w:p/>
 </w:ftr>
 </file>
 
 <file path=word/footer3.xml><?xml version="1.0" encoding="utf-8"?>
 <w:ftr xmlns:wpc="http://schemas.microsoft.com/office/word/2010/wordprocessingCanvas" xmlns:cx="http://schemas.microsoft.com/office/drawing/2014/chartex" xmlns:cx1="http://schemas.microsoft.com/office/drawing/2015/9/8/chartex" xmlns:cx2="http://schemas.microsoft.com/office/drawing/2015/10/21/chartex" xmlns:cx3="http://schemas.microsoft.com/office/drawing/2016/5/9/chartex" xmlns:cx4="http://schemas.microsoft.com/office/drawing/2016/5/10/chartex" xmlns:cx5="http://schemas.microsoft.com/office/drawing/2016/5/11/chartex" xmlns:cx6="http://schemas.microsoft.com/office/drawing/2016/5/12/chartex" xmlns:cx7="http://schemas.microsoft.com/office/drawing/2016/5/13/chartex" xmlns:cx8="http://schemas.microsoft.com/office/drawing/2016/5/14/chartex" xmlns:mc="http://schemas.openxmlformats.org/markup-compatibility/2006" xmlns:aink="http://schemas.microsoft.com/office/drawing/2016/ink" xmlns:am3d="http://schemas.microsoft.com/office/drawing/2017/model3d" xmlns:o="urn:schemas-microsoft-com:office:office" xmlns:r="http://schemas.openxmlformats.org/officeDocument/2006/relationships" xmlns:m="http://schemas.openxmlformats.org/officeDocument/2006/math" xmlns:v="urn:schemas-microsoft-com:vml" xmlns:wp14="http://schemas.microsoft.com/office/word/2010/wordprocessingDrawing" xmlns:wp="http://schemas.openxmlformats.org/drawingml/2006/wordprocessingDrawing" xmlns:w10="urn:schemas-microsoft-com:office:word" xmlns:w="http://schemas.openxmlformats.org/wordprocessingml/2006/main" xmlns:w14="http://schemas.microsoft.com/office/word/2010/wordml" xmlns:w15="http://schemas.microsoft.com/office/word/2012/wordml" xmlns:w16cid="http://schemas.microsoft.com/office/word/2016/wordml/cid" xmlns:w16se="http://schemas.microsoft.com/office/word/2015/wordml/symex" xmlns:wpg="http://schemas.microsoft.com/office/word/2010/wordprocessingGroup" xmlns:wpi="http://schemas.microsoft.com/office/word/2010/wordprocessingInk" xmlns:wne="http://schemas.microsoft.com/office/word/2006/wordml" xmlns:wps="http://schemas.microsoft.com/office/word/2010/wordprocessingShape" mc:Ignorable="w14 w15 w16se w16cid wp14">
-  <w:p>
-    <w:pPr>
-      <w:pPrChange w:id="80" w:author="Microsoft Office User" w:date="2019-07-31T11:38:00Z">
-        <w:pPr>
-          <w:pStyle w:val="Footer"/>
-        </w:pPr>
-      </w:pPrChange>
-    </w:pPr>
-  </w:p>
+  <w:p/>
 </w:ftr>
 </file>
 
@@ -34656,43 +34653,19 @@
 
 <file path=word/header1.xml><?xml version="1.0" encoding="utf-8"?>
 <w:hdr xmlns:wpc="http://schemas.microsoft.com/office/word/2010/wordprocessingCanvas" xmlns:cx="http://schemas.microsoft.com/office/drawing/2014/chartex" xmlns:cx1="http://schemas.microsoft.com/office/drawing/2015/9/8/chartex" xmlns:cx2="http://schemas.microsoft.com/office/drawing/2015/10/21/chartex" xmlns:cx3="http://schemas.microsoft.com/office/drawing/2016/5/9/chartex" xmlns:cx4="http://schemas.microsoft.com/office/drawing/2016/5/10/chartex" xmlns:cx5="http://schemas.microsoft.com/office/drawing/2016/5/11/chartex" xmlns:cx6="http://schemas.microsoft.com/office/drawing/2016/5/12/chartex" xmlns:cx7="http://schemas.microsoft.com/office/drawing/2016/5/13/chartex" xmlns:cx8="http://schemas.microsoft.com/office/drawing/2016/5/14/chartex" xmlns:mc="http://schemas.openxmlformats.org/markup-compatibility/2006" xmlns:aink="http://schemas.microsoft.com/office/drawing/2016/ink" xmlns:am3d="http://schemas.microsoft.com/office/drawing/2017/model3d" xmlns:o="urn:schemas-microsoft-com:office:office" xmlns:r="http://schemas.openxmlformats.org/officeDocument/2006/relationships" xmlns:m="http://schemas.openxmlformats.org/officeDocument/2006/math" xmlns:v="urn:schemas-microsoft-com:vml" xmlns:wp14="http://schemas.microsoft.com/office/word/2010/wordprocessingDrawing" xmlns:wp="http://schemas.openxmlformats.org/drawingml/2006/wordprocessingDrawing" xmlns:w10="urn:schemas-microsoft-com:office:word" xmlns:w="http://schemas.openxmlformats.org/wordprocessingml/2006/main" xmlns:w14="http://schemas.microsoft.com/office/word/2010/wordml" xmlns:w15="http://schemas.microsoft.com/office/word/2012/wordml" xmlns:w16cid="http://schemas.microsoft.com/office/word/2016/wordml/cid" xmlns:w16se="http://schemas.microsoft.com/office/word/2015/wordml/symex" xmlns:wpg="http://schemas.microsoft.com/office/word/2010/wordprocessingGroup" xmlns:wpi="http://schemas.microsoft.com/office/word/2010/wordprocessingInk" xmlns:wne="http://schemas.microsoft.com/office/word/2006/wordml" xmlns:wps="http://schemas.microsoft.com/office/word/2010/wordprocessingShape" mc:Ignorable="w14 w15 w16se w16cid wp14">
-  <w:p>
-    <w:pPr>
-      <w:pPrChange w:id="75" w:author="Microsoft Office User" w:date="2019-07-31T11:38:00Z">
-        <w:pPr>
-          <w:pStyle w:val="Header"/>
-        </w:pPr>
-      </w:pPrChange>
-    </w:pPr>
-  </w:p>
+  <w:p/>
 </w:hdr>
 </file>
 
 <file path=word/header2.xml><?xml version="1.0" encoding="utf-8"?>
 <w:hdr xmlns:wpc="http://schemas.microsoft.com/office/word/2010/wordprocessingCanvas" xmlns:cx="http://schemas.microsoft.com/office/drawing/2014/chartex" xmlns:cx1="http://schemas.microsoft.com/office/drawing/2015/9/8/chartex" xmlns:cx2="http://schemas.microsoft.com/office/drawing/2015/10/21/chartex" xmlns:cx3="http://schemas.microsoft.com/office/drawing/2016/5/9/chartex" xmlns:cx4="http://schemas.microsoft.com/office/drawing/2016/5/10/chartex" xmlns:cx5="http://schemas.microsoft.com/office/drawing/2016/5/11/chartex" xmlns:cx6="http://schemas.microsoft.com/office/drawing/2016/5/12/chartex" xmlns:cx7="http://schemas.microsoft.com/office/drawing/2016/5/13/chartex" xmlns:cx8="http://schemas.microsoft.com/office/drawing/2016/5/14/chartex" xmlns:mc="http://schemas.openxmlformats.org/markup-compatibility/2006" xmlns:aink="http://schemas.microsoft.com/office/drawing/2016/ink" xmlns:am3d="http://schemas.microsoft.com/office/drawing/2017/model3d" xmlns:o="urn:schemas-microsoft-com:office:office" xmlns:r="http://schemas.openxmlformats.org/officeDocument/2006/relationships" xmlns:m="http://schemas.openxmlformats.org/officeDocument/2006/math" xmlns:v="urn:schemas-microsoft-com:vml" xmlns:wp14="http://schemas.microsoft.com/office/word/2010/wordprocessingDrawing" xmlns:wp="http://schemas.openxmlformats.org/drawingml/2006/wordprocessingDrawing" xmlns:w10="urn:schemas-microsoft-com:office:word" xmlns:w="http://schemas.openxmlformats.org/wordprocessingml/2006/main" xmlns:w14="http://schemas.microsoft.com/office/word/2010/wordml" xmlns:w15="http://schemas.microsoft.com/office/word/2012/wordml" xmlns:w16cid="http://schemas.microsoft.com/office/word/2016/wordml/cid" xmlns:w16se="http://schemas.microsoft.com/office/word/2015/wordml/symex" xmlns:wpg="http://schemas.microsoft.com/office/word/2010/wordprocessingGroup" xmlns:wpi="http://schemas.microsoft.com/office/word/2010/wordprocessingInk" xmlns:wne="http://schemas.microsoft.com/office/word/2006/wordml" xmlns:wps="http://schemas.microsoft.com/office/word/2010/wordprocessingShape" mc:Ignorable="w14 w15 w16se w16cid wp14">
-  <w:p>
-    <w:pPr>
-      <w:pPrChange w:id="76" w:author="Microsoft Office User" w:date="2019-07-31T11:38:00Z">
-        <w:pPr>
-          <w:pStyle w:val="Header"/>
-        </w:pPr>
-      </w:pPrChange>
-    </w:pPr>
-  </w:p>
+  <w:p/>
 </w:hdr>
 </file>
 
 <file path=word/header3.xml><?xml version="1.0" encoding="utf-8"?>
 <w:hdr xmlns:wpc="http://schemas.microsoft.com/office/word/2010/wordprocessingCanvas" xmlns:cx="http://schemas.microsoft.com/office/drawing/2014/chartex" xmlns:cx1="http://schemas.microsoft.com/office/drawing/2015/9/8/chartex" xmlns:cx2="http://schemas.microsoft.com/office/drawing/2015/10/21/chartex" xmlns:cx3="http://schemas.microsoft.com/office/drawing/2016/5/9/chartex" xmlns:cx4="http://schemas.microsoft.com/office/drawing/2016/5/10/chartex" xmlns:cx5="http://schemas.microsoft.com/office/drawing/2016/5/11/chartex" xmlns:cx6="http://schemas.microsoft.com/office/drawing/2016/5/12/chartex" xmlns:cx7="http://schemas.microsoft.com/office/drawing/2016/5/13/chartex" xmlns:cx8="http://schemas.microsoft.com/office/drawing/2016/5/14/chartex" xmlns:mc="http://schemas.openxmlformats.org/markup-compatibility/2006" xmlns:aink="http://schemas.microsoft.com/office/drawing/2016/ink" xmlns:am3d="http://schemas.microsoft.com/office/drawing/2017/model3d" xmlns:o="urn:schemas-microsoft-com:office:office" xmlns:r="http://schemas.openxmlformats.org/officeDocument/2006/relationships" xmlns:m="http://schemas.openxmlformats.org/officeDocument/2006/math" xmlns:v="urn:schemas-microsoft-com:vml" xmlns:wp14="http://schemas.microsoft.com/office/word/2010/wordprocessingDrawing" xmlns:wp="http://schemas.openxmlformats.org/drawingml/2006/wordprocessingDrawing" xmlns:w10="urn:schemas-microsoft-com:office:word" xmlns:w="http://schemas.openxmlformats.org/wordprocessingml/2006/main" xmlns:w14="http://schemas.microsoft.com/office/word/2010/wordml" xmlns:w15="http://schemas.microsoft.com/office/word/2012/wordml" xmlns:w16cid="http://schemas.microsoft.com/office/word/2016/wordml/cid" xmlns:w16se="http://schemas.microsoft.com/office/word/2015/wordml/symex" xmlns:wpg="http://schemas.microsoft.com/office/word/2010/wordprocessingGroup" xmlns:wpi="http://schemas.microsoft.com/office/word/2010/wordprocessingInk" xmlns:wne="http://schemas.microsoft.com/office/word/2006/wordml" xmlns:wps="http://schemas.microsoft.com/office/word/2010/wordprocessingShape" mc:Ignorable="w14 w15 w16se w16cid wp14">
-  <w:p>
-    <w:pPr>
-      <w:pPrChange w:id="79" w:author="Microsoft Office User" w:date="2019-07-31T11:38:00Z">
-        <w:pPr>
-          <w:pStyle w:val="Header"/>
-        </w:pPr>
-      </w:pPrChange>
-    </w:pPr>
-  </w:p>
+  <w:p/>
 </w:hdr>
 </file>
 
@@ -34904,17 +34877,6 @@
     <w:abstractNumId w:val="1"/>
   </w:num>
 </w:numbering>
-</file>
-
-<file path=word/people.xml><?xml version="1.0" encoding="utf-8"?>
-<w15:people xmlns:wpc="http://schemas.microsoft.com/office/word/2010/wordprocessingCanvas" xmlns:cx="http://schemas.microsoft.com/office/drawing/2014/chartex" xmlns:cx1="http://schemas.microsoft.com/office/drawing/2015/9/8/chartex" xmlns:cx2="http://schemas.microsoft.com/office/drawing/2015/10/21/chartex" xmlns:cx3="http://schemas.microsoft.com/office/drawing/2016/5/9/chartex" xmlns:cx4="http://schemas.microsoft.com/office/drawing/2016/5/10/chartex" xmlns:cx5="http://schemas.microsoft.com/office/drawing/2016/5/11/chartex" xmlns:cx6="http://schemas.microsoft.com/office/drawing/2016/5/12/chartex" xmlns:cx7="http://schemas.microsoft.com/office/drawing/2016/5/13/chartex" xmlns:cx8="http://schemas.microsoft.com/office/drawing/2016/5/14/chartex" xmlns:mc="http://schemas.openxmlformats.org/markup-compatibility/2006" xmlns:aink="http://schemas.microsoft.com/office/drawing/2016/ink" xmlns:am3d="http://schemas.microsoft.com/office/drawing/2017/model3d" xmlns:o="urn:schemas-microsoft-com:office:office" xmlns:r="http://schemas.openxmlformats.org/officeDocument/2006/relationships" xmlns:m="http://schemas.openxmlformats.org/officeDocument/2006/math" xmlns:v="urn:schemas-microsoft-com:vml" xmlns:wp14="http://schemas.microsoft.com/office/word/2010/wordprocessingDrawing" xmlns:wp="http://schemas.openxmlformats.org/drawingml/2006/wordprocessingDrawing" xmlns:w10="urn:schemas-microsoft-com:office:word" xmlns:w="http://schemas.openxmlformats.org/wordprocessingml/2006/main" xmlns:w14="http://schemas.microsoft.com/office/word/2010/wordml" xmlns:w15="http://schemas.microsoft.com/office/word/2012/wordml" xmlns:w16cid="http://schemas.microsoft.com/office/word/2016/wordml/cid" xmlns:w16se="http://schemas.microsoft.com/office/word/2015/wordml/symex" xmlns:wpg="http://schemas.microsoft.com/office/word/2010/wordprocessingGroup" xmlns:wpi="http://schemas.microsoft.com/office/word/2010/wordprocessingInk" xmlns:wne="http://schemas.microsoft.com/office/word/2006/wordml" xmlns:wps="http://schemas.microsoft.com/office/word/2010/wordprocessingShape" mc:Ignorable="w14 w15 w16se w16cid wp14">
-  <w15:person w15:author="Dave Bridges">
-    <w15:presenceInfo w15:providerId="Windows Live" w15:userId="4bc1184c43c78bbd"/>
-  </w15:person>
-  <w15:person w15:author="Microsoft Office User">
-    <w15:presenceInfo w15:providerId="None" w15:userId="Microsoft Office User"/>
-  </w15:person>
-</w15:people>
 </file>
 
 <file path=word/styles.xml><?xml version="1.0" encoding="utf-8"?>
@@ -36206,7 +36168,7 @@
 </file>
 
 <file path=customXml/itemProps1.xml><?xml version="1.0" encoding="utf-8"?>
-<ds:datastoreItem xmlns:ds="http://schemas.openxmlformats.org/officeDocument/2006/customXml" ds:itemID="{B2536C2F-4276-A647-AC5D-EBE341F220D8}">
+<ds:datastoreItem xmlns:ds="http://schemas.openxmlformats.org/officeDocument/2006/customXml" ds:itemID="{450BA82F-8E35-474B-A26B-E2D8CB32D66E}">
   <ds:schemaRefs>
     <ds:schemaRef ds:uri="http://schemas.openxmlformats.org/officeDocument/2006/bibliography"/>
   </ds:schemaRefs>

</xml_diff>

<commit_message>
Specific aim intro for aim 3
</commit_message>
<xml_diff>
--- a/Noura Preliminary Exam/Aim 1.docx
+++ b/Noura Preliminary Exam/Aim 1.docx
@@ -35,15 +35,7 @@
             <w:rPr>
               <w:rFonts w:asciiTheme="minorHAnsi" w:hAnsiTheme="minorHAnsi" w:cstheme="minorHAnsi"/>
             </w:rPr>
-            <w:t>Table</w:t>
-          </w:r>
-          <w:bookmarkStart w:id="0" w:name="_GoBack"/>
-          <w:bookmarkEnd w:id="0"/>
-          <w:r>
-            <w:rPr>
-              <w:rFonts w:asciiTheme="minorHAnsi" w:hAnsiTheme="minorHAnsi" w:cstheme="minorHAnsi"/>
-            </w:rPr>
-            <w:t xml:space="preserve"> of Contents</w:t>
+            <w:t>Table of Contents</w:t>
           </w:r>
         </w:p>
         <w:p>
@@ -3098,8 +3090,8 @@
           <w:rFonts w:asciiTheme="minorHAnsi" w:hAnsiTheme="minorHAnsi" w:cstheme="minorHAnsi"/>
         </w:rPr>
       </w:pPr>
-      <w:bookmarkStart w:id="1" w:name="_Toc15461855"/>
-      <w:bookmarkStart w:id="2" w:name="_Toc16512860"/>
+      <w:bookmarkStart w:id="0" w:name="_Toc15461855"/>
+      <w:bookmarkStart w:id="1" w:name="_Toc16512860"/>
       <w:r>
         <w:rPr>
           <w:rFonts w:asciiTheme="minorHAnsi" w:hAnsiTheme="minorHAnsi" w:cstheme="minorHAnsi"/>
@@ -3107,8 +3099,8 @@
         <w:lastRenderedPageBreak/>
         <w:t>Specific Aim 1</w:t>
       </w:r>
+      <w:bookmarkEnd w:id="0"/>
       <w:bookmarkEnd w:id="1"/>
-      <w:bookmarkEnd w:id="2"/>
     </w:p>
     <w:p>
       <w:pPr>
@@ -4032,15 +4024,69 @@
           <w:szCs w:val="22"/>
           <w:u w:val="single"/>
         </w:rPr>
-        <w:t>has more prominent side effects on the placenta and fetus.</w:t>
-      </w:r>
-      <w:r>
-        <w:rPr>
-          <w:rFonts w:asciiTheme="minorHAnsi" w:hAnsiTheme="minorHAnsi" w:cstheme="minorHAnsi"/>
-          <w:sz w:val="22"/>
-          <w:szCs w:val="22"/>
-        </w:rPr>
-        <w:t xml:space="preserve"> To test this hypothesis, we will </w:t>
+        <w:t>has more prominent side effects on the placenta</w:t>
+      </w:r>
+      <w:r>
+        <w:rPr>
+          <w:rFonts w:asciiTheme="minorHAnsi" w:hAnsiTheme="minorHAnsi" w:cstheme="minorHAnsi"/>
+          <w:sz w:val="22"/>
+          <w:szCs w:val="22"/>
+          <w:u w:val="single"/>
+        </w:rPr>
+        <w:t xml:space="preserve">, </w:t>
+      </w:r>
+      <w:r>
+        <w:rPr>
+          <w:rFonts w:asciiTheme="minorHAnsi" w:hAnsiTheme="minorHAnsi" w:cstheme="minorHAnsi"/>
+          <w:sz w:val="22"/>
+          <w:szCs w:val="22"/>
+          <w:u w:val="single"/>
+        </w:rPr>
+        <w:t>fetus</w:t>
+      </w:r>
+      <w:r>
+        <w:rPr>
+          <w:rFonts w:asciiTheme="minorHAnsi" w:hAnsiTheme="minorHAnsi" w:cstheme="minorHAnsi"/>
+          <w:sz w:val="22"/>
+          <w:szCs w:val="22"/>
+          <w:u w:val="single"/>
+        </w:rPr>
+        <w:t>, and offspring</w:t>
+      </w:r>
+      <w:bookmarkStart w:id="2" w:name="_GoBack"/>
+      <w:bookmarkEnd w:id="2"/>
+      <w:r>
+        <w:rPr>
+          <w:rFonts w:asciiTheme="minorHAnsi" w:hAnsiTheme="minorHAnsi" w:cstheme="minorHAnsi"/>
+          <w:sz w:val="22"/>
+          <w:szCs w:val="22"/>
+          <w:u w:val="single"/>
+        </w:rPr>
+        <w:t>.</w:t>
+      </w:r>
+      <w:r>
+        <w:rPr>
+          <w:rFonts w:asciiTheme="minorHAnsi" w:hAnsiTheme="minorHAnsi" w:cstheme="minorHAnsi"/>
+          <w:sz w:val="22"/>
+          <w:szCs w:val="22"/>
+        </w:rPr>
+        <w:t xml:space="preserve"> To test this hypothesis, </w:t>
+      </w:r>
+      <w:r>
+        <w:rPr>
+          <w:rFonts w:asciiTheme="minorHAnsi" w:hAnsiTheme="minorHAnsi" w:cstheme="minorHAnsi"/>
+          <w:sz w:val="22"/>
+          <w:szCs w:val="22"/>
+        </w:rPr>
+        <w:t>I</w:t>
+      </w:r>
+      <w:r>
+        <w:rPr>
+          <w:rFonts w:asciiTheme="minorHAnsi" w:hAnsiTheme="minorHAnsi" w:cstheme="minorHAnsi"/>
+          <w:sz w:val="22"/>
+          <w:szCs w:val="22"/>
+        </w:rPr>
+        <w:t xml:space="preserve"> will </w:t>
       </w:r>
       <w:r>
         <w:rPr>
@@ -4096,7 +4142,31 @@
           <w:sz w:val="22"/>
           <w:szCs w:val="22"/>
         </w:rPr>
-        <w:t>effects on</w:t>
+        <w:t>a</w:t>
+      </w:r>
+      <w:r>
+        <w:rPr>
+          <w:rFonts w:asciiTheme="minorHAnsi" w:hAnsiTheme="minorHAnsi" w:cstheme="minorHAnsi"/>
+          <w:sz w:val="22"/>
+          <w:szCs w:val="22"/>
+        </w:rPr>
+        <w:t>f</w:t>
+      </w:r>
+      <w:r>
+        <w:rPr>
+          <w:rFonts w:asciiTheme="minorHAnsi" w:hAnsiTheme="minorHAnsi" w:cstheme="minorHAnsi"/>
+          <w:sz w:val="22"/>
+          <w:szCs w:val="22"/>
+        </w:rPr>
+        <w:t>f</w:t>
+      </w:r>
+      <w:r>
+        <w:rPr>
+          <w:rFonts w:asciiTheme="minorHAnsi" w:hAnsiTheme="minorHAnsi" w:cstheme="minorHAnsi"/>
+          <w:sz w:val="22"/>
+          <w:szCs w:val="22"/>
+        </w:rPr>
+        <w:t>ects</w:t>
       </w:r>
       <w:r>
         <w:rPr>
@@ -36168,7 +36238,7 @@
 </file>
 
 <file path=customXml/itemProps1.xml><?xml version="1.0" encoding="utf-8"?>
-<ds:datastoreItem xmlns:ds="http://schemas.openxmlformats.org/officeDocument/2006/customXml" ds:itemID="{450BA82F-8E35-474B-A26B-E2D8CB32D66E}">
+<ds:datastoreItem xmlns:ds="http://schemas.openxmlformats.org/officeDocument/2006/customXml" ds:itemID="{756545F1-EDE1-8E49-9AE4-5C1B5D1A04A7}">
   <ds:schemaRefs>
     <ds:schemaRef ds:uri="http://schemas.openxmlformats.org/officeDocument/2006/bibliography"/>
   </ds:schemaRefs>

</xml_diff>

<commit_message>
finished aim 3 :)
</commit_message>
<xml_diff>
--- a/Noura Preliminary Exam/Aim 1.docx
+++ b/Noura Preliminary Exam/Aim 1.docx
@@ -35,7 +35,15 @@
             <w:rPr>
               <w:rFonts w:asciiTheme="minorHAnsi" w:hAnsiTheme="minorHAnsi" w:cstheme="minorHAnsi"/>
             </w:rPr>
-            <w:t>Table of Contents</w:t>
+            <w:t>Tabl</w:t>
+          </w:r>
+          <w:bookmarkStart w:id="0" w:name="_GoBack"/>
+          <w:bookmarkEnd w:id="0"/>
+          <w:r>
+            <w:rPr>
+              <w:rFonts w:asciiTheme="minorHAnsi" w:hAnsiTheme="minorHAnsi" w:cstheme="minorHAnsi"/>
+            </w:rPr>
+            <w:t>e of Contents</w:t>
           </w:r>
         </w:p>
         <w:p>
@@ -45,7 +53,7 @@
               <w:tab w:val="right" w:leader="dot" w:pos="9350"/>
             </w:tabs>
             <w:rPr>
-              <w:rFonts w:eastAsiaTheme="minorEastAsia" w:cstheme="minorHAnsi"/>
+              <w:rFonts w:eastAsiaTheme="minorEastAsia" w:cstheme="minorBidi"/>
               <w:b w:val="0"/>
               <w:bCs w:val="0"/>
               <w:i w:val="0"/>
@@ -75,7 +83,7 @@
             </w:rPr>
             <w:fldChar w:fldCharType="separate"/>
           </w:r>
-          <w:hyperlink w:anchor="_Toc16512860" w:history="1">
+          <w:hyperlink w:anchor="_Toc16768357" w:history="1">
             <w:r>
               <w:rPr>
                 <w:rStyle w:val="Hyperlink"/>
@@ -86,7 +94,6 @@
             </w:r>
             <w:r>
               <w:rPr>
-                <w:rFonts w:cstheme="minorHAnsi"/>
                 <w:noProof/>
                 <w:webHidden/>
               </w:rPr>
@@ -94,7 +101,6 @@
             </w:r>
             <w:r>
               <w:rPr>
-                <w:rFonts w:cstheme="minorHAnsi"/>
                 <w:noProof/>
                 <w:webHidden/>
               </w:rPr>
@@ -102,22 +108,19 @@
             </w:r>
             <w:r>
               <w:rPr>
-                <w:rFonts w:cstheme="minorHAnsi"/>
                 <w:noProof/>
                 <w:webHidden/>
               </w:rPr>
-              <w:instrText xml:space="preserve"> PAGEREF _Toc16512860 \h </w:instrText>
-            </w:r>
-            <w:r>
-              <w:rPr>
-                <w:rFonts w:cstheme="minorHAnsi"/>
+              <w:instrText xml:space="preserve"> PAGEREF _Toc16768357 \h </w:instrText>
+            </w:r>
+            <w:r>
+              <w:rPr>
                 <w:noProof/>
                 <w:webHidden/>
               </w:rPr>
             </w:r>
             <w:r>
               <w:rPr>
-                <w:rFonts w:cstheme="minorHAnsi"/>
                 <w:noProof/>
                 <w:webHidden/>
               </w:rPr>
@@ -125,7 +128,6 @@
             </w:r>
             <w:r>
               <w:rPr>
-                <w:rFonts w:cstheme="minorHAnsi"/>
                 <w:noProof/>
                 <w:webHidden/>
               </w:rPr>
@@ -133,7 +135,6 @@
             </w:r>
             <w:r>
               <w:rPr>
-                <w:rFonts w:cstheme="minorHAnsi"/>
                 <w:noProof/>
                 <w:webHidden/>
               </w:rPr>
@@ -148,7 +149,7 @@
               <w:tab w:val="right" w:leader="dot" w:pos="9350"/>
             </w:tabs>
             <w:rPr>
-              <w:rFonts w:eastAsiaTheme="minorEastAsia" w:cstheme="minorHAnsi"/>
+              <w:rFonts w:eastAsiaTheme="minorEastAsia" w:cstheme="minorBidi"/>
               <w:b w:val="0"/>
               <w:bCs w:val="0"/>
               <w:i w:val="0"/>
@@ -156,7 +157,7 @@
               <w:noProof/>
             </w:rPr>
           </w:pPr>
-          <w:hyperlink w:anchor="_Toc16512861" w:history="1">
+          <w:hyperlink w:anchor="_Toc16768358" w:history="1">
             <w:r>
               <w:rPr>
                 <w:rStyle w:val="Hyperlink"/>
@@ -167,7 +168,6 @@
             </w:r>
             <w:r>
               <w:rPr>
-                <w:rFonts w:cstheme="minorHAnsi"/>
                 <w:noProof/>
                 <w:webHidden/>
               </w:rPr>
@@ -175,7 +175,6 @@
             </w:r>
             <w:r>
               <w:rPr>
-                <w:rFonts w:cstheme="minorHAnsi"/>
                 <w:noProof/>
                 <w:webHidden/>
               </w:rPr>
@@ -183,22 +182,19 @@
             </w:r>
             <w:r>
               <w:rPr>
-                <w:rFonts w:cstheme="minorHAnsi"/>
                 <w:noProof/>
                 <w:webHidden/>
               </w:rPr>
-              <w:instrText xml:space="preserve"> PAGEREF _Toc16512861 \h </w:instrText>
-            </w:r>
-            <w:r>
-              <w:rPr>
-                <w:rFonts w:cstheme="minorHAnsi"/>
+              <w:instrText xml:space="preserve"> PAGEREF _Toc16768358 \h </w:instrText>
+            </w:r>
+            <w:r>
+              <w:rPr>
                 <w:noProof/>
                 <w:webHidden/>
               </w:rPr>
             </w:r>
             <w:r>
               <w:rPr>
-                <w:rFonts w:cstheme="minorHAnsi"/>
                 <w:noProof/>
                 <w:webHidden/>
               </w:rPr>
@@ -206,7 +202,6 @@
             </w:r>
             <w:r>
               <w:rPr>
-                <w:rFonts w:cstheme="minorHAnsi"/>
                 <w:noProof/>
                 <w:webHidden/>
               </w:rPr>
@@ -214,7 +209,6 @@
             </w:r>
             <w:r>
               <w:rPr>
-                <w:rFonts w:cstheme="minorHAnsi"/>
                 <w:noProof/>
                 <w:webHidden/>
               </w:rPr>
@@ -226,7 +220,7 @@
           <w:pPr>
             <w:pStyle w:val="TOC2"/>
             <w:rPr>
-              <w:rFonts w:eastAsiaTheme="minorEastAsia" w:cstheme="minorHAnsi"/>
+              <w:rFonts w:eastAsiaTheme="minorEastAsia" w:cstheme="minorBidi"/>
               <w:b w:val="0"/>
               <w:bCs w:val="0"/>
               <w:noProof/>
@@ -234,7 +228,7 @@
               <w:szCs w:val="24"/>
             </w:rPr>
           </w:pPr>
-          <w:hyperlink w:anchor="_Toc16512862" w:history="1">
+          <w:hyperlink w:anchor="_Toc16768359" w:history="1">
             <w:r>
               <w:rPr>
                 <w:rStyle w:val="Hyperlink"/>
@@ -245,7 +239,6 @@
             </w:r>
             <w:r>
               <w:rPr>
-                <w:rFonts w:cstheme="minorHAnsi"/>
                 <w:noProof/>
                 <w:webHidden/>
               </w:rPr>
@@ -253,7 +246,6 @@
             </w:r>
             <w:r>
               <w:rPr>
-                <w:rFonts w:cstheme="minorHAnsi"/>
                 <w:noProof/>
                 <w:webHidden/>
               </w:rPr>
@@ -261,22 +253,19 @@
             </w:r>
             <w:r>
               <w:rPr>
-                <w:rFonts w:cstheme="minorHAnsi"/>
                 <w:noProof/>
                 <w:webHidden/>
               </w:rPr>
-              <w:instrText xml:space="preserve"> PAGEREF _Toc16512862 \h </w:instrText>
-            </w:r>
-            <w:r>
-              <w:rPr>
-                <w:rFonts w:cstheme="minorHAnsi"/>
+              <w:instrText xml:space="preserve"> PAGEREF _Toc16768359 \h </w:instrText>
+            </w:r>
+            <w:r>
+              <w:rPr>
                 <w:noProof/>
                 <w:webHidden/>
               </w:rPr>
             </w:r>
             <w:r>
               <w:rPr>
-                <w:rFonts w:cstheme="minorHAnsi"/>
                 <w:noProof/>
                 <w:webHidden/>
               </w:rPr>
@@ -284,7 +273,6 @@
             </w:r>
             <w:r>
               <w:rPr>
-                <w:rFonts w:cstheme="minorHAnsi"/>
                 <w:noProof/>
                 <w:webHidden/>
               </w:rPr>
@@ -292,7 +280,6 @@
             </w:r>
             <w:r>
               <w:rPr>
-                <w:rFonts w:cstheme="minorHAnsi"/>
                 <w:noProof/>
                 <w:webHidden/>
               </w:rPr>
@@ -307,13 +294,13 @@
               <w:tab w:val="right" w:leader="dot" w:pos="9350"/>
             </w:tabs>
             <w:rPr>
-              <w:rFonts w:eastAsiaTheme="minorEastAsia" w:cstheme="minorHAnsi"/>
+              <w:rFonts w:eastAsiaTheme="minorEastAsia" w:cstheme="minorBidi"/>
               <w:noProof/>
               <w:sz w:val="24"/>
               <w:szCs w:val="24"/>
             </w:rPr>
           </w:pPr>
-          <w:hyperlink w:anchor="_Toc16512863" w:history="1">
+          <w:hyperlink w:anchor="_Toc16768360" w:history="1">
             <w:r>
               <w:rPr>
                 <w:rStyle w:val="Hyperlink"/>
@@ -324,7 +311,6 @@
             </w:r>
             <w:r>
               <w:rPr>
-                <w:rFonts w:cstheme="minorHAnsi"/>
                 <w:noProof/>
                 <w:webHidden/>
               </w:rPr>
@@ -332,7 +318,6 @@
             </w:r>
             <w:r>
               <w:rPr>
-                <w:rFonts w:cstheme="minorHAnsi"/>
                 <w:noProof/>
                 <w:webHidden/>
               </w:rPr>
@@ -340,22 +325,19 @@
             </w:r>
             <w:r>
               <w:rPr>
-                <w:rFonts w:cstheme="minorHAnsi"/>
                 <w:noProof/>
                 <w:webHidden/>
               </w:rPr>
-              <w:instrText xml:space="preserve"> PAGEREF _Toc16512863 \h </w:instrText>
-            </w:r>
-            <w:r>
-              <w:rPr>
-                <w:rFonts w:cstheme="minorHAnsi"/>
+              <w:instrText xml:space="preserve"> PAGEREF _Toc16768360 \h </w:instrText>
+            </w:r>
+            <w:r>
+              <w:rPr>
                 <w:noProof/>
                 <w:webHidden/>
               </w:rPr>
             </w:r>
             <w:r>
               <w:rPr>
-                <w:rFonts w:cstheme="minorHAnsi"/>
                 <w:noProof/>
                 <w:webHidden/>
               </w:rPr>
@@ -363,7 +345,6 @@
             </w:r>
             <w:r>
               <w:rPr>
-                <w:rFonts w:cstheme="minorHAnsi"/>
                 <w:noProof/>
                 <w:webHidden/>
               </w:rPr>
@@ -371,7 +352,6 @@
             </w:r>
             <w:r>
               <w:rPr>
-                <w:rFonts w:cstheme="minorHAnsi"/>
                 <w:noProof/>
                 <w:webHidden/>
               </w:rPr>
@@ -383,7 +363,7 @@
           <w:pPr>
             <w:pStyle w:val="TOC2"/>
             <w:rPr>
-              <w:rFonts w:eastAsiaTheme="minorEastAsia" w:cstheme="minorHAnsi"/>
+              <w:rFonts w:eastAsiaTheme="minorEastAsia" w:cstheme="minorBidi"/>
               <w:b w:val="0"/>
               <w:bCs w:val="0"/>
               <w:noProof/>
@@ -391,7 +371,7 @@
               <w:szCs w:val="24"/>
             </w:rPr>
           </w:pPr>
-          <w:hyperlink w:anchor="_Toc16512864" w:history="1">
+          <w:hyperlink w:anchor="_Toc16768361" w:history="1">
             <w:r>
               <w:rPr>
                 <w:rStyle w:val="Hyperlink"/>
@@ -402,7 +382,6 @@
             </w:r>
             <w:r>
               <w:rPr>
-                <w:rFonts w:cstheme="minorHAnsi"/>
                 <w:noProof/>
                 <w:webHidden/>
               </w:rPr>
@@ -410,7 +389,6 @@
             </w:r>
             <w:r>
               <w:rPr>
-                <w:rFonts w:cstheme="minorHAnsi"/>
                 <w:noProof/>
                 <w:webHidden/>
               </w:rPr>
@@ -418,22 +396,19 @@
             </w:r>
             <w:r>
               <w:rPr>
-                <w:rFonts w:cstheme="minorHAnsi"/>
                 <w:noProof/>
                 <w:webHidden/>
               </w:rPr>
-              <w:instrText xml:space="preserve"> PAGEREF _Toc16512864 \h </w:instrText>
-            </w:r>
-            <w:r>
-              <w:rPr>
-                <w:rFonts w:cstheme="minorHAnsi"/>
+              <w:instrText xml:space="preserve"> PAGEREF _Toc16768361 \h </w:instrText>
+            </w:r>
+            <w:r>
+              <w:rPr>
                 <w:noProof/>
                 <w:webHidden/>
               </w:rPr>
             </w:r>
             <w:r>
               <w:rPr>
-                <w:rFonts w:cstheme="minorHAnsi"/>
                 <w:noProof/>
                 <w:webHidden/>
               </w:rPr>
@@ -441,7 +416,6 @@
             </w:r>
             <w:r>
               <w:rPr>
-                <w:rFonts w:cstheme="minorHAnsi"/>
                 <w:noProof/>
                 <w:webHidden/>
               </w:rPr>
@@ -449,7 +423,6 @@
             </w:r>
             <w:r>
               <w:rPr>
-                <w:rFonts w:cstheme="minorHAnsi"/>
                 <w:noProof/>
                 <w:webHidden/>
               </w:rPr>
@@ -461,7 +434,7 @@
           <w:pPr>
             <w:pStyle w:val="TOC2"/>
             <w:rPr>
-              <w:rFonts w:eastAsiaTheme="minorEastAsia" w:cstheme="minorHAnsi"/>
+              <w:rFonts w:eastAsiaTheme="minorEastAsia" w:cstheme="minorBidi"/>
               <w:b w:val="0"/>
               <w:bCs w:val="0"/>
               <w:noProof/>
@@ -469,7 +442,7 @@
               <w:szCs w:val="24"/>
             </w:rPr>
           </w:pPr>
-          <w:hyperlink w:anchor="_Toc16512865" w:history="1">
+          <w:hyperlink w:anchor="_Toc16768362" w:history="1">
             <w:r>
               <w:rPr>
                 <w:rStyle w:val="Hyperlink"/>
@@ -480,7 +453,6 @@
             </w:r>
             <w:r>
               <w:rPr>
-                <w:rFonts w:cstheme="minorHAnsi"/>
                 <w:noProof/>
                 <w:webHidden/>
               </w:rPr>
@@ -488,7 +460,6 @@
             </w:r>
             <w:r>
               <w:rPr>
-                <w:rFonts w:cstheme="minorHAnsi"/>
                 <w:noProof/>
                 <w:webHidden/>
               </w:rPr>
@@ -496,22 +467,19 @@
             </w:r>
             <w:r>
               <w:rPr>
-                <w:rFonts w:cstheme="minorHAnsi"/>
                 <w:noProof/>
                 <w:webHidden/>
               </w:rPr>
-              <w:instrText xml:space="preserve"> PAGEREF _Toc16512865 \h </w:instrText>
-            </w:r>
-            <w:r>
-              <w:rPr>
-                <w:rFonts w:cstheme="minorHAnsi"/>
+              <w:instrText xml:space="preserve"> PAGEREF _Toc16768362 \h </w:instrText>
+            </w:r>
+            <w:r>
+              <w:rPr>
                 <w:noProof/>
                 <w:webHidden/>
               </w:rPr>
             </w:r>
             <w:r>
               <w:rPr>
-                <w:rFonts w:cstheme="minorHAnsi"/>
                 <w:noProof/>
                 <w:webHidden/>
               </w:rPr>
@@ -519,7 +487,6 @@
             </w:r>
             <w:r>
               <w:rPr>
-                <w:rFonts w:cstheme="minorHAnsi"/>
                 <w:noProof/>
                 <w:webHidden/>
               </w:rPr>
@@ -527,7 +494,6 @@
             </w:r>
             <w:r>
               <w:rPr>
-                <w:rFonts w:cstheme="minorHAnsi"/>
                 <w:noProof/>
                 <w:webHidden/>
               </w:rPr>
@@ -539,7 +505,7 @@
           <w:pPr>
             <w:pStyle w:val="TOC2"/>
             <w:rPr>
-              <w:rFonts w:eastAsiaTheme="minorEastAsia" w:cstheme="minorHAnsi"/>
+              <w:rFonts w:eastAsiaTheme="minorEastAsia" w:cstheme="minorBidi"/>
               <w:b w:val="0"/>
               <w:bCs w:val="0"/>
               <w:noProof/>
@@ -547,7 +513,7 @@
               <w:szCs w:val="24"/>
             </w:rPr>
           </w:pPr>
-          <w:hyperlink w:anchor="_Toc16512866" w:history="1">
+          <w:hyperlink w:anchor="_Toc16768363" w:history="1">
             <w:r>
               <w:rPr>
                 <w:rStyle w:val="Hyperlink"/>
@@ -558,7 +524,6 @@
             </w:r>
             <w:r>
               <w:rPr>
-                <w:rFonts w:cstheme="minorHAnsi"/>
                 <w:noProof/>
                 <w:webHidden/>
               </w:rPr>
@@ -566,7 +531,6 @@
             </w:r>
             <w:r>
               <w:rPr>
-                <w:rFonts w:cstheme="minorHAnsi"/>
                 <w:noProof/>
                 <w:webHidden/>
               </w:rPr>
@@ -574,22 +538,19 @@
             </w:r>
             <w:r>
               <w:rPr>
-                <w:rFonts w:cstheme="minorHAnsi"/>
                 <w:noProof/>
                 <w:webHidden/>
               </w:rPr>
-              <w:instrText xml:space="preserve"> PAGEREF _Toc16512866 \h </w:instrText>
-            </w:r>
-            <w:r>
-              <w:rPr>
-                <w:rFonts w:cstheme="minorHAnsi"/>
+              <w:instrText xml:space="preserve"> PAGEREF _Toc16768363 \h </w:instrText>
+            </w:r>
+            <w:r>
+              <w:rPr>
                 <w:noProof/>
                 <w:webHidden/>
               </w:rPr>
             </w:r>
             <w:r>
               <w:rPr>
-                <w:rFonts w:cstheme="minorHAnsi"/>
                 <w:noProof/>
                 <w:webHidden/>
               </w:rPr>
@@ -597,7 +558,6 @@
             </w:r>
             <w:r>
               <w:rPr>
-                <w:rFonts w:cstheme="minorHAnsi"/>
                 <w:noProof/>
                 <w:webHidden/>
               </w:rPr>
@@ -605,7 +565,6 @@
             </w:r>
             <w:r>
               <w:rPr>
-                <w:rFonts w:cstheme="minorHAnsi"/>
                 <w:noProof/>
                 <w:webHidden/>
               </w:rPr>
@@ -617,7 +576,7 @@
           <w:pPr>
             <w:pStyle w:val="TOC2"/>
             <w:rPr>
-              <w:rFonts w:eastAsiaTheme="minorEastAsia" w:cstheme="minorHAnsi"/>
+              <w:rFonts w:eastAsiaTheme="minorEastAsia" w:cstheme="minorBidi"/>
               <w:b w:val="0"/>
               <w:bCs w:val="0"/>
               <w:noProof/>
@@ -625,7 +584,7 @@
               <w:szCs w:val="24"/>
             </w:rPr>
           </w:pPr>
-          <w:hyperlink w:anchor="_Toc16512867" w:history="1">
+          <w:hyperlink w:anchor="_Toc16768364" w:history="1">
             <w:r>
               <w:rPr>
                 <w:rStyle w:val="Hyperlink"/>
@@ -636,7 +595,6 @@
             </w:r>
             <w:r>
               <w:rPr>
-                <w:rFonts w:cstheme="minorHAnsi"/>
                 <w:noProof/>
                 <w:webHidden/>
               </w:rPr>
@@ -644,7 +602,6 @@
             </w:r>
             <w:r>
               <w:rPr>
-                <w:rFonts w:cstheme="minorHAnsi"/>
                 <w:noProof/>
                 <w:webHidden/>
               </w:rPr>
@@ -652,22 +609,19 @@
             </w:r>
             <w:r>
               <w:rPr>
-                <w:rFonts w:cstheme="minorHAnsi"/>
                 <w:noProof/>
                 <w:webHidden/>
               </w:rPr>
-              <w:instrText xml:space="preserve"> PAGEREF _Toc16512867 \h </w:instrText>
-            </w:r>
-            <w:r>
-              <w:rPr>
-                <w:rFonts w:cstheme="minorHAnsi"/>
+              <w:instrText xml:space="preserve"> PAGEREF _Toc16768364 \h </w:instrText>
+            </w:r>
+            <w:r>
+              <w:rPr>
                 <w:noProof/>
                 <w:webHidden/>
               </w:rPr>
             </w:r>
             <w:r>
               <w:rPr>
-                <w:rFonts w:cstheme="minorHAnsi"/>
                 <w:noProof/>
                 <w:webHidden/>
               </w:rPr>
@@ -675,7 +629,6 @@
             </w:r>
             <w:r>
               <w:rPr>
-                <w:rFonts w:cstheme="minorHAnsi"/>
                 <w:noProof/>
                 <w:webHidden/>
               </w:rPr>
@@ -683,7 +636,6 @@
             </w:r>
             <w:r>
               <w:rPr>
-                <w:rFonts w:cstheme="minorHAnsi"/>
                 <w:noProof/>
                 <w:webHidden/>
               </w:rPr>
@@ -695,7 +647,7 @@
           <w:pPr>
             <w:pStyle w:val="TOC2"/>
             <w:rPr>
-              <w:rFonts w:eastAsiaTheme="minorEastAsia" w:cstheme="minorHAnsi"/>
+              <w:rFonts w:eastAsiaTheme="minorEastAsia" w:cstheme="minorBidi"/>
               <w:b w:val="0"/>
               <w:bCs w:val="0"/>
               <w:noProof/>
@@ -703,7 +655,7 @@
               <w:szCs w:val="24"/>
             </w:rPr>
           </w:pPr>
-          <w:hyperlink w:anchor="_Toc16512868" w:history="1">
+          <w:hyperlink w:anchor="_Toc16768365" w:history="1">
             <w:r>
               <w:rPr>
                 <w:rStyle w:val="Hyperlink"/>
@@ -714,7 +666,6 @@
             </w:r>
             <w:r>
               <w:rPr>
-                <w:rFonts w:cstheme="minorHAnsi"/>
                 <w:noProof/>
                 <w:webHidden/>
               </w:rPr>
@@ -722,7 +673,6 @@
             </w:r>
             <w:r>
               <w:rPr>
-                <w:rFonts w:cstheme="minorHAnsi"/>
                 <w:noProof/>
                 <w:webHidden/>
               </w:rPr>
@@ -730,22 +680,19 @@
             </w:r>
             <w:r>
               <w:rPr>
-                <w:rFonts w:cstheme="minorHAnsi"/>
                 <w:noProof/>
                 <w:webHidden/>
               </w:rPr>
-              <w:instrText xml:space="preserve"> PAGEREF _Toc16512868 \h </w:instrText>
-            </w:r>
-            <w:r>
-              <w:rPr>
-                <w:rFonts w:cstheme="minorHAnsi"/>
+              <w:instrText xml:space="preserve"> PAGEREF _Toc16768365 \h </w:instrText>
+            </w:r>
+            <w:r>
+              <w:rPr>
                 <w:noProof/>
                 <w:webHidden/>
               </w:rPr>
             </w:r>
             <w:r>
               <w:rPr>
-                <w:rFonts w:cstheme="minorHAnsi"/>
                 <w:noProof/>
                 <w:webHidden/>
               </w:rPr>
@@ -753,7 +700,6 @@
             </w:r>
             <w:r>
               <w:rPr>
-                <w:rFonts w:cstheme="minorHAnsi"/>
                 <w:noProof/>
                 <w:webHidden/>
               </w:rPr>
@@ -761,7 +707,6 @@
             </w:r>
             <w:r>
               <w:rPr>
-                <w:rFonts w:cstheme="minorHAnsi"/>
                 <w:noProof/>
                 <w:webHidden/>
               </w:rPr>
@@ -776,13 +721,13 @@
               <w:tab w:val="right" w:leader="dot" w:pos="9350"/>
             </w:tabs>
             <w:rPr>
-              <w:rFonts w:eastAsiaTheme="minorEastAsia" w:cstheme="minorHAnsi"/>
+              <w:rFonts w:eastAsiaTheme="minorEastAsia" w:cstheme="minorBidi"/>
               <w:noProof/>
               <w:sz w:val="24"/>
               <w:szCs w:val="24"/>
             </w:rPr>
           </w:pPr>
-          <w:hyperlink w:anchor="_Toc16512869" w:history="1">
+          <w:hyperlink w:anchor="_Toc16768366" w:history="1">
             <w:r>
               <w:rPr>
                 <w:rStyle w:val="Hyperlink"/>
@@ -793,7 +738,6 @@
             </w:r>
             <w:r>
               <w:rPr>
-                <w:rFonts w:cstheme="minorHAnsi"/>
                 <w:noProof/>
                 <w:webHidden/>
               </w:rPr>
@@ -801,7 +745,6 @@
             </w:r>
             <w:r>
               <w:rPr>
-                <w:rFonts w:cstheme="minorHAnsi"/>
                 <w:noProof/>
                 <w:webHidden/>
               </w:rPr>
@@ -809,22 +752,19 @@
             </w:r>
             <w:r>
               <w:rPr>
-                <w:rFonts w:cstheme="minorHAnsi"/>
                 <w:noProof/>
                 <w:webHidden/>
               </w:rPr>
-              <w:instrText xml:space="preserve"> PAGEREF _Toc16512869 \h </w:instrText>
-            </w:r>
-            <w:r>
-              <w:rPr>
-                <w:rFonts w:cstheme="minorHAnsi"/>
+              <w:instrText xml:space="preserve"> PAGEREF _Toc16768366 \h </w:instrText>
+            </w:r>
+            <w:r>
+              <w:rPr>
                 <w:noProof/>
                 <w:webHidden/>
               </w:rPr>
             </w:r>
             <w:r>
               <w:rPr>
-                <w:rFonts w:cstheme="minorHAnsi"/>
                 <w:noProof/>
                 <w:webHidden/>
               </w:rPr>
@@ -832,7 +772,6 @@
             </w:r>
             <w:r>
               <w:rPr>
-                <w:rFonts w:cstheme="minorHAnsi"/>
                 <w:noProof/>
                 <w:webHidden/>
               </w:rPr>
@@ -840,7 +779,6 @@
             </w:r>
             <w:r>
               <w:rPr>
-                <w:rFonts w:cstheme="minorHAnsi"/>
                 <w:noProof/>
                 <w:webHidden/>
               </w:rPr>
@@ -855,13 +793,13 @@
               <w:tab w:val="right" w:leader="dot" w:pos="9350"/>
             </w:tabs>
             <w:rPr>
-              <w:rFonts w:eastAsiaTheme="minorEastAsia" w:cstheme="minorHAnsi"/>
+              <w:rFonts w:eastAsiaTheme="minorEastAsia" w:cstheme="minorBidi"/>
               <w:noProof/>
               <w:sz w:val="24"/>
               <w:szCs w:val="24"/>
             </w:rPr>
           </w:pPr>
-          <w:hyperlink w:anchor="_Toc16512870" w:history="1">
+          <w:hyperlink w:anchor="_Toc16768367" w:history="1">
             <w:r>
               <w:rPr>
                 <w:rStyle w:val="Hyperlink"/>
@@ -872,7 +810,6 @@
             </w:r>
             <w:r>
               <w:rPr>
-                <w:rFonts w:cstheme="minorHAnsi"/>
                 <w:noProof/>
                 <w:webHidden/>
               </w:rPr>
@@ -880,7 +817,6 @@
             </w:r>
             <w:r>
               <w:rPr>
-                <w:rFonts w:cstheme="minorHAnsi"/>
                 <w:noProof/>
                 <w:webHidden/>
               </w:rPr>
@@ -888,22 +824,19 @@
             </w:r>
             <w:r>
               <w:rPr>
-                <w:rFonts w:cstheme="minorHAnsi"/>
                 <w:noProof/>
                 <w:webHidden/>
               </w:rPr>
-              <w:instrText xml:space="preserve"> PAGEREF _Toc16512870 \h </w:instrText>
-            </w:r>
-            <w:r>
-              <w:rPr>
-                <w:rFonts w:cstheme="minorHAnsi"/>
+              <w:instrText xml:space="preserve"> PAGEREF _Toc16768367 \h </w:instrText>
+            </w:r>
+            <w:r>
+              <w:rPr>
                 <w:noProof/>
                 <w:webHidden/>
               </w:rPr>
             </w:r>
             <w:r>
               <w:rPr>
-                <w:rFonts w:cstheme="minorHAnsi"/>
                 <w:noProof/>
                 <w:webHidden/>
               </w:rPr>
@@ -911,7 +844,6 @@
             </w:r>
             <w:r>
               <w:rPr>
-                <w:rFonts w:cstheme="minorHAnsi"/>
                 <w:noProof/>
                 <w:webHidden/>
               </w:rPr>
@@ -919,7 +851,6 @@
             </w:r>
             <w:r>
               <w:rPr>
-                <w:rFonts w:cstheme="minorHAnsi"/>
                 <w:noProof/>
                 <w:webHidden/>
               </w:rPr>
@@ -934,13 +865,13 @@
               <w:tab w:val="right" w:leader="dot" w:pos="9350"/>
             </w:tabs>
             <w:rPr>
-              <w:rFonts w:eastAsiaTheme="minorEastAsia" w:cstheme="minorHAnsi"/>
+              <w:rFonts w:eastAsiaTheme="minorEastAsia" w:cstheme="minorBidi"/>
               <w:noProof/>
               <w:sz w:val="24"/>
               <w:szCs w:val="24"/>
             </w:rPr>
           </w:pPr>
-          <w:hyperlink w:anchor="_Toc16512871" w:history="1">
+          <w:hyperlink w:anchor="_Toc16768368" w:history="1">
             <w:r>
               <w:rPr>
                 <w:rStyle w:val="Hyperlink"/>
@@ -951,7 +882,6 @@
             </w:r>
             <w:r>
               <w:rPr>
-                <w:rFonts w:cstheme="minorHAnsi"/>
                 <w:noProof/>
                 <w:webHidden/>
               </w:rPr>
@@ -959,7 +889,6 @@
             </w:r>
             <w:r>
               <w:rPr>
-                <w:rFonts w:cstheme="minorHAnsi"/>
                 <w:noProof/>
                 <w:webHidden/>
               </w:rPr>
@@ -967,22 +896,19 @@
             </w:r>
             <w:r>
               <w:rPr>
-                <w:rFonts w:cstheme="minorHAnsi"/>
                 <w:noProof/>
                 <w:webHidden/>
               </w:rPr>
-              <w:instrText xml:space="preserve"> PAGEREF _Toc16512871 \h </w:instrText>
-            </w:r>
-            <w:r>
-              <w:rPr>
-                <w:rFonts w:cstheme="minorHAnsi"/>
+              <w:instrText xml:space="preserve"> PAGEREF _Toc16768368 \h </w:instrText>
+            </w:r>
+            <w:r>
+              <w:rPr>
                 <w:noProof/>
                 <w:webHidden/>
               </w:rPr>
             </w:r>
             <w:r>
               <w:rPr>
-                <w:rFonts w:cstheme="minorHAnsi"/>
                 <w:noProof/>
                 <w:webHidden/>
               </w:rPr>
@@ -990,7 +916,6 @@
             </w:r>
             <w:r>
               <w:rPr>
-                <w:rFonts w:cstheme="minorHAnsi"/>
                 <w:noProof/>
                 <w:webHidden/>
               </w:rPr>
@@ -998,7 +923,6 @@
             </w:r>
             <w:r>
               <w:rPr>
-                <w:rFonts w:cstheme="minorHAnsi"/>
                 <w:noProof/>
                 <w:webHidden/>
               </w:rPr>
@@ -1010,7 +934,7 @@
           <w:pPr>
             <w:pStyle w:val="TOC2"/>
             <w:rPr>
-              <w:rFonts w:eastAsiaTheme="minorEastAsia" w:cstheme="minorHAnsi"/>
+              <w:rFonts w:eastAsiaTheme="minorEastAsia" w:cstheme="minorBidi"/>
               <w:b w:val="0"/>
               <w:bCs w:val="0"/>
               <w:noProof/>
@@ -1018,7 +942,7 @@
               <w:szCs w:val="24"/>
             </w:rPr>
           </w:pPr>
-          <w:hyperlink w:anchor="_Toc16512872" w:history="1">
+          <w:hyperlink w:anchor="_Toc16768369" w:history="1">
             <w:r>
               <w:rPr>
                 <w:rStyle w:val="Hyperlink"/>
@@ -1029,7 +953,6 @@
             </w:r>
             <w:r>
               <w:rPr>
-                <w:rFonts w:cstheme="minorHAnsi"/>
                 <w:noProof/>
                 <w:webHidden/>
               </w:rPr>
@@ -1037,7 +960,6 @@
             </w:r>
             <w:r>
               <w:rPr>
-                <w:rFonts w:cstheme="minorHAnsi"/>
                 <w:noProof/>
                 <w:webHidden/>
               </w:rPr>
@@ -1045,22 +967,19 @@
             </w:r>
             <w:r>
               <w:rPr>
-                <w:rFonts w:cstheme="minorHAnsi"/>
                 <w:noProof/>
                 <w:webHidden/>
               </w:rPr>
-              <w:instrText xml:space="preserve"> PAGEREF _Toc16512872 \h </w:instrText>
-            </w:r>
-            <w:r>
-              <w:rPr>
-                <w:rFonts w:cstheme="minorHAnsi"/>
+              <w:instrText xml:space="preserve"> PAGEREF _Toc16768369 \h </w:instrText>
+            </w:r>
+            <w:r>
+              <w:rPr>
                 <w:noProof/>
                 <w:webHidden/>
               </w:rPr>
             </w:r>
             <w:r>
               <w:rPr>
-                <w:rFonts w:cstheme="minorHAnsi"/>
                 <w:noProof/>
                 <w:webHidden/>
               </w:rPr>
@@ -1068,7 +987,6 @@
             </w:r>
             <w:r>
               <w:rPr>
-                <w:rFonts w:cstheme="minorHAnsi"/>
                 <w:noProof/>
                 <w:webHidden/>
               </w:rPr>
@@ -1076,7 +994,6 @@
             </w:r>
             <w:r>
               <w:rPr>
-                <w:rFonts w:cstheme="minorHAnsi"/>
                 <w:noProof/>
                 <w:webHidden/>
               </w:rPr>
@@ -1088,7 +1005,7 @@
           <w:pPr>
             <w:pStyle w:val="TOC2"/>
             <w:rPr>
-              <w:rFonts w:eastAsiaTheme="minorEastAsia" w:cstheme="minorHAnsi"/>
+              <w:rFonts w:eastAsiaTheme="minorEastAsia" w:cstheme="minorBidi"/>
               <w:b w:val="0"/>
               <w:bCs w:val="0"/>
               <w:noProof/>
@@ -1096,7 +1013,7 @@
               <w:szCs w:val="24"/>
             </w:rPr>
           </w:pPr>
-          <w:hyperlink w:anchor="_Toc16512873" w:history="1">
+          <w:hyperlink w:anchor="_Toc16768370" w:history="1">
             <w:r>
               <w:rPr>
                 <w:rStyle w:val="Hyperlink"/>
@@ -1107,7 +1024,6 @@
             </w:r>
             <w:r>
               <w:rPr>
-                <w:rFonts w:cstheme="minorHAnsi"/>
                 <w:noProof/>
                 <w:webHidden/>
               </w:rPr>
@@ -1115,7 +1031,6 @@
             </w:r>
             <w:r>
               <w:rPr>
-                <w:rFonts w:cstheme="minorHAnsi"/>
                 <w:noProof/>
                 <w:webHidden/>
               </w:rPr>
@@ -1123,22 +1038,19 @@
             </w:r>
             <w:r>
               <w:rPr>
-                <w:rFonts w:cstheme="minorHAnsi"/>
                 <w:noProof/>
                 <w:webHidden/>
               </w:rPr>
-              <w:instrText xml:space="preserve"> PAGEREF _Toc16512873 \h </w:instrText>
-            </w:r>
-            <w:r>
-              <w:rPr>
-                <w:rFonts w:cstheme="minorHAnsi"/>
+              <w:instrText xml:space="preserve"> PAGEREF _Toc16768370 \h </w:instrText>
+            </w:r>
+            <w:r>
+              <w:rPr>
                 <w:noProof/>
                 <w:webHidden/>
               </w:rPr>
             </w:r>
             <w:r>
               <w:rPr>
-                <w:rFonts w:cstheme="minorHAnsi"/>
                 <w:noProof/>
                 <w:webHidden/>
               </w:rPr>
@@ -1146,7 +1058,6 @@
             </w:r>
             <w:r>
               <w:rPr>
-                <w:rFonts w:cstheme="minorHAnsi"/>
                 <w:noProof/>
                 <w:webHidden/>
               </w:rPr>
@@ -1154,7 +1065,6 @@
             </w:r>
             <w:r>
               <w:rPr>
-                <w:rFonts w:cstheme="minorHAnsi"/>
                 <w:noProof/>
                 <w:webHidden/>
               </w:rPr>
@@ -1166,7 +1076,7 @@
           <w:pPr>
             <w:pStyle w:val="TOC2"/>
             <w:rPr>
-              <w:rFonts w:eastAsiaTheme="minorEastAsia" w:cstheme="minorHAnsi"/>
+              <w:rFonts w:eastAsiaTheme="minorEastAsia" w:cstheme="minorBidi"/>
               <w:b w:val="0"/>
               <w:bCs w:val="0"/>
               <w:noProof/>
@@ -1174,7 +1084,7 @@
               <w:szCs w:val="24"/>
             </w:rPr>
           </w:pPr>
-          <w:hyperlink w:anchor="_Toc16512874" w:history="1">
+          <w:hyperlink w:anchor="_Toc16768371" w:history="1">
             <w:r>
               <w:rPr>
                 <w:rStyle w:val="Hyperlink"/>
@@ -1185,7 +1095,6 @@
             </w:r>
             <w:r>
               <w:rPr>
-                <w:rFonts w:cstheme="minorHAnsi"/>
                 <w:noProof/>
                 <w:webHidden/>
               </w:rPr>
@@ -1193,7 +1102,6 @@
             </w:r>
             <w:r>
               <w:rPr>
-                <w:rFonts w:cstheme="minorHAnsi"/>
                 <w:noProof/>
                 <w:webHidden/>
               </w:rPr>
@@ -1201,22 +1109,19 @@
             </w:r>
             <w:r>
               <w:rPr>
-                <w:rFonts w:cstheme="minorHAnsi"/>
                 <w:noProof/>
                 <w:webHidden/>
               </w:rPr>
-              <w:instrText xml:space="preserve"> PAGEREF _Toc16512874 \h </w:instrText>
-            </w:r>
-            <w:r>
-              <w:rPr>
-                <w:rFonts w:cstheme="minorHAnsi"/>
+              <w:instrText xml:space="preserve"> PAGEREF _Toc16768371 \h </w:instrText>
+            </w:r>
+            <w:r>
+              <w:rPr>
                 <w:noProof/>
                 <w:webHidden/>
               </w:rPr>
             </w:r>
             <w:r>
               <w:rPr>
-                <w:rFonts w:cstheme="minorHAnsi"/>
                 <w:noProof/>
                 <w:webHidden/>
               </w:rPr>
@@ -1224,7 +1129,6 @@
             </w:r>
             <w:r>
               <w:rPr>
-                <w:rFonts w:cstheme="minorHAnsi"/>
                 <w:noProof/>
                 <w:webHidden/>
               </w:rPr>
@@ -1232,7 +1136,6 @@
             </w:r>
             <w:r>
               <w:rPr>
-                <w:rFonts w:cstheme="minorHAnsi"/>
                 <w:noProof/>
                 <w:webHidden/>
               </w:rPr>
@@ -1247,7 +1150,7 @@
               <w:tab w:val="right" w:leader="dot" w:pos="9350"/>
             </w:tabs>
             <w:rPr>
-              <w:rFonts w:eastAsiaTheme="minorEastAsia" w:cstheme="minorHAnsi"/>
+              <w:rFonts w:eastAsiaTheme="minorEastAsia" w:cstheme="minorBidi"/>
               <w:b w:val="0"/>
               <w:bCs w:val="0"/>
               <w:i w:val="0"/>
@@ -1255,7 +1158,7 @@
               <w:noProof/>
             </w:rPr>
           </w:pPr>
-          <w:hyperlink w:anchor="_Toc16512875" w:history="1">
+          <w:hyperlink w:anchor="_Toc16768372" w:history="1">
             <w:r>
               <w:rPr>
                 <w:rStyle w:val="Hyperlink"/>
@@ -1266,7 +1169,6 @@
             </w:r>
             <w:r>
               <w:rPr>
-                <w:rFonts w:cstheme="minorHAnsi"/>
                 <w:noProof/>
                 <w:webHidden/>
               </w:rPr>
@@ -1274,7 +1176,6 @@
             </w:r>
             <w:r>
               <w:rPr>
-                <w:rFonts w:cstheme="minorHAnsi"/>
                 <w:noProof/>
                 <w:webHidden/>
               </w:rPr>
@@ -1282,22 +1183,19 @@
             </w:r>
             <w:r>
               <w:rPr>
-                <w:rFonts w:cstheme="minorHAnsi"/>
                 <w:noProof/>
                 <w:webHidden/>
               </w:rPr>
-              <w:instrText xml:space="preserve"> PAGEREF _Toc16512875 \h </w:instrText>
-            </w:r>
-            <w:r>
-              <w:rPr>
-                <w:rFonts w:cstheme="minorHAnsi"/>
+              <w:instrText xml:space="preserve"> PAGEREF _Toc16768372 \h </w:instrText>
+            </w:r>
+            <w:r>
+              <w:rPr>
                 <w:noProof/>
                 <w:webHidden/>
               </w:rPr>
             </w:r>
             <w:r>
               <w:rPr>
-                <w:rFonts w:cstheme="minorHAnsi"/>
                 <w:noProof/>
                 <w:webHidden/>
               </w:rPr>
@@ -1305,7 +1203,6 @@
             </w:r>
             <w:r>
               <w:rPr>
-                <w:rFonts w:cstheme="minorHAnsi"/>
                 <w:noProof/>
                 <w:webHidden/>
               </w:rPr>
@@ -1313,7 +1210,6 @@
             </w:r>
             <w:r>
               <w:rPr>
-                <w:rFonts w:cstheme="minorHAnsi"/>
                 <w:noProof/>
                 <w:webHidden/>
               </w:rPr>
@@ -1328,13 +1224,13 @@
               <w:tab w:val="right" w:leader="dot" w:pos="9350"/>
             </w:tabs>
             <w:rPr>
-              <w:rFonts w:eastAsiaTheme="minorEastAsia" w:cstheme="minorHAnsi"/>
+              <w:rFonts w:eastAsiaTheme="minorEastAsia" w:cstheme="minorBidi"/>
               <w:noProof/>
               <w:sz w:val="24"/>
               <w:szCs w:val="24"/>
             </w:rPr>
           </w:pPr>
-          <w:hyperlink w:anchor="_Toc16512876" w:history="1">
+          <w:hyperlink w:anchor="_Toc16768373" w:history="1">
             <w:r>
               <w:rPr>
                 <w:rStyle w:val="Hyperlink"/>
@@ -1345,7 +1241,6 @@
             </w:r>
             <w:r>
               <w:rPr>
-                <w:rFonts w:cstheme="minorHAnsi"/>
                 <w:noProof/>
                 <w:webHidden/>
               </w:rPr>
@@ -1353,7 +1248,6 @@
             </w:r>
             <w:r>
               <w:rPr>
-                <w:rFonts w:cstheme="minorHAnsi"/>
                 <w:noProof/>
                 <w:webHidden/>
               </w:rPr>
@@ -1361,22 +1255,19 @@
             </w:r>
             <w:r>
               <w:rPr>
-                <w:rFonts w:cstheme="minorHAnsi"/>
                 <w:noProof/>
                 <w:webHidden/>
               </w:rPr>
-              <w:instrText xml:space="preserve"> PAGEREF _Toc16512876 \h </w:instrText>
-            </w:r>
-            <w:r>
-              <w:rPr>
-                <w:rFonts w:cstheme="minorHAnsi"/>
+              <w:instrText xml:space="preserve"> PAGEREF _Toc16768373 \h </w:instrText>
+            </w:r>
+            <w:r>
+              <w:rPr>
                 <w:noProof/>
                 <w:webHidden/>
               </w:rPr>
             </w:r>
             <w:r>
               <w:rPr>
-                <w:rFonts w:cstheme="minorHAnsi"/>
                 <w:noProof/>
                 <w:webHidden/>
               </w:rPr>
@@ -1384,7 +1275,6 @@
             </w:r>
             <w:r>
               <w:rPr>
-                <w:rFonts w:cstheme="minorHAnsi"/>
                 <w:noProof/>
                 <w:webHidden/>
               </w:rPr>
@@ -1392,7 +1282,6 @@
             </w:r>
             <w:r>
               <w:rPr>
-                <w:rFonts w:cstheme="minorHAnsi"/>
                 <w:noProof/>
                 <w:webHidden/>
               </w:rPr>
@@ -1407,13 +1296,13 @@
               <w:tab w:val="right" w:leader="dot" w:pos="9350"/>
             </w:tabs>
             <w:rPr>
-              <w:rFonts w:eastAsiaTheme="minorEastAsia" w:cstheme="minorHAnsi"/>
+              <w:rFonts w:eastAsiaTheme="minorEastAsia" w:cstheme="minorBidi"/>
               <w:noProof/>
               <w:sz w:val="24"/>
               <w:szCs w:val="24"/>
             </w:rPr>
           </w:pPr>
-          <w:hyperlink w:anchor="_Toc16512877" w:history="1">
+          <w:hyperlink w:anchor="_Toc16768374" w:history="1">
             <w:r>
               <w:rPr>
                 <w:rStyle w:val="Hyperlink"/>
@@ -1424,7 +1313,6 @@
             </w:r>
             <w:r>
               <w:rPr>
-                <w:rFonts w:cstheme="minorHAnsi"/>
                 <w:noProof/>
                 <w:webHidden/>
               </w:rPr>
@@ -1432,7 +1320,6 @@
             </w:r>
             <w:r>
               <w:rPr>
-                <w:rFonts w:cstheme="minorHAnsi"/>
                 <w:noProof/>
                 <w:webHidden/>
               </w:rPr>
@@ -1440,22 +1327,19 @@
             </w:r>
             <w:r>
               <w:rPr>
-                <w:rFonts w:cstheme="minorHAnsi"/>
                 <w:noProof/>
                 <w:webHidden/>
               </w:rPr>
-              <w:instrText xml:space="preserve"> PAGEREF _Toc16512877 \h </w:instrText>
-            </w:r>
-            <w:r>
-              <w:rPr>
-                <w:rFonts w:cstheme="minorHAnsi"/>
+              <w:instrText xml:space="preserve"> PAGEREF _Toc16768374 \h </w:instrText>
+            </w:r>
+            <w:r>
+              <w:rPr>
                 <w:noProof/>
                 <w:webHidden/>
               </w:rPr>
             </w:r>
             <w:r>
               <w:rPr>
-                <w:rFonts w:cstheme="minorHAnsi"/>
                 <w:noProof/>
                 <w:webHidden/>
               </w:rPr>
@@ -1463,7 +1347,6 @@
             </w:r>
             <w:r>
               <w:rPr>
-                <w:rFonts w:cstheme="minorHAnsi"/>
                 <w:noProof/>
                 <w:webHidden/>
               </w:rPr>
@@ -1471,7 +1354,6 @@
             </w:r>
             <w:r>
               <w:rPr>
-                <w:rFonts w:cstheme="minorHAnsi"/>
                 <w:noProof/>
                 <w:webHidden/>
               </w:rPr>
@@ -1486,7 +1368,7 @@
               <w:tab w:val="right" w:leader="dot" w:pos="9350"/>
             </w:tabs>
             <w:rPr>
-              <w:rFonts w:eastAsiaTheme="minorEastAsia" w:cstheme="minorHAnsi"/>
+              <w:rFonts w:eastAsiaTheme="minorEastAsia" w:cstheme="minorBidi"/>
               <w:b w:val="0"/>
               <w:bCs w:val="0"/>
               <w:i w:val="0"/>
@@ -1494,7 +1376,7 @@
               <w:noProof/>
             </w:rPr>
           </w:pPr>
-          <w:hyperlink w:anchor="_Toc16512878" w:history="1">
+          <w:hyperlink w:anchor="_Toc16768375" w:history="1">
             <w:r>
               <w:rPr>
                 <w:rStyle w:val="Hyperlink"/>
@@ -1505,7 +1387,6 @@
             </w:r>
             <w:r>
               <w:rPr>
-                <w:rFonts w:cstheme="minorHAnsi"/>
                 <w:noProof/>
                 <w:webHidden/>
               </w:rPr>
@@ -1513,7 +1394,6 @@
             </w:r>
             <w:r>
               <w:rPr>
-                <w:rFonts w:cstheme="minorHAnsi"/>
                 <w:noProof/>
                 <w:webHidden/>
               </w:rPr>
@@ -1521,22 +1401,19 @@
             </w:r>
             <w:r>
               <w:rPr>
-                <w:rFonts w:cstheme="minorHAnsi"/>
                 <w:noProof/>
                 <w:webHidden/>
               </w:rPr>
-              <w:instrText xml:space="preserve"> PAGEREF _Toc16512878 \h </w:instrText>
-            </w:r>
-            <w:r>
-              <w:rPr>
-                <w:rFonts w:cstheme="minorHAnsi"/>
+              <w:instrText xml:space="preserve"> PAGEREF _Toc16768375 \h </w:instrText>
+            </w:r>
+            <w:r>
+              <w:rPr>
                 <w:noProof/>
                 <w:webHidden/>
               </w:rPr>
             </w:r>
             <w:r>
               <w:rPr>
-                <w:rFonts w:cstheme="minorHAnsi"/>
                 <w:noProof/>
                 <w:webHidden/>
               </w:rPr>
@@ -1544,7 +1421,6 @@
             </w:r>
             <w:r>
               <w:rPr>
-                <w:rFonts w:cstheme="minorHAnsi"/>
                 <w:noProof/>
                 <w:webHidden/>
               </w:rPr>
@@ -1552,7 +1428,6 @@
             </w:r>
             <w:r>
               <w:rPr>
-                <w:rFonts w:cstheme="minorHAnsi"/>
                 <w:noProof/>
                 <w:webHidden/>
               </w:rPr>
@@ -1564,7 +1439,7 @@
           <w:pPr>
             <w:pStyle w:val="TOC2"/>
             <w:rPr>
-              <w:rFonts w:eastAsiaTheme="minorEastAsia" w:cstheme="minorHAnsi"/>
+              <w:rFonts w:eastAsiaTheme="minorEastAsia" w:cstheme="minorBidi"/>
               <w:b w:val="0"/>
               <w:bCs w:val="0"/>
               <w:noProof/>
@@ -1572,7 +1447,7 @@
               <w:szCs w:val="24"/>
             </w:rPr>
           </w:pPr>
-          <w:hyperlink w:anchor="_Toc16512879" w:history="1">
+          <w:hyperlink w:anchor="_Toc16768376" w:history="1">
             <w:r>
               <w:rPr>
                 <w:rStyle w:val="Hyperlink"/>
@@ -1583,7 +1458,6 @@
             </w:r>
             <w:r>
               <w:rPr>
-                <w:rFonts w:cstheme="minorHAnsi"/>
                 <w:noProof/>
                 <w:webHidden/>
               </w:rPr>
@@ -1591,7 +1465,6 @@
             </w:r>
             <w:r>
               <w:rPr>
-                <w:rFonts w:cstheme="minorHAnsi"/>
                 <w:noProof/>
                 <w:webHidden/>
               </w:rPr>
@@ -1599,22 +1472,19 @@
             </w:r>
             <w:r>
               <w:rPr>
-                <w:rFonts w:cstheme="minorHAnsi"/>
                 <w:noProof/>
                 <w:webHidden/>
               </w:rPr>
-              <w:instrText xml:space="preserve"> PAGEREF _Toc16512879 \h </w:instrText>
-            </w:r>
-            <w:r>
-              <w:rPr>
-                <w:rFonts w:cstheme="minorHAnsi"/>
+              <w:instrText xml:space="preserve"> PAGEREF _Toc16768376 \h </w:instrText>
+            </w:r>
+            <w:r>
+              <w:rPr>
                 <w:noProof/>
                 <w:webHidden/>
               </w:rPr>
             </w:r>
             <w:r>
               <w:rPr>
-                <w:rFonts w:cstheme="minorHAnsi"/>
                 <w:noProof/>
                 <w:webHidden/>
               </w:rPr>
@@ -1622,7 +1492,6 @@
             </w:r>
             <w:r>
               <w:rPr>
-                <w:rFonts w:cstheme="minorHAnsi"/>
                 <w:noProof/>
                 <w:webHidden/>
               </w:rPr>
@@ -1630,7 +1499,6 @@
             </w:r>
             <w:r>
               <w:rPr>
-                <w:rFonts w:cstheme="minorHAnsi"/>
                 <w:noProof/>
                 <w:webHidden/>
               </w:rPr>
@@ -1642,7 +1510,7 @@
           <w:pPr>
             <w:pStyle w:val="TOC2"/>
             <w:rPr>
-              <w:rFonts w:eastAsiaTheme="minorEastAsia" w:cstheme="minorHAnsi"/>
+              <w:rFonts w:eastAsiaTheme="minorEastAsia" w:cstheme="minorBidi"/>
               <w:b w:val="0"/>
               <w:bCs w:val="0"/>
               <w:noProof/>
@@ -1650,7 +1518,7 @@
               <w:szCs w:val="24"/>
             </w:rPr>
           </w:pPr>
-          <w:hyperlink w:anchor="_Toc16512880" w:history="1">
+          <w:hyperlink w:anchor="_Toc16768377" w:history="1">
             <w:r>
               <w:rPr>
                 <w:rStyle w:val="Hyperlink"/>
@@ -1661,7 +1529,6 @@
             </w:r>
             <w:r>
               <w:rPr>
-                <w:rFonts w:cstheme="minorHAnsi"/>
                 <w:noProof/>
                 <w:webHidden/>
               </w:rPr>
@@ -1669,7 +1536,6 @@
             </w:r>
             <w:r>
               <w:rPr>
-                <w:rFonts w:cstheme="minorHAnsi"/>
                 <w:noProof/>
                 <w:webHidden/>
               </w:rPr>
@@ -1677,22 +1543,19 @@
             </w:r>
             <w:r>
               <w:rPr>
-                <w:rFonts w:cstheme="minorHAnsi"/>
                 <w:noProof/>
                 <w:webHidden/>
               </w:rPr>
-              <w:instrText xml:space="preserve"> PAGEREF _Toc16512880 \h </w:instrText>
-            </w:r>
-            <w:r>
-              <w:rPr>
-                <w:rFonts w:cstheme="minorHAnsi"/>
+              <w:instrText xml:space="preserve"> PAGEREF _Toc16768377 \h </w:instrText>
+            </w:r>
+            <w:r>
+              <w:rPr>
                 <w:noProof/>
                 <w:webHidden/>
               </w:rPr>
             </w:r>
             <w:r>
               <w:rPr>
-                <w:rFonts w:cstheme="minorHAnsi"/>
                 <w:noProof/>
                 <w:webHidden/>
               </w:rPr>
@@ -1700,7 +1563,6 @@
             </w:r>
             <w:r>
               <w:rPr>
-                <w:rFonts w:cstheme="minorHAnsi"/>
                 <w:noProof/>
                 <w:webHidden/>
               </w:rPr>
@@ -1708,7 +1570,6 @@
             </w:r>
             <w:r>
               <w:rPr>
-                <w:rFonts w:cstheme="minorHAnsi"/>
                 <w:noProof/>
                 <w:webHidden/>
               </w:rPr>
@@ -1720,7 +1581,7 @@
           <w:pPr>
             <w:pStyle w:val="TOC2"/>
             <w:rPr>
-              <w:rFonts w:eastAsiaTheme="minorEastAsia" w:cstheme="minorHAnsi"/>
+              <w:rFonts w:eastAsiaTheme="minorEastAsia" w:cstheme="minorBidi"/>
               <w:b w:val="0"/>
               <w:bCs w:val="0"/>
               <w:noProof/>
@@ -1728,7 +1589,7 @@
               <w:szCs w:val="24"/>
             </w:rPr>
           </w:pPr>
-          <w:hyperlink w:anchor="_Toc16512881" w:history="1">
+          <w:hyperlink w:anchor="_Toc16768378" w:history="1">
             <w:r>
               <w:rPr>
                 <w:rStyle w:val="Hyperlink"/>
@@ -1739,7 +1600,6 @@
             </w:r>
             <w:r>
               <w:rPr>
-                <w:rFonts w:cstheme="minorHAnsi"/>
                 <w:noProof/>
                 <w:webHidden/>
               </w:rPr>
@@ -1747,7 +1607,6 @@
             </w:r>
             <w:r>
               <w:rPr>
-                <w:rFonts w:cstheme="minorHAnsi"/>
                 <w:noProof/>
                 <w:webHidden/>
               </w:rPr>
@@ -1755,22 +1614,19 @@
             </w:r>
             <w:r>
               <w:rPr>
-                <w:rFonts w:cstheme="minorHAnsi"/>
                 <w:noProof/>
                 <w:webHidden/>
               </w:rPr>
-              <w:instrText xml:space="preserve"> PAGEREF _Toc16512881 \h </w:instrText>
-            </w:r>
-            <w:r>
-              <w:rPr>
-                <w:rFonts w:cstheme="minorHAnsi"/>
+              <w:instrText xml:space="preserve"> PAGEREF _Toc16768378 \h </w:instrText>
+            </w:r>
+            <w:r>
+              <w:rPr>
                 <w:noProof/>
                 <w:webHidden/>
               </w:rPr>
             </w:r>
             <w:r>
               <w:rPr>
-                <w:rFonts w:cstheme="minorHAnsi"/>
                 <w:noProof/>
                 <w:webHidden/>
               </w:rPr>
@@ -1778,7 +1634,6 @@
             </w:r>
             <w:r>
               <w:rPr>
-                <w:rFonts w:cstheme="minorHAnsi"/>
                 <w:noProof/>
                 <w:webHidden/>
               </w:rPr>
@@ -1786,7 +1641,6 @@
             </w:r>
             <w:r>
               <w:rPr>
-                <w:rFonts w:cstheme="minorHAnsi"/>
                 <w:noProof/>
                 <w:webHidden/>
               </w:rPr>
@@ -1798,7 +1652,7 @@
           <w:pPr>
             <w:pStyle w:val="TOC2"/>
             <w:rPr>
-              <w:rFonts w:eastAsiaTheme="minorEastAsia" w:cstheme="minorHAnsi"/>
+              <w:rFonts w:eastAsiaTheme="minorEastAsia" w:cstheme="minorBidi"/>
               <w:b w:val="0"/>
               <w:bCs w:val="0"/>
               <w:noProof/>
@@ -1806,7 +1660,7 @@
               <w:szCs w:val="24"/>
             </w:rPr>
           </w:pPr>
-          <w:hyperlink w:anchor="_Toc16512882" w:history="1">
+          <w:hyperlink w:anchor="_Toc16768379" w:history="1">
             <w:r>
               <w:rPr>
                 <w:rStyle w:val="Hyperlink"/>
@@ -1817,7 +1671,6 @@
             </w:r>
             <w:r>
               <w:rPr>
-                <w:rFonts w:cstheme="minorHAnsi"/>
                 <w:noProof/>
                 <w:webHidden/>
               </w:rPr>
@@ -1825,7 +1678,6 @@
             </w:r>
             <w:r>
               <w:rPr>
-                <w:rFonts w:cstheme="minorHAnsi"/>
                 <w:noProof/>
                 <w:webHidden/>
               </w:rPr>
@@ -1833,22 +1685,19 @@
             </w:r>
             <w:r>
               <w:rPr>
-                <w:rFonts w:cstheme="minorHAnsi"/>
                 <w:noProof/>
                 <w:webHidden/>
               </w:rPr>
-              <w:instrText xml:space="preserve"> PAGEREF _Toc16512882 \h </w:instrText>
-            </w:r>
-            <w:r>
-              <w:rPr>
-                <w:rFonts w:cstheme="minorHAnsi"/>
+              <w:instrText xml:space="preserve"> PAGEREF _Toc16768379 \h </w:instrText>
+            </w:r>
+            <w:r>
+              <w:rPr>
                 <w:noProof/>
                 <w:webHidden/>
               </w:rPr>
             </w:r>
             <w:r>
               <w:rPr>
-                <w:rFonts w:cstheme="minorHAnsi"/>
                 <w:noProof/>
                 <w:webHidden/>
               </w:rPr>
@@ -1856,7 +1705,6 @@
             </w:r>
             <w:r>
               <w:rPr>
-                <w:rFonts w:cstheme="minorHAnsi"/>
                 <w:noProof/>
                 <w:webHidden/>
               </w:rPr>
@@ -1864,7 +1712,6 @@
             </w:r>
             <w:r>
               <w:rPr>
-                <w:rFonts w:cstheme="minorHAnsi"/>
                 <w:noProof/>
                 <w:webHidden/>
               </w:rPr>
@@ -1876,7 +1723,7 @@
           <w:pPr>
             <w:pStyle w:val="TOC2"/>
             <w:rPr>
-              <w:rFonts w:eastAsiaTheme="minorEastAsia" w:cstheme="minorHAnsi"/>
+              <w:rFonts w:eastAsiaTheme="minorEastAsia" w:cstheme="minorBidi"/>
               <w:b w:val="0"/>
               <w:bCs w:val="0"/>
               <w:noProof/>
@@ -1884,7 +1731,7 @@
               <w:szCs w:val="24"/>
             </w:rPr>
           </w:pPr>
-          <w:hyperlink w:anchor="_Toc16512883" w:history="1">
+          <w:hyperlink w:anchor="_Toc16768380" w:history="1">
             <w:r>
               <w:rPr>
                 <w:rStyle w:val="Hyperlink"/>
@@ -1895,7 +1742,6 @@
             </w:r>
             <w:r>
               <w:rPr>
-                <w:rFonts w:cstheme="minorHAnsi"/>
                 <w:noProof/>
                 <w:webHidden/>
               </w:rPr>
@@ -1903,7 +1749,6 @@
             </w:r>
             <w:r>
               <w:rPr>
-                <w:rFonts w:cstheme="minorHAnsi"/>
                 <w:noProof/>
                 <w:webHidden/>
               </w:rPr>
@@ -1911,22 +1756,19 @@
             </w:r>
             <w:r>
               <w:rPr>
-                <w:rFonts w:cstheme="minorHAnsi"/>
                 <w:noProof/>
                 <w:webHidden/>
               </w:rPr>
-              <w:instrText xml:space="preserve"> PAGEREF _Toc16512883 \h </w:instrText>
-            </w:r>
-            <w:r>
-              <w:rPr>
-                <w:rFonts w:cstheme="minorHAnsi"/>
+              <w:instrText xml:space="preserve"> PAGEREF _Toc16768380 \h </w:instrText>
+            </w:r>
+            <w:r>
+              <w:rPr>
                 <w:noProof/>
                 <w:webHidden/>
               </w:rPr>
             </w:r>
             <w:r>
               <w:rPr>
-                <w:rFonts w:cstheme="minorHAnsi"/>
                 <w:noProof/>
                 <w:webHidden/>
               </w:rPr>
@@ -1934,7 +1776,6 @@
             </w:r>
             <w:r>
               <w:rPr>
-                <w:rFonts w:cstheme="minorHAnsi"/>
                 <w:noProof/>
                 <w:webHidden/>
               </w:rPr>
@@ -1942,7 +1783,6 @@
             </w:r>
             <w:r>
               <w:rPr>
-                <w:rFonts w:cstheme="minorHAnsi"/>
                 <w:noProof/>
                 <w:webHidden/>
               </w:rPr>
@@ -1954,7 +1794,7 @@
           <w:pPr>
             <w:pStyle w:val="TOC2"/>
             <w:rPr>
-              <w:rFonts w:eastAsiaTheme="minorEastAsia" w:cstheme="minorHAnsi"/>
+              <w:rFonts w:eastAsiaTheme="minorEastAsia" w:cstheme="minorBidi"/>
               <w:b w:val="0"/>
               <w:bCs w:val="0"/>
               <w:noProof/>
@@ -1962,7 +1802,7 @@
               <w:szCs w:val="24"/>
             </w:rPr>
           </w:pPr>
-          <w:hyperlink w:anchor="_Toc16512884" w:history="1">
+          <w:hyperlink w:anchor="_Toc16768381" w:history="1">
             <w:r>
               <w:rPr>
                 <w:rStyle w:val="Hyperlink"/>
@@ -1973,7 +1813,6 @@
             </w:r>
             <w:r>
               <w:rPr>
-                <w:rFonts w:cstheme="minorHAnsi"/>
                 <w:noProof/>
                 <w:webHidden/>
               </w:rPr>
@@ -1981,7 +1820,6 @@
             </w:r>
             <w:r>
               <w:rPr>
-                <w:rFonts w:cstheme="minorHAnsi"/>
                 <w:noProof/>
                 <w:webHidden/>
               </w:rPr>
@@ -1989,22 +1827,19 @@
             </w:r>
             <w:r>
               <w:rPr>
-                <w:rFonts w:cstheme="minorHAnsi"/>
                 <w:noProof/>
                 <w:webHidden/>
               </w:rPr>
-              <w:instrText xml:space="preserve"> PAGEREF _Toc16512884 \h </w:instrText>
-            </w:r>
-            <w:r>
-              <w:rPr>
-                <w:rFonts w:cstheme="minorHAnsi"/>
+              <w:instrText xml:space="preserve"> PAGEREF _Toc16768381 \h </w:instrText>
+            </w:r>
+            <w:r>
+              <w:rPr>
                 <w:noProof/>
                 <w:webHidden/>
               </w:rPr>
             </w:r>
             <w:r>
               <w:rPr>
-                <w:rFonts w:cstheme="minorHAnsi"/>
                 <w:noProof/>
                 <w:webHidden/>
               </w:rPr>
@@ -2012,7 +1847,6 @@
             </w:r>
             <w:r>
               <w:rPr>
-                <w:rFonts w:cstheme="minorHAnsi"/>
                 <w:noProof/>
                 <w:webHidden/>
               </w:rPr>
@@ -2020,7 +1854,6 @@
             </w:r>
             <w:r>
               <w:rPr>
-                <w:rFonts w:cstheme="minorHAnsi"/>
                 <w:noProof/>
                 <w:webHidden/>
               </w:rPr>
@@ -2032,7 +1865,7 @@
           <w:pPr>
             <w:pStyle w:val="TOC2"/>
             <w:rPr>
-              <w:rFonts w:eastAsiaTheme="minorEastAsia" w:cstheme="minorHAnsi"/>
+              <w:rFonts w:eastAsiaTheme="minorEastAsia" w:cstheme="minorBidi"/>
               <w:b w:val="0"/>
               <w:bCs w:val="0"/>
               <w:noProof/>
@@ -2040,7 +1873,7 @@
               <w:szCs w:val="24"/>
             </w:rPr>
           </w:pPr>
-          <w:hyperlink w:anchor="_Toc16512885" w:history="1">
+          <w:hyperlink w:anchor="_Toc16768382" w:history="1">
             <w:r>
               <w:rPr>
                 <w:rStyle w:val="Hyperlink"/>
@@ -2051,7 +1884,6 @@
             </w:r>
             <w:r>
               <w:rPr>
-                <w:rFonts w:cstheme="minorHAnsi"/>
                 <w:noProof/>
                 <w:webHidden/>
               </w:rPr>
@@ -2059,7 +1891,6 @@
             </w:r>
             <w:r>
               <w:rPr>
-                <w:rFonts w:cstheme="minorHAnsi"/>
                 <w:noProof/>
                 <w:webHidden/>
               </w:rPr>
@@ -2067,22 +1898,19 @@
             </w:r>
             <w:r>
               <w:rPr>
-                <w:rFonts w:cstheme="minorHAnsi"/>
                 <w:noProof/>
                 <w:webHidden/>
               </w:rPr>
-              <w:instrText xml:space="preserve"> PAGEREF _Toc16512885 \h </w:instrText>
-            </w:r>
-            <w:r>
-              <w:rPr>
-                <w:rFonts w:cstheme="minorHAnsi"/>
+              <w:instrText xml:space="preserve"> PAGEREF _Toc16768382 \h </w:instrText>
+            </w:r>
+            <w:r>
+              <w:rPr>
                 <w:noProof/>
                 <w:webHidden/>
               </w:rPr>
             </w:r>
             <w:r>
               <w:rPr>
-                <w:rFonts w:cstheme="minorHAnsi"/>
                 <w:noProof/>
                 <w:webHidden/>
               </w:rPr>
@@ -2090,7 +1918,6 @@
             </w:r>
             <w:r>
               <w:rPr>
-                <w:rFonts w:cstheme="minorHAnsi"/>
                 <w:noProof/>
                 <w:webHidden/>
               </w:rPr>
@@ -2098,7 +1925,6 @@
             </w:r>
             <w:r>
               <w:rPr>
-                <w:rFonts w:cstheme="minorHAnsi"/>
                 <w:noProof/>
                 <w:webHidden/>
               </w:rPr>
@@ -2110,7 +1936,7 @@
           <w:pPr>
             <w:pStyle w:val="TOC2"/>
             <w:rPr>
-              <w:rFonts w:eastAsiaTheme="minorEastAsia" w:cstheme="minorHAnsi"/>
+              <w:rFonts w:eastAsiaTheme="minorEastAsia" w:cstheme="minorBidi"/>
               <w:b w:val="0"/>
               <w:bCs w:val="0"/>
               <w:noProof/>
@@ -2118,7 +1944,7 @@
               <w:szCs w:val="24"/>
             </w:rPr>
           </w:pPr>
-          <w:hyperlink w:anchor="_Toc16512886" w:history="1">
+          <w:hyperlink w:anchor="_Toc16768383" w:history="1">
             <w:r>
               <w:rPr>
                 <w:rStyle w:val="Hyperlink"/>
@@ -2129,7 +1955,6 @@
             </w:r>
             <w:r>
               <w:rPr>
-                <w:rFonts w:cstheme="minorHAnsi"/>
                 <w:noProof/>
                 <w:webHidden/>
               </w:rPr>
@@ -2137,7 +1962,6 @@
             </w:r>
             <w:r>
               <w:rPr>
-                <w:rFonts w:cstheme="minorHAnsi"/>
                 <w:noProof/>
                 <w:webHidden/>
               </w:rPr>
@@ -2145,22 +1969,19 @@
             </w:r>
             <w:r>
               <w:rPr>
-                <w:rFonts w:cstheme="minorHAnsi"/>
                 <w:noProof/>
                 <w:webHidden/>
               </w:rPr>
-              <w:instrText xml:space="preserve"> PAGEREF _Toc16512886 \h </w:instrText>
-            </w:r>
-            <w:r>
-              <w:rPr>
-                <w:rFonts w:cstheme="minorHAnsi"/>
+              <w:instrText xml:space="preserve"> PAGEREF _Toc16768383 \h </w:instrText>
+            </w:r>
+            <w:r>
+              <w:rPr>
                 <w:noProof/>
                 <w:webHidden/>
               </w:rPr>
             </w:r>
             <w:r>
               <w:rPr>
-                <w:rFonts w:cstheme="minorHAnsi"/>
                 <w:noProof/>
                 <w:webHidden/>
               </w:rPr>
@@ -2168,7 +1989,6 @@
             </w:r>
             <w:r>
               <w:rPr>
-                <w:rFonts w:cstheme="minorHAnsi"/>
                 <w:noProof/>
                 <w:webHidden/>
               </w:rPr>
@@ -2176,7 +1996,6 @@
             </w:r>
             <w:r>
               <w:rPr>
-                <w:rFonts w:cstheme="minorHAnsi"/>
                 <w:noProof/>
                 <w:webHidden/>
               </w:rPr>
@@ -2188,7 +2007,7 @@
           <w:pPr>
             <w:pStyle w:val="TOC2"/>
             <w:rPr>
-              <w:rFonts w:eastAsiaTheme="minorEastAsia" w:cstheme="minorHAnsi"/>
+              <w:rFonts w:eastAsiaTheme="minorEastAsia" w:cstheme="minorBidi"/>
               <w:b w:val="0"/>
               <w:bCs w:val="0"/>
               <w:noProof/>
@@ -2196,7 +2015,7 @@
               <w:szCs w:val="24"/>
             </w:rPr>
           </w:pPr>
-          <w:hyperlink w:anchor="_Toc16512887" w:history="1">
+          <w:hyperlink w:anchor="_Toc16768384" w:history="1">
             <w:r>
               <w:rPr>
                 <w:rStyle w:val="Hyperlink"/>
@@ -2207,7 +2026,6 @@
             </w:r>
             <w:r>
               <w:rPr>
-                <w:rFonts w:cstheme="minorHAnsi"/>
                 <w:noProof/>
                 <w:webHidden/>
               </w:rPr>
@@ -2215,7 +2033,6 @@
             </w:r>
             <w:r>
               <w:rPr>
-                <w:rFonts w:cstheme="minorHAnsi"/>
                 <w:noProof/>
                 <w:webHidden/>
               </w:rPr>
@@ -2223,22 +2040,19 @@
             </w:r>
             <w:r>
               <w:rPr>
-                <w:rFonts w:cstheme="minorHAnsi"/>
                 <w:noProof/>
                 <w:webHidden/>
               </w:rPr>
-              <w:instrText xml:space="preserve"> PAGEREF _Toc16512887 \h </w:instrText>
-            </w:r>
-            <w:r>
-              <w:rPr>
-                <w:rFonts w:cstheme="minorHAnsi"/>
+              <w:instrText xml:space="preserve"> PAGEREF _Toc16768384 \h </w:instrText>
+            </w:r>
+            <w:r>
+              <w:rPr>
                 <w:noProof/>
                 <w:webHidden/>
               </w:rPr>
             </w:r>
             <w:r>
               <w:rPr>
-                <w:rFonts w:cstheme="minorHAnsi"/>
                 <w:noProof/>
                 <w:webHidden/>
               </w:rPr>
@@ -2246,7 +2060,6 @@
             </w:r>
             <w:r>
               <w:rPr>
-                <w:rFonts w:cstheme="minorHAnsi"/>
                 <w:noProof/>
                 <w:webHidden/>
               </w:rPr>
@@ -2254,7 +2067,6 @@
             </w:r>
             <w:r>
               <w:rPr>
-                <w:rFonts w:cstheme="minorHAnsi"/>
                 <w:noProof/>
                 <w:webHidden/>
               </w:rPr>
@@ -2266,7 +2078,7 @@
           <w:pPr>
             <w:pStyle w:val="TOC2"/>
             <w:rPr>
-              <w:rFonts w:eastAsiaTheme="minorEastAsia" w:cstheme="minorHAnsi"/>
+              <w:rFonts w:eastAsiaTheme="minorEastAsia" w:cstheme="minorBidi"/>
               <w:b w:val="0"/>
               <w:bCs w:val="0"/>
               <w:noProof/>
@@ -2274,7 +2086,7 @@
               <w:szCs w:val="24"/>
             </w:rPr>
           </w:pPr>
-          <w:hyperlink w:anchor="_Toc16512888" w:history="1">
+          <w:hyperlink w:anchor="_Toc16768385" w:history="1">
             <w:r>
               <w:rPr>
                 <w:rStyle w:val="Hyperlink"/>
@@ -2285,7 +2097,6 @@
             </w:r>
             <w:r>
               <w:rPr>
-                <w:rFonts w:cstheme="minorHAnsi"/>
                 <w:noProof/>
                 <w:webHidden/>
               </w:rPr>
@@ -2293,7 +2104,6 @@
             </w:r>
             <w:r>
               <w:rPr>
-                <w:rFonts w:cstheme="minorHAnsi"/>
                 <w:noProof/>
                 <w:webHidden/>
               </w:rPr>
@@ -2301,22 +2111,19 @@
             </w:r>
             <w:r>
               <w:rPr>
-                <w:rFonts w:cstheme="minorHAnsi"/>
                 <w:noProof/>
                 <w:webHidden/>
               </w:rPr>
-              <w:instrText xml:space="preserve"> PAGEREF _Toc16512888 \h </w:instrText>
-            </w:r>
-            <w:r>
-              <w:rPr>
-                <w:rFonts w:cstheme="minorHAnsi"/>
+              <w:instrText xml:space="preserve"> PAGEREF _Toc16768385 \h </w:instrText>
+            </w:r>
+            <w:r>
+              <w:rPr>
                 <w:noProof/>
                 <w:webHidden/>
               </w:rPr>
             </w:r>
             <w:r>
               <w:rPr>
-                <w:rFonts w:cstheme="minorHAnsi"/>
                 <w:noProof/>
                 <w:webHidden/>
               </w:rPr>
@@ -2324,7 +2131,6 @@
             </w:r>
             <w:r>
               <w:rPr>
-                <w:rFonts w:cstheme="minorHAnsi"/>
                 <w:noProof/>
                 <w:webHidden/>
               </w:rPr>
@@ -2332,7 +2138,6 @@
             </w:r>
             <w:r>
               <w:rPr>
-                <w:rFonts w:cstheme="minorHAnsi"/>
                 <w:noProof/>
                 <w:webHidden/>
               </w:rPr>
@@ -2347,7 +2152,7 @@
               <w:tab w:val="right" w:leader="dot" w:pos="9350"/>
             </w:tabs>
             <w:rPr>
-              <w:rFonts w:eastAsiaTheme="minorEastAsia" w:cstheme="minorHAnsi"/>
+              <w:rFonts w:eastAsiaTheme="minorEastAsia" w:cstheme="minorBidi"/>
               <w:b w:val="0"/>
               <w:bCs w:val="0"/>
               <w:i w:val="0"/>
@@ -2355,7 +2160,7 @@
               <w:noProof/>
             </w:rPr>
           </w:pPr>
-          <w:hyperlink w:anchor="_Toc16512889" w:history="1">
+          <w:hyperlink w:anchor="_Toc16768386" w:history="1">
             <w:r>
               <w:rPr>
                 <w:rStyle w:val="Hyperlink"/>
@@ -2366,7 +2171,6 @@
             </w:r>
             <w:r>
               <w:rPr>
-                <w:rFonts w:cstheme="minorHAnsi"/>
                 <w:noProof/>
                 <w:webHidden/>
               </w:rPr>
@@ -2374,7 +2178,6 @@
             </w:r>
             <w:r>
               <w:rPr>
-                <w:rFonts w:cstheme="minorHAnsi"/>
                 <w:noProof/>
                 <w:webHidden/>
               </w:rPr>
@@ -2382,22 +2185,19 @@
             </w:r>
             <w:r>
               <w:rPr>
-                <w:rFonts w:cstheme="minorHAnsi"/>
                 <w:noProof/>
                 <w:webHidden/>
               </w:rPr>
-              <w:instrText xml:space="preserve"> PAGEREF _Toc16512889 \h </w:instrText>
-            </w:r>
-            <w:r>
-              <w:rPr>
-                <w:rFonts w:cstheme="minorHAnsi"/>
+              <w:instrText xml:space="preserve"> PAGEREF _Toc16768386 \h </w:instrText>
+            </w:r>
+            <w:r>
+              <w:rPr>
                 <w:noProof/>
                 <w:webHidden/>
               </w:rPr>
             </w:r>
             <w:r>
               <w:rPr>
-                <w:rFonts w:cstheme="minorHAnsi"/>
                 <w:noProof/>
                 <w:webHidden/>
               </w:rPr>
@@ -2405,7 +2205,6 @@
             </w:r>
             <w:r>
               <w:rPr>
-                <w:rFonts w:cstheme="minorHAnsi"/>
                 <w:noProof/>
                 <w:webHidden/>
               </w:rPr>
@@ -2413,7 +2212,6 @@
             </w:r>
             <w:r>
               <w:rPr>
-                <w:rFonts w:cstheme="minorHAnsi"/>
                 <w:noProof/>
                 <w:webHidden/>
               </w:rPr>
@@ -2425,7 +2223,7 @@
           <w:pPr>
             <w:pStyle w:val="TOC2"/>
             <w:rPr>
-              <w:rFonts w:eastAsiaTheme="minorEastAsia" w:cstheme="minorHAnsi"/>
+              <w:rFonts w:eastAsiaTheme="minorEastAsia" w:cstheme="minorBidi"/>
               <w:b w:val="0"/>
               <w:bCs w:val="0"/>
               <w:noProof/>
@@ -2433,7 +2231,7 @@
               <w:szCs w:val="24"/>
             </w:rPr>
           </w:pPr>
-          <w:hyperlink w:anchor="_Toc16512890" w:history="1">
+          <w:hyperlink w:anchor="_Toc16768387" w:history="1">
             <w:r>
               <w:rPr>
                 <w:rStyle w:val="Hyperlink"/>
@@ -2444,7 +2242,6 @@
             </w:r>
             <w:r>
               <w:rPr>
-                <w:rFonts w:cstheme="minorHAnsi"/>
                 <w:noProof/>
                 <w:webHidden/>
               </w:rPr>
@@ -2452,7 +2249,6 @@
             </w:r>
             <w:r>
               <w:rPr>
-                <w:rFonts w:cstheme="minorHAnsi"/>
                 <w:noProof/>
                 <w:webHidden/>
               </w:rPr>
@@ -2460,22 +2256,19 @@
             </w:r>
             <w:r>
               <w:rPr>
-                <w:rFonts w:cstheme="minorHAnsi"/>
                 <w:noProof/>
                 <w:webHidden/>
               </w:rPr>
-              <w:instrText xml:space="preserve"> PAGEREF _Toc16512890 \h </w:instrText>
-            </w:r>
-            <w:r>
-              <w:rPr>
-                <w:rFonts w:cstheme="minorHAnsi"/>
+              <w:instrText xml:space="preserve"> PAGEREF _Toc16768387 \h </w:instrText>
+            </w:r>
+            <w:r>
+              <w:rPr>
                 <w:noProof/>
                 <w:webHidden/>
               </w:rPr>
             </w:r>
             <w:r>
               <w:rPr>
-                <w:rFonts w:cstheme="minorHAnsi"/>
                 <w:noProof/>
                 <w:webHidden/>
               </w:rPr>
@@ -2483,7 +2276,6 @@
             </w:r>
             <w:r>
               <w:rPr>
-                <w:rFonts w:cstheme="minorHAnsi"/>
                 <w:noProof/>
                 <w:webHidden/>
               </w:rPr>
@@ -2491,7 +2283,6 @@
             </w:r>
             <w:r>
               <w:rPr>
-                <w:rFonts w:cstheme="minorHAnsi"/>
                 <w:noProof/>
                 <w:webHidden/>
               </w:rPr>
@@ -2503,7 +2294,7 @@
           <w:pPr>
             <w:pStyle w:val="TOC2"/>
             <w:rPr>
-              <w:rFonts w:eastAsiaTheme="minorEastAsia" w:cstheme="minorHAnsi"/>
+              <w:rFonts w:eastAsiaTheme="minorEastAsia" w:cstheme="minorBidi"/>
               <w:b w:val="0"/>
               <w:bCs w:val="0"/>
               <w:noProof/>
@@ -2511,7 +2302,7 @@
               <w:szCs w:val="24"/>
             </w:rPr>
           </w:pPr>
-          <w:hyperlink w:anchor="_Toc16512891" w:history="1">
+          <w:hyperlink w:anchor="_Toc16768388" w:history="1">
             <w:r>
               <w:rPr>
                 <w:rStyle w:val="Hyperlink"/>
@@ -2522,7 +2313,6 @@
             </w:r>
             <w:r>
               <w:rPr>
-                <w:rFonts w:cstheme="minorHAnsi"/>
                 <w:noProof/>
                 <w:webHidden/>
               </w:rPr>
@@ -2530,7 +2320,6 @@
             </w:r>
             <w:r>
               <w:rPr>
-                <w:rFonts w:cstheme="minorHAnsi"/>
                 <w:noProof/>
                 <w:webHidden/>
               </w:rPr>
@@ -2538,22 +2327,19 @@
             </w:r>
             <w:r>
               <w:rPr>
-                <w:rFonts w:cstheme="minorHAnsi"/>
                 <w:noProof/>
                 <w:webHidden/>
               </w:rPr>
-              <w:instrText xml:space="preserve"> PAGEREF _Toc16512891 \h </w:instrText>
-            </w:r>
-            <w:r>
-              <w:rPr>
-                <w:rFonts w:cstheme="minorHAnsi"/>
+              <w:instrText xml:space="preserve"> PAGEREF _Toc16768388 \h </w:instrText>
+            </w:r>
+            <w:r>
+              <w:rPr>
                 <w:noProof/>
                 <w:webHidden/>
               </w:rPr>
             </w:r>
             <w:r>
               <w:rPr>
-                <w:rFonts w:cstheme="minorHAnsi"/>
                 <w:noProof/>
                 <w:webHidden/>
               </w:rPr>
@@ -2561,7 +2347,6 @@
             </w:r>
             <w:r>
               <w:rPr>
-                <w:rFonts w:cstheme="minorHAnsi"/>
                 <w:noProof/>
                 <w:webHidden/>
               </w:rPr>
@@ -2569,7 +2354,6 @@
             </w:r>
             <w:r>
               <w:rPr>
-                <w:rFonts w:cstheme="minorHAnsi"/>
                 <w:noProof/>
                 <w:webHidden/>
               </w:rPr>
@@ -2581,7 +2365,7 @@
           <w:pPr>
             <w:pStyle w:val="TOC2"/>
             <w:rPr>
-              <w:rFonts w:eastAsiaTheme="minorEastAsia" w:cstheme="minorHAnsi"/>
+              <w:rFonts w:eastAsiaTheme="minorEastAsia" w:cstheme="minorBidi"/>
               <w:b w:val="0"/>
               <w:bCs w:val="0"/>
               <w:noProof/>
@@ -2589,7 +2373,7 @@
               <w:szCs w:val="24"/>
             </w:rPr>
           </w:pPr>
-          <w:hyperlink w:anchor="_Toc16512892" w:history="1">
+          <w:hyperlink w:anchor="_Toc16768389" w:history="1">
             <w:r>
               <w:rPr>
                 <w:rStyle w:val="Hyperlink"/>
@@ -2600,7 +2384,6 @@
             </w:r>
             <w:r>
               <w:rPr>
-                <w:rFonts w:cstheme="minorHAnsi"/>
                 <w:noProof/>
                 <w:webHidden/>
               </w:rPr>
@@ -2608,7 +2391,6 @@
             </w:r>
             <w:r>
               <w:rPr>
-                <w:rFonts w:cstheme="minorHAnsi"/>
                 <w:noProof/>
                 <w:webHidden/>
               </w:rPr>
@@ -2616,22 +2398,19 @@
             </w:r>
             <w:r>
               <w:rPr>
-                <w:rFonts w:cstheme="minorHAnsi"/>
                 <w:noProof/>
                 <w:webHidden/>
               </w:rPr>
-              <w:instrText xml:space="preserve"> PAGEREF _Toc16512892 \h </w:instrText>
-            </w:r>
-            <w:r>
-              <w:rPr>
-                <w:rFonts w:cstheme="minorHAnsi"/>
+              <w:instrText xml:space="preserve"> PAGEREF _Toc16768389 \h </w:instrText>
+            </w:r>
+            <w:r>
+              <w:rPr>
                 <w:noProof/>
                 <w:webHidden/>
               </w:rPr>
             </w:r>
             <w:r>
               <w:rPr>
-                <w:rFonts w:cstheme="minorHAnsi"/>
                 <w:noProof/>
                 <w:webHidden/>
               </w:rPr>
@@ -2639,7 +2418,6 @@
             </w:r>
             <w:r>
               <w:rPr>
-                <w:rFonts w:cstheme="minorHAnsi"/>
                 <w:noProof/>
                 <w:webHidden/>
               </w:rPr>
@@ -2647,7 +2425,6 @@
             </w:r>
             <w:r>
               <w:rPr>
-                <w:rFonts w:cstheme="minorHAnsi"/>
                 <w:noProof/>
                 <w:webHidden/>
               </w:rPr>
@@ -2659,7 +2436,7 @@
           <w:pPr>
             <w:pStyle w:val="TOC2"/>
             <w:rPr>
-              <w:rFonts w:eastAsiaTheme="minorEastAsia" w:cstheme="minorHAnsi"/>
+              <w:rFonts w:eastAsiaTheme="minorEastAsia" w:cstheme="minorBidi"/>
               <w:b w:val="0"/>
               <w:bCs w:val="0"/>
               <w:noProof/>
@@ -2667,7 +2444,7 @@
               <w:szCs w:val="24"/>
             </w:rPr>
           </w:pPr>
-          <w:hyperlink w:anchor="_Toc16512893" w:history="1">
+          <w:hyperlink w:anchor="_Toc16768390" w:history="1">
             <w:r>
               <w:rPr>
                 <w:rStyle w:val="Hyperlink"/>
@@ -2678,7 +2455,6 @@
             </w:r>
             <w:r>
               <w:rPr>
-                <w:rFonts w:cstheme="minorHAnsi"/>
                 <w:noProof/>
                 <w:webHidden/>
               </w:rPr>
@@ -2686,7 +2462,6 @@
             </w:r>
             <w:r>
               <w:rPr>
-                <w:rFonts w:cstheme="minorHAnsi"/>
                 <w:noProof/>
                 <w:webHidden/>
               </w:rPr>
@@ -2694,22 +2469,19 @@
             </w:r>
             <w:r>
               <w:rPr>
-                <w:rFonts w:cstheme="minorHAnsi"/>
                 <w:noProof/>
                 <w:webHidden/>
               </w:rPr>
-              <w:instrText xml:space="preserve"> PAGEREF _Toc16512893 \h </w:instrText>
-            </w:r>
-            <w:r>
-              <w:rPr>
-                <w:rFonts w:cstheme="minorHAnsi"/>
+              <w:instrText xml:space="preserve"> PAGEREF _Toc16768390 \h </w:instrText>
+            </w:r>
+            <w:r>
+              <w:rPr>
                 <w:noProof/>
                 <w:webHidden/>
               </w:rPr>
             </w:r>
             <w:r>
               <w:rPr>
-                <w:rFonts w:cstheme="minorHAnsi"/>
                 <w:noProof/>
                 <w:webHidden/>
               </w:rPr>
@@ -2717,7 +2489,6 @@
             </w:r>
             <w:r>
               <w:rPr>
-                <w:rFonts w:cstheme="minorHAnsi"/>
                 <w:noProof/>
                 <w:webHidden/>
               </w:rPr>
@@ -2725,7 +2496,6 @@
             </w:r>
             <w:r>
               <w:rPr>
-                <w:rFonts w:cstheme="minorHAnsi"/>
                 <w:noProof/>
                 <w:webHidden/>
               </w:rPr>
@@ -2737,7 +2507,7 @@
           <w:pPr>
             <w:pStyle w:val="TOC2"/>
             <w:rPr>
-              <w:rFonts w:eastAsiaTheme="minorEastAsia" w:cstheme="minorHAnsi"/>
+              <w:rFonts w:eastAsiaTheme="minorEastAsia" w:cstheme="minorBidi"/>
               <w:b w:val="0"/>
               <w:bCs w:val="0"/>
               <w:noProof/>
@@ -2745,7 +2515,7 @@
               <w:szCs w:val="24"/>
             </w:rPr>
           </w:pPr>
-          <w:hyperlink w:anchor="_Toc16512894" w:history="1">
+          <w:hyperlink w:anchor="_Toc16768391" w:history="1">
             <w:r>
               <w:rPr>
                 <w:rStyle w:val="Hyperlink"/>
@@ -2756,7 +2526,6 @@
             </w:r>
             <w:r>
               <w:rPr>
-                <w:rFonts w:cstheme="minorHAnsi"/>
                 <w:noProof/>
                 <w:webHidden/>
               </w:rPr>
@@ -2764,7 +2533,6 @@
             </w:r>
             <w:r>
               <w:rPr>
-                <w:rFonts w:cstheme="minorHAnsi"/>
                 <w:noProof/>
                 <w:webHidden/>
               </w:rPr>
@@ -2772,22 +2540,19 @@
             </w:r>
             <w:r>
               <w:rPr>
-                <w:rFonts w:cstheme="minorHAnsi"/>
                 <w:noProof/>
                 <w:webHidden/>
               </w:rPr>
-              <w:instrText xml:space="preserve"> PAGEREF _Toc16512894 \h </w:instrText>
-            </w:r>
-            <w:r>
-              <w:rPr>
-                <w:rFonts w:cstheme="minorHAnsi"/>
+              <w:instrText xml:space="preserve"> PAGEREF _Toc16768391 \h </w:instrText>
+            </w:r>
+            <w:r>
+              <w:rPr>
                 <w:noProof/>
                 <w:webHidden/>
               </w:rPr>
             </w:r>
             <w:r>
               <w:rPr>
-                <w:rFonts w:cstheme="minorHAnsi"/>
                 <w:noProof/>
                 <w:webHidden/>
               </w:rPr>
@@ -2795,7 +2560,6 @@
             </w:r>
             <w:r>
               <w:rPr>
-                <w:rFonts w:cstheme="minorHAnsi"/>
                 <w:noProof/>
                 <w:webHidden/>
               </w:rPr>
@@ -2803,7 +2567,6 @@
             </w:r>
             <w:r>
               <w:rPr>
-                <w:rFonts w:cstheme="minorHAnsi"/>
                 <w:noProof/>
                 <w:webHidden/>
               </w:rPr>
@@ -2815,7 +2578,7 @@
           <w:pPr>
             <w:pStyle w:val="TOC2"/>
             <w:rPr>
-              <w:rFonts w:eastAsiaTheme="minorEastAsia" w:cstheme="minorHAnsi"/>
+              <w:rFonts w:eastAsiaTheme="minorEastAsia" w:cstheme="minorBidi"/>
               <w:b w:val="0"/>
               <w:bCs w:val="0"/>
               <w:noProof/>
@@ -2823,7 +2586,7 @@
               <w:szCs w:val="24"/>
             </w:rPr>
           </w:pPr>
-          <w:hyperlink w:anchor="_Toc16512895" w:history="1">
+          <w:hyperlink w:anchor="_Toc16768392" w:history="1">
             <w:r>
               <w:rPr>
                 <w:rStyle w:val="Hyperlink"/>
@@ -2834,7 +2597,6 @@
             </w:r>
             <w:r>
               <w:rPr>
-                <w:rFonts w:cstheme="minorHAnsi"/>
                 <w:noProof/>
                 <w:webHidden/>
               </w:rPr>
@@ -2842,7 +2604,6 @@
             </w:r>
             <w:r>
               <w:rPr>
-                <w:rFonts w:cstheme="minorHAnsi"/>
                 <w:noProof/>
                 <w:webHidden/>
               </w:rPr>
@@ -2850,22 +2611,19 @@
             </w:r>
             <w:r>
               <w:rPr>
-                <w:rFonts w:cstheme="minorHAnsi"/>
                 <w:noProof/>
                 <w:webHidden/>
               </w:rPr>
-              <w:instrText xml:space="preserve"> PAGEREF _Toc16512895 \h </w:instrText>
-            </w:r>
-            <w:r>
-              <w:rPr>
-                <w:rFonts w:cstheme="minorHAnsi"/>
+              <w:instrText xml:space="preserve"> PAGEREF _Toc16768392 \h </w:instrText>
+            </w:r>
+            <w:r>
+              <w:rPr>
                 <w:noProof/>
                 <w:webHidden/>
               </w:rPr>
             </w:r>
             <w:r>
               <w:rPr>
-                <w:rFonts w:cstheme="minorHAnsi"/>
                 <w:noProof/>
                 <w:webHidden/>
               </w:rPr>
@@ -2873,7 +2631,6 @@
             </w:r>
             <w:r>
               <w:rPr>
-                <w:rFonts w:cstheme="minorHAnsi"/>
                 <w:noProof/>
                 <w:webHidden/>
               </w:rPr>
@@ -2881,7 +2638,6 @@
             </w:r>
             <w:r>
               <w:rPr>
-                <w:rFonts w:cstheme="minorHAnsi"/>
                 <w:noProof/>
                 <w:webHidden/>
               </w:rPr>
@@ -2896,7 +2652,7 @@
               <w:tab w:val="right" w:leader="dot" w:pos="9350"/>
             </w:tabs>
             <w:rPr>
-              <w:rFonts w:eastAsiaTheme="minorEastAsia" w:cstheme="minorHAnsi"/>
+              <w:rFonts w:eastAsiaTheme="minorEastAsia" w:cstheme="minorBidi"/>
               <w:b w:val="0"/>
               <w:bCs w:val="0"/>
               <w:i w:val="0"/>
@@ -2904,18 +2660,17 @@
               <w:noProof/>
             </w:rPr>
           </w:pPr>
-          <w:hyperlink w:anchor="_Toc16512896" w:history="1">
+          <w:hyperlink w:anchor="_Toc16768393" w:history="1">
             <w:r>
               <w:rPr>
                 <w:rStyle w:val="Hyperlink"/>
                 <w:rFonts w:eastAsiaTheme="majorEastAsia" w:cstheme="minorHAnsi"/>
                 <w:noProof/>
               </w:rPr>
-              <w:t>Potential Pitfalls and alternate Approaches (Aims 1.1-1.6)</w:t>
-            </w:r>
-            <w:r>
-              <w:rPr>
-                <w:rFonts w:cstheme="minorHAnsi"/>
+              <w:t>Potential Pitfalls and Alternate Approaches (Aims 1.1-1.6)</w:t>
+            </w:r>
+            <w:r>
+              <w:rPr>
                 <w:noProof/>
                 <w:webHidden/>
               </w:rPr>
@@ -2923,7 +2678,6 @@
             </w:r>
             <w:r>
               <w:rPr>
-                <w:rFonts w:cstheme="minorHAnsi"/>
                 <w:noProof/>
                 <w:webHidden/>
               </w:rPr>
@@ -2931,22 +2685,19 @@
             </w:r>
             <w:r>
               <w:rPr>
-                <w:rFonts w:cstheme="minorHAnsi"/>
                 <w:noProof/>
                 <w:webHidden/>
               </w:rPr>
-              <w:instrText xml:space="preserve"> PAGEREF _Toc16512896 \h </w:instrText>
-            </w:r>
-            <w:r>
-              <w:rPr>
-                <w:rFonts w:cstheme="minorHAnsi"/>
+              <w:instrText xml:space="preserve"> PAGEREF _Toc16768393 \h </w:instrText>
+            </w:r>
+            <w:r>
+              <w:rPr>
                 <w:noProof/>
                 <w:webHidden/>
               </w:rPr>
             </w:r>
             <w:r>
               <w:rPr>
-                <w:rFonts w:cstheme="minorHAnsi"/>
                 <w:noProof/>
                 <w:webHidden/>
               </w:rPr>
@@ -2954,7 +2705,6 @@
             </w:r>
             <w:r>
               <w:rPr>
-                <w:rFonts w:cstheme="minorHAnsi"/>
                 <w:noProof/>
                 <w:webHidden/>
               </w:rPr>
@@ -2962,7 +2712,6 @@
             </w:r>
             <w:r>
               <w:rPr>
-                <w:rFonts w:cstheme="minorHAnsi"/>
                 <w:noProof/>
                 <w:webHidden/>
               </w:rPr>
@@ -2977,7 +2726,7 @@
               <w:tab w:val="right" w:leader="dot" w:pos="9350"/>
             </w:tabs>
             <w:rPr>
-              <w:rFonts w:eastAsiaTheme="minorEastAsia" w:cstheme="minorHAnsi"/>
+              <w:rFonts w:eastAsiaTheme="minorEastAsia" w:cstheme="minorBidi"/>
               <w:b w:val="0"/>
               <w:bCs w:val="0"/>
               <w:i w:val="0"/>
@@ -2985,7 +2734,7 @@
               <w:noProof/>
             </w:rPr>
           </w:pPr>
-          <w:hyperlink w:anchor="_Toc16512897" w:history="1">
+          <w:hyperlink w:anchor="_Toc16768394" w:history="1">
             <w:r>
               <w:rPr>
                 <w:rStyle w:val="Hyperlink"/>
@@ -2996,7 +2745,6 @@
             </w:r>
             <w:r>
               <w:rPr>
-                <w:rFonts w:cstheme="minorHAnsi"/>
                 <w:noProof/>
                 <w:webHidden/>
               </w:rPr>
@@ -3004,7 +2752,6 @@
             </w:r>
             <w:r>
               <w:rPr>
-                <w:rFonts w:cstheme="minorHAnsi"/>
                 <w:noProof/>
                 <w:webHidden/>
               </w:rPr>
@@ -3012,22 +2759,19 @@
             </w:r>
             <w:r>
               <w:rPr>
-                <w:rFonts w:cstheme="minorHAnsi"/>
                 <w:noProof/>
                 <w:webHidden/>
               </w:rPr>
-              <w:instrText xml:space="preserve"> PAGEREF _Toc16512897 \h </w:instrText>
-            </w:r>
-            <w:r>
-              <w:rPr>
-                <w:rFonts w:cstheme="minorHAnsi"/>
+              <w:instrText xml:space="preserve"> PAGEREF _Toc16768394 \h </w:instrText>
+            </w:r>
+            <w:r>
+              <w:rPr>
                 <w:noProof/>
                 <w:webHidden/>
               </w:rPr>
             </w:r>
             <w:r>
               <w:rPr>
-                <w:rFonts w:cstheme="minorHAnsi"/>
                 <w:noProof/>
                 <w:webHidden/>
               </w:rPr>
@@ -3035,7 +2779,6 @@
             </w:r>
             <w:r>
               <w:rPr>
-                <w:rFonts w:cstheme="minorHAnsi"/>
                 <w:noProof/>
                 <w:webHidden/>
               </w:rPr>
@@ -3043,7 +2786,6 @@
             </w:r>
             <w:r>
               <w:rPr>
-                <w:rFonts w:cstheme="minorHAnsi"/>
                 <w:noProof/>
                 <w:webHidden/>
               </w:rPr>
@@ -3090,8 +2832,8 @@
           <w:rFonts w:asciiTheme="minorHAnsi" w:hAnsiTheme="minorHAnsi" w:cstheme="minorHAnsi"/>
         </w:rPr>
       </w:pPr>
-      <w:bookmarkStart w:id="0" w:name="_Toc15461855"/>
-      <w:bookmarkStart w:id="1" w:name="_Toc16512860"/>
+      <w:bookmarkStart w:id="1" w:name="_Toc15461855"/>
+      <w:bookmarkStart w:id="2" w:name="_Toc16768357"/>
       <w:r>
         <w:rPr>
           <w:rFonts w:asciiTheme="minorHAnsi" w:hAnsiTheme="minorHAnsi" w:cstheme="minorHAnsi"/>
@@ -3099,8 +2841,8 @@
         <w:lastRenderedPageBreak/>
         <w:t>Specific Aim 1</w:t>
       </w:r>
-      <w:bookmarkEnd w:id="0"/>
       <w:bookmarkEnd w:id="1"/>
+      <w:bookmarkEnd w:id="2"/>
     </w:p>
     <w:p>
       <w:pPr>
@@ -4222,16 +3964,16 @@
           <w:rFonts w:asciiTheme="minorHAnsi" w:hAnsiTheme="minorHAnsi" w:cstheme="minorHAnsi"/>
         </w:rPr>
       </w:pPr>
-      <w:bookmarkStart w:id="2" w:name="_Toc15461856"/>
-      <w:bookmarkStart w:id="3" w:name="_Toc16512861"/>
+      <w:bookmarkStart w:id="3" w:name="_Toc15461856"/>
+      <w:bookmarkStart w:id="4" w:name="_Toc16768358"/>
       <w:r>
         <w:rPr>
           <w:rFonts w:asciiTheme="minorHAnsi" w:hAnsiTheme="minorHAnsi" w:cstheme="minorHAnsi"/>
         </w:rPr>
         <w:t>Rationale and Background</w:t>
       </w:r>
-      <w:bookmarkEnd w:id="2"/>
       <w:bookmarkEnd w:id="3"/>
+      <w:bookmarkEnd w:id="4"/>
     </w:p>
     <w:p>
       <w:pPr>
@@ -4240,8 +3982,8 @@
           <w:rFonts w:asciiTheme="minorHAnsi" w:hAnsiTheme="minorHAnsi" w:cstheme="minorHAnsi"/>
         </w:rPr>
       </w:pPr>
-      <w:bookmarkStart w:id="4" w:name="_Toc15461857"/>
-      <w:bookmarkStart w:id="5" w:name="_Toc16512862"/>
+      <w:bookmarkStart w:id="5" w:name="_Toc15461857"/>
+      <w:bookmarkStart w:id="6" w:name="_Toc16768359"/>
       <w:r>
         <w:rPr>
           <w:rFonts w:asciiTheme="minorHAnsi" w:hAnsiTheme="minorHAnsi" w:cstheme="minorHAnsi"/>
@@ -4260,8 +4002,8 @@
         </w:rPr>
         <w:t>Development and Physiology</w:t>
       </w:r>
-      <w:bookmarkEnd w:id="4"/>
       <w:bookmarkEnd w:id="5"/>
+      <w:bookmarkEnd w:id="6"/>
     </w:p>
     <w:p>
       <w:pPr>
@@ -5304,7 +5046,7 @@
           <w:rFonts w:asciiTheme="minorHAnsi" w:hAnsiTheme="minorHAnsi" w:cstheme="minorHAnsi"/>
         </w:rPr>
       </w:pPr>
-      <w:bookmarkStart w:id="6" w:name="_Toc16512863"/>
+      <w:bookmarkStart w:id="7" w:name="_Toc16768360"/>
       <w:r>
         <w:rPr>
           <w:rFonts w:asciiTheme="minorHAnsi" w:hAnsiTheme="minorHAnsi" w:cstheme="minorHAnsi"/>
@@ -5361,7 +5103,7 @@
         </w:rPr>
         <w:t>(Bronson &amp; Bale, 2016)</w:t>
       </w:r>
-      <w:bookmarkEnd w:id="6"/>
+      <w:bookmarkEnd w:id="7"/>
       <w:r>
         <w:rPr>
           <w:rFonts w:asciiTheme="minorHAnsi" w:hAnsiTheme="minorHAnsi" w:cstheme="minorHAnsi"/>
@@ -5565,8 +5307,8 @@
           <w:rFonts w:asciiTheme="minorHAnsi" w:hAnsiTheme="minorHAnsi" w:cstheme="minorHAnsi"/>
         </w:rPr>
       </w:pPr>
-      <w:bookmarkStart w:id="7" w:name="_Toc15461858"/>
-      <w:bookmarkStart w:id="8" w:name="_Toc16512864"/>
+      <w:bookmarkStart w:id="8" w:name="_Toc15461858"/>
+      <w:bookmarkStart w:id="9" w:name="_Toc16768361"/>
       <w:r>
         <w:rPr>
           <w:rFonts w:asciiTheme="minorHAnsi" w:hAnsiTheme="minorHAnsi" w:cstheme="minorHAnsi"/>
@@ -5597,8 +5339,8 @@
         </w:rPr>
         <w:t>in Pregnancy</w:t>
       </w:r>
-      <w:bookmarkEnd w:id="7"/>
       <w:bookmarkEnd w:id="8"/>
+      <w:bookmarkEnd w:id="9"/>
     </w:p>
     <w:p>
       <w:pPr>
@@ -6397,16 +6139,16 @@
           <w:rFonts w:asciiTheme="minorHAnsi" w:hAnsiTheme="minorHAnsi" w:cstheme="minorHAnsi"/>
         </w:rPr>
       </w:pPr>
-      <w:bookmarkStart w:id="9" w:name="_Toc15461860"/>
-      <w:bookmarkStart w:id="10" w:name="_Toc16512865"/>
+      <w:bookmarkStart w:id="10" w:name="_Toc15461860"/>
+      <w:bookmarkStart w:id="11" w:name="_Toc16768362"/>
       <w:r>
         <w:rPr>
           <w:rFonts w:asciiTheme="minorHAnsi" w:hAnsiTheme="minorHAnsi" w:cstheme="minorHAnsi"/>
         </w:rPr>
         <w:t>Fetal HPA Axis Development</w:t>
       </w:r>
-      <w:bookmarkEnd w:id="9"/>
       <w:bookmarkEnd w:id="10"/>
+      <w:bookmarkEnd w:id="11"/>
     </w:p>
     <w:p>
       <w:pPr>
@@ -6784,16 +6526,16 @@
           <w:rFonts w:asciiTheme="minorHAnsi" w:hAnsiTheme="minorHAnsi" w:cstheme="minorHAnsi"/>
         </w:rPr>
       </w:pPr>
-      <w:bookmarkStart w:id="11" w:name="_Toc15461861"/>
-      <w:bookmarkStart w:id="12" w:name="_Toc16512866"/>
+      <w:bookmarkStart w:id="12" w:name="_Toc15461861"/>
+      <w:bookmarkStart w:id="13" w:name="_Toc16768363"/>
       <w:r>
         <w:rPr>
           <w:rFonts w:asciiTheme="minorHAnsi" w:hAnsiTheme="minorHAnsi" w:cstheme="minorHAnsi"/>
         </w:rPr>
         <w:t>Glucocorticoid Treatments in Pregnancy</w:t>
       </w:r>
-      <w:bookmarkEnd w:id="11"/>
       <w:bookmarkEnd w:id="12"/>
+      <w:bookmarkEnd w:id="13"/>
     </w:p>
     <w:p>
       <w:pPr>
@@ -7330,8 +7072,8 @@
           <w:rFonts w:asciiTheme="minorHAnsi" w:hAnsiTheme="minorHAnsi" w:cstheme="minorHAnsi"/>
         </w:rPr>
       </w:pPr>
-      <w:bookmarkStart w:id="13" w:name="_Toc15461862"/>
-      <w:bookmarkStart w:id="14" w:name="_Toc16512867"/>
+      <w:bookmarkStart w:id="14" w:name="_Toc15461862"/>
+      <w:bookmarkStart w:id="15" w:name="_Toc16768364"/>
       <w:r>
         <w:rPr>
           <w:rFonts w:asciiTheme="minorHAnsi" w:hAnsiTheme="minorHAnsi" w:cstheme="minorHAnsi"/>
@@ -7380,14 +7122,14 @@
         </w:rPr>
         <w:t xml:space="preserve"> and Fet</w:t>
       </w:r>
-      <w:bookmarkEnd w:id="13"/>
+      <w:bookmarkEnd w:id="14"/>
       <w:r>
         <w:rPr>
           <w:rFonts w:asciiTheme="minorHAnsi" w:hAnsiTheme="minorHAnsi" w:cstheme="minorHAnsi"/>
         </w:rPr>
         <w:t>al Development</w:t>
       </w:r>
-      <w:bookmarkEnd w:id="14"/>
+      <w:bookmarkEnd w:id="15"/>
     </w:p>
     <w:p>
       <w:pPr>
@@ -8306,7 +8048,7 @@
           <w:rFonts w:asciiTheme="minorHAnsi" w:hAnsiTheme="minorHAnsi" w:cstheme="minorHAnsi"/>
         </w:rPr>
       </w:pPr>
-      <w:bookmarkStart w:id="15" w:name="_Toc16512868"/>
+      <w:bookmarkStart w:id="16" w:name="_Toc16768365"/>
       <w:r>
         <w:rPr>
           <w:rFonts w:asciiTheme="minorHAnsi" w:hAnsiTheme="minorHAnsi" w:cstheme="minorHAnsi"/>
@@ -8325,7 +8067,7 @@
         </w:rPr>
         <w:t xml:space="preserve"> Transporters</w:t>
       </w:r>
-      <w:bookmarkEnd w:id="15"/>
+      <w:bookmarkEnd w:id="16"/>
     </w:p>
     <w:p>
       <w:pPr>
@@ -8461,14 +8203,14 @@
           <w:rFonts w:asciiTheme="minorHAnsi" w:hAnsiTheme="minorHAnsi" w:cstheme="minorHAnsi"/>
         </w:rPr>
       </w:pPr>
-      <w:bookmarkStart w:id="16" w:name="_Toc16512869"/>
+      <w:bookmarkStart w:id="17" w:name="_Toc16768366"/>
       <w:r>
         <w:rPr>
           <w:rFonts w:asciiTheme="minorHAnsi" w:hAnsiTheme="minorHAnsi" w:cstheme="minorHAnsi"/>
         </w:rPr>
         <w:t>Glucose Transporters</w:t>
       </w:r>
-      <w:bookmarkEnd w:id="16"/>
+      <w:bookmarkEnd w:id="17"/>
     </w:p>
     <w:p>
       <w:pPr>
@@ -9680,7 +9422,7 @@
           <w:rFonts w:asciiTheme="minorHAnsi" w:hAnsiTheme="minorHAnsi" w:cstheme="minorHAnsi"/>
         </w:rPr>
       </w:pPr>
-      <w:bookmarkStart w:id="17" w:name="_Toc16512870"/>
+      <w:bookmarkStart w:id="18" w:name="_Toc16768367"/>
       <w:r>
         <w:rPr>
           <w:rFonts w:asciiTheme="minorHAnsi" w:hAnsiTheme="minorHAnsi" w:cstheme="minorHAnsi"/>
@@ -9699,7 +9441,7 @@
         </w:rPr>
         <w:t>porters</w:t>
       </w:r>
-      <w:bookmarkEnd w:id="17"/>
+      <w:bookmarkEnd w:id="18"/>
       <w:r>
         <w:rPr>
           <w:rFonts w:asciiTheme="minorHAnsi" w:hAnsiTheme="minorHAnsi" w:cstheme="minorHAnsi"/>
@@ -12414,7 +12156,7 @@
           <w:rFonts w:asciiTheme="minorHAnsi" w:hAnsiTheme="minorHAnsi" w:cstheme="minorHAnsi"/>
         </w:rPr>
       </w:pPr>
-      <w:bookmarkStart w:id="18" w:name="_Toc16512871"/>
+      <w:bookmarkStart w:id="19" w:name="_Toc16768368"/>
       <w:r>
         <w:rPr>
           <w:rFonts w:asciiTheme="minorHAnsi" w:hAnsiTheme="minorHAnsi" w:cstheme="minorHAnsi"/>
@@ -12433,7 +12175,7 @@
         </w:rPr>
         <w:t>port</w:t>
       </w:r>
-      <w:bookmarkEnd w:id="18"/>
+      <w:bookmarkEnd w:id="19"/>
     </w:p>
     <w:p>
       <w:pPr>
@@ -13303,8 +13045,8 @@
           <w:rFonts w:asciiTheme="minorHAnsi" w:hAnsiTheme="minorHAnsi" w:cstheme="minorHAnsi"/>
         </w:rPr>
       </w:pPr>
-      <w:bookmarkStart w:id="19" w:name="_Toc15461864"/>
-      <w:bookmarkStart w:id="20" w:name="_Toc16512872"/>
+      <w:bookmarkStart w:id="20" w:name="_Toc15461864"/>
+      <w:bookmarkStart w:id="21" w:name="_Toc16768369"/>
       <w:r>
         <w:rPr>
           <w:rFonts w:asciiTheme="minorHAnsi" w:hAnsiTheme="minorHAnsi" w:cstheme="minorHAnsi"/>
@@ -13323,14 +13065,14 @@
         </w:rPr>
         <w:t xml:space="preserve">mTORC1 </w:t>
       </w:r>
-      <w:bookmarkEnd w:id="19"/>
+      <w:bookmarkEnd w:id="20"/>
       <w:r>
         <w:rPr>
           <w:rFonts w:asciiTheme="minorHAnsi" w:hAnsiTheme="minorHAnsi" w:cstheme="minorHAnsi"/>
         </w:rPr>
         <w:t>Function</w:t>
       </w:r>
-      <w:bookmarkEnd w:id="20"/>
+      <w:bookmarkEnd w:id="21"/>
     </w:p>
     <w:p>
       <w:pPr>
@@ -13869,14 +13611,14 @@
           <w:rFonts w:asciiTheme="minorHAnsi" w:hAnsiTheme="minorHAnsi" w:cstheme="minorHAnsi"/>
         </w:rPr>
       </w:pPr>
-      <w:bookmarkStart w:id="21" w:name="_Toc16512873"/>
+      <w:bookmarkStart w:id="22" w:name="_Toc16768370"/>
       <w:r>
         <w:rPr>
           <w:rFonts w:asciiTheme="minorHAnsi" w:hAnsiTheme="minorHAnsi" w:cstheme="minorHAnsi"/>
         </w:rPr>
         <w:t>Effect of Glucocorticoid Exposure on Placental Endocrine Function</w:t>
       </w:r>
-      <w:bookmarkEnd w:id="21"/>
+      <w:bookmarkEnd w:id="22"/>
     </w:p>
     <w:p>
       <w:pPr>
@@ -14405,16 +14147,16 @@
           <w:rFonts w:asciiTheme="minorHAnsi" w:hAnsiTheme="minorHAnsi" w:cstheme="minorHAnsi"/>
         </w:rPr>
       </w:pPr>
-      <w:bookmarkStart w:id="22" w:name="_Toc15461867"/>
-      <w:bookmarkStart w:id="23" w:name="_Toc16512874"/>
+      <w:bookmarkStart w:id="23" w:name="_Toc15461867"/>
+      <w:bookmarkStart w:id="24" w:name="_Toc16768371"/>
       <w:r>
         <w:rPr>
           <w:rFonts w:asciiTheme="minorHAnsi" w:hAnsiTheme="minorHAnsi" w:cstheme="minorHAnsi"/>
         </w:rPr>
         <w:t>Effect of In Utero Glucocorticoid Exposure on Offspring</w:t>
       </w:r>
-      <w:bookmarkEnd w:id="22"/>
       <w:bookmarkEnd w:id="23"/>
+      <w:bookmarkEnd w:id="24"/>
     </w:p>
     <w:p>
       <w:pPr>
@@ -15857,16 +15599,16 @@
           <w:rFonts w:asciiTheme="minorHAnsi" w:hAnsiTheme="minorHAnsi" w:cstheme="minorHAnsi"/>
         </w:rPr>
       </w:pPr>
-      <w:bookmarkStart w:id="24" w:name="_Toc15461868"/>
-      <w:bookmarkStart w:id="25" w:name="_Toc16512875"/>
+      <w:bookmarkStart w:id="25" w:name="_Toc15461868"/>
+      <w:bookmarkStart w:id="26" w:name="_Toc16768372"/>
       <w:r>
         <w:rPr>
           <w:rFonts w:asciiTheme="minorHAnsi" w:hAnsiTheme="minorHAnsi" w:cstheme="minorHAnsi"/>
         </w:rPr>
         <w:t>Experimental Design</w:t>
       </w:r>
-      <w:bookmarkEnd w:id="24"/>
       <w:bookmarkEnd w:id="25"/>
+      <w:bookmarkEnd w:id="26"/>
     </w:p>
     <w:p>
       <w:pPr>
@@ -18954,7 +18696,7 @@
           <w:rFonts w:asciiTheme="minorHAnsi" w:hAnsiTheme="minorHAnsi" w:cstheme="minorHAnsi"/>
         </w:rPr>
       </w:pPr>
-      <w:bookmarkStart w:id="26" w:name="_Toc16512876"/>
+      <w:bookmarkStart w:id="27" w:name="_Toc16768373"/>
       <w:r>
         <w:rPr>
           <w:rFonts w:asciiTheme="minorHAnsi" w:hAnsiTheme="minorHAnsi" w:cstheme="minorHAnsi"/>
@@ -18974,7 +18716,7 @@
         </w:rPr>
         <w:t>: Diagram representing the experimental design and respective timeline</w:t>
       </w:r>
-      <w:bookmarkEnd w:id="26"/>
+      <w:bookmarkEnd w:id="27"/>
     </w:p>
     <w:p>
       <w:pPr>
@@ -19055,9 +18797,9 @@
           <w:rFonts w:asciiTheme="minorHAnsi" w:hAnsiTheme="minorHAnsi" w:cstheme="minorHAnsi"/>
         </w:rPr>
       </w:pPr>
-      <w:bookmarkStart w:id="27" w:name="_Toc14983226"/>
-      <w:bookmarkStart w:id="28" w:name="_Toc15461869"/>
-      <w:bookmarkStart w:id="29" w:name="_Toc16512877"/>
+      <w:bookmarkStart w:id="28" w:name="_Toc14983226"/>
+      <w:bookmarkStart w:id="29" w:name="_Toc15461869"/>
+      <w:bookmarkStart w:id="30" w:name="_Toc16768374"/>
       <w:r>
         <w:rPr>
           <w:rFonts w:asciiTheme="minorHAnsi" w:hAnsiTheme="minorHAnsi" w:cstheme="minorHAnsi"/>
@@ -19077,15 +18819,15 @@
         </w:rPr>
         <w:t xml:space="preserve">: Diagram representing the </w:t>
       </w:r>
-      <w:bookmarkEnd w:id="27"/>
       <w:bookmarkEnd w:id="28"/>
+      <w:bookmarkEnd w:id="29"/>
       <w:r>
         <w:rPr>
           <w:rFonts w:asciiTheme="minorHAnsi" w:hAnsiTheme="minorHAnsi" w:cstheme="minorHAnsi"/>
         </w:rPr>
         <w:t>breeding method to generate the knockout placenta</w:t>
       </w:r>
-      <w:bookmarkEnd w:id="29"/>
+      <w:bookmarkEnd w:id="30"/>
     </w:p>
     <w:p>
       <w:pPr>
@@ -19148,8 +18890,8 @@
           <w:rFonts w:asciiTheme="minorHAnsi" w:hAnsiTheme="minorHAnsi" w:cstheme="minorHAnsi"/>
         </w:rPr>
       </w:pPr>
-      <w:bookmarkStart w:id="30" w:name="_Toc15461870"/>
-      <w:bookmarkStart w:id="31" w:name="_Toc16512878"/>
+      <w:bookmarkStart w:id="31" w:name="_Toc15461870"/>
+      <w:bookmarkStart w:id="32" w:name="_Toc16768375"/>
       <w:r>
         <w:rPr>
           <w:rFonts w:asciiTheme="minorHAnsi" w:hAnsiTheme="minorHAnsi" w:cstheme="minorHAnsi"/>
@@ -19157,8 +18899,8 @@
         <w:lastRenderedPageBreak/>
         <w:t>Methods</w:t>
       </w:r>
-      <w:bookmarkEnd w:id="30"/>
       <w:bookmarkEnd w:id="31"/>
+      <w:bookmarkEnd w:id="32"/>
     </w:p>
     <w:p>
       <w:pPr>
@@ -19167,18 +18909,18 @@
           <w:rFonts w:asciiTheme="minorHAnsi" w:hAnsiTheme="minorHAnsi" w:cstheme="minorHAnsi"/>
         </w:rPr>
       </w:pPr>
-      <w:bookmarkStart w:id="32" w:name="_Toc14032693"/>
-      <w:bookmarkStart w:id="33" w:name="_Toc15461871"/>
-      <w:bookmarkStart w:id="34" w:name="_Toc16512879"/>
+      <w:bookmarkStart w:id="33" w:name="_Toc14032693"/>
+      <w:bookmarkStart w:id="34" w:name="_Toc15461871"/>
+      <w:bookmarkStart w:id="35" w:name="_Toc16768376"/>
       <w:r>
         <w:rPr>
           <w:rFonts w:asciiTheme="minorHAnsi" w:hAnsiTheme="minorHAnsi" w:cstheme="minorHAnsi"/>
         </w:rPr>
         <w:t>Dexamethasone Exposure</w:t>
       </w:r>
-      <w:bookmarkEnd w:id="32"/>
       <w:bookmarkEnd w:id="33"/>
       <w:bookmarkEnd w:id="34"/>
+      <w:bookmarkEnd w:id="35"/>
     </w:p>
     <w:p>
       <w:pPr>
@@ -19290,18 +19032,18 @@
           <w:rFonts w:asciiTheme="minorHAnsi" w:hAnsiTheme="minorHAnsi" w:cstheme="minorHAnsi"/>
         </w:rPr>
       </w:pPr>
-      <w:bookmarkStart w:id="35" w:name="_Toc14032694"/>
-      <w:bookmarkStart w:id="36" w:name="_Toc15461872"/>
-      <w:bookmarkStart w:id="37" w:name="_Toc16512880"/>
+      <w:bookmarkStart w:id="36" w:name="_Toc14032694"/>
+      <w:bookmarkStart w:id="37" w:name="_Toc15461872"/>
+      <w:bookmarkStart w:id="38" w:name="_Toc16768377"/>
       <w:r>
         <w:rPr>
           <w:rFonts w:asciiTheme="minorHAnsi" w:hAnsiTheme="minorHAnsi" w:cstheme="minorHAnsi"/>
         </w:rPr>
         <w:t>Food Intake</w:t>
       </w:r>
-      <w:bookmarkEnd w:id="35"/>
       <w:bookmarkEnd w:id="36"/>
       <w:bookmarkEnd w:id="37"/>
+      <w:bookmarkEnd w:id="38"/>
     </w:p>
     <w:p>
       <w:pPr>
@@ -19413,18 +19155,18 @@
           <w:rFonts w:asciiTheme="minorHAnsi" w:hAnsiTheme="minorHAnsi" w:cstheme="minorHAnsi"/>
         </w:rPr>
       </w:pPr>
-      <w:bookmarkStart w:id="38" w:name="_Toc14032695"/>
-      <w:bookmarkStart w:id="39" w:name="_Toc15461873"/>
-      <w:bookmarkStart w:id="40" w:name="_Toc16512881"/>
+      <w:bookmarkStart w:id="39" w:name="_Toc14032695"/>
+      <w:bookmarkStart w:id="40" w:name="_Toc15461873"/>
+      <w:bookmarkStart w:id="41" w:name="_Toc16768378"/>
       <w:r>
         <w:rPr>
           <w:rFonts w:asciiTheme="minorHAnsi" w:hAnsiTheme="minorHAnsi" w:cstheme="minorHAnsi"/>
         </w:rPr>
         <w:t>Body Composition</w:t>
       </w:r>
-      <w:bookmarkEnd w:id="38"/>
       <w:bookmarkEnd w:id="39"/>
       <w:bookmarkEnd w:id="40"/>
+      <w:bookmarkEnd w:id="41"/>
     </w:p>
     <w:p>
       <w:pPr>
@@ -19442,8 +19184,8 @@
         </w:rPr>
         <w:t>Mice will be weighed by using dynamic weighing to capture accurate weight using a digital scale. The weight will be recorded along with the mouse ear tag number. The mouse will be gently placed in the MRI tube with the plunger slightly compressing along the mouse body to ensure it cannot move during the measurement. Fat, lean, free water and total water mass (g) will be recorded for each animal.</w:t>
       </w:r>
-      <w:bookmarkStart w:id="41" w:name="_Toc14032696"/>
-      <w:bookmarkStart w:id="42" w:name="_Toc15461874"/>
+      <w:bookmarkStart w:id="42" w:name="_Toc14032696"/>
+      <w:bookmarkStart w:id="43" w:name="_Toc15461874"/>
     </w:p>
     <w:p>
       <w:pPr>
@@ -19452,7 +19194,7 @@
           <w:rFonts w:asciiTheme="minorHAnsi" w:hAnsiTheme="minorHAnsi" w:cstheme="minorHAnsi"/>
         </w:rPr>
       </w:pPr>
-      <w:bookmarkStart w:id="43" w:name="_Toc16512882"/>
+      <w:bookmarkStart w:id="44" w:name="_Toc16768379"/>
       <w:r>
         <w:rPr>
           <w:rFonts w:asciiTheme="minorHAnsi" w:hAnsiTheme="minorHAnsi" w:cstheme="minorHAnsi"/>
@@ -19471,9 +19213,9 @@
         </w:rPr>
         <w:t>Collection</w:t>
       </w:r>
-      <w:bookmarkEnd w:id="41"/>
       <w:bookmarkEnd w:id="42"/>
       <w:bookmarkEnd w:id="43"/>
+      <w:bookmarkEnd w:id="44"/>
     </w:p>
     <w:p>
       <w:pPr>
@@ -19721,14 +19463,14 @@
           <w:rFonts w:asciiTheme="minorHAnsi" w:hAnsiTheme="minorHAnsi" w:cstheme="minorHAnsi"/>
         </w:rPr>
       </w:pPr>
-      <w:bookmarkStart w:id="44" w:name="_Toc16512883"/>
+      <w:bookmarkStart w:id="45" w:name="_Toc16768380"/>
       <w:r>
         <w:rPr>
           <w:rFonts w:asciiTheme="minorHAnsi" w:hAnsiTheme="minorHAnsi" w:cstheme="minorHAnsi"/>
         </w:rPr>
         <w:t>Insulin Tolerance Test</w:t>
       </w:r>
-      <w:bookmarkEnd w:id="44"/>
+      <w:bookmarkEnd w:id="45"/>
     </w:p>
     <w:p>
       <w:pPr>
@@ -19920,9 +19662,9 @@
         </w:rPr>
         <w:t>access to normal chow diet and water again. These data will be analyzed by mixed linear models of glucose at each time point.</w:t>
       </w:r>
-      <w:bookmarkStart w:id="45" w:name="_Toc14983237"/>
-      <w:bookmarkStart w:id="46" w:name="_Toc15461875"/>
-      <w:bookmarkStart w:id="47" w:name="_Toc14032702"/>
+      <w:bookmarkStart w:id="46" w:name="_Toc14983237"/>
+      <w:bookmarkStart w:id="47" w:name="_Toc15461875"/>
+      <w:bookmarkStart w:id="48" w:name="_Toc14032702"/>
     </w:p>
     <w:p>
       <w:pPr>
@@ -19931,16 +19673,16 @@
           <w:rFonts w:asciiTheme="minorHAnsi" w:hAnsiTheme="minorHAnsi" w:cstheme="minorHAnsi"/>
         </w:rPr>
       </w:pPr>
-      <w:bookmarkStart w:id="48" w:name="_Toc16512884"/>
+      <w:bookmarkStart w:id="49" w:name="_Toc16768381"/>
       <w:r>
         <w:rPr>
           <w:rFonts w:asciiTheme="minorHAnsi" w:hAnsiTheme="minorHAnsi" w:cstheme="minorHAnsi"/>
         </w:rPr>
         <w:t>Real time qPCR</w:t>
       </w:r>
-      <w:bookmarkEnd w:id="45"/>
       <w:bookmarkEnd w:id="46"/>
-      <w:bookmarkEnd w:id="48"/>
+      <w:bookmarkEnd w:id="47"/>
+      <w:bookmarkEnd w:id="49"/>
     </w:p>
     <w:p>
       <w:pPr>
@@ -20130,7 +19872,7 @@
           <w:rFonts w:asciiTheme="minorHAnsi" w:hAnsiTheme="minorHAnsi" w:cstheme="minorHAnsi"/>
         </w:rPr>
       </w:pPr>
-      <w:bookmarkStart w:id="49" w:name="_Toc16512885"/>
+      <w:bookmarkStart w:id="50" w:name="_Toc16768382"/>
       <w:proofErr w:type="spellStart"/>
       <w:r>
         <w:rPr>
@@ -20138,7 +19880,7 @@
         </w:rPr>
         <w:t>RNAseq</w:t>
       </w:r>
-      <w:bookmarkEnd w:id="49"/>
+      <w:bookmarkEnd w:id="50"/>
       <w:proofErr w:type="spellEnd"/>
     </w:p>
     <w:p>
@@ -20423,14 +20165,14 @@
           <w:rFonts w:asciiTheme="minorHAnsi" w:hAnsiTheme="minorHAnsi" w:cstheme="minorHAnsi"/>
         </w:rPr>
       </w:pPr>
-      <w:bookmarkStart w:id="50" w:name="_Toc16512886"/>
+      <w:bookmarkStart w:id="51" w:name="_Toc16768383"/>
       <w:r>
         <w:rPr>
           <w:rFonts w:asciiTheme="minorHAnsi" w:hAnsiTheme="minorHAnsi" w:cstheme="minorHAnsi"/>
         </w:rPr>
         <w:t>Genotyping</w:t>
       </w:r>
-      <w:bookmarkEnd w:id="50"/>
+      <w:bookmarkEnd w:id="51"/>
     </w:p>
     <w:p>
       <w:pPr>
@@ -20530,17 +20272,17 @@
           <w:rFonts w:asciiTheme="minorHAnsi" w:hAnsiTheme="minorHAnsi" w:cstheme="minorHAnsi"/>
         </w:rPr>
       </w:pPr>
-      <w:bookmarkStart w:id="51" w:name="_Toc15461876"/>
-      <w:bookmarkStart w:id="52" w:name="_Toc16512887"/>
+      <w:bookmarkStart w:id="52" w:name="_Toc15461876"/>
+      <w:bookmarkStart w:id="53" w:name="_Toc16768384"/>
       <w:r>
         <w:rPr>
           <w:rFonts w:asciiTheme="minorHAnsi" w:hAnsiTheme="minorHAnsi" w:cstheme="minorHAnsi"/>
         </w:rPr>
         <w:t>Western Blotting</w:t>
       </w:r>
-      <w:bookmarkEnd w:id="47"/>
-      <w:bookmarkEnd w:id="51"/>
+      <w:bookmarkEnd w:id="48"/>
       <w:bookmarkEnd w:id="52"/>
+      <w:bookmarkEnd w:id="53"/>
     </w:p>
     <w:p>
       <w:pPr>
@@ -20717,18 +20459,18 @@
           <w:rFonts w:asciiTheme="minorHAnsi" w:hAnsiTheme="minorHAnsi" w:cstheme="minorHAnsi"/>
         </w:rPr>
       </w:pPr>
-      <w:bookmarkStart w:id="53" w:name="_Toc14032703"/>
-      <w:bookmarkStart w:id="54" w:name="_Toc15461877"/>
-      <w:bookmarkStart w:id="55" w:name="_Toc16512888"/>
+      <w:bookmarkStart w:id="54" w:name="_Toc14032703"/>
+      <w:bookmarkStart w:id="55" w:name="_Toc15461877"/>
+      <w:bookmarkStart w:id="56" w:name="_Toc16768385"/>
       <w:r>
         <w:rPr>
           <w:rFonts w:asciiTheme="minorHAnsi" w:hAnsiTheme="minorHAnsi" w:cstheme="minorHAnsi"/>
         </w:rPr>
         <w:t>Histology</w:t>
       </w:r>
-      <w:bookmarkEnd w:id="53"/>
       <w:bookmarkEnd w:id="54"/>
       <w:bookmarkEnd w:id="55"/>
+      <w:bookmarkEnd w:id="56"/>
     </w:p>
     <w:p>
       <w:pPr>
@@ -20804,16 +20546,16 @@
           <w:rFonts w:asciiTheme="minorHAnsi" w:hAnsiTheme="minorHAnsi" w:cstheme="minorHAnsi"/>
         </w:rPr>
       </w:pPr>
-      <w:bookmarkStart w:id="56" w:name="_Toc15461878"/>
-      <w:bookmarkStart w:id="57" w:name="_Toc16512889"/>
+      <w:bookmarkStart w:id="57" w:name="_Toc15461878"/>
+      <w:bookmarkStart w:id="58" w:name="_Toc16768386"/>
       <w:r>
         <w:rPr>
           <w:rFonts w:asciiTheme="minorHAnsi" w:hAnsiTheme="minorHAnsi" w:cstheme="minorHAnsi"/>
         </w:rPr>
         <w:t>Expected Results</w:t>
       </w:r>
-      <w:bookmarkEnd w:id="56"/>
       <w:bookmarkEnd w:id="57"/>
+      <w:bookmarkEnd w:id="58"/>
     </w:p>
     <w:p>
       <w:pPr>
@@ -20822,8 +20564,8 @@
           <w:rFonts w:asciiTheme="minorHAnsi" w:hAnsiTheme="minorHAnsi" w:cstheme="minorHAnsi"/>
         </w:rPr>
       </w:pPr>
-      <w:bookmarkStart w:id="58" w:name="_Toc15461879"/>
-      <w:bookmarkStart w:id="59" w:name="_Toc16512890"/>
+      <w:bookmarkStart w:id="59" w:name="_Toc15461879"/>
+      <w:bookmarkStart w:id="60" w:name="_Toc16768387"/>
       <w:r>
         <w:rPr>
           <w:rFonts w:asciiTheme="minorHAnsi" w:hAnsiTheme="minorHAnsi" w:cstheme="minorHAnsi"/>
@@ -20874,8 +20616,8 @@
         </w:rPr>
         <w:t xml:space="preserve"> survival?</w:t>
       </w:r>
-      <w:bookmarkEnd w:id="58"/>
       <w:bookmarkEnd w:id="59"/>
+      <w:bookmarkEnd w:id="60"/>
     </w:p>
     <w:p>
       <w:pPr>
@@ -21326,8 +21068,8 @@
           <w:rFonts w:asciiTheme="minorHAnsi" w:hAnsiTheme="minorHAnsi" w:cstheme="minorHAnsi"/>
         </w:rPr>
       </w:pPr>
-      <w:bookmarkStart w:id="60" w:name="_Toc16512891"/>
       <w:bookmarkStart w:id="61" w:name="_Toc15461882"/>
+      <w:bookmarkStart w:id="62" w:name="_Toc16768388"/>
       <w:r>
         <w:rPr>
           <w:rFonts w:asciiTheme="minorHAnsi" w:hAnsiTheme="minorHAnsi" w:cstheme="minorHAnsi"/>
@@ -21342,7 +21084,7 @@
         </w:rPr>
         <w:t> How does maternal GC exposure affect the expression of placental nutrient transporters?</w:t>
       </w:r>
-      <w:bookmarkEnd w:id="60"/>
+      <w:bookmarkEnd w:id="62"/>
       <w:r>
         <w:rPr>
           <w:rFonts w:asciiTheme="minorHAnsi" w:hAnsiTheme="minorHAnsi" w:cstheme="minorHAnsi"/>
@@ -22555,8 +22297,8 @@
           <w:szCs w:val="18"/>
         </w:rPr>
       </w:pPr>
-      <w:bookmarkStart w:id="62" w:name="_Toc16512892"/>
       <w:bookmarkStart w:id="63" w:name="_Toc15461881"/>
+      <w:bookmarkStart w:id="64" w:name="_Toc16768389"/>
       <w:r>
         <w:rPr>
           <w:rFonts w:asciiTheme="minorHAnsi" w:hAnsiTheme="minorHAnsi" w:cstheme="minorHAnsi"/>
@@ -22571,7 +22313,7 @@
         </w:rPr>
         <w:t> Is placental mTORC1 signaling altered after maternal GC exposure?</w:t>
       </w:r>
-      <w:bookmarkEnd w:id="62"/>
+      <w:bookmarkEnd w:id="64"/>
       <w:r>
         <w:rPr>
           <w:rFonts w:asciiTheme="minorHAnsi" w:hAnsiTheme="minorHAnsi" w:cstheme="minorHAnsi"/>
@@ -22802,8 +22544,8 @@
           <w:rFonts w:asciiTheme="minorHAnsi" w:hAnsiTheme="minorHAnsi" w:cstheme="minorHAnsi"/>
         </w:rPr>
       </w:pPr>
-      <w:bookmarkStart w:id="64" w:name="_Toc15461880"/>
-      <w:bookmarkStart w:id="65" w:name="_Toc16512893"/>
+      <w:bookmarkStart w:id="65" w:name="_Toc15461880"/>
+      <w:bookmarkStart w:id="66" w:name="_Toc16768390"/>
       <w:r>
         <w:rPr>
           <w:rFonts w:asciiTheme="minorHAnsi" w:hAnsiTheme="minorHAnsi" w:cstheme="minorHAnsi"/>
@@ -22818,14 +22560,14 @@
         </w:rPr>
         <w:t xml:space="preserve"> How does maternal GC exposure affect placental </w:t>
       </w:r>
-      <w:bookmarkEnd w:id="64"/>
+      <w:bookmarkEnd w:id="65"/>
       <w:r>
         <w:rPr>
           <w:rFonts w:asciiTheme="minorHAnsi" w:hAnsiTheme="minorHAnsi" w:cstheme="minorHAnsi"/>
         </w:rPr>
         <w:t>endocrine function?</w:t>
       </w:r>
-      <w:bookmarkEnd w:id="65"/>
+      <w:bookmarkEnd w:id="66"/>
     </w:p>
     <w:p>
       <w:pPr>
@@ -23262,8 +23004,8 @@
           <w:rFonts w:asciiTheme="minorHAnsi" w:hAnsiTheme="minorHAnsi" w:cstheme="minorHAnsi"/>
         </w:rPr>
       </w:pPr>
-      <w:bookmarkStart w:id="66" w:name="_Toc16512894"/>
       <w:bookmarkStart w:id="67" w:name="_Toc15461883"/>
+      <w:bookmarkStart w:id="68" w:name="_Toc16768391"/>
       <w:r>
         <w:rPr>
           <w:rFonts w:asciiTheme="minorHAnsi" w:hAnsiTheme="minorHAnsi" w:cstheme="minorHAnsi"/>
@@ -23296,7 +23038,7 @@
         </w:rPr>
         <w:t xml:space="preserve"> altered with maternal GC exposure?</w:t>
       </w:r>
-      <w:bookmarkEnd w:id="66"/>
+      <w:bookmarkEnd w:id="68"/>
       <w:r>
         <w:rPr>
           <w:rFonts w:asciiTheme="minorHAnsi" w:hAnsiTheme="minorHAnsi" w:cstheme="minorHAnsi"/>
@@ -23976,8 +23718,8 @@
           <w:szCs w:val="18"/>
         </w:rPr>
       </w:pPr>
-      <w:bookmarkStart w:id="68" w:name="_Toc15461884"/>
-      <w:bookmarkStart w:id="69" w:name="_Toc16512895"/>
+      <w:bookmarkStart w:id="69" w:name="_Toc15461884"/>
+      <w:bookmarkStart w:id="70" w:name="_Toc16768392"/>
       <w:r>
         <w:rPr>
           <w:rFonts w:asciiTheme="minorHAnsi" w:hAnsiTheme="minorHAnsi" w:cstheme="minorHAnsi"/>
@@ -23993,8 +23735,8 @@
         </w:rPr>
         <w:t>Does a placental GR-KO model rescue the placental and fetal effects of GC exposure?</w:t>
       </w:r>
-      <w:bookmarkEnd w:id="68"/>
       <w:bookmarkEnd w:id="69"/>
+      <w:bookmarkEnd w:id="70"/>
     </w:p>
     <w:p>
       <w:pPr>
@@ -24044,16 +23786,28 @@
           <w:rFonts w:asciiTheme="minorHAnsi" w:hAnsiTheme="minorHAnsi" w:cstheme="minorHAnsi"/>
         </w:rPr>
       </w:pPr>
-      <w:bookmarkStart w:id="70" w:name="_Toc15461885"/>
-      <w:bookmarkStart w:id="71" w:name="_Toc16512896"/>
-      <w:r>
-        <w:rPr>
-          <w:rFonts w:asciiTheme="minorHAnsi" w:hAnsiTheme="minorHAnsi" w:cstheme="minorHAnsi"/>
-        </w:rPr>
-        <w:t>Potential Pitfalls and alternate Approaches (Aims 1.1-1.6)</w:t>
-      </w:r>
-      <w:bookmarkEnd w:id="70"/>
+      <w:bookmarkStart w:id="71" w:name="_Toc15461885"/>
+      <w:bookmarkStart w:id="72" w:name="_Toc16768393"/>
+      <w:r>
+        <w:rPr>
+          <w:rFonts w:asciiTheme="minorHAnsi" w:hAnsiTheme="minorHAnsi" w:cstheme="minorHAnsi"/>
+        </w:rPr>
+        <w:t xml:space="preserve">Potential Pitfalls and </w:t>
+      </w:r>
+      <w:r>
+        <w:rPr>
+          <w:rFonts w:asciiTheme="minorHAnsi" w:hAnsiTheme="minorHAnsi" w:cstheme="minorHAnsi"/>
+        </w:rPr>
+        <w:t>A</w:t>
+      </w:r>
+      <w:r>
+        <w:rPr>
+          <w:rFonts w:asciiTheme="minorHAnsi" w:hAnsiTheme="minorHAnsi" w:cstheme="minorHAnsi"/>
+        </w:rPr>
+        <w:t>lternate Approaches (Aims 1.1-1.6)</w:t>
+      </w:r>
       <w:bookmarkEnd w:id="71"/>
+      <w:bookmarkEnd w:id="72"/>
     </w:p>
     <w:p>
       <w:pPr>
@@ -24322,7 +24076,7 @@
           <w:rFonts w:asciiTheme="minorHAnsi" w:hAnsiTheme="minorHAnsi" w:cstheme="minorHAnsi"/>
         </w:rPr>
       </w:pPr>
-      <w:bookmarkStart w:id="72" w:name="_Toc16512897"/>
+      <w:bookmarkStart w:id="73" w:name="_Toc16768394"/>
       <w:r>
         <w:rPr>
           <w:rFonts w:asciiTheme="minorHAnsi" w:hAnsiTheme="minorHAnsi" w:cstheme="minorHAnsi"/>
@@ -24330,7 +24084,7 @@
         <w:lastRenderedPageBreak/>
         <w:t>Appendix A: Summary Table of Compiled Studies Examining Effects of Antenatal GC on Placental/Fetal Development and Health</w:t>
       </w:r>
-      <w:bookmarkEnd w:id="72"/>
+      <w:bookmarkEnd w:id="73"/>
       <w:r>
         <w:rPr>
           <w:rFonts w:asciiTheme="minorHAnsi" w:hAnsiTheme="minorHAnsi" w:cstheme="minorHAnsi"/>
@@ -30403,7 +30157,6 @@
         <w:br w:type="page"/>
       </w:r>
     </w:p>
-    <w:bookmarkStart w:id="73" w:name="_GoBack"/>
     <w:p>
       <w:pPr>
         <w:widowControl w:val="0"/>
@@ -34630,7 +34383,6 @@
         <w:fldChar w:fldCharType="end"/>
       </w:r>
     </w:p>
-    <w:bookmarkEnd w:id="73"/>
     <w:p>
       <w:pPr>
         <w:widowControl w:val="0"/>
@@ -36238,7 +35990,7 @@
 </file>
 
 <file path=customXml/itemProps1.xml><?xml version="1.0" encoding="utf-8"?>
-<ds:datastoreItem xmlns:ds="http://schemas.openxmlformats.org/officeDocument/2006/customXml" ds:itemID="{575BE158-B6AC-D045-B2C4-E29B068CD483}">
+<ds:datastoreItem xmlns:ds="http://schemas.openxmlformats.org/officeDocument/2006/customXml" ds:itemID="{2D43FD89-7460-D646-BB12-2C45DB5A6A6B}">
   <ds:schemaRefs>
     <ds:schemaRef ds:uri="http://schemas.openxmlformats.org/officeDocument/2006/bibliography"/>
   </ds:schemaRefs>

</xml_diff>

<commit_message>
added power analysis, reviewed 1page aims page, still have the timeline only
</commit_message>
<xml_diff>
--- a/Noura Preliminary Exam/Aim 1.docx
+++ b/Noura Preliminary Exam/Aim 1.docx
@@ -35,16 +35,10 @@
             <w:rPr>
               <w:rFonts w:asciiTheme="minorHAnsi" w:hAnsiTheme="minorHAnsi" w:cstheme="minorHAnsi"/>
             </w:rPr>
-            <w:t>Tabl</w:t>
+            <w:t>Table of Contents</w:t>
           </w:r>
           <w:bookmarkStart w:id="0" w:name="_GoBack"/>
           <w:bookmarkEnd w:id="0"/>
-          <w:r>
-            <w:rPr>
-              <w:rFonts w:asciiTheme="minorHAnsi" w:hAnsiTheme="minorHAnsi" w:cstheme="minorHAnsi"/>
-            </w:rPr>
-            <w:t>e of Contents</w:t>
-          </w:r>
         </w:p>
         <w:p>
           <w:pPr>
@@ -83,7 +77,7 @@
             </w:rPr>
             <w:fldChar w:fldCharType="separate"/>
           </w:r>
-          <w:hyperlink w:anchor="_Toc16768357" w:history="1">
+          <w:hyperlink w:anchor="_Toc17059163" w:history="1">
             <w:r>
               <w:rPr>
                 <w:rStyle w:val="Hyperlink"/>
@@ -111,7 +105,7 @@
                 <w:noProof/>
                 <w:webHidden/>
               </w:rPr>
-              <w:instrText xml:space="preserve"> PAGEREF _Toc16768357 \h </w:instrText>
+              <w:instrText xml:space="preserve"> PAGEREF _Toc17059163 \h </w:instrText>
             </w:r>
             <w:r>
               <w:rPr>
@@ -157,7 +151,7 @@
               <w:noProof/>
             </w:rPr>
           </w:pPr>
-          <w:hyperlink w:anchor="_Toc16768358" w:history="1">
+          <w:hyperlink w:anchor="_Toc17059164" w:history="1">
             <w:r>
               <w:rPr>
                 <w:rStyle w:val="Hyperlink"/>
@@ -185,7 +179,7 @@
                 <w:noProof/>
                 <w:webHidden/>
               </w:rPr>
-              <w:instrText xml:space="preserve"> PAGEREF _Toc16768358 \h </w:instrText>
+              <w:instrText xml:space="preserve"> PAGEREF _Toc17059164 \h </w:instrText>
             </w:r>
             <w:r>
               <w:rPr>
@@ -228,7 +222,7 @@
               <w:szCs w:val="24"/>
             </w:rPr>
           </w:pPr>
-          <w:hyperlink w:anchor="_Toc16768359" w:history="1">
+          <w:hyperlink w:anchor="_Toc17059165" w:history="1">
             <w:r>
               <w:rPr>
                 <w:rStyle w:val="Hyperlink"/>
@@ -256,7 +250,7 @@
                 <w:noProof/>
                 <w:webHidden/>
               </w:rPr>
-              <w:instrText xml:space="preserve"> PAGEREF _Toc16768359 \h </w:instrText>
+              <w:instrText xml:space="preserve"> PAGEREF _Toc17059165 \h </w:instrText>
             </w:r>
             <w:r>
               <w:rPr>
@@ -300,7 +294,7 @@
               <w:szCs w:val="24"/>
             </w:rPr>
           </w:pPr>
-          <w:hyperlink w:anchor="_Toc16768360" w:history="1">
+          <w:hyperlink w:anchor="_Toc17059166" w:history="1">
             <w:r>
               <w:rPr>
                 <w:rStyle w:val="Hyperlink"/>
@@ -328,7 +322,7 @@
                 <w:noProof/>
                 <w:webHidden/>
               </w:rPr>
-              <w:instrText xml:space="preserve"> PAGEREF _Toc16768360 \h </w:instrText>
+              <w:instrText xml:space="preserve"> PAGEREF _Toc17059166 \h </w:instrText>
             </w:r>
             <w:r>
               <w:rPr>
@@ -371,7 +365,7 @@
               <w:szCs w:val="24"/>
             </w:rPr>
           </w:pPr>
-          <w:hyperlink w:anchor="_Toc16768361" w:history="1">
+          <w:hyperlink w:anchor="_Toc17059167" w:history="1">
             <w:r>
               <w:rPr>
                 <w:rStyle w:val="Hyperlink"/>
@@ -399,7 +393,7 @@
                 <w:noProof/>
                 <w:webHidden/>
               </w:rPr>
-              <w:instrText xml:space="preserve"> PAGEREF _Toc16768361 \h </w:instrText>
+              <w:instrText xml:space="preserve"> PAGEREF _Toc17059167 \h </w:instrText>
             </w:r>
             <w:r>
               <w:rPr>
@@ -442,7 +436,7 @@
               <w:szCs w:val="24"/>
             </w:rPr>
           </w:pPr>
-          <w:hyperlink w:anchor="_Toc16768362" w:history="1">
+          <w:hyperlink w:anchor="_Toc17059168" w:history="1">
             <w:r>
               <w:rPr>
                 <w:rStyle w:val="Hyperlink"/>
@@ -470,7 +464,7 @@
                 <w:noProof/>
                 <w:webHidden/>
               </w:rPr>
-              <w:instrText xml:space="preserve"> PAGEREF _Toc16768362 \h </w:instrText>
+              <w:instrText xml:space="preserve"> PAGEREF _Toc17059168 \h </w:instrText>
             </w:r>
             <w:r>
               <w:rPr>
@@ -513,7 +507,7 @@
               <w:szCs w:val="24"/>
             </w:rPr>
           </w:pPr>
-          <w:hyperlink w:anchor="_Toc16768363" w:history="1">
+          <w:hyperlink w:anchor="_Toc17059169" w:history="1">
             <w:r>
               <w:rPr>
                 <w:rStyle w:val="Hyperlink"/>
@@ -541,7 +535,7 @@
                 <w:noProof/>
                 <w:webHidden/>
               </w:rPr>
-              <w:instrText xml:space="preserve"> PAGEREF _Toc16768363 \h </w:instrText>
+              <w:instrText xml:space="preserve"> PAGEREF _Toc17059169 \h </w:instrText>
             </w:r>
             <w:r>
               <w:rPr>
@@ -584,7 +578,7 @@
               <w:szCs w:val="24"/>
             </w:rPr>
           </w:pPr>
-          <w:hyperlink w:anchor="_Toc16768364" w:history="1">
+          <w:hyperlink w:anchor="_Toc17059170" w:history="1">
             <w:r>
               <w:rPr>
                 <w:rStyle w:val="Hyperlink"/>
@@ -612,7 +606,7 @@
                 <w:noProof/>
                 <w:webHidden/>
               </w:rPr>
-              <w:instrText xml:space="preserve"> PAGEREF _Toc16768364 \h </w:instrText>
+              <w:instrText xml:space="preserve"> PAGEREF _Toc17059170 \h </w:instrText>
             </w:r>
             <w:r>
               <w:rPr>
@@ -655,7 +649,7 @@
               <w:szCs w:val="24"/>
             </w:rPr>
           </w:pPr>
-          <w:hyperlink w:anchor="_Toc16768365" w:history="1">
+          <w:hyperlink w:anchor="_Toc17059171" w:history="1">
             <w:r>
               <w:rPr>
                 <w:rStyle w:val="Hyperlink"/>
@@ -683,7 +677,7 @@
                 <w:noProof/>
                 <w:webHidden/>
               </w:rPr>
-              <w:instrText xml:space="preserve"> PAGEREF _Toc16768365 \h </w:instrText>
+              <w:instrText xml:space="preserve"> PAGEREF _Toc17059171 \h </w:instrText>
             </w:r>
             <w:r>
               <w:rPr>
@@ -727,7 +721,7 @@
               <w:szCs w:val="24"/>
             </w:rPr>
           </w:pPr>
-          <w:hyperlink w:anchor="_Toc16768366" w:history="1">
+          <w:hyperlink w:anchor="_Toc17059172" w:history="1">
             <w:r>
               <w:rPr>
                 <w:rStyle w:val="Hyperlink"/>
@@ -755,7 +749,7 @@
                 <w:noProof/>
                 <w:webHidden/>
               </w:rPr>
-              <w:instrText xml:space="preserve"> PAGEREF _Toc16768366 \h </w:instrText>
+              <w:instrText xml:space="preserve"> PAGEREF _Toc17059172 \h </w:instrText>
             </w:r>
             <w:r>
               <w:rPr>
@@ -799,7 +793,7 @@
               <w:szCs w:val="24"/>
             </w:rPr>
           </w:pPr>
-          <w:hyperlink w:anchor="_Toc16768367" w:history="1">
+          <w:hyperlink w:anchor="_Toc17059173" w:history="1">
             <w:r>
               <w:rPr>
                 <w:rStyle w:val="Hyperlink"/>
@@ -827,7 +821,7 @@
                 <w:noProof/>
                 <w:webHidden/>
               </w:rPr>
-              <w:instrText xml:space="preserve"> PAGEREF _Toc16768367 \h </w:instrText>
+              <w:instrText xml:space="preserve"> PAGEREF _Toc17059173 \h </w:instrText>
             </w:r>
             <w:r>
               <w:rPr>
@@ -871,7 +865,7 @@
               <w:szCs w:val="24"/>
             </w:rPr>
           </w:pPr>
-          <w:hyperlink w:anchor="_Toc16768368" w:history="1">
+          <w:hyperlink w:anchor="_Toc17059174" w:history="1">
             <w:r>
               <w:rPr>
                 <w:rStyle w:val="Hyperlink"/>
@@ -899,7 +893,7 @@
                 <w:noProof/>
                 <w:webHidden/>
               </w:rPr>
-              <w:instrText xml:space="preserve"> PAGEREF _Toc16768368 \h </w:instrText>
+              <w:instrText xml:space="preserve"> PAGEREF _Toc17059174 \h </w:instrText>
             </w:r>
             <w:r>
               <w:rPr>
@@ -942,7 +936,7 @@
               <w:szCs w:val="24"/>
             </w:rPr>
           </w:pPr>
-          <w:hyperlink w:anchor="_Toc16768369" w:history="1">
+          <w:hyperlink w:anchor="_Toc17059175" w:history="1">
             <w:r>
               <w:rPr>
                 <w:rStyle w:val="Hyperlink"/>
@@ -970,7 +964,7 @@
                 <w:noProof/>
                 <w:webHidden/>
               </w:rPr>
-              <w:instrText xml:space="preserve"> PAGEREF _Toc16768369 \h </w:instrText>
+              <w:instrText xml:space="preserve"> PAGEREF _Toc17059175 \h </w:instrText>
             </w:r>
             <w:r>
               <w:rPr>
@@ -1013,7 +1007,7 @@
               <w:szCs w:val="24"/>
             </w:rPr>
           </w:pPr>
-          <w:hyperlink w:anchor="_Toc16768370" w:history="1">
+          <w:hyperlink w:anchor="_Toc17059176" w:history="1">
             <w:r>
               <w:rPr>
                 <w:rStyle w:val="Hyperlink"/>
@@ -1041,7 +1035,7 @@
                 <w:noProof/>
                 <w:webHidden/>
               </w:rPr>
-              <w:instrText xml:space="preserve"> PAGEREF _Toc16768370 \h </w:instrText>
+              <w:instrText xml:space="preserve"> PAGEREF _Toc17059176 \h </w:instrText>
             </w:r>
             <w:r>
               <w:rPr>
@@ -1084,7 +1078,7 @@
               <w:szCs w:val="24"/>
             </w:rPr>
           </w:pPr>
-          <w:hyperlink w:anchor="_Toc16768371" w:history="1">
+          <w:hyperlink w:anchor="_Toc17059177" w:history="1">
             <w:r>
               <w:rPr>
                 <w:rStyle w:val="Hyperlink"/>
@@ -1112,7 +1106,7 @@
                 <w:noProof/>
                 <w:webHidden/>
               </w:rPr>
-              <w:instrText xml:space="preserve"> PAGEREF _Toc16768371 \h </w:instrText>
+              <w:instrText xml:space="preserve"> PAGEREF _Toc17059177 \h </w:instrText>
             </w:r>
             <w:r>
               <w:rPr>
@@ -1158,7 +1152,7 @@
               <w:noProof/>
             </w:rPr>
           </w:pPr>
-          <w:hyperlink w:anchor="_Toc16768372" w:history="1">
+          <w:hyperlink w:anchor="_Toc17059178" w:history="1">
             <w:r>
               <w:rPr>
                 <w:rStyle w:val="Hyperlink"/>
@@ -1186,7 +1180,7 @@
                 <w:noProof/>
                 <w:webHidden/>
               </w:rPr>
-              <w:instrText xml:space="preserve"> PAGEREF _Toc16768372 \h </w:instrText>
+              <w:instrText xml:space="preserve"> PAGEREF _Toc17059178 \h </w:instrText>
             </w:r>
             <w:r>
               <w:rPr>
@@ -1206,7 +1200,7 @@
                 <w:noProof/>
                 <w:webHidden/>
               </w:rPr>
-              <w:t>9</w:t>
+              <w:t>10</w:t>
             </w:r>
             <w:r>
               <w:rPr>
@@ -1230,7 +1224,7 @@
               <w:szCs w:val="24"/>
             </w:rPr>
           </w:pPr>
-          <w:hyperlink w:anchor="_Toc16768373" w:history="1">
+          <w:hyperlink w:anchor="_Toc17059179" w:history="1">
             <w:r>
               <w:rPr>
                 <w:rStyle w:val="Hyperlink"/>
@@ -1258,7 +1252,7 @@
                 <w:noProof/>
                 <w:webHidden/>
               </w:rPr>
-              <w:instrText xml:space="preserve"> PAGEREF _Toc16768373 \h </w:instrText>
+              <w:instrText xml:space="preserve"> PAGEREF _Toc17059179 \h </w:instrText>
             </w:r>
             <w:r>
               <w:rPr>
@@ -1302,7 +1296,7 @@
               <w:szCs w:val="24"/>
             </w:rPr>
           </w:pPr>
-          <w:hyperlink w:anchor="_Toc16768374" w:history="1">
+          <w:hyperlink w:anchor="_Toc17059180" w:history="1">
             <w:r>
               <w:rPr>
                 <w:rStyle w:val="Hyperlink"/>
@@ -1330,7 +1324,7 @@
                 <w:noProof/>
                 <w:webHidden/>
               </w:rPr>
-              <w:instrText xml:space="preserve"> PAGEREF _Toc16768374 \h </w:instrText>
+              <w:instrText xml:space="preserve"> PAGEREF _Toc17059180 \h </w:instrText>
             </w:r>
             <w:r>
               <w:rPr>
@@ -1376,7 +1370,7 @@
               <w:noProof/>
             </w:rPr>
           </w:pPr>
-          <w:hyperlink w:anchor="_Toc16768375" w:history="1">
+          <w:hyperlink w:anchor="_Toc17059181" w:history="1">
             <w:r>
               <w:rPr>
                 <w:rStyle w:val="Hyperlink"/>
@@ -1404,7 +1398,7 @@
                 <w:noProof/>
                 <w:webHidden/>
               </w:rPr>
-              <w:instrText xml:space="preserve"> PAGEREF _Toc16768375 \h </w:instrText>
+              <w:instrText xml:space="preserve"> PAGEREF _Toc17059181 \h </w:instrText>
             </w:r>
             <w:r>
               <w:rPr>
@@ -1447,7 +1441,7 @@
               <w:szCs w:val="24"/>
             </w:rPr>
           </w:pPr>
-          <w:hyperlink w:anchor="_Toc16768376" w:history="1">
+          <w:hyperlink w:anchor="_Toc17059182" w:history="1">
             <w:r>
               <w:rPr>
                 <w:rStyle w:val="Hyperlink"/>
@@ -1475,7 +1469,7 @@
                 <w:noProof/>
                 <w:webHidden/>
               </w:rPr>
-              <w:instrText xml:space="preserve"> PAGEREF _Toc16768376 \h </w:instrText>
+              <w:instrText xml:space="preserve"> PAGEREF _Toc17059182 \h </w:instrText>
             </w:r>
             <w:r>
               <w:rPr>
@@ -1518,7 +1512,7 @@
               <w:szCs w:val="24"/>
             </w:rPr>
           </w:pPr>
-          <w:hyperlink w:anchor="_Toc16768377" w:history="1">
+          <w:hyperlink w:anchor="_Toc17059183" w:history="1">
             <w:r>
               <w:rPr>
                 <w:rStyle w:val="Hyperlink"/>
@@ -1546,7 +1540,7 @@
                 <w:noProof/>
                 <w:webHidden/>
               </w:rPr>
-              <w:instrText xml:space="preserve"> PAGEREF _Toc16768377 \h </w:instrText>
+              <w:instrText xml:space="preserve"> PAGEREF _Toc17059183 \h </w:instrText>
             </w:r>
             <w:r>
               <w:rPr>
@@ -1589,7 +1583,7 @@
               <w:szCs w:val="24"/>
             </w:rPr>
           </w:pPr>
-          <w:hyperlink w:anchor="_Toc16768378" w:history="1">
+          <w:hyperlink w:anchor="_Toc17059184" w:history="1">
             <w:r>
               <w:rPr>
                 <w:rStyle w:val="Hyperlink"/>
@@ -1617,7 +1611,7 @@
                 <w:noProof/>
                 <w:webHidden/>
               </w:rPr>
-              <w:instrText xml:space="preserve"> PAGEREF _Toc16768378 \h </w:instrText>
+              <w:instrText xml:space="preserve"> PAGEREF _Toc17059184 \h </w:instrText>
             </w:r>
             <w:r>
               <w:rPr>
@@ -1660,7 +1654,7 @@
               <w:szCs w:val="24"/>
             </w:rPr>
           </w:pPr>
-          <w:hyperlink w:anchor="_Toc16768379" w:history="1">
+          <w:hyperlink w:anchor="_Toc17059185" w:history="1">
             <w:r>
               <w:rPr>
                 <w:rStyle w:val="Hyperlink"/>
@@ -1688,7 +1682,7 @@
                 <w:noProof/>
                 <w:webHidden/>
               </w:rPr>
-              <w:instrText xml:space="preserve"> PAGEREF _Toc16768379 \h </w:instrText>
+              <w:instrText xml:space="preserve"> PAGEREF _Toc17059185 \h </w:instrText>
             </w:r>
             <w:r>
               <w:rPr>
@@ -1731,7 +1725,7 @@
               <w:szCs w:val="24"/>
             </w:rPr>
           </w:pPr>
-          <w:hyperlink w:anchor="_Toc16768380" w:history="1">
+          <w:hyperlink w:anchor="_Toc17059186" w:history="1">
             <w:r>
               <w:rPr>
                 <w:rStyle w:val="Hyperlink"/>
@@ -1759,7 +1753,7 @@
                 <w:noProof/>
                 <w:webHidden/>
               </w:rPr>
-              <w:instrText xml:space="preserve"> PAGEREF _Toc16768380 \h </w:instrText>
+              <w:instrText xml:space="preserve"> PAGEREF _Toc17059186 \h </w:instrText>
             </w:r>
             <w:r>
               <w:rPr>
@@ -1802,7 +1796,7 @@
               <w:szCs w:val="24"/>
             </w:rPr>
           </w:pPr>
-          <w:hyperlink w:anchor="_Toc16768381" w:history="1">
+          <w:hyperlink w:anchor="_Toc17059187" w:history="1">
             <w:r>
               <w:rPr>
                 <w:rStyle w:val="Hyperlink"/>
@@ -1830,7 +1824,7 @@
                 <w:noProof/>
                 <w:webHidden/>
               </w:rPr>
-              <w:instrText xml:space="preserve"> PAGEREF _Toc16768381 \h </w:instrText>
+              <w:instrText xml:space="preserve"> PAGEREF _Toc17059187 \h </w:instrText>
             </w:r>
             <w:r>
               <w:rPr>
@@ -1873,7 +1867,7 @@
               <w:szCs w:val="24"/>
             </w:rPr>
           </w:pPr>
-          <w:hyperlink w:anchor="_Toc16768382" w:history="1">
+          <w:hyperlink w:anchor="_Toc17059188" w:history="1">
             <w:r>
               <w:rPr>
                 <w:rStyle w:val="Hyperlink"/>
@@ -1901,7 +1895,7 @@
                 <w:noProof/>
                 <w:webHidden/>
               </w:rPr>
-              <w:instrText xml:space="preserve"> PAGEREF _Toc16768382 \h </w:instrText>
+              <w:instrText xml:space="preserve"> PAGEREF _Toc17059188 \h </w:instrText>
             </w:r>
             <w:r>
               <w:rPr>
@@ -1944,7 +1938,7 @@
               <w:szCs w:val="24"/>
             </w:rPr>
           </w:pPr>
-          <w:hyperlink w:anchor="_Toc16768383" w:history="1">
+          <w:hyperlink w:anchor="_Toc17059189" w:history="1">
             <w:r>
               <w:rPr>
                 <w:rStyle w:val="Hyperlink"/>
@@ -1972,7 +1966,7 @@
                 <w:noProof/>
                 <w:webHidden/>
               </w:rPr>
-              <w:instrText xml:space="preserve"> PAGEREF _Toc16768383 \h </w:instrText>
+              <w:instrText xml:space="preserve"> PAGEREF _Toc17059189 \h </w:instrText>
             </w:r>
             <w:r>
               <w:rPr>
@@ -2015,7 +2009,7 @@
               <w:szCs w:val="24"/>
             </w:rPr>
           </w:pPr>
-          <w:hyperlink w:anchor="_Toc16768384" w:history="1">
+          <w:hyperlink w:anchor="_Toc17059190" w:history="1">
             <w:r>
               <w:rPr>
                 <w:rStyle w:val="Hyperlink"/>
@@ -2043,7 +2037,7 @@
                 <w:noProof/>
                 <w:webHidden/>
               </w:rPr>
-              <w:instrText xml:space="preserve"> PAGEREF _Toc16768384 \h </w:instrText>
+              <w:instrText xml:space="preserve"> PAGEREF _Toc17059190 \h </w:instrText>
             </w:r>
             <w:r>
               <w:rPr>
@@ -2086,7 +2080,7 @@
               <w:szCs w:val="24"/>
             </w:rPr>
           </w:pPr>
-          <w:hyperlink w:anchor="_Toc16768385" w:history="1">
+          <w:hyperlink w:anchor="_Toc17059191" w:history="1">
             <w:r>
               <w:rPr>
                 <w:rStyle w:val="Hyperlink"/>
@@ -2114,7 +2108,7 @@
                 <w:noProof/>
                 <w:webHidden/>
               </w:rPr>
-              <w:instrText xml:space="preserve"> PAGEREF _Toc16768385 \h </w:instrText>
+              <w:instrText xml:space="preserve"> PAGEREF _Toc17059191 \h </w:instrText>
             </w:r>
             <w:r>
               <w:rPr>
@@ -2160,7 +2154,7 @@
               <w:noProof/>
             </w:rPr>
           </w:pPr>
-          <w:hyperlink w:anchor="_Toc16768386" w:history="1">
+          <w:hyperlink w:anchor="_Toc17059192" w:history="1">
             <w:r>
               <w:rPr>
                 <w:rStyle w:val="Hyperlink"/>
@@ -2188,7 +2182,7 @@
                 <w:noProof/>
                 <w:webHidden/>
               </w:rPr>
-              <w:instrText xml:space="preserve"> PAGEREF _Toc16768386 \h </w:instrText>
+              <w:instrText xml:space="preserve"> PAGEREF _Toc17059192 \h </w:instrText>
             </w:r>
             <w:r>
               <w:rPr>
@@ -2231,7 +2225,7 @@
               <w:szCs w:val="24"/>
             </w:rPr>
           </w:pPr>
-          <w:hyperlink w:anchor="_Toc16768387" w:history="1">
+          <w:hyperlink w:anchor="_Toc17059193" w:history="1">
             <w:r>
               <w:rPr>
                 <w:rStyle w:val="Hyperlink"/>
@@ -2259,7 +2253,7 @@
                 <w:noProof/>
                 <w:webHidden/>
               </w:rPr>
-              <w:instrText xml:space="preserve"> PAGEREF _Toc16768387 \h </w:instrText>
+              <w:instrText xml:space="preserve"> PAGEREF _Toc17059193 \h </w:instrText>
             </w:r>
             <w:r>
               <w:rPr>
@@ -2302,7 +2296,7 @@
               <w:szCs w:val="24"/>
             </w:rPr>
           </w:pPr>
-          <w:hyperlink w:anchor="_Toc16768388" w:history="1">
+          <w:hyperlink w:anchor="_Toc17059194" w:history="1">
             <w:r>
               <w:rPr>
                 <w:rStyle w:val="Hyperlink"/>
@@ -2330,7 +2324,7 @@
                 <w:noProof/>
                 <w:webHidden/>
               </w:rPr>
-              <w:instrText xml:space="preserve"> PAGEREF _Toc16768388 \h </w:instrText>
+              <w:instrText xml:space="preserve"> PAGEREF _Toc17059194 \h </w:instrText>
             </w:r>
             <w:r>
               <w:rPr>
@@ -2373,7 +2367,7 @@
               <w:szCs w:val="24"/>
             </w:rPr>
           </w:pPr>
-          <w:hyperlink w:anchor="_Toc16768389" w:history="1">
+          <w:hyperlink w:anchor="_Toc17059195" w:history="1">
             <w:r>
               <w:rPr>
                 <w:rStyle w:val="Hyperlink"/>
@@ -2401,7 +2395,7 @@
                 <w:noProof/>
                 <w:webHidden/>
               </w:rPr>
-              <w:instrText xml:space="preserve"> PAGEREF _Toc16768389 \h </w:instrText>
+              <w:instrText xml:space="preserve"> PAGEREF _Toc17059195 \h </w:instrText>
             </w:r>
             <w:r>
               <w:rPr>
@@ -2444,7 +2438,7 @@
               <w:szCs w:val="24"/>
             </w:rPr>
           </w:pPr>
-          <w:hyperlink w:anchor="_Toc16768390" w:history="1">
+          <w:hyperlink w:anchor="_Toc17059196" w:history="1">
             <w:r>
               <w:rPr>
                 <w:rStyle w:val="Hyperlink"/>
@@ -2472,7 +2466,7 @@
                 <w:noProof/>
                 <w:webHidden/>
               </w:rPr>
-              <w:instrText xml:space="preserve"> PAGEREF _Toc16768390 \h </w:instrText>
+              <w:instrText xml:space="preserve"> PAGEREF _Toc17059196 \h </w:instrText>
             </w:r>
             <w:r>
               <w:rPr>
@@ -2515,7 +2509,7 @@
               <w:szCs w:val="24"/>
             </w:rPr>
           </w:pPr>
-          <w:hyperlink w:anchor="_Toc16768391" w:history="1">
+          <w:hyperlink w:anchor="_Toc17059197" w:history="1">
             <w:r>
               <w:rPr>
                 <w:rStyle w:val="Hyperlink"/>
@@ -2543,7 +2537,7 @@
                 <w:noProof/>
                 <w:webHidden/>
               </w:rPr>
-              <w:instrText xml:space="preserve"> PAGEREF _Toc16768391 \h </w:instrText>
+              <w:instrText xml:space="preserve"> PAGEREF _Toc17059197 \h </w:instrText>
             </w:r>
             <w:r>
               <w:rPr>
@@ -2586,7 +2580,7 @@
               <w:szCs w:val="24"/>
             </w:rPr>
           </w:pPr>
-          <w:hyperlink w:anchor="_Toc16768392" w:history="1">
+          <w:hyperlink w:anchor="_Toc17059198" w:history="1">
             <w:r>
               <w:rPr>
                 <w:rStyle w:val="Hyperlink"/>
@@ -2614,7 +2608,7 @@
                 <w:noProof/>
                 <w:webHidden/>
               </w:rPr>
-              <w:instrText xml:space="preserve"> PAGEREF _Toc16768392 \h </w:instrText>
+              <w:instrText xml:space="preserve"> PAGEREF _Toc17059198 \h </w:instrText>
             </w:r>
             <w:r>
               <w:rPr>
@@ -2660,7 +2654,7 @@
               <w:noProof/>
             </w:rPr>
           </w:pPr>
-          <w:hyperlink w:anchor="_Toc16768393" w:history="1">
+          <w:hyperlink w:anchor="_Toc17059199" w:history="1">
             <w:r>
               <w:rPr>
                 <w:rStyle w:val="Hyperlink"/>
@@ -2688,7 +2682,7 @@
                 <w:noProof/>
                 <w:webHidden/>
               </w:rPr>
-              <w:instrText xml:space="preserve"> PAGEREF _Toc16768393 \h </w:instrText>
+              <w:instrText xml:space="preserve"> PAGEREF _Toc17059199 \h </w:instrText>
             </w:r>
             <w:r>
               <w:rPr>
@@ -2734,7 +2728,7 @@
               <w:noProof/>
             </w:rPr>
           </w:pPr>
-          <w:hyperlink w:anchor="_Toc16768394" w:history="1">
+          <w:hyperlink w:anchor="_Toc17059200" w:history="1">
             <w:r>
               <w:rPr>
                 <w:rStyle w:val="Hyperlink"/>
@@ -2762,7 +2756,7 @@
                 <w:noProof/>
                 <w:webHidden/>
               </w:rPr>
-              <w:instrText xml:space="preserve"> PAGEREF _Toc16768394 \h </w:instrText>
+              <w:instrText xml:space="preserve"> PAGEREF _Toc17059200 \h </w:instrText>
             </w:r>
             <w:r>
               <w:rPr>
@@ -2833,7 +2827,7 @@
         </w:rPr>
       </w:pPr>
       <w:bookmarkStart w:id="1" w:name="_Toc15461855"/>
-      <w:bookmarkStart w:id="2" w:name="_Toc16768357"/>
+      <w:bookmarkStart w:id="2" w:name="_Toc17059163"/>
       <w:r>
         <w:rPr>
           <w:rFonts w:asciiTheme="minorHAnsi" w:hAnsiTheme="minorHAnsi" w:cstheme="minorHAnsi"/>
@@ -3965,7 +3959,7 @@
         </w:rPr>
       </w:pPr>
       <w:bookmarkStart w:id="3" w:name="_Toc15461856"/>
-      <w:bookmarkStart w:id="4" w:name="_Toc16768358"/>
+      <w:bookmarkStart w:id="4" w:name="_Toc17059164"/>
       <w:r>
         <w:rPr>
           <w:rFonts w:asciiTheme="minorHAnsi" w:hAnsiTheme="minorHAnsi" w:cstheme="minorHAnsi"/>
@@ -3983,7 +3977,7 @@
         </w:rPr>
       </w:pPr>
       <w:bookmarkStart w:id="5" w:name="_Toc15461857"/>
-      <w:bookmarkStart w:id="6" w:name="_Toc16768359"/>
+      <w:bookmarkStart w:id="6" w:name="_Toc17059165"/>
       <w:r>
         <w:rPr>
           <w:rFonts w:asciiTheme="minorHAnsi" w:hAnsiTheme="minorHAnsi" w:cstheme="minorHAnsi"/>
@@ -5046,7 +5040,7 @@
           <w:rFonts w:asciiTheme="minorHAnsi" w:hAnsiTheme="minorHAnsi" w:cstheme="minorHAnsi"/>
         </w:rPr>
       </w:pPr>
-      <w:bookmarkStart w:id="7" w:name="_Toc16768360"/>
+      <w:bookmarkStart w:id="7" w:name="_Toc17059166"/>
       <w:r>
         <w:rPr>
           <w:rFonts w:asciiTheme="minorHAnsi" w:hAnsiTheme="minorHAnsi" w:cstheme="minorHAnsi"/>
@@ -5308,7 +5302,7 @@
         </w:rPr>
       </w:pPr>
       <w:bookmarkStart w:id="8" w:name="_Toc15461858"/>
-      <w:bookmarkStart w:id="9" w:name="_Toc16768361"/>
+      <w:bookmarkStart w:id="9" w:name="_Toc17059167"/>
       <w:r>
         <w:rPr>
           <w:rFonts w:asciiTheme="minorHAnsi" w:hAnsiTheme="minorHAnsi" w:cstheme="minorHAnsi"/>
@@ -6140,7 +6134,7 @@
         </w:rPr>
       </w:pPr>
       <w:bookmarkStart w:id="10" w:name="_Toc15461860"/>
-      <w:bookmarkStart w:id="11" w:name="_Toc16768362"/>
+      <w:bookmarkStart w:id="11" w:name="_Toc17059168"/>
       <w:r>
         <w:rPr>
           <w:rFonts w:asciiTheme="minorHAnsi" w:hAnsiTheme="minorHAnsi" w:cstheme="minorHAnsi"/>
@@ -6527,7 +6521,7 @@
         </w:rPr>
       </w:pPr>
       <w:bookmarkStart w:id="12" w:name="_Toc15461861"/>
-      <w:bookmarkStart w:id="13" w:name="_Toc16768363"/>
+      <w:bookmarkStart w:id="13" w:name="_Toc17059169"/>
       <w:r>
         <w:rPr>
           <w:rFonts w:asciiTheme="minorHAnsi" w:hAnsiTheme="minorHAnsi" w:cstheme="minorHAnsi"/>
@@ -7073,7 +7067,7 @@
         </w:rPr>
       </w:pPr>
       <w:bookmarkStart w:id="14" w:name="_Toc15461862"/>
-      <w:bookmarkStart w:id="15" w:name="_Toc16768364"/>
+      <w:bookmarkStart w:id="15" w:name="_Toc17059170"/>
       <w:r>
         <w:rPr>
           <w:rFonts w:asciiTheme="minorHAnsi" w:hAnsiTheme="minorHAnsi" w:cstheme="minorHAnsi"/>
@@ -8048,7 +8042,7 @@
           <w:rFonts w:asciiTheme="minorHAnsi" w:hAnsiTheme="minorHAnsi" w:cstheme="minorHAnsi"/>
         </w:rPr>
       </w:pPr>
-      <w:bookmarkStart w:id="16" w:name="_Toc16768365"/>
+      <w:bookmarkStart w:id="16" w:name="_Toc17059171"/>
       <w:r>
         <w:rPr>
           <w:rFonts w:asciiTheme="minorHAnsi" w:hAnsiTheme="minorHAnsi" w:cstheme="minorHAnsi"/>
@@ -8203,7 +8197,7 @@
           <w:rFonts w:asciiTheme="minorHAnsi" w:hAnsiTheme="minorHAnsi" w:cstheme="minorHAnsi"/>
         </w:rPr>
       </w:pPr>
-      <w:bookmarkStart w:id="17" w:name="_Toc16768366"/>
+      <w:bookmarkStart w:id="17" w:name="_Toc17059172"/>
       <w:r>
         <w:rPr>
           <w:rFonts w:asciiTheme="minorHAnsi" w:hAnsiTheme="minorHAnsi" w:cstheme="minorHAnsi"/>
@@ -8410,25 +8404,7 @@
           <w:sz w:val="22"/>
           <w:szCs w:val="22"/>
         </w:rPr>
-        <w:t xml:space="preserve">regnant rats exposed to 100 or 200 </w:t>
-      </w:r>
-      <w:proofErr w:type="spellStart"/>
-      <w:r>
-        <w:rPr>
-          <w:rFonts w:asciiTheme="minorHAnsi" w:hAnsiTheme="minorHAnsi" w:cstheme="minorHAnsi"/>
-          <w:sz w:val="22"/>
-          <w:szCs w:val="22"/>
-        </w:rPr>
-        <w:t>ug</w:t>
-      </w:r>
-      <w:proofErr w:type="spellEnd"/>
-      <w:r>
-        <w:rPr>
-          <w:rFonts w:asciiTheme="minorHAnsi" w:hAnsiTheme="minorHAnsi" w:cstheme="minorHAnsi"/>
-          <w:sz w:val="22"/>
-          <w:szCs w:val="22"/>
-        </w:rPr>
-        <w:t xml:space="preserve">/kg body weight/ day of dexamethasone starting at E15 showed increased placental GLUT1 protein expression by 1.6 and 1.9 fold, respectively at E21 indicating a dose-dependent effect </w:t>
+        <w:t xml:space="preserve">regnant rats exposed to 100 or 200 ug/kg body weight/ day of dexamethasone starting at E15 showed increased placental GLUT1 protein expression by 1.6 and 1.9 fold, respectively at E21 indicating a dose-dependent effect </w:t>
       </w:r>
       <w:r>
         <w:rPr>
@@ -9422,7 +9398,7 @@
           <w:rFonts w:asciiTheme="minorHAnsi" w:hAnsiTheme="minorHAnsi" w:cstheme="minorHAnsi"/>
         </w:rPr>
       </w:pPr>
-      <w:bookmarkStart w:id="18" w:name="_Toc16768367"/>
+      <w:bookmarkStart w:id="18" w:name="_Toc17059173"/>
       <w:r>
         <w:rPr>
           <w:rFonts w:asciiTheme="minorHAnsi" w:hAnsiTheme="minorHAnsi" w:cstheme="minorHAnsi"/>
@@ -10250,25 +10226,7 @@
           <w:sz w:val="22"/>
           <w:szCs w:val="22"/>
         </w:rPr>
-        <w:t xml:space="preserve">This indicates a potential long-term effect of midgestational dexamethasone exposure on placental system </w:t>
-      </w:r>
-      <w:proofErr w:type="spellStart"/>
-      <w:r>
-        <w:rPr>
-          <w:rFonts w:asciiTheme="minorHAnsi" w:hAnsiTheme="minorHAnsi" w:cstheme="minorHAnsi"/>
-          <w:sz w:val="22"/>
-          <w:szCs w:val="22"/>
-        </w:rPr>
-        <w:t>A</w:t>
-      </w:r>
-      <w:proofErr w:type="spellEnd"/>
-      <w:r>
-        <w:rPr>
-          <w:rFonts w:asciiTheme="minorHAnsi" w:hAnsiTheme="minorHAnsi" w:cstheme="minorHAnsi"/>
-          <w:sz w:val="22"/>
-          <w:szCs w:val="22"/>
-        </w:rPr>
-        <w:t xml:space="preserve"> amino acid transfer </w:t>
+        <w:t xml:space="preserve">This indicates a potential long-term effect of midgestational dexamethasone exposure on placental system A amino acid transfer </w:t>
       </w:r>
       <w:r>
         <w:rPr>
@@ -11806,23 +11764,13 @@
           <w:szCs w:val="22"/>
         </w:rPr>
       </w:pPr>
-      <w:proofErr w:type="spellStart"/>
-      <w:r>
-        <w:rPr>
-          <w:rFonts w:asciiTheme="minorHAnsi" w:hAnsiTheme="minorHAnsi" w:cstheme="minorHAnsi"/>
-          <w:sz w:val="22"/>
-          <w:szCs w:val="22"/>
-        </w:rPr>
-        <w:t>BeWo</w:t>
-      </w:r>
-      <w:proofErr w:type="spellEnd"/>
-      <w:r>
-        <w:rPr>
-          <w:rFonts w:asciiTheme="minorHAnsi" w:hAnsiTheme="minorHAnsi" w:cstheme="minorHAnsi"/>
-          <w:sz w:val="22"/>
-          <w:szCs w:val="22"/>
-        </w:rPr>
-        <w:t xml:space="preserve"> choriocarcinoma human placental cell lines showed higher radiolabeled sodium-dependent amino acid transfer between membranes when incubated with 1000nM cortisol </w:t>
+      <w:r>
+        <w:rPr>
+          <w:rFonts w:asciiTheme="minorHAnsi" w:hAnsiTheme="minorHAnsi" w:cstheme="minorHAnsi"/>
+          <w:sz w:val="22"/>
+          <w:szCs w:val="22"/>
+        </w:rPr>
+        <w:t xml:space="preserve">BeWo choriocarcinoma human placental cell lines showed higher radiolabeled sodium-dependent amino acid transfer between membranes when incubated with 1000nM cortisol </w:t>
       </w:r>
       <w:r>
         <w:rPr>
@@ -11890,43 +11838,7 @@
           <w:sz w:val="22"/>
           <w:szCs w:val="22"/>
         </w:rPr>
-        <w:t xml:space="preserve">. SNAT1 mRNA expression was unchanged when </w:t>
-      </w:r>
-      <w:proofErr w:type="spellStart"/>
-      <w:r>
-        <w:rPr>
-          <w:rFonts w:asciiTheme="minorHAnsi" w:hAnsiTheme="minorHAnsi" w:cstheme="minorHAnsi"/>
-          <w:sz w:val="22"/>
-          <w:szCs w:val="22"/>
-        </w:rPr>
-        <w:t>BeWo</w:t>
-      </w:r>
-      <w:proofErr w:type="spellEnd"/>
-      <w:r>
-        <w:rPr>
-          <w:rFonts w:asciiTheme="minorHAnsi" w:hAnsiTheme="minorHAnsi" w:cstheme="minorHAnsi"/>
-          <w:sz w:val="22"/>
-          <w:szCs w:val="22"/>
-        </w:rPr>
-        <w:t xml:space="preserve"> cells were incubated with cortisol at 20, 50, 1000, and 2500 </w:t>
-      </w:r>
-      <w:proofErr w:type="spellStart"/>
-      <w:r>
-        <w:rPr>
-          <w:rFonts w:asciiTheme="minorHAnsi" w:hAnsiTheme="minorHAnsi" w:cstheme="minorHAnsi"/>
-          <w:sz w:val="22"/>
-          <w:szCs w:val="22"/>
-        </w:rPr>
-        <w:t>nM</w:t>
-      </w:r>
-      <w:proofErr w:type="spellEnd"/>
-      <w:r>
-        <w:rPr>
-          <w:rFonts w:asciiTheme="minorHAnsi" w:hAnsiTheme="minorHAnsi" w:cstheme="minorHAnsi"/>
-          <w:sz w:val="22"/>
-          <w:szCs w:val="22"/>
-        </w:rPr>
-        <w:t xml:space="preserve">, but SNAT2 mRNA expression increased by 21% and 30% when incubated with cortisol at </w:t>
+        <w:t xml:space="preserve">. SNAT1 mRNA expression was unchanged when BeWo cells were incubated with cortisol at 20, 50, 1000, and 2500 nM, but SNAT2 mRNA expression increased by 21% and 30% when incubated with cortisol at </w:t>
       </w:r>
       <w:r>
         <w:rPr>
@@ -12156,7 +12068,7 @@
           <w:rFonts w:asciiTheme="minorHAnsi" w:hAnsiTheme="minorHAnsi" w:cstheme="minorHAnsi"/>
         </w:rPr>
       </w:pPr>
-      <w:bookmarkStart w:id="19" w:name="_Toc16768368"/>
+      <w:bookmarkStart w:id="19" w:name="_Toc17059174"/>
       <w:r>
         <w:rPr>
           <w:rFonts w:asciiTheme="minorHAnsi" w:hAnsiTheme="minorHAnsi" w:cstheme="minorHAnsi"/>
@@ -12881,25 +12793,7 @@
           <w:sz w:val="22"/>
           <w:szCs w:val="22"/>
         </w:rPr>
-        <w:t>Additionally, LDL receptor protein levels were reduced in placentas from pregnancies with IUGR (</w:t>
-      </w:r>
-      <w:proofErr w:type="spellStart"/>
-      <w:r>
-        <w:rPr>
-          <w:rFonts w:asciiTheme="minorHAnsi" w:hAnsiTheme="minorHAnsi" w:cstheme="minorHAnsi"/>
-          <w:sz w:val="22"/>
-          <w:szCs w:val="22"/>
-        </w:rPr>
-        <w:t>Wadsack</w:t>
-      </w:r>
-      <w:proofErr w:type="spellEnd"/>
-      <w:r>
-        <w:rPr>
-          <w:rFonts w:asciiTheme="minorHAnsi" w:hAnsiTheme="minorHAnsi" w:cstheme="minorHAnsi"/>
-          <w:sz w:val="22"/>
-          <w:szCs w:val="22"/>
-        </w:rPr>
-        <w:t xml:space="preserve"> et al., 2007).</w:t>
+        <w:t>Additionally, LDL receptor protein levels were reduced in placentas from pregnancies with IUGR (Wadsack et al., 2007).</w:t>
       </w:r>
     </w:p>
     <w:p>
@@ -13046,7 +12940,7 @@
         </w:rPr>
       </w:pPr>
       <w:bookmarkStart w:id="20" w:name="_Toc15461864"/>
-      <w:bookmarkStart w:id="21" w:name="_Toc16768369"/>
+      <w:bookmarkStart w:id="21" w:name="_Toc17059175"/>
       <w:r>
         <w:rPr>
           <w:rFonts w:asciiTheme="minorHAnsi" w:hAnsiTheme="minorHAnsi" w:cstheme="minorHAnsi"/>
@@ -13466,25 +13360,7 @@
           <w:sz w:val="22"/>
           <w:szCs w:val="22"/>
         </w:rPr>
-        <w:t xml:space="preserve">Mice exposed to corticosterone at E11-E16 had reduced </w:t>
-      </w:r>
-      <w:proofErr w:type="spellStart"/>
-      <w:r>
-        <w:rPr>
-          <w:rFonts w:asciiTheme="minorHAnsi" w:hAnsiTheme="minorHAnsi" w:cstheme="minorHAnsi"/>
-          <w:sz w:val="22"/>
-          <w:szCs w:val="22"/>
-        </w:rPr>
-        <w:t>pAKT</w:t>
-      </w:r>
-      <w:proofErr w:type="spellEnd"/>
-      <w:r>
-        <w:rPr>
-          <w:rFonts w:asciiTheme="minorHAnsi" w:hAnsiTheme="minorHAnsi" w:cstheme="minorHAnsi"/>
-          <w:sz w:val="22"/>
-          <w:szCs w:val="22"/>
-        </w:rPr>
-        <w:t xml:space="preserve"> levels</w:t>
+        <w:t>Mice exposed to corticosterone at E11-E16 had reduced pAKT levels</w:t>
       </w:r>
       <w:r>
         <w:rPr>
@@ -13611,7 +13487,7 @@
           <w:rFonts w:asciiTheme="minorHAnsi" w:hAnsiTheme="minorHAnsi" w:cstheme="minorHAnsi"/>
         </w:rPr>
       </w:pPr>
-      <w:bookmarkStart w:id="22" w:name="_Toc16768370"/>
+      <w:bookmarkStart w:id="22" w:name="_Toc17059176"/>
       <w:r>
         <w:rPr>
           <w:rFonts w:asciiTheme="minorHAnsi" w:hAnsiTheme="minorHAnsi" w:cstheme="minorHAnsi"/>
@@ -14148,7 +14024,7 @@
         </w:rPr>
       </w:pPr>
       <w:bookmarkStart w:id="23" w:name="_Toc15461867"/>
-      <w:bookmarkStart w:id="24" w:name="_Toc16768371"/>
+      <w:bookmarkStart w:id="24" w:name="_Toc17059177"/>
       <w:r>
         <w:rPr>
           <w:rFonts w:asciiTheme="minorHAnsi" w:hAnsiTheme="minorHAnsi" w:cstheme="minorHAnsi"/>
@@ -15600,11 +15476,12 @@
         </w:rPr>
       </w:pPr>
       <w:bookmarkStart w:id="25" w:name="_Toc15461868"/>
-      <w:bookmarkStart w:id="26" w:name="_Toc16768372"/>
-      <w:r>
-        <w:rPr>
-          <w:rFonts w:asciiTheme="minorHAnsi" w:hAnsiTheme="minorHAnsi" w:cstheme="minorHAnsi"/>
-        </w:rPr>
+      <w:bookmarkStart w:id="26" w:name="_Toc17059178"/>
+      <w:r>
+        <w:rPr>
+          <w:rFonts w:asciiTheme="minorHAnsi" w:hAnsiTheme="minorHAnsi" w:cstheme="minorHAnsi"/>
+        </w:rPr>
+        <w:lastRenderedPageBreak/>
         <w:t>Experimental Design</w:t>
       </w:r>
       <w:bookmarkEnd w:id="25"/>
@@ -15663,9 +15540,105 @@
           <w:rFonts w:asciiTheme="minorHAnsi" w:hAnsiTheme="minorHAnsi" w:cstheme="minorHAnsi"/>
           <w:sz w:val="22"/>
           <w:szCs w:val="22"/>
-          <w:highlight w:val="red"/>
-        </w:rPr>
-        <w:t>n=X females and males /per group</w:t>
+        </w:rPr>
+        <w:t xml:space="preserve">a total of </w:t>
+      </w:r>
+      <w:r>
+        <w:rPr>
+          <w:rFonts w:asciiTheme="minorHAnsi" w:hAnsiTheme="minorHAnsi" w:cstheme="minorHAnsi"/>
+          <w:sz w:val="22"/>
+          <w:szCs w:val="22"/>
+        </w:rPr>
+        <w:t xml:space="preserve">80 female and 80 male </w:t>
+      </w:r>
+      <w:r>
+        <w:rPr>
+          <w:rFonts w:asciiTheme="minorHAnsi" w:hAnsiTheme="minorHAnsi" w:cstheme="minorHAnsi"/>
+          <w:sz w:val="22"/>
+          <w:szCs w:val="22"/>
+        </w:rPr>
+        <w:t>mice (</w:t>
+      </w:r>
+      <w:r>
+        <w:rPr>
+          <w:rFonts w:asciiTheme="minorHAnsi" w:hAnsiTheme="minorHAnsi" w:cstheme="minorHAnsi"/>
+          <w:sz w:val="22"/>
+          <w:szCs w:val="22"/>
+        </w:rPr>
+        <w:t>n=</w:t>
+      </w:r>
+      <w:r>
+        <w:rPr>
+          <w:rFonts w:asciiTheme="minorHAnsi" w:hAnsiTheme="minorHAnsi" w:cstheme="minorHAnsi"/>
+          <w:sz w:val="22"/>
+          <w:szCs w:val="22"/>
+        </w:rPr>
+        <w:t>1</w:t>
+      </w:r>
+      <w:r>
+        <w:rPr>
+          <w:rFonts w:asciiTheme="minorHAnsi" w:hAnsiTheme="minorHAnsi" w:cstheme="minorHAnsi"/>
+          <w:sz w:val="22"/>
+          <w:szCs w:val="22"/>
+        </w:rPr>
+        <w:t xml:space="preserve">0 </w:t>
+      </w:r>
+      <w:r>
+        <w:rPr>
+          <w:rFonts w:asciiTheme="minorHAnsi" w:hAnsiTheme="minorHAnsi" w:cstheme="minorHAnsi"/>
+          <w:sz w:val="22"/>
+          <w:szCs w:val="22"/>
+        </w:rPr>
+        <w:t xml:space="preserve">females </w:t>
+      </w:r>
+      <w:r>
+        <w:rPr>
+          <w:rFonts w:asciiTheme="minorHAnsi" w:hAnsiTheme="minorHAnsi" w:cstheme="minorHAnsi"/>
+          <w:sz w:val="22"/>
+          <w:szCs w:val="22"/>
+        </w:rPr>
+        <w:t>and 1</w:t>
+      </w:r>
+      <w:r>
+        <w:rPr>
+          <w:rFonts w:asciiTheme="minorHAnsi" w:hAnsiTheme="minorHAnsi" w:cstheme="minorHAnsi"/>
+          <w:sz w:val="22"/>
+          <w:szCs w:val="22"/>
+        </w:rPr>
+        <w:t>0</w:t>
+      </w:r>
+      <w:r>
+        <w:rPr>
+          <w:rFonts w:asciiTheme="minorHAnsi" w:hAnsiTheme="minorHAnsi" w:cstheme="minorHAnsi"/>
+          <w:sz w:val="22"/>
+          <w:szCs w:val="22"/>
+        </w:rPr>
+        <w:t xml:space="preserve"> males </w:t>
+      </w:r>
+      <w:r>
+        <w:rPr>
+          <w:rFonts w:asciiTheme="minorHAnsi" w:hAnsiTheme="minorHAnsi" w:cstheme="minorHAnsi"/>
+          <w:sz w:val="22"/>
+          <w:szCs w:val="22"/>
+        </w:rPr>
+        <w:t>per group</w:t>
+      </w:r>
+      <w:r>
+        <w:rPr>
+          <w:rFonts w:asciiTheme="minorHAnsi" w:hAnsiTheme="minorHAnsi" w:cstheme="minorHAnsi"/>
+          <w:sz w:val="22"/>
+          <w:szCs w:val="22"/>
+        </w:rPr>
+        <w:t>- 8 groups total)</w:t>
+      </w:r>
+      <w:r>
+        <w:rPr>
+          <w:rStyle w:val="FootnoteReference"/>
+          <w:rFonts w:asciiTheme="minorHAnsi" w:hAnsiTheme="minorHAnsi" w:cstheme="minorHAnsi"/>
+          <w:sz w:val="22"/>
+          <w:szCs w:val="22"/>
+        </w:rPr>
+        <w:footnoteReference w:id="2"/>
       </w:r>
       <w:r>
         <w:rPr>
@@ -15681,6 +15654,14 @@
           <w:sz w:val="22"/>
           <w:szCs w:val="22"/>
         </w:rPr>
+        <w:t xml:space="preserve">that are </w:t>
+      </w:r>
+      <w:r>
+        <w:rPr>
+          <w:rFonts w:asciiTheme="minorHAnsi" w:hAnsiTheme="minorHAnsi" w:cstheme="minorHAnsi"/>
+          <w:sz w:val="22"/>
+          <w:szCs w:val="22"/>
+        </w:rPr>
         <w:t>8</w:t>
       </w:r>
       <w:r>
@@ -15689,7 +15670,15 @@
           <w:sz w:val="22"/>
           <w:szCs w:val="22"/>
         </w:rPr>
-        <w:t xml:space="preserve"> week-old C57BL/6 virgin mice </w:t>
+        <w:t xml:space="preserve"> </w:t>
+      </w:r>
+      <w:r>
+        <w:rPr>
+          <w:rFonts w:asciiTheme="minorHAnsi" w:hAnsiTheme="minorHAnsi" w:cstheme="minorHAnsi"/>
+          <w:sz w:val="22"/>
+          <w:szCs w:val="22"/>
+        </w:rPr>
+        <w:t xml:space="preserve">week-old C57BL/6 virgin mice </w:t>
       </w:r>
       <w:r>
         <w:rPr>
@@ -15778,16 +15767,7 @@
           <w:sz w:val="22"/>
           <w:szCs w:val="22"/>
         </w:rPr>
-        <w:t xml:space="preserve">, to assess placental morphology </w:t>
-      </w:r>
-      <w:r>
-        <w:rPr>
-          <w:rFonts w:asciiTheme="minorHAnsi" w:hAnsiTheme="minorHAnsi" w:cstheme="minorHAnsi"/>
-          <w:sz w:val="22"/>
-          <w:szCs w:val="22"/>
-        </w:rPr>
-        <w:lastRenderedPageBreak/>
-        <w:t>(at E14.5) and effects on offspring (at delivery).</w:t>
+        <w:t>, to assess placental morphology (at E14.5) and effects on offspring (at delivery).</w:t>
       </w:r>
       <w:r>
         <w:rPr>
@@ -16600,7 +16580,6 @@
         </w:rPr>
         <w:t xml:space="preserve">For groups of Cohort A (receiving </w:t>
       </w:r>
-      <w:proofErr w:type="spellStart"/>
       <w:r>
         <w:rPr>
           <w:rFonts w:asciiTheme="minorHAnsi" w:hAnsiTheme="minorHAnsi" w:cstheme="minorHAnsi"/>
@@ -16615,16 +16594,7 @@
           <w:sz w:val="22"/>
           <w:szCs w:val="22"/>
         </w:rPr>
-        <w:t>ex</w:t>
-      </w:r>
-      <w:proofErr w:type="spellEnd"/>
-      <w:r>
-        <w:rPr>
-          <w:rFonts w:asciiTheme="minorHAnsi" w:hAnsiTheme="minorHAnsi" w:cstheme="minorHAnsi"/>
-          <w:sz w:val="22"/>
-          <w:szCs w:val="22"/>
-        </w:rPr>
-        <w:t xml:space="preserve"> or water a week prior to conception), </w:t>
+        <w:t xml:space="preserve">ex or water a week prior to conception), </w:t>
       </w:r>
       <w:r>
         <w:rPr>
@@ -16682,7 +16652,6 @@
         </w:rPr>
         <w:t xml:space="preserve">For groups of Cohort B (receiving </w:t>
       </w:r>
-      <w:proofErr w:type="spellStart"/>
       <w:r>
         <w:rPr>
           <w:rFonts w:asciiTheme="minorHAnsi" w:hAnsiTheme="minorHAnsi" w:cstheme="minorHAnsi"/>
@@ -16697,16 +16666,7 @@
           <w:sz w:val="22"/>
           <w:szCs w:val="22"/>
         </w:rPr>
-        <w:t>ex</w:t>
-      </w:r>
-      <w:proofErr w:type="spellEnd"/>
-      <w:r>
-        <w:rPr>
-          <w:rFonts w:asciiTheme="minorHAnsi" w:hAnsiTheme="minorHAnsi" w:cstheme="minorHAnsi"/>
-          <w:sz w:val="22"/>
-          <w:szCs w:val="22"/>
-        </w:rPr>
-        <w:t xml:space="preserve"> or Water at conception), mice will be mated</w:t>
+        <w:t>ex or Water at conception), mice will be mated</w:t>
       </w:r>
       <w:r>
         <w:rPr>
@@ -16988,7 +16948,16 @@
           <w:sz w:val="22"/>
           <w:szCs w:val="22"/>
         </w:rPr>
-        <w:t>. Placental and fetal weights will be collected. Placentas will be snap frozen in liquid nitrogen while some will be embedded in paraffin for histology.</w:t>
+        <w:t xml:space="preserve">. Placental and fetal weights will be collected. Placentas will be snap frozen in liquid nitrogen while some </w:t>
+      </w:r>
+      <w:r>
+        <w:rPr>
+          <w:rFonts w:asciiTheme="minorHAnsi" w:hAnsiTheme="minorHAnsi" w:cstheme="minorHAnsi"/>
+          <w:sz w:val="22"/>
+          <w:szCs w:val="22"/>
+        </w:rPr>
+        <w:lastRenderedPageBreak/>
+        <w:t>will be embedded in paraffin for histology.</w:t>
       </w:r>
       <w:r>
         <w:rPr>
@@ -17048,7 +17017,6 @@
         </w:rPr>
         <w:t xml:space="preserve">Water and </w:t>
       </w:r>
-      <w:proofErr w:type="spellStart"/>
       <w:r>
         <w:rPr>
           <w:rFonts w:asciiTheme="minorHAnsi" w:hAnsiTheme="minorHAnsi" w:cstheme="minorHAnsi"/>
@@ -17063,16 +17031,7 @@
           <w:sz w:val="22"/>
           <w:szCs w:val="22"/>
         </w:rPr>
-        <w:t>ex</w:t>
-      </w:r>
-      <w:proofErr w:type="spellEnd"/>
-      <w:r>
-        <w:rPr>
-          <w:rFonts w:asciiTheme="minorHAnsi" w:hAnsiTheme="minorHAnsi" w:cstheme="minorHAnsi"/>
-          <w:sz w:val="22"/>
-          <w:szCs w:val="22"/>
-        </w:rPr>
-        <w:t xml:space="preserve"> groups that will complete their pregnancy and deliver their pups will have </w:t>
+        <w:t xml:space="preserve">ex groups that will complete their pregnancy and deliver their pups will have </w:t>
       </w:r>
       <w:r>
         <w:rPr>
@@ -17089,25 +17048,7 @@
           <w:sz w:val="22"/>
           <w:szCs w:val="22"/>
         </w:rPr>
-        <w:t xml:space="preserve">access to normal chow diet and will be placed on regular water immediately after parturition and during lactation (no </w:t>
-      </w:r>
-      <w:proofErr w:type="spellStart"/>
-      <w:r>
-        <w:rPr>
-          <w:rFonts w:asciiTheme="minorHAnsi" w:hAnsiTheme="minorHAnsi" w:cstheme="minorHAnsi"/>
-          <w:sz w:val="22"/>
-          <w:szCs w:val="22"/>
-        </w:rPr>
-        <w:t>dex</w:t>
-      </w:r>
-      <w:proofErr w:type="spellEnd"/>
-      <w:r>
-        <w:rPr>
-          <w:rFonts w:asciiTheme="minorHAnsi" w:hAnsiTheme="minorHAnsi" w:cstheme="minorHAnsi"/>
-          <w:sz w:val="22"/>
-          <w:szCs w:val="22"/>
-        </w:rPr>
-        <w:t xml:space="preserve"> exposure during lactation). </w:t>
+        <w:t xml:space="preserve">access to normal chow diet and will be placed on regular water immediately after parturition and during lactation (no dex exposure during lactation). </w:t>
       </w:r>
       <w:r>
         <w:rPr>
@@ -17148,34 +17089,7 @@
           <w:sz w:val="22"/>
           <w:szCs w:val="22"/>
         </w:rPr>
-        <w:t xml:space="preserve">access to normal chow diet and water. Their water and food intake </w:t>
-      </w:r>
-      <w:r>
-        <w:rPr>
-          <w:rFonts w:asciiTheme="minorHAnsi" w:hAnsiTheme="minorHAnsi" w:cstheme="minorHAnsi"/>
-          <w:sz w:val="22"/>
-          <w:szCs w:val="22"/>
-        </w:rPr>
-        <w:lastRenderedPageBreak/>
-        <w:t xml:space="preserve">will be assessed weekly. They will further undergo body composition analysis by </w:t>
-      </w:r>
-      <w:proofErr w:type="spellStart"/>
-      <w:r>
-        <w:rPr>
-          <w:rFonts w:asciiTheme="minorHAnsi" w:hAnsiTheme="minorHAnsi" w:cstheme="minorHAnsi"/>
-          <w:sz w:val="22"/>
-          <w:szCs w:val="22"/>
-        </w:rPr>
-        <w:t>echoMRI</w:t>
-      </w:r>
-      <w:proofErr w:type="spellEnd"/>
-      <w:r>
-        <w:rPr>
-          <w:rFonts w:asciiTheme="minorHAnsi" w:hAnsiTheme="minorHAnsi" w:cstheme="minorHAnsi"/>
-          <w:sz w:val="22"/>
-          <w:szCs w:val="22"/>
-        </w:rPr>
-        <w:t xml:space="preserve"> at weaning and weekly thereafter</w:t>
+        <w:t>access to normal chow diet and water. Their water and food intake will be assessed weekly. They will further undergo body composition analysis by echoMRI at weaning and weekly thereafter</w:t>
       </w:r>
       <w:r>
         <w:rPr>
@@ -17287,43 +17201,7 @@
           <w:sz w:val="22"/>
           <w:szCs w:val="22"/>
         </w:rPr>
-        <w:t>. Offspring fat pads (</w:t>
-      </w:r>
-      <w:proofErr w:type="spellStart"/>
-      <w:r>
-        <w:rPr>
-          <w:rFonts w:asciiTheme="minorHAnsi" w:hAnsiTheme="minorHAnsi" w:cstheme="minorHAnsi"/>
-          <w:sz w:val="22"/>
-          <w:szCs w:val="22"/>
-        </w:rPr>
-        <w:t>gWAT</w:t>
-      </w:r>
-      <w:proofErr w:type="spellEnd"/>
-      <w:r>
-        <w:rPr>
-          <w:rFonts w:asciiTheme="minorHAnsi" w:hAnsiTheme="minorHAnsi" w:cstheme="minorHAnsi"/>
-          <w:sz w:val="22"/>
-          <w:szCs w:val="22"/>
-        </w:rPr>
-        <w:t xml:space="preserve"> and </w:t>
-      </w:r>
-      <w:proofErr w:type="spellStart"/>
-      <w:r>
-        <w:rPr>
-          <w:rFonts w:asciiTheme="minorHAnsi" w:hAnsiTheme="minorHAnsi" w:cstheme="minorHAnsi"/>
-          <w:sz w:val="22"/>
-          <w:szCs w:val="22"/>
-        </w:rPr>
-        <w:t>iWAT</w:t>
-      </w:r>
-      <w:proofErr w:type="spellEnd"/>
-      <w:r>
-        <w:rPr>
-          <w:rFonts w:asciiTheme="minorHAnsi" w:hAnsiTheme="minorHAnsi" w:cstheme="minorHAnsi"/>
-          <w:sz w:val="22"/>
-          <w:szCs w:val="22"/>
-        </w:rPr>
-        <w:t>) will be collected and weighed to determine adiposity.</w:t>
+        <w:t>. Offspring fat pads (gWAT and iWAT) will be collected and weighed to determine adiposity.</w:t>
       </w:r>
     </w:p>
     <w:p>
@@ -17463,23 +17341,13 @@
         </w:rPr>
         <w:t xml:space="preserve">. To generate the GR-KO, we will use the </w:t>
       </w:r>
-      <w:proofErr w:type="spellStart"/>
-      <w:r>
-        <w:rPr>
-          <w:rFonts w:asciiTheme="minorHAnsi" w:hAnsiTheme="minorHAnsi" w:cstheme="minorHAnsi"/>
-          <w:sz w:val="22"/>
-          <w:szCs w:val="22"/>
-        </w:rPr>
-        <w:t>Cre-loxP</w:t>
-      </w:r>
-      <w:proofErr w:type="spellEnd"/>
-      <w:r>
-        <w:rPr>
-          <w:rFonts w:asciiTheme="minorHAnsi" w:hAnsiTheme="minorHAnsi" w:cstheme="minorHAnsi"/>
-          <w:sz w:val="22"/>
-          <w:szCs w:val="22"/>
-        </w:rPr>
-        <w:t xml:space="preserve"> recombination technology. </w:t>
+      <w:r>
+        <w:rPr>
+          <w:rFonts w:asciiTheme="minorHAnsi" w:hAnsiTheme="minorHAnsi" w:cstheme="minorHAnsi"/>
+          <w:sz w:val="22"/>
+          <w:szCs w:val="22"/>
+        </w:rPr>
+        <w:t xml:space="preserve">Cre-loxP recombination technology. </w:t>
       </w:r>
       <w:r>
         <w:rPr>
@@ -17846,7 +17714,6 @@
         </w:rPr>
         <w:t xml:space="preserve"> </w:t>
       </w:r>
-      <w:proofErr w:type="spellStart"/>
       <w:r>
         <w:rPr>
           <w:rFonts w:asciiTheme="minorHAnsi" w:hAnsiTheme="minorHAnsi" w:cstheme="minorHAnsi"/>
@@ -17854,9 +17721,16 @@
           <w:szCs w:val="22"/>
           <w:vertAlign w:val="superscript"/>
         </w:rPr>
-        <w:t>fl</w:t>
-      </w:r>
-      <w:proofErr w:type="spellEnd"/>
+        <w:t>fl/fl</w:t>
+      </w:r>
+      <w:r>
+        <w:rPr>
+          <w:rFonts w:asciiTheme="minorHAnsi" w:hAnsiTheme="minorHAnsi" w:cstheme="minorHAnsi"/>
+          <w:sz w:val="22"/>
+          <w:szCs w:val="22"/>
+        </w:rPr>
+        <w:t>;</w:t>
+      </w:r>
       <w:r>
         <w:rPr>
           <w:rFonts w:asciiTheme="minorHAnsi" w:hAnsiTheme="minorHAnsi" w:cstheme="minorHAnsi"/>
@@ -17864,19 +17738,82 @@
           <w:szCs w:val="22"/>
           <w:vertAlign w:val="superscript"/>
         </w:rPr>
-        <w:t>/</w:t>
-      </w:r>
-      <w:proofErr w:type="spellStart"/>
-      <w:r>
-        <w:rPr>
-          <w:rFonts w:asciiTheme="minorHAnsi" w:hAnsiTheme="minorHAnsi" w:cstheme="minorHAnsi"/>
+        <w:t xml:space="preserve"> </w:t>
+      </w:r>
+      <w:r>
+        <w:rPr>
+          <w:rFonts w:asciiTheme="minorHAnsi" w:hAnsiTheme="minorHAnsi" w:cstheme="minorHAnsi"/>
+          <w:i/>
+          <w:sz w:val="22"/>
+          <w:szCs w:val="22"/>
+        </w:rPr>
+        <w:t>Cyp19a1-Cre</w:t>
+      </w:r>
+      <w:r>
+        <w:rPr>
+          <w:rFonts w:asciiTheme="minorHAnsi" w:hAnsiTheme="minorHAnsi" w:cstheme="minorHAnsi"/>
+          <w:i/>
           <w:sz w:val="22"/>
           <w:szCs w:val="22"/>
           <w:vertAlign w:val="superscript"/>
         </w:rPr>
-        <w:t>fl</w:t>
-      </w:r>
-      <w:proofErr w:type="spellEnd"/>
+        <w:t>Tg/</w:t>
+      </w:r>
+      <w:r>
+        <w:rPr>
+          <w:rFonts w:asciiTheme="minorHAnsi" w:hAnsiTheme="minorHAnsi" w:cstheme="minorHAnsi"/>
+          <w:i/>
+          <w:sz w:val="22"/>
+          <w:szCs w:val="22"/>
+          <w:vertAlign w:val="superscript"/>
+        </w:rPr>
+        <w:t xml:space="preserve"> </w:t>
+      </w:r>
+      <w:r>
+        <w:rPr>
+          <w:rFonts w:asciiTheme="minorHAnsi" w:hAnsiTheme="minorHAnsi" w:cstheme="minorHAnsi"/>
+          <w:i/>
+          <w:sz w:val="22"/>
+          <w:szCs w:val="22"/>
+          <w:vertAlign w:val="superscript"/>
+        </w:rPr>
+        <w:t>+</w:t>
+      </w:r>
+      <w:r>
+        <w:rPr>
+          <w:rFonts w:asciiTheme="minorHAnsi" w:hAnsiTheme="minorHAnsi" w:cstheme="minorHAnsi"/>
+          <w:sz w:val="22"/>
+          <w:szCs w:val="22"/>
+        </w:rPr>
+        <w:t>, conditionally heterozygous</w:t>
+      </w:r>
+      <w:r>
+        <w:rPr>
+          <w:rFonts w:asciiTheme="minorHAnsi" w:hAnsiTheme="minorHAnsi" w:cstheme="minorHAnsi"/>
+          <w:i/>
+          <w:sz w:val="22"/>
+          <w:szCs w:val="22"/>
+        </w:rPr>
+        <w:t xml:space="preserve"> </w:t>
+      </w:r>
+      <w:r>
+        <w:rPr>
+          <w:rFonts w:asciiTheme="minorHAnsi" w:hAnsiTheme="minorHAnsi" w:cstheme="minorHAnsi"/>
+          <w:i/>
+          <w:sz w:val="22"/>
+          <w:szCs w:val="22"/>
+        </w:rPr>
+        <w:t xml:space="preserve">Nr3c1 </w:t>
+      </w:r>
+      <w:r>
+        <w:rPr>
+          <w:rFonts w:asciiTheme="minorHAnsi" w:hAnsiTheme="minorHAnsi" w:cstheme="minorHAnsi"/>
+          <w:sz w:val="22"/>
+          <w:szCs w:val="22"/>
+          <w:vertAlign w:val="superscript"/>
+        </w:rPr>
+        <w:t>fl/+</w:t>
+      </w:r>
       <w:r>
         <w:rPr>
           <w:rFonts w:asciiTheme="minorHAnsi" w:hAnsiTheme="minorHAnsi" w:cstheme="minorHAnsi"/>
@@ -17911,7 +17848,7 @@
           <w:szCs w:val="22"/>
           <w:vertAlign w:val="superscript"/>
         </w:rPr>
-        <w:t>Tg/</w:t>
+        <w:t>Tg/+</w:t>
       </w:r>
       <w:r>
         <w:rPr>
@@ -17919,27 +17856,119 @@
           <w:i/>
           <w:sz w:val="22"/>
           <w:szCs w:val="22"/>
+        </w:rPr>
+        <w:t xml:space="preserve"> </w:t>
+      </w:r>
+      <w:r>
+        <w:rPr>
+          <w:rFonts w:asciiTheme="minorHAnsi" w:hAnsiTheme="minorHAnsi" w:cstheme="minorHAnsi"/>
+          <w:sz w:val="22"/>
+          <w:szCs w:val="22"/>
+        </w:rPr>
+        <w:t xml:space="preserve">, </w:t>
+      </w:r>
+      <w:r>
+        <w:rPr>
+          <w:rFonts w:asciiTheme="minorHAnsi" w:hAnsiTheme="minorHAnsi" w:cstheme="minorHAnsi"/>
+          <w:sz w:val="22"/>
+          <w:szCs w:val="22"/>
+        </w:rPr>
+        <w:t xml:space="preserve">and </w:t>
+      </w:r>
+      <w:r>
+        <w:rPr>
+          <w:rFonts w:asciiTheme="minorHAnsi" w:hAnsiTheme="minorHAnsi" w:cstheme="minorHAnsi"/>
+          <w:sz w:val="22"/>
+          <w:szCs w:val="22"/>
+        </w:rPr>
+        <w:t xml:space="preserve">wild-type </w:t>
+      </w:r>
+      <w:r>
+        <w:rPr>
+          <w:rFonts w:asciiTheme="minorHAnsi" w:hAnsiTheme="minorHAnsi" w:cstheme="minorHAnsi"/>
+          <w:i/>
+          <w:sz w:val="22"/>
+          <w:szCs w:val="22"/>
+        </w:rPr>
+        <w:t xml:space="preserve">Nr3c1 </w:t>
+      </w:r>
+      <w:r>
+        <w:rPr>
+          <w:rFonts w:asciiTheme="minorHAnsi" w:hAnsiTheme="minorHAnsi" w:cstheme="minorHAnsi"/>
+          <w:sz w:val="22"/>
+          <w:szCs w:val="22"/>
           <w:vertAlign w:val="superscript"/>
         </w:rPr>
+        <w:t xml:space="preserve">fl/fl </w:t>
+      </w:r>
+      <w:r>
+        <w:rPr>
+          <w:rFonts w:asciiTheme="minorHAnsi" w:hAnsiTheme="minorHAnsi" w:cstheme="minorHAnsi"/>
+          <w:sz w:val="22"/>
+          <w:szCs w:val="22"/>
+        </w:rPr>
+        <w:t>;</w:t>
+      </w:r>
+      <w:r>
+        <w:rPr>
+          <w:rFonts w:asciiTheme="minorHAnsi" w:hAnsiTheme="minorHAnsi" w:cstheme="minorHAnsi"/>
+          <w:i/>
+          <w:sz w:val="22"/>
+          <w:szCs w:val="22"/>
+        </w:rPr>
+        <w:t xml:space="preserve"> Cyp19a1-Cre </w:t>
+      </w:r>
+      <w:r>
+        <w:rPr>
+          <w:rFonts w:asciiTheme="minorHAnsi" w:hAnsiTheme="minorHAnsi" w:cstheme="minorHAnsi"/>
+          <w:sz w:val="22"/>
+          <w:szCs w:val="22"/>
+          <w:vertAlign w:val="superscript"/>
+        </w:rPr>
+        <w:t>+/+</w:t>
+      </w:r>
+      <w:r>
+        <w:rPr>
+          <w:rFonts w:asciiTheme="minorHAnsi" w:hAnsiTheme="minorHAnsi" w:cstheme="minorHAnsi"/>
+          <w:sz w:val="22"/>
+          <w:szCs w:val="22"/>
+          <w:vertAlign w:val="superscript"/>
+        </w:rPr>
         <w:t xml:space="preserve"> </w:t>
       </w:r>
       <w:r>
         <w:rPr>
           <w:rFonts w:asciiTheme="minorHAnsi" w:hAnsiTheme="minorHAnsi" w:cstheme="minorHAnsi"/>
+          <w:sz w:val="22"/>
+          <w:szCs w:val="22"/>
+        </w:rPr>
+        <w:t xml:space="preserve">, </w:t>
+      </w:r>
+      <w:r>
+        <w:rPr>
+          <w:rFonts w:asciiTheme="minorHAnsi" w:hAnsiTheme="minorHAnsi" w:cstheme="minorHAnsi"/>
           <w:i/>
           <w:sz w:val="22"/>
           <w:szCs w:val="22"/>
+        </w:rPr>
+        <w:t xml:space="preserve">Nr3c1 </w:t>
+      </w:r>
+      <w:r>
+        <w:rPr>
+          <w:rFonts w:asciiTheme="minorHAnsi" w:hAnsiTheme="minorHAnsi" w:cstheme="minorHAnsi"/>
+          <w:sz w:val="22"/>
+          <w:szCs w:val="22"/>
           <w:vertAlign w:val="superscript"/>
         </w:rPr>
-        <w:t>+</w:t>
-      </w:r>
-      <w:r>
-        <w:rPr>
-          <w:rFonts w:asciiTheme="minorHAnsi" w:hAnsiTheme="minorHAnsi" w:cstheme="minorHAnsi"/>
-          <w:sz w:val="22"/>
-          <w:szCs w:val="22"/>
-        </w:rPr>
-        <w:t>, conditionally heterozygous</w:t>
+        <w:t xml:space="preserve">fl/+ </w:t>
+      </w:r>
+      <w:r>
+        <w:rPr>
+          <w:rFonts w:asciiTheme="minorHAnsi" w:hAnsiTheme="minorHAnsi" w:cstheme="minorHAnsi"/>
+          <w:sz w:val="22"/>
+          <w:szCs w:val="22"/>
+        </w:rPr>
+        <w:t>;</w:t>
       </w:r>
       <w:r>
         <w:rPr>
@@ -17948,18 +17977,154 @@
           <w:sz w:val="22"/>
           <w:szCs w:val="22"/>
         </w:rPr>
+        <w:t xml:space="preserve"> Cyp19a1-Cre </w:t>
+      </w:r>
+      <w:r>
+        <w:rPr>
+          <w:rFonts w:asciiTheme="minorHAnsi" w:hAnsiTheme="minorHAnsi" w:cstheme="minorHAnsi"/>
+          <w:sz w:val="22"/>
+          <w:szCs w:val="22"/>
+          <w:vertAlign w:val="superscript"/>
+        </w:rPr>
+        <w:t xml:space="preserve">+/+ </w:t>
+      </w:r>
+      <w:r>
+        <w:rPr>
+          <w:rFonts w:asciiTheme="minorHAnsi" w:hAnsiTheme="minorHAnsi" w:cstheme="minorHAnsi"/>
+          <w:sz w:val="22"/>
+          <w:szCs w:val="22"/>
+        </w:rPr>
+        <w:t xml:space="preserve">, </w:t>
+      </w:r>
+      <w:r>
+        <w:rPr>
+          <w:rFonts w:asciiTheme="minorHAnsi" w:hAnsiTheme="minorHAnsi" w:cstheme="minorHAnsi"/>
+          <w:i/>
+          <w:sz w:val="22"/>
+          <w:szCs w:val="22"/>
+        </w:rPr>
+        <w:t xml:space="preserve">Nr3c1 </w:t>
+      </w:r>
+      <w:r>
+        <w:rPr>
+          <w:rFonts w:asciiTheme="minorHAnsi" w:hAnsiTheme="minorHAnsi" w:cstheme="minorHAnsi"/>
+          <w:sz w:val="22"/>
+          <w:szCs w:val="22"/>
+          <w:vertAlign w:val="superscript"/>
+        </w:rPr>
+        <w:t xml:space="preserve">+/+ </w:t>
+      </w:r>
+      <w:r>
+        <w:rPr>
+          <w:rFonts w:asciiTheme="minorHAnsi" w:hAnsiTheme="minorHAnsi" w:cstheme="minorHAnsi"/>
+          <w:sz w:val="22"/>
+          <w:szCs w:val="22"/>
+        </w:rPr>
+        <w:t>;</w:t>
+      </w:r>
+      <w:r>
+        <w:rPr>
+          <w:rFonts w:asciiTheme="minorHAnsi" w:hAnsiTheme="minorHAnsi" w:cstheme="minorHAnsi"/>
+          <w:i/>
+          <w:sz w:val="22"/>
+          <w:szCs w:val="22"/>
+        </w:rPr>
+        <w:t xml:space="preserve"> Cyp19a1-Cre </w:t>
+      </w:r>
+      <w:r>
+        <w:rPr>
+          <w:rFonts w:asciiTheme="minorHAnsi" w:hAnsiTheme="minorHAnsi" w:cstheme="minorHAnsi"/>
+          <w:sz w:val="22"/>
+          <w:szCs w:val="22"/>
+          <w:vertAlign w:val="superscript"/>
+        </w:rPr>
+        <w:t>+/+</w:t>
+      </w:r>
+      <w:r>
+        <w:rPr>
+          <w:rFonts w:asciiTheme="minorHAnsi" w:hAnsiTheme="minorHAnsi" w:cstheme="minorHAnsi"/>
+          <w:sz w:val="22"/>
+          <w:szCs w:val="22"/>
+        </w:rPr>
+        <w:t xml:space="preserve"> , or </w:t>
+      </w:r>
+      <w:r>
+        <w:rPr>
+          <w:rFonts w:asciiTheme="minorHAnsi" w:hAnsiTheme="minorHAnsi" w:cstheme="minorHAnsi"/>
+          <w:i/>
+          <w:sz w:val="22"/>
+          <w:szCs w:val="22"/>
+        </w:rPr>
+        <w:t xml:space="preserve">Nr3c1 </w:t>
+      </w:r>
+      <w:r>
+        <w:rPr>
+          <w:rFonts w:asciiTheme="minorHAnsi" w:hAnsiTheme="minorHAnsi" w:cstheme="minorHAnsi"/>
+          <w:sz w:val="22"/>
+          <w:szCs w:val="22"/>
+          <w:vertAlign w:val="superscript"/>
+        </w:rPr>
+        <w:t xml:space="preserve">fl/fl </w:t>
+      </w:r>
+      <w:r>
+        <w:rPr>
+          <w:rFonts w:asciiTheme="minorHAnsi" w:hAnsiTheme="minorHAnsi" w:cstheme="minorHAnsi"/>
+          <w:sz w:val="22"/>
+          <w:szCs w:val="22"/>
+        </w:rPr>
+        <w:t>;</w:t>
+      </w:r>
+      <w:r>
+        <w:rPr>
+          <w:rFonts w:asciiTheme="minorHAnsi" w:hAnsiTheme="minorHAnsi" w:cstheme="minorHAnsi"/>
+          <w:i/>
+          <w:sz w:val="22"/>
+          <w:szCs w:val="22"/>
+        </w:rPr>
+        <w:t xml:space="preserve"> Cyp19a1-Cre </w:t>
+      </w:r>
+      <w:r>
+        <w:rPr>
+          <w:rFonts w:asciiTheme="minorHAnsi" w:hAnsiTheme="minorHAnsi" w:cstheme="minorHAnsi"/>
+          <w:sz w:val="22"/>
+          <w:szCs w:val="22"/>
+          <w:vertAlign w:val="superscript"/>
+        </w:rPr>
+        <w:t>Tg/+</w:t>
+      </w:r>
+      <w:r>
+        <w:rPr>
+          <w:rFonts w:asciiTheme="minorHAnsi" w:hAnsiTheme="minorHAnsi" w:cstheme="minorHAnsi"/>
+          <w:sz w:val="22"/>
+          <w:szCs w:val="22"/>
+        </w:rPr>
         <w:t xml:space="preserve"> </w:t>
       </w:r>
       <w:r>
         <w:rPr>
           <w:rFonts w:asciiTheme="minorHAnsi" w:hAnsiTheme="minorHAnsi" w:cstheme="minorHAnsi"/>
+          <w:sz w:val="22"/>
+          <w:szCs w:val="22"/>
+        </w:rPr>
+        <w:t xml:space="preserve">(no Cre transgene) at an expected ratio of 1:2:5 with the knockout and wild-type </w:t>
+      </w:r>
+      <w:r>
+        <w:rPr>
+          <w:rFonts w:asciiTheme="minorHAnsi" w:hAnsiTheme="minorHAnsi" w:cstheme="minorHAnsi"/>
+          <w:sz w:val="22"/>
+          <w:szCs w:val="22"/>
+        </w:rPr>
+        <w:t>(</w:t>
+      </w:r>
+      <w:r>
+        <w:rPr>
+          <w:rFonts w:asciiTheme="minorHAnsi" w:hAnsiTheme="minorHAnsi" w:cstheme="minorHAnsi"/>
           <w:i/>
           <w:sz w:val="22"/>
           <w:szCs w:val="22"/>
         </w:rPr>
         <w:t xml:space="preserve">Nr3c1 </w:t>
       </w:r>
-      <w:proofErr w:type="spellStart"/>
       <w:r>
         <w:rPr>
           <w:rFonts w:asciiTheme="minorHAnsi" w:hAnsiTheme="minorHAnsi" w:cstheme="minorHAnsi"/>
@@ -17967,9 +18132,25 @@
           <w:szCs w:val="22"/>
           <w:vertAlign w:val="superscript"/>
         </w:rPr>
-        <w:t>fl</w:t>
-      </w:r>
-      <w:proofErr w:type="spellEnd"/>
+        <w:t xml:space="preserve">fl/fl </w:t>
+      </w:r>
+      <w:r>
+        <w:rPr>
+          <w:rFonts w:asciiTheme="minorHAnsi" w:hAnsiTheme="minorHAnsi" w:cstheme="minorHAnsi"/>
+          <w:sz w:val="22"/>
+          <w:szCs w:val="22"/>
+        </w:rPr>
+        <w:t>;</w:t>
+      </w:r>
+      <w:r>
+        <w:rPr>
+          <w:rFonts w:asciiTheme="minorHAnsi" w:hAnsiTheme="minorHAnsi" w:cstheme="minorHAnsi"/>
+          <w:i/>
+          <w:sz w:val="22"/>
+          <w:szCs w:val="22"/>
+        </w:rPr>
+        <w:t xml:space="preserve"> Cyp19a1-Cre </w:t>
+      </w:r>
       <w:r>
         <w:rPr>
           <w:rFonts w:asciiTheme="minorHAnsi" w:hAnsiTheme="minorHAnsi" w:cstheme="minorHAnsi"/>
@@ -17977,48 +18158,43 @@
           <w:szCs w:val="22"/>
           <w:vertAlign w:val="superscript"/>
         </w:rPr>
-        <w:t>/+</w:t>
-      </w:r>
-      <w:r>
-        <w:rPr>
-          <w:rFonts w:asciiTheme="minorHAnsi" w:hAnsiTheme="minorHAnsi" w:cstheme="minorHAnsi"/>
-          <w:sz w:val="22"/>
-          <w:szCs w:val="22"/>
-        </w:rPr>
-        <w:t>;</w:t>
-      </w:r>
-      <w:r>
-        <w:rPr>
-          <w:rFonts w:asciiTheme="minorHAnsi" w:hAnsiTheme="minorHAnsi" w:cstheme="minorHAnsi"/>
-          <w:sz w:val="22"/>
-          <w:szCs w:val="22"/>
-          <w:vertAlign w:val="superscript"/>
+        <w:t>+/+</w:t>
+      </w:r>
+      <w:r>
+        <w:rPr>
+          <w:rFonts w:asciiTheme="minorHAnsi" w:hAnsiTheme="minorHAnsi" w:cstheme="minorHAnsi"/>
+          <w:sz w:val="22"/>
+          <w:szCs w:val="22"/>
+        </w:rPr>
+        <w:t xml:space="preserve"> only) </w:t>
+      </w:r>
+      <w:r>
+        <w:rPr>
+          <w:rFonts w:asciiTheme="minorHAnsi" w:hAnsiTheme="minorHAnsi" w:cstheme="minorHAnsi"/>
+          <w:sz w:val="22"/>
+          <w:szCs w:val="22"/>
+        </w:rPr>
+        <w:t>animals only being used for further breeding.</w:t>
+      </w:r>
+      <w:r>
+        <w:rPr>
+          <w:rFonts w:asciiTheme="minorHAnsi" w:hAnsiTheme="minorHAnsi" w:cstheme="minorHAnsi"/>
+          <w:sz w:val="22"/>
+          <w:szCs w:val="22"/>
         </w:rPr>
         <w:t xml:space="preserve"> </w:t>
       </w:r>
       <w:r>
         <w:rPr>
           <w:rFonts w:asciiTheme="minorHAnsi" w:hAnsiTheme="minorHAnsi" w:cstheme="minorHAnsi"/>
-          <w:i/>
-          <w:sz w:val="22"/>
-          <w:szCs w:val="22"/>
-        </w:rPr>
-        <w:t>Cyp19a1-Cre</w:t>
-      </w:r>
-      <w:r>
-        <w:rPr>
-          <w:rFonts w:asciiTheme="minorHAnsi" w:hAnsiTheme="minorHAnsi" w:cstheme="minorHAnsi"/>
-          <w:i/>
-          <w:sz w:val="22"/>
-          <w:szCs w:val="22"/>
-          <w:vertAlign w:val="superscript"/>
-        </w:rPr>
-        <w:t>Tg/+</w:t>
-      </w:r>
-      <w:r>
-        <w:rPr>
-          <w:rFonts w:asciiTheme="minorHAnsi" w:hAnsiTheme="minorHAnsi" w:cstheme="minorHAnsi"/>
-          <w:i/>
+          <w:sz w:val="22"/>
+          <w:szCs w:val="22"/>
+        </w:rPr>
+        <w:t>The expected timeline for this second cross to generate mature offspring capable of breeding is also 9-12 months. The final parental breed of WT</w:t>
+      </w:r>
+      <w:r>
+        <w:rPr>
+          <w:rFonts w:asciiTheme="minorHAnsi" w:hAnsiTheme="minorHAnsi" w:cstheme="minorHAnsi"/>
           <w:sz w:val="22"/>
           <w:szCs w:val="22"/>
         </w:rPr>
@@ -18030,70 +18206,13 @@
           <w:sz w:val="22"/>
           <w:szCs w:val="22"/>
         </w:rPr>
-        <w:t xml:space="preserve">, </w:t>
-      </w:r>
-      <w:r>
-        <w:rPr>
-          <w:rFonts w:asciiTheme="minorHAnsi" w:hAnsiTheme="minorHAnsi" w:cstheme="minorHAnsi"/>
-          <w:sz w:val="22"/>
-          <w:szCs w:val="22"/>
-        </w:rPr>
-        <w:t xml:space="preserve">and </w:t>
-      </w:r>
-      <w:r>
-        <w:rPr>
-          <w:rFonts w:asciiTheme="minorHAnsi" w:hAnsiTheme="minorHAnsi" w:cstheme="minorHAnsi"/>
-          <w:sz w:val="22"/>
-          <w:szCs w:val="22"/>
-        </w:rPr>
-        <w:t xml:space="preserve">wild-type </w:t>
-      </w:r>
-      <w:r>
-        <w:rPr>
-          <w:rFonts w:asciiTheme="minorHAnsi" w:hAnsiTheme="minorHAnsi" w:cstheme="minorHAnsi"/>
-          <w:i/>
-          <w:sz w:val="22"/>
-          <w:szCs w:val="22"/>
-        </w:rPr>
-        <w:t xml:space="preserve">Nr3c1 </w:t>
-      </w:r>
-      <w:proofErr w:type="spellStart"/>
-      <w:r>
-        <w:rPr>
-          <w:rFonts w:asciiTheme="minorHAnsi" w:hAnsiTheme="minorHAnsi" w:cstheme="minorHAnsi"/>
-          <w:sz w:val="22"/>
-          <w:szCs w:val="22"/>
-          <w:vertAlign w:val="superscript"/>
-        </w:rPr>
-        <w:t>fl</w:t>
-      </w:r>
-      <w:proofErr w:type="spellEnd"/>
-      <w:r>
-        <w:rPr>
-          <w:rFonts w:asciiTheme="minorHAnsi" w:hAnsiTheme="minorHAnsi" w:cstheme="minorHAnsi"/>
-          <w:sz w:val="22"/>
-          <w:szCs w:val="22"/>
-          <w:vertAlign w:val="superscript"/>
-        </w:rPr>
-        <w:t>/</w:t>
-      </w:r>
-      <w:proofErr w:type="spellStart"/>
-      <w:r>
-        <w:rPr>
-          <w:rFonts w:asciiTheme="minorHAnsi" w:hAnsiTheme="minorHAnsi" w:cstheme="minorHAnsi"/>
-          <w:sz w:val="22"/>
-          <w:szCs w:val="22"/>
-          <w:vertAlign w:val="superscript"/>
-        </w:rPr>
-        <w:t>fl</w:t>
-      </w:r>
-      <w:proofErr w:type="spellEnd"/>
-      <w:r>
-        <w:rPr>
-          <w:rFonts w:asciiTheme="minorHAnsi" w:hAnsiTheme="minorHAnsi" w:cstheme="minorHAnsi"/>
-          <w:sz w:val="22"/>
-          <w:szCs w:val="22"/>
-          <w:vertAlign w:val="superscript"/>
+        <w:t>x</w:t>
+      </w:r>
+      <w:r>
+        <w:rPr>
+          <w:rFonts w:asciiTheme="minorHAnsi" w:hAnsiTheme="minorHAnsi" w:cstheme="minorHAnsi"/>
+          <w:sz w:val="22"/>
+          <w:szCs w:val="22"/>
         </w:rPr>
         <w:t xml:space="preserve"> </w:t>
       </w:r>
@@ -18103,423 +18222,6 @@
           <w:sz w:val="22"/>
           <w:szCs w:val="22"/>
         </w:rPr>
-        <w:t>;</w:t>
-      </w:r>
-      <w:r>
-        <w:rPr>
-          <w:rFonts w:asciiTheme="minorHAnsi" w:hAnsiTheme="minorHAnsi" w:cstheme="minorHAnsi"/>
-          <w:i/>
-          <w:sz w:val="22"/>
-          <w:szCs w:val="22"/>
-        </w:rPr>
-        <w:t xml:space="preserve"> Cyp19a1-Cre </w:t>
-      </w:r>
-      <w:r>
-        <w:rPr>
-          <w:rFonts w:asciiTheme="minorHAnsi" w:hAnsiTheme="minorHAnsi" w:cstheme="minorHAnsi"/>
-          <w:sz w:val="22"/>
-          <w:szCs w:val="22"/>
-          <w:vertAlign w:val="superscript"/>
-        </w:rPr>
-        <w:t>+/+</w:t>
-      </w:r>
-      <w:r>
-        <w:rPr>
-          <w:rFonts w:asciiTheme="minorHAnsi" w:hAnsiTheme="minorHAnsi" w:cstheme="minorHAnsi"/>
-          <w:sz w:val="22"/>
-          <w:szCs w:val="22"/>
-          <w:vertAlign w:val="superscript"/>
-        </w:rPr>
-        <w:t xml:space="preserve"> </w:t>
-      </w:r>
-      <w:r>
-        <w:rPr>
-          <w:rFonts w:asciiTheme="minorHAnsi" w:hAnsiTheme="minorHAnsi" w:cstheme="minorHAnsi"/>
-          <w:sz w:val="22"/>
-          <w:szCs w:val="22"/>
-        </w:rPr>
-        <w:t xml:space="preserve">, </w:t>
-      </w:r>
-      <w:r>
-        <w:rPr>
-          <w:rFonts w:asciiTheme="minorHAnsi" w:hAnsiTheme="minorHAnsi" w:cstheme="minorHAnsi"/>
-          <w:i/>
-          <w:sz w:val="22"/>
-          <w:szCs w:val="22"/>
-        </w:rPr>
-        <w:t xml:space="preserve">Nr3c1 </w:t>
-      </w:r>
-      <w:proofErr w:type="spellStart"/>
-      <w:r>
-        <w:rPr>
-          <w:rFonts w:asciiTheme="minorHAnsi" w:hAnsiTheme="minorHAnsi" w:cstheme="minorHAnsi"/>
-          <w:sz w:val="22"/>
-          <w:szCs w:val="22"/>
-          <w:vertAlign w:val="superscript"/>
-        </w:rPr>
-        <w:t>fl</w:t>
-      </w:r>
-      <w:proofErr w:type="spellEnd"/>
-      <w:r>
-        <w:rPr>
-          <w:rFonts w:asciiTheme="minorHAnsi" w:hAnsiTheme="minorHAnsi" w:cstheme="minorHAnsi"/>
-          <w:sz w:val="22"/>
-          <w:szCs w:val="22"/>
-          <w:vertAlign w:val="superscript"/>
-        </w:rPr>
-        <w:t xml:space="preserve">/+ </w:t>
-      </w:r>
-      <w:r>
-        <w:rPr>
-          <w:rFonts w:asciiTheme="minorHAnsi" w:hAnsiTheme="minorHAnsi" w:cstheme="minorHAnsi"/>
-          <w:sz w:val="22"/>
-          <w:szCs w:val="22"/>
-        </w:rPr>
-        <w:t>;</w:t>
-      </w:r>
-      <w:r>
-        <w:rPr>
-          <w:rFonts w:asciiTheme="minorHAnsi" w:hAnsiTheme="minorHAnsi" w:cstheme="minorHAnsi"/>
-          <w:i/>
-          <w:sz w:val="22"/>
-          <w:szCs w:val="22"/>
-        </w:rPr>
-        <w:t xml:space="preserve"> Cyp19a1-Cre </w:t>
-      </w:r>
-      <w:r>
-        <w:rPr>
-          <w:rFonts w:asciiTheme="minorHAnsi" w:hAnsiTheme="minorHAnsi" w:cstheme="minorHAnsi"/>
-          <w:sz w:val="22"/>
-          <w:szCs w:val="22"/>
-          <w:vertAlign w:val="superscript"/>
-        </w:rPr>
-        <w:t xml:space="preserve">+/+ </w:t>
-      </w:r>
-      <w:r>
-        <w:rPr>
-          <w:rFonts w:asciiTheme="minorHAnsi" w:hAnsiTheme="minorHAnsi" w:cstheme="minorHAnsi"/>
-          <w:sz w:val="22"/>
-          <w:szCs w:val="22"/>
-        </w:rPr>
-        <w:t xml:space="preserve">, </w:t>
-      </w:r>
-      <w:r>
-        <w:rPr>
-          <w:rFonts w:asciiTheme="minorHAnsi" w:hAnsiTheme="minorHAnsi" w:cstheme="minorHAnsi"/>
-          <w:i/>
-          <w:sz w:val="22"/>
-          <w:szCs w:val="22"/>
-        </w:rPr>
-        <w:t xml:space="preserve">Nr3c1 </w:t>
-      </w:r>
-      <w:r>
-        <w:rPr>
-          <w:rFonts w:asciiTheme="minorHAnsi" w:hAnsiTheme="minorHAnsi" w:cstheme="minorHAnsi"/>
-          <w:sz w:val="22"/>
-          <w:szCs w:val="22"/>
-          <w:vertAlign w:val="superscript"/>
-        </w:rPr>
-        <w:t xml:space="preserve">+/+ </w:t>
-      </w:r>
-      <w:r>
-        <w:rPr>
-          <w:rFonts w:asciiTheme="minorHAnsi" w:hAnsiTheme="minorHAnsi" w:cstheme="minorHAnsi"/>
-          <w:sz w:val="22"/>
-          <w:szCs w:val="22"/>
-        </w:rPr>
-        <w:t>;</w:t>
-      </w:r>
-      <w:r>
-        <w:rPr>
-          <w:rFonts w:asciiTheme="minorHAnsi" w:hAnsiTheme="minorHAnsi" w:cstheme="minorHAnsi"/>
-          <w:i/>
-          <w:sz w:val="22"/>
-          <w:szCs w:val="22"/>
-        </w:rPr>
-        <w:t xml:space="preserve"> Cyp19a1-Cre </w:t>
-      </w:r>
-      <w:r>
-        <w:rPr>
-          <w:rFonts w:asciiTheme="minorHAnsi" w:hAnsiTheme="minorHAnsi" w:cstheme="minorHAnsi"/>
-          <w:sz w:val="22"/>
-          <w:szCs w:val="22"/>
-          <w:vertAlign w:val="superscript"/>
-        </w:rPr>
-        <w:t>+/+</w:t>
-      </w:r>
-      <w:r>
-        <w:rPr>
-          <w:rFonts w:asciiTheme="minorHAnsi" w:hAnsiTheme="minorHAnsi" w:cstheme="minorHAnsi"/>
-          <w:sz w:val="22"/>
-          <w:szCs w:val="22"/>
-        </w:rPr>
-        <w:t xml:space="preserve"> , or </w:t>
-      </w:r>
-      <w:r>
-        <w:rPr>
-          <w:rFonts w:asciiTheme="minorHAnsi" w:hAnsiTheme="minorHAnsi" w:cstheme="minorHAnsi"/>
-          <w:i/>
-          <w:sz w:val="22"/>
-          <w:szCs w:val="22"/>
-        </w:rPr>
-        <w:t xml:space="preserve">Nr3c1 </w:t>
-      </w:r>
-      <w:proofErr w:type="spellStart"/>
-      <w:r>
-        <w:rPr>
-          <w:rFonts w:asciiTheme="minorHAnsi" w:hAnsiTheme="minorHAnsi" w:cstheme="minorHAnsi"/>
-          <w:sz w:val="22"/>
-          <w:szCs w:val="22"/>
-          <w:vertAlign w:val="superscript"/>
-        </w:rPr>
-        <w:t>fl</w:t>
-      </w:r>
-      <w:proofErr w:type="spellEnd"/>
-      <w:r>
-        <w:rPr>
-          <w:rFonts w:asciiTheme="minorHAnsi" w:hAnsiTheme="minorHAnsi" w:cstheme="minorHAnsi"/>
-          <w:sz w:val="22"/>
-          <w:szCs w:val="22"/>
-          <w:vertAlign w:val="superscript"/>
-        </w:rPr>
-        <w:t>/</w:t>
-      </w:r>
-      <w:proofErr w:type="spellStart"/>
-      <w:r>
-        <w:rPr>
-          <w:rFonts w:asciiTheme="minorHAnsi" w:hAnsiTheme="minorHAnsi" w:cstheme="minorHAnsi"/>
-          <w:sz w:val="22"/>
-          <w:szCs w:val="22"/>
-          <w:vertAlign w:val="superscript"/>
-        </w:rPr>
-        <w:t>fl</w:t>
-      </w:r>
-      <w:proofErr w:type="spellEnd"/>
-      <w:r>
-        <w:rPr>
-          <w:rFonts w:asciiTheme="minorHAnsi" w:hAnsiTheme="minorHAnsi" w:cstheme="minorHAnsi"/>
-          <w:sz w:val="22"/>
-          <w:szCs w:val="22"/>
-          <w:vertAlign w:val="superscript"/>
-        </w:rPr>
-        <w:t xml:space="preserve"> </w:t>
-      </w:r>
-      <w:r>
-        <w:rPr>
-          <w:rFonts w:asciiTheme="minorHAnsi" w:hAnsiTheme="minorHAnsi" w:cstheme="minorHAnsi"/>
-          <w:sz w:val="22"/>
-          <w:szCs w:val="22"/>
-        </w:rPr>
-        <w:t>;</w:t>
-      </w:r>
-      <w:r>
-        <w:rPr>
-          <w:rFonts w:asciiTheme="minorHAnsi" w:hAnsiTheme="minorHAnsi" w:cstheme="minorHAnsi"/>
-          <w:i/>
-          <w:sz w:val="22"/>
-          <w:szCs w:val="22"/>
-        </w:rPr>
-        <w:t xml:space="preserve"> Cyp19a1-Cre </w:t>
-      </w:r>
-      <w:proofErr w:type="spellStart"/>
-      <w:r>
-        <w:rPr>
-          <w:rFonts w:asciiTheme="minorHAnsi" w:hAnsiTheme="minorHAnsi" w:cstheme="minorHAnsi"/>
-          <w:sz w:val="22"/>
-          <w:szCs w:val="22"/>
-          <w:vertAlign w:val="superscript"/>
-        </w:rPr>
-        <w:t>Tg</w:t>
-      </w:r>
-      <w:proofErr w:type="spellEnd"/>
-      <w:r>
-        <w:rPr>
-          <w:rFonts w:asciiTheme="minorHAnsi" w:hAnsiTheme="minorHAnsi" w:cstheme="minorHAnsi"/>
-          <w:sz w:val="22"/>
-          <w:szCs w:val="22"/>
-          <w:vertAlign w:val="superscript"/>
-        </w:rPr>
-        <w:t>/+</w:t>
-      </w:r>
-      <w:r>
-        <w:rPr>
-          <w:rFonts w:asciiTheme="minorHAnsi" w:hAnsiTheme="minorHAnsi" w:cstheme="minorHAnsi"/>
-          <w:sz w:val="22"/>
-          <w:szCs w:val="22"/>
-        </w:rPr>
-        <w:t xml:space="preserve"> </w:t>
-      </w:r>
-      <w:r>
-        <w:rPr>
-          <w:rFonts w:asciiTheme="minorHAnsi" w:hAnsiTheme="minorHAnsi" w:cstheme="minorHAnsi"/>
-          <w:sz w:val="22"/>
-          <w:szCs w:val="22"/>
-        </w:rPr>
-        <w:t xml:space="preserve">(no </w:t>
-      </w:r>
-      <w:proofErr w:type="spellStart"/>
-      <w:r>
-        <w:rPr>
-          <w:rFonts w:asciiTheme="minorHAnsi" w:hAnsiTheme="minorHAnsi" w:cstheme="minorHAnsi"/>
-          <w:sz w:val="22"/>
-          <w:szCs w:val="22"/>
-        </w:rPr>
-        <w:t>Cre</w:t>
-      </w:r>
-      <w:proofErr w:type="spellEnd"/>
-      <w:r>
-        <w:rPr>
-          <w:rFonts w:asciiTheme="minorHAnsi" w:hAnsiTheme="minorHAnsi" w:cstheme="minorHAnsi"/>
-          <w:sz w:val="22"/>
-          <w:szCs w:val="22"/>
-        </w:rPr>
-        <w:t xml:space="preserve"> transgene) at an expected ratio of 1:2:5 with the knockout and wild-type </w:t>
-      </w:r>
-      <w:r>
-        <w:rPr>
-          <w:rFonts w:asciiTheme="minorHAnsi" w:hAnsiTheme="minorHAnsi" w:cstheme="minorHAnsi"/>
-          <w:sz w:val="22"/>
-          <w:szCs w:val="22"/>
-        </w:rPr>
-        <w:t>(</w:t>
-      </w:r>
-      <w:r>
-        <w:rPr>
-          <w:rFonts w:asciiTheme="minorHAnsi" w:hAnsiTheme="minorHAnsi" w:cstheme="minorHAnsi"/>
-          <w:i/>
-          <w:sz w:val="22"/>
-          <w:szCs w:val="22"/>
-        </w:rPr>
-        <w:t xml:space="preserve">Nr3c1 </w:t>
-      </w:r>
-      <w:proofErr w:type="spellStart"/>
-      <w:r>
-        <w:rPr>
-          <w:rFonts w:asciiTheme="minorHAnsi" w:hAnsiTheme="minorHAnsi" w:cstheme="minorHAnsi"/>
-          <w:sz w:val="22"/>
-          <w:szCs w:val="22"/>
-          <w:vertAlign w:val="superscript"/>
-        </w:rPr>
-        <w:t>fl</w:t>
-      </w:r>
-      <w:proofErr w:type="spellEnd"/>
-      <w:r>
-        <w:rPr>
-          <w:rFonts w:asciiTheme="minorHAnsi" w:hAnsiTheme="minorHAnsi" w:cstheme="minorHAnsi"/>
-          <w:sz w:val="22"/>
-          <w:szCs w:val="22"/>
-          <w:vertAlign w:val="superscript"/>
-        </w:rPr>
-        <w:t>/</w:t>
-      </w:r>
-      <w:proofErr w:type="spellStart"/>
-      <w:r>
-        <w:rPr>
-          <w:rFonts w:asciiTheme="minorHAnsi" w:hAnsiTheme="minorHAnsi" w:cstheme="minorHAnsi"/>
-          <w:sz w:val="22"/>
-          <w:szCs w:val="22"/>
-          <w:vertAlign w:val="superscript"/>
-        </w:rPr>
-        <w:t>fl</w:t>
-      </w:r>
-      <w:proofErr w:type="spellEnd"/>
-      <w:r>
-        <w:rPr>
-          <w:rFonts w:asciiTheme="minorHAnsi" w:hAnsiTheme="minorHAnsi" w:cstheme="minorHAnsi"/>
-          <w:sz w:val="22"/>
-          <w:szCs w:val="22"/>
-          <w:vertAlign w:val="superscript"/>
-        </w:rPr>
-        <w:t xml:space="preserve"> </w:t>
-      </w:r>
-      <w:r>
-        <w:rPr>
-          <w:rFonts w:asciiTheme="minorHAnsi" w:hAnsiTheme="minorHAnsi" w:cstheme="minorHAnsi"/>
-          <w:sz w:val="22"/>
-          <w:szCs w:val="22"/>
-        </w:rPr>
-        <w:t>;</w:t>
-      </w:r>
-      <w:r>
-        <w:rPr>
-          <w:rFonts w:asciiTheme="minorHAnsi" w:hAnsiTheme="minorHAnsi" w:cstheme="minorHAnsi"/>
-          <w:i/>
-          <w:sz w:val="22"/>
-          <w:szCs w:val="22"/>
-        </w:rPr>
-        <w:t xml:space="preserve"> Cyp19a1-Cre </w:t>
-      </w:r>
-      <w:r>
-        <w:rPr>
-          <w:rFonts w:asciiTheme="minorHAnsi" w:hAnsiTheme="minorHAnsi" w:cstheme="minorHAnsi"/>
-          <w:sz w:val="22"/>
-          <w:szCs w:val="22"/>
-          <w:vertAlign w:val="superscript"/>
-        </w:rPr>
-        <w:t>+/+</w:t>
-      </w:r>
-      <w:r>
-        <w:rPr>
-          <w:rFonts w:asciiTheme="minorHAnsi" w:hAnsiTheme="minorHAnsi" w:cstheme="minorHAnsi"/>
-          <w:sz w:val="22"/>
-          <w:szCs w:val="22"/>
-        </w:rPr>
-        <w:t xml:space="preserve"> only) </w:t>
-      </w:r>
-      <w:r>
-        <w:rPr>
-          <w:rFonts w:asciiTheme="minorHAnsi" w:hAnsiTheme="minorHAnsi" w:cstheme="minorHAnsi"/>
-          <w:sz w:val="22"/>
-          <w:szCs w:val="22"/>
-        </w:rPr>
-        <w:t>animals only being used for further breeding.</w:t>
-      </w:r>
-      <w:r>
-        <w:rPr>
-          <w:rFonts w:asciiTheme="minorHAnsi" w:hAnsiTheme="minorHAnsi" w:cstheme="minorHAnsi"/>
-          <w:sz w:val="22"/>
-          <w:szCs w:val="22"/>
-        </w:rPr>
-        <w:t xml:space="preserve"> </w:t>
-      </w:r>
-      <w:r>
-        <w:rPr>
-          <w:rFonts w:asciiTheme="minorHAnsi" w:hAnsiTheme="minorHAnsi" w:cstheme="minorHAnsi"/>
-          <w:sz w:val="22"/>
-          <w:szCs w:val="22"/>
-        </w:rPr>
-        <w:t>The expected timeline for this second cross to generate mature offspring capable of breeding is also 9-12 months. The final parental breed of WT</w:t>
-      </w:r>
-      <w:r>
-        <w:rPr>
-          <w:rFonts w:asciiTheme="minorHAnsi" w:hAnsiTheme="minorHAnsi" w:cstheme="minorHAnsi"/>
-          <w:sz w:val="22"/>
-          <w:szCs w:val="22"/>
-        </w:rPr>
-        <w:t xml:space="preserve"> </w:t>
-      </w:r>
-      <w:r>
-        <w:rPr>
-          <w:rFonts w:asciiTheme="minorHAnsi" w:hAnsiTheme="minorHAnsi" w:cstheme="minorHAnsi"/>
-          <w:sz w:val="22"/>
-          <w:szCs w:val="22"/>
-        </w:rPr>
-        <w:t>x</w:t>
-      </w:r>
-      <w:r>
-        <w:rPr>
-          <w:rFonts w:asciiTheme="minorHAnsi" w:hAnsiTheme="minorHAnsi" w:cstheme="minorHAnsi"/>
-          <w:sz w:val="22"/>
-          <w:szCs w:val="22"/>
-        </w:rPr>
-        <w:t xml:space="preserve"> </w:t>
-      </w:r>
-      <w:r>
-        <w:rPr>
-          <w:rFonts w:asciiTheme="minorHAnsi" w:hAnsiTheme="minorHAnsi" w:cstheme="minorHAnsi"/>
-          <w:sz w:val="22"/>
-          <w:szCs w:val="22"/>
-        </w:rPr>
         <w:t>KO will generate our placental KO mo</w:t>
       </w:r>
       <w:r>
@@ -18560,43 +18262,7 @@
           <w:sz w:val="22"/>
           <w:szCs w:val="22"/>
         </w:rPr>
-        <w:t xml:space="preserve">offspring generated from the next generation will all have the </w:t>
-      </w:r>
-      <w:proofErr w:type="spellStart"/>
-      <w:r>
-        <w:rPr>
-          <w:rFonts w:asciiTheme="minorHAnsi" w:hAnsiTheme="minorHAnsi" w:cstheme="minorHAnsi"/>
-          <w:sz w:val="22"/>
-          <w:szCs w:val="22"/>
-        </w:rPr>
-        <w:t>floxed</w:t>
-      </w:r>
-      <w:proofErr w:type="spellEnd"/>
-      <w:r>
-        <w:rPr>
-          <w:rFonts w:asciiTheme="minorHAnsi" w:hAnsiTheme="minorHAnsi" w:cstheme="minorHAnsi"/>
-          <w:sz w:val="22"/>
-          <w:szCs w:val="22"/>
-        </w:rPr>
-        <w:t xml:space="preserve"> allele with the </w:t>
-      </w:r>
-      <w:proofErr w:type="spellStart"/>
-      <w:r>
-        <w:rPr>
-          <w:rFonts w:asciiTheme="minorHAnsi" w:hAnsiTheme="minorHAnsi" w:cstheme="minorHAnsi"/>
-          <w:sz w:val="22"/>
-          <w:szCs w:val="22"/>
-        </w:rPr>
-        <w:t>Cre</w:t>
-      </w:r>
-      <w:proofErr w:type="spellEnd"/>
-      <w:r>
-        <w:rPr>
-          <w:rFonts w:asciiTheme="minorHAnsi" w:hAnsiTheme="minorHAnsi" w:cstheme="minorHAnsi"/>
-          <w:sz w:val="22"/>
-          <w:szCs w:val="22"/>
-        </w:rPr>
-        <w:t xml:space="preserve"> (KO) or without (WT). </w:t>
+        <w:t xml:space="preserve">offspring generated from the next generation will all have the floxed allele with the Cre (KO) or without (WT). </w:t>
       </w:r>
       <w:r>
         <w:rPr>
@@ -18696,7 +18362,7 @@
           <w:rFonts w:asciiTheme="minorHAnsi" w:hAnsiTheme="minorHAnsi" w:cstheme="minorHAnsi"/>
         </w:rPr>
       </w:pPr>
-      <w:bookmarkStart w:id="27" w:name="_Toc16768373"/>
+      <w:bookmarkStart w:id="27" w:name="_Toc17059179"/>
       <w:r>
         <w:rPr>
           <w:rFonts w:asciiTheme="minorHAnsi" w:hAnsiTheme="minorHAnsi" w:cstheme="minorHAnsi"/>
@@ -18799,7 +18465,7 @@
       </w:pPr>
       <w:bookmarkStart w:id="28" w:name="_Toc14983226"/>
       <w:bookmarkStart w:id="29" w:name="_Toc15461869"/>
-      <w:bookmarkStart w:id="30" w:name="_Toc16768374"/>
+      <w:bookmarkStart w:id="30" w:name="_Toc17059180"/>
       <w:r>
         <w:rPr>
           <w:rFonts w:asciiTheme="minorHAnsi" w:hAnsiTheme="minorHAnsi" w:cstheme="minorHAnsi"/>
@@ -18891,7 +18557,7 @@
         </w:rPr>
       </w:pPr>
       <w:bookmarkStart w:id="31" w:name="_Toc15461870"/>
-      <w:bookmarkStart w:id="32" w:name="_Toc16768375"/>
+      <w:bookmarkStart w:id="32" w:name="_Toc17059181"/>
       <w:r>
         <w:rPr>
           <w:rFonts w:asciiTheme="minorHAnsi" w:hAnsiTheme="minorHAnsi" w:cstheme="minorHAnsi"/>
@@ -18911,7 +18577,7 @@
       </w:pPr>
       <w:bookmarkStart w:id="33" w:name="_Toc14032693"/>
       <w:bookmarkStart w:id="34" w:name="_Toc15461871"/>
-      <w:bookmarkStart w:id="35" w:name="_Toc16768376"/>
+      <w:bookmarkStart w:id="35" w:name="_Toc17059182"/>
       <w:r>
         <w:rPr>
           <w:rFonts w:asciiTheme="minorHAnsi" w:hAnsiTheme="minorHAnsi" w:cstheme="minorHAnsi"/>
@@ -19034,7 +18700,7 @@
       </w:pPr>
       <w:bookmarkStart w:id="36" w:name="_Toc14032694"/>
       <w:bookmarkStart w:id="37" w:name="_Toc15461872"/>
-      <w:bookmarkStart w:id="38" w:name="_Toc16768377"/>
+      <w:bookmarkStart w:id="38" w:name="_Toc17059183"/>
       <w:r>
         <w:rPr>
           <w:rFonts w:asciiTheme="minorHAnsi" w:hAnsiTheme="minorHAnsi" w:cstheme="minorHAnsi"/>
@@ -19157,7 +18823,7 @@
       </w:pPr>
       <w:bookmarkStart w:id="39" w:name="_Toc14032695"/>
       <w:bookmarkStart w:id="40" w:name="_Toc15461873"/>
-      <w:bookmarkStart w:id="41" w:name="_Toc16768378"/>
+      <w:bookmarkStart w:id="41" w:name="_Toc17059184"/>
       <w:r>
         <w:rPr>
           <w:rFonts w:asciiTheme="minorHAnsi" w:hAnsiTheme="minorHAnsi" w:cstheme="minorHAnsi"/>
@@ -19194,7 +18860,7 @@
           <w:rFonts w:asciiTheme="minorHAnsi" w:hAnsiTheme="minorHAnsi" w:cstheme="minorHAnsi"/>
         </w:rPr>
       </w:pPr>
-      <w:bookmarkStart w:id="44" w:name="_Toc16768379"/>
+      <w:bookmarkStart w:id="44" w:name="_Toc17059185"/>
       <w:r>
         <w:rPr>
           <w:rFonts w:asciiTheme="minorHAnsi" w:hAnsiTheme="minorHAnsi" w:cstheme="minorHAnsi"/>
@@ -19408,25 +19074,7 @@
           <w:sz w:val="22"/>
           <w:szCs w:val="22"/>
         </w:rPr>
-        <w:t>Inguinal white adipose tissue (</w:t>
-      </w:r>
-      <w:proofErr w:type="spellStart"/>
-      <w:r>
-        <w:rPr>
-          <w:rFonts w:asciiTheme="minorHAnsi" w:hAnsiTheme="minorHAnsi" w:cstheme="minorHAnsi"/>
-          <w:sz w:val="22"/>
-          <w:szCs w:val="22"/>
-        </w:rPr>
-        <w:t>iWAT</w:t>
-      </w:r>
-      <w:proofErr w:type="spellEnd"/>
-      <w:r>
-        <w:rPr>
-          <w:rFonts w:asciiTheme="minorHAnsi" w:hAnsiTheme="minorHAnsi" w:cstheme="minorHAnsi"/>
-          <w:sz w:val="22"/>
-          <w:szCs w:val="22"/>
-        </w:rPr>
-        <w:t xml:space="preserve">) will </w:t>
+        <w:t xml:space="preserve">Inguinal white adipose tissue (iWAT) will </w:t>
       </w:r>
       <w:r>
         <w:rPr>
@@ -19435,25 +19083,7 @@
           <w:szCs w:val="22"/>
         </w:rPr>
         <w:lastRenderedPageBreak/>
-        <w:t>be collected from the mouse right side first by pulling the peritoneum away from the skin. Inguinal fat will be carefully extracted, weighed then snap frozen in liquid nitrogen for further molecular studies. Right gonadal white fat tissue (</w:t>
-      </w:r>
-      <w:proofErr w:type="spellStart"/>
-      <w:r>
-        <w:rPr>
-          <w:rFonts w:asciiTheme="minorHAnsi" w:hAnsiTheme="minorHAnsi" w:cstheme="minorHAnsi"/>
-          <w:sz w:val="22"/>
-          <w:szCs w:val="22"/>
-        </w:rPr>
-        <w:t>gWAT</w:t>
-      </w:r>
-      <w:proofErr w:type="spellEnd"/>
-      <w:r>
-        <w:rPr>
-          <w:rFonts w:asciiTheme="minorHAnsi" w:hAnsiTheme="minorHAnsi" w:cstheme="minorHAnsi"/>
-          <w:sz w:val="22"/>
-          <w:szCs w:val="22"/>
-        </w:rPr>
-        <w:t>) will be collected next by scraping the fat along the gonads (ovaries or testis), weighed, and then snap frozen in liquid nitrogen in 2ml tubes. The fat pads will be stored at a temperature of -80C.</w:t>
+        <w:t>be collected from the mouse right side first by pulling the peritoneum away from the skin. Inguinal fat will be carefully extracted, weighed then snap frozen in liquid nitrogen for further molecular studies. Right gonadal white fat tissue (gWAT) will be collected next by scraping the fat along the gonads (ovaries or testis), weighed, and then snap frozen in liquid nitrogen in 2ml tubes. The fat pads will be stored at a temperature of -80C.</w:t>
       </w:r>
     </w:p>
     <w:p>
@@ -19463,7 +19093,7 @@
           <w:rFonts w:asciiTheme="minorHAnsi" w:hAnsiTheme="minorHAnsi" w:cstheme="minorHAnsi"/>
         </w:rPr>
       </w:pPr>
-      <w:bookmarkStart w:id="45" w:name="_Toc16768380"/>
+      <w:bookmarkStart w:id="45" w:name="_Toc17059186"/>
       <w:r>
         <w:rPr>
           <w:rFonts w:asciiTheme="minorHAnsi" w:hAnsiTheme="minorHAnsi" w:cstheme="minorHAnsi"/>
@@ -19575,43 +19205,7 @@
           <w:sz w:val="22"/>
           <w:szCs w:val="22"/>
         </w:rPr>
-        <w:t xml:space="preserve"> sensitivity will be determined. Briefly, after the fast, the tail will be cut to allow for blood sampling via </w:t>
-      </w:r>
-      <w:proofErr w:type="spellStart"/>
-      <w:r>
-        <w:rPr>
-          <w:rFonts w:asciiTheme="minorHAnsi" w:hAnsiTheme="minorHAnsi" w:cstheme="minorHAnsi"/>
-          <w:sz w:val="22"/>
-          <w:szCs w:val="22"/>
-        </w:rPr>
-        <w:t>AccuCheck</w:t>
-      </w:r>
-      <w:proofErr w:type="spellEnd"/>
-      <w:r>
-        <w:rPr>
-          <w:rFonts w:asciiTheme="minorHAnsi" w:hAnsiTheme="minorHAnsi" w:cstheme="minorHAnsi"/>
-          <w:sz w:val="22"/>
-          <w:szCs w:val="22"/>
-        </w:rPr>
-        <w:t xml:space="preserve"> Advantage Glucometer. Tail vein blood will be immediately measured at 0minutes after the 6-hour fast to denote fasting blood glucose. Mice will be injected by a syringe into the </w:t>
-      </w:r>
-      <w:proofErr w:type="spellStart"/>
-      <w:r>
-        <w:rPr>
-          <w:rFonts w:asciiTheme="minorHAnsi" w:hAnsiTheme="minorHAnsi" w:cstheme="minorHAnsi"/>
-          <w:sz w:val="22"/>
-          <w:szCs w:val="22"/>
-        </w:rPr>
-        <w:t>interperitoneal</w:t>
-      </w:r>
-      <w:proofErr w:type="spellEnd"/>
-      <w:r>
-        <w:rPr>
-          <w:rFonts w:asciiTheme="minorHAnsi" w:hAnsiTheme="minorHAnsi" w:cstheme="minorHAnsi"/>
-          <w:sz w:val="22"/>
-          <w:szCs w:val="22"/>
-        </w:rPr>
-        <w:t xml:space="preserve"> cavity with the appropriate </w:t>
+        <w:t xml:space="preserve"> sensitivity will be determined. Briefly, after the fast, the tail will be cut to allow for blood sampling via AccuCheck Advantage Glucometer. Tail vein blood will be immediately measured at 0minutes after the 6-hour fast to denote fasting blood glucose. Mice will be injected by a syringe into the interperitoneal cavity with the appropriate </w:t>
       </w:r>
       <w:r>
         <w:rPr>
@@ -19673,7 +19267,7 @@
           <w:rFonts w:asciiTheme="minorHAnsi" w:hAnsiTheme="minorHAnsi" w:cstheme="minorHAnsi"/>
         </w:rPr>
       </w:pPr>
-      <w:bookmarkStart w:id="49" w:name="_Toc16768381"/>
+      <w:bookmarkStart w:id="49" w:name="_Toc17059187"/>
       <w:r>
         <w:rPr>
           <w:rFonts w:asciiTheme="minorHAnsi" w:hAnsiTheme="minorHAnsi" w:cstheme="minorHAnsi"/>
@@ -19724,7 +19318,6 @@
         </w:rPr>
         <w:t xml:space="preserve"> PCR will be performed for </w:t>
       </w:r>
-      <w:proofErr w:type="spellStart"/>
       <w:r>
         <w:rPr>
           <w:rFonts w:asciiTheme="minorHAnsi" w:hAnsiTheme="minorHAnsi" w:cstheme="minorHAnsi"/>
@@ -19735,7 +19328,6 @@
         </w:rPr>
         <w:t>Sry</w:t>
       </w:r>
-      <w:proofErr w:type="spellEnd"/>
       <w:r>
         <w:rPr>
           <w:rFonts w:asciiTheme="minorHAnsi" w:hAnsiTheme="minorHAnsi" w:cstheme="minorHAnsi"/>
@@ -19760,7 +19352,6 @@
         </w:rPr>
         <w:t xml:space="preserve"> We will use sequence-specific primers to amplify </w:t>
       </w:r>
-      <w:proofErr w:type="spellStart"/>
       <w:r>
         <w:rPr>
           <w:rFonts w:asciiTheme="minorHAnsi" w:hAnsiTheme="minorHAnsi" w:cstheme="minorHAnsi"/>
@@ -19768,9 +19359,40 @@
           <w:sz w:val="22"/>
           <w:szCs w:val="22"/>
         </w:rPr>
-        <w:t>Sry</w:t>
-      </w:r>
-      <w:proofErr w:type="spellEnd"/>
+        <w:t xml:space="preserve">Sry </w:t>
+      </w:r>
+      <w:r>
+        <w:rPr>
+          <w:rFonts w:asciiTheme="minorHAnsi" w:hAnsiTheme="minorHAnsi" w:cstheme="minorHAnsi"/>
+          <w:sz w:val="22"/>
+          <w:szCs w:val="22"/>
+        </w:rPr>
+        <w:t xml:space="preserve">gene. </w:t>
+      </w:r>
+      <w:r>
+        <w:rPr>
+          <w:rFonts w:asciiTheme="minorHAnsi" w:hAnsiTheme="minorHAnsi" w:cstheme="minorHAnsi"/>
+          <w:sz w:val="22"/>
+          <w:szCs w:val="22"/>
+        </w:rPr>
+        <w:t xml:space="preserve">Briefly, the tail will be homogenized and treated to collect the DNA. </w:t>
+      </w:r>
+      <w:r>
+        <w:rPr>
+          <w:rFonts w:asciiTheme="minorHAnsi" w:hAnsiTheme="minorHAnsi" w:cstheme="minorHAnsi"/>
+          <w:sz w:val="22"/>
+          <w:szCs w:val="22"/>
+        </w:rPr>
+        <w:t xml:space="preserve">Sample, </w:t>
+      </w:r>
+      <w:r>
+        <w:rPr>
+          <w:rFonts w:asciiTheme="minorHAnsi" w:hAnsiTheme="minorHAnsi" w:cstheme="minorHAnsi"/>
+          <w:sz w:val="22"/>
+          <w:szCs w:val="22"/>
+        </w:rPr>
+        <w:t xml:space="preserve">forward and reverse </w:t>
+      </w:r>
       <w:r>
         <w:rPr>
           <w:rFonts w:asciiTheme="minorHAnsi" w:hAnsiTheme="minorHAnsi" w:cstheme="minorHAnsi"/>
@@ -19778,59 +19400,7 @@
           <w:sz w:val="22"/>
           <w:szCs w:val="22"/>
         </w:rPr>
-        <w:t xml:space="preserve"> </w:t>
-      </w:r>
-      <w:r>
-        <w:rPr>
-          <w:rFonts w:asciiTheme="minorHAnsi" w:hAnsiTheme="minorHAnsi" w:cstheme="minorHAnsi"/>
-          <w:sz w:val="22"/>
-          <w:szCs w:val="22"/>
-        </w:rPr>
-        <w:t xml:space="preserve">gene. </w:t>
-      </w:r>
-      <w:r>
-        <w:rPr>
-          <w:rFonts w:asciiTheme="minorHAnsi" w:hAnsiTheme="minorHAnsi" w:cstheme="minorHAnsi"/>
-          <w:sz w:val="22"/>
-          <w:szCs w:val="22"/>
-        </w:rPr>
-        <w:t xml:space="preserve">Briefly, the tail will be homogenized and treated to collect the DNA. </w:t>
-      </w:r>
-      <w:r>
-        <w:rPr>
-          <w:rFonts w:asciiTheme="minorHAnsi" w:hAnsiTheme="minorHAnsi" w:cstheme="minorHAnsi"/>
-          <w:sz w:val="22"/>
-          <w:szCs w:val="22"/>
-        </w:rPr>
-        <w:t xml:space="preserve">Sample, </w:t>
-      </w:r>
-      <w:r>
-        <w:rPr>
-          <w:rFonts w:asciiTheme="minorHAnsi" w:hAnsiTheme="minorHAnsi" w:cstheme="minorHAnsi"/>
-          <w:sz w:val="22"/>
-          <w:szCs w:val="22"/>
-        </w:rPr>
-        <w:t xml:space="preserve">forward and reverse </w:t>
-      </w:r>
-      <w:proofErr w:type="spellStart"/>
-      <w:r>
-        <w:rPr>
-          <w:rFonts w:asciiTheme="minorHAnsi" w:hAnsiTheme="minorHAnsi" w:cstheme="minorHAnsi"/>
-          <w:i/>
-          <w:sz w:val="22"/>
-          <w:szCs w:val="22"/>
-        </w:rPr>
-        <w:t>Sry</w:t>
-      </w:r>
-      <w:proofErr w:type="spellEnd"/>
-      <w:r>
-        <w:rPr>
-          <w:rFonts w:asciiTheme="minorHAnsi" w:hAnsiTheme="minorHAnsi" w:cstheme="minorHAnsi"/>
-          <w:i/>
-          <w:sz w:val="22"/>
-          <w:szCs w:val="22"/>
-        </w:rPr>
-        <w:t xml:space="preserve"> </w:t>
+        <w:t xml:space="preserve">Sry </w:t>
       </w:r>
       <w:r>
         <w:rPr>
@@ -19872,8 +19442,7 @@
           <w:rFonts w:asciiTheme="minorHAnsi" w:hAnsiTheme="minorHAnsi" w:cstheme="minorHAnsi"/>
         </w:rPr>
       </w:pPr>
-      <w:bookmarkStart w:id="50" w:name="_Toc16768382"/>
-      <w:proofErr w:type="spellStart"/>
+      <w:bookmarkStart w:id="50" w:name="_Toc17059188"/>
       <w:r>
         <w:rPr>
           <w:rFonts w:asciiTheme="minorHAnsi" w:hAnsiTheme="minorHAnsi" w:cstheme="minorHAnsi"/>
@@ -19881,7 +19450,6 @@
         <w:t>RNAseq</w:t>
       </w:r>
       <w:bookmarkEnd w:id="50"/>
-      <w:proofErr w:type="spellEnd"/>
     </w:p>
     <w:p>
       <w:pPr>
@@ -19905,79 +19473,7 @@
           <w:sz w:val="22"/>
           <w:szCs w:val="22"/>
         </w:rPr>
-        <w:t xml:space="preserve">perform </w:t>
-      </w:r>
-      <w:proofErr w:type="spellStart"/>
-      <w:r>
-        <w:rPr>
-          <w:rFonts w:asciiTheme="minorHAnsi" w:hAnsiTheme="minorHAnsi" w:cstheme="minorHAnsi"/>
-          <w:sz w:val="22"/>
-          <w:szCs w:val="22"/>
-        </w:rPr>
-        <w:t>RNAseq</w:t>
-      </w:r>
-      <w:proofErr w:type="spellEnd"/>
-      <w:r>
-        <w:rPr>
-          <w:rFonts w:asciiTheme="minorHAnsi" w:hAnsiTheme="minorHAnsi" w:cstheme="minorHAnsi"/>
-          <w:sz w:val="22"/>
-          <w:szCs w:val="22"/>
-        </w:rPr>
-        <w:t xml:space="preserve"> studies. We will use 5 male and 5 female placentas from each group exposed to water or dexamethasone. </w:t>
-      </w:r>
-      <w:proofErr w:type="spellStart"/>
-      <w:r>
-        <w:rPr>
-          <w:rFonts w:asciiTheme="minorHAnsi" w:hAnsiTheme="minorHAnsi" w:cstheme="minorHAnsi"/>
-          <w:sz w:val="22"/>
-          <w:szCs w:val="22"/>
-        </w:rPr>
-        <w:t>RNAseq</w:t>
-      </w:r>
-      <w:proofErr w:type="spellEnd"/>
-      <w:r>
-        <w:rPr>
-          <w:rFonts w:asciiTheme="minorHAnsi" w:hAnsiTheme="minorHAnsi" w:cstheme="minorHAnsi"/>
-          <w:sz w:val="22"/>
-          <w:szCs w:val="22"/>
-        </w:rPr>
-        <w:t xml:space="preserve"> will be done by the University of Michigan DNA Core. We will align reads to the mouse genome using a </w:t>
-      </w:r>
-      <w:proofErr w:type="spellStart"/>
-      <w:r>
-        <w:rPr>
-          <w:rFonts w:asciiTheme="minorHAnsi" w:hAnsiTheme="minorHAnsi" w:cstheme="minorHAnsi"/>
-          <w:sz w:val="22"/>
-          <w:szCs w:val="22"/>
-        </w:rPr>
-        <w:t>TopHat</w:t>
-      </w:r>
-      <w:proofErr w:type="spellEnd"/>
-      <w:r>
-        <w:rPr>
-          <w:rFonts w:asciiTheme="minorHAnsi" w:hAnsiTheme="minorHAnsi" w:cstheme="minorHAnsi"/>
-          <w:sz w:val="22"/>
-          <w:szCs w:val="22"/>
-        </w:rPr>
-        <w:t>/</w:t>
-      </w:r>
-      <w:proofErr w:type="spellStart"/>
-      <w:r>
-        <w:rPr>
-          <w:rFonts w:asciiTheme="minorHAnsi" w:hAnsiTheme="minorHAnsi" w:cstheme="minorHAnsi"/>
-          <w:sz w:val="22"/>
-          <w:szCs w:val="22"/>
-        </w:rPr>
-        <w:t>DESeq</w:t>
-      </w:r>
-      <w:proofErr w:type="spellEnd"/>
-      <w:r>
-        <w:rPr>
-          <w:rFonts w:asciiTheme="minorHAnsi" w:hAnsiTheme="minorHAnsi" w:cstheme="minorHAnsi"/>
-          <w:sz w:val="22"/>
-          <w:szCs w:val="22"/>
-        </w:rPr>
-        <w:t xml:space="preserve">/GSEA pipeline to identify differentially expressed placental genes. To determine the enriched core, we will use the genes of interest involved in nutrient transport and endocrine function of the placenta. We will determine if </w:t>
+        <w:t xml:space="preserve">perform RNAseq studies. We will use 5 male and 5 female placentas from each group exposed to water or dexamethasone. RNAseq will be done by the University of Michigan DNA Core. We will align reads to the mouse genome using a TopHat/DESeq/GSEA pipeline to identify differentially expressed placental genes. To determine the enriched core, we will use the genes of interest involved in nutrient transport and endocrine function of the placenta. We will determine if </w:t>
       </w:r>
       <w:r>
         <w:rPr>
@@ -19993,25 +19489,7 @@
           <w:sz w:val="22"/>
           <w:szCs w:val="22"/>
         </w:rPr>
-        <w:t xml:space="preserve">Our lab has extensive experience in performing </w:t>
-      </w:r>
-      <w:proofErr w:type="spellStart"/>
-      <w:r>
-        <w:rPr>
-          <w:rFonts w:asciiTheme="minorHAnsi" w:hAnsiTheme="minorHAnsi" w:cstheme="minorHAnsi"/>
-          <w:sz w:val="22"/>
-          <w:szCs w:val="22"/>
-        </w:rPr>
-        <w:t>RNAseq</w:t>
-      </w:r>
-      <w:proofErr w:type="spellEnd"/>
-      <w:r>
-        <w:rPr>
-          <w:rFonts w:asciiTheme="minorHAnsi" w:hAnsiTheme="minorHAnsi" w:cstheme="minorHAnsi"/>
-          <w:sz w:val="22"/>
-          <w:szCs w:val="22"/>
-        </w:rPr>
-        <w:t xml:space="preserve"> studies </w:t>
+        <w:t xml:space="preserve">Our lab has extensive experience in performing RNAseq studies </w:t>
       </w:r>
       <w:r>
         <w:rPr>
@@ -20165,7 +19643,7 @@
           <w:rFonts w:asciiTheme="minorHAnsi" w:hAnsiTheme="minorHAnsi" w:cstheme="minorHAnsi"/>
         </w:rPr>
       </w:pPr>
-      <w:bookmarkStart w:id="51" w:name="_Toc16768383"/>
+      <w:bookmarkStart w:id="51" w:name="_Toc17059189"/>
       <w:r>
         <w:rPr>
           <w:rFonts w:asciiTheme="minorHAnsi" w:hAnsiTheme="minorHAnsi" w:cstheme="minorHAnsi"/>
@@ -20273,7 +19751,7 @@
         </w:rPr>
       </w:pPr>
       <w:bookmarkStart w:id="52" w:name="_Toc15461876"/>
-      <w:bookmarkStart w:id="53" w:name="_Toc16768384"/>
+      <w:bookmarkStart w:id="53" w:name="_Toc17059190"/>
       <w:r>
         <w:rPr>
           <w:rFonts w:asciiTheme="minorHAnsi" w:hAnsiTheme="minorHAnsi" w:cstheme="minorHAnsi"/>
@@ -20362,16 +19840,7 @@
           <w:sz w:val="22"/>
           <w:szCs w:val="22"/>
         </w:rPr>
-        <w:t xml:space="preserve"> Briefly, a portion of the sample will be boiled and loaded into different wells with a ladder control. Proteins will transfer to nitrocellulose overnight. The matrix will be stained for total protein using Revert total protein and scanned by </w:t>
-      </w:r>
-      <w:proofErr w:type="spellStart"/>
-      <w:r>
-        <w:rPr>
-          <w:rFonts w:asciiTheme="minorHAnsi" w:hAnsiTheme="minorHAnsi" w:cstheme="minorHAnsi"/>
-          <w:sz w:val="22"/>
-          <w:szCs w:val="22"/>
-        </w:rPr>
-        <w:t>LiC</w:t>
+        <w:t xml:space="preserve"> Briefly, a portion of the sample will be boiled and loaded into different wells with a ladder control. Proteins will transfer to nitrocellulose overnight. The matrix will be stained for total protein using Revert total protein and scanned by LiC</w:t>
       </w:r>
       <w:r>
         <w:rPr>
@@ -20381,7 +19850,6 @@
         </w:rPr>
         <w:t>OR</w:t>
       </w:r>
-      <w:proofErr w:type="spellEnd"/>
       <w:r>
         <w:rPr>
           <w:rFonts w:asciiTheme="minorHAnsi" w:hAnsiTheme="minorHAnsi" w:cstheme="minorHAnsi"/>
@@ -20415,25 +19883,7 @@
           <w:sz w:val="22"/>
           <w:szCs w:val="22"/>
         </w:rPr>
-        <w:t>total and phosphorylated mTORC1 targets (S6K, 4EBP1, S6) and regulators (</w:t>
-      </w:r>
-      <w:proofErr w:type="spellStart"/>
-      <w:r>
-        <w:rPr>
-          <w:rFonts w:asciiTheme="minorHAnsi" w:hAnsiTheme="minorHAnsi" w:cstheme="minorHAnsi"/>
-          <w:sz w:val="22"/>
-          <w:szCs w:val="22"/>
-        </w:rPr>
-        <w:t>Akt</w:t>
-      </w:r>
-      <w:proofErr w:type="spellEnd"/>
-      <w:r>
-        <w:rPr>
-          <w:rFonts w:asciiTheme="minorHAnsi" w:hAnsiTheme="minorHAnsi" w:cstheme="minorHAnsi"/>
-          <w:sz w:val="22"/>
-          <w:szCs w:val="22"/>
-        </w:rPr>
-        <w:t xml:space="preserve">, IRS and TSC2) </w:t>
+        <w:t xml:space="preserve">total and phosphorylated mTORC1 targets (S6K, 4EBP1, S6) and regulators (Akt, IRS and TSC2) </w:t>
       </w:r>
       <w:r>
         <w:rPr>
@@ -20461,7 +19911,7 @@
       </w:pPr>
       <w:bookmarkStart w:id="54" w:name="_Toc14032703"/>
       <w:bookmarkStart w:id="55" w:name="_Toc15461877"/>
-      <w:bookmarkStart w:id="56" w:name="_Toc16768385"/>
+      <w:bookmarkStart w:id="56" w:name="_Toc17059191"/>
       <w:r>
         <w:rPr>
           <w:rFonts w:asciiTheme="minorHAnsi" w:hAnsiTheme="minorHAnsi" w:cstheme="minorHAnsi"/>
@@ -20510,25 +19960,7 @@
           <w:sz w:val="22"/>
           <w:szCs w:val="22"/>
         </w:rPr>
-        <w:t xml:space="preserve">will be embedded in paraffin and stained at the </w:t>
-      </w:r>
-      <w:proofErr w:type="spellStart"/>
-      <w:r>
-        <w:rPr>
-          <w:rFonts w:asciiTheme="minorHAnsi" w:hAnsiTheme="minorHAnsi" w:cstheme="minorHAnsi"/>
-          <w:sz w:val="22"/>
-          <w:szCs w:val="22"/>
-        </w:rPr>
-        <w:t>Rogel</w:t>
-      </w:r>
-      <w:proofErr w:type="spellEnd"/>
-      <w:r>
-        <w:rPr>
-          <w:rFonts w:asciiTheme="minorHAnsi" w:hAnsiTheme="minorHAnsi" w:cstheme="minorHAnsi"/>
-          <w:sz w:val="22"/>
-          <w:szCs w:val="22"/>
-        </w:rPr>
-        <w:t xml:space="preserve"> Cancer Center’s Tissue and Molecular Pathology. Slides will be blindly assessed for </w:t>
+        <w:t xml:space="preserve">will be embedded in paraffin and stained at the Rogel Cancer Center’s Tissue and Molecular Pathology. Slides will be blindly assessed for </w:t>
       </w:r>
       <w:r>
         <w:rPr>
@@ -20547,7 +19979,7 @@
         </w:rPr>
       </w:pPr>
       <w:bookmarkStart w:id="57" w:name="_Toc15461878"/>
-      <w:bookmarkStart w:id="58" w:name="_Toc16768386"/>
+      <w:bookmarkStart w:id="58" w:name="_Toc17059192"/>
       <w:r>
         <w:rPr>
           <w:rFonts w:asciiTheme="minorHAnsi" w:hAnsiTheme="minorHAnsi" w:cstheme="minorHAnsi"/>
@@ -20565,7 +19997,7 @@
         </w:rPr>
       </w:pPr>
       <w:bookmarkStart w:id="59" w:name="_Toc15461879"/>
-      <w:bookmarkStart w:id="60" w:name="_Toc16768387"/>
+      <w:bookmarkStart w:id="60" w:name="_Toc17059193"/>
       <w:r>
         <w:rPr>
           <w:rFonts w:asciiTheme="minorHAnsi" w:hAnsiTheme="minorHAnsi" w:cstheme="minorHAnsi"/>
@@ -21069,7 +20501,7 @@
         </w:rPr>
       </w:pPr>
       <w:bookmarkStart w:id="61" w:name="_Toc15461882"/>
-      <w:bookmarkStart w:id="62" w:name="_Toc16768388"/>
+      <w:bookmarkStart w:id="62" w:name="_Toc17059194"/>
       <w:r>
         <w:rPr>
           <w:rFonts w:asciiTheme="minorHAnsi" w:hAnsiTheme="minorHAnsi" w:cstheme="minorHAnsi"/>
@@ -21179,25 +20611,7 @@
           <w:sz w:val="22"/>
           <w:szCs w:val="22"/>
         </w:rPr>
-        <w:t xml:space="preserve">This is supported by increased placental GLUT1 protein expression at E21 in rats exposed to 100 and 200 </w:t>
-      </w:r>
-      <w:proofErr w:type="spellStart"/>
-      <w:r>
-        <w:rPr>
-          <w:rFonts w:asciiTheme="minorHAnsi" w:hAnsiTheme="minorHAnsi" w:cstheme="minorHAnsi"/>
-          <w:sz w:val="22"/>
-          <w:szCs w:val="22"/>
-        </w:rPr>
-        <w:t>ug</w:t>
-      </w:r>
-      <w:proofErr w:type="spellEnd"/>
-      <w:r>
-        <w:rPr>
-          <w:rFonts w:asciiTheme="minorHAnsi" w:hAnsiTheme="minorHAnsi" w:cstheme="minorHAnsi"/>
-          <w:sz w:val="22"/>
-          <w:szCs w:val="22"/>
-        </w:rPr>
-        <w:t xml:space="preserve">/kg body weight/ day of dexamethasone starting at E15 </w:t>
+        <w:t xml:space="preserve">This is supported by increased placental GLUT1 protein expression at E21 in rats exposed to 100 and 200 ug/kg body weight/ day of dexamethasone starting at E15 </w:t>
       </w:r>
       <w:r>
         <w:rPr>
@@ -21478,25 +20892,7 @@
           <w:sz w:val="22"/>
           <w:szCs w:val="22"/>
         </w:rPr>
-        <w:t xml:space="preserve">Since system </w:t>
-      </w:r>
-      <w:proofErr w:type="spellStart"/>
-      <w:r>
-        <w:rPr>
-          <w:rFonts w:asciiTheme="minorHAnsi" w:hAnsiTheme="minorHAnsi" w:cstheme="minorHAnsi"/>
-          <w:sz w:val="22"/>
-          <w:szCs w:val="22"/>
-        </w:rPr>
-        <w:t>A</w:t>
-      </w:r>
-      <w:proofErr w:type="spellEnd"/>
-      <w:r>
-        <w:rPr>
-          <w:rFonts w:asciiTheme="minorHAnsi" w:hAnsiTheme="minorHAnsi" w:cstheme="minorHAnsi"/>
-          <w:sz w:val="22"/>
-          <w:szCs w:val="22"/>
-        </w:rPr>
-        <w:t xml:space="preserve"> amino acid transport is the most associated with growth restriction </w:t>
+        <w:t xml:space="preserve">Since system A amino acid transport is the most associated with growth restriction </w:t>
       </w:r>
       <w:r>
         <w:rPr>
@@ -21629,25 +21025,7 @@
           <w:sz w:val="22"/>
           <w:szCs w:val="22"/>
         </w:rPr>
-        <w:t xml:space="preserve">system </w:t>
-      </w:r>
-      <w:proofErr w:type="spellStart"/>
-      <w:r>
-        <w:rPr>
-          <w:rFonts w:asciiTheme="minorHAnsi" w:hAnsiTheme="minorHAnsi" w:cstheme="minorHAnsi"/>
-          <w:sz w:val="22"/>
-          <w:szCs w:val="22"/>
-        </w:rPr>
-        <w:t>A</w:t>
-      </w:r>
-      <w:proofErr w:type="spellEnd"/>
-      <w:r>
-        <w:rPr>
-          <w:rFonts w:asciiTheme="minorHAnsi" w:hAnsiTheme="minorHAnsi" w:cstheme="minorHAnsi"/>
-          <w:sz w:val="22"/>
-          <w:szCs w:val="22"/>
-        </w:rPr>
-        <w:t xml:space="preserve"> </w:t>
+        <w:t xml:space="preserve">system A </w:t>
       </w:r>
       <w:r>
         <w:rPr>
@@ -22298,7 +21676,7 @@
         </w:rPr>
       </w:pPr>
       <w:bookmarkStart w:id="63" w:name="_Toc15461881"/>
-      <w:bookmarkStart w:id="64" w:name="_Toc16768389"/>
+      <w:bookmarkStart w:id="64" w:name="_Toc17059195"/>
       <w:r>
         <w:rPr>
           <w:rFonts w:asciiTheme="minorHAnsi" w:hAnsiTheme="minorHAnsi" w:cstheme="minorHAnsi"/>
@@ -22545,7 +21923,7 @@
         </w:rPr>
       </w:pPr>
       <w:bookmarkStart w:id="65" w:name="_Toc15461880"/>
-      <w:bookmarkStart w:id="66" w:name="_Toc16768390"/>
+      <w:bookmarkStart w:id="66" w:name="_Toc17059196"/>
       <w:r>
         <w:rPr>
           <w:rFonts w:asciiTheme="minorHAnsi" w:hAnsiTheme="minorHAnsi" w:cstheme="minorHAnsi"/>
@@ -23005,7 +22383,7 @@
         </w:rPr>
       </w:pPr>
       <w:bookmarkStart w:id="67" w:name="_Toc15461883"/>
-      <w:bookmarkStart w:id="68" w:name="_Toc16768391"/>
+      <w:bookmarkStart w:id="68" w:name="_Toc17059197"/>
       <w:r>
         <w:rPr>
           <w:rFonts w:asciiTheme="minorHAnsi" w:hAnsiTheme="minorHAnsi" w:cstheme="minorHAnsi"/>
@@ -23719,7 +23097,7 @@
         </w:rPr>
       </w:pPr>
       <w:bookmarkStart w:id="69" w:name="_Toc15461884"/>
-      <w:bookmarkStart w:id="70" w:name="_Toc16768392"/>
+      <w:bookmarkStart w:id="70" w:name="_Toc17059198"/>
       <w:r>
         <w:rPr>
           <w:rFonts w:asciiTheme="minorHAnsi" w:hAnsiTheme="minorHAnsi" w:cstheme="minorHAnsi"/>
@@ -23787,7 +23165,7 @@
         </w:rPr>
       </w:pPr>
       <w:bookmarkStart w:id="71" w:name="_Toc15461885"/>
-      <w:bookmarkStart w:id="72" w:name="_Toc16768393"/>
+      <w:bookmarkStart w:id="72" w:name="_Toc17059199"/>
       <w:r>
         <w:rPr>
           <w:rFonts w:asciiTheme="minorHAnsi" w:hAnsiTheme="minorHAnsi" w:cstheme="minorHAnsi"/>
@@ -24031,25 +23409,7 @@
           <w:sz w:val="22"/>
           <w:szCs w:val="22"/>
         </w:rPr>
-        <w:t xml:space="preserve"> It is also possible that our placental GR KO model may prove lethal. In that case, we will use a different parental strain of </w:t>
-      </w:r>
-      <w:proofErr w:type="spellStart"/>
-      <w:r>
-        <w:rPr>
-          <w:rFonts w:asciiTheme="minorHAnsi" w:hAnsiTheme="minorHAnsi" w:cstheme="minorHAnsi"/>
-          <w:sz w:val="22"/>
-          <w:szCs w:val="22"/>
-        </w:rPr>
-        <w:t>Hets</w:t>
-      </w:r>
-      <w:proofErr w:type="spellEnd"/>
-      <w:r>
-        <w:rPr>
-          <w:rFonts w:asciiTheme="minorHAnsi" w:hAnsiTheme="minorHAnsi" w:cstheme="minorHAnsi"/>
-          <w:sz w:val="22"/>
-          <w:szCs w:val="22"/>
-        </w:rPr>
-        <w:t xml:space="preserve"> (Het x Het) to generate a partial knockout that may prove viable. </w:t>
+        <w:t xml:space="preserve"> It is also possible that our placental GR KO model may prove lethal. In that case, we will use a different parental strain of Hets (Het x Het) to generate a partial knockout that may prove viable. </w:t>
       </w:r>
     </w:p>
     <w:p>
@@ -24076,7 +23436,7 @@
           <w:rFonts w:asciiTheme="minorHAnsi" w:hAnsiTheme="minorHAnsi" w:cstheme="minorHAnsi"/>
         </w:rPr>
       </w:pPr>
-      <w:bookmarkStart w:id="73" w:name="_Toc16768394"/>
+      <w:bookmarkStart w:id="73" w:name="_Toc17059200"/>
       <w:r>
         <w:rPr>
           <w:rFonts w:asciiTheme="minorHAnsi" w:hAnsiTheme="minorHAnsi" w:cstheme="minorHAnsi"/>
@@ -24492,25 +23852,7 @@
                 <w:sz w:val="22"/>
                 <w:szCs w:val="22"/>
               </w:rPr>
-              <w:t xml:space="preserve">Placental </w:t>
-            </w:r>
-            <w:proofErr w:type="spellStart"/>
-            <w:r>
-              <w:rPr>
-                <w:rFonts w:asciiTheme="minorHAnsi" w:hAnsiTheme="minorHAnsi" w:cstheme="minorHAnsi"/>
-                <w:sz w:val="22"/>
-                <w:szCs w:val="22"/>
-              </w:rPr>
-              <w:t>wt</w:t>
-            </w:r>
-            <w:proofErr w:type="spellEnd"/>
-            <w:r>
-              <w:rPr>
-                <w:rFonts w:asciiTheme="minorHAnsi" w:hAnsiTheme="minorHAnsi" w:cstheme="minorHAnsi"/>
-                <w:sz w:val="22"/>
-                <w:szCs w:val="22"/>
-              </w:rPr>
-              <w:t xml:space="preserve"> of transgenic mice reduced by 28%, offspring of transgenic mice were 20% lighter</w:t>
+              <w:t>Placental wt of transgenic mice reduced by 28%, offspring of transgenic mice were 20% lighter</w:t>
             </w:r>
           </w:p>
           <w:p>
@@ -24711,25 +24053,7 @@
                 <w:sz w:val="22"/>
                 <w:szCs w:val="22"/>
               </w:rPr>
-              <w:t xml:space="preserve">The dose was designed to produce plasma </w:t>
-            </w:r>
-            <w:proofErr w:type="spellStart"/>
-            <w:r>
-              <w:rPr>
-                <w:rFonts w:asciiTheme="minorHAnsi" w:hAnsiTheme="minorHAnsi" w:cstheme="minorHAnsi"/>
-                <w:sz w:val="22"/>
-                <w:szCs w:val="22"/>
-              </w:rPr>
-              <w:t>cort</w:t>
-            </w:r>
-            <w:proofErr w:type="spellEnd"/>
-            <w:r>
-              <w:rPr>
-                <w:rFonts w:asciiTheme="minorHAnsi" w:hAnsiTheme="minorHAnsi" w:cstheme="minorHAnsi"/>
-                <w:sz w:val="22"/>
-                <w:szCs w:val="22"/>
-              </w:rPr>
-              <w:t xml:space="preserve"> levels that are high and similar to concentrations reported in heat/light stressed dams</w:t>
+              <w:t>The dose was designed to produce plasma cort levels that are high and similar to concentrations reported in heat/light stressed dams</w:t>
             </w:r>
           </w:p>
           <w:p>
@@ -24746,25 +24070,7 @@
                 <w:sz w:val="22"/>
                 <w:szCs w:val="22"/>
               </w:rPr>
-              <w:t xml:space="preserve">Unidirectional </w:t>
-            </w:r>
-            <w:proofErr w:type="spellStart"/>
-            <w:r>
-              <w:rPr>
-                <w:rFonts w:asciiTheme="minorHAnsi" w:hAnsiTheme="minorHAnsi" w:cstheme="minorHAnsi"/>
-                <w:sz w:val="22"/>
-                <w:szCs w:val="22"/>
-              </w:rPr>
-              <w:t>materno</w:t>
-            </w:r>
-            <w:proofErr w:type="spellEnd"/>
-            <w:r>
-              <w:rPr>
-                <w:rFonts w:asciiTheme="minorHAnsi" w:hAnsiTheme="minorHAnsi" w:cstheme="minorHAnsi"/>
-                <w:sz w:val="22"/>
-                <w:szCs w:val="22"/>
-              </w:rPr>
-              <w:t>-fetal clearance of non-metabolizable glucose was assessed</w:t>
+              <w:t>Unidirectional materno-fetal clearance of non-metabolizable glucose was assessed</w:t>
             </w:r>
           </w:p>
         </w:tc>
@@ -24806,23 +24112,13 @@
                 <w:szCs w:val="22"/>
               </w:rPr>
             </w:pPr>
-            <w:proofErr w:type="spellStart"/>
-            <w:r>
-              <w:rPr>
-                <w:rFonts w:asciiTheme="minorHAnsi" w:hAnsiTheme="minorHAnsi" w:cstheme="minorHAnsi"/>
-                <w:sz w:val="22"/>
-                <w:szCs w:val="22"/>
-              </w:rPr>
-              <w:t>Cort</w:t>
-            </w:r>
-            <w:proofErr w:type="spellEnd"/>
-            <w:r>
-              <w:rPr>
-                <w:rFonts w:asciiTheme="minorHAnsi" w:hAnsiTheme="minorHAnsi" w:cstheme="minorHAnsi"/>
-                <w:sz w:val="22"/>
-                <w:szCs w:val="22"/>
-              </w:rPr>
-              <w:t xml:space="preserve"> reduced fetal weight by 8% and 19% at D16 and D19, respectively</w:t>
+            <w:r>
+              <w:rPr>
+                <w:rFonts w:asciiTheme="minorHAnsi" w:hAnsiTheme="minorHAnsi" w:cstheme="minorHAnsi"/>
+                <w:sz w:val="22"/>
+                <w:szCs w:val="22"/>
+              </w:rPr>
+              <w:t>Cort reduced fetal weight by 8% and 19% at D16 and D19, respectively</w:t>
             </w:r>
           </w:p>
           <w:p>
@@ -24900,25 +24196,7 @@
                 <w:sz w:val="22"/>
                 <w:szCs w:val="22"/>
               </w:rPr>
-              <w:t xml:space="preserve">At D19, </w:t>
-            </w:r>
-            <w:proofErr w:type="spellStart"/>
-            <w:r>
-              <w:rPr>
-                <w:rFonts w:asciiTheme="minorHAnsi" w:hAnsiTheme="minorHAnsi" w:cstheme="minorHAnsi"/>
-                <w:sz w:val="22"/>
-                <w:szCs w:val="22"/>
-              </w:rPr>
-              <w:t>materno</w:t>
-            </w:r>
-            <w:proofErr w:type="spellEnd"/>
-            <w:r>
-              <w:rPr>
-                <w:rFonts w:asciiTheme="minorHAnsi" w:hAnsiTheme="minorHAnsi" w:cstheme="minorHAnsi"/>
-                <w:sz w:val="22"/>
-                <w:szCs w:val="22"/>
-              </w:rPr>
-              <w:t>-fetal clearance and fetal accumulation of glucose tracer was lower than controls at E19. No difference in clearance or accumulation at D16</w:t>
+              <w:t>At D19, materno-fetal clearance and fetal accumulation of glucose tracer was lower than controls at E19. No difference in clearance or accumulation at D16</w:t>
             </w:r>
           </w:p>
           <w:p>
@@ -24987,25 +24265,7 @@
                 <w:sz w:val="22"/>
                 <w:szCs w:val="22"/>
               </w:rPr>
-              <w:t xml:space="preserve">expression increased on D19 but not D16 with </w:t>
-            </w:r>
-            <w:proofErr w:type="spellStart"/>
-            <w:r>
-              <w:rPr>
-                <w:rFonts w:asciiTheme="minorHAnsi" w:hAnsiTheme="minorHAnsi" w:cstheme="minorHAnsi"/>
-                <w:sz w:val="22"/>
-                <w:szCs w:val="22"/>
-              </w:rPr>
-              <w:t>cort</w:t>
-            </w:r>
-            <w:proofErr w:type="spellEnd"/>
-            <w:r>
-              <w:rPr>
-                <w:rFonts w:asciiTheme="minorHAnsi" w:hAnsiTheme="minorHAnsi" w:cstheme="minorHAnsi"/>
-                <w:sz w:val="22"/>
-                <w:szCs w:val="22"/>
-              </w:rPr>
-              <w:t xml:space="preserve"> and was in sync with the reduced transplacental glucose transport at D19</w:t>
+              <w:t>expression increased on D19 but not D16 with cort and was in sync with the reduced transplacental glucose transport at D19</w:t>
             </w:r>
           </w:p>
           <w:p>
@@ -25074,25 +24334,7 @@
                 <w:sz w:val="22"/>
                 <w:szCs w:val="22"/>
               </w:rPr>
-              <w:t xml:space="preserve">On D16, </w:t>
-            </w:r>
-            <w:proofErr w:type="spellStart"/>
-            <w:r>
-              <w:rPr>
-                <w:rFonts w:asciiTheme="minorHAnsi" w:hAnsiTheme="minorHAnsi" w:cstheme="minorHAnsi"/>
-                <w:sz w:val="22"/>
-                <w:szCs w:val="22"/>
-              </w:rPr>
-              <w:t>pAkt</w:t>
-            </w:r>
-            <w:proofErr w:type="spellEnd"/>
-            <w:r>
-              <w:rPr>
-                <w:rFonts w:asciiTheme="minorHAnsi" w:hAnsiTheme="minorHAnsi" w:cstheme="minorHAnsi"/>
-                <w:sz w:val="22"/>
-                <w:szCs w:val="22"/>
-              </w:rPr>
-              <w:t xml:space="preserve"> was reduced </w:t>
+              <w:t xml:space="preserve">On D16, pAkt was reduced </w:t>
             </w:r>
             <w:r>
               <w:rPr>
@@ -25108,18 +24350,8 @@
                 <w:sz w:val="22"/>
                 <w:szCs w:val="22"/>
               </w:rPr>
-              <w:t xml:space="preserve"> less active </w:t>
-            </w:r>
-            <w:proofErr w:type="spellStart"/>
-            <w:r>
-              <w:rPr>
-                <w:rFonts w:asciiTheme="minorHAnsi" w:hAnsiTheme="minorHAnsi" w:cstheme="minorHAnsi"/>
-                <w:sz w:val="22"/>
-                <w:szCs w:val="22"/>
-              </w:rPr>
-              <w:t>Akt</w:t>
-            </w:r>
-            <w:proofErr w:type="spellEnd"/>
+              <w:t xml:space="preserve"> less active Akt</w:t>
+            </w:r>
           </w:p>
           <w:p>
             <w:pPr>
@@ -25310,25 +24542,7 @@
                 <w:sz w:val="22"/>
                 <w:szCs w:val="22"/>
               </w:rPr>
-              <w:t xml:space="preserve">At D16, no effect on </w:t>
-            </w:r>
-            <w:proofErr w:type="spellStart"/>
-            <w:r>
-              <w:rPr>
-                <w:rFonts w:asciiTheme="minorHAnsi" w:hAnsiTheme="minorHAnsi" w:cstheme="minorHAnsi"/>
-                <w:sz w:val="22"/>
-                <w:szCs w:val="22"/>
-              </w:rPr>
-              <w:t>materno</w:t>
-            </w:r>
-            <w:proofErr w:type="spellEnd"/>
-            <w:r>
-              <w:rPr>
-                <w:rFonts w:asciiTheme="minorHAnsi" w:hAnsiTheme="minorHAnsi" w:cstheme="minorHAnsi"/>
-                <w:sz w:val="22"/>
-                <w:szCs w:val="22"/>
-              </w:rPr>
-              <w:t>-fetal transfer of labeled amino acid</w:t>
+              <w:t>At D16, no effect on materno-fetal transfer of labeled amino acid</w:t>
             </w:r>
           </w:p>
           <w:p>
@@ -25405,18 +24619,8 @@
                 <w:sz w:val="22"/>
                 <w:szCs w:val="22"/>
               </w:rPr>
-              <w:t xml:space="preserve">Number of viable pups per litter was unchanged with maternal </w:t>
-            </w:r>
-            <w:proofErr w:type="spellStart"/>
-            <w:r>
-              <w:rPr>
-                <w:rFonts w:asciiTheme="minorHAnsi" w:hAnsiTheme="minorHAnsi" w:cstheme="minorHAnsi"/>
-                <w:sz w:val="22"/>
-                <w:szCs w:val="22"/>
-              </w:rPr>
-              <w:t>cort</w:t>
-            </w:r>
-            <w:proofErr w:type="spellEnd"/>
+              <w:t>Number of viable pups per litter was unchanged with maternal cort</w:t>
+            </w:r>
           </w:p>
           <w:p>
             <w:pPr>
@@ -25441,25 +24645,7 @@
                 <w:sz w:val="22"/>
                 <w:szCs w:val="22"/>
               </w:rPr>
-              <w:t xml:space="preserve">Fetal accumulation of </w:t>
-            </w:r>
-            <w:proofErr w:type="spellStart"/>
-            <w:r>
-              <w:rPr>
-                <w:rFonts w:asciiTheme="minorHAnsi" w:hAnsiTheme="minorHAnsi" w:cstheme="minorHAnsi"/>
-                <w:sz w:val="22"/>
-                <w:szCs w:val="22"/>
-              </w:rPr>
-              <w:t>MeAIB</w:t>
-            </w:r>
-            <w:proofErr w:type="spellEnd"/>
-            <w:r>
-              <w:rPr>
-                <w:rFonts w:asciiTheme="minorHAnsi" w:hAnsiTheme="minorHAnsi" w:cstheme="minorHAnsi"/>
-                <w:sz w:val="22"/>
-                <w:szCs w:val="22"/>
-              </w:rPr>
-              <w:t xml:space="preserve"> was not changed at E16, but placental accumulation was 35% more (expression of placental transporters was up as well, mentioned below) </w:t>
+              <w:t xml:space="preserve">Fetal accumulation of MeAIB was not changed at E16, but placental accumulation was 35% more (expression of placental transporters was up as well, mentioned below) </w:t>
             </w:r>
           </w:p>
           <w:p>
@@ -25485,43 +24671,7 @@
                 <w:sz w:val="22"/>
                 <w:szCs w:val="22"/>
               </w:rPr>
-              <w:t xml:space="preserve">At E19, placental and fetal </w:t>
-            </w:r>
-            <w:proofErr w:type="spellStart"/>
-            <w:r>
-              <w:rPr>
-                <w:rFonts w:asciiTheme="minorHAnsi" w:hAnsiTheme="minorHAnsi" w:cstheme="minorHAnsi"/>
-                <w:sz w:val="22"/>
-                <w:szCs w:val="22"/>
-              </w:rPr>
-              <w:t>MeAIB</w:t>
-            </w:r>
-            <w:proofErr w:type="spellEnd"/>
-            <w:r>
-              <w:rPr>
-                <w:rFonts w:asciiTheme="minorHAnsi" w:hAnsiTheme="minorHAnsi" w:cstheme="minorHAnsi"/>
-                <w:sz w:val="22"/>
-                <w:szCs w:val="22"/>
-              </w:rPr>
-              <w:t xml:space="preserve"> accumulation was reduced by 40-50%, after </w:t>
-            </w:r>
-            <w:proofErr w:type="spellStart"/>
-            <w:r>
-              <w:rPr>
-                <w:rFonts w:asciiTheme="minorHAnsi" w:hAnsiTheme="minorHAnsi" w:cstheme="minorHAnsi"/>
-                <w:sz w:val="22"/>
-                <w:szCs w:val="22"/>
-              </w:rPr>
-              <w:t>tx</w:t>
-            </w:r>
-            <w:proofErr w:type="spellEnd"/>
-            <w:r>
-              <w:rPr>
-                <w:rFonts w:asciiTheme="minorHAnsi" w:hAnsiTheme="minorHAnsi" w:cstheme="minorHAnsi"/>
-                <w:sz w:val="22"/>
-                <w:szCs w:val="22"/>
-              </w:rPr>
-              <w:t xml:space="preserve"> from E14-E19 (although placental transporter snat1 increased and others did not change)</w:t>
+              <w:t>At E19, placental and fetal MeAIB accumulation was reduced by 40-50%, after tx from E14-E19 (although placental transporter snat1 increased and others did not change)</w:t>
             </w:r>
           </w:p>
           <w:p>
@@ -25547,25 +24697,7 @@
                 <w:sz w:val="22"/>
                 <w:szCs w:val="22"/>
               </w:rPr>
-              <w:t xml:space="preserve">Oppositely at E19, from dams treated E11-E16 (3 days post </w:t>
-            </w:r>
-            <w:proofErr w:type="spellStart"/>
-            <w:r>
-              <w:rPr>
-                <w:rFonts w:asciiTheme="minorHAnsi" w:hAnsiTheme="minorHAnsi" w:cstheme="minorHAnsi"/>
-                <w:sz w:val="22"/>
-                <w:szCs w:val="22"/>
-              </w:rPr>
-              <w:t>tx</w:t>
-            </w:r>
-            <w:proofErr w:type="spellEnd"/>
-            <w:r>
-              <w:rPr>
-                <w:rFonts w:asciiTheme="minorHAnsi" w:hAnsiTheme="minorHAnsi" w:cstheme="minorHAnsi"/>
-                <w:sz w:val="22"/>
-                <w:szCs w:val="22"/>
-              </w:rPr>
-              <w:t xml:space="preserve">), fetal accumulation and clearance were 38% higher but placental accumulation was unchanged </w:t>
+              <w:t xml:space="preserve">Oppositely at E19, from dams treated E11-E16 (3 days post tx), fetal accumulation and clearance were 38% higher but placental accumulation was unchanged </w:t>
             </w:r>
             <w:r>
               <w:rPr>
@@ -25581,36 +24713,8 @@
                 <w:sz w:val="22"/>
                 <w:szCs w:val="22"/>
               </w:rPr>
-              <w:t xml:space="preserve"> longer term effects of GC </w:t>
-            </w:r>
-            <w:proofErr w:type="spellStart"/>
-            <w:r>
-              <w:rPr>
-                <w:rFonts w:asciiTheme="minorHAnsi" w:hAnsiTheme="minorHAnsi" w:cstheme="minorHAnsi"/>
-                <w:sz w:val="22"/>
-                <w:szCs w:val="22"/>
-              </w:rPr>
-              <w:t>tx</w:t>
-            </w:r>
-            <w:proofErr w:type="spellEnd"/>
-            <w:r>
-              <w:rPr>
-                <w:rFonts w:asciiTheme="minorHAnsi" w:hAnsiTheme="minorHAnsi" w:cstheme="minorHAnsi"/>
-                <w:sz w:val="22"/>
-                <w:szCs w:val="22"/>
-              </w:rPr>
-              <w:t xml:space="preserve"> after cessation of </w:t>
-            </w:r>
-            <w:proofErr w:type="spellStart"/>
-            <w:r>
-              <w:rPr>
-                <w:rFonts w:asciiTheme="minorHAnsi" w:hAnsiTheme="minorHAnsi" w:cstheme="minorHAnsi"/>
-                <w:sz w:val="22"/>
-                <w:szCs w:val="22"/>
-              </w:rPr>
-              <w:t>tx</w:t>
-            </w:r>
-            <w:proofErr w:type="spellEnd"/>
+              <w:t xml:space="preserve"> longer term effects of GC tx after cessation of tx</w:t>
+            </w:r>
           </w:p>
           <w:p>
             <w:pPr>
@@ -25901,23 +25005,13 @@
                 <w:szCs w:val="22"/>
               </w:rPr>
             </w:pPr>
-            <w:proofErr w:type="spellStart"/>
-            <w:r>
-              <w:rPr>
-                <w:rFonts w:asciiTheme="minorHAnsi" w:hAnsiTheme="minorHAnsi" w:cstheme="minorHAnsi"/>
-                <w:sz w:val="22"/>
-                <w:szCs w:val="22"/>
-              </w:rPr>
-              <w:t>Dex</w:t>
-            </w:r>
-            <w:proofErr w:type="spellEnd"/>
-            <w:r>
-              <w:rPr>
-                <w:rFonts w:asciiTheme="minorHAnsi" w:hAnsiTheme="minorHAnsi" w:cstheme="minorHAnsi"/>
-                <w:sz w:val="22"/>
-                <w:szCs w:val="22"/>
-              </w:rPr>
-              <w:t xml:space="preserve"> added at 10</w:t>
+            <w:r>
+              <w:rPr>
+                <w:rFonts w:asciiTheme="minorHAnsi" w:hAnsiTheme="minorHAnsi" w:cstheme="minorHAnsi"/>
+                <w:sz w:val="22"/>
+                <w:szCs w:val="22"/>
+              </w:rPr>
+              <w:t>Dex added at 10</w:t>
             </w:r>
             <w:r>
               <w:rPr>
@@ -25950,41 +25044,13 @@
                 <w:szCs w:val="22"/>
               </w:rPr>
             </w:pPr>
-            <w:proofErr w:type="spellStart"/>
-            <w:r>
-              <w:rPr>
-                <w:rFonts w:asciiTheme="minorHAnsi" w:hAnsiTheme="minorHAnsi" w:cstheme="minorHAnsi"/>
-                <w:sz w:val="22"/>
-                <w:szCs w:val="22"/>
-              </w:rPr>
-              <w:t>Dex</w:t>
-            </w:r>
-            <w:proofErr w:type="spellEnd"/>
-            <w:r>
-              <w:rPr>
-                <w:rFonts w:asciiTheme="minorHAnsi" w:hAnsiTheme="minorHAnsi" w:cstheme="minorHAnsi"/>
-                <w:sz w:val="22"/>
-                <w:szCs w:val="22"/>
-              </w:rPr>
-              <w:t xml:space="preserve"> treatment increased placental uptake of </w:t>
-            </w:r>
-            <w:proofErr w:type="spellStart"/>
-            <w:r>
-              <w:rPr>
-                <w:rFonts w:asciiTheme="minorHAnsi" w:hAnsiTheme="minorHAnsi" w:cstheme="minorHAnsi"/>
-                <w:sz w:val="22"/>
-                <w:szCs w:val="22"/>
-              </w:rPr>
-              <w:t>MeAIB</w:t>
-            </w:r>
-            <w:proofErr w:type="spellEnd"/>
-            <w:r>
-              <w:rPr>
-                <w:rFonts w:asciiTheme="minorHAnsi" w:hAnsiTheme="minorHAnsi" w:cstheme="minorHAnsi"/>
-                <w:sz w:val="22"/>
-                <w:szCs w:val="22"/>
-              </w:rPr>
-              <w:t xml:space="preserve"> at 10</w:t>
+            <w:r>
+              <w:rPr>
+                <w:rFonts w:asciiTheme="minorHAnsi" w:hAnsiTheme="minorHAnsi" w:cstheme="minorHAnsi"/>
+                <w:sz w:val="22"/>
+                <w:szCs w:val="22"/>
+              </w:rPr>
+              <w:t>Dex treatment increased placental uptake of MeAIB at 10</w:t>
             </w:r>
             <w:r>
               <w:rPr>
@@ -26051,25 +25117,7 @@
                 <w:sz w:val="22"/>
                 <w:szCs w:val="22"/>
               </w:rPr>
-              <w:t xml:space="preserve">M with 30% increase of </w:t>
-            </w:r>
-            <w:proofErr w:type="spellStart"/>
-            <w:r>
-              <w:rPr>
-                <w:rFonts w:asciiTheme="minorHAnsi" w:hAnsiTheme="minorHAnsi" w:cstheme="minorHAnsi"/>
-                <w:sz w:val="22"/>
-                <w:szCs w:val="22"/>
-              </w:rPr>
-              <w:t>MeAIB</w:t>
-            </w:r>
-            <w:proofErr w:type="spellEnd"/>
-            <w:r>
-              <w:rPr>
-                <w:rFonts w:asciiTheme="minorHAnsi" w:hAnsiTheme="minorHAnsi" w:cstheme="minorHAnsi"/>
-                <w:sz w:val="22"/>
-                <w:szCs w:val="22"/>
-              </w:rPr>
-              <w:t xml:space="preserve"> uptake </w:t>
+              <w:t xml:space="preserve">M with 30% increase of MeAIB uptake </w:t>
             </w:r>
           </w:p>
           <w:p>
@@ -26095,25 +25143,7 @@
                 <w:sz w:val="22"/>
                 <w:szCs w:val="22"/>
               </w:rPr>
-              <w:t xml:space="preserve">No change in mRNA expression of SNAT1,2 or 4 with </w:t>
-            </w:r>
-            <w:proofErr w:type="spellStart"/>
-            <w:r>
-              <w:rPr>
-                <w:rFonts w:asciiTheme="minorHAnsi" w:hAnsiTheme="minorHAnsi" w:cstheme="minorHAnsi"/>
-                <w:sz w:val="22"/>
-                <w:szCs w:val="22"/>
-              </w:rPr>
-              <w:t>Dex</w:t>
-            </w:r>
-            <w:proofErr w:type="spellEnd"/>
-            <w:r>
-              <w:rPr>
-                <w:rFonts w:asciiTheme="minorHAnsi" w:hAnsiTheme="minorHAnsi" w:cstheme="minorHAnsi"/>
-                <w:sz w:val="22"/>
-                <w:szCs w:val="22"/>
-              </w:rPr>
-              <w:t xml:space="preserve">. </w:t>
+              <w:t xml:space="preserve">No change in mRNA expression of SNAT1,2 or 4 with Dex. </w:t>
             </w:r>
           </w:p>
           <w:p>
@@ -26241,23 +25271,13 @@
                 <w:szCs w:val="22"/>
               </w:rPr>
             </w:pPr>
-            <w:proofErr w:type="spellStart"/>
-            <w:r>
-              <w:rPr>
-                <w:rFonts w:asciiTheme="minorHAnsi" w:hAnsiTheme="minorHAnsi" w:cstheme="minorHAnsi"/>
-                <w:sz w:val="22"/>
-                <w:szCs w:val="22"/>
-              </w:rPr>
-              <w:t>BeWo</w:t>
-            </w:r>
-            <w:proofErr w:type="spellEnd"/>
-            <w:r>
-              <w:rPr>
-                <w:rFonts w:asciiTheme="minorHAnsi" w:hAnsiTheme="minorHAnsi" w:cstheme="minorHAnsi"/>
-                <w:sz w:val="22"/>
-                <w:szCs w:val="22"/>
-              </w:rPr>
-              <w:t xml:space="preserve"> choriocarcinoma cell line used with 14CMeAIB infusion to assess transport of system A aa</w:t>
+            <w:r>
+              <w:rPr>
+                <w:rFonts w:asciiTheme="minorHAnsi" w:hAnsiTheme="minorHAnsi" w:cstheme="minorHAnsi"/>
+                <w:sz w:val="22"/>
+                <w:szCs w:val="22"/>
+              </w:rPr>
+              <w:t>BeWo choriocarcinoma cell line used with 14CMeAIB infusion to assess transport of system A aa</w:t>
             </w:r>
           </w:p>
           <w:p>
@@ -26308,41 +25328,13 @@
                 <w:szCs w:val="22"/>
               </w:rPr>
             </w:pPr>
-            <w:proofErr w:type="spellStart"/>
-            <w:r>
-              <w:rPr>
-                <w:rFonts w:asciiTheme="minorHAnsi" w:hAnsiTheme="minorHAnsi" w:cstheme="minorHAnsi"/>
-                <w:sz w:val="22"/>
-                <w:szCs w:val="22"/>
-              </w:rPr>
-              <w:t>BeWo</w:t>
-            </w:r>
-            <w:proofErr w:type="spellEnd"/>
-            <w:r>
-              <w:rPr>
-                <w:rFonts w:asciiTheme="minorHAnsi" w:hAnsiTheme="minorHAnsi" w:cstheme="minorHAnsi"/>
-                <w:sz w:val="22"/>
-                <w:szCs w:val="22"/>
-              </w:rPr>
-              <w:t xml:space="preserve"> cells incubated with 1000nM cortisol had higher </w:t>
-            </w:r>
-            <w:proofErr w:type="spellStart"/>
-            <w:r>
-              <w:rPr>
-                <w:rFonts w:asciiTheme="minorHAnsi" w:hAnsiTheme="minorHAnsi" w:cstheme="minorHAnsi"/>
-                <w:sz w:val="22"/>
-                <w:szCs w:val="22"/>
-              </w:rPr>
-              <w:t>MeAIB</w:t>
-            </w:r>
-            <w:proofErr w:type="spellEnd"/>
-            <w:r>
-              <w:rPr>
-                <w:rFonts w:asciiTheme="minorHAnsi" w:hAnsiTheme="minorHAnsi" w:cstheme="minorHAnsi"/>
-                <w:sz w:val="22"/>
-                <w:szCs w:val="22"/>
-              </w:rPr>
-              <w:t xml:space="preserve"> transfer from apical to basolateral chambers over 20 minutes</w:t>
+            <w:r>
+              <w:rPr>
+                <w:rFonts w:asciiTheme="minorHAnsi" w:hAnsiTheme="minorHAnsi" w:cstheme="minorHAnsi"/>
+                <w:sz w:val="22"/>
+                <w:szCs w:val="22"/>
+              </w:rPr>
+              <w:t>BeWo cells incubated with 1000nM cortisol had higher MeAIB transfer from apical to basolateral chambers over 20 minutes</w:t>
             </w:r>
           </w:p>
           <w:p>
@@ -26395,25 +25387,7 @@
                 <w:szCs w:val="22"/>
               </w:rPr>
               <w:lastRenderedPageBreak/>
-              <w:t xml:space="preserve">SNAT2 mRNA levels increased by 21% at 24h incubation of 1uM cortisol. </w:t>
-            </w:r>
-            <w:proofErr w:type="spellStart"/>
-            <w:r>
-              <w:rPr>
-                <w:rFonts w:asciiTheme="minorHAnsi" w:hAnsiTheme="minorHAnsi" w:cstheme="minorHAnsi"/>
-                <w:sz w:val="22"/>
-                <w:szCs w:val="22"/>
-              </w:rPr>
-              <w:t>Cort</w:t>
-            </w:r>
-            <w:proofErr w:type="spellEnd"/>
-            <w:r>
-              <w:rPr>
-                <w:rFonts w:asciiTheme="minorHAnsi" w:hAnsiTheme="minorHAnsi" w:cstheme="minorHAnsi"/>
-                <w:sz w:val="22"/>
-                <w:szCs w:val="22"/>
-              </w:rPr>
-              <w:t xml:space="preserve"> exposure of 2.5uM for 24 hours increase SNAT2 mRNA expression by 30%</w:t>
+              <w:t>SNAT2 mRNA levels increased by 21% at 24h incubation of 1uM cortisol. Cort exposure of 2.5uM for 24 hours increase SNAT2 mRNA expression by 30%</w:t>
             </w:r>
           </w:p>
           <w:p>
@@ -26564,25 +25538,7 @@
                 <w:sz w:val="22"/>
                 <w:szCs w:val="22"/>
               </w:rPr>
-              <w:t xml:space="preserve">Pregnant mice treated with 0.1mg/kg </w:t>
-            </w:r>
-            <w:proofErr w:type="spellStart"/>
-            <w:r>
-              <w:rPr>
-                <w:rFonts w:asciiTheme="minorHAnsi" w:hAnsiTheme="minorHAnsi" w:cstheme="minorHAnsi"/>
-                <w:sz w:val="22"/>
-                <w:szCs w:val="22"/>
-              </w:rPr>
-              <w:t>dex</w:t>
-            </w:r>
-            <w:proofErr w:type="spellEnd"/>
-            <w:r>
-              <w:rPr>
-                <w:rFonts w:asciiTheme="minorHAnsi" w:hAnsiTheme="minorHAnsi" w:cstheme="minorHAnsi"/>
-                <w:sz w:val="22"/>
-                <w:szCs w:val="22"/>
-              </w:rPr>
-              <w:t xml:space="preserve"> injected at E13.5 and E14.5 (midgestation exposure)</w:t>
+              <w:t>Pregnant mice treated with 0.1mg/kg dex injected at E13.5 and E14.5 (midgestation exposure)</w:t>
             </w:r>
           </w:p>
           <w:p>
@@ -26608,61 +25564,7 @@
                 <w:sz w:val="22"/>
                 <w:szCs w:val="22"/>
               </w:rPr>
-              <w:t xml:space="preserve">Transfer studies done at E12.5, E15.5 (24hr after </w:t>
-            </w:r>
-            <w:proofErr w:type="spellStart"/>
-            <w:r>
-              <w:rPr>
-                <w:rFonts w:asciiTheme="minorHAnsi" w:hAnsiTheme="minorHAnsi" w:cstheme="minorHAnsi"/>
-                <w:sz w:val="22"/>
-                <w:szCs w:val="22"/>
-              </w:rPr>
-              <w:t>tx</w:t>
-            </w:r>
-            <w:proofErr w:type="spellEnd"/>
-            <w:r>
-              <w:rPr>
-                <w:rFonts w:asciiTheme="minorHAnsi" w:hAnsiTheme="minorHAnsi" w:cstheme="minorHAnsi"/>
-                <w:sz w:val="22"/>
-                <w:szCs w:val="22"/>
-              </w:rPr>
-              <w:t xml:space="preserve">) , E17.5 (72h after </w:t>
-            </w:r>
-            <w:proofErr w:type="spellStart"/>
-            <w:r>
-              <w:rPr>
-                <w:rFonts w:asciiTheme="minorHAnsi" w:hAnsiTheme="minorHAnsi" w:cstheme="minorHAnsi"/>
-                <w:sz w:val="22"/>
-                <w:szCs w:val="22"/>
-              </w:rPr>
-              <w:t>tx</w:t>
-            </w:r>
-            <w:proofErr w:type="spellEnd"/>
-            <w:r>
-              <w:rPr>
-                <w:rFonts w:asciiTheme="minorHAnsi" w:hAnsiTheme="minorHAnsi" w:cstheme="minorHAnsi"/>
-                <w:sz w:val="22"/>
-                <w:szCs w:val="22"/>
-              </w:rPr>
-              <w:t xml:space="preserve">) and E18.5 (96h after </w:t>
-            </w:r>
-            <w:proofErr w:type="spellStart"/>
-            <w:r>
-              <w:rPr>
-                <w:rFonts w:asciiTheme="minorHAnsi" w:hAnsiTheme="minorHAnsi" w:cstheme="minorHAnsi"/>
-                <w:sz w:val="22"/>
-                <w:szCs w:val="22"/>
-              </w:rPr>
-              <w:t>tx</w:t>
-            </w:r>
-            <w:proofErr w:type="spellEnd"/>
-            <w:r>
-              <w:rPr>
-                <w:rFonts w:asciiTheme="minorHAnsi" w:hAnsiTheme="minorHAnsi" w:cstheme="minorHAnsi"/>
-                <w:sz w:val="22"/>
-                <w:szCs w:val="22"/>
-              </w:rPr>
-              <w:t>)</w:t>
+              <w:t>Transfer studies done at E12.5, E15.5 (24hr after tx) , E17.5 (72h after tx) and E18.5 (96h after tx)</w:t>
             </w:r>
           </w:p>
           <w:p>
@@ -26745,25 +25647,7 @@
                 <w:sz w:val="22"/>
                 <w:szCs w:val="22"/>
               </w:rPr>
-              <w:t xml:space="preserve">Effects of </w:t>
-            </w:r>
-            <w:proofErr w:type="spellStart"/>
-            <w:r>
-              <w:rPr>
-                <w:rFonts w:asciiTheme="minorHAnsi" w:hAnsiTheme="minorHAnsi" w:cstheme="minorHAnsi"/>
-                <w:sz w:val="22"/>
-                <w:szCs w:val="22"/>
-              </w:rPr>
-              <w:t>Dex</w:t>
-            </w:r>
-            <w:proofErr w:type="spellEnd"/>
-            <w:r>
-              <w:rPr>
-                <w:rFonts w:asciiTheme="minorHAnsi" w:hAnsiTheme="minorHAnsi" w:cstheme="minorHAnsi"/>
-                <w:sz w:val="22"/>
-                <w:szCs w:val="22"/>
-              </w:rPr>
-              <w:t xml:space="preserve">: Treatment from E13.5 and E14.5 did not alter 14CMeAIB transfer at E15.5 or E17.5, but transfer was reduced at E18.5 in male and female placentas (long-term after treatment cessation). </w:t>
+              <w:t xml:space="preserve">Effects of Dex: Treatment from E13.5 and E14.5 did not alter 14CMeAIB transfer at E15.5 or E17.5, but transfer was reduced at E18.5 in male and female placentas (long-term after treatment cessation). </w:t>
             </w:r>
           </w:p>
           <w:p>
@@ -26789,25 +25673,7 @@
                 <w:sz w:val="22"/>
                 <w:szCs w:val="22"/>
               </w:rPr>
-              <w:t xml:space="preserve">SNAT1,2 and 4 mRNA expression was unchanged with </w:t>
-            </w:r>
-            <w:proofErr w:type="spellStart"/>
-            <w:r>
-              <w:rPr>
-                <w:rFonts w:asciiTheme="minorHAnsi" w:hAnsiTheme="minorHAnsi" w:cstheme="minorHAnsi"/>
-                <w:sz w:val="22"/>
-                <w:szCs w:val="22"/>
-              </w:rPr>
-              <w:t>Dex</w:t>
-            </w:r>
-            <w:proofErr w:type="spellEnd"/>
-            <w:r>
-              <w:rPr>
-                <w:rFonts w:asciiTheme="minorHAnsi" w:hAnsiTheme="minorHAnsi" w:cstheme="minorHAnsi"/>
-                <w:sz w:val="22"/>
-                <w:szCs w:val="22"/>
-              </w:rPr>
-              <w:t xml:space="preserve"> in male and female placentas at E15.5, 17.5 and 18.5 (despite reduced transfer at E18.5)</w:t>
+              <w:t>SNAT1,2 and 4 mRNA expression was unchanged with Dex in male and female placentas at E15.5, 17.5 and 18.5 (despite reduced transfer at E18.5)</w:t>
             </w:r>
           </w:p>
           <w:p>
@@ -26875,25 +25741,7 @@
                 <w:sz w:val="22"/>
                 <w:szCs w:val="22"/>
               </w:rPr>
-              <w:t xml:space="preserve"> the reduced female placental weight at E18.5 increased the </w:t>
-            </w:r>
-            <w:proofErr w:type="spellStart"/>
-            <w:r>
-              <w:rPr>
-                <w:rFonts w:asciiTheme="minorHAnsi" w:hAnsiTheme="minorHAnsi" w:cstheme="minorHAnsi"/>
-                <w:sz w:val="22"/>
-                <w:szCs w:val="22"/>
-              </w:rPr>
-              <w:t>fetal:placental</w:t>
-            </w:r>
-            <w:proofErr w:type="spellEnd"/>
-            <w:r>
-              <w:rPr>
-                <w:rFonts w:asciiTheme="minorHAnsi" w:hAnsiTheme="minorHAnsi" w:cstheme="minorHAnsi"/>
-                <w:sz w:val="22"/>
-                <w:szCs w:val="22"/>
-              </w:rPr>
-              <w:t xml:space="preserve"> ratio at E18.5</w:t>
+              <w:t xml:space="preserve"> the reduced female placental weight at E18.5 increased the fetal:placental ratio at E18.5</w:t>
             </w:r>
           </w:p>
           <w:p>
@@ -27043,25 +25891,7 @@
                 <w:sz w:val="22"/>
                 <w:szCs w:val="22"/>
               </w:rPr>
-              <w:t xml:space="preserve">Pregnant mice treated with </w:t>
-            </w:r>
-            <w:proofErr w:type="spellStart"/>
-            <w:r>
-              <w:rPr>
-                <w:rFonts w:asciiTheme="minorHAnsi" w:hAnsiTheme="minorHAnsi" w:cstheme="minorHAnsi"/>
-                <w:sz w:val="22"/>
-                <w:szCs w:val="22"/>
-              </w:rPr>
-              <w:t>Dex</w:t>
-            </w:r>
-            <w:proofErr w:type="spellEnd"/>
-            <w:r>
-              <w:rPr>
-                <w:rFonts w:asciiTheme="minorHAnsi" w:hAnsiTheme="minorHAnsi" w:cstheme="minorHAnsi"/>
-                <w:sz w:val="22"/>
-                <w:szCs w:val="22"/>
-              </w:rPr>
-              <w:t xml:space="preserve"> 1ug/kg/h minipump for 60 hours (2.5 days) via a minipump starting at E12.5</w:t>
+              <w:t>Pregnant mice treated with Dex 1ug/kg/h minipump for 60 hours (2.5 days) via a minipump starting at E12.5</w:t>
             </w:r>
           </w:p>
           <w:p>
@@ -27170,25 +26000,7 @@
                 <w:sz w:val="22"/>
                 <w:szCs w:val="22"/>
               </w:rPr>
-              <w:t xml:space="preserve"> expression not affected by </w:t>
-            </w:r>
-            <w:proofErr w:type="spellStart"/>
-            <w:r>
-              <w:rPr>
-                <w:rFonts w:asciiTheme="minorHAnsi" w:hAnsiTheme="minorHAnsi" w:cstheme="minorHAnsi"/>
-                <w:sz w:val="22"/>
-                <w:szCs w:val="22"/>
-              </w:rPr>
-              <w:t>Dex</w:t>
-            </w:r>
-            <w:proofErr w:type="spellEnd"/>
-            <w:r>
-              <w:rPr>
-                <w:rFonts w:asciiTheme="minorHAnsi" w:hAnsiTheme="minorHAnsi" w:cstheme="minorHAnsi"/>
-                <w:sz w:val="22"/>
-                <w:szCs w:val="22"/>
-              </w:rPr>
-              <w:t xml:space="preserve"> at either age. </w:t>
+              <w:t xml:space="preserve"> expression not affected by Dex at either age. </w:t>
             </w:r>
           </w:p>
           <w:p>
@@ -27214,25 +26026,7 @@
                 <w:sz w:val="22"/>
                 <w:szCs w:val="22"/>
               </w:rPr>
-              <w:t xml:space="preserve">GLUT1, GLUT3, SNAT 1, SNAT2 and SNAT4 gene expression was unaltered after </w:t>
-            </w:r>
-            <w:proofErr w:type="spellStart"/>
-            <w:r>
-              <w:rPr>
-                <w:rFonts w:asciiTheme="minorHAnsi" w:hAnsiTheme="minorHAnsi" w:cstheme="minorHAnsi"/>
-                <w:sz w:val="22"/>
-                <w:szCs w:val="22"/>
-              </w:rPr>
-              <w:t>Dex</w:t>
-            </w:r>
-            <w:proofErr w:type="spellEnd"/>
-            <w:r>
-              <w:rPr>
-                <w:rFonts w:asciiTheme="minorHAnsi" w:hAnsiTheme="minorHAnsi" w:cstheme="minorHAnsi"/>
-                <w:sz w:val="22"/>
-                <w:szCs w:val="22"/>
-              </w:rPr>
-              <w:t xml:space="preserve"> at E14.5 and E17.5</w:t>
+              <w:t>GLUT1, GLUT3, SNAT 1, SNAT2 and SNAT4 gene expression was unaltered after Dex at E14.5 and E17.5</w:t>
             </w:r>
           </w:p>
           <w:p>
@@ -27435,25 +26229,7 @@
                 <w:sz w:val="22"/>
                 <w:szCs w:val="22"/>
               </w:rPr>
-              <w:t xml:space="preserve">Women recruited if they received 2 doses of </w:t>
-            </w:r>
-            <w:proofErr w:type="spellStart"/>
-            <w:r>
-              <w:rPr>
-                <w:rFonts w:asciiTheme="minorHAnsi" w:hAnsiTheme="minorHAnsi" w:cstheme="minorHAnsi"/>
-                <w:sz w:val="22"/>
-                <w:szCs w:val="22"/>
-              </w:rPr>
-              <w:t>celestone</w:t>
-            </w:r>
-            <w:proofErr w:type="spellEnd"/>
-            <w:r>
-              <w:rPr>
-                <w:rFonts w:asciiTheme="minorHAnsi" w:hAnsiTheme="minorHAnsi" w:cstheme="minorHAnsi"/>
-                <w:sz w:val="22"/>
-                <w:szCs w:val="22"/>
-              </w:rPr>
-              <w:t xml:space="preserve"> (betamethasone 12 mg intramuscular ~12 hours apart) at 23.6 and 33.9 weeks of gestation </w:t>
+              <w:t xml:space="preserve">Women recruited if they received 2 doses of celestone (betamethasone 12 mg intramuscular ~12 hours apart) at 23.6 and 33.9 weeks of gestation </w:t>
             </w:r>
           </w:p>
           <w:p>
@@ -27496,18 +26272,8 @@
                 <w:sz w:val="22"/>
                 <w:szCs w:val="22"/>
               </w:rPr>
-              <w:t xml:space="preserve">1. mom who delivered preterm 24h-14 days after </w:t>
-            </w:r>
-            <w:proofErr w:type="spellStart"/>
-            <w:r>
-              <w:rPr>
-                <w:rFonts w:asciiTheme="minorHAnsi" w:hAnsiTheme="minorHAnsi" w:cstheme="minorHAnsi"/>
-                <w:sz w:val="22"/>
-                <w:szCs w:val="22"/>
-              </w:rPr>
-              <w:t>tx</w:t>
-            </w:r>
-            <w:proofErr w:type="spellEnd"/>
+              <w:t>1. mom who delivered preterm 24h-14 days after tx</w:t>
+            </w:r>
           </w:p>
           <w:p>
             <w:pPr>
@@ -27605,25 +26371,7 @@
                 <w:sz w:val="22"/>
                 <w:szCs w:val="22"/>
               </w:rPr>
-              <w:t xml:space="preserve">Placentas of fetuses delivered between 24h-14d after the </w:t>
-            </w:r>
-            <w:proofErr w:type="spellStart"/>
-            <w:r>
-              <w:rPr>
-                <w:rFonts w:asciiTheme="minorHAnsi" w:hAnsiTheme="minorHAnsi" w:cstheme="minorHAnsi"/>
-                <w:sz w:val="22"/>
-                <w:szCs w:val="22"/>
-              </w:rPr>
-              <w:t>tx</w:t>
-            </w:r>
-            <w:proofErr w:type="spellEnd"/>
-            <w:r>
-              <w:rPr>
-                <w:rFonts w:asciiTheme="minorHAnsi" w:hAnsiTheme="minorHAnsi" w:cstheme="minorHAnsi"/>
-                <w:sz w:val="22"/>
-                <w:szCs w:val="22"/>
-              </w:rPr>
-              <w:t xml:space="preserve"> had significantly lower weights compared to placentas from 14d-term deliveries with GC.</w:t>
+              <w:t>Placentas of fetuses delivered between 24h-14d after the tx had significantly lower weights compared to placentas from 14d-term deliveries with GC.</w:t>
             </w:r>
           </w:p>
           <w:p>
@@ -27675,25 +26423,7 @@
                 <w:sz w:val="22"/>
                 <w:szCs w:val="22"/>
               </w:rPr>
-              <w:t xml:space="preserve">Placentas from preterm delivery (24h-14d post GC) had no change in </w:t>
-            </w:r>
-            <w:proofErr w:type="spellStart"/>
-            <w:r>
-              <w:rPr>
-                <w:rFonts w:asciiTheme="minorHAnsi" w:hAnsiTheme="minorHAnsi" w:cstheme="minorHAnsi"/>
-                <w:sz w:val="22"/>
-                <w:szCs w:val="22"/>
-              </w:rPr>
-              <w:t>MeAIB</w:t>
-            </w:r>
-            <w:proofErr w:type="spellEnd"/>
-            <w:r>
-              <w:rPr>
-                <w:rFonts w:asciiTheme="minorHAnsi" w:hAnsiTheme="minorHAnsi" w:cstheme="minorHAnsi"/>
-                <w:sz w:val="22"/>
-                <w:szCs w:val="22"/>
-              </w:rPr>
-              <w:t xml:space="preserve"> uptake compared to control term placentas </w:t>
+              <w:t xml:space="preserve">Placentas from preterm delivery (24h-14d post GC) had no change in MeAIB uptake compared to control term placentas </w:t>
             </w:r>
           </w:p>
           <w:p>
@@ -27886,25 +26616,7 @@
                 <w:sz w:val="22"/>
                 <w:szCs w:val="22"/>
               </w:rPr>
-              <w:t xml:space="preserve">Placentas obtained from healthy women who delivered at term.  Placental explants cultured with or without GC hydrocortisone 1mg/ml (2.75 </w:t>
-            </w:r>
-            <w:proofErr w:type="spellStart"/>
-            <w:r>
-              <w:rPr>
-                <w:rFonts w:asciiTheme="minorHAnsi" w:hAnsiTheme="minorHAnsi" w:cstheme="minorHAnsi"/>
-                <w:sz w:val="22"/>
-                <w:szCs w:val="22"/>
-              </w:rPr>
-              <w:t>mM</w:t>
-            </w:r>
-            <w:proofErr w:type="spellEnd"/>
-            <w:r>
-              <w:rPr>
-                <w:rFonts w:asciiTheme="minorHAnsi" w:hAnsiTheme="minorHAnsi" w:cstheme="minorHAnsi"/>
-                <w:sz w:val="22"/>
-                <w:szCs w:val="22"/>
-              </w:rPr>
-              <w:t>)</w:t>
+              <w:t>Placentas obtained from healthy women who delivered at term.  Placental explants cultured with or without GC hydrocortisone 1mg/ml (2.75 mM)</w:t>
             </w:r>
           </w:p>
         </w:tc>
@@ -28264,25 +26976,7 @@
                 <w:sz w:val="22"/>
                 <w:szCs w:val="22"/>
               </w:rPr>
-              <w:t xml:space="preserve">At E20, </w:t>
-            </w:r>
-            <w:proofErr w:type="spellStart"/>
-            <w:r>
-              <w:rPr>
-                <w:rFonts w:asciiTheme="minorHAnsi" w:hAnsiTheme="minorHAnsi" w:cstheme="minorHAnsi"/>
-                <w:sz w:val="22"/>
-                <w:szCs w:val="22"/>
-              </w:rPr>
-              <w:t>dex</w:t>
-            </w:r>
-            <w:proofErr w:type="spellEnd"/>
-            <w:r>
-              <w:rPr>
-                <w:rFonts w:asciiTheme="minorHAnsi" w:hAnsiTheme="minorHAnsi" w:cstheme="minorHAnsi"/>
-                <w:sz w:val="22"/>
-                <w:szCs w:val="22"/>
-              </w:rPr>
-              <w:t xml:space="preserve"> placentas were pale and weighed less. </w:t>
+              <w:t xml:space="preserve">At E20, dex placentas were pale and weighed less. </w:t>
             </w:r>
           </w:p>
           <w:p>
@@ -28302,23 +26996,13 @@
                 <w:szCs w:val="22"/>
               </w:rPr>
             </w:pPr>
-            <w:proofErr w:type="spellStart"/>
-            <w:r>
-              <w:rPr>
-                <w:rFonts w:asciiTheme="minorHAnsi" w:hAnsiTheme="minorHAnsi" w:cstheme="minorHAnsi"/>
-                <w:sz w:val="22"/>
-                <w:szCs w:val="22"/>
-              </w:rPr>
-              <w:t>Dex</w:t>
-            </w:r>
-            <w:proofErr w:type="spellEnd"/>
-            <w:r>
-              <w:rPr>
-                <w:rFonts w:asciiTheme="minorHAnsi" w:hAnsiTheme="minorHAnsi" w:cstheme="minorHAnsi"/>
-                <w:sz w:val="22"/>
-                <w:szCs w:val="22"/>
-              </w:rPr>
-              <w:t xml:space="preserve"> treatment was not associated with fetal death.</w:t>
+            <w:r>
+              <w:rPr>
+                <w:rFonts w:asciiTheme="minorHAnsi" w:hAnsiTheme="minorHAnsi" w:cstheme="minorHAnsi"/>
+                <w:sz w:val="22"/>
+                <w:szCs w:val="22"/>
+              </w:rPr>
+              <w:t>Dex treatment was not associated with fetal death.</w:t>
             </w:r>
           </w:p>
           <w:p>
@@ -28613,25 +27297,7 @@
                 <w:sz w:val="22"/>
                 <w:szCs w:val="22"/>
               </w:rPr>
-              <w:t xml:space="preserve">3. 48 hours after the first GC </w:t>
-            </w:r>
-            <w:proofErr w:type="spellStart"/>
-            <w:r>
-              <w:rPr>
-                <w:rFonts w:asciiTheme="minorHAnsi" w:hAnsiTheme="minorHAnsi" w:cstheme="minorHAnsi"/>
-                <w:sz w:val="22"/>
-                <w:szCs w:val="22"/>
-              </w:rPr>
-              <w:t>tx</w:t>
-            </w:r>
-            <w:proofErr w:type="spellEnd"/>
-            <w:r>
-              <w:rPr>
-                <w:rFonts w:asciiTheme="minorHAnsi" w:hAnsiTheme="minorHAnsi" w:cstheme="minorHAnsi"/>
-                <w:sz w:val="22"/>
-                <w:szCs w:val="22"/>
-              </w:rPr>
-              <w:t xml:space="preserve"> (24h after second dose)</w:t>
+              <w:t>3. 48 hours after the first GC tx (24h after second dose)</w:t>
             </w:r>
           </w:p>
           <w:p>
@@ -28863,43 +27529,7 @@
                 <w:sz w:val="22"/>
                 <w:szCs w:val="22"/>
               </w:rPr>
-              <w:t xml:space="preserve">Pregnant rats given dexamethasone by subcutaneous infusion at E15 via a pump at a dose of 100 or 200 </w:t>
-            </w:r>
-            <w:proofErr w:type="spellStart"/>
-            <w:r>
-              <w:rPr>
-                <w:rFonts w:asciiTheme="minorHAnsi" w:hAnsiTheme="minorHAnsi" w:cstheme="minorHAnsi"/>
-                <w:sz w:val="22"/>
-                <w:szCs w:val="22"/>
-              </w:rPr>
-              <w:t>ug</w:t>
-            </w:r>
-            <w:proofErr w:type="spellEnd"/>
-            <w:r>
-              <w:rPr>
-                <w:rFonts w:asciiTheme="minorHAnsi" w:hAnsiTheme="minorHAnsi" w:cstheme="minorHAnsi"/>
-                <w:sz w:val="22"/>
-                <w:szCs w:val="22"/>
-              </w:rPr>
-              <w:t xml:space="preserve">/kg body </w:t>
-            </w:r>
-            <w:proofErr w:type="spellStart"/>
-            <w:r>
-              <w:rPr>
-                <w:rFonts w:asciiTheme="minorHAnsi" w:hAnsiTheme="minorHAnsi" w:cstheme="minorHAnsi"/>
-                <w:sz w:val="22"/>
-                <w:szCs w:val="22"/>
-              </w:rPr>
-              <w:t>wt</w:t>
-            </w:r>
-            <w:proofErr w:type="spellEnd"/>
-            <w:r>
-              <w:rPr>
-                <w:rFonts w:asciiTheme="minorHAnsi" w:hAnsiTheme="minorHAnsi" w:cstheme="minorHAnsi"/>
-                <w:sz w:val="22"/>
-                <w:szCs w:val="22"/>
-              </w:rPr>
-              <w:t>/day</w:t>
+              <w:t>Pregnant rats given dexamethasone by subcutaneous infusion at E15 via a pump at a dose of 100 or 200 ug/kg body wt/day</w:t>
             </w:r>
           </w:p>
           <w:p>
@@ -28947,25 +27577,7 @@
                 <w:sz w:val="22"/>
                 <w:szCs w:val="22"/>
               </w:rPr>
-              <w:t xml:space="preserve">Reduced fetal and placental weights that was dose-dependent, the 200 </w:t>
-            </w:r>
-            <w:proofErr w:type="spellStart"/>
-            <w:r>
-              <w:rPr>
-                <w:rFonts w:asciiTheme="minorHAnsi" w:hAnsiTheme="minorHAnsi" w:cstheme="minorHAnsi"/>
-                <w:sz w:val="22"/>
-                <w:szCs w:val="22"/>
-              </w:rPr>
-              <w:t>dex</w:t>
-            </w:r>
-            <w:proofErr w:type="spellEnd"/>
-            <w:r>
-              <w:rPr>
-                <w:rFonts w:asciiTheme="minorHAnsi" w:hAnsiTheme="minorHAnsi" w:cstheme="minorHAnsi"/>
-                <w:sz w:val="22"/>
-                <w:szCs w:val="22"/>
-              </w:rPr>
-              <w:t xml:space="preserve"> dose had a larger impact on weight reduction </w:t>
+              <w:t xml:space="preserve">Reduced fetal and placental weights that was dose-dependent, the 200 dex dose had a larger impact on weight reduction </w:t>
             </w:r>
           </w:p>
           <w:p>
@@ -28991,25 +27603,7 @@
                 <w:sz w:val="22"/>
                 <w:szCs w:val="22"/>
               </w:rPr>
-              <w:t xml:space="preserve">No effect of </w:t>
-            </w:r>
-            <w:proofErr w:type="spellStart"/>
-            <w:r>
-              <w:rPr>
-                <w:rFonts w:asciiTheme="minorHAnsi" w:hAnsiTheme="minorHAnsi" w:cstheme="minorHAnsi"/>
-                <w:sz w:val="22"/>
-                <w:szCs w:val="22"/>
-              </w:rPr>
-              <w:t>dex</w:t>
-            </w:r>
-            <w:proofErr w:type="spellEnd"/>
-            <w:r>
-              <w:rPr>
-                <w:rFonts w:asciiTheme="minorHAnsi" w:hAnsiTheme="minorHAnsi" w:cstheme="minorHAnsi"/>
-                <w:sz w:val="22"/>
-                <w:szCs w:val="22"/>
-              </w:rPr>
-              <w:t xml:space="preserve"> on gestation length or offspring number or viability</w:t>
+              <w:t>No effect of dex on gestation length or offspring number or viability</w:t>
             </w:r>
           </w:p>
           <w:p>
@@ -29035,25 +27629,7 @@
                 <w:sz w:val="22"/>
                 <w:szCs w:val="22"/>
               </w:rPr>
-              <w:t xml:space="preserve">Maternal blood showed higher but insignificant blood glucose when </w:t>
-            </w:r>
-            <w:proofErr w:type="spellStart"/>
-            <w:r>
-              <w:rPr>
-                <w:rFonts w:asciiTheme="minorHAnsi" w:hAnsiTheme="minorHAnsi" w:cstheme="minorHAnsi"/>
-                <w:sz w:val="22"/>
-                <w:szCs w:val="22"/>
-              </w:rPr>
-              <w:t>dex</w:t>
-            </w:r>
-            <w:proofErr w:type="spellEnd"/>
-            <w:r>
-              <w:rPr>
-                <w:rFonts w:asciiTheme="minorHAnsi" w:hAnsiTheme="minorHAnsi" w:cstheme="minorHAnsi"/>
-                <w:sz w:val="22"/>
-                <w:szCs w:val="22"/>
-              </w:rPr>
-              <w:t xml:space="preserve"> treated at 200 dose. </w:t>
+              <w:t xml:space="preserve">Maternal blood showed higher but insignificant blood glucose when dex treated at 200 dose. </w:t>
             </w:r>
           </w:p>
           <w:p>
@@ -29070,43 +27646,7 @@
                 <w:sz w:val="22"/>
                 <w:szCs w:val="22"/>
               </w:rPr>
-              <w:t xml:space="preserve">Fetal hypoglycemia was evident and showed 36% and 49% reduction in fetal plasma glucose at 100 and 200 </w:t>
-            </w:r>
-            <w:proofErr w:type="spellStart"/>
-            <w:r>
-              <w:rPr>
-                <w:rFonts w:asciiTheme="minorHAnsi" w:hAnsiTheme="minorHAnsi" w:cstheme="minorHAnsi"/>
-                <w:sz w:val="22"/>
-                <w:szCs w:val="22"/>
-              </w:rPr>
-              <w:t>ug</w:t>
-            </w:r>
-            <w:proofErr w:type="spellEnd"/>
-            <w:r>
-              <w:rPr>
-                <w:rFonts w:asciiTheme="minorHAnsi" w:hAnsiTheme="minorHAnsi" w:cstheme="minorHAnsi"/>
-                <w:sz w:val="22"/>
-                <w:szCs w:val="22"/>
-              </w:rPr>
-              <w:t xml:space="preserve"> </w:t>
-            </w:r>
-            <w:proofErr w:type="spellStart"/>
-            <w:r>
-              <w:rPr>
-                <w:rFonts w:asciiTheme="minorHAnsi" w:hAnsiTheme="minorHAnsi" w:cstheme="minorHAnsi"/>
-                <w:sz w:val="22"/>
-                <w:szCs w:val="22"/>
-              </w:rPr>
-              <w:t>dex</w:t>
-            </w:r>
-            <w:proofErr w:type="spellEnd"/>
-            <w:r>
-              <w:rPr>
-                <w:rFonts w:asciiTheme="minorHAnsi" w:hAnsiTheme="minorHAnsi" w:cstheme="minorHAnsi"/>
-                <w:sz w:val="22"/>
-                <w:szCs w:val="22"/>
-              </w:rPr>
-              <w:t xml:space="preserve">, respectively. </w:t>
+              <w:t xml:space="preserve">Fetal hypoglycemia was evident and showed 36% and 49% reduction in fetal plasma glucose at 100 and 200 ug dex, respectively. </w:t>
             </w:r>
           </w:p>
           <w:p>
@@ -29132,43 +27672,7 @@
                 <w:sz w:val="22"/>
                 <w:szCs w:val="22"/>
               </w:rPr>
-              <w:t xml:space="preserve">Increase in placental GLUT1 protein expression by 1.6 and 1.9 fold at 100 and 200 </w:t>
-            </w:r>
-            <w:proofErr w:type="spellStart"/>
-            <w:r>
-              <w:rPr>
-                <w:rFonts w:asciiTheme="minorHAnsi" w:hAnsiTheme="minorHAnsi" w:cstheme="minorHAnsi"/>
-                <w:sz w:val="22"/>
-                <w:szCs w:val="22"/>
-              </w:rPr>
-              <w:t>ug</w:t>
-            </w:r>
-            <w:proofErr w:type="spellEnd"/>
-            <w:r>
-              <w:rPr>
-                <w:rFonts w:asciiTheme="minorHAnsi" w:hAnsiTheme="minorHAnsi" w:cstheme="minorHAnsi"/>
-                <w:sz w:val="22"/>
-                <w:szCs w:val="22"/>
-              </w:rPr>
-              <w:t xml:space="preserve">/kg/day </w:t>
-            </w:r>
-            <w:proofErr w:type="spellStart"/>
-            <w:r>
-              <w:rPr>
-                <w:rFonts w:asciiTheme="minorHAnsi" w:hAnsiTheme="minorHAnsi" w:cstheme="minorHAnsi"/>
-                <w:sz w:val="22"/>
-                <w:szCs w:val="22"/>
-              </w:rPr>
-              <w:t>dex</w:t>
-            </w:r>
-            <w:proofErr w:type="spellEnd"/>
-            <w:r>
-              <w:rPr>
-                <w:rFonts w:asciiTheme="minorHAnsi" w:hAnsiTheme="minorHAnsi" w:cstheme="minorHAnsi"/>
-                <w:sz w:val="22"/>
-                <w:szCs w:val="22"/>
-              </w:rPr>
-              <w:t xml:space="preserve"> doses, respectively. </w:t>
+              <w:t xml:space="preserve">Increase in placental GLUT1 protein expression by 1.6 and 1.9 fold at 100 and 200 ug/kg/day dex doses, respectively. </w:t>
             </w:r>
           </w:p>
           <w:p>
@@ -29185,43 +27689,7 @@
                 <w:sz w:val="22"/>
                 <w:szCs w:val="22"/>
               </w:rPr>
-              <w:t xml:space="preserve">Increased GLUT3 protein expression by 2.3 fold only with the 200 </w:t>
-            </w:r>
-            <w:proofErr w:type="spellStart"/>
-            <w:r>
-              <w:rPr>
-                <w:rFonts w:asciiTheme="minorHAnsi" w:hAnsiTheme="minorHAnsi" w:cstheme="minorHAnsi"/>
-                <w:sz w:val="22"/>
-                <w:szCs w:val="22"/>
-              </w:rPr>
-              <w:t>ug</w:t>
-            </w:r>
-            <w:proofErr w:type="spellEnd"/>
-            <w:r>
-              <w:rPr>
-                <w:rFonts w:asciiTheme="minorHAnsi" w:hAnsiTheme="minorHAnsi" w:cstheme="minorHAnsi"/>
-                <w:sz w:val="22"/>
-                <w:szCs w:val="22"/>
-              </w:rPr>
-              <w:t xml:space="preserve"> </w:t>
-            </w:r>
-            <w:proofErr w:type="spellStart"/>
-            <w:r>
-              <w:rPr>
-                <w:rFonts w:asciiTheme="minorHAnsi" w:hAnsiTheme="minorHAnsi" w:cstheme="minorHAnsi"/>
-                <w:sz w:val="22"/>
-                <w:szCs w:val="22"/>
-              </w:rPr>
-              <w:t>dex</w:t>
-            </w:r>
-            <w:proofErr w:type="spellEnd"/>
-            <w:r>
-              <w:rPr>
-                <w:rFonts w:asciiTheme="minorHAnsi" w:hAnsiTheme="minorHAnsi" w:cstheme="minorHAnsi"/>
-                <w:sz w:val="22"/>
-                <w:szCs w:val="22"/>
-              </w:rPr>
-              <w:t xml:space="preserve"> dose. </w:t>
+              <w:t xml:space="preserve">Increased GLUT3 protein expression by 2.3 fold only with the 200 ug dex dose. </w:t>
             </w:r>
           </w:p>
         </w:tc>
@@ -29313,23 +27781,13 @@
                 <w:szCs w:val="22"/>
               </w:rPr>
             </w:pPr>
-            <w:proofErr w:type="spellStart"/>
-            <w:r>
-              <w:rPr>
-                <w:rFonts w:asciiTheme="minorHAnsi" w:hAnsiTheme="minorHAnsi" w:cstheme="minorHAnsi"/>
-                <w:sz w:val="22"/>
-                <w:szCs w:val="22"/>
-              </w:rPr>
-              <w:t>Dex</w:t>
-            </w:r>
-            <w:proofErr w:type="spellEnd"/>
-            <w:r>
-              <w:rPr>
-                <w:rFonts w:asciiTheme="minorHAnsi" w:hAnsiTheme="minorHAnsi" w:cstheme="minorHAnsi"/>
-                <w:sz w:val="22"/>
-                <w:szCs w:val="22"/>
-              </w:rPr>
-              <w:t xml:space="preserve"> treated rats at E15 till E21 with dexamethasone acetate in drinking water at 10ug/ml dose</w:t>
+            <w:r>
+              <w:rPr>
+                <w:rFonts w:asciiTheme="minorHAnsi" w:hAnsiTheme="minorHAnsi" w:cstheme="minorHAnsi"/>
+                <w:sz w:val="22"/>
+                <w:szCs w:val="22"/>
+              </w:rPr>
+              <w:t>Dex treated rats at E15 till E21 with dexamethasone acetate in drinking water at 10ug/ml dose</w:t>
             </w:r>
           </w:p>
         </w:tc>
@@ -29579,43 +28037,7 @@
                 <w:sz w:val="22"/>
                 <w:szCs w:val="22"/>
               </w:rPr>
-              <w:t xml:space="preserve">Pump was then implanted to release 200ug </w:t>
-            </w:r>
-            <w:proofErr w:type="spellStart"/>
-            <w:r>
-              <w:rPr>
-                <w:rFonts w:asciiTheme="minorHAnsi" w:hAnsiTheme="minorHAnsi" w:cstheme="minorHAnsi"/>
-                <w:sz w:val="22"/>
-                <w:szCs w:val="22"/>
-              </w:rPr>
-              <w:t>dex</w:t>
-            </w:r>
-            <w:proofErr w:type="spellEnd"/>
-            <w:r>
-              <w:rPr>
-                <w:rFonts w:asciiTheme="minorHAnsi" w:hAnsiTheme="minorHAnsi" w:cstheme="minorHAnsi"/>
-                <w:sz w:val="22"/>
-                <w:szCs w:val="22"/>
-              </w:rPr>
-              <w:t xml:space="preserve"> acetate/kg body </w:t>
-            </w:r>
-            <w:proofErr w:type="spellStart"/>
-            <w:r>
-              <w:rPr>
-                <w:rFonts w:asciiTheme="minorHAnsi" w:hAnsiTheme="minorHAnsi" w:cstheme="minorHAnsi"/>
-                <w:sz w:val="22"/>
-                <w:szCs w:val="22"/>
-              </w:rPr>
-              <w:t>wt</w:t>
-            </w:r>
-            <w:proofErr w:type="spellEnd"/>
-            <w:r>
-              <w:rPr>
-                <w:rFonts w:asciiTheme="minorHAnsi" w:hAnsiTheme="minorHAnsi" w:cstheme="minorHAnsi"/>
-                <w:sz w:val="22"/>
-                <w:szCs w:val="22"/>
-              </w:rPr>
-              <w:t xml:space="preserve">/day </w:t>
+              <w:t xml:space="preserve">Pump was then implanted to release 200ug dex acetate/kg body wt/day </w:t>
             </w:r>
           </w:p>
           <w:p>
@@ -29648,23 +28070,13 @@
                 <w:szCs w:val="22"/>
               </w:rPr>
             </w:pPr>
-            <w:proofErr w:type="spellStart"/>
-            <w:r>
-              <w:rPr>
-                <w:rFonts w:asciiTheme="minorHAnsi" w:hAnsiTheme="minorHAnsi" w:cstheme="minorHAnsi"/>
-                <w:sz w:val="22"/>
-                <w:szCs w:val="22"/>
-              </w:rPr>
-              <w:t>Dex</w:t>
-            </w:r>
-            <w:proofErr w:type="spellEnd"/>
-            <w:r>
-              <w:rPr>
-                <w:rFonts w:asciiTheme="minorHAnsi" w:hAnsiTheme="minorHAnsi" w:cstheme="minorHAnsi"/>
-                <w:sz w:val="22"/>
-                <w:szCs w:val="22"/>
-              </w:rPr>
-              <w:t xml:space="preserve"> did not affect litter size or fetal viability.</w:t>
+            <w:r>
+              <w:rPr>
+                <w:rFonts w:asciiTheme="minorHAnsi" w:hAnsiTheme="minorHAnsi" w:cstheme="minorHAnsi"/>
+                <w:sz w:val="22"/>
+                <w:szCs w:val="22"/>
+              </w:rPr>
+              <w:t>Dex did not affect litter size or fetal viability.</w:t>
             </w:r>
           </w:p>
           <w:p>
@@ -29766,43 +28178,7 @@
                 <w:sz w:val="22"/>
                 <w:szCs w:val="22"/>
               </w:rPr>
-              <w:t xml:space="preserve">Decrease protein expression of phosphorylated/active </w:t>
-            </w:r>
-            <w:proofErr w:type="spellStart"/>
-            <w:r>
-              <w:rPr>
-                <w:rFonts w:asciiTheme="minorHAnsi" w:hAnsiTheme="minorHAnsi" w:cstheme="minorHAnsi"/>
-                <w:sz w:val="22"/>
-                <w:szCs w:val="22"/>
-              </w:rPr>
-              <w:t>Akt</w:t>
-            </w:r>
-            <w:proofErr w:type="spellEnd"/>
-            <w:r>
-              <w:rPr>
-                <w:rFonts w:asciiTheme="minorHAnsi" w:hAnsiTheme="minorHAnsi" w:cstheme="minorHAnsi"/>
-                <w:sz w:val="22"/>
-                <w:szCs w:val="22"/>
-              </w:rPr>
-              <w:t xml:space="preserve">, but no effect on total </w:t>
-            </w:r>
-            <w:proofErr w:type="spellStart"/>
-            <w:r>
-              <w:rPr>
-                <w:rFonts w:asciiTheme="minorHAnsi" w:hAnsiTheme="minorHAnsi" w:cstheme="minorHAnsi"/>
-                <w:sz w:val="22"/>
-                <w:szCs w:val="22"/>
-              </w:rPr>
-              <w:t>Akt</w:t>
-            </w:r>
-            <w:proofErr w:type="spellEnd"/>
-            <w:r>
-              <w:rPr>
-                <w:rFonts w:asciiTheme="minorHAnsi" w:hAnsiTheme="minorHAnsi" w:cstheme="minorHAnsi"/>
-                <w:sz w:val="22"/>
-                <w:szCs w:val="22"/>
-              </w:rPr>
-              <w:t xml:space="preserve">  </w:t>
+              <w:t xml:space="preserve">Decrease protein expression of phosphorylated/active Akt, but no effect on total Akt  </w:t>
             </w:r>
             <w:r>
               <w:rPr>
@@ -29818,25 +28194,7 @@
                 <w:sz w:val="22"/>
                 <w:szCs w:val="22"/>
               </w:rPr>
-              <w:t xml:space="preserve"> attenuated </w:t>
-            </w:r>
-            <w:proofErr w:type="spellStart"/>
-            <w:r>
-              <w:rPr>
-                <w:rFonts w:asciiTheme="minorHAnsi" w:hAnsiTheme="minorHAnsi" w:cstheme="minorHAnsi"/>
-                <w:sz w:val="22"/>
-                <w:szCs w:val="22"/>
-              </w:rPr>
-              <w:t>Akt</w:t>
-            </w:r>
-            <w:proofErr w:type="spellEnd"/>
-            <w:r>
-              <w:rPr>
-                <w:rFonts w:asciiTheme="minorHAnsi" w:hAnsiTheme="minorHAnsi" w:cstheme="minorHAnsi"/>
-                <w:sz w:val="22"/>
-                <w:szCs w:val="22"/>
-              </w:rPr>
-              <w:t xml:space="preserve"> signaling</w:t>
+              <w:t xml:space="preserve"> attenuated Akt signaling</w:t>
             </w:r>
           </w:p>
           <w:p>
@@ -34469,6 +32827,31 @@
   </w:footnote>
   <w:footnote w:type="continuationNotice" w:id="1">
     <w:p/>
+  </w:footnote>
+  <w:footnote w:id="2">
+    <w:p>
+      <w:pPr>
+        <w:pStyle w:val="FootnoteText"/>
+      </w:pPr>
+      <w:r>
+        <w:rPr>
+          <w:rStyle w:val="FootnoteReference"/>
+        </w:rPr>
+        <w:footnoteRef/>
+      </w:r>
+      <w:r>
+        <w:t xml:space="preserve"> Powered to see 1.2SD effect size in placental and offspring weights, we need 10 female mice and 10 male mice per group </w:t>
+      </w:r>
+      <w:r>
+        <w:t xml:space="preserve">(8 groups total) </w:t>
+      </w:r>
+      <w:r>
+        <w:t xml:space="preserve">to get a power of </w:t>
+      </w:r>
+      <w:r>
+        <w:t xml:space="preserve">0.825. </w:t>
+      </w:r>
+    </w:p>
   </w:footnote>
 </w:footnotes>
 </file>
@@ -35990,7 +34373,7 @@
 </file>
 
 <file path=customXml/itemProps1.xml><?xml version="1.0" encoding="utf-8"?>
-<ds:datastoreItem xmlns:ds="http://schemas.openxmlformats.org/officeDocument/2006/customXml" ds:itemID="{2D43FD89-7460-D646-BB12-2C45DB5A6A6B}">
+<ds:datastoreItem xmlns:ds="http://schemas.openxmlformats.org/officeDocument/2006/customXml" ds:itemID="{1B901D11-7F33-6F4D-82A1-4569A10D53FB}">
   <ds:schemaRefs>
     <ds:schemaRef ds:uri="http://schemas.openxmlformats.org/officeDocument/2006/bibliography"/>
   </ds:schemaRefs>

</xml_diff>